<commit_message>
Modificación de requisito de información 5
</commit_message>
<xml_diff>
--- a/tercer-entregable/IS-G1-SSR-deporte-y-desafio.docx
+++ b/tercer-entregable/IS-G1-SSR-deporte-y-desafio.docx
@@ -1,6 +1,6 @@
 
 <file path=word/document.xml><?xml version="1.0" encoding="utf-8"?>
-<w:document xmlns:wpc="http://schemas.microsoft.com/office/word/2010/wordprocessingCanvas" xmlns:cx="http://schemas.microsoft.com/office/drawing/2014/chartex" xmlns:cx1="http://schemas.microsoft.com/office/drawing/2015/9/8/chartex" xmlns:cx2="http://schemas.microsoft.com/office/drawing/2015/10/21/chartex" xmlns:cx3="http://schemas.microsoft.com/office/drawing/2016/5/9/chartex" xmlns:cx4="http://schemas.microsoft.com/office/drawing/2016/5/10/chartex" xmlns:cx5="http://schemas.microsoft.com/office/drawing/2016/5/11/chartex" xmlns:cx6="http://schemas.microsoft.com/office/drawing/2016/5/12/chartex" xmlns:cx7="http://schemas.microsoft.com/office/drawing/2016/5/13/chartex" xmlns:cx8="http://schemas.microsoft.com/office/drawing/2016/5/14/chartex" xmlns:mc="http://schemas.openxmlformats.org/markup-compatibility/2006" xmlns:aink="http://schemas.microsoft.com/office/drawing/2016/ink" xmlns:am3d="http://schemas.microsoft.com/office/drawing/2017/model3d" xmlns:o="urn:schemas-microsoft-com:office:office" xmlns:r="http://schemas.openxmlformats.org/officeDocument/2006/relationships" xmlns:m="http://schemas.openxmlformats.org/officeDocument/2006/math" xmlns:v="urn:schemas-microsoft-com:vml" xmlns:wp14="http://schemas.microsoft.com/office/word/2010/wordprocessingDrawing" xmlns:wp="http://schemas.openxmlformats.org/drawingml/2006/wordprocessingDrawing" xmlns:w10="urn:schemas-microsoft-com:office:word" xmlns:w="http://schemas.openxmlformats.org/wordprocessingml/2006/main" xmlns:w14="http://schemas.microsoft.com/office/word/2010/wordml" xmlns:w15="http://schemas.microsoft.com/office/word/2012/wordml" xmlns:w16cid="http://schemas.microsoft.com/office/word/2016/wordml/cid" xmlns:w16se="http://schemas.microsoft.com/office/word/2015/wordml/symex" xmlns:wpg="http://schemas.microsoft.com/office/word/2010/wordprocessingGroup" xmlns:wpi="http://schemas.microsoft.com/office/word/2010/wordprocessingInk" xmlns:wne="http://schemas.microsoft.com/office/word/2006/wordml" xmlns:wps="http://schemas.microsoft.com/office/word/2010/wordprocessingShape" mc:Ignorable="w14 w15 w16se w16cid wp14">
+<w:document xmlns:wpc="http://schemas.microsoft.com/office/word/2010/wordprocessingCanvas" xmlns:mc="http://schemas.openxmlformats.org/markup-compatibility/2006" xmlns:o="urn:schemas-microsoft-com:office:office" xmlns:r="http://schemas.openxmlformats.org/officeDocument/2006/relationships" xmlns:m="http://schemas.openxmlformats.org/officeDocument/2006/math" xmlns:v="urn:schemas-microsoft-com:vml" xmlns:wp14="http://schemas.microsoft.com/office/word/2010/wordprocessingDrawing" xmlns:wp="http://schemas.openxmlformats.org/drawingml/2006/wordprocessingDrawing" xmlns:w10="urn:schemas-microsoft-com:office:word" xmlns:w="http://schemas.openxmlformats.org/wordprocessingml/2006/main" xmlns:w14="http://schemas.microsoft.com/office/word/2010/wordml" xmlns:wpg="http://schemas.microsoft.com/office/word/2010/wordprocessingGroup" xmlns:wpi="http://schemas.microsoft.com/office/word/2010/wordprocessingInk" xmlns:wne="http://schemas.microsoft.com/office/word/2006/wordml" xmlns:wps="http://schemas.microsoft.com/office/word/2010/wordprocessingShape" mc:Ignorable="w14 wp14">
   <w:body>
     <w:p>
       <w:pPr>
@@ -52,7 +52,7 @@
                     <pic:cNvPicPr/>
                   </pic:nvPicPr>
                   <pic:blipFill>
-                    <a:blip r:embed="rId8" cstate="print">
+                    <a:blip r:embed="rId9" cstate="print">
                       <a:extLst>
                         <a:ext uri="{28A0092B-C50C-407E-A947-70E740481C1C}">
                           <a14:useLocalDpi xmlns:a14="http://schemas.microsoft.com/office/drawing/2010/main" val="0"/>
@@ -107,7 +107,7 @@
                     <pic:cNvPicPr/>
                   </pic:nvPicPr>
                   <pic:blipFill>
-                    <a:blip r:embed="rId9">
+                    <a:blip r:embed="rId10">
                       <a:extLst>
                         <a:ext uri="{28A0092B-C50C-407E-A947-70E740481C1C}">
                           <a14:useLocalDpi xmlns:a14="http://schemas.microsoft.com/office/drawing/2010/main" val="0"/>
@@ -284,7 +284,7 @@
           <w:sz w:val="22"/>
         </w:rPr>
       </w:pPr>
-      <w:hyperlink r:id="rId10" w:history="1">
+      <w:hyperlink r:id="rId11" w:history="1">
         <w:r>
           <w:rPr>
             <w:rStyle w:val="Hipervnculo"/>
@@ -900,7 +900,7 @@
       <w:sdtContent>
         <w:p>
           <w:pPr>
-            <w:pStyle w:val="TtuloTDC"/>
+            <w:pStyle w:val="TtulodeTDC"/>
           </w:pPr>
           <w:r>
             <w:t>ÍNDICE</w:t>
@@ -4276,7 +4276,21 @@
         <w:rPr>
           <w:sz w:val="22"/>
         </w:rPr>
-        <w:t>La fundación está presidida por Jorge Pérez de Leza, cargo de carácter institucional, quien encabeza el patronato que administra la fundación. Además, existe un patronato de honor con mero carácter institucional.</w:t>
+        <w:t xml:space="preserve">La fundación está presidida por Jorge Pérez de </w:t>
+      </w:r>
+      <w:proofErr w:type="spellStart"/>
+      <w:r>
+        <w:rPr>
+          <w:sz w:val="22"/>
+        </w:rPr>
+        <w:t>Leza</w:t>
+      </w:r>
+      <w:proofErr w:type="spellEnd"/>
+      <w:r>
+        <w:rPr>
+          <w:sz w:val="22"/>
+        </w:rPr>
+        <w:t>, cargo de carácter institucional, quien encabeza el patronato que administra la fundación. Además, existe un patronato de honor con mero carácter institucional.</w:t>
       </w:r>
     </w:p>
     <w:p>
@@ -4506,8 +4520,6 @@
         </w:rPr>
         <w:t xml:space="preserve">e programas deportivos lleva a </w:t>
       </w:r>
-      <w:bookmarkStart w:id="6" w:name="_GoBack"/>
-      <w:bookmarkEnd w:id="6"/>
       <w:r>
         <w:rPr>
           <w:sz w:val="22"/>
@@ -4594,11 +4606,11 @@
       <w:pPr>
         <w:pStyle w:val="Ttulo2"/>
       </w:pPr>
-      <w:bookmarkStart w:id="7" w:name="_Toc530933265"/>
+      <w:bookmarkStart w:id="6" w:name="_Toc530933265"/>
       <w:r>
         <w:t>Dominio del problema</w:t>
       </w:r>
-      <w:bookmarkEnd w:id="7"/>
+      <w:bookmarkEnd w:id="6"/>
     </w:p>
     <w:p/>
     <w:p>
@@ -4841,7 +4853,49 @@
         <w:rPr>
           <w:sz w:val="22"/>
         </w:rPr>
-        <w:t>Limitaciones de comunicación masiva. No cuentan con otro canal de comunicación más allá del email y el teléfono (salvo algunas comunicaciones vía Twitter y la versión free del servicio de mailing MailChimp).</w:t>
+        <w:t xml:space="preserve">Limitaciones de comunicación masiva. No cuentan con otro canal de comunicación más allá del email y el teléfono (salvo algunas comunicaciones vía </w:t>
+      </w:r>
+      <w:proofErr w:type="spellStart"/>
+      <w:r>
+        <w:rPr>
+          <w:sz w:val="22"/>
+        </w:rPr>
+        <w:t>Twitter</w:t>
+      </w:r>
+      <w:proofErr w:type="spellEnd"/>
+      <w:r>
+        <w:rPr>
+          <w:sz w:val="22"/>
+        </w:rPr>
+        <w:t xml:space="preserve"> y la versión free del servicio de </w:t>
+      </w:r>
+      <w:proofErr w:type="spellStart"/>
+      <w:r>
+        <w:rPr>
+          <w:sz w:val="22"/>
+        </w:rPr>
+        <w:t>mailing</w:t>
+      </w:r>
+      <w:proofErr w:type="spellEnd"/>
+      <w:r>
+        <w:rPr>
+          <w:sz w:val="22"/>
+        </w:rPr>
+        <w:t xml:space="preserve"> </w:t>
+      </w:r>
+      <w:proofErr w:type="spellStart"/>
+      <w:r>
+        <w:rPr>
+          <w:sz w:val="22"/>
+        </w:rPr>
+        <w:t>MailChimp</w:t>
+      </w:r>
+      <w:proofErr w:type="spellEnd"/>
+      <w:r>
+        <w:rPr>
+          <w:sz w:val="22"/>
+        </w:rPr>
+        <w:t>).</w:t>
       </w:r>
     </w:p>
     <w:p>
@@ -4939,12 +4993,12 @@
           <w:numId w:val="8"/>
         </w:numPr>
       </w:pPr>
-      <w:bookmarkStart w:id="8" w:name="_Toc530933266"/>
+      <w:bookmarkStart w:id="7" w:name="_Toc530933266"/>
       <w:r>
         <w:lastRenderedPageBreak/>
         <w:t>GLOSARIO DE TÉRMINOS</w:t>
       </w:r>
-      <w:bookmarkEnd w:id="8"/>
+      <w:bookmarkEnd w:id="7"/>
     </w:p>
     <w:p/>
     <w:p/>
@@ -5428,6 +5482,7 @@
           <w:sz w:val="22"/>
         </w:rPr>
       </w:pPr>
+      <w:proofErr w:type="spellStart"/>
       <w:r>
         <w:rPr>
           <w:b/>
@@ -5436,6 +5491,7 @@
         </w:rPr>
         <w:t>Newsletter</w:t>
       </w:r>
+      <w:proofErr w:type="spellEnd"/>
       <w:r>
         <w:rPr>
           <w:rStyle w:val="Refdenotaalpie"/>
@@ -5880,12 +5936,12 @@
           <w:numId w:val="8"/>
         </w:numPr>
       </w:pPr>
-      <w:bookmarkStart w:id="9" w:name="_Toc530933267"/>
+      <w:bookmarkStart w:id="8" w:name="_Toc530933267"/>
       <w:r>
         <w:lastRenderedPageBreak/>
         <w:t>VISIÓN GENERAL DEL SISTEMA</w:t>
       </w:r>
-      <w:bookmarkEnd w:id="9"/>
+      <w:bookmarkEnd w:id="8"/>
     </w:p>
     <w:p/>
     <w:p/>
@@ -5900,216 +5956,216 @@
           <w:shd w:val="clear" w:color="auto" w:fill="36393F"/>
         </w:rPr>
       </w:pPr>
-      <w:bookmarkStart w:id="10" w:name="_Toc530933268"/>
+      <w:bookmarkStart w:id="9" w:name="_Toc530933268"/>
       <w:r>
         <w:t>Expectativas del sistema</w:t>
       </w:r>
+      <w:bookmarkEnd w:id="9"/>
+    </w:p>
+    <w:p/>
+    <w:p>
+      <w:pPr>
+        <w:jc w:val="both"/>
+        <w:rPr>
+          <w:sz w:val="22"/>
+        </w:rPr>
+      </w:pPr>
+      <w:r>
+        <w:rPr>
+          <w:sz w:val="22"/>
+        </w:rPr>
+        <w:t xml:space="preserve">El objetivo principal </w:t>
+      </w:r>
+      <w:r>
+        <w:rPr>
+          <w:sz w:val="22"/>
+        </w:rPr>
+        <w:t xml:space="preserve">de este proyecto </w:t>
+      </w:r>
+      <w:r>
+        <w:rPr>
+          <w:sz w:val="22"/>
+        </w:rPr>
+        <w:t>se centra en el desarrollo de un</w:t>
+      </w:r>
+      <w:r>
+        <w:rPr>
+          <w:sz w:val="22"/>
+        </w:rPr>
+        <w:t>a intranet de gestión basada en un</w:t>
+      </w:r>
+      <w:r>
+        <w:rPr>
+          <w:sz w:val="22"/>
+        </w:rPr>
+        <w:t xml:space="preserve"> sistema de información que permita mejorar</w:t>
+      </w:r>
+      <w:r>
+        <w:rPr>
+          <w:sz w:val="22"/>
+        </w:rPr>
+        <w:t>, desde un punto de vista administrativo,</w:t>
+      </w:r>
+      <w:r>
+        <w:rPr>
+          <w:sz w:val="22"/>
+        </w:rPr>
+        <w:t xml:space="preserve"> los proyectos que se llevan a cabo en Deporte y Desafío.</w:t>
+      </w:r>
+    </w:p>
+    <w:p>
+      <w:pPr>
+        <w:jc w:val="both"/>
+        <w:rPr>
+          <w:sz w:val="22"/>
+        </w:rPr>
+      </w:pPr>
+    </w:p>
+    <w:p>
+      <w:pPr>
+        <w:jc w:val="both"/>
+        <w:rPr>
+          <w:sz w:val="22"/>
+        </w:rPr>
+      </w:pPr>
+      <w:r>
+        <w:rPr>
+          <w:sz w:val="22"/>
+        </w:rPr>
+        <w:t>Principalmente, desde la fundación esperan reducir, de manera notable, el tiempo requerido por cada</w:t>
+      </w:r>
+      <w:r>
+        <w:rPr>
+          <w:sz w:val="22"/>
+        </w:rPr>
+        <w:t xml:space="preserve"> programa deportivo</w:t>
+      </w:r>
+      <w:r>
+        <w:rPr>
+          <w:sz w:val="22"/>
+        </w:rPr>
+        <w:t xml:space="preserve"> o evento</w:t>
+      </w:r>
+      <w:r>
+        <w:rPr>
+          <w:sz w:val="22"/>
+        </w:rPr>
+        <w:t xml:space="preserve"> en su fase de planificación. Confían en que el nuevo sistema supondrá un cambio en su dinámica de trabajo, agilizando tareas de selección de participantes, logrando cerrar con mayor brevedad la fase de inscripción en actividades y formalizar mejor los equipos de voluntariado.</w:t>
+      </w:r>
+    </w:p>
+    <w:p>
+      <w:pPr>
+        <w:jc w:val="both"/>
+        <w:rPr>
+          <w:sz w:val="22"/>
+        </w:rPr>
+      </w:pPr>
+    </w:p>
+    <w:p>
+      <w:pPr>
+        <w:jc w:val="both"/>
+        <w:rPr>
+          <w:sz w:val="22"/>
+        </w:rPr>
+      </w:pPr>
+      <w:r>
+        <w:rPr>
+          <w:sz w:val="22"/>
+        </w:rPr>
+        <w:t>Del mismo modo, consideran obtener mejores valoraciones y mejores calificaciones de sus actividades, haciendo crecer la confianza de sus patrocinadores en ellos.</w:t>
+      </w:r>
+    </w:p>
+    <w:p>
+      <w:pPr>
+        <w:jc w:val="both"/>
+        <w:rPr>
+          <w:sz w:val="22"/>
+        </w:rPr>
+      </w:pPr>
+    </w:p>
+    <w:p>
+      <w:pPr>
+        <w:jc w:val="both"/>
+        <w:rPr>
+          <w:sz w:val="22"/>
+        </w:rPr>
+      </w:pPr>
+      <w:r>
+        <w:rPr>
+          <w:sz w:val="22"/>
+        </w:rPr>
+        <w:t>En definitiva, el sistema de información debe canalizar todos los datos que derivan de los diferentes procesos que comprende cualquier proyecto de la fundación, ya sean propios de la fase de planificación y gestión, ejecución, o evaluación y memoria.</w:t>
+      </w:r>
+    </w:p>
+    <w:p>
+      <w:pPr>
+        <w:jc w:val="both"/>
+        <w:rPr>
+          <w:sz w:val="22"/>
+        </w:rPr>
+      </w:pPr>
+    </w:p>
+    <w:p>
+      <w:pPr>
+        <w:jc w:val="both"/>
+        <w:rPr>
+          <w:sz w:val="22"/>
+        </w:rPr>
+      </w:pPr>
+      <w:r>
+        <w:rPr>
+          <w:sz w:val="22"/>
+        </w:rPr>
+        <w:t>Esto permit</w:t>
+      </w:r>
+      <w:r>
+        <w:rPr>
+          <w:sz w:val="22"/>
+        </w:rPr>
+        <w:t>irá</w:t>
+      </w:r>
+      <w:r>
+        <w:rPr>
+          <w:sz w:val="22"/>
+        </w:rPr>
+        <w:t xml:space="preserve"> optimizar los flujos de trabajo, principalmente economizando tiempos,</w:t>
+      </w:r>
+      <w:r>
+        <w:rPr>
+          <w:sz w:val="22"/>
+        </w:rPr>
+        <w:t xml:space="preserve"> </w:t>
+      </w:r>
+      <w:r>
+        <w:rPr>
+          <w:sz w:val="22"/>
+        </w:rPr>
+        <w:t>almacenando de forma eficaz los datos generados para su futuro uso aplicado.</w:t>
+      </w:r>
+    </w:p>
+    <w:p>
+      <w:pPr>
+        <w:rPr>
+          <w:sz w:val="22"/>
+        </w:rPr>
+      </w:pPr>
+    </w:p>
+    <w:p>
+      <w:pPr>
+        <w:rPr>
+          <w:sz w:val="22"/>
+        </w:rPr>
+      </w:pPr>
+    </w:p>
+    <w:p>
+      <w:pPr>
+        <w:pStyle w:val="Ttulo2"/>
+      </w:pPr>
+      <w:bookmarkStart w:id="10" w:name="_Toc530933269"/>
+      <w:r>
+        <w:t>Tipos de usuarios</w:t>
+      </w:r>
       <w:bookmarkEnd w:id="10"/>
-    </w:p>
-    <w:p/>
-    <w:p>
-      <w:pPr>
-        <w:jc w:val="both"/>
-        <w:rPr>
-          <w:sz w:val="22"/>
-        </w:rPr>
-      </w:pPr>
-      <w:r>
-        <w:rPr>
-          <w:sz w:val="22"/>
-        </w:rPr>
-        <w:t xml:space="preserve">El objetivo principal </w:t>
-      </w:r>
-      <w:r>
-        <w:rPr>
-          <w:sz w:val="22"/>
-        </w:rPr>
-        <w:t xml:space="preserve">de este proyecto </w:t>
-      </w:r>
-      <w:r>
-        <w:rPr>
-          <w:sz w:val="22"/>
-        </w:rPr>
-        <w:t>se centra en el desarrollo de un</w:t>
-      </w:r>
-      <w:r>
-        <w:rPr>
-          <w:sz w:val="22"/>
-        </w:rPr>
-        <w:t>a intranet de gestión basada en un</w:t>
-      </w:r>
-      <w:r>
-        <w:rPr>
-          <w:sz w:val="22"/>
-        </w:rPr>
-        <w:t xml:space="preserve"> sistema de información que permita mejorar</w:t>
-      </w:r>
-      <w:r>
-        <w:rPr>
-          <w:sz w:val="22"/>
-        </w:rPr>
-        <w:t>, desde un punto de vista administrativo,</w:t>
-      </w:r>
-      <w:r>
-        <w:rPr>
-          <w:sz w:val="22"/>
-        </w:rPr>
-        <w:t xml:space="preserve"> los proyectos que se llevan a cabo en Deporte y Desafío.</w:t>
-      </w:r>
-    </w:p>
-    <w:p>
-      <w:pPr>
-        <w:jc w:val="both"/>
-        <w:rPr>
-          <w:sz w:val="22"/>
-        </w:rPr>
-      </w:pPr>
-    </w:p>
-    <w:p>
-      <w:pPr>
-        <w:jc w:val="both"/>
-        <w:rPr>
-          <w:sz w:val="22"/>
-        </w:rPr>
-      </w:pPr>
-      <w:r>
-        <w:rPr>
-          <w:sz w:val="22"/>
-        </w:rPr>
-        <w:t>Principalmente, desde la fundación esperan reducir, de manera notable, el tiempo requerido por cada</w:t>
-      </w:r>
-      <w:r>
-        <w:rPr>
-          <w:sz w:val="22"/>
-        </w:rPr>
-        <w:t xml:space="preserve"> programa deportivo</w:t>
-      </w:r>
-      <w:r>
-        <w:rPr>
-          <w:sz w:val="22"/>
-        </w:rPr>
-        <w:t xml:space="preserve"> o evento</w:t>
-      </w:r>
-      <w:r>
-        <w:rPr>
-          <w:sz w:val="22"/>
-        </w:rPr>
-        <w:t xml:space="preserve"> en su fase de planificación. Confían en que el nuevo sistema supondrá un cambio en su dinámica de trabajo, agilizando tareas de selección de participantes, logrando cerrar con mayor brevedad la fase de inscripción en actividades y formalizar mejor los equipos de voluntariado.</w:t>
-      </w:r>
-    </w:p>
-    <w:p>
-      <w:pPr>
-        <w:jc w:val="both"/>
-        <w:rPr>
-          <w:sz w:val="22"/>
-        </w:rPr>
-      </w:pPr>
-    </w:p>
-    <w:p>
-      <w:pPr>
-        <w:jc w:val="both"/>
-        <w:rPr>
-          <w:sz w:val="22"/>
-        </w:rPr>
-      </w:pPr>
-      <w:r>
-        <w:rPr>
-          <w:sz w:val="22"/>
-        </w:rPr>
-        <w:t>Del mismo modo, consideran obtener mejores valoraciones y mejores calificaciones de sus actividades, haciendo crecer la confianza de sus patrocinadores en ellos.</w:t>
-      </w:r>
-    </w:p>
-    <w:p>
-      <w:pPr>
-        <w:jc w:val="both"/>
-        <w:rPr>
-          <w:sz w:val="22"/>
-        </w:rPr>
-      </w:pPr>
-    </w:p>
-    <w:p>
-      <w:pPr>
-        <w:jc w:val="both"/>
-        <w:rPr>
-          <w:sz w:val="22"/>
-        </w:rPr>
-      </w:pPr>
-      <w:r>
-        <w:rPr>
-          <w:sz w:val="22"/>
-        </w:rPr>
-        <w:t>En definitiva, el sistema de información debe canalizar todos los datos que derivan de los diferentes procesos que comprende cualquier proyecto de la fundación, ya sean propios de la fase de planificación y gestión, ejecución, o evaluación y memoria.</w:t>
-      </w:r>
-    </w:p>
-    <w:p>
-      <w:pPr>
-        <w:jc w:val="both"/>
-        <w:rPr>
-          <w:sz w:val="22"/>
-        </w:rPr>
-      </w:pPr>
-    </w:p>
-    <w:p>
-      <w:pPr>
-        <w:jc w:val="both"/>
-        <w:rPr>
-          <w:sz w:val="22"/>
-        </w:rPr>
-      </w:pPr>
-      <w:r>
-        <w:rPr>
-          <w:sz w:val="22"/>
-        </w:rPr>
-        <w:t>Esto permit</w:t>
-      </w:r>
-      <w:r>
-        <w:rPr>
-          <w:sz w:val="22"/>
-        </w:rPr>
-        <w:t>irá</w:t>
-      </w:r>
-      <w:r>
-        <w:rPr>
-          <w:sz w:val="22"/>
-        </w:rPr>
-        <w:t xml:space="preserve"> optimizar los flujos de trabajo, principalmente economizando tiempos,</w:t>
-      </w:r>
-      <w:r>
-        <w:rPr>
-          <w:sz w:val="22"/>
-        </w:rPr>
-        <w:t xml:space="preserve"> </w:t>
-      </w:r>
-      <w:r>
-        <w:rPr>
-          <w:sz w:val="22"/>
-        </w:rPr>
-        <w:t>almacenando de forma eficaz los datos generados para su futuro uso aplicado.</w:t>
-      </w:r>
-    </w:p>
-    <w:p>
-      <w:pPr>
-        <w:rPr>
-          <w:sz w:val="22"/>
-        </w:rPr>
-      </w:pPr>
-    </w:p>
-    <w:p>
-      <w:pPr>
-        <w:rPr>
-          <w:sz w:val="22"/>
-        </w:rPr>
-      </w:pPr>
-    </w:p>
-    <w:p>
-      <w:pPr>
-        <w:pStyle w:val="Ttulo2"/>
-      </w:pPr>
-      <w:bookmarkStart w:id="11" w:name="_Toc530933269"/>
-      <w:r>
-        <w:t>Tipos de usuarios</w:t>
-      </w:r>
-      <w:bookmarkEnd w:id="11"/>
     </w:p>
     <w:p>
       <w:pPr>
@@ -6142,7 +6198,21 @@
         <w:rPr>
           <w:sz w:val="22"/>
         </w:rPr>
-        <w:t xml:space="preserve"> (Admin): usuario que cuenta con todos los privilegios de la plataforma. Pertenece al equipo de coordinación de programas deportivos de la fundación. Puede introducir, modificar y eliminar datos de participantes, voluntarios,</w:t>
+        <w:t xml:space="preserve"> (</w:t>
+      </w:r>
+      <w:proofErr w:type="spellStart"/>
+      <w:r>
+        <w:rPr>
+          <w:sz w:val="22"/>
+        </w:rPr>
+        <w:t>Admin</w:t>
+      </w:r>
+      <w:proofErr w:type="spellEnd"/>
+      <w:r>
+        <w:rPr>
+          <w:sz w:val="22"/>
+        </w:rPr>
+        <w:t>): usuario que cuenta con todos los privilegios de la plataforma. Pertenece al equipo de coordinación de programas deportivos de la fundación. Puede introducir, modificar y eliminar datos de participantes, voluntarios,</w:t>
       </w:r>
       <w:r>
         <w:rPr>
@@ -6528,24 +6598,24 @@
           <w:numId w:val="8"/>
         </w:numPr>
       </w:pPr>
-      <w:bookmarkStart w:id="12" w:name="_Toc530933270"/>
+      <w:bookmarkStart w:id="11" w:name="_Toc530933270"/>
       <w:r>
         <w:lastRenderedPageBreak/>
         <w:t>CATÁLOGO DE REQUISITOS</w:t>
       </w:r>
+      <w:bookmarkEnd w:id="11"/>
+    </w:p>
+    <w:p/>
+    <w:p/>
+    <w:p>
+      <w:pPr>
+        <w:pStyle w:val="Ttulo2"/>
+      </w:pPr>
+      <w:bookmarkStart w:id="12" w:name="_Toc530933271"/>
+      <w:r>
+        <w:t>Requisitos generales</w:t>
+      </w:r>
       <w:bookmarkEnd w:id="12"/>
-    </w:p>
-    <w:p/>
-    <w:p/>
-    <w:p>
-      <w:pPr>
-        <w:pStyle w:val="Ttulo2"/>
-      </w:pPr>
-      <w:bookmarkStart w:id="13" w:name="_Toc530933271"/>
-      <w:r>
-        <w:t>Requisitos generales</w:t>
-      </w:r>
-      <w:bookmarkEnd w:id="13"/>
     </w:p>
     <w:p/>
     <w:tbl>
@@ -6646,6 +6716,7 @@
                 <w:sz w:val="22"/>
               </w:rPr>
             </w:pPr>
+            <w:proofErr w:type="gramStart"/>
             <w:r>
               <w:rPr>
                 <w:b/>
@@ -6653,6 +6724,7 @@
               </w:rPr>
               <w:t>para</w:t>
             </w:r>
+            <w:proofErr w:type="gramEnd"/>
             <w:r>
               <w:rPr>
                 <w:sz w:val="22"/>
@@ -6784,6 +6856,7 @@
                 <w:sz w:val="22"/>
               </w:rPr>
             </w:pPr>
+            <w:proofErr w:type="gramStart"/>
             <w:r>
               <w:rPr>
                 <w:b/>
@@ -6791,6 +6864,7 @@
               </w:rPr>
               <w:t>para</w:t>
             </w:r>
+            <w:proofErr w:type="gramEnd"/>
             <w:r>
               <w:rPr>
                 <w:sz w:val="22"/>
@@ -6921,6 +6995,7 @@
                 <w:sz w:val="22"/>
               </w:rPr>
             </w:pPr>
+            <w:proofErr w:type="gramStart"/>
             <w:r>
               <w:rPr>
                 <w:b/>
@@ -6928,6 +7003,7 @@
               </w:rPr>
               <w:t>para</w:t>
             </w:r>
+            <w:proofErr w:type="gramEnd"/>
             <w:r>
               <w:rPr>
                 <w:sz w:val="22"/>
@@ -7058,6 +7134,7 @@
                 <w:sz w:val="22"/>
               </w:rPr>
             </w:pPr>
+            <w:proofErr w:type="gramStart"/>
             <w:r>
               <w:rPr>
                 <w:b/>
@@ -7065,6 +7142,7 @@
               </w:rPr>
               <w:t>para</w:t>
             </w:r>
+            <w:proofErr w:type="gramEnd"/>
             <w:r>
               <w:rPr>
                 <w:sz w:val="22"/>
@@ -7170,12 +7248,12 @@
         <w:pStyle w:val="Ttulo2"/>
         <w:jc w:val="both"/>
       </w:pPr>
-      <w:bookmarkStart w:id="14" w:name="_Toc530933272"/>
+      <w:bookmarkStart w:id="13" w:name="_Toc530933272"/>
       <w:r>
         <w:lastRenderedPageBreak/>
         <w:t>Requisitos de información</w:t>
       </w:r>
-      <w:bookmarkEnd w:id="14"/>
+      <w:bookmarkEnd w:id="13"/>
     </w:p>
     <w:p>
       <w:pPr>
@@ -7346,6 +7424,7 @@
                 <w:sz w:val="22"/>
               </w:rPr>
             </w:pPr>
+            <w:proofErr w:type="gramStart"/>
             <w:r>
               <w:rPr>
                 <w:b/>
@@ -7353,6 +7432,7 @@
               </w:rPr>
               <w:t>para</w:t>
             </w:r>
+            <w:proofErr w:type="gramEnd"/>
             <w:r>
               <w:rPr>
                 <w:sz w:val="22"/>
@@ -7596,6 +7676,7 @@
               <w:pStyle w:val="Sinespaciado"/>
               <w:jc w:val="both"/>
             </w:pPr>
+            <w:proofErr w:type="gramStart"/>
             <w:r>
               <w:rPr>
                 <w:b/>
@@ -7603,6 +7684,7 @@
               </w:rPr>
               <w:t>para</w:t>
             </w:r>
+            <w:proofErr w:type="gramEnd"/>
             <w:r>
               <w:rPr>
                 <w:sz w:val="22"/>
@@ -7826,6 +7908,7 @@
               <w:pStyle w:val="Sinespaciado"/>
               <w:jc w:val="both"/>
             </w:pPr>
+            <w:proofErr w:type="gramStart"/>
             <w:r>
               <w:rPr>
                 <w:b/>
@@ -7833,6 +7916,7 @@
               </w:rPr>
               <w:t>para</w:t>
             </w:r>
+            <w:proofErr w:type="gramEnd"/>
             <w:r>
               <w:rPr>
                 <w:sz w:val="22"/>
@@ -8034,6 +8118,7 @@
                 <w:sz w:val="22"/>
               </w:rPr>
             </w:pPr>
+            <w:proofErr w:type="gramStart"/>
             <w:r>
               <w:rPr>
                 <w:b/>
@@ -8048,6 +8133,7 @@
               </w:rPr>
               <w:t>ara</w:t>
             </w:r>
+            <w:proofErr w:type="gramEnd"/>
             <w:r>
               <w:rPr>
                 <w:sz w:val="22"/>
@@ -8189,10 +8275,32 @@
             </w:pPr>
             <w:r>
               <w:rPr>
-                <w:sz w:val="22"/>
-                <w:szCs w:val="22"/>
-              </w:rPr>
-              <w:t>quiero conocer sobre las actividades:</w:t>
+                <w:b/>
+                <w:sz w:val="22"/>
+                <w:szCs w:val="22"/>
+              </w:rPr>
+              <w:t>quiero</w:t>
+            </w:r>
+            <w:r>
+              <w:rPr>
+                <w:sz w:val="22"/>
+                <w:szCs w:val="22"/>
+              </w:rPr>
+              <w:t xml:space="preserve"> conocer sobre </w:t>
+            </w:r>
+            <w:r>
+              <w:rPr>
+                <w:sz w:val="22"/>
+                <w:szCs w:val="22"/>
+              </w:rPr>
+              <w:t>el proyecto</w:t>
+            </w:r>
+            <w:r>
+              <w:rPr>
+                <w:sz w:val="22"/>
+                <w:szCs w:val="22"/>
+              </w:rPr>
+              <w:t>:</w:t>
             </w:r>
           </w:p>
           <w:p>
@@ -8200,7 +8308,7 @@
               <w:pStyle w:val="Sinespaciado"/>
               <w:numPr>
                 <w:ilvl w:val="0"/>
-                <w:numId w:val="14"/>
+                <w:numId w:val="13"/>
               </w:numPr>
               <w:jc w:val="both"/>
               <w:rPr>
@@ -8213,7 +8321,7 @@
                 <w:sz w:val="22"/>
                 <w:szCs w:val="22"/>
               </w:rPr>
-              <w:t>Identificador unívoco, el tipo de actividad, objetivo, el número de voluntarios requerido y el número de plazas para los participantes</w:t>
+              <w:t>Identificador unívoco, fecha de inicio y fin del proyecto, presupuesto, factura que genera y coordinador que crea el proyecto.</w:t>
             </w:r>
           </w:p>
           <w:p>
@@ -8221,7 +8329,7 @@
               <w:pStyle w:val="Sinespaciado"/>
               <w:numPr>
                 <w:ilvl w:val="0"/>
-                <w:numId w:val="14"/>
+                <w:numId w:val="13"/>
               </w:numPr>
               <w:jc w:val="both"/>
               <w:rPr>
@@ -8234,7 +8342,112 @@
                 <w:sz w:val="22"/>
                 <w:szCs w:val="22"/>
               </w:rPr>
-              <w:t>Los eventos o los programas deportivos que conforman.</w:t>
+              <w:t xml:space="preserve">De los eventos que contiene: </w:t>
+            </w:r>
+            <w:r>
+              <w:rPr>
+                <w:sz w:val="22"/>
+                <w:szCs w:val="22"/>
+              </w:rPr>
+              <w:t>Identificador unívoco de</w:t>
+            </w:r>
+            <w:r>
+              <w:rPr>
+                <w:sz w:val="22"/>
+                <w:szCs w:val="22"/>
+              </w:rPr>
+              <w:t xml:space="preserve"> </w:t>
+            </w:r>
+            <w:r>
+              <w:rPr>
+                <w:sz w:val="22"/>
+                <w:szCs w:val="22"/>
+              </w:rPr>
+              <w:t>l</w:t>
+            </w:r>
+            <w:r>
+              <w:rPr>
+                <w:sz w:val="22"/>
+                <w:szCs w:val="22"/>
+              </w:rPr>
+              <w:t>os</w:t>
+            </w:r>
+            <w:r>
+              <w:rPr>
+                <w:sz w:val="22"/>
+                <w:szCs w:val="22"/>
+              </w:rPr>
+              <w:t xml:space="preserve"> evento</w:t>
+            </w:r>
+            <w:r>
+              <w:rPr>
+                <w:sz w:val="22"/>
+                <w:szCs w:val="22"/>
+              </w:rPr>
+              <w:t>s que conforman el proyecto, fechas de inicio y fin de los</w:t>
+            </w:r>
+            <w:r>
+              <w:rPr>
+                <w:sz w:val="22"/>
+                <w:szCs w:val="22"/>
+              </w:rPr>
+              <w:t xml:space="preserve"> evento</w:t>
+            </w:r>
+            <w:r>
+              <w:rPr>
+                <w:sz w:val="22"/>
+                <w:szCs w:val="22"/>
+              </w:rPr>
+              <w:t>s</w:t>
+            </w:r>
+            <w:r>
+              <w:rPr>
+                <w:sz w:val="22"/>
+                <w:szCs w:val="22"/>
+              </w:rPr>
+              <w:t>, ubicación y nombre de</w:t>
+            </w:r>
+            <w:r>
+              <w:rPr>
+                <w:sz w:val="22"/>
+                <w:szCs w:val="22"/>
+              </w:rPr>
+              <w:t xml:space="preserve"> </w:t>
+            </w:r>
+            <w:r>
+              <w:rPr>
+                <w:sz w:val="22"/>
+                <w:szCs w:val="22"/>
+              </w:rPr>
+              <w:t>l</w:t>
+            </w:r>
+            <w:r>
+              <w:rPr>
+                <w:sz w:val="22"/>
+                <w:szCs w:val="22"/>
+              </w:rPr>
+              <w:t>os</w:t>
+            </w:r>
+            <w:r>
+              <w:rPr>
+                <w:sz w:val="22"/>
+                <w:szCs w:val="22"/>
+              </w:rPr>
+              <w:t xml:space="preserve"> evento</w:t>
+            </w:r>
+            <w:r>
+              <w:rPr>
+                <w:sz w:val="22"/>
+                <w:szCs w:val="22"/>
+              </w:rPr>
+              <w:t>s</w:t>
+            </w:r>
+            <w:r>
+              <w:rPr>
+                <w:sz w:val="22"/>
+                <w:szCs w:val="22"/>
+              </w:rPr>
+              <w:t>.</w:t>
             </w:r>
           </w:p>
           <w:p>
@@ -8242,7 +8455,7 @@
               <w:pStyle w:val="Sinespaciado"/>
               <w:numPr>
                 <w:ilvl w:val="0"/>
-                <w:numId w:val="14"/>
+                <w:numId w:val="13"/>
               </w:numPr>
               <w:jc w:val="both"/>
               <w:rPr>
@@ -8255,7 +8468,14 @@
                 <w:sz w:val="22"/>
                 <w:szCs w:val="22"/>
               </w:rPr>
-              <w:t>Participantes y voluntarios relacionados.</w:t>
+              <w:t>De los programas deportivos</w:t>
+            </w:r>
+            <w:r>
+              <w:rPr>
+                <w:sz w:val="22"/>
+                <w:szCs w:val="22"/>
+              </w:rPr>
+              <w:t xml:space="preserve"> que contiene: Identificador unívoco de los programas deportivos, fechas de inicio y fin, ubicaciones y nombres de los programas deportivos.</w:t>
             </w:r>
           </w:p>
           <w:p>
@@ -8263,16 +8483,36 @@
               <w:pStyle w:val="Sinespaciado"/>
               <w:numPr>
                 <w:ilvl w:val="0"/>
-                <w:numId w:val="14"/>
+                <w:numId w:val="13"/>
               </w:numPr>
               <w:jc w:val="both"/>
-            </w:pPr>
-            <w:r>
-              <w:rPr>
-                <w:sz w:val="22"/>
-                <w:szCs w:val="22"/>
-              </w:rPr>
-              <w:t>Proyecto al que pertenece.</w:t>
+              <w:rPr>
+                <w:sz w:val="22"/>
+                <w:szCs w:val="22"/>
+              </w:rPr>
+            </w:pPr>
+            <w:r>
+              <w:rPr>
+                <w:sz w:val="22"/>
+                <w:szCs w:val="22"/>
+              </w:rPr>
+              <w:t>De las a</w:t>
+            </w:r>
+            <w:bookmarkStart w:id="14" w:name="_GoBack"/>
+            <w:bookmarkEnd w:id="14"/>
+            <w:r>
+              <w:rPr>
+                <w:sz w:val="22"/>
+                <w:szCs w:val="22"/>
+              </w:rPr>
+              <w:t>ctividades que contiene: Identificador</w:t>
+            </w:r>
+            <w:r>
+              <w:rPr>
+                <w:sz w:val="22"/>
+                <w:szCs w:val="22"/>
+              </w:rPr>
+              <w:t xml:space="preserve"> unívoco de las actividades, tipos de actividades que se realizarán, objetivos, voluntarios requeridos, el número de plazas disponibles, participantes y voluntarios de cada actividad. </w:t>
             </w:r>
           </w:p>
           <w:p>
@@ -8280,6 +8520,7 @@
               <w:pStyle w:val="Sinespaciado"/>
               <w:jc w:val="both"/>
             </w:pPr>
+            <w:proofErr w:type="gramStart"/>
             <w:r>
               <w:rPr>
                 <w:b/>
@@ -8288,6 +8529,7 @@
               </w:rPr>
               <w:t>para</w:t>
             </w:r>
+            <w:proofErr w:type="gramEnd"/>
             <w:r>
               <w:rPr>
                 <w:sz w:val="22"/>
@@ -8488,6 +8730,7 @@
               <w:pStyle w:val="Sinespaciado"/>
               <w:jc w:val="both"/>
             </w:pPr>
+            <w:proofErr w:type="gramStart"/>
             <w:r>
               <w:rPr>
                 <w:b/>
@@ -8495,6 +8738,7 @@
               </w:rPr>
               <w:t>para</w:t>
             </w:r>
+            <w:proofErr w:type="gramEnd"/>
             <w:r>
               <w:rPr>
                 <w:sz w:val="22"/>
@@ -8709,6 +8953,7 @@
               <w:pStyle w:val="Sinespaciado"/>
               <w:jc w:val="both"/>
             </w:pPr>
+            <w:proofErr w:type="gramStart"/>
             <w:r>
               <w:rPr>
                 <w:b/>
@@ -8716,6 +8961,7 @@
               </w:rPr>
               <w:t>para</w:t>
             </w:r>
+            <w:proofErr w:type="gramEnd"/>
             <w:r>
               <w:rPr>
                 <w:sz w:val="22"/>
@@ -8835,7 +9081,6 @@
       </w:pPr>
       <w:bookmarkStart w:id="15" w:name="_Toc530933273"/>
       <w:r>
-        <w:lastRenderedPageBreak/>
         <w:t>Reglas de negocio</w:t>
       </w:r>
       <w:r>
@@ -8960,6 +9205,7 @@
             <w:pPr>
               <w:jc w:val="both"/>
             </w:pPr>
+            <w:proofErr w:type="gramStart"/>
             <w:r>
               <w:rPr>
                 <w:b/>
@@ -8968,6 +9214,7 @@
               </w:rPr>
               <w:t>para</w:t>
             </w:r>
+            <w:proofErr w:type="gramEnd"/>
             <w:r>
               <w:rPr>
                 <w:sz w:val="22"/>
@@ -9260,6 +9507,7 @@
                 <w:szCs w:val="22"/>
               </w:rPr>
             </w:pPr>
+            <w:proofErr w:type="gramStart"/>
             <w:r>
               <w:rPr>
                 <w:b/>
@@ -9268,6 +9516,7 @@
               </w:rPr>
               <w:t>para</w:t>
             </w:r>
+            <w:proofErr w:type="gramEnd"/>
             <w:r>
               <w:rPr>
                 <w:sz w:val="22"/>
@@ -9477,6 +9726,7 @@
             <w:pPr>
               <w:jc w:val="both"/>
             </w:pPr>
+            <w:proofErr w:type="gramStart"/>
             <w:r>
               <w:rPr>
                 <w:b/>
@@ -9485,6 +9735,7 @@
               </w:rPr>
               <w:t>para</w:t>
             </w:r>
+            <w:proofErr w:type="gramEnd"/>
             <w:r>
               <w:rPr>
                 <w:sz w:val="22"/>
@@ -9694,6 +9945,7 @@
             <w:pPr>
               <w:jc w:val="both"/>
             </w:pPr>
+            <w:proofErr w:type="gramStart"/>
             <w:r>
               <w:rPr>
                 <w:b/>
@@ -9702,6 +9954,7 @@
               </w:rPr>
               <w:t>para</w:t>
             </w:r>
+            <w:proofErr w:type="gramEnd"/>
             <w:r>
               <w:rPr>
                 <w:sz w:val="22"/>
@@ -9762,7 +10015,6 @@
                 <w:sz w:val="22"/>
                 <w:szCs w:val="22"/>
               </w:rPr>
-              <w:lastRenderedPageBreak/>
               <w:t xml:space="preserve">PA – 004 </w:t>
             </w:r>
           </w:p>
@@ -9962,6 +10214,7 @@
             <w:pPr>
               <w:jc w:val="both"/>
             </w:pPr>
+            <w:proofErr w:type="gramStart"/>
             <w:r>
               <w:rPr>
                 <w:b/>
@@ -9970,6 +10223,7 @@
               </w:rPr>
               <w:t>para</w:t>
             </w:r>
+            <w:proofErr w:type="gramEnd"/>
             <w:r>
               <w:rPr>
                 <w:sz w:val="22"/>
@@ -10163,6 +10417,7 @@
             <w:pPr>
               <w:jc w:val="both"/>
             </w:pPr>
+            <w:proofErr w:type="gramStart"/>
             <w:r>
               <w:rPr>
                 <w:b/>
@@ -10171,6 +10426,7 @@
               </w:rPr>
               <w:t>para</w:t>
             </w:r>
+            <w:proofErr w:type="gramEnd"/>
             <w:r>
               <w:rPr>
                 <w:sz w:val="22"/>
@@ -10390,14 +10646,17 @@
             <w:pPr>
               <w:jc w:val="both"/>
             </w:pPr>
-            <w:r>
-              <w:rPr>
-                <w:b/>
-                <w:sz w:val="22"/>
-                <w:szCs w:val="22"/>
-              </w:rPr>
+            <w:proofErr w:type="gramStart"/>
+            <w:r>
+              <w:rPr>
+                <w:b/>
+                <w:sz w:val="22"/>
+                <w:szCs w:val="22"/>
+              </w:rPr>
+              <w:lastRenderedPageBreak/>
               <w:t>para</w:t>
             </w:r>
+            <w:proofErr w:type="gramEnd"/>
             <w:r>
               <w:rPr>
                 <w:sz w:val="22"/>
@@ -10452,7 +10711,6 @@
                 <w:sz w:val="22"/>
                 <w:szCs w:val="22"/>
               </w:rPr>
-              <w:lastRenderedPageBreak/>
               <w:t>PA – 007</w:t>
             </w:r>
           </w:p>
@@ -10602,6 +10860,7 @@
             <w:pPr>
               <w:jc w:val="both"/>
             </w:pPr>
+            <w:proofErr w:type="gramStart"/>
             <w:r>
               <w:rPr>
                 <w:b/>
@@ -10610,6 +10869,7 @@
               </w:rPr>
               <w:t>para</w:t>
             </w:r>
+            <w:proofErr w:type="gramEnd"/>
             <w:r>
               <w:rPr>
                 <w:sz w:val="22"/>
@@ -10797,13 +11057,23 @@
             <w:pPr>
               <w:jc w:val="both"/>
             </w:pPr>
-            <w:r>
-              <w:rPr>
-                <w:b/>
-                <w:sz w:val="22"/>
-                <w:szCs w:val="22"/>
-              </w:rPr>
-              <w:t xml:space="preserve">para </w:t>
+            <w:proofErr w:type="gramStart"/>
+            <w:r>
+              <w:rPr>
+                <w:b/>
+                <w:sz w:val="22"/>
+                <w:szCs w:val="22"/>
+              </w:rPr>
+              <w:t>para</w:t>
+            </w:r>
+            <w:proofErr w:type="gramEnd"/>
+            <w:r>
+              <w:rPr>
+                <w:b/>
+                <w:sz w:val="22"/>
+                <w:szCs w:val="22"/>
+              </w:rPr>
+              <w:t xml:space="preserve"> </w:t>
             </w:r>
             <w:r>
               <w:rPr>
@@ -11033,7 +11303,15 @@
                 <w:sz w:val="22"/>
                 <w:szCs w:val="22"/>
               </w:rPr>
-              <w:t xml:space="preserve"> newsletter</w:t>
+              <w:t xml:space="preserve"> </w:t>
+            </w:r>
+            <w:proofErr w:type="spellStart"/>
+            <w:r>
+              <w:rPr>
+                <w:sz w:val="22"/>
+                <w:szCs w:val="22"/>
+              </w:rPr>
+              <w:t>newsletter</w:t>
             </w:r>
             <w:r>
               <w:rPr>
@@ -11042,6 +11320,7 @@
               </w:rPr>
               <w:t>s</w:t>
             </w:r>
+            <w:proofErr w:type="spellEnd"/>
             <w:r>
               <w:rPr>
                 <w:sz w:val="22"/>
@@ -11065,6 +11344,7 @@
                 <w:szCs w:val="22"/>
               </w:rPr>
             </w:pPr>
+            <w:proofErr w:type="gramStart"/>
             <w:r>
               <w:rPr>
                 <w:b/>
@@ -11073,6 +11353,7 @@
               </w:rPr>
               <w:t>para</w:t>
             </w:r>
+            <w:proofErr w:type="gramEnd"/>
             <w:r>
               <w:rPr>
                 <w:sz w:val="22"/>
@@ -11159,7 +11440,23 @@
                 <w:sz w:val="22"/>
                 <w:szCs w:val="22"/>
               </w:rPr>
-              <w:t>un mensaje de tipo newsletter a un participante, voluntario o tutor legal y el envío se realiza de manera efectiva.</w:t>
+              <w:t xml:space="preserve">un mensaje de tipo </w:t>
+            </w:r>
+            <w:proofErr w:type="spellStart"/>
+            <w:r>
+              <w:rPr>
+                <w:sz w:val="22"/>
+                <w:szCs w:val="22"/>
+              </w:rPr>
+              <w:t>newsletter</w:t>
+            </w:r>
+            <w:proofErr w:type="spellEnd"/>
+            <w:r>
+              <w:rPr>
+                <w:sz w:val="22"/>
+                <w:szCs w:val="22"/>
+              </w:rPr>
+              <w:t xml:space="preserve"> a un participante, voluntario o tutor legal y el envío se realiza de manera efectiva.</w:t>
             </w:r>
           </w:p>
           <w:p>
@@ -11222,7 +11519,24 @@
                 <w:sz w:val="22"/>
                 <w:szCs w:val="22"/>
               </w:rPr>
-              <w:t>Un coordinador envía un mensaje de tipo newsletter a un patrocinador y el envío no se realiza, notificándose el error.</w:t>
+              <w:lastRenderedPageBreak/>
+              <w:t xml:space="preserve">Un coordinador envía un mensaje de tipo </w:t>
+            </w:r>
+            <w:proofErr w:type="spellStart"/>
+            <w:r>
+              <w:rPr>
+                <w:sz w:val="22"/>
+                <w:szCs w:val="22"/>
+              </w:rPr>
+              <w:t>newsletter</w:t>
+            </w:r>
+            <w:proofErr w:type="spellEnd"/>
+            <w:r>
+              <w:rPr>
+                <w:sz w:val="22"/>
+                <w:szCs w:val="22"/>
+              </w:rPr>
+              <w:t xml:space="preserve"> a un patrocinador y el envío no se realiza, notificándose el error.</w:t>
             </w:r>
           </w:p>
         </w:tc>
@@ -11266,7 +11580,6 @@
                 <w:sz w:val="22"/>
                 <w:szCs w:val="22"/>
               </w:rPr>
-              <w:lastRenderedPageBreak/>
               <w:t>RN – 011 Tipo de patrocinador</w:t>
             </w:r>
           </w:p>
@@ -11355,6 +11668,7 @@
                 <w:szCs w:val="22"/>
               </w:rPr>
             </w:pPr>
+            <w:proofErr w:type="gramStart"/>
             <w:r>
               <w:rPr>
                 <w:b/>
@@ -11363,6 +11677,7 @@
               </w:rPr>
               <w:t>para</w:t>
             </w:r>
+            <w:proofErr w:type="gramEnd"/>
             <w:r>
               <w:rPr>
                 <w:sz w:val="22"/>
@@ -11435,8 +11750,17 @@
                 <w:sz w:val="22"/>
                 <w:szCs w:val="22"/>
               </w:rPr>
-              <w:t>Existe un patrocinador que ha patrocinado un programa deportivo o evento completo, el sistema lo clasificará como ORO .</w:t>
-            </w:r>
+              <w:t xml:space="preserve">Existe un patrocinador que ha patrocinado un programa deportivo o evento completo, el sistema lo clasificará como </w:t>
+            </w:r>
+            <w:proofErr w:type="gramStart"/>
+            <w:r>
+              <w:rPr>
+                <w:sz w:val="22"/>
+                <w:szCs w:val="22"/>
+              </w:rPr>
+              <w:t>ORO .</w:t>
+            </w:r>
+            <w:proofErr w:type="gramEnd"/>
           </w:p>
           <w:p>
             <w:pPr>
@@ -11612,7 +11936,23 @@
                 <w:sz w:val="22"/>
                 <w:szCs w:val="22"/>
               </w:rPr>
-              <w:t xml:space="preserve"> nid y </w:t>
+              <w:t xml:space="preserve"> </w:t>
+            </w:r>
+            <w:proofErr w:type="spellStart"/>
+            <w:r>
+              <w:rPr>
+                <w:sz w:val="22"/>
+                <w:szCs w:val="22"/>
+              </w:rPr>
+              <w:t>nid</w:t>
+            </w:r>
+            <w:proofErr w:type="spellEnd"/>
+            <w:r>
+              <w:rPr>
+                <w:sz w:val="22"/>
+                <w:szCs w:val="22"/>
+              </w:rPr>
+              <w:t xml:space="preserve"> y </w:t>
             </w:r>
             <w:r>
               <w:rPr>
@@ -11637,6 +11977,7 @@
                 <w:szCs w:val="22"/>
               </w:rPr>
             </w:pPr>
+            <w:proofErr w:type="gramStart"/>
             <w:r>
               <w:rPr>
                 <w:b/>
@@ -11645,6 +11986,7 @@
               </w:rPr>
               <w:t>para</w:t>
             </w:r>
+            <w:proofErr w:type="gramEnd"/>
             <w:r>
               <w:rPr>
                 <w:sz w:val="22"/>
@@ -11724,7 +12066,23 @@
                 <w:sz w:val="22"/>
                 <w:szCs w:val="22"/>
               </w:rPr>
-              <w:t>Una persona intenta realizar una donación sin facilitar mínimo nid y correo electrónico o teléfono, se rechaza su donación.</w:t>
+              <w:t xml:space="preserve">Una persona intenta realizar una donación sin facilitar mínimo </w:t>
+            </w:r>
+            <w:proofErr w:type="spellStart"/>
+            <w:r>
+              <w:rPr>
+                <w:sz w:val="22"/>
+                <w:szCs w:val="22"/>
+              </w:rPr>
+              <w:t>nid</w:t>
+            </w:r>
+            <w:proofErr w:type="spellEnd"/>
+            <w:r>
+              <w:rPr>
+                <w:sz w:val="22"/>
+                <w:szCs w:val="22"/>
+              </w:rPr>
+              <w:t xml:space="preserve"> y correo electrónico o teléfono, se rechaza su donación.</w:t>
             </w:r>
           </w:p>
           <w:p>
@@ -11745,7 +12103,23 @@
                 <w:sz w:val="22"/>
                 <w:szCs w:val="22"/>
               </w:rPr>
-              <w:t>Una persona intenta realizar una donación facilitando al menos nid y correo electrónico o teléfono, se acepta su donación.</w:t>
+              <w:t xml:space="preserve">Una persona intenta realizar una donación facilitando al menos </w:t>
+            </w:r>
+            <w:proofErr w:type="spellStart"/>
+            <w:r>
+              <w:rPr>
+                <w:sz w:val="22"/>
+                <w:szCs w:val="22"/>
+              </w:rPr>
+              <w:t>nid</w:t>
+            </w:r>
+            <w:proofErr w:type="spellEnd"/>
+            <w:r>
+              <w:rPr>
+                <w:sz w:val="22"/>
+                <w:szCs w:val="22"/>
+              </w:rPr>
+              <w:t xml:space="preserve"> y correo electrónico o teléfono, se acepta su donación.</w:t>
             </w:r>
           </w:p>
         </w:tc>
@@ -11879,6 +12253,7 @@
                 <w:szCs w:val="22"/>
               </w:rPr>
             </w:pPr>
+            <w:proofErr w:type="gramStart"/>
             <w:r>
               <w:rPr>
                 <w:b/>
@@ -11887,6 +12262,7 @@
               </w:rPr>
               <w:t>para</w:t>
             </w:r>
+            <w:proofErr w:type="gramEnd"/>
             <w:r>
               <w:rPr>
                 <w:sz w:val="22"/>
@@ -12108,6 +12484,7 @@
                 <w:szCs w:val="22"/>
               </w:rPr>
             </w:pPr>
+            <w:proofErr w:type="gramStart"/>
             <w:r>
               <w:rPr>
                 <w:b/>
@@ -12116,6 +12493,7 @@
               </w:rPr>
               <w:t>para</w:t>
             </w:r>
+            <w:proofErr w:type="gramEnd"/>
             <w:r>
               <w:rPr>
                 <w:sz w:val="22"/>
@@ -12190,7 +12568,6 @@
                 <w:sz w:val="22"/>
                 <w:szCs w:val="22"/>
               </w:rPr>
-              <w:lastRenderedPageBreak/>
               <w:t xml:space="preserve">PA – 014 </w:t>
             </w:r>
           </w:p>
@@ -12351,6 +12728,7 @@
                 <w:szCs w:val="22"/>
               </w:rPr>
             </w:pPr>
+            <w:proofErr w:type="gramStart"/>
             <w:r>
               <w:rPr>
                 <w:b/>
@@ -12359,6 +12737,7 @@
               </w:rPr>
               <w:t>para</w:t>
             </w:r>
+            <w:proofErr w:type="gramEnd"/>
             <w:r>
               <w:rPr>
                 <w:sz w:val="22"/>
@@ -12613,7 +12992,6 @@
       </w:pPr>
       <w:bookmarkStart w:id="16" w:name="_Toc530933274"/>
       <w:r>
-        <w:lastRenderedPageBreak/>
         <w:t>Requisitos funcionales</w:t>
       </w:r>
       <w:bookmarkEnd w:id="16"/>
@@ -12735,6 +13113,7 @@
             <w:pPr>
               <w:jc w:val="both"/>
             </w:pPr>
+            <w:proofErr w:type="gramStart"/>
             <w:r>
               <w:rPr>
                 <w:b/>
@@ -12743,6 +13122,7 @@
               </w:rPr>
               <w:t>para</w:t>
             </w:r>
+            <w:proofErr w:type="gramEnd"/>
             <w:r>
               <w:rPr>
                 <w:sz w:val="22"/>
@@ -12891,6 +13271,7 @@
                 <w:szCs w:val="22"/>
               </w:rPr>
             </w:pPr>
+            <w:proofErr w:type="gramStart"/>
             <w:r>
               <w:rPr>
                 <w:b/>
@@ -12899,6 +13280,7 @@
               </w:rPr>
               <w:t>para</w:t>
             </w:r>
+            <w:proofErr w:type="gramEnd"/>
             <w:r>
               <w:rPr>
                 <w:sz w:val="22"/>
@@ -13057,6 +13439,7 @@
                 <w:szCs w:val="22"/>
               </w:rPr>
             </w:pPr>
+            <w:proofErr w:type="gramStart"/>
             <w:r>
               <w:rPr>
                 <w:b/>
@@ -13065,6 +13448,7 @@
               </w:rPr>
               <w:t>para</w:t>
             </w:r>
+            <w:proofErr w:type="gramEnd"/>
             <w:r>
               <w:rPr>
                 <w:sz w:val="22"/>
@@ -13206,7 +13590,23 @@
                 <w:sz w:val="22"/>
                 <w:szCs w:val="22"/>
               </w:rPr>
-              <w:t xml:space="preserve"> gestionar el envío de diferentes tipos de newsletters según las condiciones o características de los </w:t>
+              <w:t xml:space="preserve"> gestionar el envío de diferentes tipos de </w:t>
+            </w:r>
+            <w:proofErr w:type="spellStart"/>
+            <w:r>
+              <w:rPr>
+                <w:sz w:val="22"/>
+                <w:szCs w:val="22"/>
+              </w:rPr>
+              <w:t>newsletters</w:t>
+            </w:r>
+            <w:proofErr w:type="spellEnd"/>
+            <w:r>
+              <w:rPr>
+                <w:sz w:val="22"/>
+                <w:szCs w:val="22"/>
+              </w:rPr>
+              <w:t xml:space="preserve"> según las condiciones o características de los </w:t>
             </w:r>
             <w:r>
               <w:rPr>
@@ -13231,6 +13631,7 @@
                 <w:szCs w:val="22"/>
               </w:rPr>
             </w:pPr>
+            <w:proofErr w:type="gramStart"/>
             <w:r>
               <w:rPr>
                 <w:b/>
@@ -13239,6 +13640,7 @@
               </w:rPr>
               <w:t>para</w:t>
             </w:r>
+            <w:proofErr w:type="gramEnd"/>
             <w:r>
               <w:rPr>
                 <w:sz w:val="22"/>
@@ -13405,6 +13807,7 @@
                 <w:szCs w:val="22"/>
               </w:rPr>
             </w:pPr>
+            <w:proofErr w:type="gramStart"/>
             <w:r>
               <w:rPr>
                 <w:b/>
@@ -13413,6 +13816,7 @@
               </w:rPr>
               <w:t>para</w:t>
             </w:r>
+            <w:proofErr w:type="gramEnd"/>
             <w:r>
               <w:rPr>
                 <w:b/>
@@ -13563,6 +13967,7 @@
                 <w:szCs w:val="22"/>
               </w:rPr>
             </w:pPr>
+            <w:proofErr w:type="gramStart"/>
             <w:r>
               <w:rPr>
                 <w:b/>
@@ -13571,6 +13976,7 @@
               </w:rPr>
               <w:t>para</w:t>
             </w:r>
+            <w:proofErr w:type="gramEnd"/>
             <w:r>
               <w:rPr>
                 <w:b/>
@@ -13707,6 +14113,7 @@
                 <w:szCs w:val="22"/>
               </w:rPr>
             </w:pPr>
+            <w:proofErr w:type="gramStart"/>
             <w:r>
               <w:rPr>
                 <w:b/>
@@ -13715,6 +14122,7 @@
               </w:rPr>
               <w:t>para</w:t>
             </w:r>
+            <w:proofErr w:type="gramEnd"/>
             <w:r>
               <w:rPr>
                 <w:b/>
@@ -13813,7 +14221,6 @@
                 <w:sz w:val="22"/>
                 <w:szCs w:val="22"/>
               </w:rPr>
-              <w:lastRenderedPageBreak/>
               <w:t>RF – 008 Acuse de recibo de mensajes</w:t>
             </w:r>
           </w:p>
@@ -13894,6 +14301,7 @@
                 <w:szCs w:val="22"/>
               </w:rPr>
             </w:pPr>
+            <w:proofErr w:type="gramStart"/>
             <w:r>
               <w:rPr>
                 <w:b/>
@@ -13902,6 +14310,7 @@
               </w:rPr>
               <w:t>para</w:t>
             </w:r>
+            <w:proofErr w:type="gramEnd"/>
             <w:r>
               <w:rPr>
                 <w:sz w:val="22"/>
@@ -14054,6 +14463,7 @@
                 <w:szCs w:val="22"/>
               </w:rPr>
             </w:pPr>
+            <w:proofErr w:type="gramStart"/>
             <w:r>
               <w:rPr>
                 <w:b/>
@@ -14062,6 +14472,7 @@
               </w:rPr>
               <w:t>para</w:t>
             </w:r>
+            <w:proofErr w:type="gramEnd"/>
             <w:r>
               <w:rPr>
                 <w:b/>
@@ -14230,6 +14641,7 @@
                 <w:szCs w:val="22"/>
               </w:rPr>
             </w:pPr>
+            <w:proofErr w:type="gramStart"/>
             <w:r>
               <w:rPr>
                 <w:b/>
@@ -14238,6 +14650,7 @@
               </w:rPr>
               <w:t>para</w:t>
             </w:r>
+            <w:proofErr w:type="gramEnd"/>
             <w:r>
               <w:rPr>
                 <w:sz w:val="22"/>
@@ -14391,6 +14804,7 @@
                 <w:szCs w:val="22"/>
               </w:rPr>
             </w:pPr>
+            <w:proofErr w:type="gramStart"/>
             <w:r>
               <w:rPr>
                 <w:b/>
@@ -14399,6 +14813,7 @@
               </w:rPr>
               <w:t>para</w:t>
             </w:r>
+            <w:proofErr w:type="gramEnd"/>
             <w:r>
               <w:rPr>
                 <w:sz w:val="22"/>
@@ -14544,6 +14959,7 @@
                 <w:szCs w:val="22"/>
               </w:rPr>
             </w:pPr>
+            <w:proofErr w:type="gramStart"/>
             <w:r>
               <w:rPr>
                 <w:b/>
@@ -14552,6 +14968,7 @@
               </w:rPr>
               <w:t>para</w:t>
             </w:r>
+            <w:proofErr w:type="gramEnd"/>
             <w:r>
               <w:rPr>
                 <w:sz w:val="22"/>
@@ -14714,6 +15131,7 @@
                 <w:szCs w:val="22"/>
               </w:rPr>
             </w:pPr>
+            <w:proofErr w:type="gramStart"/>
             <w:r>
               <w:rPr>
                 <w:b/>
@@ -14722,6 +15140,7 @@
               </w:rPr>
               <w:t>para</w:t>
             </w:r>
+            <w:proofErr w:type="gramEnd"/>
             <w:r>
               <w:rPr>
                 <w:sz w:val="22"/>
@@ -14868,6 +15287,7 @@
                 <w:szCs w:val="22"/>
               </w:rPr>
             </w:pPr>
+            <w:proofErr w:type="gramStart"/>
             <w:r>
               <w:rPr>
                 <w:b/>
@@ -14876,6 +15296,7 @@
               </w:rPr>
               <w:t>para</w:t>
             </w:r>
+            <w:proofErr w:type="gramEnd"/>
             <w:r>
               <w:rPr>
                 <w:sz w:val="22"/>
@@ -14951,6 +15372,7 @@
                 <w:sz w:val="22"/>
                 <w:szCs w:val="22"/>
               </w:rPr>
+              <w:lastRenderedPageBreak/>
               <w:t>RF – 015 Eliminación en actividades</w:t>
             </w:r>
           </w:p>
@@ -15031,6 +15453,7 @@
                 <w:szCs w:val="22"/>
               </w:rPr>
             </w:pPr>
+            <w:proofErr w:type="gramStart"/>
             <w:r>
               <w:rPr>
                 <w:b/>
@@ -15039,6 +15462,7 @@
               </w:rPr>
               <w:t>para</w:t>
             </w:r>
+            <w:proofErr w:type="gramEnd"/>
             <w:r>
               <w:rPr>
                 <w:sz w:val="22"/>
@@ -15094,7 +15518,6 @@
                 <w:sz w:val="22"/>
                 <w:szCs w:val="22"/>
               </w:rPr>
-              <w:lastRenderedPageBreak/>
               <w:t>RF – 016 Informe de participantes</w:t>
             </w:r>
           </w:p>
@@ -15175,6 +15598,7 @@
                 <w:szCs w:val="22"/>
               </w:rPr>
             </w:pPr>
+            <w:proofErr w:type="gramStart"/>
             <w:r>
               <w:rPr>
                 <w:b/>
@@ -15183,6 +15607,7 @@
               </w:rPr>
               <w:t>para</w:t>
             </w:r>
+            <w:proofErr w:type="gramEnd"/>
             <w:r>
               <w:rPr>
                 <w:sz w:val="22"/>
@@ -15338,6 +15763,7 @@
                 <w:szCs w:val="22"/>
               </w:rPr>
             </w:pPr>
+            <w:proofErr w:type="gramStart"/>
             <w:r>
               <w:rPr>
                 <w:b/>
@@ -15346,6 +15772,7 @@
               </w:rPr>
               <w:t>para</w:t>
             </w:r>
+            <w:proofErr w:type="gramEnd"/>
             <w:r>
               <w:rPr>
                 <w:sz w:val="22"/>
@@ -15497,6 +15924,7 @@
                 <w:szCs w:val="22"/>
               </w:rPr>
             </w:pPr>
+            <w:proofErr w:type="gramStart"/>
             <w:r>
               <w:rPr>
                 <w:b/>
@@ -15505,6 +15933,7 @@
               </w:rPr>
               <w:t>para</w:t>
             </w:r>
+            <w:proofErr w:type="gramEnd"/>
             <w:r>
               <w:rPr>
                 <w:sz w:val="22"/>
@@ -15633,6 +16062,7 @@
                 <w:szCs w:val="22"/>
               </w:rPr>
             </w:pPr>
+            <w:proofErr w:type="gramStart"/>
             <w:r>
               <w:rPr>
                 <w:b/>
@@ -15641,6 +16071,7 @@
               </w:rPr>
               <w:t>para</w:t>
             </w:r>
+            <w:proofErr w:type="gramEnd"/>
             <w:r>
               <w:rPr>
                 <w:sz w:val="22"/>
@@ -15796,6 +16227,7 @@
                 <w:szCs w:val="22"/>
               </w:rPr>
             </w:pPr>
+            <w:proofErr w:type="gramStart"/>
             <w:r>
               <w:rPr>
                 <w:b/>
@@ -15804,6 +16236,7 @@
               </w:rPr>
               <w:t>para</w:t>
             </w:r>
+            <w:proofErr w:type="gramEnd"/>
             <w:r>
               <w:rPr>
                 <w:b/>
@@ -15933,6 +16366,7 @@
                 <w:szCs w:val="22"/>
               </w:rPr>
             </w:pPr>
+            <w:proofErr w:type="gramStart"/>
             <w:r>
               <w:rPr>
                 <w:b/>
@@ -15941,6 +16375,7 @@
               </w:rPr>
               <w:t>para</w:t>
             </w:r>
+            <w:proofErr w:type="gramEnd"/>
             <w:r>
               <w:rPr>
                 <w:sz w:val="22"/>
@@ -16078,6 +16513,7 @@
                 <w:szCs w:val="22"/>
               </w:rPr>
             </w:pPr>
+            <w:proofErr w:type="gramStart"/>
             <w:r>
               <w:rPr>
                 <w:b/>
@@ -16086,6 +16522,7 @@
               </w:rPr>
               <w:t>para</w:t>
             </w:r>
+            <w:proofErr w:type="gramEnd"/>
             <w:r>
               <w:rPr>
                 <w:b/>
@@ -16169,6 +16606,7 @@
                 <w:sz w:val="22"/>
                 <w:szCs w:val="22"/>
               </w:rPr>
+              <w:lastRenderedPageBreak/>
               <w:t>RF – 023 Informe de proyectos</w:t>
             </w:r>
           </w:p>
@@ -16249,6 +16687,7 @@
                 <w:szCs w:val="22"/>
               </w:rPr>
             </w:pPr>
+            <w:proofErr w:type="gramStart"/>
             <w:r>
               <w:rPr>
                 <w:b/>
@@ -16257,6 +16696,7 @@
               </w:rPr>
               <w:t>para</w:t>
             </w:r>
+            <w:proofErr w:type="gramEnd"/>
             <w:r>
               <w:rPr>
                 <w:sz w:val="22"/>
@@ -16321,7 +16761,6 @@
                 <w:sz w:val="22"/>
                 <w:szCs w:val="22"/>
               </w:rPr>
-              <w:lastRenderedPageBreak/>
               <w:t>RF – 024 Seguimiento de participantes y voluntarios</w:t>
             </w:r>
           </w:p>
@@ -16395,6 +16834,7 @@
                 <w:szCs w:val="22"/>
               </w:rPr>
             </w:pPr>
+            <w:proofErr w:type="gramStart"/>
             <w:r>
               <w:rPr>
                 <w:b/>
@@ -16403,6 +16843,7 @@
               </w:rPr>
               <w:t>para</w:t>
             </w:r>
+            <w:proofErr w:type="gramEnd"/>
             <w:r>
               <w:rPr>
                 <w:sz w:val="22"/>
@@ -16549,6 +16990,7 @@
                 <w:szCs w:val="22"/>
               </w:rPr>
             </w:pPr>
+            <w:proofErr w:type="gramStart"/>
             <w:r>
               <w:rPr>
                 <w:b/>
@@ -16557,6 +16999,7 @@
               </w:rPr>
               <w:t>para</w:t>
             </w:r>
+            <w:proofErr w:type="gramEnd"/>
             <w:r>
               <w:rPr>
                 <w:sz w:val="22"/>
@@ -16694,6 +17137,7 @@
                 <w:szCs w:val="22"/>
               </w:rPr>
             </w:pPr>
+            <w:proofErr w:type="gramStart"/>
             <w:r>
               <w:rPr>
                 <w:b/>
@@ -16702,6 +17146,7 @@
               </w:rPr>
               <w:t>para</w:t>
             </w:r>
+            <w:proofErr w:type="gramEnd"/>
             <w:r>
               <w:rPr>
                 <w:sz w:val="22"/>
@@ -16838,6 +17283,7 @@
                 <w:szCs w:val="22"/>
               </w:rPr>
             </w:pPr>
+            <w:proofErr w:type="gramStart"/>
             <w:r>
               <w:rPr>
                 <w:b/>
@@ -16846,6 +17292,7 @@
               </w:rPr>
               <w:t>para</w:t>
             </w:r>
+            <w:proofErr w:type="gramEnd"/>
             <w:r>
               <w:rPr>
                 <w:sz w:val="22"/>
@@ -16992,6 +17439,7 @@
                 <w:szCs w:val="22"/>
               </w:rPr>
             </w:pPr>
+            <w:proofErr w:type="gramStart"/>
             <w:r>
               <w:rPr>
                 <w:b/>
@@ -17000,6 +17448,7 @@
               </w:rPr>
               <w:t>para</w:t>
             </w:r>
+            <w:proofErr w:type="gramEnd"/>
             <w:r>
               <w:rPr>
                 <w:sz w:val="22"/>
@@ -17143,6 +17592,7 @@
                 <w:szCs w:val="22"/>
               </w:rPr>
             </w:pPr>
+            <w:proofErr w:type="gramStart"/>
             <w:r>
               <w:rPr>
                 <w:b/>
@@ -17151,6 +17601,7 @@
               </w:rPr>
               <w:t>para</w:t>
             </w:r>
+            <w:proofErr w:type="gramEnd"/>
             <w:r>
               <w:rPr>
                 <w:sz w:val="22"/>
@@ -17281,6 +17732,7 @@
                 <w:szCs w:val="22"/>
               </w:rPr>
             </w:pPr>
+            <w:proofErr w:type="gramStart"/>
             <w:r>
               <w:rPr>
                 <w:b/>
@@ -17289,6 +17741,7 @@
               </w:rPr>
               <w:t>para</w:t>
             </w:r>
+            <w:proofErr w:type="gramEnd"/>
             <w:r>
               <w:rPr>
                 <w:sz w:val="22"/>
@@ -17353,6 +17806,7 @@
                 <w:sz w:val="22"/>
                 <w:szCs w:val="22"/>
               </w:rPr>
+              <w:lastRenderedPageBreak/>
               <w:t>RF – 030 Recibo de mensajes</w:t>
             </w:r>
           </w:p>
@@ -17433,6 +17887,7 @@
                 <w:szCs w:val="22"/>
               </w:rPr>
             </w:pPr>
+            <w:proofErr w:type="gramStart"/>
             <w:r>
               <w:rPr>
                 <w:b/>
@@ -17441,6 +17896,7 @@
               </w:rPr>
               <w:t>para</w:t>
             </w:r>
+            <w:proofErr w:type="gramEnd"/>
             <w:r>
               <w:rPr>
                 <w:sz w:val="22"/>
@@ -17612,6 +18068,7 @@
                 <w:szCs w:val="22"/>
               </w:rPr>
             </w:pPr>
+            <w:proofErr w:type="gramStart"/>
             <w:r>
               <w:rPr>
                 <w:b/>
@@ -17620,6 +18077,7 @@
               </w:rPr>
               <w:t>para</w:t>
             </w:r>
+            <w:proofErr w:type="gramEnd"/>
             <w:r>
               <w:rPr>
                 <w:sz w:val="22"/>
@@ -17781,6 +18239,7 @@
                 <w:szCs w:val="22"/>
               </w:rPr>
             </w:pPr>
+            <w:proofErr w:type="gramStart"/>
             <w:r>
               <w:rPr>
                 <w:b/>
@@ -17789,6 +18248,7 @@
               </w:rPr>
               <w:t>para</w:t>
             </w:r>
+            <w:proofErr w:type="gramEnd"/>
             <w:r>
               <w:rPr>
                 <w:sz w:val="22"/>
@@ -18145,7 +18605,6 @@
       </w:pPr>
       <w:bookmarkStart w:id="22" w:name="_Toc530933275"/>
       <w:r>
-        <w:lastRenderedPageBreak/>
         <w:t>Requisitos no funcionales</w:t>
       </w:r>
       <w:bookmarkEnd w:id="22"/>
@@ -18402,7 +18861,23 @@
                 <w:sz w:val="22"/>
                 <w:szCs w:val="22"/>
               </w:rPr>
-              <w:t xml:space="preserve">, Google Chrome </w:t>
+              <w:t xml:space="preserve">, Google </w:t>
+            </w:r>
+            <w:proofErr w:type="spellStart"/>
+            <w:r>
+              <w:rPr>
+                <w:sz w:val="22"/>
+                <w:szCs w:val="22"/>
+              </w:rPr>
+              <w:t>Chrome</w:t>
+            </w:r>
+            <w:proofErr w:type="spellEnd"/>
+            <w:r>
+              <w:rPr>
+                <w:sz w:val="22"/>
+                <w:szCs w:val="22"/>
+              </w:rPr>
+              <w:t xml:space="preserve"> </w:t>
             </w:r>
             <w:r>
               <w:rPr>
@@ -18446,7 +18921,23 @@
                 <w:sz w:val="22"/>
                 <w:szCs w:val="22"/>
               </w:rPr>
-              <w:t xml:space="preserve">Microsoft Edge </w:t>
+              <w:t xml:space="preserve">Microsoft </w:t>
+            </w:r>
+            <w:proofErr w:type="spellStart"/>
+            <w:r>
+              <w:rPr>
+                <w:sz w:val="22"/>
+                <w:szCs w:val="22"/>
+              </w:rPr>
+              <w:t>Edge</w:t>
+            </w:r>
+            <w:proofErr w:type="spellEnd"/>
+            <w:r>
+              <w:rPr>
+                <w:sz w:val="22"/>
+                <w:szCs w:val="22"/>
+              </w:rPr>
+              <w:t xml:space="preserve"> </w:t>
             </w:r>
             <w:r>
               <w:rPr>
@@ -18784,7 +19275,6 @@
       </w:pPr>
       <w:bookmarkStart w:id="24" w:name="_Toc530933276"/>
       <w:r>
-        <w:lastRenderedPageBreak/>
         <w:t>MODELO CONCEPTUAL</w:t>
       </w:r>
       <w:bookmarkEnd w:id="24"/>
@@ -18897,7 +19387,6 @@
       </w:pPr>
       <w:bookmarkStart w:id="26" w:name="_Toc530933278"/>
       <w:r>
-        <w:lastRenderedPageBreak/>
         <w:t>Escenarios de prueba</w:t>
       </w:r>
       <w:bookmarkEnd w:id="26"/>
@@ -19106,7 +19595,6 @@
         <w:jc w:val="both"/>
       </w:pPr>
       <w:r>
-        <w:lastRenderedPageBreak/>
         <w:t>En este escenario de prueba definimos 2 personas (p1, p2), siendo ambas coordinadoras (c1, c2).</w:t>
       </w:r>
     </w:p>
@@ -19215,7 +19703,6 @@
       </w:pPr>
       <w:bookmarkStart w:id="28" w:name="_Toc530933280"/>
       <w:r>
-        <w:lastRenderedPageBreak/>
         <w:t>Escenario de prueba 2. Gestión de proyectos (participante)</w:t>
       </w:r>
       <w:bookmarkEnd w:id="28"/>
@@ -19271,7 +19758,6 @@
         <w:jc w:val="both"/>
       </w:pPr>
       <w:r>
-        <w:lastRenderedPageBreak/>
         <w:t>En este escenario de prueba definimos 3 personas (p1, p2, p3), siendo todas ellas participantes (part1, part2, part3).</w:t>
       </w:r>
     </w:p>
@@ -19293,7 +19779,15 @@
         <w:jc w:val="both"/>
       </w:pPr>
       <w:r>
-        <w:t>Por tanto, el part1 realiza la a1 y por ello paga la factura (fact5). Además, el part1 valora la a1 en el cuestionario(c1) que contiene preguntas (p1...) y respuestas (r1...).</w:t>
+        <w:t xml:space="preserve">Por tanto, el part1 realiza la a1 y por ello paga la factura (fact5). Además, el part1 valora la a1 en el </w:t>
+      </w:r>
+      <w:proofErr w:type="gramStart"/>
+      <w:r>
+        <w:t>cuestionario(</w:t>
+      </w:r>
+      <w:proofErr w:type="gramEnd"/>
+      <w:r>
+        <w:t>c1) que contiene preguntas (p1...) y respuestas (r1...).</w:t>
       </w:r>
     </w:p>
     <w:p>
@@ -19314,15 +19808,31 @@
         <w:jc w:val="both"/>
       </w:pPr>
       <w:r>
-        <w:t xml:space="preserve">Por tanto, el part2 realiza la a1 y por ello paga la factura (fact6). También el part2 valora la a1 en el cuestionario(c2) que contiene preguntas (p1...) y respuestas (r1...). </w:t>
-      </w:r>
-    </w:p>
-    <w:p>
-      <w:pPr>
-        <w:jc w:val="both"/>
-      </w:pPr>
-      <w:r>
-        <w:t>Además, el part2 realiza la a2 y valora dicha actividad en el cuestionario(c1) que contiene preguntas (p1...) y respuestas (r1...).</w:t>
+        <w:t xml:space="preserve">Por tanto, el part2 realiza la a1 y por ello paga la factura (fact6). También el part2 valora la a1 en el </w:t>
+      </w:r>
+      <w:proofErr w:type="gramStart"/>
+      <w:r>
+        <w:t>cuestionario(</w:t>
+      </w:r>
+      <w:proofErr w:type="gramEnd"/>
+      <w:r>
+        <w:t xml:space="preserve">c2) que contiene preguntas (p1...) y respuestas (r1...). </w:t>
+      </w:r>
+    </w:p>
+    <w:p>
+      <w:pPr>
+        <w:jc w:val="both"/>
+      </w:pPr>
+      <w:r>
+        <w:t xml:space="preserve">Además, el part2 realiza la a2 y valora dicha actividad en el </w:t>
+      </w:r>
+      <w:proofErr w:type="gramStart"/>
+      <w:r>
+        <w:t>cuestionario(</w:t>
+      </w:r>
+      <w:proofErr w:type="gramEnd"/>
+      <w:r>
+        <w:t>c1) que contiene preguntas (p1...) y respuestas (r1...).</w:t>
       </w:r>
     </w:p>
     <w:p>
@@ -19401,7 +19911,6 @@
       </w:pPr>
       <w:bookmarkStart w:id="29" w:name="_Toc530933281"/>
       <w:r>
-        <w:lastRenderedPageBreak/>
         <w:t>Escenario de prueba 3. Gestión de proyectos (voluntario)</w:t>
       </w:r>
       <w:bookmarkEnd w:id="29"/>
@@ -19457,7 +19966,6 @@
         <w:jc w:val="both"/>
       </w:pPr>
       <w:r>
-        <w:lastRenderedPageBreak/>
         <w:t>En este escenario de prueba definimos 3 personas (p1, p2, p3), siendo todas ellas voluntarios (v1, v2, v3).</w:t>
       </w:r>
     </w:p>
@@ -19479,7 +19987,15 @@
         <w:jc w:val="both"/>
       </w:pPr>
       <w:r>
-        <w:t>Por tanto, el v1 colabora en la a1. Además, el v1 valora la a1 en el cuestionario(c1) que contiene preguntas (p1...) y respuestas (r1...).</w:t>
+        <w:t xml:space="preserve">Por tanto, el v1 colabora en la a1. Además, el v1 valora la a1 en el </w:t>
+      </w:r>
+      <w:proofErr w:type="gramStart"/>
+      <w:r>
+        <w:t>cuestionario(</w:t>
+      </w:r>
+      <w:proofErr w:type="gramEnd"/>
+      <w:r>
+        <w:t>c1) que contiene preguntas (p1...) y respuestas (r1...).</w:t>
       </w:r>
     </w:p>
     <w:p>
@@ -19500,15 +20016,31 @@
         <w:jc w:val="both"/>
       </w:pPr>
       <w:r>
-        <w:t xml:space="preserve">Por tanto, el v2 colabora en la a1. También, el v2 valora la a1 en el cuestionario(c2) que contiene preguntas (p1...) y respuestas (r1...). </w:t>
-      </w:r>
-    </w:p>
-    <w:p>
-      <w:pPr>
-        <w:jc w:val="both"/>
-      </w:pPr>
-      <w:r>
-        <w:t>Además, el v2 colabora en la a2 y valora dicha actividad en el cuestionario(c1) que contiene preguntas (p1...) y respuestas (r1...).</w:t>
+        <w:t xml:space="preserve">Por tanto, el v2 colabora en la a1. También, el v2 valora la a1 en el </w:t>
+      </w:r>
+      <w:proofErr w:type="gramStart"/>
+      <w:r>
+        <w:t>cuestionario(</w:t>
+      </w:r>
+      <w:proofErr w:type="gramEnd"/>
+      <w:r>
+        <w:t xml:space="preserve">c2) que contiene preguntas (p1...) y respuestas (r1...). </w:t>
+      </w:r>
+    </w:p>
+    <w:p>
+      <w:pPr>
+        <w:jc w:val="both"/>
+      </w:pPr>
+      <w:r>
+        <w:t xml:space="preserve">Además, el v2 colabora en la a2 y valora dicha actividad en el </w:t>
+      </w:r>
+      <w:proofErr w:type="gramStart"/>
+      <w:r>
+        <w:t>cuestionario(</w:t>
+      </w:r>
+      <w:proofErr w:type="gramEnd"/>
+      <w:r>
+        <w:t>c1) que contiene preguntas (p1...) y respuestas (r1...).</w:t>
       </w:r>
     </w:p>
     <w:p>
@@ -19671,7 +20203,6 @@
       </w:pPr>
       <w:bookmarkStart w:id="30" w:name="_Toc530933282"/>
       <w:r>
-        <w:lastRenderedPageBreak/>
         <w:t>Escenario de prueba 4. Gestión de proyectos (patrocinador)</w:t>
       </w:r>
       <w:bookmarkEnd w:id="30"/>
@@ -19727,7 +20258,6 @@
         <w:jc w:val="both"/>
       </w:pPr>
       <w:r>
-        <w:lastRenderedPageBreak/>
         <w:t xml:space="preserve">En este escenario de prueba definimos 2 patrocinadores (p1, p2). </w:t>
       </w:r>
     </w:p>
@@ -19813,7 +20343,6 @@
       </w:pPr>
       <w:bookmarkStart w:id="31" w:name="_Toc530933283"/>
       <w:r>
-        <w:lastRenderedPageBreak/>
         <w:t>Escenario de prueba 5. Gestión de comunicaciones</w:t>
       </w:r>
       <w:bookmarkEnd w:id="31"/>
@@ -19869,34 +20398,73 @@
         <w:jc w:val="both"/>
       </w:pPr>
       <w:r>
-        <w:lastRenderedPageBreak/>
-        <w:t>En este escenario de prueba se instancian 7 personas (p1, p2, ..., p7) de las cuales, 1 es un coordinador (c1), 2 son participantes (part1, part2), 2 son tutores legales (t1, t2) y 2 son voluntarios (v1, v2).</w:t>
-      </w:r>
-    </w:p>
-    <w:p>
-      <w:pPr>
-        <w:jc w:val="both"/>
-      </w:pPr>
-    </w:p>
-    <w:p>
-      <w:pPr>
-        <w:jc w:val="both"/>
-      </w:pPr>
-      <w:r>
-        <w:t>También se instancian 2 patrocinadores (pt1, pt2), 1 donante (d1) y 5 mensajes (m1, m2, ..., m5).</w:t>
-      </w:r>
-    </w:p>
-    <w:p>
-      <w:pPr>
-        <w:jc w:val="both"/>
-      </w:pPr>
-    </w:p>
-    <w:p>
-      <w:pPr>
-        <w:jc w:val="both"/>
-      </w:pPr>
-      <w:r>
-        <w:t>El coordinador c1 envía 5 mensajes (m1, m2, ..., m5). El mensaje m1, de tipo newsletter, lo envía al voluntario v1, al participarte part2 y al tutor legal t1. El mensaje m2, de tipo email, lo envía al patrocinador pt1 de tipo oro. El mensaje m3, de tipo sms, lo envía al voluntario v2. El mensaje m4, de tipo email, lo envía al donante d1. Por último, el mensaje m5, de tipo informe, lo envía al patrocinador pt2, de tipo plata.</w:t>
+        <w:t>En este escenario de prueba se instancian 7 personas (p1, p2</w:t>
+      </w:r>
+      <w:proofErr w:type="gramStart"/>
+      <w:r>
+        <w:t>, ...</w:t>
+      </w:r>
+      <w:proofErr w:type="gramEnd"/>
+      <w:r>
+        <w:t>, p7) de las cuales, 1 es un coordinador (c1), 2 son participantes (part1, part2), 2 son tutores legales (t1, t2) y 2 son voluntarios (v1, v2).</w:t>
+      </w:r>
+    </w:p>
+    <w:p>
+      <w:pPr>
+        <w:jc w:val="both"/>
+      </w:pPr>
+    </w:p>
+    <w:p>
+      <w:pPr>
+        <w:jc w:val="both"/>
+      </w:pPr>
+      <w:r>
+        <w:t>También se instancian 2 patrocinadores (pt1, pt2), 1 donante (d1) y 5 mensajes (m1, m2</w:t>
+      </w:r>
+      <w:proofErr w:type="gramStart"/>
+      <w:r>
+        <w:t>, ...</w:t>
+      </w:r>
+      <w:proofErr w:type="gramEnd"/>
+      <w:r>
+        <w:t>, m5).</w:t>
+      </w:r>
+    </w:p>
+    <w:p>
+      <w:pPr>
+        <w:jc w:val="both"/>
+      </w:pPr>
+    </w:p>
+    <w:p>
+      <w:pPr>
+        <w:jc w:val="both"/>
+      </w:pPr>
+      <w:r>
+        <w:t>El coordinador c1 envía 5 mensajes (m1, m2</w:t>
+      </w:r>
+      <w:proofErr w:type="gramStart"/>
+      <w:r>
+        <w:t>, ...</w:t>
+      </w:r>
+      <w:proofErr w:type="gramEnd"/>
+      <w:r>
+        <w:t xml:space="preserve">, m5). El mensaje m1, de tipo </w:t>
+      </w:r>
+      <w:proofErr w:type="spellStart"/>
+      <w:r>
+        <w:t>newsletter</w:t>
+      </w:r>
+      <w:proofErr w:type="spellEnd"/>
+      <w:r>
+        <w:t xml:space="preserve">, lo envía al voluntario v1, al participarte part2 y al tutor legal t1. El mensaje m2, de tipo email, lo envía al patrocinador pt1 de tipo oro. El mensaje m3, de tipo </w:t>
+      </w:r>
+      <w:proofErr w:type="spellStart"/>
+      <w:r>
+        <w:t>sms</w:t>
+      </w:r>
+      <w:proofErr w:type="spellEnd"/>
+      <w:r>
+        <w:t>, lo envía al voluntario v2. El mensaje m4, de tipo email, lo envía al donante d1. Por último, el mensaje m5, de tipo informe, lo envía al patrocinador pt2, de tipo plata.</w:t>
       </w:r>
     </w:p>
     <w:p>
@@ -19935,7 +20503,15 @@
         <w:jc w:val="both"/>
       </w:pPr>
       <w:r>
-        <w:t>El donante d1 hace una donación dn1, en la cual se dona el tipoDonación td1.</w:t>
+        <w:t xml:space="preserve">El donante d1 hace una donación dn1, en la cual se dona el </w:t>
+      </w:r>
+      <w:proofErr w:type="spellStart"/>
+      <w:r>
+        <w:t>tipoDonación</w:t>
+      </w:r>
+      <w:proofErr w:type="spellEnd"/>
+      <w:r>
+        <w:t xml:space="preserve"> td1.</w:t>
       </w:r>
     </w:p>
     <w:p/>
@@ -19968,8 +20544,8 @@
     <w:p>
       <w:pPr>
         <w:sectPr>
-          <w:footerReference w:type="even" r:id="rId11"/>
-          <w:footerReference w:type="default" r:id="rId12"/>
+          <w:footerReference w:type="even" r:id="rId12"/>
+          <w:footerReference w:type="default" r:id="rId13"/>
           <w:pgSz w:w="11900" w:h="16840"/>
           <w:pgMar w:top="1417" w:right="1701" w:bottom="1417" w:left="1701" w:header="708" w:footer="708" w:gutter="0"/>
           <w:cols w:space="708"/>
@@ -20034,9 +20610,9 @@
             <o:lock v:ext="edit" aspectratio="t"/>
           </v:shapetype>
           <v:shape id="_x0000_i1025" type="#_x0000_t75" style="width:480.6pt;height:296.75pt" o:ole="">
-            <v:imagedata r:id="rId13" o:title=""/>
+            <v:imagedata r:id="rId14" o:title=""/>
           </v:shape>
-          <o:OLEObject Type="Embed" ProgID="Excel.Sheet.12" ShapeID="_x0000_i1025" DrawAspect="Content" ObjectID="_1605967268" r:id="rId14"/>
+          <o:OLEObject Type="Embed" ProgID="Excel.Sheet.12" ShapeID="_x0000_i1025" DrawAspect="Content" ObjectID="_1605971181" r:id="rId15"/>
         </w:object>
       </w:r>
     </w:p>
@@ -20079,9 +20655,9 @@
       <w:r>
         <w:object w:dxaOrig="21823" w:dyaOrig="6958">
           <v:shape id="_x0000_i1026" type="#_x0000_t75" style="width:716.9pt;height:227.2pt" o:ole="">
-            <v:imagedata r:id="rId15" o:title=""/>
+            <v:imagedata r:id="rId16" o:title=""/>
           </v:shape>
-          <o:OLEObject Type="Embed" ProgID="Excel.Sheet.12" ShapeID="_x0000_i1026" DrawAspect="Content" ObjectID="_1605967269" r:id="rId16"/>
+          <o:OLEObject Type="Embed" ProgID="Excel.Sheet.12" ShapeID="_x0000_i1026" DrawAspect="Content" ObjectID="_1605971182" r:id="rId17"/>
         </w:object>
       </w:r>
     </w:p>
@@ -20120,9 +20696,9 @@
       <w:r>
         <w:object w:dxaOrig="11505" w:dyaOrig="5427">
           <v:shape id="_x0000_i1027" type="#_x0000_t75" style="width:514.25pt;height:243.15pt" o:ole="">
-            <v:imagedata r:id="rId17" o:title=""/>
+            <v:imagedata r:id="rId18" o:title=""/>
           </v:shape>
-          <o:OLEObject Type="Embed" ProgID="Excel.Sheet.12" ShapeID="_x0000_i1027" DrawAspect="Content" ObjectID="_1605967270" r:id="rId18"/>
+          <o:OLEObject Type="Embed" ProgID="Excel.Sheet.12" ShapeID="_x0000_i1027" DrawAspect="Content" ObjectID="_1605971183" r:id="rId19"/>
         </w:object>
       </w:r>
     </w:p>
@@ -20159,9 +20735,9 @@
       <w:r>
         <w:object w:dxaOrig="21715" w:dyaOrig="5427">
           <v:shape id="_x0000_i1028" type="#_x0000_t75" style="width:733.95pt;height:183.7pt" o:ole="">
-            <v:imagedata r:id="rId19" o:title=""/>
+            <v:imagedata r:id="rId20" o:title=""/>
           </v:shape>
-          <o:OLEObject Type="Embed" ProgID="Excel.Sheet.12" ShapeID="_x0000_i1028" DrawAspect="Content" ObjectID="_1605967271" r:id="rId20"/>
+          <o:OLEObject Type="Embed" ProgID="Excel.Sheet.12" ShapeID="_x0000_i1028" DrawAspect="Content" ObjectID="_1605971184" r:id="rId21"/>
         </w:object>
       </w:r>
     </w:p>
@@ -20198,9 +20774,9 @@
       <w:r>
         <w:object w:dxaOrig="14839" w:dyaOrig="10933">
           <v:shape id="_x0000_i1029" type="#_x0000_t75" style="width:527.55pt;height:389.75pt" o:ole="">
-            <v:imagedata r:id="rId21" o:title=""/>
+            <v:imagedata r:id="rId22" o:title=""/>
           </v:shape>
-          <o:OLEObject Type="Embed" ProgID="Excel.Sheet.12" ShapeID="_x0000_i1029" DrawAspect="Content" ObjectID="_1605967272" r:id="rId22"/>
+          <o:OLEObject Type="Embed" ProgID="Excel.Sheet.12" ShapeID="_x0000_i1029" DrawAspect="Content" ObjectID="_1605971185" r:id="rId23"/>
         </w:object>
       </w:r>
     </w:p>
@@ -20228,9 +20804,9 @@
       <w:r>
         <w:object w:dxaOrig="25048" w:dyaOrig="10933">
           <v:shape id="_x0000_i1030" type="#_x0000_t75" style="width:731.4pt;height:319.25pt" o:ole="">
-            <v:imagedata r:id="rId23" o:title=""/>
+            <v:imagedata r:id="rId24" o:title=""/>
           </v:shape>
-          <o:OLEObject Type="Embed" ProgID="Excel.Sheet.12" ShapeID="_x0000_i1030" DrawAspect="Content" ObjectID="_1605967273" r:id="rId24"/>
+          <o:OLEObject Type="Embed" ProgID="Excel.Sheet.12" ShapeID="_x0000_i1030" DrawAspect="Content" ObjectID="_1605971186" r:id="rId25"/>
         </w:object>
       </w:r>
     </w:p>
@@ -20270,9 +20846,14 @@
       </w:pPr>
       <w:bookmarkStart w:id="42" w:name="_Toc530933292"/>
       <w:r>
-        <w:t>Anexo I: Prototipo de newsletter</w:t>
+        <w:t xml:space="preserve">Anexo I: Prototipo de </w:t>
+      </w:r>
+      <w:proofErr w:type="spellStart"/>
+      <w:r>
+        <w:t>newsletter</w:t>
       </w:r>
       <w:bookmarkEnd w:id="42"/>
+      <w:proofErr w:type="spellEnd"/>
     </w:p>
     <w:p/>
     <w:p/>
@@ -20365,7 +20946,7 @@
               </wp:anchor>
             </w:drawing>
           </mc:Choice>
-          <mc:Fallback>
+          <mc:Fallback xmlns:w16se="http://schemas.microsoft.com/office/word/2015/wordml/symex" xmlns:w16cid="http://schemas.microsoft.com/office/word/2016/wordml/cid" xmlns:w15="http://schemas.microsoft.com/office/word/2012/wordml" xmlns:am3d="http://schemas.microsoft.com/office/drawing/2017/model3d" xmlns:aink="http://schemas.microsoft.com/office/drawing/2016/ink" xmlns:cx8="http://schemas.microsoft.com/office/drawing/2016/5/14/chartex" xmlns:cx7="http://schemas.microsoft.com/office/drawing/2016/5/13/chartex" xmlns:cx6="http://schemas.microsoft.com/office/drawing/2016/5/12/chartex" xmlns:cx5="http://schemas.microsoft.com/office/drawing/2016/5/11/chartex" xmlns:cx4="http://schemas.microsoft.com/office/drawing/2016/5/10/chartex" xmlns:cx3="http://schemas.microsoft.com/office/drawing/2016/5/9/chartex" xmlns:cx2="http://schemas.microsoft.com/office/drawing/2015/10/21/chartex" xmlns:cx1="http://schemas.microsoft.com/office/drawing/2015/9/8/chartex" xmlns:cx="http://schemas.microsoft.com/office/drawing/2014/chartex">
             <w:pict>
               <v:shapetype w14:anchorId="512F869B" id="_x0000_t202" coordsize="21600,21600" o:spt="202" path="m,l,21600r21600,l21600,xe">
                 <v:stroke joinstyle="miter"/>
@@ -20423,7 +21004,7 @@
                     <pic:cNvPicPr/>
                   </pic:nvPicPr>
                   <pic:blipFill>
-                    <a:blip r:embed="rId25">
+                    <a:blip r:embed="rId26">
                       <a:extLst>
                         <a:ext uri="{28A0092B-C50C-407E-A947-70E740481C1C}">
                           <a14:useLocalDpi xmlns:a14="http://schemas.microsoft.com/office/drawing/2010/main" val="0"/>
@@ -20641,7 +21222,21 @@
               <w:rPr>
                 <w:sz w:val="22"/>
               </w:rPr>
-              <w:t>Videoconferencia vía Skype (Sevilla – Madrid)</w:t>
+              <w:t xml:space="preserve">Videoconferencia vía </w:t>
+            </w:r>
+            <w:proofErr w:type="spellStart"/>
+            <w:r>
+              <w:rPr>
+                <w:sz w:val="22"/>
+              </w:rPr>
+              <w:t>Skype</w:t>
+            </w:r>
+            <w:proofErr w:type="spellEnd"/>
+            <w:r>
+              <w:rPr>
+                <w:sz w:val="22"/>
+              </w:rPr>
+              <w:t xml:space="preserve"> (Sevilla – Madrid)</w:t>
             </w:r>
           </w:p>
         </w:tc>
@@ -20857,8 +21452,16 @@
               <w:rPr>
                 <w:sz w:val="22"/>
               </w:rPr>
-              <w:t>Cristina Caro Caro</w:t>
-            </w:r>
+              <w:t xml:space="preserve">Cristina Caro </w:t>
+            </w:r>
+            <w:proofErr w:type="spellStart"/>
+            <w:r>
+              <w:rPr>
+                <w:sz w:val="22"/>
+              </w:rPr>
+              <w:t>Caro</w:t>
+            </w:r>
+            <w:proofErr w:type="spellEnd"/>
           </w:p>
         </w:tc>
         <w:tc>
@@ -21168,6 +21771,7 @@
             <w:r>
               <w:rPr>
                 <w:noProof/>
+                <w:lang w:eastAsia="es-ES"/>
               </w:rPr>
               <w:drawing>
                 <wp:inline distT="0" distB="0" distL="0" distR="0" wp14:anchorId="38CAEBD0" wp14:editId="5BC56839">
@@ -21185,7 +21789,7 @@
                           <pic:cNvPicPr/>
                         </pic:nvPicPr>
                         <pic:blipFill>
-                          <a:blip r:embed="rId26">
+                          <a:blip r:embed="rId27">
                             <a:extLst>
                               <a:ext uri="{28A0092B-C50C-407E-A947-70E740481C1C}">
                                 <a14:useLocalDpi xmlns:a14="http://schemas.microsoft.com/office/drawing/2010/main" val="0"/>
@@ -21223,8 +21827,16 @@
               <w:rPr>
                 <w:sz w:val="22"/>
               </w:rPr>
-              <w:t>Fdo.: Cristina Caro Caro</w:t>
-            </w:r>
+              <w:t xml:space="preserve">Fdo.: Cristina Caro </w:t>
+            </w:r>
+            <w:proofErr w:type="spellStart"/>
+            <w:r>
+              <w:rPr>
+                <w:sz w:val="22"/>
+              </w:rPr>
+              <w:t>Caro</w:t>
+            </w:r>
+            <w:proofErr w:type="spellEnd"/>
           </w:p>
           <w:p>
             <w:pPr>
@@ -21280,7 +21892,21 @@
         <w:rPr>
           <w:sz w:val="22"/>
         </w:rPr>
-        <w:t>Cristina Caro Caro, en representación de la Fundación Deporte y Desafío, es coordinadora de programas deportivos en dicha institución. Junto con otras tres coordinadoras, forma un equipo encargado de la gestión íntegra de los diferentes programas deportivos y actividades que ofrece la fundación a sus participantes.</w:t>
+        <w:t xml:space="preserve">Cristina Caro </w:t>
+      </w:r>
+      <w:proofErr w:type="spellStart"/>
+      <w:r>
+        <w:rPr>
+          <w:sz w:val="22"/>
+        </w:rPr>
+        <w:t>Caro</w:t>
+      </w:r>
+      <w:proofErr w:type="spellEnd"/>
+      <w:r>
+        <w:rPr>
+          <w:sz w:val="22"/>
+        </w:rPr>
+        <w:t>, en representación de la Fundación Deporte y Desafío, es coordinadora de programas deportivos en dicha institución. Junto con otras tres coordinadoras, forma un equipo encargado de la gestión íntegra de los diferentes programas deportivos y actividades que ofrece la fundación a sus participantes.</w:t>
       </w:r>
     </w:p>
     <w:p>
@@ -21378,7 +22004,21 @@
         <w:rPr>
           <w:sz w:val="22"/>
         </w:rPr>
-        <w:t>Fue fundada en 1998 por Jorge Pérez de Leza, a raíz de sufrir éste un accidente y quedar en silla de ruedas. Él fue una de las principales personas en España en apoyar y promover la práctica del deporte adaptado.</w:t>
+        <w:t xml:space="preserve">Fue fundada en 1998 por Jorge Pérez de </w:t>
+      </w:r>
+      <w:proofErr w:type="spellStart"/>
+      <w:r>
+        <w:rPr>
+          <w:sz w:val="22"/>
+        </w:rPr>
+        <w:t>Leza</w:t>
+      </w:r>
+      <w:proofErr w:type="spellEnd"/>
+      <w:r>
+        <w:rPr>
+          <w:sz w:val="22"/>
+        </w:rPr>
+        <w:t>, a raíz de sufrir éste un accidente y quedar en silla de ruedas. Él fue una de las principales personas en España en apoyar y promover la práctica del deporte adaptado.</w:t>
       </w:r>
     </w:p>
     <w:p>
@@ -21691,7 +22331,21 @@
         <w:rPr>
           <w:sz w:val="22"/>
         </w:rPr>
-        <w:t>La principal problemática que resulta de la gestión de los programas deportivos que lleva a cabo la Fundación Deporte y Desafío es la mala economización de los tiempos durante el periodo de planificación y organización previo a la ejecución de las actividades.</w:t>
+        <w:t xml:space="preserve">La principal problemática que resulta de la gestión de los programas deportivos que lleva a cabo la Fundación Deporte y Desafío es la mala </w:t>
+      </w:r>
+      <w:proofErr w:type="spellStart"/>
+      <w:r>
+        <w:rPr>
+          <w:sz w:val="22"/>
+        </w:rPr>
+        <w:t>economización</w:t>
+      </w:r>
+      <w:proofErr w:type="spellEnd"/>
+      <w:r>
+        <w:rPr>
+          <w:sz w:val="22"/>
+        </w:rPr>
+        <w:t xml:space="preserve"> de los tiempos durante el periodo de planificación y organización previo a la ejecución de las actividades.</w:t>
       </w:r>
     </w:p>
     <w:p>
@@ -21948,7 +22602,7 @@
 </file>
 
 <file path=word/endnotes.xml><?xml version="1.0" encoding="utf-8"?>
-<w:endnotes xmlns:wpc="http://schemas.microsoft.com/office/word/2010/wordprocessingCanvas" xmlns:cx="http://schemas.microsoft.com/office/drawing/2014/chartex" xmlns:cx1="http://schemas.microsoft.com/office/drawing/2015/9/8/chartex" xmlns:cx2="http://schemas.microsoft.com/office/drawing/2015/10/21/chartex" xmlns:cx3="http://schemas.microsoft.com/office/drawing/2016/5/9/chartex" xmlns:cx4="http://schemas.microsoft.com/office/drawing/2016/5/10/chartex" xmlns:cx5="http://schemas.microsoft.com/office/drawing/2016/5/11/chartex" xmlns:cx6="http://schemas.microsoft.com/office/drawing/2016/5/12/chartex" xmlns:cx7="http://schemas.microsoft.com/office/drawing/2016/5/13/chartex" xmlns:cx8="http://schemas.microsoft.com/office/drawing/2016/5/14/chartex" xmlns:mc="http://schemas.openxmlformats.org/markup-compatibility/2006" xmlns:aink="http://schemas.microsoft.com/office/drawing/2016/ink" xmlns:am3d="http://schemas.microsoft.com/office/drawing/2017/model3d" xmlns:o="urn:schemas-microsoft-com:office:office" xmlns:r="http://schemas.openxmlformats.org/officeDocument/2006/relationships" xmlns:m="http://schemas.openxmlformats.org/officeDocument/2006/math" xmlns:v="urn:schemas-microsoft-com:vml" xmlns:wp14="http://schemas.microsoft.com/office/word/2010/wordprocessingDrawing" xmlns:wp="http://schemas.openxmlformats.org/drawingml/2006/wordprocessingDrawing" xmlns:w10="urn:schemas-microsoft-com:office:word" xmlns:w="http://schemas.openxmlformats.org/wordprocessingml/2006/main" xmlns:w14="http://schemas.microsoft.com/office/word/2010/wordml" xmlns:w15="http://schemas.microsoft.com/office/word/2012/wordml" xmlns:w16cid="http://schemas.microsoft.com/office/word/2016/wordml/cid" xmlns:w16se="http://schemas.microsoft.com/office/word/2015/wordml/symex" xmlns:wpg="http://schemas.microsoft.com/office/word/2010/wordprocessingGroup" xmlns:wpi="http://schemas.microsoft.com/office/word/2010/wordprocessingInk" xmlns:wne="http://schemas.microsoft.com/office/word/2006/wordml" xmlns:wps="http://schemas.microsoft.com/office/word/2010/wordprocessingShape" mc:Ignorable="w14 w15 w16se w16cid wp14">
+<w:endnotes xmlns:wpc="http://schemas.microsoft.com/office/word/2010/wordprocessingCanvas" xmlns:mc="http://schemas.openxmlformats.org/markup-compatibility/2006" xmlns:o="urn:schemas-microsoft-com:office:office" xmlns:r="http://schemas.openxmlformats.org/officeDocument/2006/relationships" xmlns:m="http://schemas.openxmlformats.org/officeDocument/2006/math" xmlns:v="urn:schemas-microsoft-com:vml" xmlns:wp14="http://schemas.microsoft.com/office/word/2010/wordprocessingDrawing" xmlns:wp="http://schemas.openxmlformats.org/drawingml/2006/wordprocessingDrawing" xmlns:w10="urn:schemas-microsoft-com:office:word" xmlns:w="http://schemas.openxmlformats.org/wordprocessingml/2006/main" xmlns:w14="http://schemas.microsoft.com/office/word/2010/wordml" xmlns:wpg="http://schemas.microsoft.com/office/word/2010/wordprocessingGroup" xmlns:wpi="http://schemas.microsoft.com/office/word/2010/wordprocessingInk" xmlns:wne="http://schemas.microsoft.com/office/word/2006/wordml" xmlns:wps="http://schemas.microsoft.com/office/word/2010/wordprocessingShape" mc:Ignorable="w14 wp14">
   <w:endnote w:type="separator" w:id="-1">
     <w:p>
       <w:r>
@@ -21967,7 +22621,7 @@
 </file>
 
 <file path=word/footer1.xml><?xml version="1.0" encoding="utf-8"?>
-<w:ftr xmlns:wpc="http://schemas.microsoft.com/office/word/2010/wordprocessingCanvas" xmlns:cx="http://schemas.microsoft.com/office/drawing/2014/chartex" xmlns:cx1="http://schemas.microsoft.com/office/drawing/2015/9/8/chartex" xmlns:cx2="http://schemas.microsoft.com/office/drawing/2015/10/21/chartex" xmlns:cx3="http://schemas.microsoft.com/office/drawing/2016/5/9/chartex" xmlns:cx4="http://schemas.microsoft.com/office/drawing/2016/5/10/chartex" xmlns:cx5="http://schemas.microsoft.com/office/drawing/2016/5/11/chartex" xmlns:cx6="http://schemas.microsoft.com/office/drawing/2016/5/12/chartex" xmlns:cx7="http://schemas.microsoft.com/office/drawing/2016/5/13/chartex" xmlns:cx8="http://schemas.microsoft.com/office/drawing/2016/5/14/chartex" xmlns:mc="http://schemas.openxmlformats.org/markup-compatibility/2006" xmlns:aink="http://schemas.microsoft.com/office/drawing/2016/ink" xmlns:am3d="http://schemas.microsoft.com/office/drawing/2017/model3d" xmlns:o="urn:schemas-microsoft-com:office:office" xmlns:r="http://schemas.openxmlformats.org/officeDocument/2006/relationships" xmlns:m="http://schemas.openxmlformats.org/officeDocument/2006/math" xmlns:v="urn:schemas-microsoft-com:vml" xmlns:wp14="http://schemas.microsoft.com/office/word/2010/wordprocessingDrawing" xmlns:wp="http://schemas.openxmlformats.org/drawingml/2006/wordprocessingDrawing" xmlns:w10="urn:schemas-microsoft-com:office:word" xmlns:w="http://schemas.openxmlformats.org/wordprocessingml/2006/main" xmlns:w14="http://schemas.microsoft.com/office/word/2010/wordml" xmlns:w15="http://schemas.microsoft.com/office/word/2012/wordml" xmlns:w16cid="http://schemas.microsoft.com/office/word/2016/wordml/cid" xmlns:w16se="http://schemas.microsoft.com/office/word/2015/wordml/symex" xmlns:wpg="http://schemas.microsoft.com/office/word/2010/wordprocessingGroup" xmlns:wpi="http://schemas.microsoft.com/office/word/2010/wordprocessingInk" xmlns:wne="http://schemas.microsoft.com/office/word/2006/wordml" xmlns:wps="http://schemas.microsoft.com/office/word/2010/wordprocessingShape" mc:Ignorable="w14 w15 w16se w16cid wp14">
+<w:ftr xmlns:wpc="http://schemas.microsoft.com/office/word/2010/wordprocessingCanvas" xmlns:mc="http://schemas.openxmlformats.org/markup-compatibility/2006" xmlns:o="urn:schemas-microsoft-com:office:office" xmlns:r="http://schemas.openxmlformats.org/officeDocument/2006/relationships" xmlns:m="http://schemas.openxmlformats.org/officeDocument/2006/math" xmlns:v="urn:schemas-microsoft-com:vml" xmlns:wp14="http://schemas.microsoft.com/office/word/2010/wordprocessingDrawing" xmlns:wp="http://schemas.openxmlformats.org/drawingml/2006/wordprocessingDrawing" xmlns:w10="urn:schemas-microsoft-com:office:word" xmlns:w="http://schemas.openxmlformats.org/wordprocessingml/2006/main" xmlns:w14="http://schemas.microsoft.com/office/word/2010/wordml" xmlns:wpg="http://schemas.microsoft.com/office/word/2010/wordprocessingGroup" xmlns:wpi="http://schemas.microsoft.com/office/word/2010/wordprocessingInk" xmlns:wne="http://schemas.microsoft.com/office/word/2006/wordml" xmlns:wps="http://schemas.microsoft.com/office/word/2010/wordprocessingShape" mc:Ignorable="w14 wp14">
   <w:sdt>
     <w:sdtPr>
       <w:rPr>
@@ -21979,11 +22633,6 @@
         <w:docPartUnique/>
       </w:docPartObj>
     </w:sdtPr>
-    <w:sdtEndPr>
-      <w:rPr>
-        <w:rStyle w:val="Nmerodepgina"/>
-      </w:rPr>
-    </w:sdtEndPr>
     <w:sdtContent>
       <w:p>
         <w:pPr>
@@ -22024,7 +22673,7 @@
 </file>
 
 <file path=word/footer2.xml><?xml version="1.0" encoding="utf-8"?>
-<w:ftr xmlns:wpc="http://schemas.microsoft.com/office/word/2010/wordprocessingCanvas" xmlns:cx="http://schemas.microsoft.com/office/drawing/2014/chartex" xmlns:cx1="http://schemas.microsoft.com/office/drawing/2015/9/8/chartex" xmlns:cx2="http://schemas.microsoft.com/office/drawing/2015/10/21/chartex" xmlns:cx3="http://schemas.microsoft.com/office/drawing/2016/5/9/chartex" xmlns:cx4="http://schemas.microsoft.com/office/drawing/2016/5/10/chartex" xmlns:cx5="http://schemas.microsoft.com/office/drawing/2016/5/11/chartex" xmlns:cx6="http://schemas.microsoft.com/office/drawing/2016/5/12/chartex" xmlns:cx7="http://schemas.microsoft.com/office/drawing/2016/5/13/chartex" xmlns:cx8="http://schemas.microsoft.com/office/drawing/2016/5/14/chartex" xmlns:mc="http://schemas.openxmlformats.org/markup-compatibility/2006" xmlns:aink="http://schemas.microsoft.com/office/drawing/2016/ink" xmlns:am3d="http://schemas.microsoft.com/office/drawing/2017/model3d" xmlns:o="urn:schemas-microsoft-com:office:office" xmlns:r="http://schemas.openxmlformats.org/officeDocument/2006/relationships" xmlns:m="http://schemas.openxmlformats.org/officeDocument/2006/math" xmlns:v="urn:schemas-microsoft-com:vml" xmlns:wp14="http://schemas.microsoft.com/office/word/2010/wordprocessingDrawing" xmlns:wp="http://schemas.openxmlformats.org/drawingml/2006/wordprocessingDrawing" xmlns:w10="urn:schemas-microsoft-com:office:word" xmlns:w="http://schemas.openxmlformats.org/wordprocessingml/2006/main" xmlns:w14="http://schemas.microsoft.com/office/word/2010/wordml" xmlns:w15="http://schemas.microsoft.com/office/word/2012/wordml" xmlns:w16cid="http://schemas.microsoft.com/office/word/2016/wordml/cid" xmlns:w16se="http://schemas.microsoft.com/office/word/2015/wordml/symex" xmlns:wpg="http://schemas.microsoft.com/office/word/2010/wordprocessingGroup" xmlns:wpi="http://schemas.microsoft.com/office/word/2010/wordprocessingInk" xmlns:wne="http://schemas.microsoft.com/office/word/2006/wordml" xmlns:wps="http://schemas.microsoft.com/office/word/2010/wordprocessingShape" mc:Ignorable="w14 w15 w16se w16cid wp14">
+<w:ftr xmlns:wpc="http://schemas.microsoft.com/office/word/2010/wordprocessingCanvas" xmlns:mc="http://schemas.openxmlformats.org/markup-compatibility/2006" xmlns:o="urn:schemas-microsoft-com:office:office" xmlns:r="http://schemas.openxmlformats.org/officeDocument/2006/relationships" xmlns:m="http://schemas.openxmlformats.org/officeDocument/2006/math" xmlns:v="urn:schemas-microsoft-com:vml" xmlns:wp14="http://schemas.microsoft.com/office/word/2010/wordprocessingDrawing" xmlns:wp="http://schemas.openxmlformats.org/drawingml/2006/wordprocessingDrawing" xmlns:w10="urn:schemas-microsoft-com:office:word" xmlns:w="http://schemas.openxmlformats.org/wordprocessingml/2006/main" xmlns:w14="http://schemas.microsoft.com/office/word/2010/wordml" xmlns:wpg="http://schemas.microsoft.com/office/word/2010/wordprocessingGroup" xmlns:wpi="http://schemas.microsoft.com/office/word/2010/wordprocessingInk" xmlns:wne="http://schemas.microsoft.com/office/word/2006/wordml" xmlns:wps="http://schemas.microsoft.com/office/word/2010/wordprocessingShape" mc:Ignorable="w14 wp14">
   <w:sdt>
     <w:sdtPr>
       <w:id w:val="851464428"/>
@@ -22033,7 +22682,6 @@
         <w:docPartUnique/>
       </w:docPartObj>
     </w:sdtPr>
-    <w:sdtEndPr/>
     <w:sdtContent>
       <w:p>
         <w:pPr>
@@ -22071,7 +22719,7 @@
 </file>
 
 <file path=word/footnotes.xml><?xml version="1.0" encoding="utf-8"?>
-<w:footnotes xmlns:wpc="http://schemas.microsoft.com/office/word/2010/wordprocessingCanvas" xmlns:cx="http://schemas.microsoft.com/office/drawing/2014/chartex" xmlns:cx1="http://schemas.microsoft.com/office/drawing/2015/9/8/chartex" xmlns:cx2="http://schemas.microsoft.com/office/drawing/2015/10/21/chartex" xmlns:cx3="http://schemas.microsoft.com/office/drawing/2016/5/9/chartex" xmlns:cx4="http://schemas.microsoft.com/office/drawing/2016/5/10/chartex" xmlns:cx5="http://schemas.microsoft.com/office/drawing/2016/5/11/chartex" xmlns:cx6="http://schemas.microsoft.com/office/drawing/2016/5/12/chartex" xmlns:cx7="http://schemas.microsoft.com/office/drawing/2016/5/13/chartex" xmlns:cx8="http://schemas.microsoft.com/office/drawing/2016/5/14/chartex" xmlns:mc="http://schemas.openxmlformats.org/markup-compatibility/2006" xmlns:aink="http://schemas.microsoft.com/office/drawing/2016/ink" xmlns:am3d="http://schemas.microsoft.com/office/drawing/2017/model3d" xmlns:o="urn:schemas-microsoft-com:office:office" xmlns:r="http://schemas.openxmlformats.org/officeDocument/2006/relationships" xmlns:m="http://schemas.openxmlformats.org/officeDocument/2006/math" xmlns:v="urn:schemas-microsoft-com:vml" xmlns:wp14="http://schemas.microsoft.com/office/word/2010/wordprocessingDrawing" xmlns:wp="http://schemas.openxmlformats.org/drawingml/2006/wordprocessingDrawing" xmlns:w10="urn:schemas-microsoft-com:office:word" xmlns:w="http://schemas.openxmlformats.org/wordprocessingml/2006/main" xmlns:w14="http://schemas.microsoft.com/office/word/2010/wordml" xmlns:w15="http://schemas.microsoft.com/office/word/2012/wordml" xmlns:w16cid="http://schemas.microsoft.com/office/word/2016/wordml/cid" xmlns:w16se="http://schemas.microsoft.com/office/word/2015/wordml/symex" xmlns:wpg="http://schemas.microsoft.com/office/word/2010/wordprocessingGroup" xmlns:wpi="http://schemas.microsoft.com/office/word/2010/wordprocessingInk" xmlns:wne="http://schemas.microsoft.com/office/word/2006/wordml" xmlns:wps="http://schemas.microsoft.com/office/word/2010/wordprocessingShape" mc:Ignorable="w14 w15 w16se w16cid wp14">
+<w:footnotes xmlns:wpc="http://schemas.microsoft.com/office/word/2010/wordprocessingCanvas" xmlns:mc="http://schemas.openxmlformats.org/markup-compatibility/2006" xmlns:o="urn:schemas-microsoft-com:office:office" xmlns:r="http://schemas.openxmlformats.org/officeDocument/2006/relationships" xmlns:m="http://schemas.openxmlformats.org/officeDocument/2006/math" xmlns:v="urn:schemas-microsoft-com:vml" xmlns:wp14="http://schemas.microsoft.com/office/word/2010/wordprocessingDrawing" xmlns:wp="http://schemas.openxmlformats.org/drawingml/2006/wordprocessingDrawing" xmlns:w10="urn:schemas-microsoft-com:office:word" xmlns:w="http://schemas.openxmlformats.org/wordprocessingml/2006/main" xmlns:w14="http://schemas.microsoft.com/office/word/2010/wordml" xmlns:wpg="http://schemas.microsoft.com/office/word/2010/wordprocessingGroup" xmlns:wpi="http://schemas.microsoft.com/office/word/2010/wordprocessingInk" xmlns:wne="http://schemas.microsoft.com/office/word/2006/wordml" xmlns:wps="http://schemas.microsoft.com/office/word/2010/wordprocessingShape" mc:Ignorable="w14 wp14">
   <w:footnote w:type="separator" w:id="-1">
     <w:p>
       <w:r>
@@ -22292,8 +22940,8 @@
 </file>
 
 <file path=word/numbering.xml><?xml version="1.0" encoding="utf-8"?>
-<w:numbering xmlns:wpc="http://schemas.microsoft.com/office/word/2010/wordprocessingCanvas" xmlns:cx="http://schemas.microsoft.com/office/drawing/2014/chartex" xmlns:cx1="http://schemas.microsoft.com/office/drawing/2015/9/8/chartex" xmlns:cx2="http://schemas.microsoft.com/office/drawing/2015/10/21/chartex" xmlns:cx3="http://schemas.microsoft.com/office/drawing/2016/5/9/chartex" xmlns:cx4="http://schemas.microsoft.com/office/drawing/2016/5/10/chartex" xmlns:cx5="http://schemas.microsoft.com/office/drawing/2016/5/11/chartex" xmlns:cx6="http://schemas.microsoft.com/office/drawing/2016/5/12/chartex" xmlns:cx7="http://schemas.microsoft.com/office/drawing/2016/5/13/chartex" xmlns:cx8="http://schemas.microsoft.com/office/drawing/2016/5/14/chartex" xmlns:mc="http://schemas.openxmlformats.org/markup-compatibility/2006" xmlns:aink="http://schemas.microsoft.com/office/drawing/2016/ink" xmlns:am3d="http://schemas.microsoft.com/office/drawing/2017/model3d" xmlns:o="urn:schemas-microsoft-com:office:office" xmlns:r="http://schemas.openxmlformats.org/officeDocument/2006/relationships" xmlns:m="http://schemas.openxmlformats.org/officeDocument/2006/math" xmlns:v="urn:schemas-microsoft-com:vml" xmlns:wp14="http://schemas.microsoft.com/office/word/2010/wordprocessingDrawing" xmlns:wp="http://schemas.openxmlformats.org/drawingml/2006/wordprocessingDrawing" xmlns:w10="urn:schemas-microsoft-com:office:word" xmlns:w="http://schemas.openxmlformats.org/wordprocessingml/2006/main" xmlns:w14="http://schemas.microsoft.com/office/word/2010/wordml" xmlns:w15="http://schemas.microsoft.com/office/word/2012/wordml" xmlns:w16cid="http://schemas.microsoft.com/office/word/2016/wordml/cid" xmlns:w16se="http://schemas.microsoft.com/office/word/2015/wordml/symex" xmlns:wpg="http://schemas.microsoft.com/office/word/2010/wordprocessingGroup" xmlns:wpi="http://schemas.microsoft.com/office/word/2010/wordprocessingInk" xmlns:wne="http://schemas.microsoft.com/office/word/2006/wordml" xmlns:wps="http://schemas.microsoft.com/office/word/2010/wordprocessingShape" mc:Ignorable="w14 w15 w16se w16cid wp14">
-  <w:abstractNum w:abstractNumId="0" w15:restartNumberingAfterBreak="0">
+<w:numbering xmlns:wpc="http://schemas.microsoft.com/office/word/2010/wordprocessingCanvas" xmlns:mc="http://schemas.openxmlformats.org/markup-compatibility/2006" xmlns:o="urn:schemas-microsoft-com:office:office" xmlns:r="http://schemas.openxmlformats.org/officeDocument/2006/relationships" xmlns:m="http://schemas.openxmlformats.org/officeDocument/2006/math" xmlns:v="urn:schemas-microsoft-com:vml" xmlns:wp14="http://schemas.microsoft.com/office/word/2010/wordprocessingDrawing" xmlns:wp="http://schemas.openxmlformats.org/drawingml/2006/wordprocessingDrawing" xmlns:w10="urn:schemas-microsoft-com:office:word" xmlns:w="http://schemas.openxmlformats.org/wordprocessingml/2006/main" xmlns:w14="http://schemas.microsoft.com/office/word/2010/wordml" xmlns:wpg="http://schemas.microsoft.com/office/word/2010/wordprocessingGroup" xmlns:wpi="http://schemas.microsoft.com/office/word/2010/wordprocessingInk" xmlns:wne="http://schemas.microsoft.com/office/word/2006/wordml" xmlns:wps="http://schemas.microsoft.com/office/word/2010/wordprocessingShape" mc:Ignorable="w14 wp14">
+  <w:abstractNum w:abstractNumId="0">
     <w:nsid w:val="041C6283"/>
     <w:multiLevelType w:val="hybridMultilevel"/>
     <w:tmpl w:val="3E408448"/>
@@ -22406,7 +23054,7 @@
       </w:rPr>
     </w:lvl>
   </w:abstractNum>
-  <w:abstractNum w:abstractNumId="1" w15:restartNumberingAfterBreak="0">
+  <w:abstractNum w:abstractNumId="1">
     <w:nsid w:val="1DA21748"/>
     <w:multiLevelType w:val="hybridMultilevel"/>
     <w:tmpl w:val="D646EAA6"/>
@@ -22495,7 +23143,7 @@
       </w:pPr>
     </w:lvl>
   </w:abstractNum>
-  <w:abstractNum w:abstractNumId="2" w15:restartNumberingAfterBreak="0">
+  <w:abstractNum w:abstractNumId="2">
     <w:nsid w:val="2BFF0505"/>
     <w:multiLevelType w:val="hybridMultilevel"/>
     <w:tmpl w:val="8BACBD68"/>
@@ -22608,7 +23256,7 @@
       </w:rPr>
     </w:lvl>
   </w:abstractNum>
-  <w:abstractNum w:abstractNumId="3" w15:restartNumberingAfterBreak="0">
+  <w:abstractNum w:abstractNumId="3">
     <w:nsid w:val="2C3B02BD"/>
     <w:multiLevelType w:val="hybridMultilevel"/>
     <w:tmpl w:val="63B0ECA2"/>
@@ -22721,7 +23369,7 @@
       </w:rPr>
     </w:lvl>
   </w:abstractNum>
-  <w:abstractNum w:abstractNumId="4" w15:restartNumberingAfterBreak="0">
+  <w:abstractNum w:abstractNumId="4">
     <w:nsid w:val="381B2074"/>
     <w:multiLevelType w:val="hybridMultilevel"/>
     <w:tmpl w:val="66C4EA9E"/>
@@ -22834,7 +23482,7 @@
       </w:rPr>
     </w:lvl>
   </w:abstractNum>
-  <w:abstractNum w:abstractNumId="5" w15:restartNumberingAfterBreak="0">
+  <w:abstractNum w:abstractNumId="5">
     <w:nsid w:val="39146AC0"/>
     <w:multiLevelType w:val="hybridMultilevel"/>
     <w:tmpl w:val="1AA0F1A0"/>
@@ -22947,7 +23595,7 @@
       </w:rPr>
     </w:lvl>
   </w:abstractNum>
-  <w:abstractNum w:abstractNumId="6" w15:restartNumberingAfterBreak="0">
+  <w:abstractNum w:abstractNumId="6">
     <w:nsid w:val="3D8427D9"/>
     <w:multiLevelType w:val="hybridMultilevel"/>
     <w:tmpl w:val="F8B00D64"/>
@@ -23060,7 +23708,7 @@
       </w:rPr>
     </w:lvl>
   </w:abstractNum>
-  <w:abstractNum w:abstractNumId="7" w15:restartNumberingAfterBreak="0">
+  <w:abstractNum w:abstractNumId="7">
     <w:nsid w:val="55CA6209"/>
     <w:multiLevelType w:val="hybridMultilevel"/>
     <w:tmpl w:val="8872E8C4"/>
@@ -23172,7 +23820,7 @@
       </w:rPr>
     </w:lvl>
   </w:abstractNum>
-  <w:abstractNum w:abstractNumId="8" w15:restartNumberingAfterBreak="0">
+  <w:abstractNum w:abstractNumId="8">
     <w:nsid w:val="56F66806"/>
     <w:multiLevelType w:val="hybridMultilevel"/>
     <w:tmpl w:val="CD18D0B8"/>
@@ -23284,7 +23932,7 @@
       </w:rPr>
     </w:lvl>
   </w:abstractNum>
-  <w:abstractNum w:abstractNumId="9" w15:restartNumberingAfterBreak="0">
+  <w:abstractNum w:abstractNumId="9">
     <w:nsid w:val="580031B8"/>
     <w:multiLevelType w:val="hybridMultilevel"/>
     <w:tmpl w:val="1CC6603C"/>
@@ -23397,7 +24045,7 @@
       </w:rPr>
     </w:lvl>
   </w:abstractNum>
-  <w:abstractNum w:abstractNumId="10" w15:restartNumberingAfterBreak="0">
+  <w:abstractNum w:abstractNumId="10">
     <w:nsid w:val="580B6639"/>
     <w:multiLevelType w:val="hybridMultilevel"/>
     <w:tmpl w:val="8D3A71B8"/>
@@ -23486,7 +24134,7 @@
       </w:pPr>
     </w:lvl>
   </w:abstractNum>
-  <w:abstractNum w:abstractNumId="11" w15:restartNumberingAfterBreak="0">
+  <w:abstractNum w:abstractNumId="11">
     <w:nsid w:val="73443BF6"/>
     <w:multiLevelType w:val="hybridMultilevel"/>
     <w:tmpl w:val="F2FEAEF0"/>
@@ -23599,7 +24247,7 @@
       </w:rPr>
     </w:lvl>
   </w:abstractNum>
-  <w:abstractNum w:abstractNumId="12" w15:restartNumberingAfterBreak="0">
+  <w:abstractNum w:abstractNumId="12">
     <w:nsid w:val="7505178A"/>
     <w:multiLevelType w:val="hybridMultilevel"/>
     <w:tmpl w:val="0842372E"/>
@@ -23688,7 +24336,7 @@
       </w:pPr>
     </w:lvl>
   </w:abstractNum>
-  <w:abstractNum w:abstractNumId="13" w15:restartNumberingAfterBreak="0">
+  <w:abstractNum w:abstractNumId="13">
     <w:nsid w:val="7AE333B1"/>
     <w:multiLevelType w:val="hybridMultilevel"/>
     <w:tmpl w:val="29202822"/>
@@ -23823,7 +24471,7 @@
 </file>
 
 <file path=word/styles.xml><?xml version="1.0" encoding="utf-8"?>
-<w:styles xmlns:mc="http://schemas.openxmlformats.org/markup-compatibility/2006" xmlns:r="http://schemas.openxmlformats.org/officeDocument/2006/relationships" xmlns:w="http://schemas.openxmlformats.org/wordprocessingml/2006/main" xmlns:w14="http://schemas.microsoft.com/office/word/2010/wordml" xmlns:w15="http://schemas.microsoft.com/office/word/2012/wordml" xmlns:w16cid="http://schemas.microsoft.com/office/word/2016/wordml/cid" xmlns:w16se="http://schemas.microsoft.com/office/word/2015/wordml/symex" mc:Ignorable="w14 w15 w16se w16cid">
+<w:styles xmlns:mc="http://schemas.openxmlformats.org/markup-compatibility/2006" xmlns:r="http://schemas.openxmlformats.org/officeDocument/2006/relationships" xmlns:w="http://schemas.openxmlformats.org/wordprocessingml/2006/main" xmlns:w14="http://schemas.microsoft.com/office/word/2010/wordml" mc:Ignorable="w14">
   <w:docDefaults>
     <w:rPrDefault>
       <w:rPr>
@@ -23835,382 +24483,144 @@
     </w:rPrDefault>
     <w:pPrDefault/>
   </w:docDefaults>
-  <w:latentStyles w:defLockedState="0" w:defUIPriority="99" w:defSemiHidden="0" w:defUnhideWhenUsed="0" w:defQFormat="0" w:count="375">
-    <w:lsdException w:name="Normal" w:uiPriority="0" w:qFormat="1"/>
-    <w:lsdException w:name="heading 1" w:uiPriority="9" w:qFormat="1"/>
-    <w:lsdException w:name="heading 2" w:semiHidden="1" w:uiPriority="9" w:unhideWhenUsed="1" w:qFormat="1"/>
-    <w:lsdException w:name="heading 3" w:semiHidden="1" w:uiPriority="9" w:unhideWhenUsed="1" w:qFormat="1"/>
-    <w:lsdException w:name="heading 4" w:semiHidden="1" w:uiPriority="9" w:unhideWhenUsed="1" w:qFormat="1"/>
-    <w:lsdException w:name="heading 5" w:semiHidden="1" w:uiPriority="9" w:unhideWhenUsed="1" w:qFormat="1"/>
-    <w:lsdException w:name="heading 6" w:semiHidden="1" w:uiPriority="9" w:unhideWhenUsed="1" w:qFormat="1"/>
-    <w:lsdException w:name="heading 7" w:semiHidden="1" w:uiPriority="9" w:unhideWhenUsed="1" w:qFormat="1"/>
-    <w:lsdException w:name="heading 8" w:semiHidden="1" w:uiPriority="9" w:unhideWhenUsed="1" w:qFormat="1"/>
-    <w:lsdException w:name="heading 9" w:semiHidden="1" w:uiPriority="9" w:unhideWhenUsed="1" w:qFormat="1"/>
-    <w:lsdException w:name="index 1" w:semiHidden="1" w:unhideWhenUsed="1"/>
-    <w:lsdException w:name="index 2" w:semiHidden="1" w:unhideWhenUsed="1"/>
-    <w:lsdException w:name="index 3" w:semiHidden="1" w:unhideWhenUsed="1"/>
-    <w:lsdException w:name="index 4" w:semiHidden="1" w:unhideWhenUsed="1"/>
-    <w:lsdException w:name="index 5" w:semiHidden="1" w:unhideWhenUsed="1"/>
-    <w:lsdException w:name="index 6" w:semiHidden="1" w:unhideWhenUsed="1"/>
-    <w:lsdException w:name="index 7" w:semiHidden="1" w:unhideWhenUsed="1"/>
-    <w:lsdException w:name="index 8" w:semiHidden="1" w:unhideWhenUsed="1"/>
-    <w:lsdException w:name="index 9" w:semiHidden="1" w:unhideWhenUsed="1"/>
-    <w:lsdException w:name="toc 1" w:semiHidden="1" w:uiPriority="39" w:unhideWhenUsed="1"/>
-    <w:lsdException w:name="toc 2" w:semiHidden="1" w:uiPriority="39" w:unhideWhenUsed="1"/>
-    <w:lsdException w:name="toc 3" w:semiHidden="1" w:uiPriority="39" w:unhideWhenUsed="1"/>
-    <w:lsdException w:name="toc 4" w:semiHidden="1" w:uiPriority="39" w:unhideWhenUsed="1"/>
-    <w:lsdException w:name="toc 5" w:semiHidden="1" w:uiPriority="39" w:unhideWhenUsed="1"/>
-    <w:lsdException w:name="toc 6" w:semiHidden="1" w:uiPriority="39" w:unhideWhenUsed="1"/>
-    <w:lsdException w:name="toc 7" w:semiHidden="1" w:uiPriority="39" w:unhideWhenUsed="1"/>
-    <w:lsdException w:name="toc 8" w:semiHidden="1" w:uiPriority="39" w:unhideWhenUsed="1"/>
-    <w:lsdException w:name="toc 9" w:semiHidden="1" w:uiPriority="39" w:unhideWhenUsed="1"/>
-    <w:lsdException w:name="Normal Indent" w:semiHidden="1" w:unhideWhenUsed="1"/>
-    <w:lsdException w:name="footnote text" w:semiHidden="1" w:unhideWhenUsed="1"/>
-    <w:lsdException w:name="annotation text" w:semiHidden="1" w:unhideWhenUsed="1"/>
-    <w:lsdException w:name="header" w:semiHidden="1" w:unhideWhenUsed="1"/>
-    <w:lsdException w:name="footer" w:semiHidden="1" w:unhideWhenUsed="1"/>
-    <w:lsdException w:name="index heading" w:semiHidden="1" w:unhideWhenUsed="1"/>
-    <w:lsdException w:name="caption" w:semiHidden="1" w:uiPriority="35" w:unhideWhenUsed="1" w:qFormat="1"/>
-    <w:lsdException w:name="table of figures" w:semiHidden="1" w:unhideWhenUsed="1"/>
-    <w:lsdException w:name="envelope address" w:semiHidden="1" w:unhideWhenUsed="1"/>
-    <w:lsdException w:name="envelope return" w:semiHidden="1" w:unhideWhenUsed="1"/>
-    <w:lsdException w:name="footnote reference" w:semiHidden="1" w:unhideWhenUsed="1"/>
-    <w:lsdException w:name="annotation reference" w:semiHidden="1" w:unhideWhenUsed="1"/>
-    <w:lsdException w:name="line number" w:semiHidden="1" w:unhideWhenUsed="1"/>
-    <w:lsdException w:name="page number" w:semiHidden="1" w:unhideWhenUsed="1"/>
-    <w:lsdException w:name="endnote reference" w:semiHidden="1" w:unhideWhenUsed="1"/>
-    <w:lsdException w:name="endnote text" w:semiHidden="1" w:unhideWhenUsed="1"/>
-    <w:lsdException w:name="table of authorities" w:semiHidden="1" w:unhideWhenUsed="1"/>
-    <w:lsdException w:name="macro" w:semiHidden="1" w:unhideWhenUsed="1"/>
-    <w:lsdException w:name="toa heading" w:semiHidden="1" w:unhideWhenUsed="1"/>
-    <w:lsdException w:name="List" w:semiHidden="1" w:unhideWhenUsed="1"/>
-    <w:lsdException w:name="List Bullet" w:semiHidden="1" w:unhideWhenUsed="1"/>
-    <w:lsdException w:name="List Number" w:semiHidden="1" w:unhideWhenUsed="1"/>
-    <w:lsdException w:name="List 2" w:semiHidden="1" w:unhideWhenUsed="1"/>
-    <w:lsdException w:name="List 3" w:semiHidden="1" w:unhideWhenUsed="1"/>
-    <w:lsdException w:name="List 4" w:semiHidden="1" w:unhideWhenUsed="1"/>
-    <w:lsdException w:name="List 5" w:semiHidden="1" w:unhideWhenUsed="1"/>
-    <w:lsdException w:name="List Bullet 2" w:semiHidden="1" w:unhideWhenUsed="1"/>
-    <w:lsdException w:name="List Bullet 3" w:semiHidden="1" w:unhideWhenUsed="1"/>
-    <w:lsdException w:name="List Bullet 4" w:semiHidden="1" w:unhideWhenUsed="1"/>
-    <w:lsdException w:name="List Bullet 5" w:semiHidden="1" w:unhideWhenUsed="1"/>
-    <w:lsdException w:name="List Number 2" w:semiHidden="1" w:unhideWhenUsed="1"/>
-    <w:lsdException w:name="List Number 3" w:semiHidden="1" w:unhideWhenUsed="1"/>
-    <w:lsdException w:name="List Number 4" w:semiHidden="1" w:unhideWhenUsed="1"/>
-    <w:lsdException w:name="List Number 5" w:semiHidden="1" w:unhideWhenUsed="1"/>
-    <w:lsdException w:name="Title" w:uiPriority="10" w:qFormat="1"/>
-    <w:lsdException w:name="Closing" w:semiHidden="1" w:unhideWhenUsed="1"/>
-    <w:lsdException w:name="Signature" w:semiHidden="1" w:unhideWhenUsed="1"/>
-    <w:lsdException w:name="Default Paragraph Font" w:semiHidden="1" w:uiPriority="1" w:unhideWhenUsed="1"/>
-    <w:lsdException w:name="Body Text" w:semiHidden="1" w:unhideWhenUsed="1"/>
-    <w:lsdException w:name="Body Text Indent" w:semiHidden="1" w:unhideWhenUsed="1"/>
-    <w:lsdException w:name="List Continue" w:semiHidden="1" w:unhideWhenUsed="1"/>
-    <w:lsdException w:name="List Continue 2" w:semiHidden="1" w:unhideWhenUsed="1"/>
-    <w:lsdException w:name="List Continue 3" w:semiHidden="1" w:unhideWhenUsed="1"/>
-    <w:lsdException w:name="List Continue 4" w:semiHidden="1" w:unhideWhenUsed="1"/>
-    <w:lsdException w:name="List Continue 5" w:semiHidden="1" w:unhideWhenUsed="1"/>
-    <w:lsdException w:name="Message Header" w:semiHidden="1" w:unhideWhenUsed="1"/>
-    <w:lsdException w:name="Subtitle" w:uiPriority="11" w:qFormat="1"/>
-    <w:lsdException w:name="Salutation" w:semiHidden="1" w:unhideWhenUsed="1"/>
-    <w:lsdException w:name="Date" w:semiHidden="1" w:unhideWhenUsed="1"/>
-    <w:lsdException w:name="Body Text First Indent" w:semiHidden="1" w:unhideWhenUsed="1"/>
-    <w:lsdException w:name="Body Text First Indent 2" w:semiHidden="1" w:unhideWhenUsed="1"/>
-    <w:lsdException w:name="Note Heading" w:semiHidden="1" w:unhideWhenUsed="1"/>
-    <w:lsdException w:name="Body Text 2" w:semiHidden="1" w:unhideWhenUsed="1"/>
-    <w:lsdException w:name="Body Text 3" w:semiHidden="1" w:unhideWhenUsed="1"/>
-    <w:lsdException w:name="Body Text Indent 2" w:semiHidden="1" w:unhideWhenUsed="1"/>
-    <w:lsdException w:name="Body Text Indent 3" w:semiHidden="1" w:unhideWhenUsed="1"/>
-    <w:lsdException w:name="Block Text" w:semiHidden="1" w:unhideWhenUsed="1"/>
-    <w:lsdException w:name="Hyperlink" w:semiHidden="1" w:unhideWhenUsed="1"/>
-    <w:lsdException w:name="FollowedHyperlink" w:semiHidden="1" w:unhideWhenUsed="1"/>
-    <w:lsdException w:name="Strong" w:uiPriority="22" w:qFormat="1"/>
-    <w:lsdException w:name="Emphasis" w:uiPriority="20" w:qFormat="1"/>
-    <w:lsdException w:name="Document Map" w:semiHidden="1" w:unhideWhenUsed="1"/>
-    <w:lsdException w:name="Plain Text" w:semiHidden="1" w:unhideWhenUsed="1"/>
-    <w:lsdException w:name="E-mail Signature" w:semiHidden="1" w:unhideWhenUsed="1"/>
-    <w:lsdException w:name="HTML Top of Form" w:semiHidden="1" w:unhideWhenUsed="1"/>
-    <w:lsdException w:name="HTML Bottom of Form" w:semiHidden="1" w:unhideWhenUsed="1"/>
-    <w:lsdException w:name="Normal (Web)" w:semiHidden="1" w:unhideWhenUsed="1"/>
-    <w:lsdException w:name="HTML Acronym" w:semiHidden="1" w:unhideWhenUsed="1"/>
-    <w:lsdException w:name="HTML Address" w:semiHidden="1" w:unhideWhenUsed="1"/>
-    <w:lsdException w:name="HTML Cite" w:semiHidden="1" w:unhideWhenUsed="1"/>
-    <w:lsdException w:name="HTML Code" w:semiHidden="1" w:unhideWhenUsed="1"/>
-    <w:lsdException w:name="HTML Definition" w:semiHidden="1" w:unhideWhenUsed="1"/>
-    <w:lsdException w:name="HTML Keyboard" w:semiHidden="1" w:unhideWhenUsed="1"/>
-    <w:lsdException w:name="HTML Preformatted" w:semiHidden="1" w:unhideWhenUsed="1"/>
-    <w:lsdException w:name="HTML Sample" w:semiHidden="1" w:unhideWhenUsed="1"/>
-    <w:lsdException w:name="HTML Typewriter" w:semiHidden="1" w:unhideWhenUsed="1"/>
-    <w:lsdException w:name="HTML Variable" w:semiHidden="1" w:unhideWhenUsed="1"/>
-    <w:lsdException w:name="Normal Table" w:semiHidden="1" w:unhideWhenUsed="1"/>
-    <w:lsdException w:name="annotation subject" w:semiHidden="1" w:unhideWhenUsed="1"/>
-    <w:lsdException w:name="No List" w:semiHidden="1" w:unhideWhenUsed="1"/>
-    <w:lsdException w:name="Outline List 1" w:semiHidden="1" w:unhideWhenUsed="1"/>
-    <w:lsdException w:name="Outline List 2" w:semiHidden="1" w:unhideWhenUsed="1"/>
-    <w:lsdException w:name="Outline List 3" w:semiHidden="1" w:unhideWhenUsed="1"/>
-    <w:lsdException w:name="Table Simple 1" w:semiHidden="1" w:unhideWhenUsed="1"/>
-    <w:lsdException w:name="Table Simple 2" w:semiHidden="1" w:unhideWhenUsed="1"/>
-    <w:lsdException w:name="Table Simple 3" w:semiHidden="1" w:unhideWhenUsed="1"/>
-    <w:lsdException w:name="Table Classic 1" w:semiHidden="1" w:unhideWhenUsed="1"/>
-    <w:lsdException w:name="Table Classic 2" w:semiHidden="1" w:unhideWhenUsed="1"/>
-    <w:lsdException w:name="Table Classic 3" w:semiHidden="1" w:unhideWhenUsed="1"/>
-    <w:lsdException w:name="Table Classic 4" w:semiHidden="1" w:unhideWhenUsed="1"/>
-    <w:lsdException w:name="Table Colorful 1" w:semiHidden="1" w:unhideWhenUsed="1"/>
-    <w:lsdException w:name="Table Colorful 2" w:semiHidden="1" w:unhideWhenUsed="1"/>
-    <w:lsdException w:name="Table Colorful 3" w:semiHidden="1" w:unhideWhenUsed="1"/>
-    <w:lsdException w:name="Table Columns 1" w:semiHidden="1" w:unhideWhenUsed="1"/>
-    <w:lsdException w:name="Table Columns 2" w:semiHidden="1" w:unhideWhenUsed="1"/>
-    <w:lsdException w:name="Table Columns 3" w:semiHidden="1" w:unhideWhenUsed="1"/>
-    <w:lsdException w:name="Table Columns 4" w:semiHidden="1" w:unhideWhenUsed="1"/>
-    <w:lsdException w:name="Table Columns 5" w:semiHidden="1" w:unhideWhenUsed="1"/>
-    <w:lsdException w:name="Table Grid 1" w:semiHidden="1" w:unhideWhenUsed="1"/>
-    <w:lsdException w:name="Table Grid 2" w:semiHidden="1" w:unhideWhenUsed="1"/>
-    <w:lsdException w:name="Table Grid 3" w:semiHidden="1" w:unhideWhenUsed="1"/>
-    <w:lsdException w:name="Table Grid 4" w:semiHidden="1" w:unhideWhenUsed="1"/>
-    <w:lsdException w:name="Table Grid 5" w:semiHidden="1" w:unhideWhenUsed="1"/>
-    <w:lsdException w:name="Table Grid 6" w:semiHidden="1" w:unhideWhenUsed="1"/>
-    <w:lsdException w:name="Table Grid 7" w:semiHidden="1" w:unhideWhenUsed="1"/>
-    <w:lsdException w:name="Table Grid 8" w:semiHidden="1" w:unhideWhenUsed="1"/>
-    <w:lsdException w:name="Table List 1" w:semiHidden="1" w:unhideWhenUsed="1"/>
-    <w:lsdException w:name="Table List 2" w:semiHidden="1" w:unhideWhenUsed="1"/>
-    <w:lsdException w:name="Table List 3" w:semiHidden="1" w:unhideWhenUsed="1"/>
-    <w:lsdException w:name="Table List 4" w:semiHidden="1" w:unhideWhenUsed="1"/>
-    <w:lsdException w:name="Table List 5" w:semiHidden="1" w:unhideWhenUsed="1"/>
-    <w:lsdException w:name="Table List 6" w:semiHidden="1" w:unhideWhenUsed="1"/>
-    <w:lsdException w:name="Table List 7" w:semiHidden="1" w:unhideWhenUsed="1"/>
-    <w:lsdException w:name="Table List 8" w:semiHidden="1" w:unhideWhenUsed="1"/>
-    <w:lsdException w:name="Table 3D effects 1" w:semiHidden="1" w:unhideWhenUsed="1"/>
-    <w:lsdException w:name="Table 3D effects 2" w:semiHidden="1" w:unhideWhenUsed="1"/>
-    <w:lsdException w:name="Table 3D effects 3" w:semiHidden="1" w:unhideWhenUsed="1"/>
-    <w:lsdException w:name="Table Contemporary" w:semiHidden="1" w:unhideWhenUsed="1"/>
-    <w:lsdException w:name="Table Elegant" w:semiHidden="1" w:unhideWhenUsed="1"/>
-    <w:lsdException w:name="Table Professional" w:semiHidden="1" w:unhideWhenUsed="1"/>
-    <w:lsdException w:name="Table Subtle 1" w:semiHidden="1" w:unhideWhenUsed="1"/>
-    <w:lsdException w:name="Table Subtle 2" w:semiHidden="1" w:unhideWhenUsed="1"/>
-    <w:lsdException w:name="Table Web 1" w:semiHidden="1" w:unhideWhenUsed="1"/>
-    <w:lsdException w:name="Table Web 2" w:semiHidden="1" w:unhideWhenUsed="1"/>
-    <w:lsdException w:name="Table Web 3" w:semiHidden="1" w:unhideWhenUsed="1"/>
-    <w:lsdException w:name="Balloon Text" w:semiHidden="1" w:unhideWhenUsed="1"/>
-    <w:lsdException w:name="Table Grid" w:uiPriority="39"/>
-    <w:lsdException w:name="Table Theme" w:semiHidden="1" w:unhideWhenUsed="1"/>
-    <w:lsdException w:name="Placeholder Text" w:semiHidden="1"/>
-    <w:lsdException w:name="No Spacing" w:uiPriority="1" w:qFormat="1"/>
-    <w:lsdException w:name="Light Shading" w:uiPriority="60"/>
-    <w:lsdException w:name="Light List" w:uiPriority="61"/>
-    <w:lsdException w:name="Light Grid" w:uiPriority="62"/>
-    <w:lsdException w:name="Medium Shading 1" w:uiPriority="63"/>
-    <w:lsdException w:name="Medium Shading 2" w:uiPriority="64"/>
-    <w:lsdException w:name="Medium List 1" w:uiPriority="65"/>
-    <w:lsdException w:name="Medium List 2" w:uiPriority="66"/>
-    <w:lsdException w:name="Medium Grid 1" w:uiPriority="67"/>
-    <w:lsdException w:name="Medium Grid 2" w:uiPriority="68"/>
-    <w:lsdException w:name="Medium Grid 3" w:uiPriority="69"/>
-    <w:lsdException w:name="Dark List" w:uiPriority="70"/>
-    <w:lsdException w:name="Colorful Shading" w:uiPriority="71"/>
-    <w:lsdException w:name="Colorful List" w:uiPriority="72"/>
-    <w:lsdException w:name="Colorful Grid" w:uiPriority="73"/>
-    <w:lsdException w:name="Light Shading Accent 1" w:uiPriority="60"/>
-    <w:lsdException w:name="Light List Accent 1" w:uiPriority="61"/>
-    <w:lsdException w:name="Light Grid Accent 1" w:uiPriority="62"/>
-    <w:lsdException w:name="Medium Shading 1 Accent 1" w:uiPriority="63"/>
-    <w:lsdException w:name="Medium Shading 2 Accent 1" w:uiPriority="64"/>
-    <w:lsdException w:name="Medium List 1 Accent 1" w:uiPriority="65"/>
-    <w:lsdException w:name="Revision" w:semiHidden="1"/>
-    <w:lsdException w:name="List Paragraph" w:uiPriority="34" w:qFormat="1"/>
-    <w:lsdException w:name="Quote" w:uiPriority="29" w:qFormat="1"/>
-    <w:lsdException w:name="Intense Quote" w:uiPriority="30" w:qFormat="1"/>
-    <w:lsdException w:name="Medium List 2 Accent 1" w:uiPriority="66"/>
-    <w:lsdException w:name="Medium Grid 1 Accent 1" w:uiPriority="67"/>
-    <w:lsdException w:name="Medium Grid 2 Accent 1" w:uiPriority="68"/>
-    <w:lsdException w:name="Medium Grid 3 Accent 1" w:uiPriority="69"/>
-    <w:lsdException w:name="Dark List Accent 1" w:uiPriority="70"/>
-    <w:lsdException w:name="Colorful Shading Accent 1" w:uiPriority="71"/>
-    <w:lsdException w:name="Colorful List Accent 1" w:uiPriority="72"/>
-    <w:lsdException w:name="Colorful Grid Accent 1" w:uiPriority="73"/>
-    <w:lsdException w:name="Light Shading Accent 2" w:uiPriority="60"/>
-    <w:lsdException w:name="Light List Accent 2" w:uiPriority="61"/>
-    <w:lsdException w:name="Light Grid Accent 2" w:uiPriority="62"/>
-    <w:lsdException w:name="Medium Shading 1 Accent 2" w:uiPriority="63"/>
-    <w:lsdException w:name="Medium Shading 2 Accent 2" w:uiPriority="64"/>
-    <w:lsdException w:name="Medium List 1 Accent 2" w:uiPriority="65"/>
-    <w:lsdException w:name="Medium List 2 Accent 2" w:uiPriority="66"/>
-    <w:lsdException w:name="Medium Grid 1 Accent 2" w:uiPriority="67"/>
-    <w:lsdException w:name="Medium Grid 2 Accent 2" w:uiPriority="68"/>
-    <w:lsdException w:name="Medium Grid 3 Accent 2" w:uiPriority="69"/>
-    <w:lsdException w:name="Dark List Accent 2" w:uiPriority="70"/>
-    <w:lsdException w:name="Colorful Shading Accent 2" w:uiPriority="71"/>
-    <w:lsdException w:name="Colorful List Accent 2" w:uiPriority="72"/>
-    <w:lsdException w:name="Colorful Grid Accent 2" w:uiPriority="73"/>
-    <w:lsdException w:name="Light Shading Accent 3" w:uiPriority="60"/>
-    <w:lsdException w:name="Light List Accent 3" w:uiPriority="61"/>
-    <w:lsdException w:name="Light Grid Accent 3" w:uiPriority="62"/>
-    <w:lsdException w:name="Medium Shading 1 Accent 3" w:uiPriority="63"/>
-    <w:lsdException w:name="Medium Shading 2 Accent 3" w:uiPriority="64"/>
-    <w:lsdException w:name="Medium List 1 Accent 3" w:uiPriority="65"/>
-    <w:lsdException w:name="Medium List 2 Accent 3" w:uiPriority="66"/>
-    <w:lsdException w:name="Medium Grid 1 Accent 3" w:uiPriority="67"/>
-    <w:lsdException w:name="Medium Grid 2 Accent 3" w:uiPriority="68"/>
-    <w:lsdException w:name="Medium Grid 3 Accent 3" w:uiPriority="69"/>
-    <w:lsdException w:name="Dark List Accent 3" w:uiPriority="70"/>
-    <w:lsdException w:name="Colorful Shading Accent 3" w:uiPriority="71"/>
-    <w:lsdException w:name="Colorful List Accent 3" w:uiPriority="72"/>
-    <w:lsdException w:name="Colorful Grid Accent 3" w:uiPriority="73"/>
-    <w:lsdException w:name="Light Shading Accent 4" w:uiPriority="60"/>
-    <w:lsdException w:name="Light List Accent 4" w:uiPriority="61"/>
-    <w:lsdException w:name="Light Grid Accent 4" w:uiPriority="62"/>
-    <w:lsdException w:name="Medium Shading 1 Accent 4" w:uiPriority="63"/>
-    <w:lsdException w:name="Medium Shading 2 Accent 4" w:uiPriority="64"/>
-    <w:lsdException w:name="Medium List 1 Accent 4" w:uiPriority="65"/>
-    <w:lsdException w:name="Medium List 2 Accent 4" w:uiPriority="66"/>
-    <w:lsdException w:name="Medium Grid 1 Accent 4" w:uiPriority="67"/>
-    <w:lsdException w:name="Medium Grid 2 Accent 4" w:uiPriority="68"/>
-    <w:lsdException w:name="Medium Grid 3 Accent 4" w:uiPriority="69"/>
-    <w:lsdException w:name="Dark List Accent 4" w:uiPriority="70"/>
-    <w:lsdException w:name="Colorful Shading Accent 4" w:uiPriority="71"/>
-    <w:lsdException w:name="Colorful List Accent 4" w:uiPriority="72"/>
-    <w:lsdException w:name="Colorful Grid Accent 4" w:uiPriority="73"/>
-    <w:lsdException w:name="Light Shading Accent 5" w:uiPriority="60"/>
-    <w:lsdException w:name="Light List Accent 5" w:uiPriority="61"/>
-    <w:lsdException w:name="Light Grid Accent 5" w:uiPriority="62"/>
-    <w:lsdException w:name="Medium Shading 1 Accent 5" w:uiPriority="63"/>
-    <w:lsdException w:name="Medium Shading 2 Accent 5" w:uiPriority="64"/>
-    <w:lsdException w:name="Medium List 1 Accent 5" w:uiPriority="65"/>
-    <w:lsdException w:name="Medium List 2 Accent 5" w:uiPriority="66"/>
-    <w:lsdException w:name="Medium Grid 1 Accent 5" w:uiPriority="67"/>
-    <w:lsdException w:name="Medium Grid 2 Accent 5" w:uiPriority="68"/>
-    <w:lsdException w:name="Medium Grid 3 Accent 5" w:uiPriority="69"/>
-    <w:lsdException w:name="Dark List Accent 5" w:uiPriority="70"/>
-    <w:lsdException w:name="Colorful Shading Accent 5" w:uiPriority="71"/>
-    <w:lsdException w:name="Colorful List Accent 5" w:uiPriority="72"/>
-    <w:lsdException w:name="Colorful Grid Accent 5" w:uiPriority="73"/>
-    <w:lsdException w:name="Light Shading Accent 6" w:uiPriority="60"/>
-    <w:lsdException w:name="Light List Accent 6" w:uiPriority="61"/>
-    <w:lsdException w:name="Light Grid Accent 6" w:uiPriority="62"/>
-    <w:lsdException w:name="Medium Shading 1 Accent 6" w:uiPriority="63"/>
-    <w:lsdException w:name="Medium Shading 2 Accent 6" w:uiPriority="64"/>
-    <w:lsdException w:name="Medium List 1 Accent 6" w:uiPriority="65"/>
-    <w:lsdException w:name="Medium List 2 Accent 6" w:uiPriority="66"/>
-    <w:lsdException w:name="Medium Grid 1 Accent 6" w:uiPriority="67"/>
-    <w:lsdException w:name="Medium Grid 2 Accent 6" w:uiPriority="68"/>
-    <w:lsdException w:name="Medium Grid 3 Accent 6" w:uiPriority="69"/>
-    <w:lsdException w:name="Dark List Accent 6" w:uiPriority="70"/>
-    <w:lsdException w:name="Colorful Shading Accent 6" w:uiPriority="71"/>
-    <w:lsdException w:name="Colorful List Accent 6" w:uiPriority="72"/>
-    <w:lsdException w:name="Colorful Grid Accent 6" w:uiPriority="73"/>
-    <w:lsdException w:name="Subtle Emphasis" w:uiPriority="19" w:qFormat="1"/>
-    <w:lsdException w:name="Intense Emphasis" w:uiPriority="21" w:qFormat="1"/>
-    <w:lsdException w:name="Subtle Reference" w:uiPriority="31" w:qFormat="1"/>
-    <w:lsdException w:name="Intense Reference" w:uiPriority="32" w:qFormat="1"/>
-    <w:lsdException w:name="Book Title" w:uiPriority="33" w:qFormat="1"/>
-    <w:lsdException w:name="Bibliography" w:semiHidden="1" w:uiPriority="37" w:unhideWhenUsed="1"/>
-    <w:lsdException w:name="TOC Heading" w:semiHidden="1" w:uiPriority="39" w:unhideWhenUsed="1" w:qFormat="1"/>
-    <w:lsdException w:name="Plain Table 1" w:uiPriority="41"/>
-    <w:lsdException w:name="Plain Table 2" w:uiPriority="42"/>
-    <w:lsdException w:name="Plain Table 3" w:uiPriority="43"/>
-    <w:lsdException w:name="Plain Table 4" w:uiPriority="44"/>
-    <w:lsdException w:name="Plain Table 5" w:uiPriority="45"/>
-    <w:lsdException w:name="Grid Table Light" w:uiPriority="40"/>
-    <w:lsdException w:name="Grid Table 1 Light" w:uiPriority="46"/>
-    <w:lsdException w:name="Grid Table 2" w:uiPriority="47"/>
-    <w:lsdException w:name="Grid Table 3" w:uiPriority="48"/>
-    <w:lsdException w:name="Grid Table 4" w:uiPriority="49"/>
-    <w:lsdException w:name="Grid Table 5 Dark" w:uiPriority="50"/>
-    <w:lsdException w:name="Grid Table 6 Colorful" w:uiPriority="51"/>
-    <w:lsdException w:name="Grid Table 7 Colorful" w:uiPriority="52"/>
-    <w:lsdException w:name="Grid Table 1 Light Accent 1" w:uiPriority="46"/>
-    <w:lsdException w:name="Grid Table 2 Accent 1" w:uiPriority="47"/>
-    <w:lsdException w:name="Grid Table 3 Accent 1" w:uiPriority="48"/>
-    <w:lsdException w:name="Grid Table 4 Accent 1" w:uiPriority="49"/>
-    <w:lsdException w:name="Grid Table 5 Dark Accent 1" w:uiPriority="50"/>
-    <w:lsdException w:name="Grid Table 6 Colorful Accent 1" w:uiPriority="51"/>
-    <w:lsdException w:name="Grid Table 7 Colorful Accent 1" w:uiPriority="52"/>
-    <w:lsdException w:name="Grid Table 1 Light Accent 2" w:uiPriority="46"/>
-    <w:lsdException w:name="Grid Table 2 Accent 2" w:uiPriority="47"/>
-    <w:lsdException w:name="Grid Table 3 Accent 2" w:uiPriority="48"/>
-    <w:lsdException w:name="Grid Table 4 Accent 2" w:uiPriority="49"/>
-    <w:lsdException w:name="Grid Table 5 Dark Accent 2" w:uiPriority="50"/>
-    <w:lsdException w:name="Grid Table 6 Colorful Accent 2" w:uiPriority="51"/>
-    <w:lsdException w:name="Grid Table 7 Colorful Accent 2" w:uiPriority="52"/>
-    <w:lsdException w:name="Grid Table 1 Light Accent 3" w:uiPriority="46"/>
-    <w:lsdException w:name="Grid Table 2 Accent 3" w:uiPriority="47"/>
-    <w:lsdException w:name="Grid Table 3 Accent 3" w:uiPriority="48"/>
-    <w:lsdException w:name="Grid Table 4 Accent 3" w:uiPriority="49"/>
-    <w:lsdException w:name="Grid Table 5 Dark Accent 3" w:uiPriority="50"/>
-    <w:lsdException w:name="Grid Table 6 Colorful Accent 3" w:uiPriority="51"/>
-    <w:lsdException w:name="Grid Table 7 Colorful Accent 3" w:uiPriority="52"/>
-    <w:lsdException w:name="Grid Table 1 Light Accent 4" w:uiPriority="46"/>
-    <w:lsdException w:name="Grid Table 2 Accent 4" w:uiPriority="47"/>
-    <w:lsdException w:name="Grid Table 3 Accent 4" w:uiPriority="48"/>
-    <w:lsdException w:name="Grid Table 4 Accent 4" w:uiPriority="49"/>
-    <w:lsdException w:name="Grid Table 5 Dark Accent 4" w:uiPriority="50"/>
-    <w:lsdException w:name="Grid Table 6 Colorful Accent 4" w:uiPriority="51"/>
-    <w:lsdException w:name="Grid Table 7 Colorful Accent 4" w:uiPriority="52"/>
-    <w:lsdException w:name="Grid Table 1 Light Accent 5" w:uiPriority="46"/>
-    <w:lsdException w:name="Grid Table 2 Accent 5" w:uiPriority="47"/>
-    <w:lsdException w:name="Grid Table 3 Accent 5" w:uiPriority="48"/>
-    <w:lsdException w:name="Grid Table 4 Accent 5" w:uiPriority="49"/>
-    <w:lsdException w:name="Grid Table 5 Dark Accent 5" w:uiPriority="50"/>
-    <w:lsdException w:name="Grid Table 6 Colorful Accent 5" w:uiPriority="51"/>
-    <w:lsdException w:name="Grid Table 7 Colorful Accent 5" w:uiPriority="52"/>
-    <w:lsdException w:name="Grid Table 1 Light Accent 6" w:uiPriority="46"/>
-    <w:lsdException w:name="Grid Table 2 Accent 6" w:uiPriority="47"/>
-    <w:lsdException w:name="Grid Table 3 Accent 6" w:uiPriority="48"/>
-    <w:lsdException w:name="Grid Table 4 Accent 6" w:uiPriority="49"/>
-    <w:lsdException w:name="Grid Table 5 Dark Accent 6" w:uiPriority="50"/>
-    <w:lsdException w:name="Grid Table 6 Colorful Accent 6" w:uiPriority="51"/>
-    <w:lsdException w:name="Grid Table 7 Colorful Accent 6" w:uiPriority="52"/>
-    <w:lsdException w:name="List Table 1 Light" w:uiPriority="46"/>
-    <w:lsdException w:name="List Table 2" w:uiPriority="47"/>
-    <w:lsdException w:name="List Table 3" w:uiPriority="48"/>
-    <w:lsdException w:name="List Table 4" w:uiPriority="49"/>
-    <w:lsdException w:name="List Table 5 Dark" w:uiPriority="50"/>
-    <w:lsdException w:name="List Table 6 Colorful" w:uiPriority="51"/>
-    <w:lsdException w:name="List Table 7 Colorful" w:uiPriority="52"/>
-    <w:lsdException w:name="List Table 1 Light Accent 1" w:uiPriority="46"/>
-    <w:lsdException w:name="List Table 2 Accent 1" w:uiPriority="47"/>
-    <w:lsdException w:name="List Table 3 Accent 1" w:uiPriority="48"/>
-    <w:lsdException w:name="List Table 4 Accent 1" w:uiPriority="49"/>
-    <w:lsdException w:name="List Table 5 Dark Accent 1" w:uiPriority="50"/>
-    <w:lsdException w:name="List Table 6 Colorful Accent 1" w:uiPriority="51"/>
-    <w:lsdException w:name="List Table 7 Colorful Accent 1" w:uiPriority="52"/>
-    <w:lsdException w:name="List Table 1 Light Accent 2" w:uiPriority="46"/>
-    <w:lsdException w:name="List Table 2 Accent 2" w:uiPriority="47"/>
-    <w:lsdException w:name="List Table 3 Accent 2" w:uiPriority="48"/>
-    <w:lsdException w:name="List Table 4 Accent 2" w:uiPriority="49"/>
-    <w:lsdException w:name="List Table 5 Dark Accent 2" w:uiPriority="50"/>
-    <w:lsdException w:name="List Table 6 Colorful Accent 2" w:uiPriority="51"/>
-    <w:lsdException w:name="List Table 7 Colorful Accent 2" w:uiPriority="52"/>
-    <w:lsdException w:name="List Table 1 Light Accent 3" w:uiPriority="46"/>
-    <w:lsdException w:name="List Table 2 Accent 3" w:uiPriority="47"/>
-    <w:lsdException w:name="List Table 3 Accent 3" w:uiPriority="48"/>
-    <w:lsdException w:name="List Table 4 Accent 3" w:uiPriority="49"/>
-    <w:lsdException w:name="List Table 5 Dark Accent 3" w:uiPriority="50"/>
-    <w:lsdException w:name="List Table 6 Colorful Accent 3" w:uiPriority="51"/>
-    <w:lsdException w:name="List Table 7 Colorful Accent 3" w:uiPriority="52"/>
-    <w:lsdException w:name="List Table 1 Light Accent 4" w:uiPriority="46"/>
-    <w:lsdException w:name="List Table 2 Accent 4" w:uiPriority="47"/>
-    <w:lsdException w:name="List Table 3 Accent 4" w:uiPriority="48"/>
-    <w:lsdException w:name="List Table 4 Accent 4" w:uiPriority="49"/>
-    <w:lsdException w:name="List Table 5 Dark Accent 4" w:uiPriority="50"/>
-    <w:lsdException w:name="List Table 6 Colorful Accent 4" w:uiPriority="51"/>
-    <w:lsdException w:name="List Table 7 Colorful Accent 4" w:uiPriority="52"/>
-    <w:lsdException w:name="List Table 1 Light Accent 5" w:uiPriority="46"/>
-    <w:lsdException w:name="List Table 2 Accent 5" w:uiPriority="47"/>
-    <w:lsdException w:name="List Table 3 Accent 5" w:uiPriority="48"/>
-    <w:lsdException w:name="List Table 4 Accent 5" w:uiPriority="49"/>
-    <w:lsdException w:name="List Table 5 Dark Accent 5" w:uiPriority="50"/>
-    <w:lsdException w:name="List Table 6 Colorful Accent 5" w:uiPriority="51"/>
-    <w:lsdException w:name="List Table 7 Colorful Accent 5" w:uiPriority="52"/>
-    <w:lsdException w:name="List Table 1 Light Accent 6" w:uiPriority="46"/>
-    <w:lsdException w:name="List Table 2 Accent 6" w:uiPriority="47"/>
-    <w:lsdException w:name="List Table 3 Accent 6" w:uiPriority="48"/>
-    <w:lsdException w:name="List Table 4 Accent 6" w:uiPriority="49"/>
-    <w:lsdException w:name="List Table 5 Dark Accent 6" w:uiPriority="50"/>
-    <w:lsdException w:name="List Table 6 Colorful Accent 6" w:uiPriority="51"/>
-    <w:lsdException w:name="List Table 7 Colorful Accent 6" w:uiPriority="52"/>
-    <w:lsdException w:name="Mention" w:semiHidden="1" w:unhideWhenUsed="1"/>
-    <w:lsdException w:name="Smart Hyperlink" w:semiHidden="1" w:unhideWhenUsed="1"/>
-    <w:lsdException w:name="Hashtag" w:semiHidden="1" w:unhideWhenUsed="1"/>
-    <w:lsdException w:name="Unresolved Mention" w:semiHidden="1" w:unhideWhenUsed="1"/>
+  <w:latentStyles w:defLockedState="0" w:defUIPriority="99" w:defSemiHidden="1" w:defUnhideWhenUsed="1" w:defQFormat="0" w:count="267">
+    <w:lsdException w:name="Normal" w:semiHidden="0" w:uiPriority="0" w:unhideWhenUsed="0" w:qFormat="1"/>
+    <w:lsdException w:name="heading 1" w:semiHidden="0" w:uiPriority="9" w:unhideWhenUsed="0" w:qFormat="1"/>
+    <w:lsdException w:name="heading 2" w:uiPriority="9" w:qFormat="1"/>
+    <w:lsdException w:name="heading 3" w:uiPriority="9" w:qFormat="1"/>
+    <w:lsdException w:name="heading 4" w:uiPriority="9" w:qFormat="1"/>
+    <w:lsdException w:name="heading 5" w:uiPriority="9" w:qFormat="1"/>
+    <w:lsdException w:name="heading 6" w:uiPriority="9" w:qFormat="1"/>
+    <w:lsdException w:name="heading 7" w:uiPriority="9" w:qFormat="1"/>
+    <w:lsdException w:name="heading 8" w:uiPriority="9" w:qFormat="1"/>
+    <w:lsdException w:name="heading 9" w:uiPriority="9" w:qFormat="1"/>
+    <w:lsdException w:name="toc 1" w:uiPriority="39"/>
+    <w:lsdException w:name="toc 2" w:uiPriority="39"/>
+    <w:lsdException w:name="toc 3" w:uiPriority="39"/>
+    <w:lsdException w:name="toc 4" w:uiPriority="39"/>
+    <w:lsdException w:name="toc 5" w:uiPriority="39"/>
+    <w:lsdException w:name="toc 6" w:uiPriority="39"/>
+    <w:lsdException w:name="toc 7" w:uiPriority="39"/>
+    <w:lsdException w:name="toc 8" w:uiPriority="39"/>
+    <w:lsdException w:name="toc 9" w:uiPriority="39"/>
+    <w:lsdException w:name="caption" w:uiPriority="35" w:qFormat="1"/>
+    <w:lsdException w:name="Title" w:semiHidden="0" w:uiPriority="10" w:unhideWhenUsed="0" w:qFormat="1"/>
+    <w:lsdException w:name="Default Paragraph Font" w:uiPriority="1"/>
+    <w:lsdException w:name="Subtitle" w:semiHidden="0" w:uiPriority="11" w:unhideWhenUsed="0" w:qFormat="1"/>
+    <w:lsdException w:name="Strong" w:semiHidden="0" w:uiPriority="22" w:unhideWhenUsed="0" w:qFormat="1"/>
+    <w:lsdException w:name="Emphasis" w:semiHidden="0" w:uiPriority="20" w:unhideWhenUsed="0" w:qFormat="1"/>
+    <w:lsdException w:name="Table Grid" w:semiHidden="0" w:uiPriority="39" w:unhideWhenUsed="0"/>
+    <w:lsdException w:name="Placeholder Text" w:unhideWhenUsed="0"/>
+    <w:lsdException w:name="No Spacing" w:semiHidden="0" w:uiPriority="1" w:unhideWhenUsed="0" w:qFormat="1"/>
+    <w:lsdException w:name="Light Shading" w:semiHidden="0" w:uiPriority="60" w:unhideWhenUsed="0"/>
+    <w:lsdException w:name="Light List" w:semiHidden="0" w:uiPriority="61" w:unhideWhenUsed="0"/>
+    <w:lsdException w:name="Light Grid" w:semiHidden="0" w:uiPriority="62" w:unhideWhenUsed="0"/>
+    <w:lsdException w:name="Medium Shading 1" w:semiHidden="0" w:uiPriority="63" w:unhideWhenUsed="0"/>
+    <w:lsdException w:name="Medium Shading 2" w:semiHidden="0" w:uiPriority="64" w:unhideWhenUsed="0"/>
+    <w:lsdException w:name="Medium List 1" w:semiHidden="0" w:uiPriority="65" w:unhideWhenUsed="0"/>
+    <w:lsdException w:name="Medium List 2" w:semiHidden="0" w:uiPriority="66" w:unhideWhenUsed="0"/>
+    <w:lsdException w:name="Medium Grid 1" w:semiHidden="0" w:uiPriority="67" w:unhideWhenUsed="0"/>
+    <w:lsdException w:name="Medium Grid 2" w:semiHidden="0" w:uiPriority="68" w:unhideWhenUsed="0"/>
+    <w:lsdException w:name="Medium Grid 3" w:semiHidden="0" w:uiPriority="69" w:unhideWhenUsed="0"/>
+    <w:lsdException w:name="Dark List" w:semiHidden="0" w:uiPriority="70" w:unhideWhenUsed="0"/>
+    <w:lsdException w:name="Colorful Shading" w:semiHidden="0" w:uiPriority="71" w:unhideWhenUsed="0"/>
+    <w:lsdException w:name="Colorful List" w:semiHidden="0" w:uiPriority="72" w:unhideWhenUsed="0"/>
+    <w:lsdException w:name="Colorful Grid" w:semiHidden="0" w:uiPriority="73" w:unhideWhenUsed="0"/>
+    <w:lsdException w:name="Light Shading Accent 1" w:semiHidden="0" w:uiPriority="60" w:unhideWhenUsed="0"/>
+    <w:lsdException w:name="Light List Accent 1" w:semiHidden="0" w:uiPriority="61" w:unhideWhenUsed="0"/>
+    <w:lsdException w:name="Light Grid Accent 1" w:semiHidden="0" w:uiPriority="62" w:unhideWhenUsed="0"/>
+    <w:lsdException w:name="Medium Shading 1 Accent 1" w:semiHidden="0" w:uiPriority="63" w:unhideWhenUsed="0"/>
+    <w:lsdException w:name="Medium Shading 2 Accent 1" w:semiHidden="0" w:uiPriority="64" w:unhideWhenUsed="0"/>
+    <w:lsdException w:name="Medium List 1 Accent 1" w:semiHidden="0" w:uiPriority="65" w:unhideWhenUsed="0"/>
+    <w:lsdException w:name="Revision" w:unhideWhenUsed="0"/>
+    <w:lsdException w:name="List Paragraph" w:semiHidden="0" w:uiPriority="34" w:unhideWhenUsed="0" w:qFormat="1"/>
+    <w:lsdException w:name="Quote" w:semiHidden="0" w:uiPriority="29" w:unhideWhenUsed="0" w:qFormat="1"/>
+    <w:lsdException w:name="Intense Quote" w:semiHidden="0" w:uiPriority="30" w:unhideWhenUsed="0" w:qFormat="1"/>
+    <w:lsdException w:name="Medium List 2 Accent 1" w:semiHidden="0" w:uiPriority="66" w:unhideWhenUsed="0"/>
+    <w:lsdException w:name="Medium Grid 1 Accent 1" w:semiHidden="0" w:uiPriority="67" w:unhideWhenUsed="0"/>
+    <w:lsdException w:name="Medium Grid 2 Accent 1" w:semiHidden="0" w:uiPriority="68" w:unhideWhenUsed="0"/>
+    <w:lsdException w:name="Medium Grid 3 Accent 1" w:semiHidden="0" w:uiPriority="69" w:unhideWhenUsed="0"/>
+    <w:lsdException w:name="Dark List Accent 1" w:semiHidden="0" w:uiPriority="70" w:unhideWhenUsed="0"/>
+    <w:lsdException w:name="Colorful Shading Accent 1" w:semiHidden="0" w:uiPriority="71" w:unhideWhenUsed="0"/>
+    <w:lsdException w:name="Colorful List Accent 1" w:semiHidden="0" w:uiPriority="72" w:unhideWhenUsed="0"/>
+    <w:lsdException w:name="Colorful Grid Accent 1" w:semiHidden="0" w:uiPriority="73" w:unhideWhenUsed="0"/>
+    <w:lsdException w:name="Light Shading Accent 2" w:semiHidden="0" w:uiPriority="60" w:unhideWhenUsed="0"/>
+    <w:lsdException w:name="Light List Accent 2" w:semiHidden="0" w:uiPriority="61" w:unhideWhenUsed="0"/>
+    <w:lsdException w:name="Light Grid Accent 2" w:semiHidden="0" w:uiPriority="62" w:unhideWhenUsed="0"/>
+    <w:lsdException w:name="Medium Shading 1 Accent 2" w:semiHidden="0" w:uiPriority="63" w:unhideWhenUsed="0"/>
+    <w:lsdException w:name="Medium Shading 2 Accent 2" w:semiHidden="0" w:uiPriority="64" w:unhideWhenUsed="0"/>
+    <w:lsdException w:name="Medium List 1 Accent 2" w:semiHidden="0" w:uiPriority="65" w:unhideWhenUsed="0"/>
+    <w:lsdException w:name="Medium List 2 Accent 2" w:semiHidden="0" w:uiPriority="66" w:unhideWhenUsed="0"/>
+    <w:lsdException w:name="Medium Grid 1 Accent 2" w:semiHidden="0" w:uiPriority="67" w:unhideWhenUsed="0"/>
+    <w:lsdException w:name="Medium Grid 2 Accent 2" w:semiHidden="0" w:uiPriority="68" w:unhideWhenUsed="0"/>
+    <w:lsdException w:name="Medium Grid 3 Accent 2" w:semiHidden="0" w:uiPriority="69" w:unhideWhenUsed="0"/>
+    <w:lsdException w:name="Dark List Accent 2" w:semiHidden="0" w:uiPriority="70" w:unhideWhenUsed="0"/>
+    <w:lsdException w:name="Colorful Shading Accent 2" w:semiHidden="0" w:uiPriority="71" w:unhideWhenUsed="0"/>
+    <w:lsdException w:name="Colorful List Accent 2" w:semiHidden="0" w:uiPriority="72" w:unhideWhenUsed="0"/>
+    <w:lsdException w:name="Colorful Grid Accent 2" w:semiHidden="0" w:uiPriority="73" w:unhideWhenUsed="0"/>
+    <w:lsdException w:name="Light Shading Accent 3" w:semiHidden="0" w:uiPriority="60" w:unhideWhenUsed="0"/>
+    <w:lsdException w:name="Light List Accent 3" w:semiHidden="0" w:uiPriority="61" w:unhideWhenUsed="0"/>
+    <w:lsdException w:name="Light Grid Accent 3" w:semiHidden="0" w:uiPriority="62" w:unhideWhenUsed="0"/>
+    <w:lsdException w:name="Medium Shading 1 Accent 3" w:semiHidden="0" w:uiPriority="63" w:unhideWhenUsed="0"/>
+    <w:lsdException w:name="Medium Shading 2 Accent 3" w:semiHidden="0" w:uiPriority="64" w:unhideWhenUsed="0"/>
+    <w:lsdException w:name="Medium List 1 Accent 3" w:semiHidden="0" w:uiPriority="65" w:unhideWhenUsed="0"/>
+    <w:lsdException w:name="Medium List 2 Accent 3" w:semiHidden="0" w:uiPriority="66" w:unhideWhenUsed="0"/>
+    <w:lsdException w:name="Medium Grid 1 Accent 3" w:semiHidden="0" w:uiPriority="67" w:unhideWhenUsed="0"/>
+    <w:lsdException w:name="Medium Grid 2 Accent 3" w:semiHidden="0" w:uiPriority="68" w:unhideWhenUsed="0"/>
+    <w:lsdException w:name="Medium Grid 3 Accent 3" w:semiHidden="0" w:uiPriority="69" w:unhideWhenUsed="0"/>
+    <w:lsdException w:name="Dark List Accent 3" w:semiHidden="0" w:uiPriority="70" w:unhideWhenUsed="0"/>
+    <w:lsdException w:name="Colorful Shading Accent 3" w:semiHidden="0" w:uiPriority="71" w:unhideWhenUsed="0"/>
+    <w:lsdException w:name="Colorful List Accent 3" w:semiHidden="0" w:uiPriority="72" w:unhideWhenUsed="0"/>
+    <w:lsdException w:name="Colorful Grid Accent 3" w:semiHidden="0" w:uiPriority="73" w:unhideWhenUsed="0"/>
+    <w:lsdException w:name="Light Shading Accent 4" w:semiHidden="0" w:uiPriority="60" w:unhideWhenUsed="0"/>
+    <w:lsdException w:name="Light List Accent 4" w:semiHidden="0" w:uiPriority="61" w:unhideWhenUsed="0"/>
+    <w:lsdException w:name="Light Grid Accent 4" w:semiHidden="0" w:uiPriority="62" w:unhideWhenUsed="0"/>
+    <w:lsdException w:name="Medium Shading 1 Accent 4" w:semiHidden="0" w:uiPriority="63" w:unhideWhenUsed="0"/>
+    <w:lsdException w:name="Medium Shading 2 Accent 4" w:semiHidden="0" w:uiPriority="64" w:unhideWhenUsed="0"/>
+    <w:lsdException w:name="Medium List 1 Accent 4" w:semiHidden="0" w:uiPriority="65" w:unhideWhenUsed="0"/>
+    <w:lsdException w:name="Medium List 2 Accent 4" w:semiHidden="0" w:uiPriority="66" w:unhideWhenUsed="0"/>
+    <w:lsdException w:name="Medium Grid 1 Accent 4" w:semiHidden="0" w:uiPriority="67" w:unhideWhenUsed="0"/>
+    <w:lsdException w:name="Medium Grid 2 Accent 4" w:semiHidden="0" w:uiPriority="68" w:unhideWhenUsed="0"/>
+    <w:lsdException w:name="Medium Grid 3 Accent 4" w:semiHidden="0" w:uiPriority="69" w:unhideWhenUsed="0"/>
+    <w:lsdException w:name="Dark List Accent 4" w:semiHidden="0" w:uiPriority="70" w:unhideWhenUsed="0"/>
+    <w:lsdException w:name="Colorful Shading Accent 4" w:semiHidden="0" w:uiPriority="71" w:unhideWhenUsed="0"/>
+    <w:lsdException w:name="Colorful List Accent 4" w:semiHidden="0" w:uiPriority="72" w:unhideWhenUsed="0"/>
+    <w:lsdException w:name="Colorful Grid Accent 4" w:semiHidden="0" w:uiPriority="73" w:unhideWhenUsed="0"/>
+    <w:lsdException w:name="Light Shading Accent 5" w:semiHidden="0" w:uiPriority="60" w:unhideWhenUsed="0"/>
+    <w:lsdException w:name="Light List Accent 5" w:semiHidden="0" w:uiPriority="61" w:unhideWhenUsed="0"/>
+    <w:lsdException w:name="Light Grid Accent 5" w:semiHidden="0" w:uiPriority="62" w:unhideWhenUsed="0"/>
+    <w:lsdException w:name="Medium Shading 1 Accent 5" w:semiHidden="0" w:uiPriority="63" w:unhideWhenUsed="0"/>
+    <w:lsdException w:name="Medium Shading 2 Accent 5" w:semiHidden="0" w:uiPriority="64" w:unhideWhenUsed="0"/>
+    <w:lsdException w:name="Medium List 1 Accent 5" w:semiHidden="0" w:uiPriority="65" w:unhideWhenUsed="0"/>
+    <w:lsdException w:name="Medium List 2 Accent 5" w:semiHidden="0" w:uiPriority="66" w:unhideWhenUsed="0"/>
+    <w:lsdException w:name="Medium Grid 1 Accent 5" w:semiHidden="0" w:uiPriority="67" w:unhideWhenUsed="0"/>
+    <w:lsdException w:name="Medium Grid 2 Accent 5" w:semiHidden="0" w:uiPriority="68" w:unhideWhenUsed="0"/>
+    <w:lsdException w:name="Medium Grid 3 Accent 5" w:semiHidden="0" w:uiPriority="69" w:unhideWhenUsed="0"/>
+    <w:lsdException w:name="Dark List Accent 5" w:semiHidden="0" w:uiPriority="70" w:unhideWhenUsed="0"/>
+    <w:lsdException w:name="Colorful Shading Accent 5" w:semiHidden="0" w:uiPriority="71" w:unhideWhenUsed="0"/>
+    <w:lsdException w:name="Colorful List Accent 5" w:semiHidden="0" w:uiPriority="72" w:unhideWhenUsed="0"/>
+    <w:lsdException w:name="Colorful Grid Accent 5" w:semiHidden="0" w:uiPriority="73" w:unhideWhenUsed="0"/>
+    <w:lsdException w:name="Light Shading Accent 6" w:semiHidden="0" w:uiPriority="60" w:unhideWhenUsed="0"/>
+    <w:lsdException w:name="Light List Accent 6" w:semiHidden="0" w:uiPriority="61" w:unhideWhenUsed="0"/>
+    <w:lsdException w:name="Light Grid Accent 6" w:semiHidden="0" w:uiPriority="62" w:unhideWhenUsed="0"/>
+    <w:lsdException w:name="Medium Shading 1 Accent 6" w:semiHidden="0" w:uiPriority="63" w:unhideWhenUsed="0"/>
+    <w:lsdException w:name="Medium Shading 2 Accent 6" w:semiHidden="0" w:uiPriority="64" w:unhideWhenUsed="0"/>
+    <w:lsdException w:name="Medium List 1 Accent 6" w:semiHidden="0" w:uiPriority="65" w:unhideWhenUsed="0"/>
+    <w:lsdException w:name="Medium List 2 Accent 6" w:semiHidden="0" w:uiPriority="66" w:unhideWhenUsed="0"/>
+    <w:lsdException w:name="Medium Grid 1 Accent 6" w:semiHidden="0" w:uiPriority="67" w:unhideWhenUsed="0"/>
+    <w:lsdException w:name="Medium Grid 2 Accent 6" w:semiHidden="0" w:uiPriority="68" w:unhideWhenUsed="0"/>
+    <w:lsdException w:name="Medium Grid 3 Accent 6" w:semiHidden="0" w:uiPriority="69" w:unhideWhenUsed="0"/>
+    <w:lsdException w:name="Dark List Accent 6" w:semiHidden="0" w:uiPriority="70" w:unhideWhenUsed="0"/>
+    <w:lsdException w:name="Colorful Shading Accent 6" w:semiHidden="0" w:uiPriority="71" w:unhideWhenUsed="0"/>
+    <w:lsdException w:name="Colorful List Accent 6" w:semiHidden="0" w:uiPriority="72" w:unhideWhenUsed="0"/>
+    <w:lsdException w:name="Colorful Grid Accent 6" w:semiHidden="0" w:uiPriority="73" w:unhideWhenUsed="0"/>
+    <w:lsdException w:name="Subtle Emphasis" w:semiHidden="0" w:uiPriority="19" w:unhideWhenUsed="0" w:qFormat="1"/>
+    <w:lsdException w:name="Intense Emphasis" w:semiHidden="0" w:uiPriority="21" w:unhideWhenUsed="0" w:qFormat="1"/>
+    <w:lsdException w:name="Subtle Reference" w:semiHidden="0" w:uiPriority="31" w:unhideWhenUsed="0" w:qFormat="1"/>
+    <w:lsdException w:name="Intense Reference" w:semiHidden="0" w:uiPriority="32" w:unhideWhenUsed="0" w:qFormat="1"/>
+    <w:lsdException w:name="Book Title" w:semiHidden="0" w:uiPriority="33" w:unhideWhenUsed="0" w:qFormat="1"/>
+    <w:lsdException w:name="Bibliography" w:uiPriority="37"/>
+    <w:lsdException w:name="TOC Heading" w:uiPriority="39" w:qFormat="1"/>
   </w:latentStyles>
   <w:style w:type="paragraph" w:default="1" w:styleId="Normal">
     <w:name w:val="Normal"/>
@@ -24491,6 +24901,7 @@
     <w:uiPriority w:val="39"/>
     <w:rsid w:val="002869BE"/>
     <w:tblPr>
+      <w:tblInd w:w="0" w:type="dxa"/>
       <w:tblBorders>
         <w:top w:val="single" w:sz="4" w:space="0" w:color="auto"/>
         <w:left w:val="single" w:sz="4" w:space="0" w:color="auto"/>
@@ -24499,6 +24910,12 @@
         <w:insideH w:val="single" w:sz="4" w:space="0" w:color="auto"/>
         <w:insideV w:val="single" w:sz="4" w:space="0" w:color="auto"/>
       </w:tblBorders>
+      <w:tblCellMar>
+        <w:top w:w="0" w:type="dxa"/>
+        <w:left w:w="108" w:type="dxa"/>
+        <w:bottom w:w="0" w:type="dxa"/>
+        <w:right w:w="108" w:type="dxa"/>
+      </w:tblCellMar>
     </w:tblPr>
   </w:style>
   <w:style w:type="table" w:customStyle="1" w:styleId="Tablaconcuadrcula4-nfasis51">
@@ -24509,6 +24926,7 @@
     <w:tblPr>
       <w:tblStyleRowBandSize w:val="1"/>
       <w:tblStyleColBandSize w:val="1"/>
+      <w:tblInd w:w="0" w:type="dxa"/>
       <w:tblBorders>
         <w:top w:val="single" w:sz="4" w:space="0" w:color="9CC2E5" w:themeColor="accent5" w:themeTint="99"/>
         <w:left w:val="single" w:sz="4" w:space="0" w:color="9CC2E5" w:themeColor="accent5" w:themeTint="99"/>
@@ -24517,6 +24935,12 @@
         <w:insideH w:val="single" w:sz="4" w:space="0" w:color="9CC2E5" w:themeColor="accent5" w:themeTint="99"/>
         <w:insideV w:val="single" w:sz="4" w:space="0" w:color="9CC2E5" w:themeColor="accent5" w:themeTint="99"/>
       </w:tblBorders>
+      <w:tblCellMar>
+        <w:top w:w="0" w:type="dxa"/>
+        <w:left w:w="108" w:type="dxa"/>
+        <w:bottom w:w="0" w:type="dxa"/>
+        <w:right w:w="108" w:type="dxa"/>
+      </w:tblCellMar>
     </w:tblPr>
     <w:tblStylePr w:type="firstRow">
       <w:rPr>
@@ -24603,7 +25027,7 @@
     <w:unhideWhenUsed/>
     <w:rsid w:val="005F4B5B"/>
   </w:style>
-  <w:style w:type="paragraph" w:styleId="TtuloTDC">
+  <w:style w:type="paragraph" w:styleId="TtulodeTDC">
     <w:name w:val="TOC Heading"/>
     <w:basedOn w:val="Ttulo1"/>
     <w:next w:val="Normal"/>
@@ -24835,7 +25259,884 @@
       <w:vertAlign w:val="superscript"/>
     </w:rPr>
   </w:style>
-  <w:style w:type="paragraph" w:styleId="Descripcin">
+  <w:style w:type="paragraph" w:styleId="Epgrafe">
+    <w:name w:val="caption"/>
+    <w:basedOn w:val="Normal"/>
+    <w:next w:val="Normal"/>
+    <w:uiPriority w:val="35"/>
+    <w:unhideWhenUsed/>
+    <w:qFormat/>
+    <w:rsid w:val="00B61704"/>
+    <w:pPr>
+      <w:spacing w:after="200"/>
+    </w:pPr>
+    <w:rPr>
+      <w:b/>
+      <w:bCs/>
+      <w:color w:val="4472C4" w:themeColor="accent1"/>
+      <w:sz w:val="18"/>
+      <w:szCs w:val="18"/>
+    </w:rPr>
+  </w:style>
+  <w:style w:type="paragraph" w:styleId="Textonotaalfinal">
+    <w:name w:val="endnote text"/>
+    <w:basedOn w:val="Normal"/>
+    <w:link w:val="TextonotaalfinalCar"/>
+    <w:uiPriority w:val="99"/>
+    <w:semiHidden/>
+    <w:unhideWhenUsed/>
+    <w:rsid w:val="00BA54DD"/>
+    <w:rPr>
+      <w:sz w:val="20"/>
+      <w:szCs w:val="20"/>
+    </w:rPr>
+  </w:style>
+  <w:style w:type="character" w:customStyle="1" w:styleId="TextonotaalfinalCar">
+    <w:name w:val="Texto nota al final Car"/>
+    <w:basedOn w:val="Fuentedeprrafopredeter"/>
+    <w:link w:val="Textonotaalfinal"/>
+    <w:uiPriority w:val="99"/>
+    <w:semiHidden/>
+    <w:rsid w:val="00BA54DD"/>
+    <w:rPr>
+      <w:sz w:val="20"/>
+      <w:szCs w:val="20"/>
+    </w:rPr>
+  </w:style>
+  <w:style w:type="character" w:styleId="Refdenotaalfinal">
+    <w:name w:val="endnote reference"/>
+    <w:basedOn w:val="Fuentedeprrafopredeter"/>
+    <w:uiPriority w:val="99"/>
+    <w:semiHidden/>
+    <w:unhideWhenUsed/>
+    <w:rsid w:val="00BA54DD"/>
+    <w:rPr>
+      <w:vertAlign w:val="superscript"/>
+    </w:rPr>
+  </w:style>
+  <w:style w:type="character" w:customStyle="1" w:styleId="Mencinsinresolver2">
+    <w:name w:val="Mención sin resolver2"/>
+    <w:basedOn w:val="Fuentedeprrafopredeter"/>
+    <w:uiPriority w:val="99"/>
+    <w:semiHidden/>
+    <w:unhideWhenUsed/>
+    <w:rsid w:val="00E17B24"/>
+    <w:rPr>
+      <w:color w:val="605E5C"/>
+      <w:shd w:val="clear" w:color="auto" w:fill="E1DFDD"/>
+    </w:rPr>
+  </w:style>
+  <w:style w:type="character" w:styleId="Hipervnculovisitado">
+    <w:name w:val="FollowedHyperlink"/>
+    <w:basedOn w:val="Fuentedeprrafopredeter"/>
+    <w:uiPriority w:val="99"/>
+    <w:semiHidden/>
+    <w:unhideWhenUsed/>
+    <w:rsid w:val="00E17B24"/>
+    <w:rPr>
+      <w:color w:val="954F72" w:themeColor="followedHyperlink"/>
+      <w:u w:val="single"/>
+    </w:rPr>
+  </w:style>
+  <w:style w:type="paragraph" w:styleId="Sinespaciado">
+    <w:name w:val="No Spacing"/>
+    <w:uiPriority w:val="1"/>
+    <w:qFormat/>
+    <w:rsid w:val="005B627B"/>
+  </w:style>
+</w:styles>
+</file>
+
+<file path=word/stylesWithEffects.xml><?xml version="1.0" encoding="utf-8"?>
+<w:styles xmlns:wpc="http://schemas.microsoft.com/office/word/2010/wordprocessingCanvas" xmlns:mc="http://schemas.openxmlformats.org/markup-compatibility/2006" xmlns:o="urn:schemas-microsoft-com:office:office" xmlns:r="http://schemas.openxmlformats.org/officeDocument/2006/relationships" xmlns:m="http://schemas.openxmlformats.org/officeDocument/2006/math" xmlns:v="urn:schemas-microsoft-com:vml" xmlns:wp14="http://schemas.microsoft.com/office/word/2010/wordprocessingDrawing" xmlns:wp="http://schemas.openxmlformats.org/drawingml/2006/wordprocessingDrawing" xmlns:w10="urn:schemas-microsoft-com:office:word" xmlns:w="http://schemas.openxmlformats.org/wordprocessingml/2006/main" xmlns:w14="http://schemas.microsoft.com/office/word/2010/wordml" xmlns:wpg="http://schemas.microsoft.com/office/word/2010/wordprocessingGroup" xmlns:wpi="http://schemas.microsoft.com/office/word/2010/wordprocessingInk" xmlns:wne="http://schemas.microsoft.com/office/word/2006/wordml" xmlns:wps="http://schemas.microsoft.com/office/word/2010/wordprocessingShape" mc:Ignorable="w14 wp14">
+  <w:docDefaults>
+    <w:rPrDefault>
+      <w:rPr>
+        <w:rFonts w:asciiTheme="minorHAnsi" w:eastAsiaTheme="minorHAnsi" w:hAnsiTheme="minorHAnsi" w:cstheme="minorBidi"/>
+        <w:sz w:val="24"/>
+        <w:szCs w:val="24"/>
+        <w:lang w:val="es-ES" w:eastAsia="en-US" w:bidi="ar-SA"/>
+      </w:rPr>
+    </w:rPrDefault>
+    <w:pPrDefault/>
+  </w:docDefaults>
+  <w:latentStyles w:defLockedState="0" w:defUIPriority="99" w:defSemiHidden="1" w:defUnhideWhenUsed="1" w:defQFormat="0" w:count="267">
+    <w:lsdException w:name="Normal" w:semiHidden="0" w:uiPriority="0" w:unhideWhenUsed="0" w:qFormat="1"/>
+    <w:lsdException w:name="heading 1" w:semiHidden="0" w:uiPriority="9" w:unhideWhenUsed="0" w:qFormat="1"/>
+    <w:lsdException w:name="heading 2" w:uiPriority="9" w:qFormat="1"/>
+    <w:lsdException w:name="heading 3" w:uiPriority="9" w:qFormat="1"/>
+    <w:lsdException w:name="heading 4" w:uiPriority="9" w:qFormat="1"/>
+    <w:lsdException w:name="heading 5" w:uiPriority="9" w:qFormat="1"/>
+    <w:lsdException w:name="heading 6" w:uiPriority="9" w:qFormat="1"/>
+    <w:lsdException w:name="heading 7" w:uiPriority="9" w:qFormat="1"/>
+    <w:lsdException w:name="heading 8" w:uiPriority="9" w:qFormat="1"/>
+    <w:lsdException w:name="heading 9" w:uiPriority="9" w:qFormat="1"/>
+    <w:lsdException w:name="toc 1" w:uiPriority="39"/>
+    <w:lsdException w:name="toc 2" w:uiPriority="39"/>
+    <w:lsdException w:name="toc 3" w:uiPriority="39"/>
+    <w:lsdException w:name="toc 4" w:uiPriority="39"/>
+    <w:lsdException w:name="toc 5" w:uiPriority="39"/>
+    <w:lsdException w:name="toc 6" w:uiPriority="39"/>
+    <w:lsdException w:name="toc 7" w:uiPriority="39"/>
+    <w:lsdException w:name="toc 8" w:uiPriority="39"/>
+    <w:lsdException w:name="toc 9" w:uiPriority="39"/>
+    <w:lsdException w:name="caption" w:uiPriority="35" w:qFormat="1"/>
+    <w:lsdException w:name="Title" w:semiHidden="0" w:uiPriority="10" w:unhideWhenUsed="0" w:qFormat="1"/>
+    <w:lsdException w:name="Default Paragraph Font" w:uiPriority="1"/>
+    <w:lsdException w:name="Subtitle" w:semiHidden="0" w:uiPriority="11" w:unhideWhenUsed="0" w:qFormat="1"/>
+    <w:lsdException w:name="Strong" w:semiHidden="0" w:uiPriority="22" w:unhideWhenUsed="0" w:qFormat="1"/>
+    <w:lsdException w:name="Emphasis" w:semiHidden="0" w:uiPriority="20" w:unhideWhenUsed="0" w:qFormat="1"/>
+    <w:lsdException w:name="Table Grid" w:semiHidden="0" w:uiPriority="39" w:unhideWhenUsed="0"/>
+    <w:lsdException w:name="Placeholder Text" w:unhideWhenUsed="0"/>
+    <w:lsdException w:name="No Spacing" w:semiHidden="0" w:uiPriority="1" w:unhideWhenUsed="0" w:qFormat="1"/>
+    <w:lsdException w:name="Light Shading" w:semiHidden="0" w:uiPriority="60" w:unhideWhenUsed="0"/>
+    <w:lsdException w:name="Light List" w:semiHidden="0" w:uiPriority="61" w:unhideWhenUsed="0"/>
+    <w:lsdException w:name="Light Grid" w:semiHidden="0" w:uiPriority="62" w:unhideWhenUsed="0"/>
+    <w:lsdException w:name="Medium Shading 1" w:semiHidden="0" w:uiPriority="63" w:unhideWhenUsed="0"/>
+    <w:lsdException w:name="Medium Shading 2" w:semiHidden="0" w:uiPriority="64" w:unhideWhenUsed="0"/>
+    <w:lsdException w:name="Medium List 1" w:semiHidden="0" w:uiPriority="65" w:unhideWhenUsed="0"/>
+    <w:lsdException w:name="Medium List 2" w:semiHidden="0" w:uiPriority="66" w:unhideWhenUsed="0"/>
+    <w:lsdException w:name="Medium Grid 1" w:semiHidden="0" w:uiPriority="67" w:unhideWhenUsed="0"/>
+    <w:lsdException w:name="Medium Grid 2" w:semiHidden="0" w:uiPriority="68" w:unhideWhenUsed="0"/>
+    <w:lsdException w:name="Medium Grid 3" w:semiHidden="0" w:uiPriority="69" w:unhideWhenUsed="0"/>
+    <w:lsdException w:name="Dark List" w:semiHidden="0" w:uiPriority="70" w:unhideWhenUsed="0"/>
+    <w:lsdException w:name="Colorful Shading" w:semiHidden="0" w:uiPriority="71" w:unhideWhenUsed="0"/>
+    <w:lsdException w:name="Colorful List" w:semiHidden="0" w:uiPriority="72" w:unhideWhenUsed="0"/>
+    <w:lsdException w:name="Colorful Grid" w:semiHidden="0" w:uiPriority="73" w:unhideWhenUsed="0"/>
+    <w:lsdException w:name="Light Shading Accent 1" w:semiHidden="0" w:uiPriority="60" w:unhideWhenUsed="0"/>
+    <w:lsdException w:name="Light List Accent 1" w:semiHidden="0" w:uiPriority="61" w:unhideWhenUsed="0"/>
+    <w:lsdException w:name="Light Grid Accent 1" w:semiHidden="0" w:uiPriority="62" w:unhideWhenUsed="0"/>
+    <w:lsdException w:name="Medium Shading 1 Accent 1" w:semiHidden="0" w:uiPriority="63" w:unhideWhenUsed="0"/>
+    <w:lsdException w:name="Medium Shading 2 Accent 1" w:semiHidden="0" w:uiPriority="64" w:unhideWhenUsed="0"/>
+    <w:lsdException w:name="Medium List 1 Accent 1" w:semiHidden="0" w:uiPriority="65" w:unhideWhenUsed="0"/>
+    <w:lsdException w:name="Revision" w:unhideWhenUsed="0"/>
+    <w:lsdException w:name="List Paragraph" w:semiHidden="0" w:uiPriority="34" w:unhideWhenUsed="0" w:qFormat="1"/>
+    <w:lsdException w:name="Quote" w:semiHidden="0" w:uiPriority="29" w:unhideWhenUsed="0" w:qFormat="1"/>
+    <w:lsdException w:name="Intense Quote" w:semiHidden="0" w:uiPriority="30" w:unhideWhenUsed="0" w:qFormat="1"/>
+    <w:lsdException w:name="Medium List 2 Accent 1" w:semiHidden="0" w:uiPriority="66" w:unhideWhenUsed="0"/>
+    <w:lsdException w:name="Medium Grid 1 Accent 1" w:semiHidden="0" w:uiPriority="67" w:unhideWhenUsed="0"/>
+    <w:lsdException w:name="Medium Grid 2 Accent 1" w:semiHidden="0" w:uiPriority="68" w:unhideWhenUsed="0"/>
+    <w:lsdException w:name="Medium Grid 3 Accent 1" w:semiHidden="0" w:uiPriority="69" w:unhideWhenUsed="0"/>
+    <w:lsdException w:name="Dark List Accent 1" w:semiHidden="0" w:uiPriority="70" w:unhideWhenUsed="0"/>
+    <w:lsdException w:name="Colorful Shading Accent 1" w:semiHidden="0" w:uiPriority="71" w:unhideWhenUsed="0"/>
+    <w:lsdException w:name="Colorful List Accent 1" w:semiHidden="0" w:uiPriority="72" w:unhideWhenUsed="0"/>
+    <w:lsdException w:name="Colorful Grid Accent 1" w:semiHidden="0" w:uiPriority="73" w:unhideWhenUsed="0"/>
+    <w:lsdException w:name="Light Shading Accent 2" w:semiHidden="0" w:uiPriority="60" w:unhideWhenUsed="0"/>
+    <w:lsdException w:name="Light List Accent 2" w:semiHidden="0" w:uiPriority="61" w:unhideWhenUsed="0"/>
+    <w:lsdException w:name="Light Grid Accent 2" w:semiHidden="0" w:uiPriority="62" w:unhideWhenUsed="0"/>
+    <w:lsdException w:name="Medium Shading 1 Accent 2" w:semiHidden="0" w:uiPriority="63" w:unhideWhenUsed="0"/>
+    <w:lsdException w:name="Medium Shading 2 Accent 2" w:semiHidden="0" w:uiPriority="64" w:unhideWhenUsed="0"/>
+    <w:lsdException w:name="Medium List 1 Accent 2" w:semiHidden="0" w:uiPriority="65" w:unhideWhenUsed="0"/>
+    <w:lsdException w:name="Medium List 2 Accent 2" w:semiHidden="0" w:uiPriority="66" w:unhideWhenUsed="0"/>
+    <w:lsdException w:name="Medium Grid 1 Accent 2" w:semiHidden="0" w:uiPriority="67" w:unhideWhenUsed="0"/>
+    <w:lsdException w:name="Medium Grid 2 Accent 2" w:semiHidden="0" w:uiPriority="68" w:unhideWhenUsed="0"/>
+    <w:lsdException w:name="Medium Grid 3 Accent 2" w:semiHidden="0" w:uiPriority="69" w:unhideWhenUsed="0"/>
+    <w:lsdException w:name="Dark List Accent 2" w:semiHidden="0" w:uiPriority="70" w:unhideWhenUsed="0"/>
+    <w:lsdException w:name="Colorful Shading Accent 2" w:semiHidden="0" w:uiPriority="71" w:unhideWhenUsed="0"/>
+    <w:lsdException w:name="Colorful List Accent 2" w:semiHidden="0" w:uiPriority="72" w:unhideWhenUsed="0"/>
+    <w:lsdException w:name="Colorful Grid Accent 2" w:semiHidden="0" w:uiPriority="73" w:unhideWhenUsed="0"/>
+    <w:lsdException w:name="Light Shading Accent 3" w:semiHidden="0" w:uiPriority="60" w:unhideWhenUsed="0"/>
+    <w:lsdException w:name="Light List Accent 3" w:semiHidden="0" w:uiPriority="61" w:unhideWhenUsed="0"/>
+    <w:lsdException w:name="Light Grid Accent 3" w:semiHidden="0" w:uiPriority="62" w:unhideWhenUsed="0"/>
+    <w:lsdException w:name="Medium Shading 1 Accent 3" w:semiHidden="0" w:uiPriority="63" w:unhideWhenUsed="0"/>
+    <w:lsdException w:name="Medium Shading 2 Accent 3" w:semiHidden="0" w:uiPriority="64" w:unhideWhenUsed="0"/>
+    <w:lsdException w:name="Medium List 1 Accent 3" w:semiHidden="0" w:uiPriority="65" w:unhideWhenUsed="0"/>
+    <w:lsdException w:name="Medium List 2 Accent 3" w:semiHidden="0" w:uiPriority="66" w:unhideWhenUsed="0"/>
+    <w:lsdException w:name="Medium Grid 1 Accent 3" w:semiHidden="0" w:uiPriority="67" w:unhideWhenUsed="0"/>
+    <w:lsdException w:name="Medium Grid 2 Accent 3" w:semiHidden="0" w:uiPriority="68" w:unhideWhenUsed="0"/>
+    <w:lsdException w:name="Medium Grid 3 Accent 3" w:semiHidden="0" w:uiPriority="69" w:unhideWhenUsed="0"/>
+    <w:lsdException w:name="Dark List Accent 3" w:semiHidden="0" w:uiPriority="70" w:unhideWhenUsed="0"/>
+    <w:lsdException w:name="Colorful Shading Accent 3" w:semiHidden="0" w:uiPriority="71" w:unhideWhenUsed="0"/>
+    <w:lsdException w:name="Colorful List Accent 3" w:semiHidden="0" w:uiPriority="72" w:unhideWhenUsed="0"/>
+    <w:lsdException w:name="Colorful Grid Accent 3" w:semiHidden="0" w:uiPriority="73" w:unhideWhenUsed="0"/>
+    <w:lsdException w:name="Light Shading Accent 4" w:semiHidden="0" w:uiPriority="60" w:unhideWhenUsed="0"/>
+    <w:lsdException w:name="Light List Accent 4" w:semiHidden="0" w:uiPriority="61" w:unhideWhenUsed="0"/>
+    <w:lsdException w:name="Light Grid Accent 4" w:semiHidden="0" w:uiPriority="62" w:unhideWhenUsed="0"/>
+    <w:lsdException w:name="Medium Shading 1 Accent 4" w:semiHidden="0" w:uiPriority="63" w:unhideWhenUsed="0"/>
+    <w:lsdException w:name="Medium Shading 2 Accent 4" w:semiHidden="0" w:uiPriority="64" w:unhideWhenUsed="0"/>
+    <w:lsdException w:name="Medium List 1 Accent 4" w:semiHidden="0" w:uiPriority="65" w:unhideWhenUsed="0"/>
+    <w:lsdException w:name="Medium List 2 Accent 4" w:semiHidden="0" w:uiPriority="66" w:unhideWhenUsed="0"/>
+    <w:lsdException w:name="Medium Grid 1 Accent 4" w:semiHidden="0" w:uiPriority="67" w:unhideWhenUsed="0"/>
+    <w:lsdException w:name="Medium Grid 2 Accent 4" w:semiHidden="0" w:uiPriority="68" w:unhideWhenUsed="0"/>
+    <w:lsdException w:name="Medium Grid 3 Accent 4" w:semiHidden="0" w:uiPriority="69" w:unhideWhenUsed="0"/>
+    <w:lsdException w:name="Dark List Accent 4" w:semiHidden="0" w:uiPriority="70" w:unhideWhenUsed="0"/>
+    <w:lsdException w:name="Colorful Shading Accent 4" w:semiHidden="0" w:uiPriority="71" w:unhideWhenUsed="0"/>
+    <w:lsdException w:name="Colorful List Accent 4" w:semiHidden="0" w:uiPriority="72" w:unhideWhenUsed="0"/>
+    <w:lsdException w:name="Colorful Grid Accent 4" w:semiHidden="0" w:uiPriority="73" w:unhideWhenUsed="0"/>
+    <w:lsdException w:name="Light Shading Accent 5" w:semiHidden="0" w:uiPriority="60" w:unhideWhenUsed="0"/>
+    <w:lsdException w:name="Light List Accent 5" w:semiHidden="0" w:uiPriority="61" w:unhideWhenUsed="0"/>
+    <w:lsdException w:name="Light Grid Accent 5" w:semiHidden="0" w:uiPriority="62" w:unhideWhenUsed="0"/>
+    <w:lsdException w:name="Medium Shading 1 Accent 5" w:semiHidden="0" w:uiPriority="63" w:unhideWhenUsed="0"/>
+    <w:lsdException w:name="Medium Shading 2 Accent 5" w:semiHidden="0" w:uiPriority="64" w:unhideWhenUsed="0"/>
+    <w:lsdException w:name="Medium List 1 Accent 5" w:semiHidden="0" w:uiPriority="65" w:unhideWhenUsed="0"/>
+    <w:lsdException w:name="Medium List 2 Accent 5" w:semiHidden="0" w:uiPriority="66" w:unhideWhenUsed="0"/>
+    <w:lsdException w:name="Medium Grid 1 Accent 5" w:semiHidden="0" w:uiPriority="67" w:unhideWhenUsed="0"/>
+    <w:lsdException w:name="Medium Grid 2 Accent 5" w:semiHidden="0" w:uiPriority="68" w:unhideWhenUsed="0"/>
+    <w:lsdException w:name="Medium Grid 3 Accent 5" w:semiHidden="0" w:uiPriority="69" w:unhideWhenUsed="0"/>
+    <w:lsdException w:name="Dark List Accent 5" w:semiHidden="0" w:uiPriority="70" w:unhideWhenUsed="0"/>
+    <w:lsdException w:name="Colorful Shading Accent 5" w:semiHidden="0" w:uiPriority="71" w:unhideWhenUsed="0"/>
+    <w:lsdException w:name="Colorful List Accent 5" w:semiHidden="0" w:uiPriority="72" w:unhideWhenUsed="0"/>
+    <w:lsdException w:name="Colorful Grid Accent 5" w:semiHidden="0" w:uiPriority="73" w:unhideWhenUsed="0"/>
+    <w:lsdException w:name="Light Shading Accent 6" w:semiHidden="0" w:uiPriority="60" w:unhideWhenUsed="0"/>
+    <w:lsdException w:name="Light List Accent 6" w:semiHidden="0" w:uiPriority="61" w:unhideWhenUsed="0"/>
+    <w:lsdException w:name="Light Grid Accent 6" w:semiHidden="0" w:uiPriority="62" w:unhideWhenUsed="0"/>
+    <w:lsdException w:name="Medium Shading 1 Accent 6" w:semiHidden="0" w:uiPriority="63" w:unhideWhenUsed="0"/>
+    <w:lsdException w:name="Medium Shading 2 Accent 6" w:semiHidden="0" w:uiPriority="64" w:unhideWhenUsed="0"/>
+    <w:lsdException w:name="Medium List 1 Accent 6" w:semiHidden="0" w:uiPriority="65" w:unhideWhenUsed="0"/>
+    <w:lsdException w:name="Medium List 2 Accent 6" w:semiHidden="0" w:uiPriority="66" w:unhideWhenUsed="0"/>
+    <w:lsdException w:name="Medium Grid 1 Accent 6" w:semiHidden="0" w:uiPriority="67" w:unhideWhenUsed="0"/>
+    <w:lsdException w:name="Medium Grid 2 Accent 6" w:semiHidden="0" w:uiPriority="68" w:unhideWhenUsed="0"/>
+    <w:lsdException w:name="Medium Grid 3 Accent 6" w:semiHidden="0" w:uiPriority="69" w:unhideWhenUsed="0"/>
+    <w:lsdException w:name="Dark List Accent 6" w:semiHidden="0" w:uiPriority="70" w:unhideWhenUsed="0"/>
+    <w:lsdException w:name="Colorful Shading Accent 6" w:semiHidden="0" w:uiPriority="71" w:unhideWhenUsed="0"/>
+    <w:lsdException w:name="Colorful List Accent 6" w:semiHidden="0" w:uiPriority="72" w:unhideWhenUsed="0"/>
+    <w:lsdException w:name="Colorful Grid Accent 6" w:semiHidden="0" w:uiPriority="73" w:unhideWhenUsed="0"/>
+    <w:lsdException w:name="Subtle Emphasis" w:semiHidden="0" w:uiPriority="19" w:unhideWhenUsed="0" w:qFormat="1"/>
+    <w:lsdException w:name="Intense Emphasis" w:semiHidden="0" w:uiPriority="21" w:unhideWhenUsed="0" w:qFormat="1"/>
+    <w:lsdException w:name="Subtle Reference" w:semiHidden="0" w:uiPriority="31" w:unhideWhenUsed="0" w:qFormat="1"/>
+    <w:lsdException w:name="Intense Reference" w:semiHidden="0" w:uiPriority="32" w:unhideWhenUsed="0" w:qFormat="1"/>
+    <w:lsdException w:name="Book Title" w:semiHidden="0" w:uiPriority="33" w:unhideWhenUsed="0" w:qFormat="1"/>
+    <w:lsdException w:name="Bibliography" w:uiPriority="37"/>
+    <w:lsdException w:name="TOC Heading" w:uiPriority="39" w:qFormat="1"/>
+  </w:latentStyles>
+  <w:style w:type="paragraph" w:default="1" w:styleId="Normal">
+    <w:name w:val="Normal"/>
+    <w:qFormat/>
+    <w:rsid w:val="00F37116"/>
+  </w:style>
+  <w:style w:type="paragraph" w:styleId="Ttulo1">
+    <w:name w:val="heading 1"/>
+    <w:basedOn w:val="Normal"/>
+    <w:next w:val="Normal"/>
+    <w:link w:val="Ttulo1Car"/>
+    <w:uiPriority w:val="9"/>
+    <w:qFormat/>
+    <w:rsid w:val="00037012"/>
+    <w:pPr>
+      <w:keepNext/>
+      <w:keepLines/>
+      <w:spacing w:before="240"/>
+      <w:outlineLvl w:val="0"/>
+    </w:pPr>
+    <w:rPr>
+      <w:rFonts w:asciiTheme="majorHAnsi" w:eastAsiaTheme="majorEastAsia" w:hAnsiTheme="majorHAnsi" w:cstheme="majorBidi"/>
+      <w:color w:val="2F5496" w:themeColor="accent1" w:themeShade="BF"/>
+      <w:sz w:val="32"/>
+      <w:szCs w:val="32"/>
+    </w:rPr>
+  </w:style>
+  <w:style w:type="paragraph" w:styleId="Ttulo2">
+    <w:name w:val="heading 2"/>
+    <w:basedOn w:val="Normal"/>
+    <w:next w:val="Normal"/>
+    <w:link w:val="Ttulo2Car"/>
+    <w:uiPriority w:val="9"/>
+    <w:unhideWhenUsed/>
+    <w:qFormat/>
+    <w:rsid w:val="00037012"/>
+    <w:pPr>
+      <w:keepNext/>
+      <w:keepLines/>
+      <w:spacing w:before="40"/>
+      <w:outlineLvl w:val="1"/>
+    </w:pPr>
+    <w:rPr>
+      <w:rFonts w:asciiTheme="majorHAnsi" w:eastAsiaTheme="majorEastAsia" w:hAnsiTheme="majorHAnsi" w:cstheme="majorBidi"/>
+      <w:color w:val="2F5496" w:themeColor="accent1" w:themeShade="BF"/>
+      <w:sz w:val="26"/>
+      <w:szCs w:val="26"/>
+    </w:rPr>
+  </w:style>
+  <w:style w:type="paragraph" w:styleId="Ttulo3">
+    <w:name w:val="heading 3"/>
+    <w:basedOn w:val="Normal"/>
+    <w:next w:val="Normal"/>
+    <w:link w:val="Ttulo3Car"/>
+    <w:uiPriority w:val="9"/>
+    <w:unhideWhenUsed/>
+    <w:qFormat/>
+    <w:rsid w:val="00037012"/>
+    <w:pPr>
+      <w:keepNext/>
+      <w:keepLines/>
+      <w:spacing w:before="40"/>
+      <w:outlineLvl w:val="2"/>
+    </w:pPr>
+    <w:rPr>
+      <w:rFonts w:asciiTheme="majorHAnsi" w:eastAsiaTheme="majorEastAsia" w:hAnsiTheme="majorHAnsi" w:cstheme="majorBidi"/>
+      <w:color w:val="1F3763" w:themeColor="accent1" w:themeShade="7F"/>
+    </w:rPr>
+  </w:style>
+  <w:style w:type="character" w:default="1" w:styleId="Fuentedeprrafopredeter">
+    <w:name w:val="Default Paragraph Font"/>
+    <w:uiPriority w:val="1"/>
+    <w:semiHidden/>
+    <w:unhideWhenUsed/>
+  </w:style>
+  <w:style w:type="table" w:default="1" w:styleId="Tablanormal">
+    <w:name w:val="Normal Table"/>
+    <w:uiPriority w:val="99"/>
+    <w:semiHidden/>
+    <w:unhideWhenUsed/>
+    <w:tblPr>
+      <w:tblInd w:w="0" w:type="dxa"/>
+      <w:tblCellMar>
+        <w:top w:w="0" w:type="dxa"/>
+        <w:left w:w="108" w:type="dxa"/>
+        <w:bottom w:w="0" w:type="dxa"/>
+        <w:right w:w="108" w:type="dxa"/>
+      </w:tblCellMar>
+    </w:tblPr>
+  </w:style>
+  <w:style w:type="numbering" w:default="1" w:styleId="Sinlista">
+    <w:name w:val="No List"/>
+    <w:uiPriority w:val="99"/>
+    <w:semiHidden/>
+    <w:unhideWhenUsed/>
+  </w:style>
+  <w:style w:type="paragraph" w:styleId="Ttulo">
+    <w:name w:val="Title"/>
+    <w:basedOn w:val="Normal"/>
+    <w:next w:val="Normal"/>
+    <w:link w:val="TtuloCar"/>
+    <w:uiPriority w:val="10"/>
+    <w:qFormat/>
+    <w:rsid w:val="00037012"/>
+    <w:pPr>
+      <w:contextualSpacing/>
+    </w:pPr>
+    <w:rPr>
+      <w:rFonts w:asciiTheme="majorHAnsi" w:eastAsiaTheme="majorEastAsia" w:hAnsiTheme="majorHAnsi" w:cstheme="majorBidi"/>
+      <w:spacing w:val="-10"/>
+      <w:kern w:val="28"/>
+      <w:sz w:val="56"/>
+      <w:szCs w:val="56"/>
+    </w:rPr>
+  </w:style>
+  <w:style w:type="character" w:customStyle="1" w:styleId="TtuloCar">
+    <w:name w:val="Título Car"/>
+    <w:basedOn w:val="Fuentedeprrafopredeter"/>
+    <w:link w:val="Ttulo"/>
+    <w:uiPriority w:val="10"/>
+    <w:rsid w:val="00037012"/>
+    <w:rPr>
+      <w:rFonts w:asciiTheme="majorHAnsi" w:eastAsiaTheme="majorEastAsia" w:hAnsiTheme="majorHAnsi" w:cstheme="majorBidi"/>
+      <w:spacing w:val="-10"/>
+      <w:kern w:val="28"/>
+      <w:sz w:val="56"/>
+      <w:szCs w:val="56"/>
+    </w:rPr>
+  </w:style>
+  <w:style w:type="paragraph" w:styleId="Subttulo">
+    <w:name w:val="Subtitle"/>
+    <w:basedOn w:val="Normal"/>
+    <w:next w:val="Normal"/>
+    <w:link w:val="SubttuloCar"/>
+    <w:uiPriority w:val="11"/>
+    <w:qFormat/>
+    <w:rsid w:val="00037012"/>
+    <w:pPr>
+      <w:numPr>
+        <w:ilvl w:val="1"/>
+      </w:numPr>
+      <w:spacing w:after="160"/>
+    </w:pPr>
+    <w:rPr>
+      <w:rFonts w:eastAsiaTheme="minorEastAsia"/>
+      <w:color w:val="5A5A5A" w:themeColor="text1" w:themeTint="A5"/>
+      <w:spacing w:val="15"/>
+      <w:sz w:val="22"/>
+      <w:szCs w:val="22"/>
+    </w:rPr>
+  </w:style>
+  <w:style w:type="character" w:customStyle="1" w:styleId="SubttuloCar">
+    <w:name w:val="Subtítulo Car"/>
+    <w:basedOn w:val="Fuentedeprrafopredeter"/>
+    <w:link w:val="Subttulo"/>
+    <w:uiPriority w:val="11"/>
+    <w:rsid w:val="00037012"/>
+    <w:rPr>
+      <w:rFonts w:eastAsiaTheme="minorEastAsia"/>
+      <w:color w:val="5A5A5A" w:themeColor="text1" w:themeTint="A5"/>
+      <w:spacing w:val="15"/>
+      <w:sz w:val="22"/>
+      <w:szCs w:val="22"/>
+    </w:rPr>
+  </w:style>
+  <w:style w:type="character" w:styleId="nfasis">
+    <w:name w:val="Emphasis"/>
+    <w:basedOn w:val="Fuentedeprrafopredeter"/>
+    <w:uiPriority w:val="20"/>
+    <w:qFormat/>
+    <w:rsid w:val="00037012"/>
+    <w:rPr>
+      <w:i/>
+      <w:iCs/>
+    </w:rPr>
+  </w:style>
+  <w:style w:type="character" w:customStyle="1" w:styleId="Ttulo1Car">
+    <w:name w:val="Título 1 Car"/>
+    <w:basedOn w:val="Fuentedeprrafopredeter"/>
+    <w:link w:val="Ttulo1"/>
+    <w:uiPriority w:val="9"/>
+    <w:rsid w:val="00037012"/>
+    <w:rPr>
+      <w:rFonts w:asciiTheme="majorHAnsi" w:eastAsiaTheme="majorEastAsia" w:hAnsiTheme="majorHAnsi" w:cstheme="majorBidi"/>
+      <w:color w:val="2F5496" w:themeColor="accent1" w:themeShade="BF"/>
+      <w:sz w:val="32"/>
+      <w:szCs w:val="32"/>
+    </w:rPr>
+  </w:style>
+  <w:style w:type="paragraph" w:styleId="Prrafodelista">
+    <w:name w:val="List Paragraph"/>
+    <w:basedOn w:val="Normal"/>
+    <w:uiPriority w:val="34"/>
+    <w:qFormat/>
+    <w:rsid w:val="00037012"/>
+    <w:pPr>
+      <w:ind w:left="720"/>
+      <w:contextualSpacing/>
+    </w:pPr>
+  </w:style>
+  <w:style w:type="character" w:customStyle="1" w:styleId="Ttulo2Car">
+    <w:name w:val="Título 2 Car"/>
+    <w:basedOn w:val="Fuentedeprrafopredeter"/>
+    <w:link w:val="Ttulo2"/>
+    <w:uiPriority w:val="9"/>
+    <w:rsid w:val="00037012"/>
+    <w:rPr>
+      <w:rFonts w:asciiTheme="majorHAnsi" w:eastAsiaTheme="majorEastAsia" w:hAnsiTheme="majorHAnsi" w:cstheme="majorBidi"/>
+      <w:color w:val="2F5496" w:themeColor="accent1" w:themeShade="BF"/>
+      <w:sz w:val="26"/>
+      <w:szCs w:val="26"/>
+    </w:rPr>
+  </w:style>
+  <w:style w:type="character" w:customStyle="1" w:styleId="Ttulo3Car">
+    <w:name w:val="Título 3 Car"/>
+    <w:basedOn w:val="Fuentedeprrafopredeter"/>
+    <w:link w:val="Ttulo3"/>
+    <w:uiPriority w:val="9"/>
+    <w:rsid w:val="00037012"/>
+    <w:rPr>
+      <w:rFonts w:asciiTheme="majorHAnsi" w:eastAsiaTheme="majorEastAsia" w:hAnsiTheme="majorHAnsi" w:cstheme="majorBidi"/>
+      <w:color w:val="1F3763" w:themeColor="accent1" w:themeShade="7F"/>
+    </w:rPr>
+  </w:style>
+  <w:style w:type="paragraph" w:styleId="Textodeglobo">
+    <w:name w:val="Balloon Text"/>
+    <w:basedOn w:val="Normal"/>
+    <w:link w:val="TextodegloboCar"/>
+    <w:uiPriority w:val="99"/>
+    <w:semiHidden/>
+    <w:unhideWhenUsed/>
+    <w:rsid w:val="00B8499C"/>
+    <w:rPr>
+      <w:rFonts w:ascii="Times New Roman" w:hAnsi="Times New Roman" w:cs="Times New Roman"/>
+      <w:sz w:val="18"/>
+      <w:szCs w:val="18"/>
+    </w:rPr>
+  </w:style>
+  <w:style w:type="character" w:customStyle="1" w:styleId="TextodegloboCar">
+    <w:name w:val="Texto de globo Car"/>
+    <w:basedOn w:val="Fuentedeprrafopredeter"/>
+    <w:link w:val="Textodeglobo"/>
+    <w:uiPriority w:val="99"/>
+    <w:semiHidden/>
+    <w:rsid w:val="00B8499C"/>
+    <w:rPr>
+      <w:rFonts w:ascii="Times New Roman" w:hAnsi="Times New Roman" w:cs="Times New Roman"/>
+      <w:sz w:val="18"/>
+      <w:szCs w:val="18"/>
+    </w:rPr>
+  </w:style>
+  <w:style w:type="character" w:styleId="Hipervnculo">
+    <w:name w:val="Hyperlink"/>
+    <w:basedOn w:val="Fuentedeprrafopredeter"/>
+    <w:uiPriority w:val="99"/>
+    <w:unhideWhenUsed/>
+    <w:rsid w:val="002869BE"/>
+    <w:rPr>
+      <w:color w:val="0563C1" w:themeColor="hyperlink"/>
+      <w:u w:val="single"/>
+    </w:rPr>
+  </w:style>
+  <w:style w:type="character" w:customStyle="1" w:styleId="Mencinsinresolver1">
+    <w:name w:val="Mención sin resolver1"/>
+    <w:basedOn w:val="Fuentedeprrafopredeter"/>
+    <w:uiPriority w:val="99"/>
+    <w:semiHidden/>
+    <w:unhideWhenUsed/>
+    <w:rsid w:val="002869BE"/>
+    <w:rPr>
+      <w:color w:val="605E5C"/>
+      <w:shd w:val="clear" w:color="auto" w:fill="E1DFDD"/>
+    </w:rPr>
+  </w:style>
+  <w:style w:type="table" w:styleId="Tablaconcuadrcula">
+    <w:name w:val="Table Grid"/>
+    <w:basedOn w:val="Tablanormal"/>
+    <w:uiPriority w:val="39"/>
+    <w:rsid w:val="002869BE"/>
+    <w:tblPr>
+      <w:tblInd w:w="0" w:type="dxa"/>
+      <w:tblBorders>
+        <w:top w:val="single" w:sz="4" w:space="0" w:color="auto"/>
+        <w:left w:val="single" w:sz="4" w:space="0" w:color="auto"/>
+        <w:bottom w:val="single" w:sz="4" w:space="0" w:color="auto"/>
+        <w:right w:val="single" w:sz="4" w:space="0" w:color="auto"/>
+        <w:insideH w:val="single" w:sz="4" w:space="0" w:color="auto"/>
+        <w:insideV w:val="single" w:sz="4" w:space="0" w:color="auto"/>
+      </w:tblBorders>
+      <w:tblCellMar>
+        <w:top w:w="0" w:type="dxa"/>
+        <w:left w:w="108" w:type="dxa"/>
+        <w:bottom w:w="0" w:type="dxa"/>
+        <w:right w:w="108" w:type="dxa"/>
+      </w:tblCellMar>
+    </w:tblPr>
+  </w:style>
+  <w:style w:type="table" w:customStyle="1" w:styleId="Tablaconcuadrcula4-nfasis51">
+    <w:name w:val="Tabla con cuadrícula 4 - Énfasis 51"/>
+    <w:basedOn w:val="Tablanormal"/>
+    <w:uiPriority w:val="49"/>
+    <w:rsid w:val="002869BE"/>
+    <w:tblPr>
+      <w:tblStyleRowBandSize w:val="1"/>
+      <w:tblStyleColBandSize w:val="1"/>
+      <w:tblInd w:w="0" w:type="dxa"/>
+      <w:tblBorders>
+        <w:top w:val="single" w:sz="4" w:space="0" w:color="9CC2E5" w:themeColor="accent5" w:themeTint="99"/>
+        <w:left w:val="single" w:sz="4" w:space="0" w:color="9CC2E5" w:themeColor="accent5" w:themeTint="99"/>
+        <w:bottom w:val="single" w:sz="4" w:space="0" w:color="9CC2E5" w:themeColor="accent5" w:themeTint="99"/>
+        <w:right w:val="single" w:sz="4" w:space="0" w:color="9CC2E5" w:themeColor="accent5" w:themeTint="99"/>
+        <w:insideH w:val="single" w:sz="4" w:space="0" w:color="9CC2E5" w:themeColor="accent5" w:themeTint="99"/>
+        <w:insideV w:val="single" w:sz="4" w:space="0" w:color="9CC2E5" w:themeColor="accent5" w:themeTint="99"/>
+      </w:tblBorders>
+      <w:tblCellMar>
+        <w:top w:w="0" w:type="dxa"/>
+        <w:left w:w="108" w:type="dxa"/>
+        <w:bottom w:w="0" w:type="dxa"/>
+        <w:right w:w="108" w:type="dxa"/>
+      </w:tblCellMar>
+    </w:tblPr>
+    <w:tblStylePr w:type="firstRow">
+      <w:rPr>
+        <w:b/>
+        <w:bCs/>
+        <w:color w:val="FFFFFF" w:themeColor="background1"/>
+      </w:rPr>
+      <w:tblPr/>
+      <w:tcPr>
+        <w:tcBorders>
+          <w:top w:val="single" w:sz="4" w:space="0" w:color="5B9BD5" w:themeColor="accent5"/>
+          <w:left w:val="single" w:sz="4" w:space="0" w:color="5B9BD5" w:themeColor="accent5"/>
+          <w:bottom w:val="single" w:sz="4" w:space="0" w:color="5B9BD5" w:themeColor="accent5"/>
+          <w:right w:val="single" w:sz="4" w:space="0" w:color="5B9BD5" w:themeColor="accent5"/>
+          <w:insideH w:val="nil"/>
+          <w:insideV w:val="nil"/>
+        </w:tcBorders>
+        <w:shd w:val="clear" w:color="auto" w:fill="5B9BD5" w:themeFill="accent5"/>
+      </w:tcPr>
+    </w:tblStylePr>
+    <w:tblStylePr w:type="lastRow">
+      <w:rPr>
+        <w:b/>
+        <w:bCs/>
+      </w:rPr>
+      <w:tblPr/>
+      <w:tcPr>
+        <w:tcBorders>
+          <w:top w:val="double" w:sz="4" w:space="0" w:color="5B9BD5" w:themeColor="accent5"/>
+        </w:tcBorders>
+      </w:tcPr>
+    </w:tblStylePr>
+    <w:tblStylePr w:type="firstCol">
+      <w:rPr>
+        <w:b/>
+        <w:bCs/>
+      </w:rPr>
+    </w:tblStylePr>
+    <w:tblStylePr w:type="lastCol">
+      <w:rPr>
+        <w:b/>
+        <w:bCs/>
+      </w:rPr>
+    </w:tblStylePr>
+    <w:tblStylePr w:type="band1Vert">
+      <w:tblPr/>
+      <w:tcPr>
+        <w:shd w:val="clear" w:color="auto" w:fill="DEEAF6" w:themeFill="accent5" w:themeFillTint="33"/>
+      </w:tcPr>
+    </w:tblStylePr>
+    <w:tblStylePr w:type="band1Horz">
+      <w:tblPr/>
+      <w:tcPr>
+        <w:shd w:val="clear" w:color="auto" w:fill="DEEAF6" w:themeFill="accent5" w:themeFillTint="33"/>
+      </w:tcPr>
+    </w:tblStylePr>
+  </w:style>
+  <w:style w:type="paragraph" w:styleId="Piedepgina">
+    <w:name w:val="footer"/>
+    <w:basedOn w:val="Normal"/>
+    <w:link w:val="PiedepginaCar"/>
+    <w:uiPriority w:val="99"/>
+    <w:unhideWhenUsed/>
+    <w:rsid w:val="005F4B5B"/>
+    <w:pPr>
+      <w:tabs>
+        <w:tab w:val="center" w:pos="4419"/>
+        <w:tab w:val="right" w:pos="8838"/>
+      </w:tabs>
+    </w:pPr>
+  </w:style>
+  <w:style w:type="character" w:customStyle="1" w:styleId="PiedepginaCar">
+    <w:name w:val="Pie de página Car"/>
+    <w:basedOn w:val="Fuentedeprrafopredeter"/>
+    <w:link w:val="Piedepgina"/>
+    <w:uiPriority w:val="99"/>
+    <w:rsid w:val="005F4B5B"/>
+  </w:style>
+  <w:style w:type="character" w:styleId="Nmerodepgina">
+    <w:name w:val="page number"/>
+    <w:basedOn w:val="Fuentedeprrafopredeter"/>
+    <w:uiPriority w:val="99"/>
+    <w:semiHidden/>
+    <w:unhideWhenUsed/>
+    <w:rsid w:val="005F4B5B"/>
+  </w:style>
+  <w:style w:type="paragraph" w:styleId="TtulodeTDC">
+    <w:name w:val="TOC Heading"/>
+    <w:basedOn w:val="Ttulo1"/>
+    <w:next w:val="Normal"/>
+    <w:uiPriority w:val="39"/>
+    <w:unhideWhenUsed/>
+    <w:qFormat/>
+    <w:rsid w:val="005F4B5B"/>
+    <w:pPr>
+      <w:spacing w:before="480" w:line="276" w:lineRule="auto"/>
+      <w:outlineLvl w:val="9"/>
+    </w:pPr>
+    <w:rPr>
+      <w:b/>
+      <w:bCs/>
+      <w:sz w:val="28"/>
+      <w:szCs w:val="28"/>
+      <w:lang w:eastAsia="es-ES_tradnl"/>
+    </w:rPr>
+  </w:style>
+  <w:style w:type="paragraph" w:styleId="TDC1">
+    <w:name w:val="toc 1"/>
+    <w:basedOn w:val="Normal"/>
+    <w:next w:val="Normal"/>
+    <w:autoRedefine/>
+    <w:uiPriority w:val="39"/>
+    <w:unhideWhenUsed/>
+    <w:rsid w:val="005F4B5B"/>
+    <w:pPr>
+      <w:spacing w:before="120"/>
+    </w:pPr>
+    <w:rPr>
+      <w:b/>
+      <w:bCs/>
+      <w:i/>
+      <w:iCs/>
+    </w:rPr>
+  </w:style>
+  <w:style w:type="paragraph" w:styleId="TDC2">
+    <w:name w:val="toc 2"/>
+    <w:basedOn w:val="Normal"/>
+    <w:next w:val="Normal"/>
+    <w:autoRedefine/>
+    <w:uiPriority w:val="39"/>
+    <w:unhideWhenUsed/>
+    <w:rsid w:val="005F4B5B"/>
+    <w:pPr>
+      <w:spacing w:before="120"/>
+      <w:ind w:left="240"/>
+    </w:pPr>
+    <w:rPr>
+      <w:b/>
+      <w:bCs/>
+      <w:sz w:val="22"/>
+      <w:szCs w:val="22"/>
+    </w:rPr>
+  </w:style>
+  <w:style w:type="paragraph" w:styleId="TDC3">
+    <w:name w:val="toc 3"/>
+    <w:basedOn w:val="Normal"/>
+    <w:next w:val="Normal"/>
+    <w:autoRedefine/>
+    <w:uiPriority w:val="39"/>
+    <w:unhideWhenUsed/>
+    <w:rsid w:val="005F4B5B"/>
+    <w:pPr>
+      <w:ind w:left="480"/>
+    </w:pPr>
+    <w:rPr>
+      <w:sz w:val="20"/>
+      <w:szCs w:val="20"/>
+    </w:rPr>
+  </w:style>
+  <w:style w:type="paragraph" w:styleId="TDC4">
+    <w:name w:val="toc 4"/>
+    <w:basedOn w:val="Normal"/>
+    <w:next w:val="Normal"/>
+    <w:autoRedefine/>
+    <w:uiPriority w:val="39"/>
+    <w:semiHidden/>
+    <w:unhideWhenUsed/>
+    <w:rsid w:val="005F4B5B"/>
+    <w:pPr>
+      <w:ind w:left="720"/>
+    </w:pPr>
+    <w:rPr>
+      <w:sz w:val="20"/>
+      <w:szCs w:val="20"/>
+    </w:rPr>
+  </w:style>
+  <w:style w:type="paragraph" w:styleId="TDC5">
+    <w:name w:val="toc 5"/>
+    <w:basedOn w:val="Normal"/>
+    <w:next w:val="Normal"/>
+    <w:autoRedefine/>
+    <w:uiPriority w:val="39"/>
+    <w:semiHidden/>
+    <w:unhideWhenUsed/>
+    <w:rsid w:val="005F4B5B"/>
+    <w:pPr>
+      <w:ind w:left="960"/>
+    </w:pPr>
+    <w:rPr>
+      <w:sz w:val="20"/>
+      <w:szCs w:val="20"/>
+    </w:rPr>
+  </w:style>
+  <w:style w:type="paragraph" w:styleId="TDC6">
+    <w:name w:val="toc 6"/>
+    <w:basedOn w:val="Normal"/>
+    <w:next w:val="Normal"/>
+    <w:autoRedefine/>
+    <w:uiPriority w:val="39"/>
+    <w:semiHidden/>
+    <w:unhideWhenUsed/>
+    <w:rsid w:val="005F4B5B"/>
+    <w:pPr>
+      <w:ind w:left="1200"/>
+    </w:pPr>
+    <w:rPr>
+      <w:sz w:val="20"/>
+      <w:szCs w:val="20"/>
+    </w:rPr>
+  </w:style>
+  <w:style w:type="paragraph" w:styleId="TDC7">
+    <w:name w:val="toc 7"/>
+    <w:basedOn w:val="Normal"/>
+    <w:next w:val="Normal"/>
+    <w:autoRedefine/>
+    <w:uiPriority w:val="39"/>
+    <w:semiHidden/>
+    <w:unhideWhenUsed/>
+    <w:rsid w:val="005F4B5B"/>
+    <w:pPr>
+      <w:ind w:left="1440"/>
+    </w:pPr>
+    <w:rPr>
+      <w:sz w:val="20"/>
+      <w:szCs w:val="20"/>
+    </w:rPr>
+  </w:style>
+  <w:style w:type="paragraph" w:styleId="TDC8">
+    <w:name w:val="toc 8"/>
+    <w:basedOn w:val="Normal"/>
+    <w:next w:val="Normal"/>
+    <w:autoRedefine/>
+    <w:uiPriority w:val="39"/>
+    <w:semiHidden/>
+    <w:unhideWhenUsed/>
+    <w:rsid w:val="005F4B5B"/>
+    <w:pPr>
+      <w:ind w:left="1680"/>
+    </w:pPr>
+    <w:rPr>
+      <w:sz w:val="20"/>
+      <w:szCs w:val="20"/>
+    </w:rPr>
+  </w:style>
+  <w:style w:type="paragraph" w:styleId="TDC9">
+    <w:name w:val="toc 9"/>
+    <w:basedOn w:val="Normal"/>
+    <w:next w:val="Normal"/>
+    <w:autoRedefine/>
+    <w:uiPriority w:val="39"/>
+    <w:semiHidden/>
+    <w:unhideWhenUsed/>
+    <w:rsid w:val="005F4B5B"/>
+    <w:pPr>
+      <w:ind w:left="1920"/>
+    </w:pPr>
+    <w:rPr>
+      <w:sz w:val="20"/>
+      <w:szCs w:val="20"/>
+    </w:rPr>
+  </w:style>
+  <w:style w:type="paragraph" w:styleId="Encabezado">
+    <w:name w:val="header"/>
+    <w:basedOn w:val="Normal"/>
+    <w:link w:val="EncabezadoCar"/>
+    <w:uiPriority w:val="99"/>
+    <w:unhideWhenUsed/>
+    <w:rsid w:val="00454C71"/>
+    <w:pPr>
+      <w:tabs>
+        <w:tab w:val="center" w:pos="4252"/>
+        <w:tab w:val="right" w:pos="8504"/>
+      </w:tabs>
+    </w:pPr>
+  </w:style>
+  <w:style w:type="character" w:customStyle="1" w:styleId="EncabezadoCar">
+    <w:name w:val="Encabezado Car"/>
+    <w:basedOn w:val="Fuentedeprrafopredeter"/>
+    <w:link w:val="Encabezado"/>
+    <w:uiPriority w:val="99"/>
+    <w:rsid w:val="00454C71"/>
+  </w:style>
+  <w:style w:type="paragraph" w:styleId="Textonotapie">
+    <w:name w:val="footnote text"/>
+    <w:basedOn w:val="Normal"/>
+    <w:link w:val="TextonotapieCar"/>
+    <w:uiPriority w:val="99"/>
+    <w:semiHidden/>
+    <w:unhideWhenUsed/>
+    <w:rsid w:val="001C2765"/>
+    <w:rPr>
+      <w:sz w:val="20"/>
+      <w:szCs w:val="20"/>
+    </w:rPr>
+  </w:style>
+  <w:style w:type="character" w:customStyle="1" w:styleId="TextonotapieCar">
+    <w:name w:val="Texto nota pie Car"/>
+    <w:basedOn w:val="Fuentedeprrafopredeter"/>
+    <w:link w:val="Textonotapie"/>
+    <w:uiPriority w:val="99"/>
+    <w:semiHidden/>
+    <w:rsid w:val="001C2765"/>
+    <w:rPr>
+      <w:sz w:val="20"/>
+      <w:szCs w:val="20"/>
+    </w:rPr>
+  </w:style>
+  <w:style w:type="character" w:styleId="Refdenotaalpie">
+    <w:name w:val="footnote reference"/>
+    <w:basedOn w:val="Fuentedeprrafopredeter"/>
+    <w:uiPriority w:val="99"/>
+    <w:semiHidden/>
+    <w:unhideWhenUsed/>
+    <w:rsid w:val="001C2765"/>
+    <w:rPr>
+      <w:vertAlign w:val="superscript"/>
+    </w:rPr>
+  </w:style>
+  <w:style w:type="paragraph" w:styleId="Epgrafe">
     <w:name w:val="caption"/>
     <w:basedOn w:val="Normal"/>
     <w:next w:val="Normal"/>
@@ -25212,7 +26513,7 @@
   <a:extraClrSchemeLst/>
   <a:extLst>
     <a:ext uri="{05A4C25C-085E-4340-85A3-A5531E510DB2}">
-      <thm15:themeFamily xmlns:thm15="http://schemas.microsoft.com/office/thememl/2012/main" name="Office Theme" id="{62F939B6-93AF-4DB8-9C6B-D6C7DFDC589F}" vid="{4A3C46E8-61CC-4603-A589-7422A47A8E4A}"/>
+      <thm15:themeFamily xmlns:thm15="http://schemas.microsoft.com/office/thememl/2012/main" xmlns="" name="Office Theme" id="{62F939B6-93AF-4DB8-9C6B-D6C7DFDC589F}" vid="{4A3C46E8-61CC-4603-A589-7422A47A8E4A}"/>
     </a:ext>
   </a:extLst>
 </a:theme>
@@ -25223,7 +26524,7 @@
 </file>
 
 <file path=customXml/itemProps1.xml><?xml version="1.0" encoding="utf-8"?>
-<ds:datastoreItem xmlns:ds="http://schemas.openxmlformats.org/officeDocument/2006/customXml" ds:itemID="{2EF42137-8E78-4E6E-94D6-7D33BF4189CC}">
+<ds:datastoreItem xmlns:ds="http://schemas.openxmlformats.org/officeDocument/2006/customXml" ds:itemID="{C9E7131A-49EE-430F-A566-6265C5D54D1B}">
   <ds:schemaRefs>
     <ds:schemaRef ds:uri="http://schemas.openxmlformats.org/officeDocument/2006/bibliography"/>
   </ds:schemaRefs>

</xml_diff>

<commit_message>
Modificación en Requisitos de Información
</commit_message>
<xml_diff>
--- a/tercer-entregable/IS-G1-SSR-deporte-y-desafio.docx
+++ b/tercer-entregable/IS-G1-SSR-deporte-y-desafio.docx
@@ -7357,7 +7357,31 @@
               <w:rPr>
                 <w:sz w:val="22"/>
               </w:rPr>
-              <w:t>DNI, nombre, apellidos, fecha de nacimiento, dirección, provincia, email y teléfono</w:t>
+              <w:t>DNI, nombre, apellidos, fecha de nacimiento, dirección</w:t>
+            </w:r>
+            <w:r>
+              <w:rPr>
+                <w:sz w:val="22"/>
+              </w:rPr>
+              <w:t>, localidad</w:t>
+            </w:r>
+            <w:r>
+              <w:rPr>
+                <w:sz w:val="22"/>
+              </w:rPr>
+              <w:t>, provincia,</w:t>
+            </w:r>
+            <w:r>
+              <w:rPr>
+                <w:sz w:val="22"/>
+              </w:rPr>
+              <w:t xml:space="preserve"> código postal,</w:t>
+            </w:r>
+            <w:r>
+              <w:rPr>
+                <w:sz w:val="22"/>
+              </w:rPr>
+              <w:t xml:space="preserve"> email y teléfono</w:t>
             </w:r>
             <w:r>
               <w:rPr>
@@ -7562,7 +7586,31 @@
               <w:rPr>
                 <w:sz w:val="22"/>
               </w:rPr>
-              <w:t>DNI, nombre, apellidos, fecha de nacimiento, dirección, provincia, email, teléfono y grado de discapacidad.</w:t>
+              <w:t>DNI, nombre, apellidos, fecha de nacimiento, dirección,</w:t>
+            </w:r>
+            <w:r>
+              <w:rPr>
+                <w:sz w:val="22"/>
+              </w:rPr>
+              <w:t xml:space="preserve"> localidad,</w:t>
+            </w:r>
+            <w:r>
+              <w:rPr>
+                <w:sz w:val="22"/>
+              </w:rPr>
+              <w:t xml:space="preserve"> provincia, </w:t>
+            </w:r>
+            <w:r>
+              <w:rPr>
+                <w:sz w:val="22"/>
+              </w:rPr>
+              <w:t xml:space="preserve">código postal, </w:t>
+            </w:r>
+            <w:r>
+              <w:rPr>
+                <w:sz w:val="22"/>
+              </w:rPr>
+              <w:t>email, teléfono y grado de discapacidad.</w:t>
             </w:r>
           </w:p>
           <w:p>
@@ -7669,6 +7717,25 @@
                 <w:sz w:val="22"/>
               </w:rPr>
               <w:t>.</w:t>
+            </w:r>
+          </w:p>
+          <w:p>
+            <w:pPr>
+              <w:pStyle w:val="Sinespaciado"/>
+              <w:numPr>
+                <w:ilvl w:val="0"/>
+                <w:numId w:val="10"/>
+              </w:numPr>
+              <w:jc w:val="both"/>
+              <w:rPr>
+                <w:sz w:val="22"/>
+              </w:rPr>
+            </w:pPr>
+            <w:r>
+              <w:rPr>
+                <w:sz w:val="22"/>
+              </w:rPr>
+              <w:t>Informe médico del participante.</w:t>
             </w:r>
           </w:p>
           <w:p>
@@ -7838,7 +7905,25 @@
               <w:rPr>
                 <w:sz w:val="22"/>
               </w:rPr>
-              <w:t>, dirección,</w:t>
+              <w:t>, dirección</w:t>
+            </w:r>
+            <w:r>
+              <w:rPr>
+                <w:sz w:val="22"/>
+              </w:rPr>
+              <w:t>, localidad</w:t>
+            </w:r>
+            <w:r>
+              <w:rPr>
+                <w:sz w:val="22"/>
+              </w:rPr>
+              <w:t>,</w:t>
+            </w:r>
+            <w:r>
+              <w:rPr>
+                <w:sz w:val="22"/>
+              </w:rPr>
+              <w:t xml:space="preserve"> provincia, código postal,</w:t>
             </w:r>
             <w:r>
               <w:rPr>
@@ -8058,19 +8143,19 @@
               <w:rPr>
                 <w:sz w:val="22"/>
               </w:rPr>
-              <w:t xml:space="preserve">Datos: </w:t>
-            </w:r>
-            <w:r>
-              <w:rPr>
-                <w:sz w:val="22"/>
-              </w:rPr>
-              <w:t xml:space="preserve">tipo de donante, </w:t>
-            </w:r>
-            <w:r>
-              <w:rPr>
-                <w:sz w:val="22"/>
-              </w:rPr>
-              <w:t xml:space="preserve">DNI o CIF, nombre completo, </w:t>
+              <w:t>Datos: DNI o CIF, nombre completo,</w:t>
+            </w:r>
+            <w:r>
+              <w:rPr>
+                <w:sz w:val="22"/>
+              </w:rPr>
+              <w:t xml:space="preserve"> dirección, localidad, código postal,</w:t>
+            </w:r>
+            <w:r>
+              <w:rPr>
+                <w:sz w:val="22"/>
+              </w:rPr>
+              <w:t xml:space="preserve"> </w:t>
             </w:r>
             <w:r>
               <w:rPr>
@@ -8235,7 +8320,6 @@
                 <w:sz w:val="22"/>
                 <w:szCs w:val="22"/>
               </w:rPr>
-              <w:lastRenderedPageBreak/>
               <w:t>RI – 005 Información de actividades</w:t>
             </w:r>
           </w:p>
@@ -8496,16 +8580,7 @@
                 <w:sz w:val="22"/>
                 <w:szCs w:val="22"/>
               </w:rPr>
-              <w:t>De las a</w:t>
-            </w:r>
-            <w:bookmarkStart w:id="14" w:name="_GoBack"/>
-            <w:bookmarkEnd w:id="14"/>
-            <w:r>
-              <w:rPr>
-                <w:sz w:val="22"/>
-                <w:szCs w:val="22"/>
-              </w:rPr>
-              <w:t>ctividades que contiene: Identificador</w:t>
+              <w:t>De las actividades que contiene: Identificador</w:t>
             </w:r>
             <w:r>
               <w:rPr>
@@ -8994,81 +9069,257 @@
         <w:jc w:val="both"/>
       </w:pPr>
     </w:p>
-    <w:p>
-      <w:pPr>
-        <w:jc w:val="both"/>
-      </w:pPr>
-    </w:p>
-    <w:p>
-      <w:pPr>
-        <w:jc w:val="both"/>
-      </w:pPr>
-    </w:p>
-    <w:p>
-      <w:pPr>
-        <w:jc w:val="both"/>
-      </w:pPr>
-    </w:p>
-    <w:p>
-      <w:pPr>
-        <w:jc w:val="both"/>
-      </w:pPr>
-    </w:p>
-    <w:p>
-      <w:pPr>
-        <w:jc w:val="both"/>
-      </w:pPr>
-    </w:p>
-    <w:p>
-      <w:pPr>
-        <w:jc w:val="both"/>
-      </w:pPr>
-    </w:p>
-    <w:p>
-      <w:pPr>
-        <w:jc w:val="both"/>
-      </w:pPr>
-    </w:p>
-    <w:p>
-      <w:pPr>
-        <w:jc w:val="both"/>
-      </w:pPr>
-    </w:p>
-    <w:p>
-      <w:pPr>
-        <w:jc w:val="both"/>
-      </w:pPr>
-    </w:p>
-    <w:p>
-      <w:pPr>
-        <w:jc w:val="both"/>
-      </w:pPr>
-    </w:p>
-    <w:p>
-      <w:pPr>
-        <w:jc w:val="both"/>
-      </w:pPr>
-    </w:p>
-    <w:p>
-      <w:pPr>
-        <w:jc w:val="both"/>
-      </w:pPr>
-    </w:p>
-    <w:p>
-      <w:pPr>
-        <w:jc w:val="both"/>
-      </w:pPr>
-    </w:p>
-    <w:p>
-      <w:pPr>
-        <w:jc w:val="both"/>
-      </w:pPr>
-    </w:p>
-    <w:p>
-      <w:pPr>
-        <w:jc w:val="both"/>
-      </w:pPr>
-    </w:p>
+    <w:tbl>
+      <w:tblPr>
+        <w:tblStyle w:val="Tablaconcuadrcula"/>
+        <w:tblW w:w="0" w:type="auto"/>
+        <w:tblLook w:val="04A0" w:firstRow="1" w:lastRow="0" w:firstColumn="1" w:lastColumn="0" w:noHBand="0" w:noVBand="1"/>
+      </w:tblPr>
+      <w:tblGrid>
+        <w:gridCol w:w="8638"/>
+      </w:tblGrid>
+      <w:tr>
+        <w:tc>
+          <w:tcPr>
+            <w:tcW w:w="8638" w:type="dxa"/>
+          </w:tcPr>
+          <w:p>
+            <w:pPr>
+              <w:pStyle w:val="Sinespaciado"/>
+              <w:jc w:val="both"/>
+              <w:rPr>
+                <w:b/>
+                <w:sz w:val="22"/>
+              </w:rPr>
+            </w:pPr>
+            <w:r>
+              <w:rPr>
+                <w:b/>
+                <w:sz w:val="22"/>
+              </w:rPr>
+              <w:t>RI – 00</w:t>
+            </w:r>
+            <w:r>
+              <w:rPr>
+                <w:b/>
+                <w:sz w:val="22"/>
+              </w:rPr>
+              <w:t>8</w:t>
+            </w:r>
+            <w:r>
+              <w:rPr>
+                <w:b/>
+                <w:sz w:val="22"/>
+              </w:rPr>
+              <w:t xml:space="preserve"> </w:t>
+            </w:r>
+            <w:r>
+              <w:rPr>
+                <w:b/>
+                <w:sz w:val="22"/>
+              </w:rPr>
+              <w:t>Información sobre mensajes</w:t>
+            </w:r>
+          </w:p>
+          <w:p>
+            <w:pPr>
+              <w:pStyle w:val="Sinespaciado"/>
+              <w:jc w:val="both"/>
+              <w:rPr>
+                <w:sz w:val="22"/>
+              </w:rPr>
+            </w:pPr>
+            <w:r>
+              <w:rPr>
+                <w:b/>
+                <w:sz w:val="22"/>
+              </w:rPr>
+              <w:t>Como</w:t>
+            </w:r>
+            <w:r>
+              <w:rPr>
+                <w:sz w:val="22"/>
+              </w:rPr>
+              <w:t xml:space="preserve"> </w:t>
+            </w:r>
+            <w:r>
+              <w:rPr>
+                <w:sz w:val="22"/>
+              </w:rPr>
+              <w:t>coordinador</w:t>
+            </w:r>
+            <w:r>
+              <w:rPr>
+                <w:sz w:val="22"/>
+              </w:rPr>
+              <w:t>,</w:t>
+            </w:r>
+          </w:p>
+          <w:p>
+            <w:pPr>
+              <w:pStyle w:val="Sinespaciado"/>
+              <w:jc w:val="both"/>
+              <w:rPr>
+                <w:sz w:val="22"/>
+              </w:rPr>
+            </w:pPr>
+            <w:r>
+              <w:rPr>
+                <w:b/>
+                <w:sz w:val="22"/>
+              </w:rPr>
+              <w:t>quiero</w:t>
+            </w:r>
+            <w:r>
+              <w:rPr>
+                <w:sz w:val="22"/>
+              </w:rPr>
+              <w:t xml:space="preserve"> </w:t>
+            </w:r>
+            <w:r>
+              <w:rPr>
+                <w:sz w:val="22"/>
+              </w:rPr>
+              <w:t>que los receptores conozcan sobre los mensajes</w:t>
+            </w:r>
+            <w:r>
+              <w:rPr>
+                <w:sz w:val="22"/>
+              </w:rPr>
+              <w:t>:</w:t>
+            </w:r>
+          </w:p>
+          <w:p>
+            <w:pPr>
+              <w:pStyle w:val="Sinespaciado"/>
+              <w:numPr>
+                <w:ilvl w:val="0"/>
+                <w:numId w:val="10"/>
+              </w:numPr>
+              <w:jc w:val="both"/>
+              <w:rPr>
+                <w:sz w:val="22"/>
+              </w:rPr>
+            </w:pPr>
+            <w:r>
+              <w:rPr>
+                <w:sz w:val="22"/>
+              </w:rPr>
+              <w:t>Identificador unívoco.</w:t>
+            </w:r>
+          </w:p>
+          <w:p>
+            <w:pPr>
+              <w:pStyle w:val="Sinespaciado"/>
+              <w:numPr>
+                <w:ilvl w:val="0"/>
+                <w:numId w:val="10"/>
+              </w:numPr>
+              <w:jc w:val="both"/>
+              <w:rPr>
+                <w:sz w:val="22"/>
+              </w:rPr>
+            </w:pPr>
+            <w:r>
+              <w:rPr>
+                <w:sz w:val="22"/>
+              </w:rPr>
+              <w:t>Asunto.</w:t>
+            </w:r>
+          </w:p>
+          <w:p>
+            <w:pPr>
+              <w:pStyle w:val="Sinespaciado"/>
+              <w:numPr>
+                <w:ilvl w:val="0"/>
+                <w:numId w:val="10"/>
+              </w:numPr>
+              <w:jc w:val="both"/>
+              <w:rPr>
+                <w:sz w:val="22"/>
+              </w:rPr>
+            </w:pPr>
+            <w:r>
+              <w:rPr>
+                <w:sz w:val="22"/>
+              </w:rPr>
+              <w:t xml:space="preserve">Contenido. </w:t>
+            </w:r>
+          </w:p>
+          <w:p>
+            <w:pPr>
+              <w:pStyle w:val="Sinespaciado"/>
+              <w:numPr>
+                <w:ilvl w:val="0"/>
+                <w:numId w:val="10"/>
+              </w:numPr>
+              <w:jc w:val="both"/>
+              <w:rPr>
+                <w:sz w:val="22"/>
+              </w:rPr>
+            </w:pPr>
+            <w:r>
+              <w:rPr>
+                <w:sz w:val="22"/>
+              </w:rPr>
+              <w:t xml:space="preserve">Fecha de envío. </w:t>
+            </w:r>
+          </w:p>
+          <w:p>
+            <w:pPr>
+              <w:pStyle w:val="Sinespaciado"/>
+              <w:numPr>
+                <w:ilvl w:val="0"/>
+                <w:numId w:val="10"/>
+              </w:numPr>
+              <w:jc w:val="both"/>
+              <w:rPr>
+                <w:sz w:val="22"/>
+              </w:rPr>
+            </w:pPr>
+            <w:r>
+              <w:rPr>
+                <w:sz w:val="22"/>
+              </w:rPr>
+              <w:t>Tipo de mensaje.</w:t>
+            </w:r>
+          </w:p>
+          <w:p>
+            <w:pPr>
+              <w:pStyle w:val="Sinespaciado"/>
+              <w:jc w:val="both"/>
+            </w:pPr>
+            <w:proofErr w:type="gramStart"/>
+            <w:r>
+              <w:rPr>
+                <w:b/>
+                <w:sz w:val="22"/>
+              </w:rPr>
+              <w:t>para</w:t>
+            </w:r>
+            <w:proofErr w:type="gramEnd"/>
+            <w:r>
+              <w:rPr>
+                <w:sz w:val="22"/>
+              </w:rPr>
+              <w:t xml:space="preserve"> mantenerme informado</w:t>
+            </w:r>
+            <w:r>
+              <w:rPr>
+                <w:sz w:val="22"/>
+              </w:rPr>
+              <w:t xml:space="preserve"> y considerar mi disponibilidad</w:t>
+            </w:r>
+            <w:r>
+              <w:rPr>
+                <w:sz w:val="22"/>
+              </w:rPr>
+              <w:t>.</w:t>
+            </w:r>
+          </w:p>
+        </w:tc>
+      </w:tr>
+    </w:tbl>
     <w:p>
       <w:pPr>
         <w:jc w:val="both"/>
@@ -9079,14 +9330,15 @@
         <w:pStyle w:val="Ttulo2"/>
         <w:jc w:val="both"/>
       </w:pPr>
-      <w:bookmarkStart w:id="15" w:name="_Toc530933273"/>
-      <w:r>
+      <w:bookmarkStart w:id="14" w:name="_Toc530933273"/>
+      <w:r>
+        <w:lastRenderedPageBreak/>
         <w:t>Reglas de negocio</w:t>
       </w:r>
       <w:r>
         <w:t xml:space="preserve"> y pruebas de aceptación</w:t>
       </w:r>
-      <w:bookmarkEnd w:id="15"/>
+      <w:bookmarkEnd w:id="14"/>
     </w:p>
     <w:p>
       <w:pPr>
@@ -10015,6 +10267,7 @@
                 <w:sz w:val="22"/>
                 <w:szCs w:val="22"/>
               </w:rPr>
+              <w:lastRenderedPageBreak/>
               <w:t xml:space="preserve">PA – 004 </w:t>
             </w:r>
           </w:p>
@@ -10653,7 +10906,6 @@
                 <w:sz w:val="22"/>
                 <w:szCs w:val="22"/>
               </w:rPr>
-              <w:lastRenderedPageBreak/>
               <w:t>para</w:t>
             </w:r>
             <w:proofErr w:type="gramEnd"/>
@@ -10711,6 +10963,7 @@
                 <w:sz w:val="22"/>
                 <w:szCs w:val="22"/>
               </w:rPr>
+              <w:lastRenderedPageBreak/>
               <w:t>PA – 007</w:t>
             </w:r>
           </w:p>
@@ -11519,7 +11772,6 @@
                 <w:sz w:val="22"/>
                 <w:szCs w:val="22"/>
               </w:rPr>
-              <w:lastRenderedPageBreak/>
               <w:t xml:space="preserve">Un coordinador envía un mensaje de tipo </w:t>
             </w:r>
             <w:proofErr w:type="spellStart"/>
@@ -11580,6 +11832,7 @@
                 <w:sz w:val="22"/>
                 <w:szCs w:val="22"/>
               </w:rPr>
+              <w:lastRenderedPageBreak/>
               <w:t>RN – 011 Tipo de patrocinador</w:t>
             </w:r>
           </w:p>
@@ -12568,6 +12821,7 @@
                 <w:sz w:val="22"/>
                 <w:szCs w:val="22"/>
               </w:rPr>
+              <w:lastRenderedPageBreak/>
               <w:t xml:space="preserve">PA – 014 </w:t>
             </w:r>
           </w:p>
@@ -12990,11 +13244,12 @@
         <w:pStyle w:val="Ttulo2"/>
         <w:jc w:val="both"/>
       </w:pPr>
-      <w:bookmarkStart w:id="16" w:name="_Toc530933274"/>
-      <w:r>
+      <w:bookmarkStart w:id="15" w:name="_Toc530933274"/>
+      <w:r>
+        <w:lastRenderedPageBreak/>
         <w:t>Requisitos funcionales</w:t>
       </w:r>
-      <w:bookmarkEnd w:id="16"/>
+      <w:bookmarkEnd w:id="15"/>
     </w:p>
     <w:p>
       <w:pPr>
@@ -13184,7 +13439,7 @@
                 <w:szCs w:val="22"/>
               </w:rPr>
             </w:pPr>
-            <w:bookmarkStart w:id="17" w:name="_Hlk530763395"/>
+            <w:bookmarkStart w:id="16" w:name="_Hlk530763395"/>
             <w:r>
               <w:rPr>
                 <w:b/>
@@ -13305,7 +13560,7 @@
           </w:p>
         </w:tc>
       </w:tr>
-      <w:bookmarkEnd w:id="17"/>
+      <w:bookmarkEnd w:id="16"/>
     </w:tbl>
     <w:p>
       <w:pPr>
@@ -13343,7 +13598,7 @@
                 <w:szCs w:val="22"/>
               </w:rPr>
             </w:pPr>
-            <w:bookmarkStart w:id="18" w:name="_Hlk530763990"/>
+            <w:bookmarkStart w:id="17" w:name="_Hlk530763990"/>
             <w:r>
               <w:rPr>
                 <w:b/>
@@ -13473,7 +13728,7 @@
           </w:p>
         </w:tc>
       </w:tr>
-      <w:bookmarkEnd w:id="18"/>
+      <w:bookmarkEnd w:id="17"/>
     </w:tbl>
     <w:p>
       <w:pPr>
@@ -14221,6 +14476,7 @@
                 <w:sz w:val="22"/>
                 <w:szCs w:val="22"/>
               </w:rPr>
+              <w:lastRenderedPageBreak/>
               <w:t>RF – 008 Acuse de recibo de mensajes</w:t>
             </w:r>
           </w:p>
@@ -14376,7 +14632,7 @@
                 <w:szCs w:val="22"/>
               </w:rPr>
             </w:pPr>
-            <w:bookmarkStart w:id="19" w:name="_Hlk530847191"/>
+            <w:bookmarkStart w:id="18" w:name="_Hlk530847191"/>
             <w:r>
               <w:rPr>
                 <w:b/>
@@ -14512,7 +14768,7 @@
           </w:p>
         </w:tc>
       </w:tr>
-      <w:bookmarkEnd w:id="19"/>
+      <w:bookmarkEnd w:id="18"/>
     </w:tbl>
     <w:p>
       <w:pPr>
@@ -14554,7 +14810,7 @@
                 <w:szCs w:val="22"/>
               </w:rPr>
             </w:pPr>
-            <w:bookmarkStart w:id="20" w:name="_Hlk530847021"/>
+            <w:bookmarkStart w:id="19" w:name="_Hlk530847021"/>
             <w:r>
               <w:rPr>
                 <w:b/>
@@ -14675,7 +14931,7 @@
           </w:p>
         </w:tc>
       </w:tr>
-      <w:bookmarkEnd w:id="20"/>
+      <w:bookmarkEnd w:id="19"/>
     </w:tbl>
     <w:p>
       <w:pPr>
@@ -14717,7 +14973,7 @@
                 <w:szCs w:val="22"/>
               </w:rPr>
             </w:pPr>
-            <w:bookmarkStart w:id="21" w:name="_Hlk530847063"/>
+            <w:bookmarkStart w:id="20" w:name="_Hlk530847063"/>
             <w:r>
               <w:rPr>
                 <w:b/>
@@ -14838,7 +15094,7 @@
           </w:p>
         </w:tc>
       </w:tr>
-      <w:bookmarkEnd w:id="21"/>
+      <w:bookmarkEnd w:id="20"/>
     </w:tbl>
     <w:p>
       <w:pPr>
@@ -15372,7 +15628,6 @@
                 <w:sz w:val="22"/>
                 <w:szCs w:val="22"/>
               </w:rPr>
-              <w:lastRenderedPageBreak/>
               <w:t>RF – 015 Eliminación en actividades</w:t>
             </w:r>
           </w:p>
@@ -15518,6 +15773,7 @@
                 <w:sz w:val="22"/>
                 <w:szCs w:val="22"/>
               </w:rPr>
+              <w:lastRenderedPageBreak/>
               <w:t>RF – 016 Informe de participantes</w:t>
             </w:r>
           </w:p>
@@ -16606,7 +16862,6 @@
                 <w:sz w:val="22"/>
                 <w:szCs w:val="22"/>
               </w:rPr>
-              <w:lastRenderedPageBreak/>
               <w:t>RF – 023 Informe de proyectos</w:t>
             </w:r>
           </w:p>
@@ -16761,6 +17016,7 @@
                 <w:sz w:val="22"/>
                 <w:szCs w:val="22"/>
               </w:rPr>
+              <w:lastRenderedPageBreak/>
               <w:t>RF – 024 Seguimiento de participantes y voluntarios</w:t>
             </w:r>
           </w:p>
@@ -17806,7 +18062,6 @@
                 <w:sz w:val="22"/>
                 <w:szCs w:val="22"/>
               </w:rPr>
-              <w:lastRenderedPageBreak/>
               <w:t>RF – 030 Recibo de mensajes</w:t>
             </w:r>
           </w:p>
@@ -18603,11 +18858,12 @@
         <w:pStyle w:val="Ttulo2"/>
         <w:jc w:val="both"/>
       </w:pPr>
-      <w:bookmarkStart w:id="22" w:name="_Toc530933275"/>
-      <w:r>
+      <w:bookmarkStart w:id="21" w:name="_Toc530933275"/>
+      <w:r>
+        <w:lastRenderedPageBreak/>
         <w:t>Requisitos no funcionales</w:t>
       </w:r>
-      <w:bookmarkEnd w:id="22"/>
+      <w:bookmarkEnd w:id="21"/>
     </w:p>
     <w:p>
       <w:pPr>
@@ -19072,7 +19328,7 @@
                 <w:szCs w:val="22"/>
               </w:rPr>
             </w:pPr>
-            <w:bookmarkStart w:id="23" w:name="_Hlk529527153"/>
+            <w:bookmarkStart w:id="22" w:name="_Hlk529527153"/>
             <w:r>
               <w:rPr>
                 <w:b/>
@@ -19136,7 +19392,7 @@
           </w:p>
         </w:tc>
       </w:tr>
-      <w:bookmarkEnd w:id="23"/>
+      <w:bookmarkEnd w:id="22"/>
     </w:tbl>
     <w:p>
       <w:pPr>
@@ -19273,132 +19529,441 @@
           <w:numId w:val="8"/>
         </w:numPr>
       </w:pPr>
-      <w:bookmarkStart w:id="24" w:name="_Toc530933276"/>
-      <w:r>
+      <w:bookmarkStart w:id="23" w:name="_Toc530933276"/>
+      <w:r>
+        <w:lastRenderedPageBreak/>
         <w:t>MODELO CONCEPTUAL</w:t>
       </w:r>
+      <w:bookmarkEnd w:id="23"/>
+    </w:p>
+    <w:p/>
+    <w:p>
+      <w:pPr>
+        <w:pStyle w:val="Ttulo2"/>
+      </w:pPr>
+      <w:bookmarkStart w:id="24" w:name="_Toc530933277"/>
+      <w:r>
+        <w:t>Modelado UML</w:t>
+      </w:r>
       <w:bookmarkEnd w:id="24"/>
     </w:p>
     <w:p/>
+    <w:p/>
+    <w:p/>
+    <w:p/>
+    <w:p/>
+    <w:p/>
+    <w:p/>
+    <w:p/>
+    <w:p/>
+    <w:p/>
+    <w:p/>
+    <w:p/>
+    <w:p/>
+    <w:p/>
+    <w:p/>
+    <w:p/>
+    <w:p/>
+    <w:p/>
+    <w:p/>
+    <w:p/>
+    <w:p/>
+    <w:p/>
+    <w:p/>
+    <w:p/>
+    <w:p/>
+    <w:p/>
+    <w:p/>
+    <w:p/>
+    <w:p/>
+    <w:p/>
+    <w:p/>
+    <w:p/>
+    <w:p/>
+    <w:p/>
+    <w:p/>
+    <w:p/>
+    <w:p/>
+    <w:p/>
+    <w:p/>
+    <w:p/>
+    <w:p/>
+    <w:p/>
+    <w:p/>
+    <w:p/>
+    <w:p/>
+    <w:p/>
+    <w:p/>
+    <w:p/>
+    <w:p/>
+    <w:p/>
+    <w:p/>
+    <w:p/>
+    <w:p/>
+    <w:p/>
+    <w:p/>
+    <w:p/>
+    <w:p/>
+    <w:p/>
+    <w:p/>
+    <w:p/>
+    <w:p/>
+    <w:p/>
+    <w:p/>
+    <w:p/>
+    <w:p/>
+    <w:p/>
+    <w:p/>
+    <w:p/>
+    <w:p/>
+    <w:p/>
+    <w:p/>
+    <w:p/>
+    <w:p/>
+    <w:p/>
+    <w:p/>
+    <w:p/>
+    <w:p/>
+    <w:p/>
+    <w:p/>
+    <w:p/>
+    <w:p/>
+    <w:p/>
+    <w:p/>
+    <w:p/>
+    <w:p/>
+    <w:p/>
+    <w:p/>
+    <w:p/>
+    <w:p/>
+    <w:p/>
+    <w:p/>
     <w:p>
       <w:pPr>
         <w:pStyle w:val="Ttulo2"/>
       </w:pPr>
-      <w:bookmarkStart w:id="25" w:name="_Toc530933277"/>
-      <w:r>
-        <w:t>Modelado UML</w:t>
+      <w:bookmarkStart w:id="25" w:name="_Toc530933278"/>
+      <w:r>
+        <w:lastRenderedPageBreak/>
+        <w:t>Escenarios de prueba</w:t>
       </w:r>
       <w:bookmarkEnd w:id="25"/>
     </w:p>
     <w:p/>
-    <w:p/>
-    <w:p/>
-    <w:p/>
-    <w:p/>
-    <w:p/>
-    <w:p/>
-    <w:p/>
-    <w:p/>
-    <w:p/>
-    <w:p/>
-    <w:p/>
-    <w:p/>
-    <w:p/>
-    <w:p/>
-    <w:p/>
-    <w:p/>
-    <w:p/>
-    <w:p/>
-    <w:p/>
-    <w:p/>
-    <w:p/>
-    <w:p/>
-    <w:p/>
-    <w:p/>
-    <w:p/>
-    <w:p/>
-    <w:p/>
-    <w:p/>
-    <w:p/>
-    <w:p/>
-    <w:p/>
-    <w:p/>
-    <w:p/>
-    <w:p/>
-    <w:p/>
-    <w:p/>
-    <w:p/>
-    <w:p/>
-    <w:p/>
-    <w:p/>
-    <w:p/>
-    <w:p/>
-    <w:p/>
-    <w:p/>
-    <w:p/>
-    <w:p/>
-    <w:p/>
-    <w:p/>
-    <w:p/>
-    <w:p/>
-    <w:p/>
-    <w:p/>
-    <w:p/>
-    <w:p/>
-    <w:p/>
-    <w:p/>
-    <w:p/>
-    <w:p/>
-    <w:p/>
-    <w:p/>
-    <w:p/>
-    <w:p/>
-    <w:p/>
-    <w:p/>
-    <w:p/>
-    <w:p/>
-    <w:p/>
-    <w:p/>
-    <w:p/>
-    <w:p/>
-    <w:p/>
-    <w:p/>
-    <w:p/>
-    <w:p/>
-    <w:p/>
-    <w:p/>
-    <w:p/>
-    <w:p/>
-    <w:p/>
-    <w:p/>
-    <w:p/>
-    <w:p/>
-    <w:p/>
-    <w:p/>
-    <w:p/>
-    <w:p/>
-    <w:p/>
-    <w:p/>
-    <w:p/>
-    <w:p/>
-    <w:p>
-      <w:pPr>
-        <w:pStyle w:val="Ttulo2"/>
-      </w:pPr>
-      <w:bookmarkStart w:id="26" w:name="_Toc530933278"/>
-      <w:r>
-        <w:t>Escenarios de prueba</w:t>
+    <w:p>
+      <w:pPr>
+        <w:pStyle w:val="Ttulo3"/>
+      </w:pPr>
+      <w:bookmarkStart w:id="26" w:name="_Toc530933279"/>
+      <w:r>
+        <w:t>Escenario de prueba 1. Gestión de proyectos (coordinador)</w:t>
       </w:r>
       <w:bookmarkEnd w:id="26"/>
     </w:p>
     <w:p/>
+    <w:p/>
+    <w:p/>
+    <w:p/>
+    <w:p/>
+    <w:p/>
+    <w:p/>
+    <w:p/>
+    <w:p>
+      <w:pPr>
+        <w:jc w:val="both"/>
+      </w:pPr>
+    </w:p>
+    <w:p>
+      <w:pPr>
+        <w:jc w:val="both"/>
+      </w:pPr>
+    </w:p>
+    <w:p>
+      <w:pPr>
+        <w:jc w:val="both"/>
+      </w:pPr>
+    </w:p>
+    <w:p>
+      <w:pPr>
+        <w:jc w:val="both"/>
+      </w:pPr>
+    </w:p>
+    <w:p>
+      <w:pPr>
+        <w:jc w:val="both"/>
+      </w:pPr>
+    </w:p>
+    <w:p>
+      <w:pPr>
+        <w:jc w:val="both"/>
+      </w:pPr>
+    </w:p>
+    <w:p>
+      <w:pPr>
+        <w:jc w:val="both"/>
+      </w:pPr>
+    </w:p>
+    <w:p>
+      <w:pPr>
+        <w:jc w:val="both"/>
+      </w:pPr>
+    </w:p>
+    <w:p>
+      <w:pPr>
+        <w:jc w:val="both"/>
+      </w:pPr>
+    </w:p>
+    <w:p>
+      <w:pPr>
+        <w:jc w:val="both"/>
+      </w:pPr>
+    </w:p>
+    <w:p>
+      <w:pPr>
+        <w:jc w:val="both"/>
+      </w:pPr>
+    </w:p>
+    <w:p>
+      <w:pPr>
+        <w:jc w:val="both"/>
+      </w:pPr>
+    </w:p>
+    <w:p>
+      <w:pPr>
+        <w:jc w:val="both"/>
+      </w:pPr>
+    </w:p>
+    <w:p>
+      <w:pPr>
+        <w:jc w:val="both"/>
+      </w:pPr>
+    </w:p>
+    <w:p>
+      <w:pPr>
+        <w:jc w:val="both"/>
+      </w:pPr>
+    </w:p>
+    <w:p>
+      <w:pPr>
+        <w:jc w:val="both"/>
+      </w:pPr>
+    </w:p>
+    <w:p>
+      <w:pPr>
+        <w:jc w:val="both"/>
+      </w:pPr>
+    </w:p>
+    <w:p>
+      <w:pPr>
+        <w:jc w:val="both"/>
+      </w:pPr>
+    </w:p>
+    <w:p>
+      <w:pPr>
+        <w:jc w:val="both"/>
+      </w:pPr>
+    </w:p>
+    <w:p>
+      <w:pPr>
+        <w:jc w:val="both"/>
+      </w:pPr>
+    </w:p>
+    <w:p>
+      <w:pPr>
+        <w:jc w:val="both"/>
+      </w:pPr>
+    </w:p>
+    <w:p>
+      <w:pPr>
+        <w:jc w:val="both"/>
+      </w:pPr>
+    </w:p>
+    <w:p>
+      <w:pPr>
+        <w:jc w:val="both"/>
+      </w:pPr>
+    </w:p>
+    <w:p>
+      <w:pPr>
+        <w:jc w:val="both"/>
+      </w:pPr>
+    </w:p>
+    <w:p>
+      <w:pPr>
+        <w:jc w:val="both"/>
+      </w:pPr>
+    </w:p>
+    <w:p>
+      <w:pPr>
+        <w:jc w:val="both"/>
+      </w:pPr>
+    </w:p>
+    <w:p>
+      <w:pPr>
+        <w:jc w:val="both"/>
+      </w:pPr>
+    </w:p>
+    <w:p>
+      <w:pPr>
+        <w:jc w:val="both"/>
+      </w:pPr>
+    </w:p>
+    <w:p>
+      <w:pPr>
+        <w:jc w:val="both"/>
+      </w:pPr>
+    </w:p>
+    <w:p>
+      <w:pPr>
+        <w:jc w:val="both"/>
+      </w:pPr>
+    </w:p>
+    <w:p>
+      <w:pPr>
+        <w:jc w:val="both"/>
+      </w:pPr>
+    </w:p>
+    <w:p>
+      <w:pPr>
+        <w:jc w:val="both"/>
+      </w:pPr>
+    </w:p>
+    <w:p>
+      <w:pPr>
+        <w:jc w:val="both"/>
+      </w:pPr>
+    </w:p>
+    <w:p>
+      <w:pPr>
+        <w:jc w:val="both"/>
+      </w:pPr>
+    </w:p>
+    <w:p>
+      <w:pPr>
+        <w:jc w:val="both"/>
+      </w:pPr>
+    </w:p>
+    <w:p>
+      <w:pPr>
+        <w:jc w:val="both"/>
+      </w:pPr>
+    </w:p>
+    <w:p>
+      <w:pPr>
+        <w:jc w:val="both"/>
+      </w:pPr>
+      <w:r>
+        <w:lastRenderedPageBreak/>
+        <w:t>En este escenario de prueba definimos 2 personas (p1, p2), siendo ambas coordinadoras (c1, c2).</w:t>
+      </w:r>
+    </w:p>
+    <w:p>
+      <w:pPr>
+        <w:jc w:val="both"/>
+      </w:pPr>
+    </w:p>
+    <w:p>
+      <w:pPr>
+        <w:jc w:val="both"/>
+      </w:pPr>
+      <w:r>
+        <w:t xml:space="preserve">El c1 crea el proyecto (proyect1) que genera las facturas (fact1, fact2, fact3, fact4). </w:t>
+      </w:r>
+    </w:p>
+    <w:p>
+      <w:pPr>
+        <w:jc w:val="both"/>
+      </w:pPr>
+      <w:r>
+        <w:t>El proyect1 está compuesto de un programa deportivo (progDepor1) y de un evento (e1), a su vez estos están compuestos de 2 actividades (a1, a2).</w:t>
+      </w:r>
+    </w:p>
+    <w:p>
+      <w:pPr>
+        <w:jc w:val="both"/>
+      </w:pPr>
+    </w:p>
+    <w:p>
+      <w:pPr>
+        <w:jc w:val="both"/>
+      </w:pPr>
+      <w:r>
+        <w:t>El c1 elabora un cuestionario (c1) de la actividad (a1) que está compuesto de 5 preguntas (p1, p2, p3, p4, p5).</w:t>
+      </w:r>
+    </w:p>
+    <w:p>
+      <w:pPr>
+        <w:jc w:val="both"/>
+      </w:pPr>
+    </w:p>
+    <w:p>
+      <w:pPr>
+        <w:jc w:val="both"/>
+      </w:pPr>
+      <w:r>
+        <w:t xml:space="preserve">El c2 crea el proyecto (proyect1) que genera las facturas (fact1, fact2, fact3, fact4). </w:t>
+      </w:r>
+    </w:p>
+    <w:p>
+      <w:pPr>
+        <w:jc w:val="both"/>
+      </w:pPr>
+      <w:r>
+        <w:t>El proyect1 está compuesto de un programa deportivo (progDepor1) y de un evento (e1), a su vez estos están compuestos de 2 actividades (a1, a2).</w:t>
+      </w:r>
+    </w:p>
+    <w:p>
+      <w:pPr>
+        <w:jc w:val="both"/>
+      </w:pPr>
+    </w:p>
+    <w:p>
+      <w:pPr>
+        <w:jc w:val="both"/>
+      </w:pPr>
+      <w:r>
+        <w:t>El c2 elabora un cuestionario (c1) de la actividad (a2) que está compuesto de 5 preguntas (p1, p2, p3, p4, p5).</w:t>
+      </w:r>
+    </w:p>
+    <w:p/>
+    <w:p/>
+    <w:p/>
+    <w:p/>
+    <w:p/>
+    <w:p/>
+    <w:p/>
+    <w:p/>
+    <w:p/>
+    <w:p/>
+    <w:p/>
+    <w:p/>
+    <w:p/>
+    <w:p/>
+    <w:p/>
+    <w:p/>
+    <w:p/>
+    <w:p/>
+    <w:p/>
+    <w:p/>
+    <w:p/>
+    <w:p/>
+    <w:p/>
+    <w:p/>
+    <w:p/>
+    <w:p/>
+    <w:p/>
+    <w:p/>
+    <w:p/>
+    <w:p/>
+    <w:p/>
     <w:p>
       <w:pPr>
         <w:pStyle w:val="Ttulo3"/>
       </w:pPr>
-      <w:bookmarkStart w:id="27" w:name="_Toc530933279"/>
-      <w:r>
-        <w:t>Escenario de prueba 1. Gestión de proyectos (coordinador)</w:t>
+      <w:bookmarkStart w:id="27" w:name="_Toc530933280"/>
+      <w:r>
+        <w:lastRenderedPageBreak/>
+        <w:t>Escenario de prueba 2. Gestión de proyectos (participante)</w:t>
       </w:r>
       <w:bookmarkEnd w:id="27"/>
     </w:p>
@@ -19410,270 +19975,174 @@
     <w:p/>
     <w:p/>
     <w:p/>
-    <w:p>
-      <w:pPr>
-        <w:jc w:val="both"/>
-      </w:pPr>
-    </w:p>
-    <w:p>
-      <w:pPr>
-        <w:jc w:val="both"/>
-      </w:pPr>
-    </w:p>
-    <w:p>
-      <w:pPr>
-        <w:jc w:val="both"/>
-      </w:pPr>
-    </w:p>
-    <w:p>
-      <w:pPr>
-        <w:jc w:val="both"/>
-      </w:pPr>
-    </w:p>
-    <w:p>
-      <w:pPr>
-        <w:jc w:val="both"/>
-      </w:pPr>
-    </w:p>
-    <w:p>
-      <w:pPr>
-        <w:jc w:val="both"/>
-      </w:pPr>
-    </w:p>
-    <w:p>
-      <w:pPr>
-        <w:jc w:val="both"/>
-      </w:pPr>
-    </w:p>
-    <w:p>
-      <w:pPr>
-        <w:jc w:val="both"/>
-      </w:pPr>
-    </w:p>
-    <w:p>
-      <w:pPr>
-        <w:jc w:val="both"/>
-      </w:pPr>
-    </w:p>
-    <w:p>
-      <w:pPr>
-        <w:jc w:val="both"/>
-      </w:pPr>
-    </w:p>
-    <w:p>
-      <w:pPr>
-        <w:jc w:val="both"/>
-      </w:pPr>
-    </w:p>
-    <w:p>
-      <w:pPr>
-        <w:jc w:val="both"/>
-      </w:pPr>
-    </w:p>
-    <w:p>
-      <w:pPr>
-        <w:jc w:val="both"/>
-      </w:pPr>
-    </w:p>
-    <w:p>
-      <w:pPr>
-        <w:jc w:val="both"/>
-      </w:pPr>
-    </w:p>
-    <w:p>
-      <w:pPr>
-        <w:jc w:val="both"/>
-      </w:pPr>
-    </w:p>
-    <w:p>
-      <w:pPr>
-        <w:jc w:val="both"/>
-      </w:pPr>
-    </w:p>
-    <w:p>
-      <w:pPr>
-        <w:jc w:val="both"/>
-      </w:pPr>
-    </w:p>
-    <w:p>
-      <w:pPr>
-        <w:jc w:val="both"/>
-      </w:pPr>
-    </w:p>
-    <w:p>
-      <w:pPr>
-        <w:jc w:val="both"/>
-      </w:pPr>
-    </w:p>
-    <w:p>
-      <w:pPr>
-        <w:jc w:val="both"/>
-      </w:pPr>
-    </w:p>
-    <w:p>
-      <w:pPr>
-        <w:jc w:val="both"/>
-      </w:pPr>
-    </w:p>
-    <w:p>
-      <w:pPr>
-        <w:jc w:val="both"/>
-      </w:pPr>
-    </w:p>
-    <w:p>
-      <w:pPr>
-        <w:jc w:val="both"/>
-      </w:pPr>
-    </w:p>
-    <w:p>
-      <w:pPr>
-        <w:jc w:val="both"/>
-      </w:pPr>
-    </w:p>
-    <w:p>
-      <w:pPr>
-        <w:jc w:val="both"/>
-      </w:pPr>
-    </w:p>
-    <w:p>
-      <w:pPr>
-        <w:jc w:val="both"/>
-      </w:pPr>
-    </w:p>
-    <w:p>
-      <w:pPr>
-        <w:jc w:val="both"/>
-      </w:pPr>
-    </w:p>
-    <w:p>
-      <w:pPr>
-        <w:jc w:val="both"/>
-      </w:pPr>
-    </w:p>
-    <w:p>
-      <w:pPr>
-        <w:jc w:val="both"/>
-      </w:pPr>
-    </w:p>
-    <w:p>
-      <w:pPr>
-        <w:jc w:val="both"/>
-      </w:pPr>
-    </w:p>
-    <w:p>
-      <w:pPr>
-        <w:jc w:val="both"/>
-      </w:pPr>
-    </w:p>
-    <w:p>
-      <w:pPr>
-        <w:jc w:val="both"/>
-      </w:pPr>
-    </w:p>
-    <w:p>
-      <w:pPr>
-        <w:jc w:val="both"/>
-      </w:pPr>
-    </w:p>
-    <w:p>
-      <w:pPr>
-        <w:jc w:val="both"/>
-      </w:pPr>
-    </w:p>
-    <w:p>
-      <w:pPr>
-        <w:jc w:val="both"/>
-      </w:pPr>
-    </w:p>
-    <w:p>
-      <w:pPr>
-        <w:jc w:val="both"/>
-      </w:pPr>
-    </w:p>
-    <w:p>
-      <w:pPr>
-        <w:jc w:val="both"/>
-      </w:pPr>
-      <w:r>
-        <w:t>En este escenario de prueba definimos 2 personas (p1, p2), siendo ambas coordinadoras (c1, c2).</w:t>
-      </w:r>
-    </w:p>
-    <w:p>
-      <w:pPr>
-        <w:jc w:val="both"/>
-      </w:pPr>
-    </w:p>
-    <w:p>
-      <w:pPr>
-        <w:jc w:val="both"/>
-      </w:pPr>
-      <w:r>
-        <w:t xml:space="preserve">El c1 crea el proyecto (proyect1) que genera las facturas (fact1, fact2, fact3, fact4). </w:t>
-      </w:r>
-    </w:p>
-    <w:p>
-      <w:pPr>
-        <w:jc w:val="both"/>
-      </w:pPr>
-      <w:r>
-        <w:t>El proyect1 está compuesto de un programa deportivo (progDepor1) y de un evento (e1), a su vez estos están compuestos de 2 actividades (a1, a2).</w:t>
-      </w:r>
-    </w:p>
-    <w:p>
-      <w:pPr>
-        <w:jc w:val="both"/>
-      </w:pPr>
-    </w:p>
-    <w:p>
-      <w:pPr>
-        <w:jc w:val="both"/>
-      </w:pPr>
-      <w:r>
-        <w:t>El c1 elabora un cuestionario (c1) de la actividad (a1) que está compuesto de 5 preguntas (p1, p2, p3, p4, p5).</w:t>
-      </w:r>
-    </w:p>
-    <w:p>
-      <w:pPr>
-        <w:jc w:val="both"/>
-      </w:pPr>
-    </w:p>
-    <w:p>
-      <w:pPr>
-        <w:jc w:val="both"/>
-      </w:pPr>
-      <w:r>
-        <w:t xml:space="preserve">El c2 crea el proyecto (proyect1) que genera las facturas (fact1, fact2, fact3, fact4). </w:t>
-      </w:r>
-    </w:p>
-    <w:p>
-      <w:pPr>
-        <w:jc w:val="both"/>
-      </w:pPr>
-      <w:r>
-        <w:t>El proyect1 está compuesto de un programa deportivo (progDepor1) y de un evento (e1), a su vez estos están compuestos de 2 actividades (a1, a2).</w:t>
-      </w:r>
-    </w:p>
-    <w:p>
-      <w:pPr>
-        <w:jc w:val="both"/>
-      </w:pPr>
-    </w:p>
-    <w:p>
-      <w:pPr>
-        <w:jc w:val="both"/>
-      </w:pPr>
-      <w:r>
-        <w:t>El c2 elabora un cuestionario (c1) de la actividad (a2) que está compuesto de 5 preguntas (p1, p2, p3, p4, p5).</w:t>
-      </w:r>
-    </w:p>
-    <w:p/>
-    <w:p/>
-    <w:p/>
-    <w:p/>
-    <w:p/>
-    <w:p/>
-    <w:p/>
-    <w:p/>
+    <w:p/>
+    <w:p/>
+    <w:p/>
+    <w:p/>
+    <w:p/>
+    <w:p/>
+    <w:p/>
+    <w:p/>
+    <w:p/>
+    <w:p/>
+    <w:p/>
+    <w:p/>
+    <w:p/>
+    <w:p/>
+    <w:p/>
+    <w:p/>
+    <w:p/>
+    <w:p/>
+    <w:p/>
+    <w:p/>
+    <w:p/>
+    <w:p/>
+    <w:p/>
+    <w:p/>
+    <w:p/>
+    <w:p/>
+    <w:p/>
+    <w:p/>
+    <w:p/>
+    <w:p/>
+    <w:p/>
+    <w:p/>
+    <w:p/>
+    <w:p/>
+    <w:p/>
+    <w:p/>
+    <w:p/>
+    <w:p/>
+    <w:p>
+      <w:pPr>
+        <w:jc w:val="both"/>
+      </w:pPr>
+      <w:r>
+        <w:lastRenderedPageBreak/>
+        <w:t>En este escenario de prueba definimos 3 personas (p1, p2, p3), siendo todas ellas participantes (part1, part2, part3).</w:t>
+      </w:r>
+    </w:p>
+    <w:p>
+      <w:pPr>
+        <w:jc w:val="both"/>
+      </w:pPr>
+    </w:p>
+    <w:p>
+      <w:pPr>
+        <w:jc w:val="both"/>
+      </w:pPr>
+      <w:r>
+        <w:t xml:space="preserve">El part1 determina la disponibilidad (disp1, disp2) que tiene para las actividades (a1, a2), siendo la disp1 (true) y la disp2 (false). </w:t>
+      </w:r>
+    </w:p>
+    <w:p>
+      <w:pPr>
+        <w:jc w:val="both"/>
+      </w:pPr>
+      <w:r>
+        <w:t xml:space="preserve">Por tanto, el part1 realiza la a1 y por ello paga la factura (fact5). Además, el part1 valora la a1 en el </w:t>
+      </w:r>
+      <w:proofErr w:type="gramStart"/>
+      <w:r>
+        <w:t>cuestionario(</w:t>
+      </w:r>
+      <w:proofErr w:type="gramEnd"/>
+      <w:r>
+        <w:t>c1) que contiene preguntas (p1...) y respuestas (r1...).</w:t>
+      </w:r>
+    </w:p>
+    <w:p>
+      <w:pPr>
+        <w:jc w:val="both"/>
+      </w:pPr>
+    </w:p>
+    <w:p>
+      <w:pPr>
+        <w:jc w:val="both"/>
+      </w:pPr>
+      <w:r>
+        <w:t>El part2 determina la disponibilidad (disp3, disp4) que tiene para las actividades (a1, a2), siendo la disp3 (true) y la disp4 (true).</w:t>
+      </w:r>
+    </w:p>
+    <w:p>
+      <w:pPr>
+        <w:jc w:val="both"/>
+      </w:pPr>
+      <w:r>
+        <w:t xml:space="preserve">Por tanto, el part2 realiza la a1 y por ello paga la factura (fact6). También el part2 valora la a1 en el </w:t>
+      </w:r>
+      <w:proofErr w:type="gramStart"/>
+      <w:r>
+        <w:t>cuestionario(</w:t>
+      </w:r>
+      <w:proofErr w:type="gramEnd"/>
+      <w:r>
+        <w:t xml:space="preserve">c2) que contiene preguntas (p1...) y respuestas (r1...). </w:t>
+      </w:r>
+    </w:p>
+    <w:p>
+      <w:pPr>
+        <w:jc w:val="both"/>
+      </w:pPr>
+      <w:r>
+        <w:t xml:space="preserve">Además, el part2 realiza la a2 y valora dicha actividad en el </w:t>
+      </w:r>
+      <w:proofErr w:type="gramStart"/>
+      <w:r>
+        <w:t>cuestionario(</w:t>
+      </w:r>
+      <w:proofErr w:type="gramEnd"/>
+      <w:r>
+        <w:t>c1) que contiene preguntas (p1...) y respuestas (r1...).</w:t>
+      </w:r>
+    </w:p>
+    <w:p>
+      <w:pPr>
+        <w:jc w:val="both"/>
+      </w:pPr>
+    </w:p>
+    <w:p>
+      <w:pPr>
+        <w:jc w:val="both"/>
+      </w:pPr>
+      <w:r>
+        <w:t>El part3 determina la disponibilidad (disp5, disp6) que tiene para las actividades (a1, a2), siendo la disp5 (false) y la disp6 (false).</w:t>
+      </w:r>
+    </w:p>
+    <w:p>
+      <w:pPr>
+        <w:jc w:val="both"/>
+      </w:pPr>
+      <w:r>
+        <w:t>Por tanto, el part3 no realiza ninguna actividad.</w:t>
+      </w:r>
+    </w:p>
+    <w:p>
+      <w:pPr>
+        <w:jc w:val="both"/>
+      </w:pPr>
+    </w:p>
+    <w:p>
+      <w:pPr>
+        <w:jc w:val="both"/>
+      </w:pPr>
+      <w:r>
+        <w:t xml:space="preserve">La a1 está contenida en el programa deportivo (progDepor1) y la a2 está contenida en el evento (e1), tanto en progDepor1 como el e1 están contenidos en el proyecto (proyec1). </w:t>
+      </w:r>
+    </w:p>
+    <w:p>
+      <w:pPr>
+        <w:jc w:val="both"/>
+      </w:pPr>
+    </w:p>
+    <w:p>
+      <w:pPr>
+        <w:jc w:val="both"/>
+      </w:pPr>
+      <w:r>
+        <w:t>El proyec1 genera 4 facturas (fact1, fact2, fact3, fact4).</w:t>
+      </w:r>
+    </w:p>
     <w:p/>
     <w:p/>
     <w:p/>
@@ -19701,9 +20170,10 @@
       <w:pPr>
         <w:pStyle w:val="Ttulo3"/>
       </w:pPr>
-      <w:bookmarkStart w:id="28" w:name="_Toc530933280"/>
-      <w:r>
-        <w:t>Escenario de prueba 2. Gestión de proyectos (participante)</w:t>
+      <w:bookmarkStart w:id="28" w:name="_Toc530933281"/>
+      <w:r>
+        <w:lastRenderedPageBreak/>
+        <w:t>Escenario de prueba 3. Gestión de proyectos (voluntario)</w:t>
       </w:r>
       <w:bookmarkEnd w:id="28"/>
     </w:p>
@@ -19758,28 +20228,29 @@
         <w:jc w:val="both"/>
       </w:pPr>
       <w:r>
-        <w:t>En este escenario de prueba definimos 3 personas (p1, p2, p3), siendo todas ellas participantes (part1, part2, part3).</w:t>
-      </w:r>
-    </w:p>
-    <w:p>
-      <w:pPr>
-        <w:jc w:val="both"/>
-      </w:pPr>
-    </w:p>
-    <w:p>
-      <w:pPr>
-        <w:jc w:val="both"/>
-      </w:pPr>
-      <w:r>
-        <w:t xml:space="preserve">El part1 determina la disponibilidad (disp1, disp2) que tiene para las actividades (a1, a2), siendo la disp1 (true) y la disp2 (false). </w:t>
-      </w:r>
-    </w:p>
-    <w:p>
-      <w:pPr>
-        <w:jc w:val="both"/>
-      </w:pPr>
-      <w:r>
-        <w:t xml:space="preserve">Por tanto, el part1 realiza la a1 y por ello paga la factura (fact5). Además, el part1 valora la a1 en el </w:t>
+        <w:lastRenderedPageBreak/>
+        <w:t>En este escenario de prueba definimos 3 personas (p1, p2, p3), siendo todas ellas voluntarios (v1, v2, v3).</w:t>
+      </w:r>
+    </w:p>
+    <w:p>
+      <w:pPr>
+        <w:jc w:val="both"/>
+      </w:pPr>
+    </w:p>
+    <w:p>
+      <w:pPr>
+        <w:jc w:val="both"/>
+      </w:pPr>
+      <w:r>
+        <w:t xml:space="preserve">El v1 determina la disponibilidad (disp1, disp2) que tiene para las actividades (a1, a2), siendo la disp1 (true) y la disp2 (false). </w:t>
+      </w:r>
+    </w:p>
+    <w:p>
+      <w:pPr>
+        <w:jc w:val="both"/>
+      </w:pPr>
+      <w:r>
+        <w:t xml:space="preserve">Por tanto, el v1 colabora en la a1. Además, el v1 valora la a1 en el </w:t>
       </w:r>
       <w:proofErr w:type="gramStart"/>
       <w:r>
@@ -19800,15 +20271,15 @@
         <w:jc w:val="both"/>
       </w:pPr>
       <w:r>
-        <w:t>El part2 determina la disponibilidad (disp3, disp4) que tiene para las actividades (a1, a2), siendo la disp3 (true) y la disp4 (true).</w:t>
-      </w:r>
-    </w:p>
-    <w:p>
-      <w:pPr>
-        <w:jc w:val="both"/>
-      </w:pPr>
-      <w:r>
-        <w:t xml:space="preserve">Por tanto, el part2 realiza la a1 y por ello paga la factura (fact6). También el part2 valora la a1 en el </w:t>
+        <w:t xml:space="preserve">El v2 determina la disponibilidad (disp3, disp4) que tiene para las actividades (a1, a2), siendo la disp3 (true) y la disp4 (true). </w:t>
+      </w:r>
+    </w:p>
+    <w:p>
+      <w:pPr>
+        <w:jc w:val="both"/>
+      </w:pPr>
+      <w:r>
+        <w:t xml:space="preserve">Por tanto, el v2 colabora en la a1. También, el v2 valora la a1 en el </w:t>
       </w:r>
       <w:proofErr w:type="gramStart"/>
       <w:r>
@@ -19824,7 +20295,7 @@
         <w:jc w:val="both"/>
       </w:pPr>
       <w:r>
-        <w:t xml:space="preserve">Además, el part2 realiza la a2 y valora dicha actividad en el </w:t>
+        <w:t xml:space="preserve">Además, el v2 colabora en la a2 y valora dicha actividad en el </w:t>
       </w:r>
       <w:proofErr w:type="gramStart"/>
       <w:r>
@@ -19845,15 +20316,7 @@
         <w:jc w:val="both"/>
       </w:pPr>
       <w:r>
-        <w:t>El part3 determina la disponibilidad (disp5, disp6) que tiene para las actividades (a1, a2), siendo la disp5 (false) y la disp6 (false).</w:t>
-      </w:r>
-    </w:p>
-    <w:p>
-      <w:pPr>
-        <w:jc w:val="both"/>
-      </w:pPr>
-      <w:r>
-        <w:t>Por tanto, el part3 no realiza ninguna actividad.</w:t>
+        <w:t>El v3 determina la disponibilidad (disp5, disp6) que tiene para las actividades (a1, a2), siendo la disp5 (false) y la disp6 (false). Por tanto, el v3 no colabora en ninguna actividad.</w:t>
       </w:r>
     </w:p>
     <w:p>
@@ -19882,36 +20345,129 @@
         <w:t>El proyec1 genera 4 facturas (fact1, fact2, fact3, fact4).</w:t>
       </w:r>
     </w:p>
-    <w:p/>
-    <w:p/>
-    <w:p/>
-    <w:p/>
-    <w:p/>
-    <w:p/>
-    <w:p/>
-    <w:p/>
-    <w:p/>
-    <w:p/>
-    <w:p/>
-    <w:p/>
-    <w:p/>
-    <w:p/>
-    <w:p/>
-    <w:p/>
-    <w:p/>
-    <w:p/>
-    <w:p/>
-    <w:p/>
-    <w:p/>
-    <w:p/>
-    <w:p/>
+    <w:p>
+      <w:pPr>
+        <w:jc w:val="both"/>
+      </w:pPr>
+    </w:p>
+    <w:p>
+      <w:pPr>
+        <w:jc w:val="both"/>
+      </w:pPr>
+    </w:p>
+    <w:p>
+      <w:pPr>
+        <w:jc w:val="both"/>
+      </w:pPr>
+    </w:p>
+    <w:p>
+      <w:pPr>
+        <w:jc w:val="both"/>
+      </w:pPr>
+    </w:p>
+    <w:p>
+      <w:pPr>
+        <w:jc w:val="both"/>
+      </w:pPr>
+    </w:p>
+    <w:p>
+      <w:pPr>
+        <w:jc w:val="both"/>
+      </w:pPr>
+    </w:p>
+    <w:p>
+      <w:pPr>
+        <w:jc w:val="both"/>
+      </w:pPr>
+    </w:p>
+    <w:p>
+      <w:pPr>
+        <w:jc w:val="both"/>
+      </w:pPr>
+    </w:p>
+    <w:p>
+      <w:pPr>
+        <w:jc w:val="both"/>
+      </w:pPr>
+    </w:p>
+    <w:p>
+      <w:pPr>
+        <w:jc w:val="both"/>
+      </w:pPr>
+    </w:p>
+    <w:p>
+      <w:pPr>
+        <w:jc w:val="both"/>
+      </w:pPr>
+    </w:p>
+    <w:p>
+      <w:pPr>
+        <w:jc w:val="both"/>
+      </w:pPr>
+    </w:p>
+    <w:p>
+      <w:pPr>
+        <w:jc w:val="both"/>
+      </w:pPr>
+    </w:p>
+    <w:p>
+      <w:pPr>
+        <w:jc w:val="both"/>
+      </w:pPr>
+    </w:p>
+    <w:p>
+      <w:pPr>
+        <w:jc w:val="both"/>
+      </w:pPr>
+    </w:p>
+    <w:p>
+      <w:pPr>
+        <w:jc w:val="both"/>
+      </w:pPr>
+    </w:p>
+    <w:p>
+      <w:pPr>
+        <w:jc w:val="both"/>
+      </w:pPr>
+    </w:p>
+    <w:p>
+      <w:pPr>
+        <w:jc w:val="both"/>
+      </w:pPr>
+    </w:p>
+    <w:p>
+      <w:pPr>
+        <w:jc w:val="both"/>
+      </w:pPr>
+    </w:p>
+    <w:p>
+      <w:pPr>
+        <w:jc w:val="both"/>
+      </w:pPr>
+    </w:p>
+    <w:p>
+      <w:pPr>
+        <w:jc w:val="both"/>
+      </w:pPr>
+    </w:p>
+    <w:p>
+      <w:pPr>
+        <w:jc w:val="both"/>
+      </w:pPr>
+    </w:p>
+    <w:p>
+      <w:pPr>
+        <w:jc w:val="both"/>
+      </w:pPr>
+    </w:p>
     <w:p>
       <w:pPr>
         <w:pStyle w:val="Ttulo3"/>
       </w:pPr>
-      <w:bookmarkStart w:id="29" w:name="_Toc530933281"/>
-      <w:r>
-        <w:t>Escenario de prueba 3. Gestión de proyectos (voluntario)</w:t>
+      <w:bookmarkStart w:id="29" w:name="_Toc530933282"/>
+      <w:r>
+        <w:lastRenderedPageBreak/>
+        <w:t>Escenario de prueba 4. Gestión de proyectos (patrocinador)</w:t>
       </w:r>
       <w:bookmarkEnd w:id="29"/>
     </w:p>
@@ -19966,244 +20522,94 @@
         <w:jc w:val="both"/>
       </w:pPr>
       <w:r>
-        <w:t>En este escenario de prueba definimos 3 personas (p1, p2, p3), siendo todas ellas voluntarios (v1, v2, v3).</w:t>
-      </w:r>
-    </w:p>
-    <w:p>
-      <w:pPr>
-        <w:jc w:val="both"/>
-      </w:pPr>
-    </w:p>
-    <w:p>
-      <w:pPr>
-        <w:jc w:val="both"/>
-      </w:pPr>
-      <w:r>
-        <w:t xml:space="preserve">El v1 determina la disponibilidad (disp1, disp2) que tiene para las actividades (a1, a2), siendo la disp1 (true) y la disp2 (false). </w:t>
-      </w:r>
-    </w:p>
-    <w:p>
-      <w:pPr>
-        <w:jc w:val="both"/>
-      </w:pPr>
-      <w:r>
-        <w:t xml:space="preserve">Por tanto, el v1 colabora en la a1. Además, el v1 valora la a1 en el </w:t>
-      </w:r>
-      <w:proofErr w:type="gramStart"/>
-      <w:r>
-        <w:t>cuestionario(</w:t>
-      </w:r>
-      <w:proofErr w:type="gramEnd"/>
-      <w:r>
-        <w:t>c1) que contiene preguntas (p1...) y respuestas (r1...).</w:t>
-      </w:r>
-    </w:p>
-    <w:p>
-      <w:pPr>
-        <w:jc w:val="both"/>
-      </w:pPr>
-    </w:p>
-    <w:p>
-      <w:pPr>
-        <w:jc w:val="both"/>
-      </w:pPr>
-      <w:r>
-        <w:t xml:space="preserve">El v2 determina la disponibilidad (disp3, disp4) que tiene para las actividades (a1, a2), siendo la disp3 (true) y la disp4 (true). </w:t>
-      </w:r>
-    </w:p>
-    <w:p>
-      <w:pPr>
-        <w:jc w:val="both"/>
-      </w:pPr>
-      <w:r>
-        <w:t xml:space="preserve">Por tanto, el v2 colabora en la a1. También, el v2 valora la a1 en el </w:t>
-      </w:r>
-      <w:proofErr w:type="gramStart"/>
-      <w:r>
-        <w:t>cuestionario(</w:t>
-      </w:r>
-      <w:proofErr w:type="gramEnd"/>
-      <w:r>
-        <w:t xml:space="preserve">c2) que contiene preguntas (p1...) y respuestas (r1...). </w:t>
-      </w:r>
-    </w:p>
-    <w:p>
-      <w:pPr>
-        <w:jc w:val="both"/>
-      </w:pPr>
-      <w:r>
-        <w:t xml:space="preserve">Además, el v2 colabora en la a2 y valora dicha actividad en el </w:t>
-      </w:r>
-      <w:proofErr w:type="gramStart"/>
-      <w:r>
-        <w:t>cuestionario(</w:t>
-      </w:r>
-      <w:proofErr w:type="gramEnd"/>
-      <w:r>
-        <w:t>c1) que contiene preguntas (p1...) y respuestas (r1...).</w:t>
-      </w:r>
-    </w:p>
-    <w:p>
-      <w:pPr>
-        <w:jc w:val="both"/>
-      </w:pPr>
-    </w:p>
-    <w:p>
-      <w:pPr>
-        <w:jc w:val="both"/>
-      </w:pPr>
-      <w:r>
-        <w:t>El v3 determina la disponibilidad (disp5, disp6) que tiene para las actividades (a1, a2), siendo la disp5 (false) y la disp6 (false). Por tanto, el v3 no colabora en ninguna actividad.</w:t>
-      </w:r>
-    </w:p>
-    <w:p>
-      <w:pPr>
-        <w:jc w:val="both"/>
-      </w:pPr>
-    </w:p>
-    <w:p>
-      <w:pPr>
-        <w:jc w:val="both"/>
-      </w:pPr>
-      <w:r>
-        <w:t xml:space="preserve">La a1 está contenida en el programa deportivo (progDepor1) y la a2 está contenida en el evento (e1), tanto en progDepor1 como el e1 están contenidos en el proyecto (proyec1). </w:t>
-      </w:r>
-    </w:p>
-    <w:p>
-      <w:pPr>
-        <w:jc w:val="both"/>
-      </w:pPr>
-    </w:p>
-    <w:p>
-      <w:pPr>
-        <w:jc w:val="both"/>
-      </w:pPr>
-      <w:r>
-        <w:t>El proyec1 genera 4 facturas (fact1, fact2, fact3, fact4).</w:t>
-      </w:r>
-    </w:p>
-    <w:p>
-      <w:pPr>
-        <w:jc w:val="both"/>
-      </w:pPr>
-    </w:p>
-    <w:p>
-      <w:pPr>
-        <w:jc w:val="both"/>
-      </w:pPr>
-    </w:p>
-    <w:p>
-      <w:pPr>
-        <w:jc w:val="both"/>
-      </w:pPr>
-    </w:p>
-    <w:p>
-      <w:pPr>
-        <w:jc w:val="both"/>
-      </w:pPr>
-    </w:p>
-    <w:p>
-      <w:pPr>
-        <w:jc w:val="both"/>
-      </w:pPr>
-    </w:p>
-    <w:p>
-      <w:pPr>
-        <w:jc w:val="both"/>
-      </w:pPr>
-    </w:p>
-    <w:p>
-      <w:pPr>
-        <w:jc w:val="both"/>
-      </w:pPr>
-    </w:p>
-    <w:p>
-      <w:pPr>
-        <w:jc w:val="both"/>
-      </w:pPr>
-    </w:p>
-    <w:p>
-      <w:pPr>
-        <w:jc w:val="both"/>
-      </w:pPr>
-    </w:p>
-    <w:p>
-      <w:pPr>
-        <w:jc w:val="both"/>
-      </w:pPr>
-    </w:p>
-    <w:p>
-      <w:pPr>
-        <w:jc w:val="both"/>
-      </w:pPr>
-    </w:p>
-    <w:p>
-      <w:pPr>
-        <w:jc w:val="both"/>
-      </w:pPr>
-    </w:p>
-    <w:p>
-      <w:pPr>
-        <w:jc w:val="both"/>
-      </w:pPr>
-    </w:p>
-    <w:p>
-      <w:pPr>
-        <w:jc w:val="both"/>
-      </w:pPr>
-    </w:p>
-    <w:p>
-      <w:pPr>
-        <w:jc w:val="both"/>
-      </w:pPr>
-    </w:p>
-    <w:p>
-      <w:pPr>
-        <w:jc w:val="both"/>
-      </w:pPr>
-    </w:p>
-    <w:p>
-      <w:pPr>
-        <w:jc w:val="both"/>
-      </w:pPr>
-    </w:p>
-    <w:p>
-      <w:pPr>
-        <w:jc w:val="both"/>
-      </w:pPr>
-    </w:p>
-    <w:p>
-      <w:pPr>
-        <w:jc w:val="both"/>
-      </w:pPr>
-    </w:p>
-    <w:p>
-      <w:pPr>
-        <w:jc w:val="both"/>
-      </w:pPr>
-    </w:p>
-    <w:p>
-      <w:pPr>
-        <w:jc w:val="both"/>
-      </w:pPr>
-    </w:p>
-    <w:p>
-      <w:pPr>
-        <w:jc w:val="both"/>
-      </w:pPr>
-    </w:p>
-    <w:p>
-      <w:pPr>
-        <w:jc w:val="both"/>
-      </w:pPr>
-    </w:p>
+        <w:lastRenderedPageBreak/>
+        <w:t xml:space="preserve">En este escenario de prueba definimos 2 patrocinadores (p1, p2). </w:t>
+      </w:r>
+    </w:p>
+    <w:p>
+      <w:pPr>
+        <w:jc w:val="both"/>
+      </w:pPr>
+    </w:p>
+    <w:p>
+      <w:pPr>
+        <w:jc w:val="both"/>
+      </w:pPr>
+      <w:r>
+        <w:t>El p1 realiza una financiación (f1) que financia la actividad (a1). La a1 está contenida en el programa deportivo (progDepor1).</w:t>
+      </w:r>
+    </w:p>
+    <w:p>
+      <w:pPr>
+        <w:jc w:val="both"/>
+      </w:pPr>
+    </w:p>
+    <w:p>
+      <w:pPr>
+        <w:jc w:val="both"/>
+      </w:pPr>
+      <w:r>
+        <w:t>El p2 realiza una financiación (f2) que financia la actividad (a2). La a2 está contenida en el evento (e1).</w:t>
+      </w:r>
+    </w:p>
+    <w:p>
+      <w:pPr>
+        <w:jc w:val="both"/>
+      </w:pPr>
+    </w:p>
+    <w:p>
+      <w:pPr>
+        <w:jc w:val="both"/>
+      </w:pPr>
+      <w:r>
+        <w:t>Ambos (progDepor1 y e1) están contenidos en el proyecto (p1), el cual genera 4 facturas (fact1, fact2, fact3 fact4).</w:t>
+      </w:r>
+    </w:p>
+    <w:p/>
+    <w:p/>
+    <w:p/>
+    <w:p/>
+    <w:p/>
+    <w:p/>
+    <w:p/>
+    <w:p/>
+    <w:p/>
+    <w:p/>
+    <w:p/>
+    <w:p/>
+    <w:p/>
+    <w:p/>
+    <w:p/>
+    <w:p/>
+    <w:p/>
+    <w:p/>
+    <w:p/>
+    <w:p/>
+    <w:p/>
+    <w:p/>
+    <w:p/>
+    <w:p/>
+    <w:p/>
+    <w:p/>
+    <w:p/>
+    <w:p/>
+    <w:p/>
+    <w:p/>
+    <w:p/>
+    <w:p/>
+    <w:p/>
+    <w:p/>
+    <w:p/>
+    <w:p/>
+    <w:p/>
     <w:p>
       <w:pPr>
         <w:pStyle w:val="Ttulo3"/>
       </w:pPr>
-      <w:bookmarkStart w:id="30" w:name="_Toc530933282"/>
-      <w:r>
-        <w:t>Escenario de prueba 4. Gestión de proyectos (patrocinador)</w:t>
+      <w:bookmarkStart w:id="30" w:name="_Toc530933283"/>
+      <w:r>
+        <w:lastRenderedPageBreak/>
+        <w:t>Escenario de prueba 5. Gestión de comunicaciones</w:t>
       </w:r>
       <w:bookmarkEnd w:id="30"/>
     </w:p>
@@ -20258,146 +20664,7 @@
         <w:jc w:val="both"/>
       </w:pPr>
       <w:r>
-        <w:t xml:space="preserve">En este escenario de prueba definimos 2 patrocinadores (p1, p2). </w:t>
-      </w:r>
-    </w:p>
-    <w:p>
-      <w:pPr>
-        <w:jc w:val="both"/>
-      </w:pPr>
-    </w:p>
-    <w:p>
-      <w:pPr>
-        <w:jc w:val="both"/>
-      </w:pPr>
-      <w:r>
-        <w:t>El p1 realiza una financiación (f1) que financia la actividad (a1). La a1 está contenida en el programa deportivo (progDepor1).</w:t>
-      </w:r>
-    </w:p>
-    <w:p>
-      <w:pPr>
-        <w:jc w:val="both"/>
-      </w:pPr>
-    </w:p>
-    <w:p>
-      <w:pPr>
-        <w:jc w:val="both"/>
-      </w:pPr>
-      <w:r>
-        <w:t>El p2 realiza una financiación (f2) que financia la actividad (a2). La a2 está contenida en el evento (e1).</w:t>
-      </w:r>
-    </w:p>
-    <w:p>
-      <w:pPr>
-        <w:jc w:val="both"/>
-      </w:pPr>
-    </w:p>
-    <w:p>
-      <w:pPr>
-        <w:jc w:val="both"/>
-      </w:pPr>
-      <w:r>
-        <w:t>Ambos (progDepor1 y e1) están contenidos en el proyecto (p1), el cual genera 4 facturas (fact1, fact2, fact3 fact4).</w:t>
-      </w:r>
-    </w:p>
-    <w:p/>
-    <w:p/>
-    <w:p/>
-    <w:p/>
-    <w:p/>
-    <w:p/>
-    <w:p/>
-    <w:p/>
-    <w:p/>
-    <w:p/>
-    <w:p/>
-    <w:p/>
-    <w:p/>
-    <w:p/>
-    <w:p/>
-    <w:p/>
-    <w:p/>
-    <w:p/>
-    <w:p/>
-    <w:p/>
-    <w:p/>
-    <w:p/>
-    <w:p/>
-    <w:p/>
-    <w:p/>
-    <w:p/>
-    <w:p/>
-    <w:p/>
-    <w:p/>
-    <w:p/>
-    <w:p/>
-    <w:p/>
-    <w:p/>
-    <w:p/>
-    <w:p/>
-    <w:p/>
-    <w:p/>
-    <w:p>
-      <w:pPr>
-        <w:pStyle w:val="Ttulo3"/>
-      </w:pPr>
-      <w:bookmarkStart w:id="31" w:name="_Toc530933283"/>
-      <w:r>
-        <w:t>Escenario de prueba 5. Gestión de comunicaciones</w:t>
-      </w:r>
-      <w:bookmarkEnd w:id="31"/>
-    </w:p>
-    <w:p/>
-    <w:p/>
-    <w:p/>
-    <w:p/>
-    <w:p/>
-    <w:p/>
-    <w:p/>
-    <w:p/>
-    <w:p/>
-    <w:p/>
-    <w:p/>
-    <w:p/>
-    <w:p/>
-    <w:p/>
-    <w:p/>
-    <w:p/>
-    <w:p/>
-    <w:p/>
-    <w:p/>
-    <w:p/>
-    <w:p/>
-    <w:p/>
-    <w:p/>
-    <w:p/>
-    <w:p/>
-    <w:p/>
-    <w:p/>
-    <w:p/>
-    <w:p/>
-    <w:p/>
-    <w:p/>
-    <w:p/>
-    <w:p/>
-    <w:p/>
-    <w:p/>
-    <w:p/>
-    <w:p/>
-    <w:p/>
-    <w:p/>
-    <w:p/>
-    <w:p/>
-    <w:p/>
-    <w:p/>
-    <w:p/>
-    <w:p/>
-    <w:p/>
-    <w:p>
-      <w:pPr>
-        <w:jc w:val="both"/>
-      </w:pPr>
-      <w:r>
+        <w:lastRenderedPageBreak/>
         <w:t>En este escenario de prueba se instancian 7 personas (p1, p2</w:t>
       </w:r>
       <w:proofErr w:type="gramStart"/>
@@ -20562,23 +20829,23 @@
           <w:numId w:val="8"/>
         </w:numPr>
       </w:pPr>
-      <w:bookmarkStart w:id="32" w:name="_Toc530933284"/>
+      <w:bookmarkStart w:id="31" w:name="_Toc530933284"/>
       <w:r>
         <w:lastRenderedPageBreak/>
         <w:t>MATRICES DE TRAZABILIDAD</w:t>
       </w:r>
+      <w:bookmarkEnd w:id="31"/>
+    </w:p>
+    <w:p/>
+    <w:p>
+      <w:pPr>
+        <w:pStyle w:val="Ttulo2"/>
+      </w:pPr>
+      <w:bookmarkStart w:id="32" w:name="_Toc530933285"/>
+      <w:r>
+        <w:t>Matriz clases de entidad y requisitos de información</w:t>
+      </w:r>
       <w:bookmarkEnd w:id="32"/>
-    </w:p>
-    <w:p/>
-    <w:p>
-      <w:pPr>
-        <w:pStyle w:val="Ttulo2"/>
-      </w:pPr>
-      <w:bookmarkStart w:id="33" w:name="_Toc530933285"/>
-      <w:r>
-        <w:t>Matriz clases de entidad y requisitos de información</w:t>
-      </w:r>
-      <w:bookmarkEnd w:id="33"/>
     </w:p>
     <w:p/>
     <w:p/>
@@ -20612,7 +20879,7 @@
           <v:shape id="_x0000_i1025" type="#_x0000_t75" style="width:480.6pt;height:296.75pt" o:ole="">
             <v:imagedata r:id="rId14" o:title=""/>
           </v:shape>
-          <o:OLEObject Type="Embed" ProgID="Excel.Sheet.12" ShapeID="_x0000_i1025" DrawAspect="Content" ObjectID="_1605971181" r:id="rId15"/>
+          <o:OLEObject Type="Embed" ProgID="Excel.Sheet.12" ShapeID="_x0000_i1025" DrawAspect="Content" ObjectID="_1605973045" r:id="rId15"/>
         </w:object>
       </w:r>
     </w:p>
@@ -20635,19 +20902,19 @@
       <w:pPr>
         <w:pStyle w:val="Ttulo2"/>
       </w:pPr>
-      <w:bookmarkStart w:id="34" w:name="_Toc530933286"/>
+      <w:bookmarkStart w:id="33" w:name="_Toc530933286"/>
       <w:r>
         <w:lastRenderedPageBreak/>
         <w:t>Matriz de clases de entidad y reglas de negocio</w:t>
       </w:r>
-      <w:bookmarkEnd w:id="34"/>
-    </w:p>
-    <w:p/>
-    <w:p/>
-    <w:p/>
-    <w:p/>
-    <w:bookmarkStart w:id="35" w:name="_MON_1604667278"/>
-    <w:bookmarkEnd w:id="35"/>
+      <w:bookmarkEnd w:id="33"/>
+    </w:p>
+    <w:p/>
+    <w:p/>
+    <w:p/>
+    <w:p/>
+    <w:bookmarkStart w:id="34" w:name="_MON_1604667278"/>
+    <w:bookmarkEnd w:id="34"/>
     <w:p>
       <w:pPr>
         <w:jc w:val="center"/>
@@ -20657,7 +20924,7 @@
           <v:shape id="_x0000_i1026" type="#_x0000_t75" style="width:716.9pt;height:227.2pt" o:ole="">
             <v:imagedata r:id="rId16" o:title=""/>
           </v:shape>
-          <o:OLEObject Type="Embed" ProgID="Excel.Sheet.12" ShapeID="_x0000_i1026" DrawAspect="Content" ObjectID="_1605971182" r:id="rId17"/>
+          <o:OLEObject Type="Embed" ProgID="Excel.Sheet.12" ShapeID="_x0000_i1026" DrawAspect="Content" ObjectID="_1605973046" r:id="rId17"/>
         </w:object>
       </w:r>
     </w:p>
@@ -20676,19 +20943,19 @@
       <w:pPr>
         <w:pStyle w:val="Ttulo2"/>
       </w:pPr>
-      <w:bookmarkStart w:id="36" w:name="_Toc530933287"/>
+      <w:bookmarkStart w:id="35" w:name="_Toc530933287"/>
       <w:r>
         <w:lastRenderedPageBreak/>
         <w:t>Matriz de asociaciones y requisitos de información</w:t>
       </w:r>
-      <w:bookmarkEnd w:id="36"/>
-    </w:p>
-    <w:p/>
-    <w:p/>
-    <w:p/>
-    <w:p/>
-    <w:bookmarkStart w:id="37" w:name="_MON_1604667533"/>
-    <w:bookmarkEnd w:id="37"/>
+      <w:bookmarkEnd w:id="35"/>
+    </w:p>
+    <w:p/>
+    <w:p/>
+    <w:p/>
+    <w:p/>
+    <w:bookmarkStart w:id="36" w:name="_MON_1604667533"/>
+    <w:bookmarkEnd w:id="36"/>
     <w:p>
       <w:pPr>
         <w:jc w:val="center"/>
@@ -20698,7 +20965,7 @@
           <v:shape id="_x0000_i1027" type="#_x0000_t75" style="width:514.25pt;height:243.15pt" o:ole="">
             <v:imagedata r:id="rId18" o:title=""/>
           </v:shape>
-          <o:OLEObject Type="Embed" ProgID="Excel.Sheet.12" ShapeID="_x0000_i1027" DrawAspect="Content" ObjectID="_1605971183" r:id="rId19"/>
+          <o:OLEObject Type="Embed" ProgID="Excel.Sheet.12" ShapeID="_x0000_i1027" DrawAspect="Content" ObjectID="_1605973047" r:id="rId19"/>
         </w:object>
       </w:r>
     </w:p>
@@ -20716,12 +20983,12 @@
       <w:pPr>
         <w:pStyle w:val="Ttulo2"/>
       </w:pPr>
-      <w:bookmarkStart w:id="38" w:name="_Toc530933288"/>
+      <w:bookmarkStart w:id="37" w:name="_Toc530933288"/>
       <w:r>
         <w:lastRenderedPageBreak/>
         <w:t>Matriz de asociaciones y reglas de negocios</w:t>
       </w:r>
-      <w:bookmarkEnd w:id="38"/>
+      <w:bookmarkEnd w:id="37"/>
     </w:p>
     <w:p/>
     <w:p/>
@@ -20737,7 +21004,7 @@
           <v:shape id="_x0000_i1028" type="#_x0000_t75" style="width:733.95pt;height:183.7pt" o:ole="">
             <v:imagedata r:id="rId20" o:title=""/>
           </v:shape>
-          <o:OLEObject Type="Embed" ProgID="Excel.Sheet.12" ShapeID="_x0000_i1028" DrawAspect="Content" ObjectID="_1605971184" r:id="rId21"/>
+          <o:OLEObject Type="Embed" ProgID="Excel.Sheet.12" ShapeID="_x0000_i1028" DrawAspect="Content" ObjectID="_1605973048" r:id="rId21"/>
         </w:object>
       </w:r>
     </w:p>
@@ -20758,12 +21025,12 @@
       <w:pPr>
         <w:pStyle w:val="Ttulo2"/>
       </w:pPr>
-      <w:bookmarkStart w:id="39" w:name="_Toc530933289"/>
+      <w:bookmarkStart w:id="38" w:name="_Toc530933289"/>
       <w:r>
         <w:lastRenderedPageBreak/>
         <w:t>Matriz de restricciones y requisitos de información</w:t>
       </w:r>
-      <w:bookmarkEnd w:id="39"/>
+      <w:bookmarkEnd w:id="38"/>
     </w:p>
     <w:p/>
     <w:p/>
@@ -20776,7 +21043,7 @@
           <v:shape id="_x0000_i1029" type="#_x0000_t75" style="width:527.55pt;height:389.75pt" o:ole="">
             <v:imagedata r:id="rId22" o:title=""/>
           </v:shape>
-          <o:OLEObject Type="Embed" ProgID="Excel.Sheet.12" ShapeID="_x0000_i1029" DrawAspect="Content" ObjectID="_1605971185" r:id="rId23"/>
+          <o:OLEObject Type="Embed" ProgID="Excel.Sheet.12" ShapeID="_x0000_i1029" DrawAspect="Content" ObjectID="_1605973049" r:id="rId23"/>
         </w:object>
       </w:r>
     </w:p>
@@ -20786,12 +21053,12 @@
       <w:pPr>
         <w:pStyle w:val="Ttulo2"/>
       </w:pPr>
-      <w:bookmarkStart w:id="40" w:name="_Toc530933290"/>
+      <w:bookmarkStart w:id="39" w:name="_Toc530933290"/>
       <w:r>
         <w:lastRenderedPageBreak/>
         <w:t>Matriz de restricciones y reglas de negocio</w:t>
       </w:r>
-      <w:bookmarkEnd w:id="40"/>
+      <w:bookmarkEnd w:id="39"/>
     </w:p>
     <w:p/>
     <w:p/>
@@ -20806,7 +21073,7 @@
           <v:shape id="_x0000_i1030" type="#_x0000_t75" style="width:731.4pt;height:319.25pt" o:ole="">
             <v:imagedata r:id="rId24" o:title=""/>
           </v:shape>
-          <o:OLEObject Type="Embed" ProgID="Excel.Sheet.12" ShapeID="_x0000_i1030" DrawAspect="Content" ObjectID="_1605971186" r:id="rId25"/>
+          <o:OLEObject Type="Embed" ProgID="Excel.Sheet.12" ShapeID="_x0000_i1030" DrawAspect="Content" ObjectID="_1605973050" r:id="rId25"/>
         </w:object>
       </w:r>
     </w:p>
@@ -20832,27 +21099,27 @@
           <w:numId w:val="8"/>
         </w:numPr>
       </w:pPr>
-      <w:bookmarkStart w:id="41" w:name="_Toc530933291"/>
+      <w:bookmarkStart w:id="40" w:name="_Toc530933291"/>
       <w:r>
         <w:lastRenderedPageBreak/>
         <w:t>ANEXOS</w:t>
       </w:r>
+      <w:bookmarkEnd w:id="40"/>
+    </w:p>
+    <w:p/>
+    <w:p>
+      <w:pPr>
+        <w:pStyle w:val="Ttulo2"/>
+      </w:pPr>
+      <w:bookmarkStart w:id="41" w:name="_Toc530933292"/>
+      <w:r>
+        <w:t xml:space="preserve">Anexo I: Prototipo de </w:t>
+      </w:r>
+      <w:proofErr w:type="spellStart"/>
+      <w:r>
+        <w:t>newsletter</w:t>
+      </w:r>
       <w:bookmarkEnd w:id="41"/>
-    </w:p>
-    <w:p/>
-    <w:p>
-      <w:pPr>
-        <w:pStyle w:val="Ttulo2"/>
-      </w:pPr>
-      <w:bookmarkStart w:id="42" w:name="_Toc530933292"/>
-      <w:r>
-        <w:t xml:space="preserve">Anexo I: Prototipo de </w:t>
-      </w:r>
-      <w:proofErr w:type="spellStart"/>
-      <w:r>
-        <w:t>newsletter</w:t>
-      </w:r>
-      <w:bookmarkEnd w:id="42"/>
       <w:proofErr w:type="spellEnd"/>
     </w:p>
     <w:p/>
@@ -20946,7 +21213,7 @@
               </wp:anchor>
             </w:drawing>
           </mc:Choice>
-          <mc:Fallback xmlns:w16se="http://schemas.microsoft.com/office/word/2015/wordml/symex" xmlns:w16cid="http://schemas.microsoft.com/office/word/2016/wordml/cid" xmlns:w15="http://schemas.microsoft.com/office/word/2012/wordml" xmlns:am3d="http://schemas.microsoft.com/office/drawing/2017/model3d" xmlns:aink="http://schemas.microsoft.com/office/drawing/2016/ink" xmlns:cx8="http://schemas.microsoft.com/office/drawing/2016/5/14/chartex" xmlns:cx7="http://schemas.microsoft.com/office/drawing/2016/5/13/chartex" xmlns:cx6="http://schemas.microsoft.com/office/drawing/2016/5/12/chartex" xmlns:cx5="http://schemas.microsoft.com/office/drawing/2016/5/11/chartex" xmlns:cx4="http://schemas.microsoft.com/office/drawing/2016/5/10/chartex" xmlns:cx3="http://schemas.microsoft.com/office/drawing/2016/5/9/chartex" xmlns:cx2="http://schemas.microsoft.com/office/drawing/2015/10/21/chartex" xmlns:cx1="http://schemas.microsoft.com/office/drawing/2015/9/8/chartex" xmlns:cx="http://schemas.microsoft.com/office/drawing/2014/chartex">
+          <mc:Fallback xmlns:cx="http://schemas.microsoft.com/office/drawing/2014/chartex" xmlns:cx1="http://schemas.microsoft.com/office/drawing/2015/9/8/chartex" xmlns:cx2="http://schemas.microsoft.com/office/drawing/2015/10/21/chartex" xmlns:cx3="http://schemas.microsoft.com/office/drawing/2016/5/9/chartex" xmlns:cx4="http://schemas.microsoft.com/office/drawing/2016/5/10/chartex" xmlns:cx5="http://schemas.microsoft.com/office/drawing/2016/5/11/chartex" xmlns:cx6="http://schemas.microsoft.com/office/drawing/2016/5/12/chartex" xmlns:cx7="http://schemas.microsoft.com/office/drawing/2016/5/13/chartex" xmlns:cx8="http://schemas.microsoft.com/office/drawing/2016/5/14/chartex" xmlns:aink="http://schemas.microsoft.com/office/drawing/2016/ink" xmlns:am3d="http://schemas.microsoft.com/office/drawing/2017/model3d" xmlns:w15="http://schemas.microsoft.com/office/word/2012/wordml" xmlns:w16cid="http://schemas.microsoft.com/office/word/2016/wordml/cid" xmlns:w16se="http://schemas.microsoft.com/office/word/2015/wordml/symex">
             <w:pict>
               <v:shapetype w14:anchorId="512F869B" id="_x0000_t202" coordsize="21600,21600" o:spt="202" path="m,l,21600r21600,l21600,xe">
                 <v:stroke joinstyle="miter"/>
@@ -21077,13 +21344,13 @@
       <w:pPr>
         <w:pStyle w:val="Ttulo2"/>
       </w:pPr>
-      <w:bookmarkStart w:id="43" w:name="_Toc530491234"/>
-      <w:bookmarkStart w:id="44" w:name="_Toc530933293"/>
+      <w:bookmarkStart w:id="42" w:name="_Toc530491234"/>
+      <w:bookmarkStart w:id="43" w:name="_Toc530933293"/>
       <w:r>
         <w:t>Anexo II: Acta de reunión</w:t>
       </w:r>
+      <w:bookmarkEnd w:id="42"/>
       <w:bookmarkEnd w:id="43"/>
-      <w:bookmarkEnd w:id="44"/>
     </w:p>
     <w:p/>
     <w:p/>
@@ -22589,6 +22856,8 @@
           <w:tab w:val="left" w:pos="5620"/>
         </w:tabs>
       </w:pPr>
+      <w:bookmarkStart w:id="44" w:name="_GoBack"/>
+      <w:bookmarkEnd w:id="44"/>
     </w:p>
     <w:sectPr>
       <w:pgSz w:w="11900" w:h="16840"/>
@@ -22701,7 +22970,7 @@
           <w:rPr>
             <w:noProof/>
           </w:rPr>
-          <w:t>14</w:t>
+          <w:t>47</w:t>
         </w:r>
         <w:r>
           <w:fldChar w:fldCharType="end"/>
@@ -26513,7 +26782,7 @@
   <a:extraClrSchemeLst/>
   <a:extLst>
     <a:ext uri="{05A4C25C-085E-4340-85A3-A5531E510DB2}">
-      <thm15:themeFamily xmlns:thm15="http://schemas.microsoft.com/office/thememl/2012/main" xmlns="" name="Office Theme" id="{62F939B6-93AF-4DB8-9C6B-D6C7DFDC589F}" vid="{4A3C46E8-61CC-4603-A589-7422A47A8E4A}"/>
+      <thm15:themeFamily xmlns="" xmlns:thm15="http://schemas.microsoft.com/office/thememl/2012/main" name="Office Theme" id="{62F939B6-93AF-4DB8-9C6B-D6C7DFDC589F}" vid="{4A3C46E8-61CC-4603-A589-7422A47A8E4A}"/>
     </a:ext>
   </a:extLst>
 </a:theme>
@@ -26524,7 +26793,7 @@
 </file>
 
 <file path=customXml/itemProps1.xml><?xml version="1.0" encoding="utf-8"?>
-<ds:datastoreItem xmlns:ds="http://schemas.openxmlformats.org/officeDocument/2006/customXml" ds:itemID="{C9E7131A-49EE-430F-A566-6265C5D54D1B}">
+<ds:datastoreItem xmlns:ds="http://schemas.openxmlformats.org/officeDocument/2006/customXml" ds:itemID="{E890DF59-AC20-4F99-A0EA-91E0E425929F}">
   <ds:schemaRefs>
     <ds:schemaRef ds:uri="http://schemas.openxmlformats.org/officeDocument/2006/bibliography"/>
   </ds:schemaRefs>

</xml_diff>

<commit_message>
Modificaciones del segundo entregable: requisitos generales
</commit_message>
<xml_diff>
--- a/tercer-entregable/IS-G1-SSR-deporte-y-desafio.docx
+++ b/tercer-entregable/IS-G1-SSR-deporte-y-desafio.docx
@@ -1,6 +1,6 @@
 
 <file path=word/document.xml><?xml version="1.0" encoding="utf-8"?>
-<w:document xmlns:wpc="http://schemas.microsoft.com/office/word/2010/wordprocessingCanvas" xmlns:mc="http://schemas.openxmlformats.org/markup-compatibility/2006" xmlns:o="urn:schemas-microsoft-com:office:office" xmlns:r="http://schemas.openxmlformats.org/officeDocument/2006/relationships" xmlns:m="http://schemas.openxmlformats.org/officeDocument/2006/math" xmlns:v="urn:schemas-microsoft-com:vml" xmlns:wp14="http://schemas.microsoft.com/office/word/2010/wordprocessingDrawing" xmlns:wp="http://schemas.openxmlformats.org/drawingml/2006/wordprocessingDrawing" xmlns:w10="urn:schemas-microsoft-com:office:word" xmlns:w="http://schemas.openxmlformats.org/wordprocessingml/2006/main" xmlns:w14="http://schemas.microsoft.com/office/word/2010/wordml" xmlns:wpg="http://schemas.microsoft.com/office/word/2010/wordprocessingGroup" xmlns:wpi="http://schemas.microsoft.com/office/word/2010/wordprocessingInk" xmlns:wne="http://schemas.microsoft.com/office/word/2006/wordml" xmlns:wps="http://schemas.microsoft.com/office/word/2010/wordprocessingShape" mc:Ignorable="w14 wp14">
+<w:document xmlns:wpc="http://schemas.microsoft.com/office/word/2010/wordprocessingCanvas" xmlns:cx="http://schemas.microsoft.com/office/drawing/2014/chartex" xmlns:cx1="http://schemas.microsoft.com/office/drawing/2015/9/8/chartex" xmlns:cx2="http://schemas.microsoft.com/office/drawing/2015/10/21/chartex" xmlns:cx3="http://schemas.microsoft.com/office/drawing/2016/5/9/chartex" xmlns:cx4="http://schemas.microsoft.com/office/drawing/2016/5/10/chartex" xmlns:cx5="http://schemas.microsoft.com/office/drawing/2016/5/11/chartex" xmlns:cx6="http://schemas.microsoft.com/office/drawing/2016/5/12/chartex" xmlns:cx7="http://schemas.microsoft.com/office/drawing/2016/5/13/chartex" xmlns:cx8="http://schemas.microsoft.com/office/drawing/2016/5/14/chartex" xmlns:mc="http://schemas.openxmlformats.org/markup-compatibility/2006" xmlns:aink="http://schemas.microsoft.com/office/drawing/2016/ink" xmlns:am3d="http://schemas.microsoft.com/office/drawing/2017/model3d" xmlns:o="urn:schemas-microsoft-com:office:office" xmlns:r="http://schemas.openxmlformats.org/officeDocument/2006/relationships" xmlns:m="http://schemas.openxmlformats.org/officeDocument/2006/math" xmlns:v="urn:schemas-microsoft-com:vml" xmlns:wp14="http://schemas.microsoft.com/office/word/2010/wordprocessingDrawing" xmlns:wp="http://schemas.openxmlformats.org/drawingml/2006/wordprocessingDrawing" xmlns:w10="urn:schemas-microsoft-com:office:word" xmlns:w="http://schemas.openxmlformats.org/wordprocessingml/2006/main" xmlns:w14="http://schemas.microsoft.com/office/word/2010/wordml" xmlns:w15="http://schemas.microsoft.com/office/word/2012/wordml" xmlns:w16cid="http://schemas.microsoft.com/office/word/2016/wordml/cid" xmlns:w16se="http://schemas.microsoft.com/office/word/2015/wordml/symex" xmlns:wpg="http://schemas.microsoft.com/office/word/2010/wordprocessingGroup" xmlns:wpi="http://schemas.microsoft.com/office/word/2010/wordprocessingInk" xmlns:wne="http://schemas.microsoft.com/office/word/2006/wordml" xmlns:wps="http://schemas.microsoft.com/office/word/2010/wordprocessingShape" mc:Ignorable="w14 w15 w16se w16cid wp14">
   <w:body>
     <w:p>
       <w:pPr>
@@ -52,7 +52,7 @@
                     <pic:cNvPicPr/>
                   </pic:nvPicPr>
                   <pic:blipFill>
-                    <a:blip r:embed="rId9" cstate="print">
+                    <a:blip r:embed="rId8" cstate="print">
                       <a:extLst>
                         <a:ext uri="{28A0092B-C50C-407E-A947-70E740481C1C}">
                           <a14:useLocalDpi xmlns:a14="http://schemas.microsoft.com/office/drawing/2010/main" val="0"/>
@@ -107,7 +107,7 @@
                     <pic:cNvPicPr/>
                   </pic:nvPicPr>
                   <pic:blipFill>
-                    <a:blip r:embed="rId10">
+                    <a:blip r:embed="rId9">
                       <a:extLst>
                         <a:ext uri="{28A0092B-C50C-407E-A947-70E740481C1C}">
                           <a14:useLocalDpi xmlns:a14="http://schemas.microsoft.com/office/drawing/2010/main" val="0"/>
@@ -284,7 +284,7 @@
           <w:sz w:val="22"/>
         </w:rPr>
       </w:pPr>
-      <w:hyperlink r:id="rId11" w:history="1">
+      <w:hyperlink r:id="rId10" w:history="1">
         <w:r>
           <w:rPr>
             <w:rStyle w:val="Hipervnculo"/>
@@ -900,7 +900,7 @@
       <w:sdtContent>
         <w:p>
           <w:pPr>
-            <w:pStyle w:val="TtulodeTDC"/>
+            <w:pStyle w:val="TtuloTDC"/>
           </w:pPr>
           <w:r>
             <w:t>ÍNDICE</w:t>
@@ -4853,21 +4853,7 @@
         <w:rPr>
           <w:sz w:val="22"/>
         </w:rPr>
-        <w:t xml:space="preserve">Limitaciones de comunicación masiva. No cuentan con otro canal de comunicación más allá del email y el teléfono (salvo algunas comunicaciones vía </w:t>
-      </w:r>
-      <w:proofErr w:type="spellStart"/>
-      <w:r>
-        <w:rPr>
-          <w:sz w:val="22"/>
-        </w:rPr>
-        <w:t>Twitter</w:t>
-      </w:r>
-      <w:proofErr w:type="spellEnd"/>
-      <w:r>
-        <w:rPr>
-          <w:sz w:val="22"/>
-        </w:rPr>
-        <w:t xml:space="preserve"> y la versión free del servicio de </w:t>
+        <w:t xml:space="preserve">Limitaciones de comunicación masiva. No cuentan con otro canal de comunicación más allá del email y el teléfono (salvo algunas comunicaciones vía Twitter y la versión free del servicio de </w:t>
       </w:r>
       <w:proofErr w:type="spellStart"/>
       <w:r>
@@ -6652,7 +6638,7 @@
                 <w:b/>
                 <w:sz w:val="22"/>
               </w:rPr>
-              <w:t>actividades</w:t>
+              <w:t>proyectos</w:t>
             </w:r>
           </w:p>
           <w:p>
@@ -6694,29 +6680,16 @@
               <w:rPr>
                 <w:sz w:val="22"/>
               </w:rPr>
-              <w:t xml:space="preserve"> gestionar de forma eficaz y en tiempo </w:t>
-            </w:r>
-            <w:r>
-              <w:rPr>
-                <w:sz w:val="22"/>
-              </w:rPr>
-              <w:t>las actividades</w:t>
-            </w:r>
-            <w:r>
-              <w:rPr>
-                <w:sz w:val="22"/>
-              </w:rPr>
-              <w:t>,</w:t>
-            </w:r>
-          </w:p>
-          <w:p>
-            <w:pPr>
-              <w:jc w:val="both"/>
-              <w:rPr>
-                <w:sz w:val="22"/>
-              </w:rPr>
-            </w:pPr>
-            <w:proofErr w:type="gramStart"/>
+              <w:t xml:space="preserve"> gestionar de forma eficaz y en tiempo los proyectos,</w:t>
+            </w:r>
+          </w:p>
+          <w:p>
+            <w:pPr>
+              <w:jc w:val="both"/>
+              <w:rPr>
+                <w:sz w:val="22"/>
+              </w:rPr>
+            </w:pPr>
             <w:r>
               <w:rPr>
                 <w:b/>
@@ -6724,12 +6697,11 @@
               </w:rPr>
               <w:t>para</w:t>
             </w:r>
-            <w:proofErr w:type="gramEnd"/>
-            <w:r>
-              <w:rPr>
-                <w:sz w:val="22"/>
-              </w:rPr>
-              <w:t xml:space="preserve"> ofrecer mejores servicios a los participantes y cumplir las expectativas de los patrocinadores.</w:t>
+            <w:r>
+              <w:rPr>
+                <w:sz w:val="22"/>
+              </w:rPr>
+              <w:t xml:space="preserve"> dar a conocer de forma eficaz la oferta de actividades, ofrecer mejores servicios a los participantes y voluntarios, y cumplir las expectativas de los patrocinadores para obtener financiación para proyectos futuros.</w:t>
             </w:r>
           </w:p>
         </w:tc>
@@ -6779,7 +6751,7 @@
                 <w:b/>
                 <w:sz w:val="22"/>
               </w:rPr>
-              <w:t>Realización de actividades</w:t>
+              <w:t>Emisión de comunicaciones</w:t>
             </w:r>
           </w:p>
           <w:p>
@@ -6821,11 +6793,31 @@
               <w:rPr>
                 <w:sz w:val="22"/>
               </w:rPr>
-              <w:t>que los</w:t>
-            </w:r>
-            <w:r>
-              <w:rPr>
-                <w:b/>
+              <w:t>controlar el envío de mensajes</w:t>
+            </w:r>
+            <w:r>
+              <w:rPr>
+                <w:sz w:val="22"/>
+              </w:rPr>
+              <w:t>,</w:t>
+            </w:r>
+          </w:p>
+          <w:p>
+            <w:pPr>
+              <w:jc w:val="both"/>
+              <w:rPr>
+                <w:sz w:val="22"/>
+              </w:rPr>
+            </w:pPr>
+            <w:r>
+              <w:rPr>
+                <w:b/>
+                <w:sz w:val="22"/>
+              </w:rPr>
+              <w:t>para</w:t>
+            </w:r>
+            <w:r>
+              <w:rPr>
                 <w:sz w:val="22"/>
               </w:rPr>
               <w:t xml:space="preserve"> </w:t>
@@ -6834,54 +6826,13 @@
               <w:rPr>
                 <w:sz w:val="22"/>
               </w:rPr>
-              <w:t xml:space="preserve">participantes o tutores legales conozcan la oferta de </w:t>
-            </w:r>
-            <w:r>
-              <w:rPr>
-                <w:sz w:val="22"/>
-              </w:rPr>
-              <w:t xml:space="preserve">actividades </w:t>
-            </w:r>
-            <w:r>
-              <w:rPr>
-                <w:sz w:val="22"/>
-              </w:rPr>
-              <w:t>de la fundación y que tengan acceso a sus datos personales,</w:t>
-            </w:r>
-          </w:p>
-          <w:p>
-            <w:pPr>
-              <w:jc w:val="both"/>
-              <w:rPr>
-                <w:sz w:val="22"/>
-              </w:rPr>
-            </w:pPr>
-            <w:proofErr w:type="gramStart"/>
-            <w:r>
-              <w:rPr>
-                <w:b/>
-                <w:sz w:val="22"/>
-              </w:rPr>
-              <w:t>para</w:t>
-            </w:r>
-            <w:proofErr w:type="gramEnd"/>
-            <w:r>
-              <w:rPr>
-                <w:sz w:val="22"/>
-              </w:rPr>
-              <w:t xml:space="preserve"> </w:t>
-            </w:r>
-            <w:r>
-              <w:rPr>
-                <w:sz w:val="22"/>
-              </w:rPr>
-              <w:t>poder realizar las que sean</w:t>
-            </w:r>
-            <w:r>
-              <w:rPr>
-                <w:sz w:val="22"/>
-              </w:rPr>
-              <w:t xml:space="preserve"> de su interés.</w:t>
+              <w:t>hacer llegar de forma rápida, masiva y selectiva, en función del tipo de destinatario, las diferentes comunicaciones que se inician desde la fundación, agilizando el proceso de promoción de actividades, tanto entre participantes y voluntarios, como para la búsqueda de financiación entre patrocinadores</w:t>
+            </w:r>
+            <w:r>
+              <w:rPr>
+                <w:sz w:val="22"/>
+              </w:rPr>
+              <w:t>.</w:t>
             </w:r>
           </w:p>
         </w:tc>
@@ -6931,7 +6882,14 @@
                 <w:b/>
                 <w:sz w:val="22"/>
               </w:rPr>
-              <w:t>Programas de voluntariado</w:t>
+              <w:t xml:space="preserve">Gestión de </w:t>
+            </w:r>
+            <w:r>
+              <w:rPr>
+                <w:b/>
+                <w:sz w:val="22"/>
+              </w:rPr>
+              <w:t>cuentas</w:t>
             </w:r>
           </w:p>
           <w:p>
@@ -6967,19 +6925,20 @@
                 <w:b/>
                 <w:sz w:val="22"/>
               </w:rPr>
-              <w:t xml:space="preserve">quiero </w:t>
-            </w:r>
-            <w:r>
-              <w:rPr>
-                <w:sz w:val="22"/>
-              </w:rPr>
-              <w:t xml:space="preserve">que los voluntarios </w:t>
-            </w:r>
-            <w:r>
-              <w:rPr>
-                <w:sz w:val="22"/>
-              </w:rPr>
-              <w:t>conozcan todos los programas de voluntariado</w:t>
+              <w:t>q</w:t>
+            </w:r>
+            <w:r>
+              <w:rPr>
+                <w:b/>
+                <w:sz w:val="22"/>
+              </w:rPr>
+              <w:t>uiero</w:t>
+            </w:r>
+            <w:r>
+              <w:rPr>
+                <w:sz w:val="22"/>
+              </w:rPr>
+              <w:t xml:space="preserve"> conocer el estado de las facturas y donaciones</w:t>
             </w:r>
             <w:r>
               <w:rPr>
@@ -6995,7 +6954,6 @@
                 <w:sz w:val="22"/>
               </w:rPr>
             </w:pPr>
-            <w:proofErr w:type="gramStart"/>
             <w:r>
               <w:rPr>
                 <w:b/>
@@ -7003,24 +6961,11 @@
               </w:rPr>
               <w:t>para</w:t>
             </w:r>
-            <w:proofErr w:type="gramEnd"/>
-            <w:r>
-              <w:rPr>
-                <w:sz w:val="22"/>
-              </w:rPr>
-              <w:t xml:space="preserve"> que </w:t>
-            </w:r>
-            <w:r>
-              <w:rPr>
-                <w:sz w:val="22"/>
-              </w:rPr>
-              <w:t xml:space="preserve">puedan colaborar en las actividades </w:t>
-            </w:r>
-            <w:r>
-              <w:rPr>
-                <w:sz w:val="22"/>
-              </w:rPr>
-              <w:t>que se ajusten a su perfil</w:t>
+            <w:r>
+              <w:rPr>
+                <w:sz w:val="22"/>
+              </w:rPr>
+              <w:t xml:space="preserve"> controlar el rendimiento de los activos y de la financiación recibida por parte de los patrocinadores, además de llevar una contabilidad del pago de las inscripciones de los participantes</w:t>
             </w:r>
             <w:r>
               <w:rPr>
@@ -7076,8 +7021,10 @@
                 <w:b/>
                 <w:sz w:val="22"/>
               </w:rPr>
-              <w:t>Informes y memorias</w:t>
-            </w:r>
+              <w:t>¿?</w:t>
+            </w:r>
+            <w:bookmarkStart w:id="13" w:name="_GoBack"/>
+            <w:bookmarkEnd w:id="13"/>
           </w:p>
           <w:p>
             <w:pPr>
@@ -7134,7 +7081,6 @@
                 <w:sz w:val="22"/>
               </w:rPr>
             </w:pPr>
-            <w:proofErr w:type="gramStart"/>
             <w:r>
               <w:rPr>
                 <w:b/>
@@ -7142,7 +7088,6 @@
               </w:rPr>
               <w:t>para</w:t>
             </w:r>
-            <w:proofErr w:type="gramEnd"/>
             <w:r>
               <w:rPr>
                 <w:sz w:val="22"/>
@@ -7210,50 +7155,28 @@
     </w:p>
     <w:p>
       <w:pPr>
-        <w:jc w:val="both"/>
-      </w:pPr>
-    </w:p>
-    <w:p>
-      <w:pPr>
-        <w:jc w:val="both"/>
-      </w:pPr>
-    </w:p>
-    <w:p>
-      <w:pPr>
-        <w:jc w:val="both"/>
-      </w:pPr>
-    </w:p>
-    <w:p>
-      <w:pPr>
-        <w:jc w:val="both"/>
-      </w:pPr>
-    </w:p>
-    <w:p>
-      <w:pPr>
-        <w:jc w:val="both"/>
-      </w:pPr>
-    </w:p>
-    <w:p>
-      <w:pPr>
-        <w:jc w:val="both"/>
-      </w:pPr>
-    </w:p>
-    <w:p>
-      <w:pPr>
-        <w:jc w:val="both"/>
-      </w:pPr>
-    </w:p>
-    <w:p>
-      <w:pPr>
         <w:pStyle w:val="Ttulo2"/>
         <w:jc w:val="both"/>
-      </w:pPr>
-      <w:bookmarkStart w:id="13" w:name="_Toc530933272"/>
+        <w:rPr>
+          <w:rFonts w:asciiTheme="minorHAnsi" w:eastAsiaTheme="minorHAnsi" w:hAnsiTheme="minorHAnsi" w:cstheme="minorBidi"/>
+          <w:color w:val="auto"/>
+          <w:sz w:val="24"/>
+          <w:szCs w:val="24"/>
+        </w:rPr>
+      </w:pPr>
+      <w:bookmarkStart w:id="14" w:name="_Toc530933272"/>
+    </w:p>
+    <w:p/>
+    <w:p>
+      <w:pPr>
+        <w:pStyle w:val="Ttulo2"/>
+        <w:jc w:val="both"/>
+      </w:pPr>
       <w:r>
         <w:lastRenderedPageBreak/>
         <w:t>Requisitos de información</w:t>
       </w:r>
-      <w:bookmarkEnd w:id="13"/>
+      <w:bookmarkEnd w:id="14"/>
     </w:p>
     <w:p>
       <w:pPr>
@@ -7448,7 +7371,6 @@
                 <w:sz w:val="22"/>
               </w:rPr>
             </w:pPr>
-            <w:proofErr w:type="gramStart"/>
             <w:r>
               <w:rPr>
                 <w:b/>
@@ -7456,7 +7378,6 @@
               </w:rPr>
               <w:t>para</w:t>
             </w:r>
-            <w:proofErr w:type="gramEnd"/>
             <w:r>
               <w:rPr>
                 <w:sz w:val="22"/>
@@ -7743,7 +7664,6 @@
               <w:pStyle w:val="Sinespaciado"/>
               <w:jc w:val="both"/>
             </w:pPr>
-            <w:proofErr w:type="gramStart"/>
             <w:r>
               <w:rPr>
                 <w:b/>
@@ -7751,7 +7671,6 @@
               </w:rPr>
               <w:t>para</w:t>
             </w:r>
-            <w:proofErr w:type="gramEnd"/>
             <w:r>
               <w:rPr>
                 <w:sz w:val="22"/>
@@ -7993,7 +7912,6 @@
               <w:pStyle w:val="Sinespaciado"/>
               <w:jc w:val="both"/>
             </w:pPr>
-            <w:proofErr w:type="gramStart"/>
             <w:r>
               <w:rPr>
                 <w:b/>
@@ -8001,7 +7919,6 @@
               </w:rPr>
               <w:t>para</w:t>
             </w:r>
-            <w:proofErr w:type="gramEnd"/>
             <w:r>
               <w:rPr>
                 <w:sz w:val="22"/>
@@ -8203,34 +8120,40 @@
                 <w:sz w:val="22"/>
               </w:rPr>
             </w:pPr>
+            <w:r>
+              <w:rPr>
+                <w:b/>
+                <w:sz w:val="22"/>
+              </w:rPr>
+              <w:t>p</w:t>
+            </w:r>
+            <w:r>
+              <w:rPr>
+                <w:b/>
+                <w:sz w:val="22"/>
+              </w:rPr>
+              <w:t>ara</w:t>
+            </w:r>
+            <w:r>
+              <w:rPr>
+                <w:sz w:val="22"/>
+              </w:rPr>
+              <w:t xml:space="preserve"> poder </w:t>
+            </w:r>
+            <w:r>
+              <w:rPr>
+                <w:sz w:val="22"/>
+              </w:rPr>
+              <w:t xml:space="preserve">listar las diferentes donaciones, diferenciando las monetarias de </w:t>
+            </w:r>
             <w:proofErr w:type="gramStart"/>
             <w:r>
               <w:rPr>
-                <w:b/>
-                <w:sz w:val="22"/>
-              </w:rPr>
-              <w:t>p</w:t>
-            </w:r>
-            <w:r>
-              <w:rPr>
-                <w:b/>
-                <w:sz w:val="22"/>
-              </w:rPr>
-              <w:t>ara</w:t>
+                <w:sz w:val="22"/>
+              </w:rPr>
+              <w:t>las materiales</w:t>
             </w:r>
             <w:proofErr w:type="gramEnd"/>
-            <w:r>
-              <w:rPr>
-                <w:sz w:val="22"/>
-              </w:rPr>
-              <w:t xml:space="preserve"> poder </w:t>
-            </w:r>
-            <w:r>
-              <w:rPr>
-                <w:sz w:val="22"/>
-              </w:rPr>
-              <w:t>listar las diferentes donaciones, diferenciando las monetarias de las materiales</w:t>
-            </w:r>
             <w:r>
               <w:rPr>
                 <w:sz w:val="22"/>
@@ -8241,11 +8164,6 @@
         </w:tc>
       </w:tr>
     </w:tbl>
-    <w:p>
-      <w:pPr>
-        <w:jc w:val="both"/>
-      </w:pPr>
-    </w:p>
     <w:p>
       <w:pPr>
         <w:jc w:val="both"/>
@@ -8595,7 +8513,6 @@
               <w:pStyle w:val="Sinespaciado"/>
               <w:jc w:val="both"/>
             </w:pPr>
-            <w:proofErr w:type="gramStart"/>
             <w:r>
               <w:rPr>
                 <w:b/>
@@ -8604,7 +8521,6 @@
               </w:rPr>
               <w:t>para</w:t>
             </w:r>
-            <w:proofErr w:type="gramEnd"/>
             <w:r>
               <w:rPr>
                 <w:sz w:val="22"/>
@@ -8805,7 +8721,6 @@
               <w:pStyle w:val="Sinespaciado"/>
               <w:jc w:val="both"/>
             </w:pPr>
-            <w:proofErr w:type="gramStart"/>
             <w:r>
               <w:rPr>
                 <w:b/>
@@ -8813,7 +8728,6 @@
               </w:rPr>
               <w:t>para</w:t>
             </w:r>
-            <w:proofErr w:type="gramEnd"/>
             <w:r>
               <w:rPr>
                 <w:sz w:val="22"/>
@@ -9028,7 +8942,6 @@
               <w:pStyle w:val="Sinespaciado"/>
               <w:jc w:val="both"/>
             </w:pPr>
-            <w:proofErr w:type="gramStart"/>
             <w:r>
               <w:rPr>
                 <w:b/>
@@ -9036,7 +8949,6 @@
               </w:rPr>
               <w:t>para</w:t>
             </w:r>
-            <w:proofErr w:type="gramEnd"/>
             <w:r>
               <w:rPr>
                 <w:sz w:val="22"/>
@@ -9289,7 +9201,6 @@
               <w:pStyle w:val="Sinespaciado"/>
               <w:jc w:val="both"/>
             </w:pPr>
-            <w:proofErr w:type="gramStart"/>
             <w:r>
               <w:rPr>
                 <w:b/>
@@ -9297,7 +9208,6 @@
               </w:rPr>
               <w:t>para</w:t>
             </w:r>
-            <w:proofErr w:type="gramEnd"/>
             <w:r>
               <w:rPr>
                 <w:sz w:val="22"/>
@@ -9327,10 +9237,15 @@
     </w:p>
     <w:p>
       <w:pPr>
+        <w:jc w:val="both"/>
+      </w:pPr>
+    </w:p>
+    <w:p>
+      <w:pPr>
         <w:pStyle w:val="Ttulo2"/>
         <w:jc w:val="both"/>
       </w:pPr>
-      <w:bookmarkStart w:id="14" w:name="_Toc530933273"/>
+      <w:bookmarkStart w:id="15" w:name="_Toc530933273"/>
       <w:r>
         <w:lastRenderedPageBreak/>
         <w:t>Reglas de negocio</w:t>
@@ -9338,7 +9253,7 @@
       <w:r>
         <w:t xml:space="preserve"> y pruebas de aceptación</w:t>
       </w:r>
-      <w:bookmarkEnd w:id="14"/>
+      <w:bookmarkEnd w:id="15"/>
     </w:p>
     <w:p>
       <w:pPr>
@@ -9457,7 +9372,6 @@
             <w:pPr>
               <w:jc w:val="both"/>
             </w:pPr>
-            <w:proofErr w:type="gramStart"/>
             <w:r>
               <w:rPr>
                 <w:b/>
@@ -9466,7 +9380,6 @@
               </w:rPr>
               <w:t>para</w:t>
             </w:r>
-            <w:proofErr w:type="gramEnd"/>
             <w:r>
               <w:rPr>
                 <w:sz w:val="22"/>
@@ -9759,7 +9672,6 @@
                 <w:szCs w:val="22"/>
               </w:rPr>
             </w:pPr>
-            <w:proofErr w:type="gramStart"/>
             <w:r>
               <w:rPr>
                 <w:b/>
@@ -9768,7 +9680,6 @@
               </w:rPr>
               <w:t>para</w:t>
             </w:r>
-            <w:proofErr w:type="gramEnd"/>
             <w:r>
               <w:rPr>
                 <w:sz w:val="22"/>
@@ -9978,7 +9889,6 @@
             <w:pPr>
               <w:jc w:val="both"/>
             </w:pPr>
-            <w:proofErr w:type="gramStart"/>
             <w:r>
               <w:rPr>
                 <w:b/>
@@ -9987,7 +9897,6 @@
               </w:rPr>
               <w:t>para</w:t>
             </w:r>
-            <w:proofErr w:type="gramEnd"/>
             <w:r>
               <w:rPr>
                 <w:sz w:val="22"/>
@@ -10197,7 +10106,6 @@
             <w:pPr>
               <w:jc w:val="both"/>
             </w:pPr>
-            <w:proofErr w:type="gramStart"/>
             <w:r>
               <w:rPr>
                 <w:b/>
@@ -10206,7 +10114,6 @@
               </w:rPr>
               <w:t>para</w:t>
             </w:r>
-            <w:proofErr w:type="gramEnd"/>
             <w:r>
               <w:rPr>
                 <w:sz w:val="22"/>
@@ -10467,7 +10374,6 @@
             <w:pPr>
               <w:jc w:val="both"/>
             </w:pPr>
-            <w:proofErr w:type="gramStart"/>
             <w:r>
               <w:rPr>
                 <w:b/>
@@ -10476,7 +10382,6 @@
               </w:rPr>
               <w:t>para</w:t>
             </w:r>
-            <w:proofErr w:type="gramEnd"/>
             <w:r>
               <w:rPr>
                 <w:sz w:val="22"/>
@@ -10670,7 +10575,6 @@
             <w:pPr>
               <w:jc w:val="both"/>
             </w:pPr>
-            <w:proofErr w:type="gramStart"/>
             <w:r>
               <w:rPr>
                 <w:b/>
@@ -10679,7 +10583,6 @@
               </w:rPr>
               <w:t>para</w:t>
             </w:r>
-            <w:proofErr w:type="gramEnd"/>
             <w:r>
               <w:rPr>
                 <w:sz w:val="22"/>
@@ -10899,7 +10802,6 @@
             <w:pPr>
               <w:jc w:val="both"/>
             </w:pPr>
-            <w:proofErr w:type="gramStart"/>
             <w:r>
               <w:rPr>
                 <w:b/>
@@ -10908,7 +10810,6 @@
               </w:rPr>
               <w:t>para</w:t>
             </w:r>
-            <w:proofErr w:type="gramEnd"/>
             <w:r>
               <w:rPr>
                 <w:sz w:val="22"/>
@@ -11113,7 +11014,6 @@
             <w:pPr>
               <w:jc w:val="both"/>
             </w:pPr>
-            <w:proofErr w:type="gramStart"/>
             <w:r>
               <w:rPr>
                 <w:b/>
@@ -11122,7 +11022,6 @@
               </w:rPr>
               <w:t>para</w:t>
             </w:r>
-            <w:proofErr w:type="gramEnd"/>
             <w:r>
               <w:rPr>
                 <w:sz w:val="22"/>
@@ -11310,23 +11209,13 @@
             <w:pPr>
               <w:jc w:val="both"/>
             </w:pPr>
-            <w:proofErr w:type="gramStart"/>
-            <w:r>
-              <w:rPr>
-                <w:b/>
-                <w:sz w:val="22"/>
-                <w:szCs w:val="22"/>
-              </w:rPr>
-              <w:t>para</w:t>
-            </w:r>
-            <w:proofErr w:type="gramEnd"/>
-            <w:r>
-              <w:rPr>
-                <w:b/>
-                <w:sz w:val="22"/>
-                <w:szCs w:val="22"/>
-              </w:rPr>
-              <w:t xml:space="preserve"> </w:t>
+            <w:r>
+              <w:rPr>
+                <w:b/>
+                <w:sz w:val="22"/>
+                <w:szCs w:val="22"/>
+              </w:rPr>
+              <w:t xml:space="preserve">para </w:t>
             </w:r>
             <w:r>
               <w:rPr>
@@ -11597,7 +11486,6 @@
                 <w:szCs w:val="22"/>
               </w:rPr>
             </w:pPr>
-            <w:proofErr w:type="gramStart"/>
             <w:r>
               <w:rPr>
                 <w:b/>
@@ -11606,7 +11494,6 @@
               </w:rPr>
               <w:t>para</w:t>
             </w:r>
-            <w:proofErr w:type="gramEnd"/>
             <w:r>
               <w:rPr>
                 <w:sz w:val="22"/>
@@ -11921,7 +11808,6 @@
                 <w:szCs w:val="22"/>
               </w:rPr>
             </w:pPr>
-            <w:proofErr w:type="gramStart"/>
             <w:r>
               <w:rPr>
                 <w:b/>
@@ -11930,7 +11816,6 @@
               </w:rPr>
               <w:t>para</w:t>
             </w:r>
-            <w:proofErr w:type="gramEnd"/>
             <w:r>
               <w:rPr>
                 <w:sz w:val="22"/>
@@ -12003,17 +11888,8 @@
                 <w:sz w:val="22"/>
                 <w:szCs w:val="22"/>
               </w:rPr>
-              <w:t xml:space="preserve">Existe un patrocinador que ha patrocinado un programa deportivo o evento completo, el sistema lo clasificará como </w:t>
-            </w:r>
-            <w:proofErr w:type="gramStart"/>
-            <w:r>
-              <w:rPr>
-                <w:sz w:val="22"/>
-                <w:szCs w:val="22"/>
-              </w:rPr>
-              <w:t>ORO .</w:t>
-            </w:r>
-            <w:proofErr w:type="gramEnd"/>
+              <w:t>Existe un patrocinador que ha patrocinado un programa deportivo o evento completo, el sistema lo clasificará como ORO.</w:t>
+            </w:r>
           </w:p>
           <w:p>
             <w:pPr>
@@ -12230,7 +12106,6 @@
                 <w:szCs w:val="22"/>
               </w:rPr>
             </w:pPr>
-            <w:proofErr w:type="gramStart"/>
             <w:r>
               <w:rPr>
                 <w:b/>
@@ -12239,7 +12114,6 @@
               </w:rPr>
               <w:t>para</w:t>
             </w:r>
-            <w:proofErr w:type="gramEnd"/>
             <w:r>
               <w:rPr>
                 <w:sz w:val="22"/>
@@ -12506,7 +12380,6 @@
                 <w:szCs w:val="22"/>
               </w:rPr>
             </w:pPr>
-            <w:proofErr w:type="gramStart"/>
             <w:r>
               <w:rPr>
                 <w:b/>
@@ -12515,7 +12388,6 @@
               </w:rPr>
               <w:t>para</w:t>
             </w:r>
-            <w:proofErr w:type="gramEnd"/>
             <w:r>
               <w:rPr>
                 <w:sz w:val="22"/>
@@ -12737,7 +12609,6 @@
                 <w:szCs w:val="22"/>
               </w:rPr>
             </w:pPr>
-            <w:proofErr w:type="gramStart"/>
             <w:r>
               <w:rPr>
                 <w:b/>
@@ -12746,7 +12617,6 @@
               </w:rPr>
               <w:t>para</w:t>
             </w:r>
-            <w:proofErr w:type="gramEnd"/>
             <w:r>
               <w:rPr>
                 <w:sz w:val="22"/>
@@ -12982,7 +12852,6 @@
                 <w:szCs w:val="22"/>
               </w:rPr>
             </w:pPr>
-            <w:proofErr w:type="gramStart"/>
             <w:r>
               <w:rPr>
                 <w:b/>
@@ -12991,7 +12860,6 @@
               </w:rPr>
               <w:t>para</w:t>
             </w:r>
-            <w:proofErr w:type="gramEnd"/>
             <w:r>
               <w:rPr>
                 <w:sz w:val="22"/>
@@ -13244,12 +13112,12 @@
         <w:pStyle w:val="Ttulo2"/>
         <w:jc w:val="both"/>
       </w:pPr>
-      <w:bookmarkStart w:id="15" w:name="_Toc530933274"/>
+      <w:bookmarkStart w:id="16" w:name="_Toc530933274"/>
       <w:r>
         <w:lastRenderedPageBreak/>
         <w:t>Requisitos funcionales</w:t>
       </w:r>
-      <w:bookmarkEnd w:id="15"/>
+      <w:bookmarkEnd w:id="16"/>
     </w:p>
     <w:p>
       <w:pPr>
@@ -13368,7 +13236,6 @@
             <w:pPr>
               <w:jc w:val="both"/>
             </w:pPr>
-            <w:proofErr w:type="gramStart"/>
             <w:r>
               <w:rPr>
                 <w:b/>
@@ -13377,7 +13244,6 @@
               </w:rPr>
               <w:t>para</w:t>
             </w:r>
-            <w:proofErr w:type="gramEnd"/>
             <w:r>
               <w:rPr>
                 <w:sz w:val="22"/>
@@ -13439,7 +13305,7 @@
                 <w:szCs w:val="22"/>
               </w:rPr>
             </w:pPr>
-            <w:bookmarkStart w:id="16" w:name="_Hlk530763395"/>
+            <w:bookmarkStart w:id="17" w:name="_Hlk530763395"/>
             <w:r>
               <w:rPr>
                 <w:b/>
@@ -13526,7 +13392,6 @@
                 <w:szCs w:val="22"/>
               </w:rPr>
             </w:pPr>
-            <w:proofErr w:type="gramStart"/>
             <w:r>
               <w:rPr>
                 <w:b/>
@@ -13535,7 +13400,6 @@
               </w:rPr>
               <w:t>para</w:t>
             </w:r>
-            <w:proofErr w:type="gramEnd"/>
             <w:r>
               <w:rPr>
                 <w:sz w:val="22"/>
@@ -13560,7 +13424,7 @@
           </w:p>
         </w:tc>
       </w:tr>
-      <w:bookmarkEnd w:id="16"/>
+      <w:bookmarkEnd w:id="17"/>
     </w:tbl>
     <w:p>
       <w:pPr>
@@ -13598,7 +13462,7 @@
                 <w:szCs w:val="22"/>
               </w:rPr>
             </w:pPr>
-            <w:bookmarkStart w:id="17" w:name="_Hlk530763990"/>
+            <w:bookmarkStart w:id="18" w:name="_Hlk530763990"/>
             <w:r>
               <w:rPr>
                 <w:b/>
@@ -13694,7 +13558,6 @@
                 <w:szCs w:val="22"/>
               </w:rPr>
             </w:pPr>
-            <w:proofErr w:type="gramStart"/>
             <w:r>
               <w:rPr>
                 <w:b/>
@@ -13703,7 +13566,6 @@
               </w:rPr>
               <w:t>para</w:t>
             </w:r>
-            <w:proofErr w:type="gramEnd"/>
             <w:r>
               <w:rPr>
                 <w:sz w:val="22"/>
@@ -13728,7 +13590,7 @@
           </w:p>
         </w:tc>
       </w:tr>
-      <w:bookmarkEnd w:id="17"/>
+      <w:bookmarkEnd w:id="18"/>
     </w:tbl>
     <w:p>
       <w:pPr>
@@ -13886,7 +13748,6 @@
                 <w:szCs w:val="22"/>
               </w:rPr>
             </w:pPr>
-            <w:proofErr w:type="gramStart"/>
             <w:r>
               <w:rPr>
                 <w:b/>
@@ -13895,7 +13756,6 @@
               </w:rPr>
               <w:t>para</w:t>
             </w:r>
-            <w:proofErr w:type="gramEnd"/>
             <w:r>
               <w:rPr>
                 <w:sz w:val="22"/>
@@ -14062,7 +13922,6 @@
                 <w:szCs w:val="22"/>
               </w:rPr>
             </w:pPr>
-            <w:proofErr w:type="gramStart"/>
             <w:r>
               <w:rPr>
                 <w:b/>
@@ -14071,7 +13930,6 @@
               </w:rPr>
               <w:t>para</w:t>
             </w:r>
-            <w:proofErr w:type="gramEnd"/>
             <w:r>
               <w:rPr>
                 <w:b/>
@@ -14222,7 +14080,6 @@
                 <w:szCs w:val="22"/>
               </w:rPr>
             </w:pPr>
-            <w:proofErr w:type="gramStart"/>
             <w:r>
               <w:rPr>
                 <w:b/>
@@ -14231,7 +14088,6 @@
               </w:rPr>
               <w:t>para</w:t>
             </w:r>
-            <w:proofErr w:type="gramEnd"/>
             <w:r>
               <w:rPr>
                 <w:b/>
@@ -14368,7 +14224,6 @@
                 <w:szCs w:val="22"/>
               </w:rPr>
             </w:pPr>
-            <w:proofErr w:type="gramStart"/>
             <w:r>
               <w:rPr>
                 <w:b/>
@@ -14377,7 +14232,6 @@
               </w:rPr>
               <w:t>para</w:t>
             </w:r>
-            <w:proofErr w:type="gramEnd"/>
             <w:r>
               <w:rPr>
                 <w:b/>
@@ -14557,7 +14411,6 @@
                 <w:szCs w:val="22"/>
               </w:rPr>
             </w:pPr>
-            <w:proofErr w:type="gramStart"/>
             <w:r>
               <w:rPr>
                 <w:b/>
@@ -14566,7 +14419,6 @@
               </w:rPr>
               <w:t>para</w:t>
             </w:r>
-            <w:proofErr w:type="gramEnd"/>
             <w:r>
               <w:rPr>
                 <w:sz w:val="22"/>
@@ -14632,7 +14484,7 @@
                 <w:szCs w:val="22"/>
               </w:rPr>
             </w:pPr>
-            <w:bookmarkStart w:id="18" w:name="_Hlk530847191"/>
+            <w:bookmarkStart w:id="19" w:name="_Hlk530847191"/>
             <w:r>
               <w:rPr>
                 <w:b/>
@@ -14719,7 +14571,6 @@
                 <w:szCs w:val="22"/>
               </w:rPr>
             </w:pPr>
-            <w:proofErr w:type="gramStart"/>
             <w:r>
               <w:rPr>
                 <w:b/>
@@ -14728,7 +14579,6 @@
               </w:rPr>
               <w:t>para</w:t>
             </w:r>
-            <w:proofErr w:type="gramEnd"/>
             <w:r>
               <w:rPr>
                 <w:b/>
@@ -14768,7 +14618,7 @@
           </w:p>
         </w:tc>
       </w:tr>
-      <w:bookmarkEnd w:id="18"/>
+      <w:bookmarkEnd w:id="19"/>
     </w:tbl>
     <w:p>
       <w:pPr>
@@ -14810,7 +14660,7 @@
                 <w:szCs w:val="22"/>
               </w:rPr>
             </w:pPr>
-            <w:bookmarkStart w:id="19" w:name="_Hlk530847021"/>
+            <w:bookmarkStart w:id="20" w:name="_Hlk530847021"/>
             <w:r>
               <w:rPr>
                 <w:b/>
@@ -14897,7 +14747,6 @@
                 <w:szCs w:val="22"/>
               </w:rPr>
             </w:pPr>
-            <w:proofErr w:type="gramStart"/>
             <w:r>
               <w:rPr>
                 <w:b/>
@@ -14906,7 +14755,6 @@
               </w:rPr>
               <w:t>para</w:t>
             </w:r>
-            <w:proofErr w:type="gramEnd"/>
             <w:r>
               <w:rPr>
                 <w:sz w:val="22"/>
@@ -14931,7 +14779,7 @@
           </w:p>
         </w:tc>
       </w:tr>
-      <w:bookmarkEnd w:id="19"/>
+      <w:bookmarkEnd w:id="20"/>
     </w:tbl>
     <w:p>
       <w:pPr>
@@ -14973,7 +14821,7 @@
                 <w:szCs w:val="22"/>
               </w:rPr>
             </w:pPr>
-            <w:bookmarkStart w:id="20" w:name="_Hlk530847063"/>
+            <w:bookmarkStart w:id="21" w:name="_Hlk530847063"/>
             <w:r>
               <w:rPr>
                 <w:b/>
@@ -15060,7 +14908,6 @@
                 <w:szCs w:val="22"/>
               </w:rPr>
             </w:pPr>
-            <w:proofErr w:type="gramStart"/>
             <w:r>
               <w:rPr>
                 <w:b/>
@@ -15069,7 +14916,6 @@
               </w:rPr>
               <w:t>para</w:t>
             </w:r>
-            <w:proofErr w:type="gramEnd"/>
             <w:r>
               <w:rPr>
                 <w:sz w:val="22"/>
@@ -15094,7 +14940,7 @@
           </w:p>
         </w:tc>
       </w:tr>
-      <w:bookmarkEnd w:id="20"/>
+      <w:bookmarkEnd w:id="21"/>
     </w:tbl>
     <w:p>
       <w:pPr>
@@ -15215,7 +15061,6 @@
                 <w:szCs w:val="22"/>
               </w:rPr>
             </w:pPr>
-            <w:proofErr w:type="gramStart"/>
             <w:r>
               <w:rPr>
                 <w:b/>
@@ -15224,7 +15069,6 @@
               </w:rPr>
               <w:t>para</w:t>
             </w:r>
-            <w:proofErr w:type="gramEnd"/>
             <w:r>
               <w:rPr>
                 <w:sz w:val="22"/>
@@ -15387,7 +15231,6 @@
                 <w:szCs w:val="22"/>
               </w:rPr>
             </w:pPr>
-            <w:proofErr w:type="gramStart"/>
             <w:r>
               <w:rPr>
                 <w:b/>
@@ -15396,7 +15239,6 @@
               </w:rPr>
               <w:t>para</w:t>
             </w:r>
-            <w:proofErr w:type="gramEnd"/>
             <w:r>
               <w:rPr>
                 <w:sz w:val="22"/>
@@ -15543,7 +15385,6 @@
                 <w:szCs w:val="22"/>
               </w:rPr>
             </w:pPr>
-            <w:proofErr w:type="gramStart"/>
             <w:r>
               <w:rPr>
                 <w:b/>
@@ -15552,7 +15393,6 @@
               </w:rPr>
               <w:t>para</w:t>
             </w:r>
-            <w:proofErr w:type="gramEnd"/>
             <w:r>
               <w:rPr>
                 <w:sz w:val="22"/>
@@ -15708,7 +15548,6 @@
                 <w:szCs w:val="22"/>
               </w:rPr>
             </w:pPr>
-            <w:proofErr w:type="gramStart"/>
             <w:r>
               <w:rPr>
                 <w:b/>
@@ -15717,7 +15556,6 @@
               </w:rPr>
               <w:t>para</w:t>
             </w:r>
-            <w:proofErr w:type="gramEnd"/>
             <w:r>
               <w:rPr>
                 <w:sz w:val="22"/>
@@ -15854,7 +15692,6 @@
                 <w:szCs w:val="22"/>
               </w:rPr>
             </w:pPr>
-            <w:proofErr w:type="gramStart"/>
             <w:r>
               <w:rPr>
                 <w:b/>
@@ -15863,7 +15700,6 @@
               </w:rPr>
               <w:t>para</w:t>
             </w:r>
-            <w:proofErr w:type="gramEnd"/>
             <w:r>
               <w:rPr>
                 <w:sz w:val="22"/>
@@ -16019,7 +15855,6 @@
                 <w:szCs w:val="22"/>
               </w:rPr>
             </w:pPr>
-            <w:proofErr w:type="gramStart"/>
             <w:r>
               <w:rPr>
                 <w:b/>
@@ -16028,7 +15863,6 @@
               </w:rPr>
               <w:t>para</w:t>
             </w:r>
-            <w:proofErr w:type="gramEnd"/>
             <w:r>
               <w:rPr>
                 <w:sz w:val="22"/>
@@ -16180,7 +16014,6 @@
                 <w:szCs w:val="22"/>
               </w:rPr>
             </w:pPr>
-            <w:proofErr w:type="gramStart"/>
             <w:r>
               <w:rPr>
                 <w:b/>
@@ -16189,7 +16022,6 @@
               </w:rPr>
               <w:t>para</w:t>
             </w:r>
-            <w:proofErr w:type="gramEnd"/>
             <w:r>
               <w:rPr>
                 <w:sz w:val="22"/>
@@ -16318,7 +16150,6 @@
                 <w:szCs w:val="22"/>
               </w:rPr>
             </w:pPr>
-            <w:proofErr w:type="gramStart"/>
             <w:r>
               <w:rPr>
                 <w:b/>
@@ -16327,7 +16158,6 @@
               </w:rPr>
               <w:t>para</w:t>
             </w:r>
-            <w:proofErr w:type="gramEnd"/>
             <w:r>
               <w:rPr>
                 <w:sz w:val="22"/>
@@ -16483,7 +16313,6 @@
                 <w:szCs w:val="22"/>
               </w:rPr>
             </w:pPr>
-            <w:proofErr w:type="gramStart"/>
             <w:r>
               <w:rPr>
                 <w:b/>
@@ -16492,7 +16321,6 @@
               </w:rPr>
               <w:t>para</w:t>
             </w:r>
-            <w:proofErr w:type="gramEnd"/>
             <w:r>
               <w:rPr>
                 <w:b/>
@@ -16622,7 +16450,6 @@
                 <w:szCs w:val="22"/>
               </w:rPr>
             </w:pPr>
-            <w:proofErr w:type="gramStart"/>
             <w:r>
               <w:rPr>
                 <w:b/>
@@ -16631,7 +16458,6 @@
               </w:rPr>
               <w:t>para</w:t>
             </w:r>
-            <w:proofErr w:type="gramEnd"/>
             <w:r>
               <w:rPr>
                 <w:sz w:val="22"/>
@@ -16769,7 +16595,6 @@
                 <w:szCs w:val="22"/>
               </w:rPr>
             </w:pPr>
-            <w:proofErr w:type="gramStart"/>
             <w:r>
               <w:rPr>
                 <w:b/>
@@ -16778,7 +16603,6 @@
               </w:rPr>
               <w:t>para</w:t>
             </w:r>
-            <w:proofErr w:type="gramEnd"/>
             <w:r>
               <w:rPr>
                 <w:b/>
@@ -16942,7 +16766,6 @@
                 <w:szCs w:val="22"/>
               </w:rPr>
             </w:pPr>
-            <w:proofErr w:type="gramStart"/>
             <w:r>
               <w:rPr>
                 <w:b/>
@@ -16951,7 +16774,6 @@
               </w:rPr>
               <w:t>para</w:t>
             </w:r>
-            <w:proofErr w:type="gramEnd"/>
             <w:r>
               <w:rPr>
                 <w:sz w:val="22"/>
@@ -17090,7 +16912,6 @@
                 <w:szCs w:val="22"/>
               </w:rPr>
             </w:pPr>
-            <w:proofErr w:type="gramStart"/>
             <w:r>
               <w:rPr>
                 <w:b/>
@@ -17099,7 +16920,6 @@
               </w:rPr>
               <w:t>para</w:t>
             </w:r>
-            <w:proofErr w:type="gramEnd"/>
             <w:r>
               <w:rPr>
                 <w:sz w:val="22"/>
@@ -17246,7 +17066,6 @@
                 <w:szCs w:val="22"/>
               </w:rPr>
             </w:pPr>
-            <w:proofErr w:type="gramStart"/>
             <w:r>
               <w:rPr>
                 <w:b/>
@@ -17255,7 +17074,6 @@
               </w:rPr>
               <w:t>para</w:t>
             </w:r>
-            <w:proofErr w:type="gramEnd"/>
             <w:r>
               <w:rPr>
                 <w:sz w:val="22"/>
@@ -17393,7 +17211,6 @@
                 <w:szCs w:val="22"/>
               </w:rPr>
             </w:pPr>
-            <w:proofErr w:type="gramStart"/>
             <w:r>
               <w:rPr>
                 <w:b/>
@@ -17402,7 +17219,6 @@
               </w:rPr>
               <w:t>para</w:t>
             </w:r>
-            <w:proofErr w:type="gramEnd"/>
             <w:r>
               <w:rPr>
                 <w:sz w:val="22"/>
@@ -17539,7 +17355,6 @@
                 <w:szCs w:val="22"/>
               </w:rPr>
             </w:pPr>
-            <w:proofErr w:type="gramStart"/>
             <w:r>
               <w:rPr>
                 <w:b/>
@@ -17548,7 +17363,6 @@
               </w:rPr>
               <w:t>para</w:t>
             </w:r>
-            <w:proofErr w:type="gramEnd"/>
             <w:r>
               <w:rPr>
                 <w:sz w:val="22"/>
@@ -17695,7 +17509,6 @@
                 <w:szCs w:val="22"/>
               </w:rPr>
             </w:pPr>
-            <w:proofErr w:type="gramStart"/>
             <w:r>
               <w:rPr>
                 <w:b/>
@@ -17704,7 +17517,6 @@
               </w:rPr>
               <w:t>para</w:t>
             </w:r>
-            <w:proofErr w:type="gramEnd"/>
             <w:r>
               <w:rPr>
                 <w:sz w:val="22"/>
@@ -17848,7 +17660,6 @@
                 <w:szCs w:val="22"/>
               </w:rPr>
             </w:pPr>
-            <w:proofErr w:type="gramStart"/>
             <w:r>
               <w:rPr>
                 <w:b/>
@@ -17857,7 +17668,6 @@
               </w:rPr>
               <w:t>para</w:t>
             </w:r>
-            <w:proofErr w:type="gramEnd"/>
             <w:r>
               <w:rPr>
                 <w:sz w:val="22"/>
@@ -17988,7 +17798,6 @@
                 <w:szCs w:val="22"/>
               </w:rPr>
             </w:pPr>
-            <w:proofErr w:type="gramStart"/>
             <w:r>
               <w:rPr>
                 <w:b/>
@@ -17997,7 +17806,6 @@
               </w:rPr>
               <w:t>para</w:t>
             </w:r>
-            <w:proofErr w:type="gramEnd"/>
             <w:r>
               <w:rPr>
                 <w:sz w:val="22"/>
@@ -18142,7 +17950,6 @@
                 <w:szCs w:val="22"/>
               </w:rPr>
             </w:pPr>
-            <w:proofErr w:type="gramStart"/>
             <w:r>
               <w:rPr>
                 <w:b/>
@@ -18151,7 +17958,6 @@
               </w:rPr>
               <w:t>para</w:t>
             </w:r>
-            <w:proofErr w:type="gramEnd"/>
             <w:r>
               <w:rPr>
                 <w:sz w:val="22"/>
@@ -18323,7 +18129,6 @@
                 <w:szCs w:val="22"/>
               </w:rPr>
             </w:pPr>
-            <w:proofErr w:type="gramStart"/>
             <w:r>
               <w:rPr>
                 <w:b/>
@@ -18332,7 +18137,6 @@
               </w:rPr>
               <w:t>para</w:t>
             </w:r>
-            <w:proofErr w:type="gramEnd"/>
             <w:r>
               <w:rPr>
                 <w:sz w:val="22"/>
@@ -18494,7 +18298,6 @@
                 <w:szCs w:val="22"/>
               </w:rPr>
             </w:pPr>
-            <w:proofErr w:type="gramStart"/>
             <w:r>
               <w:rPr>
                 <w:b/>
@@ -18503,7 +18306,6 @@
               </w:rPr>
               <w:t>para</w:t>
             </w:r>
-            <w:proofErr w:type="gramEnd"/>
             <w:r>
               <w:rPr>
                 <w:sz w:val="22"/>
@@ -18858,12 +18660,12 @@
         <w:pStyle w:val="Ttulo2"/>
         <w:jc w:val="both"/>
       </w:pPr>
-      <w:bookmarkStart w:id="21" w:name="_Toc530933275"/>
+      <w:bookmarkStart w:id="22" w:name="_Toc530933275"/>
       <w:r>
         <w:lastRenderedPageBreak/>
         <w:t>Requisitos no funcionales</w:t>
       </w:r>
-      <w:bookmarkEnd w:id="21"/>
+      <w:bookmarkEnd w:id="22"/>
     </w:p>
     <w:p>
       <w:pPr>
@@ -19117,23 +18919,7 @@
                 <w:sz w:val="22"/>
                 <w:szCs w:val="22"/>
               </w:rPr>
-              <w:t xml:space="preserve">, Google </w:t>
-            </w:r>
-            <w:proofErr w:type="spellStart"/>
-            <w:r>
-              <w:rPr>
-                <w:sz w:val="22"/>
-                <w:szCs w:val="22"/>
-              </w:rPr>
-              <w:t>Chrome</w:t>
-            </w:r>
-            <w:proofErr w:type="spellEnd"/>
-            <w:r>
-              <w:rPr>
-                <w:sz w:val="22"/>
-                <w:szCs w:val="22"/>
-              </w:rPr>
-              <w:t xml:space="preserve"> </w:t>
+              <w:t xml:space="preserve">, Google Chrome </w:t>
             </w:r>
             <w:r>
               <w:rPr>
@@ -19328,7 +19114,7 @@
                 <w:szCs w:val="22"/>
               </w:rPr>
             </w:pPr>
-            <w:bookmarkStart w:id="22" w:name="_Hlk529527153"/>
+            <w:bookmarkStart w:id="23" w:name="_Hlk529527153"/>
             <w:r>
               <w:rPr>
                 <w:b/>
@@ -19392,7 +19178,7 @@
           </w:p>
         </w:tc>
       </w:tr>
-      <w:bookmarkEnd w:id="22"/>
+      <w:bookmarkEnd w:id="23"/>
     </w:tbl>
     <w:p>
       <w:pPr>
@@ -19529,23 +19315,23 @@
           <w:numId w:val="8"/>
         </w:numPr>
       </w:pPr>
-      <w:bookmarkStart w:id="23" w:name="_Toc530933276"/>
+      <w:bookmarkStart w:id="24" w:name="_Toc530933276"/>
       <w:r>
         <w:lastRenderedPageBreak/>
         <w:t>MODELO CONCEPTUAL</w:t>
       </w:r>
-      <w:bookmarkEnd w:id="23"/>
+      <w:bookmarkEnd w:id="24"/>
     </w:p>
     <w:p/>
     <w:p>
       <w:pPr>
         <w:pStyle w:val="Ttulo2"/>
       </w:pPr>
-      <w:bookmarkStart w:id="24" w:name="_Toc530933277"/>
+      <w:bookmarkStart w:id="25" w:name="_Toc530933277"/>
       <w:r>
         <w:t>Modelado UML</w:t>
       </w:r>
-      <w:bookmarkEnd w:id="24"/>
+      <w:bookmarkEnd w:id="25"/>
     </w:p>
     <w:p/>
     <w:p/>
@@ -19642,23 +19428,23 @@
       <w:pPr>
         <w:pStyle w:val="Ttulo2"/>
       </w:pPr>
-      <w:bookmarkStart w:id="25" w:name="_Toc530933278"/>
+      <w:bookmarkStart w:id="26" w:name="_Toc530933278"/>
       <w:r>
         <w:lastRenderedPageBreak/>
         <w:t>Escenarios de prueba</w:t>
       </w:r>
-      <w:bookmarkEnd w:id="25"/>
+      <w:bookmarkEnd w:id="26"/>
     </w:p>
     <w:p/>
     <w:p>
       <w:pPr>
         <w:pStyle w:val="Ttulo3"/>
       </w:pPr>
-      <w:bookmarkStart w:id="26" w:name="_Toc530933279"/>
+      <w:bookmarkStart w:id="27" w:name="_Toc530933279"/>
       <w:r>
         <w:t>Escenario de prueba 1. Gestión de proyectos (coordinador)</w:t>
       </w:r>
-      <w:bookmarkEnd w:id="26"/>
+      <w:bookmarkEnd w:id="27"/>
     </w:p>
     <w:p/>
     <w:p/>
@@ -19960,12 +19746,12 @@
       <w:pPr>
         <w:pStyle w:val="Ttulo3"/>
       </w:pPr>
-      <w:bookmarkStart w:id="27" w:name="_Toc530933280"/>
+      <w:bookmarkStart w:id="28" w:name="_Toc530933280"/>
       <w:r>
         <w:lastRenderedPageBreak/>
         <w:t>Escenario de prueba 2. Gestión de proyectos (participante)</w:t>
       </w:r>
-      <w:bookmarkEnd w:id="27"/>
+      <w:bookmarkEnd w:id="28"/>
     </w:p>
     <w:p/>
     <w:p/>
@@ -20040,15 +19826,7 @@
         <w:jc w:val="both"/>
       </w:pPr>
       <w:r>
-        <w:t xml:space="preserve">Por tanto, el part1 realiza la a1 y por ello paga la factura (fact5). Además, el part1 valora la a1 en el </w:t>
-      </w:r>
-      <w:proofErr w:type="gramStart"/>
-      <w:r>
-        <w:t>cuestionario(</w:t>
-      </w:r>
-      <w:proofErr w:type="gramEnd"/>
-      <w:r>
-        <w:t>c1) que contiene preguntas (p1...) y respuestas (r1...).</w:t>
+        <w:t>Por tanto, el part1 realiza la a1 y por ello paga la factura (fact5). Además, el part1 valora la a1 en el cuestionario(c1) que contiene preguntas (p1...) y respuestas (r1...).</w:t>
       </w:r>
     </w:p>
     <w:p>
@@ -20069,31 +19847,15 @@
         <w:jc w:val="both"/>
       </w:pPr>
       <w:r>
-        <w:t xml:space="preserve">Por tanto, el part2 realiza la a1 y por ello paga la factura (fact6). También el part2 valora la a1 en el </w:t>
-      </w:r>
-      <w:proofErr w:type="gramStart"/>
-      <w:r>
-        <w:t>cuestionario(</w:t>
-      </w:r>
-      <w:proofErr w:type="gramEnd"/>
-      <w:r>
-        <w:t xml:space="preserve">c2) que contiene preguntas (p1...) y respuestas (r1...). </w:t>
-      </w:r>
-    </w:p>
-    <w:p>
-      <w:pPr>
-        <w:jc w:val="both"/>
-      </w:pPr>
-      <w:r>
-        <w:t xml:space="preserve">Además, el part2 realiza la a2 y valora dicha actividad en el </w:t>
-      </w:r>
-      <w:proofErr w:type="gramStart"/>
-      <w:r>
-        <w:t>cuestionario(</w:t>
-      </w:r>
-      <w:proofErr w:type="gramEnd"/>
-      <w:r>
-        <w:t>c1) que contiene preguntas (p1...) y respuestas (r1...).</w:t>
+        <w:t xml:space="preserve">Por tanto, el part2 realiza la a1 y por ello paga la factura (fact6). También el part2 valora la a1 en el cuestionario(c2) que contiene preguntas (p1...) y respuestas (r1...). </w:t>
+      </w:r>
+    </w:p>
+    <w:p>
+      <w:pPr>
+        <w:jc w:val="both"/>
+      </w:pPr>
+      <w:r>
+        <w:t>Además, el part2 realiza la a2 y valora dicha actividad en el cuestionario(c1) que contiene preguntas (p1...) y respuestas (r1...).</w:t>
       </w:r>
     </w:p>
     <w:p>
@@ -20138,44 +19900,202 @@
     <w:p>
       <w:pPr>
         <w:jc w:val="both"/>
-      </w:pPr>
-      <w:r>
-        <w:t>El proyec1 genera 4 facturas (fact1, fact2, fact3, fact4).</w:t>
-      </w:r>
-    </w:p>
-    <w:p/>
-    <w:p/>
-    <w:p/>
-    <w:p/>
-    <w:p/>
-    <w:p/>
-    <w:p/>
-    <w:p/>
-    <w:p/>
-    <w:p/>
-    <w:p/>
-    <w:p/>
-    <w:p/>
-    <w:p/>
-    <w:p/>
-    <w:p/>
-    <w:p/>
-    <w:p/>
-    <w:p/>
-    <w:p/>
-    <w:p/>
-    <w:p/>
-    <w:p/>
+        <w:rPr>
+          <w:lang w:val="en-US"/>
+        </w:rPr>
+      </w:pPr>
+      <w:r>
+        <w:rPr>
+          <w:lang w:val="en-US"/>
+        </w:rPr>
+        <w:t xml:space="preserve">El proyec1 genera 4 </w:t>
+      </w:r>
+      <w:proofErr w:type="spellStart"/>
+      <w:r>
+        <w:rPr>
+          <w:lang w:val="en-US"/>
+        </w:rPr>
+        <w:t>facturas</w:t>
+      </w:r>
+      <w:proofErr w:type="spellEnd"/>
+      <w:r>
+        <w:rPr>
+          <w:lang w:val="en-US"/>
+        </w:rPr>
+        <w:t xml:space="preserve"> (fact1, fact2, fact3, fact4).</w:t>
+      </w:r>
+    </w:p>
+    <w:p>
+      <w:pPr>
+        <w:rPr>
+          <w:lang w:val="en-US"/>
+        </w:rPr>
+      </w:pPr>
+    </w:p>
+    <w:p>
+      <w:pPr>
+        <w:rPr>
+          <w:lang w:val="en-US"/>
+        </w:rPr>
+      </w:pPr>
+    </w:p>
+    <w:p>
+      <w:pPr>
+        <w:rPr>
+          <w:lang w:val="en-US"/>
+        </w:rPr>
+      </w:pPr>
+    </w:p>
+    <w:p>
+      <w:pPr>
+        <w:rPr>
+          <w:lang w:val="en-US"/>
+        </w:rPr>
+      </w:pPr>
+    </w:p>
+    <w:p>
+      <w:pPr>
+        <w:rPr>
+          <w:lang w:val="en-US"/>
+        </w:rPr>
+      </w:pPr>
+    </w:p>
+    <w:p>
+      <w:pPr>
+        <w:rPr>
+          <w:lang w:val="en-US"/>
+        </w:rPr>
+      </w:pPr>
+    </w:p>
+    <w:p>
+      <w:pPr>
+        <w:rPr>
+          <w:lang w:val="en-US"/>
+        </w:rPr>
+      </w:pPr>
+    </w:p>
+    <w:p>
+      <w:pPr>
+        <w:rPr>
+          <w:lang w:val="en-US"/>
+        </w:rPr>
+      </w:pPr>
+    </w:p>
+    <w:p>
+      <w:pPr>
+        <w:rPr>
+          <w:lang w:val="en-US"/>
+        </w:rPr>
+      </w:pPr>
+    </w:p>
+    <w:p>
+      <w:pPr>
+        <w:rPr>
+          <w:lang w:val="en-US"/>
+        </w:rPr>
+      </w:pPr>
+    </w:p>
+    <w:p>
+      <w:pPr>
+        <w:rPr>
+          <w:lang w:val="en-US"/>
+        </w:rPr>
+      </w:pPr>
+    </w:p>
+    <w:p>
+      <w:pPr>
+        <w:rPr>
+          <w:lang w:val="en-US"/>
+        </w:rPr>
+      </w:pPr>
+    </w:p>
+    <w:p>
+      <w:pPr>
+        <w:rPr>
+          <w:lang w:val="en-US"/>
+        </w:rPr>
+      </w:pPr>
+    </w:p>
+    <w:p>
+      <w:pPr>
+        <w:rPr>
+          <w:lang w:val="en-US"/>
+        </w:rPr>
+      </w:pPr>
+    </w:p>
+    <w:p>
+      <w:pPr>
+        <w:rPr>
+          <w:lang w:val="en-US"/>
+        </w:rPr>
+      </w:pPr>
+    </w:p>
+    <w:p>
+      <w:pPr>
+        <w:rPr>
+          <w:lang w:val="en-US"/>
+        </w:rPr>
+      </w:pPr>
+    </w:p>
+    <w:p>
+      <w:pPr>
+        <w:rPr>
+          <w:lang w:val="en-US"/>
+        </w:rPr>
+      </w:pPr>
+    </w:p>
+    <w:p>
+      <w:pPr>
+        <w:rPr>
+          <w:lang w:val="en-US"/>
+        </w:rPr>
+      </w:pPr>
+    </w:p>
+    <w:p>
+      <w:pPr>
+        <w:rPr>
+          <w:lang w:val="en-US"/>
+        </w:rPr>
+      </w:pPr>
+    </w:p>
+    <w:p>
+      <w:pPr>
+        <w:rPr>
+          <w:lang w:val="en-US"/>
+        </w:rPr>
+      </w:pPr>
+    </w:p>
+    <w:p>
+      <w:pPr>
+        <w:rPr>
+          <w:lang w:val="en-US"/>
+        </w:rPr>
+      </w:pPr>
+    </w:p>
+    <w:p>
+      <w:pPr>
+        <w:rPr>
+          <w:lang w:val="en-US"/>
+        </w:rPr>
+      </w:pPr>
+    </w:p>
+    <w:p>
+      <w:pPr>
+        <w:rPr>
+          <w:lang w:val="en-US"/>
+        </w:rPr>
+      </w:pPr>
+    </w:p>
     <w:p>
       <w:pPr>
         <w:pStyle w:val="Ttulo3"/>
       </w:pPr>
-      <w:bookmarkStart w:id="28" w:name="_Toc530933281"/>
+      <w:bookmarkStart w:id="29" w:name="_Toc530933281"/>
       <w:r>
         <w:lastRenderedPageBreak/>
         <w:t>Escenario de prueba 3. Gestión de proyectos (voluntario)</w:t>
       </w:r>
-      <w:bookmarkEnd w:id="28"/>
+      <w:bookmarkEnd w:id="29"/>
     </w:p>
     <w:p/>
     <w:p/>
@@ -20250,15 +20170,7 @@
         <w:jc w:val="both"/>
       </w:pPr>
       <w:r>
-        <w:t xml:space="preserve">Por tanto, el v1 colabora en la a1. Además, el v1 valora la a1 en el </w:t>
-      </w:r>
-      <w:proofErr w:type="gramStart"/>
-      <w:r>
-        <w:t>cuestionario(</w:t>
-      </w:r>
-      <w:proofErr w:type="gramEnd"/>
-      <w:r>
-        <w:t>c1) que contiene preguntas (p1...) y respuestas (r1...).</w:t>
+        <w:t>Por tanto, el v1 colabora en la a1. Además, el v1 valora la a1 en el cuestionario(c1) que contiene preguntas (p1...) y respuestas (r1...).</w:t>
       </w:r>
     </w:p>
     <w:p>
@@ -20279,31 +20191,15 @@
         <w:jc w:val="both"/>
       </w:pPr>
       <w:r>
-        <w:t xml:space="preserve">Por tanto, el v2 colabora en la a1. También, el v2 valora la a1 en el </w:t>
-      </w:r>
-      <w:proofErr w:type="gramStart"/>
-      <w:r>
-        <w:t>cuestionario(</w:t>
-      </w:r>
-      <w:proofErr w:type="gramEnd"/>
-      <w:r>
-        <w:t xml:space="preserve">c2) que contiene preguntas (p1...) y respuestas (r1...). </w:t>
-      </w:r>
-    </w:p>
-    <w:p>
-      <w:pPr>
-        <w:jc w:val="both"/>
-      </w:pPr>
-      <w:r>
-        <w:t xml:space="preserve">Además, el v2 colabora en la a2 y valora dicha actividad en el </w:t>
-      </w:r>
-      <w:proofErr w:type="gramStart"/>
-      <w:r>
-        <w:t>cuestionario(</w:t>
-      </w:r>
-      <w:proofErr w:type="gramEnd"/>
-      <w:r>
-        <w:t>c1) que contiene preguntas (p1...) y respuestas (r1...).</w:t>
+        <w:t xml:space="preserve">Por tanto, el v2 colabora en la a1. También, el v2 valora la a1 en el cuestionario(c2) que contiene preguntas (p1...) y respuestas (r1...). </w:t>
+      </w:r>
+    </w:p>
+    <w:p>
+      <w:pPr>
+        <w:jc w:val="both"/>
+      </w:pPr>
+      <w:r>
+        <w:t>Además, el v2 colabora en la a2 y valora dicha actividad en el cuestionario(c1) que contiene preguntas (p1...) y respuestas (r1...).</w:t>
       </w:r>
     </w:p>
     <w:p>
@@ -20340,136 +20236,225 @@
     <w:p>
       <w:pPr>
         <w:jc w:val="both"/>
-      </w:pPr>
-      <w:r>
-        <w:t>El proyec1 genera 4 facturas (fact1, fact2, fact3, fact4).</w:t>
-      </w:r>
-    </w:p>
-    <w:p>
-      <w:pPr>
-        <w:jc w:val="both"/>
-      </w:pPr>
-    </w:p>
-    <w:p>
-      <w:pPr>
-        <w:jc w:val="both"/>
-      </w:pPr>
-    </w:p>
-    <w:p>
-      <w:pPr>
-        <w:jc w:val="both"/>
-      </w:pPr>
-    </w:p>
-    <w:p>
-      <w:pPr>
-        <w:jc w:val="both"/>
-      </w:pPr>
-    </w:p>
-    <w:p>
-      <w:pPr>
-        <w:jc w:val="both"/>
-      </w:pPr>
-    </w:p>
-    <w:p>
-      <w:pPr>
-        <w:jc w:val="both"/>
-      </w:pPr>
-    </w:p>
-    <w:p>
-      <w:pPr>
-        <w:jc w:val="both"/>
-      </w:pPr>
-    </w:p>
-    <w:p>
-      <w:pPr>
-        <w:jc w:val="both"/>
-      </w:pPr>
-    </w:p>
-    <w:p>
-      <w:pPr>
-        <w:jc w:val="both"/>
-      </w:pPr>
-    </w:p>
-    <w:p>
-      <w:pPr>
-        <w:jc w:val="both"/>
-      </w:pPr>
-    </w:p>
-    <w:p>
-      <w:pPr>
-        <w:jc w:val="both"/>
-      </w:pPr>
-    </w:p>
-    <w:p>
-      <w:pPr>
-        <w:jc w:val="both"/>
-      </w:pPr>
-    </w:p>
-    <w:p>
-      <w:pPr>
-        <w:jc w:val="both"/>
-      </w:pPr>
-    </w:p>
-    <w:p>
-      <w:pPr>
-        <w:jc w:val="both"/>
-      </w:pPr>
-    </w:p>
-    <w:p>
-      <w:pPr>
-        <w:jc w:val="both"/>
-      </w:pPr>
-    </w:p>
-    <w:p>
-      <w:pPr>
-        <w:jc w:val="both"/>
-      </w:pPr>
-    </w:p>
-    <w:p>
-      <w:pPr>
-        <w:jc w:val="both"/>
-      </w:pPr>
-    </w:p>
-    <w:p>
-      <w:pPr>
-        <w:jc w:val="both"/>
-      </w:pPr>
-    </w:p>
-    <w:p>
-      <w:pPr>
-        <w:jc w:val="both"/>
-      </w:pPr>
-    </w:p>
-    <w:p>
-      <w:pPr>
-        <w:jc w:val="both"/>
-      </w:pPr>
-    </w:p>
-    <w:p>
-      <w:pPr>
-        <w:jc w:val="both"/>
-      </w:pPr>
-    </w:p>
-    <w:p>
-      <w:pPr>
-        <w:jc w:val="both"/>
-      </w:pPr>
-    </w:p>
-    <w:p>
-      <w:pPr>
-        <w:jc w:val="both"/>
+        <w:rPr>
+          <w:lang w:val="en-US"/>
+        </w:rPr>
+      </w:pPr>
+      <w:r>
+        <w:rPr>
+          <w:lang w:val="en-US"/>
+        </w:rPr>
+        <w:t xml:space="preserve">El proyec1 genera 4 </w:t>
+      </w:r>
+      <w:proofErr w:type="spellStart"/>
+      <w:r>
+        <w:rPr>
+          <w:lang w:val="en-US"/>
+        </w:rPr>
+        <w:t>facturas</w:t>
+      </w:r>
+      <w:proofErr w:type="spellEnd"/>
+      <w:r>
+        <w:rPr>
+          <w:lang w:val="en-US"/>
+        </w:rPr>
+        <w:t xml:space="preserve"> (fact1, fact2, fact3, fact4).</w:t>
+      </w:r>
+    </w:p>
+    <w:p>
+      <w:pPr>
+        <w:jc w:val="both"/>
+        <w:rPr>
+          <w:lang w:val="en-US"/>
+        </w:rPr>
+      </w:pPr>
+    </w:p>
+    <w:p>
+      <w:pPr>
+        <w:jc w:val="both"/>
+        <w:rPr>
+          <w:lang w:val="en-US"/>
+        </w:rPr>
+      </w:pPr>
+    </w:p>
+    <w:p>
+      <w:pPr>
+        <w:jc w:val="both"/>
+        <w:rPr>
+          <w:lang w:val="en-US"/>
+        </w:rPr>
+      </w:pPr>
+    </w:p>
+    <w:p>
+      <w:pPr>
+        <w:jc w:val="both"/>
+        <w:rPr>
+          <w:lang w:val="en-US"/>
+        </w:rPr>
+      </w:pPr>
+    </w:p>
+    <w:p>
+      <w:pPr>
+        <w:jc w:val="both"/>
+        <w:rPr>
+          <w:lang w:val="en-US"/>
+        </w:rPr>
+      </w:pPr>
+    </w:p>
+    <w:p>
+      <w:pPr>
+        <w:jc w:val="both"/>
+        <w:rPr>
+          <w:lang w:val="en-US"/>
+        </w:rPr>
+      </w:pPr>
+    </w:p>
+    <w:p>
+      <w:pPr>
+        <w:jc w:val="both"/>
+        <w:rPr>
+          <w:lang w:val="en-US"/>
+        </w:rPr>
+      </w:pPr>
+    </w:p>
+    <w:p>
+      <w:pPr>
+        <w:jc w:val="both"/>
+        <w:rPr>
+          <w:lang w:val="en-US"/>
+        </w:rPr>
+      </w:pPr>
+    </w:p>
+    <w:p>
+      <w:pPr>
+        <w:jc w:val="both"/>
+        <w:rPr>
+          <w:lang w:val="en-US"/>
+        </w:rPr>
+      </w:pPr>
+    </w:p>
+    <w:p>
+      <w:pPr>
+        <w:jc w:val="both"/>
+        <w:rPr>
+          <w:lang w:val="en-US"/>
+        </w:rPr>
+      </w:pPr>
+    </w:p>
+    <w:p>
+      <w:pPr>
+        <w:jc w:val="both"/>
+        <w:rPr>
+          <w:lang w:val="en-US"/>
+        </w:rPr>
+      </w:pPr>
+    </w:p>
+    <w:p>
+      <w:pPr>
+        <w:jc w:val="both"/>
+        <w:rPr>
+          <w:lang w:val="en-US"/>
+        </w:rPr>
+      </w:pPr>
+    </w:p>
+    <w:p>
+      <w:pPr>
+        <w:jc w:val="both"/>
+        <w:rPr>
+          <w:lang w:val="en-US"/>
+        </w:rPr>
+      </w:pPr>
+    </w:p>
+    <w:p>
+      <w:pPr>
+        <w:jc w:val="both"/>
+        <w:rPr>
+          <w:lang w:val="en-US"/>
+        </w:rPr>
+      </w:pPr>
+    </w:p>
+    <w:p>
+      <w:pPr>
+        <w:jc w:val="both"/>
+        <w:rPr>
+          <w:lang w:val="en-US"/>
+        </w:rPr>
+      </w:pPr>
+    </w:p>
+    <w:p>
+      <w:pPr>
+        <w:jc w:val="both"/>
+        <w:rPr>
+          <w:lang w:val="en-US"/>
+        </w:rPr>
+      </w:pPr>
+    </w:p>
+    <w:p>
+      <w:pPr>
+        <w:jc w:val="both"/>
+        <w:rPr>
+          <w:lang w:val="en-US"/>
+        </w:rPr>
+      </w:pPr>
+    </w:p>
+    <w:p>
+      <w:pPr>
+        <w:jc w:val="both"/>
+        <w:rPr>
+          <w:lang w:val="en-US"/>
+        </w:rPr>
+      </w:pPr>
+    </w:p>
+    <w:p>
+      <w:pPr>
+        <w:jc w:val="both"/>
+        <w:rPr>
+          <w:lang w:val="en-US"/>
+        </w:rPr>
+      </w:pPr>
+    </w:p>
+    <w:p>
+      <w:pPr>
+        <w:jc w:val="both"/>
+        <w:rPr>
+          <w:lang w:val="en-US"/>
+        </w:rPr>
+      </w:pPr>
+    </w:p>
+    <w:p>
+      <w:pPr>
+        <w:jc w:val="both"/>
+        <w:rPr>
+          <w:lang w:val="en-US"/>
+        </w:rPr>
+      </w:pPr>
+    </w:p>
+    <w:p>
+      <w:pPr>
+        <w:jc w:val="both"/>
+        <w:rPr>
+          <w:lang w:val="en-US"/>
+        </w:rPr>
+      </w:pPr>
+    </w:p>
+    <w:p>
+      <w:pPr>
+        <w:jc w:val="both"/>
+        <w:rPr>
+          <w:lang w:val="en-US"/>
+        </w:rPr>
       </w:pPr>
     </w:p>
     <w:p>
       <w:pPr>
         <w:pStyle w:val="Ttulo3"/>
       </w:pPr>
-      <w:bookmarkStart w:id="29" w:name="_Toc530933282"/>
+      <w:bookmarkStart w:id="30" w:name="_Toc530933282"/>
       <w:r>
         <w:lastRenderedPageBreak/>
         <w:t>Escenario de prueba 4. Gestión de proyectos (patrocinador)</w:t>
       </w:r>
-      <w:bookmarkEnd w:id="29"/>
+      <w:bookmarkEnd w:id="30"/>
     </w:p>
     <w:p/>
     <w:p/>
@@ -20606,12 +20591,12 @@
       <w:pPr>
         <w:pStyle w:val="Ttulo3"/>
       </w:pPr>
-      <w:bookmarkStart w:id="30" w:name="_Toc530933283"/>
+      <w:bookmarkStart w:id="31" w:name="_Toc530933283"/>
       <w:r>
         <w:lastRenderedPageBreak/>
         <w:t>Escenario de prueba 5. Gestión de comunicaciones</w:t>
       </w:r>
-      <w:bookmarkEnd w:id="30"/>
+      <w:bookmarkEnd w:id="31"/>
     </w:p>
     <w:p/>
     <w:p/>
@@ -20665,57 +20650,33 @@
       </w:pPr>
       <w:r>
         <w:lastRenderedPageBreak/>
-        <w:t>En este escenario de prueba se instancian 7 personas (p1, p2</w:t>
-      </w:r>
-      <w:proofErr w:type="gramStart"/>
-      <w:r>
-        <w:t>, ...</w:t>
-      </w:r>
-      <w:proofErr w:type="gramEnd"/>
-      <w:r>
-        <w:t>, p7) de las cuales, 1 es un coordinador (c1), 2 son participantes (part1, part2), 2 son tutores legales (t1, t2) y 2 son voluntarios (v1, v2).</w:t>
-      </w:r>
-    </w:p>
-    <w:p>
-      <w:pPr>
-        <w:jc w:val="both"/>
-      </w:pPr>
-    </w:p>
-    <w:p>
-      <w:pPr>
-        <w:jc w:val="both"/>
-      </w:pPr>
-      <w:r>
-        <w:t>También se instancian 2 patrocinadores (pt1, pt2), 1 donante (d1) y 5 mensajes (m1, m2</w:t>
-      </w:r>
-      <w:proofErr w:type="gramStart"/>
-      <w:r>
-        <w:t>, ...</w:t>
-      </w:r>
-      <w:proofErr w:type="gramEnd"/>
-      <w:r>
-        <w:t>, m5).</w:t>
-      </w:r>
-    </w:p>
-    <w:p>
-      <w:pPr>
-        <w:jc w:val="both"/>
-      </w:pPr>
-    </w:p>
-    <w:p>
-      <w:pPr>
-        <w:jc w:val="both"/>
-      </w:pPr>
-      <w:r>
-        <w:t>El coordinador c1 envía 5 mensajes (m1, m2</w:t>
-      </w:r>
-      <w:proofErr w:type="gramStart"/>
-      <w:r>
-        <w:t>, ...</w:t>
-      </w:r>
-      <w:proofErr w:type="gramEnd"/>
-      <w:r>
-        <w:t xml:space="preserve">, m5). El mensaje m1, de tipo </w:t>
+        <w:t>En este escenario de prueba se instancian 7 personas (p1, p2, ..., p7) de las cuales, 1 es un coordinador (c1), 2 son participantes (part1, part2), 2 son tutores legales (t1, t2) y 2 son voluntarios (v1, v2).</w:t>
+      </w:r>
+    </w:p>
+    <w:p>
+      <w:pPr>
+        <w:jc w:val="both"/>
+      </w:pPr>
+    </w:p>
+    <w:p>
+      <w:pPr>
+        <w:jc w:val="both"/>
+      </w:pPr>
+      <w:r>
+        <w:t>También se instancian 2 patrocinadores (pt1, pt2), 1 donante (d1) y 5 mensajes (m1, m2, ..., m5).</w:t>
+      </w:r>
+    </w:p>
+    <w:p>
+      <w:pPr>
+        <w:jc w:val="both"/>
+      </w:pPr>
+    </w:p>
+    <w:p>
+      <w:pPr>
+        <w:jc w:val="both"/>
+      </w:pPr>
+      <w:r>
+        <w:t xml:space="preserve">El coordinador c1 envía 5 mensajes (m1, m2, ..., m5). El mensaje m1, de tipo </w:t>
       </w:r>
       <w:proofErr w:type="spellStart"/>
       <w:r>
@@ -20811,8 +20772,8 @@
     <w:p>
       <w:pPr>
         <w:sectPr>
-          <w:footerReference w:type="even" r:id="rId12"/>
-          <w:footerReference w:type="default" r:id="rId13"/>
+          <w:footerReference w:type="even" r:id="rId11"/>
+          <w:footerReference w:type="default" r:id="rId12"/>
           <w:pgSz w:w="11900" w:h="16840"/>
           <w:pgMar w:top="1417" w:right="1701" w:bottom="1417" w:left="1701" w:header="708" w:footer="708" w:gutter="0"/>
           <w:cols w:space="708"/>
@@ -20829,23 +20790,23 @@
           <w:numId w:val="8"/>
         </w:numPr>
       </w:pPr>
-      <w:bookmarkStart w:id="31" w:name="_Toc530933284"/>
+      <w:bookmarkStart w:id="32" w:name="_Toc530933284"/>
       <w:r>
         <w:lastRenderedPageBreak/>
         <w:t>MATRICES DE TRAZABILIDAD</w:t>
       </w:r>
-      <w:bookmarkEnd w:id="31"/>
+      <w:bookmarkEnd w:id="32"/>
     </w:p>
     <w:p/>
     <w:p>
       <w:pPr>
         <w:pStyle w:val="Ttulo2"/>
       </w:pPr>
-      <w:bookmarkStart w:id="32" w:name="_Toc530933285"/>
+      <w:bookmarkStart w:id="33" w:name="_Toc530933285"/>
       <w:r>
         <w:t>Matriz clases de entidad y requisitos de información</w:t>
       </w:r>
-      <w:bookmarkEnd w:id="32"/>
+      <w:bookmarkEnd w:id="33"/>
     </w:p>
     <w:p/>
     <w:p/>
@@ -20856,6 +20817,9 @@
         <w:jc w:val="center"/>
       </w:pPr>
       <w:r>
+        <w:rPr>
+          <w:noProof/>
+        </w:rPr>
         <w:object w:dxaOrig="10740" w:dyaOrig="6631">
           <v:shapetype id="_x0000_t75" coordsize="21600,21600" o:spt="75" o:preferrelative="t" path="m@4@5l@4@11@9@11@9@5xe" filled="f" stroked="f">
             <v:stroke joinstyle="miter"/>
@@ -20876,10 +20840,10 @@
             <v:path o:extrusionok="f" gradientshapeok="t" o:connecttype="rect"/>
             <o:lock v:ext="edit" aspectratio="t"/>
           </v:shapetype>
-          <v:shape id="_x0000_i1025" type="#_x0000_t75" style="width:480.6pt;height:296.75pt" o:ole="">
-            <v:imagedata r:id="rId14" o:title=""/>
+          <v:shape id="_x0000_i1030" type="#_x0000_t75" alt="" style="width:480.6pt;height:296.75pt;mso-width-percent:0;mso-height-percent:0;mso-width-percent:0;mso-height-percent:0" o:ole="">
+            <v:imagedata r:id="rId13" o:title=""/>
           </v:shape>
-          <o:OLEObject Type="Embed" ProgID="Excel.Sheet.12" ShapeID="_x0000_i1025" DrawAspect="Content" ObjectID="_1605973045" r:id="rId15"/>
+          <o:OLEObject Type="Embed" ProgID="Excel.Sheet.12" ShapeID="_x0000_i1030" DrawAspect="Content" ObjectID="_1605994985" r:id="rId14"/>
         </w:object>
       </w:r>
     </w:p>
@@ -20902,29 +20866,32 @@
       <w:pPr>
         <w:pStyle w:val="Ttulo2"/>
       </w:pPr>
-      <w:bookmarkStart w:id="33" w:name="_Toc530933286"/>
+      <w:bookmarkStart w:id="34" w:name="_Toc530933286"/>
       <w:r>
         <w:lastRenderedPageBreak/>
         <w:t>Matriz de clases de entidad y reglas de negocio</w:t>
       </w:r>
-      <w:bookmarkEnd w:id="33"/>
-    </w:p>
-    <w:p/>
-    <w:p/>
-    <w:p/>
-    <w:p/>
-    <w:bookmarkStart w:id="34" w:name="_MON_1604667278"/>
-    <w:bookmarkEnd w:id="34"/>
+      <w:bookmarkEnd w:id="34"/>
+    </w:p>
+    <w:p/>
+    <w:p/>
+    <w:p/>
+    <w:p/>
+    <w:bookmarkStart w:id="35" w:name="_MON_1604667278"/>
+    <w:bookmarkEnd w:id="35"/>
     <w:p>
       <w:pPr>
         <w:jc w:val="center"/>
       </w:pPr>
       <w:r>
+        <w:rPr>
+          <w:noProof/>
+        </w:rPr>
         <w:object w:dxaOrig="21823" w:dyaOrig="6958">
-          <v:shape id="_x0000_i1026" type="#_x0000_t75" style="width:716.9pt;height:227.2pt" o:ole="">
-            <v:imagedata r:id="rId16" o:title=""/>
+          <v:shape id="_x0000_i1029" type="#_x0000_t75" alt="" style="width:716.9pt;height:226.85pt;mso-width-percent:0;mso-height-percent:0;mso-width-percent:0;mso-height-percent:0" o:ole="">
+            <v:imagedata r:id="rId15" o:title=""/>
           </v:shape>
-          <o:OLEObject Type="Embed" ProgID="Excel.Sheet.12" ShapeID="_x0000_i1026" DrawAspect="Content" ObjectID="_1605973046" r:id="rId17"/>
+          <o:OLEObject Type="Embed" ProgID="Excel.Sheet.12" ShapeID="_x0000_i1029" DrawAspect="Content" ObjectID="_1605994986" r:id="rId16"/>
         </w:object>
       </w:r>
     </w:p>
@@ -20943,29 +20910,32 @@
       <w:pPr>
         <w:pStyle w:val="Ttulo2"/>
       </w:pPr>
-      <w:bookmarkStart w:id="35" w:name="_Toc530933287"/>
+      <w:bookmarkStart w:id="36" w:name="_Toc530933287"/>
       <w:r>
         <w:lastRenderedPageBreak/>
         <w:t>Matriz de asociaciones y requisitos de información</w:t>
       </w:r>
-      <w:bookmarkEnd w:id="35"/>
-    </w:p>
-    <w:p/>
-    <w:p/>
-    <w:p/>
-    <w:p/>
-    <w:bookmarkStart w:id="36" w:name="_MON_1604667533"/>
-    <w:bookmarkEnd w:id="36"/>
+      <w:bookmarkEnd w:id="36"/>
+    </w:p>
+    <w:p/>
+    <w:p/>
+    <w:p/>
+    <w:p/>
+    <w:bookmarkStart w:id="37" w:name="_MON_1604667533"/>
+    <w:bookmarkEnd w:id="37"/>
     <w:p>
       <w:pPr>
         <w:jc w:val="center"/>
       </w:pPr>
       <w:r>
+        <w:rPr>
+          <w:noProof/>
+        </w:rPr>
         <w:object w:dxaOrig="11505" w:dyaOrig="5427">
-          <v:shape id="_x0000_i1027" type="#_x0000_t75" style="width:514.25pt;height:243.15pt" o:ole="">
-            <v:imagedata r:id="rId18" o:title=""/>
+          <v:shape id="_x0000_i1028" type="#_x0000_t75" alt="" style="width:514.25pt;height:243.15pt;mso-width-percent:0;mso-height-percent:0;mso-width-percent:0;mso-height-percent:0" o:ole="">
+            <v:imagedata r:id="rId17" o:title=""/>
           </v:shape>
-          <o:OLEObject Type="Embed" ProgID="Excel.Sheet.12" ShapeID="_x0000_i1027" DrawAspect="Content" ObjectID="_1605973047" r:id="rId19"/>
+          <o:OLEObject Type="Embed" ProgID="Excel.Sheet.12" ShapeID="_x0000_i1028" DrawAspect="Content" ObjectID="_1605994987" r:id="rId18"/>
         </w:object>
       </w:r>
     </w:p>
@@ -20983,12 +20953,12 @@
       <w:pPr>
         <w:pStyle w:val="Ttulo2"/>
       </w:pPr>
-      <w:bookmarkStart w:id="37" w:name="_Toc530933288"/>
+      <w:bookmarkStart w:id="38" w:name="_Toc530933288"/>
       <w:r>
         <w:lastRenderedPageBreak/>
         <w:t>Matriz de asociaciones y reglas de negocios</w:t>
       </w:r>
-      <w:bookmarkEnd w:id="37"/>
+      <w:bookmarkEnd w:id="38"/>
     </w:p>
     <w:p/>
     <w:p/>
@@ -21000,11 +20970,14 @@
         <w:jc w:val="center"/>
       </w:pPr>
       <w:r>
+        <w:rPr>
+          <w:noProof/>
+        </w:rPr>
         <w:object w:dxaOrig="21715" w:dyaOrig="5427">
-          <v:shape id="_x0000_i1028" type="#_x0000_t75" style="width:733.95pt;height:183.7pt" o:ole="">
-            <v:imagedata r:id="rId20" o:title=""/>
+          <v:shape id="_x0000_i1027" type="#_x0000_t75" alt="" style="width:733.95pt;height:183.7pt;mso-width-percent:0;mso-height-percent:0;mso-width-percent:0;mso-height-percent:0" o:ole="">
+            <v:imagedata r:id="rId19" o:title=""/>
           </v:shape>
-          <o:OLEObject Type="Embed" ProgID="Excel.Sheet.12" ShapeID="_x0000_i1028" DrawAspect="Content" ObjectID="_1605973048" r:id="rId21"/>
+          <o:OLEObject Type="Embed" ProgID="Excel.Sheet.12" ShapeID="_x0000_i1027" DrawAspect="Content" ObjectID="_1605994988" r:id="rId20"/>
         </w:object>
       </w:r>
     </w:p>
@@ -21025,12 +20998,12 @@
       <w:pPr>
         <w:pStyle w:val="Ttulo2"/>
       </w:pPr>
-      <w:bookmarkStart w:id="38" w:name="_Toc530933289"/>
+      <w:bookmarkStart w:id="39" w:name="_Toc530933289"/>
       <w:r>
         <w:lastRenderedPageBreak/>
         <w:t>Matriz de restricciones y requisitos de información</w:t>
       </w:r>
-      <w:bookmarkEnd w:id="38"/>
+      <w:bookmarkEnd w:id="39"/>
     </w:p>
     <w:p/>
     <w:p/>
@@ -21039,11 +21012,14 @@
         <w:jc w:val="center"/>
       </w:pPr>
       <w:r>
+        <w:rPr>
+          <w:noProof/>
+        </w:rPr>
         <w:object w:dxaOrig="14839" w:dyaOrig="10933">
-          <v:shape id="_x0000_i1029" type="#_x0000_t75" style="width:527.55pt;height:389.75pt" o:ole="">
-            <v:imagedata r:id="rId22" o:title=""/>
+          <v:shape id="_x0000_i1026" type="#_x0000_t75" alt="" style="width:527.55pt;height:389.75pt;mso-width-percent:0;mso-height-percent:0;mso-width-percent:0;mso-height-percent:0" o:ole="">
+            <v:imagedata r:id="rId21" o:title=""/>
           </v:shape>
-          <o:OLEObject Type="Embed" ProgID="Excel.Sheet.12" ShapeID="_x0000_i1029" DrawAspect="Content" ObjectID="_1605973049" r:id="rId23"/>
+          <o:OLEObject Type="Embed" ProgID="Excel.Sheet.12" ShapeID="_x0000_i1026" DrawAspect="Content" ObjectID="_1605994989" r:id="rId22"/>
         </w:object>
       </w:r>
     </w:p>
@@ -21053,12 +21029,12 @@
       <w:pPr>
         <w:pStyle w:val="Ttulo2"/>
       </w:pPr>
-      <w:bookmarkStart w:id="39" w:name="_Toc530933290"/>
+      <w:bookmarkStart w:id="40" w:name="_Toc530933290"/>
       <w:r>
         <w:lastRenderedPageBreak/>
         <w:t>Matriz de restricciones y reglas de negocio</w:t>
       </w:r>
-      <w:bookmarkEnd w:id="39"/>
+      <w:bookmarkEnd w:id="40"/>
     </w:p>
     <w:p/>
     <w:p/>
@@ -21069,11 +21045,14 @@
         <w:jc w:val="center"/>
       </w:pPr>
       <w:r>
+        <w:rPr>
+          <w:noProof/>
+        </w:rPr>
         <w:object w:dxaOrig="25048" w:dyaOrig="10933">
-          <v:shape id="_x0000_i1030" type="#_x0000_t75" style="width:731.4pt;height:319.25pt" o:ole="">
-            <v:imagedata r:id="rId24" o:title=""/>
+          <v:shape id="_x0000_i1025" type="#_x0000_t75" alt="" style="width:731.4pt;height:319.25pt;mso-width-percent:0;mso-height-percent:0;mso-width-percent:0;mso-height-percent:0" o:ole="">
+            <v:imagedata r:id="rId23" o:title=""/>
           </v:shape>
-          <o:OLEObject Type="Embed" ProgID="Excel.Sheet.12" ShapeID="_x0000_i1030" DrawAspect="Content" ObjectID="_1605973050" r:id="rId25"/>
+          <o:OLEObject Type="Embed" ProgID="Excel.Sheet.12" ShapeID="_x0000_i1025" DrawAspect="Content" ObjectID="_1605994990" r:id="rId24"/>
         </w:object>
       </w:r>
     </w:p>
@@ -21099,19 +21078,19 @@
           <w:numId w:val="8"/>
         </w:numPr>
       </w:pPr>
-      <w:bookmarkStart w:id="40" w:name="_Toc530933291"/>
+      <w:bookmarkStart w:id="41" w:name="_Toc530933291"/>
       <w:r>
         <w:lastRenderedPageBreak/>
         <w:t>ANEXOS</w:t>
       </w:r>
-      <w:bookmarkEnd w:id="40"/>
+      <w:bookmarkEnd w:id="41"/>
     </w:p>
     <w:p/>
     <w:p>
       <w:pPr>
         <w:pStyle w:val="Ttulo2"/>
       </w:pPr>
-      <w:bookmarkStart w:id="41" w:name="_Toc530933292"/>
+      <w:bookmarkStart w:id="42" w:name="_Toc530933292"/>
       <w:r>
         <w:t xml:space="preserve">Anexo I: Prototipo de </w:t>
       </w:r>
@@ -21119,7 +21098,7 @@
       <w:r>
         <w:t>newsletter</w:t>
       </w:r>
-      <w:bookmarkEnd w:id="41"/>
+      <w:bookmarkEnd w:id="42"/>
       <w:proofErr w:type="spellEnd"/>
     </w:p>
     <w:p/>
@@ -21213,13 +21192,13 @@
               </wp:anchor>
             </w:drawing>
           </mc:Choice>
-          <mc:Fallback xmlns:cx="http://schemas.microsoft.com/office/drawing/2014/chartex" xmlns:cx1="http://schemas.microsoft.com/office/drawing/2015/9/8/chartex" xmlns:cx2="http://schemas.microsoft.com/office/drawing/2015/10/21/chartex" xmlns:cx3="http://schemas.microsoft.com/office/drawing/2016/5/9/chartex" xmlns:cx4="http://schemas.microsoft.com/office/drawing/2016/5/10/chartex" xmlns:cx5="http://schemas.microsoft.com/office/drawing/2016/5/11/chartex" xmlns:cx6="http://schemas.microsoft.com/office/drawing/2016/5/12/chartex" xmlns:cx7="http://schemas.microsoft.com/office/drawing/2016/5/13/chartex" xmlns:cx8="http://schemas.microsoft.com/office/drawing/2016/5/14/chartex" xmlns:aink="http://schemas.microsoft.com/office/drawing/2016/ink" xmlns:am3d="http://schemas.microsoft.com/office/drawing/2017/model3d" xmlns:w15="http://schemas.microsoft.com/office/word/2012/wordml" xmlns:w16cid="http://schemas.microsoft.com/office/word/2016/wordml/cid" xmlns:w16se="http://schemas.microsoft.com/office/word/2015/wordml/symex">
+          <mc:Fallback>
             <w:pict>
               <v:shapetype w14:anchorId="512F869B" id="_x0000_t202" coordsize="21600,21600" o:spt="202" path="m,l,21600r21600,l21600,xe">
                 <v:stroke joinstyle="miter"/>
                 <v:path gradientshapeok="t" o:connecttype="rect"/>
               </v:shapetype>
-              <v:shape id="3 Cuadro de texto" o:spid="_x0000_s1026" type="#_x0000_t202" style="position:absolute;left:0;text-align:left;margin-left:35.15pt;margin-top:442.9pt;width:354.6pt;height:.05pt;z-index:251658240;visibility:visible;mso-wrap-style:square;mso-wrap-distance-left:9pt;mso-wrap-distance-top:0;mso-wrap-distance-right:9pt;mso-wrap-distance-bottom:0;mso-position-horizontal:absolute;mso-position-horizontal-relative:text;mso-position-vertical:absolute;mso-position-vertical-relative:text;v-text-anchor:top" o:gfxdata="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" stroked="f">
+              <v:shape id="3 Cuadro de texto" o:spid="_x0000_s1026" type="#_x0000_t202" style="position:absolute;left:0;text-align:left;margin-left:35.15pt;margin-top:442.9pt;width:354.6pt;height:.05pt;z-index:251658240;visibility:visible;mso-wrap-style:square;mso-wrap-distance-left:9pt;mso-wrap-distance-top:0;mso-wrap-distance-right:9pt;mso-wrap-distance-bottom:0;mso-position-horizontal:absolute;mso-position-horizontal-relative:text;mso-position-vertical:absolute;mso-position-vertical-relative:text;v-text-anchor:top" o:gfxdata="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" stroked="f">
                 <v:textbox style="mso-fit-shape-to-text:t" inset="0,0,0,0">
                   <w:txbxContent>
                     <w:p>
@@ -21271,7 +21250,7 @@
                     <pic:cNvPicPr/>
                   </pic:nvPicPr>
                   <pic:blipFill>
-                    <a:blip r:embed="rId26">
+                    <a:blip r:embed="rId25">
                       <a:extLst>
                         <a:ext uri="{28A0092B-C50C-407E-A947-70E740481C1C}">
                           <a14:useLocalDpi xmlns:a14="http://schemas.microsoft.com/office/drawing/2010/main" val="0"/>
@@ -21344,13 +21323,13 @@
       <w:pPr>
         <w:pStyle w:val="Ttulo2"/>
       </w:pPr>
-      <w:bookmarkStart w:id="42" w:name="_Toc530491234"/>
-      <w:bookmarkStart w:id="43" w:name="_Toc530933293"/>
+      <w:bookmarkStart w:id="43" w:name="_Toc530491234"/>
+      <w:bookmarkStart w:id="44" w:name="_Toc530933293"/>
       <w:r>
         <w:t>Anexo II: Acta de reunión</w:t>
       </w:r>
-      <w:bookmarkEnd w:id="42"/>
       <w:bookmarkEnd w:id="43"/>
+      <w:bookmarkEnd w:id="44"/>
     </w:p>
     <w:p/>
     <w:p/>
@@ -21489,21 +21468,7 @@
               <w:rPr>
                 <w:sz w:val="22"/>
               </w:rPr>
-              <w:t xml:space="preserve">Videoconferencia vía </w:t>
-            </w:r>
-            <w:proofErr w:type="spellStart"/>
-            <w:r>
-              <w:rPr>
-                <w:sz w:val="22"/>
-              </w:rPr>
-              <w:t>Skype</w:t>
-            </w:r>
-            <w:proofErr w:type="spellEnd"/>
-            <w:r>
-              <w:rPr>
-                <w:sz w:val="22"/>
-              </w:rPr>
-              <w:t xml:space="preserve"> (Sevilla – Madrid)</w:t>
+              <w:t>Videoconferencia vía Skype (Sevilla – Madrid)</w:t>
             </w:r>
           </w:p>
         </w:tc>
@@ -22056,7 +22021,7 @@
                           <pic:cNvPicPr/>
                         </pic:nvPicPr>
                         <pic:blipFill>
-                          <a:blip r:embed="rId27">
+                          <a:blip r:embed="rId26">
                             <a:extLst>
                               <a:ext uri="{28A0092B-C50C-407E-A947-70E740481C1C}">
                                 <a14:useLocalDpi xmlns:a14="http://schemas.microsoft.com/office/drawing/2010/main" val="0"/>
@@ -22856,8 +22821,6 @@
           <w:tab w:val="left" w:pos="5620"/>
         </w:tabs>
       </w:pPr>
-      <w:bookmarkStart w:id="44" w:name="_GoBack"/>
-      <w:bookmarkEnd w:id="44"/>
     </w:p>
     <w:sectPr>
       <w:pgSz w:w="11900" w:h="16840"/>
@@ -22871,7 +22834,7 @@
 </file>
 
 <file path=word/endnotes.xml><?xml version="1.0" encoding="utf-8"?>
-<w:endnotes xmlns:wpc="http://schemas.microsoft.com/office/word/2010/wordprocessingCanvas" xmlns:mc="http://schemas.openxmlformats.org/markup-compatibility/2006" xmlns:o="urn:schemas-microsoft-com:office:office" xmlns:r="http://schemas.openxmlformats.org/officeDocument/2006/relationships" xmlns:m="http://schemas.openxmlformats.org/officeDocument/2006/math" xmlns:v="urn:schemas-microsoft-com:vml" xmlns:wp14="http://schemas.microsoft.com/office/word/2010/wordprocessingDrawing" xmlns:wp="http://schemas.openxmlformats.org/drawingml/2006/wordprocessingDrawing" xmlns:w10="urn:schemas-microsoft-com:office:word" xmlns:w="http://schemas.openxmlformats.org/wordprocessingml/2006/main" xmlns:w14="http://schemas.microsoft.com/office/word/2010/wordml" xmlns:wpg="http://schemas.microsoft.com/office/word/2010/wordprocessingGroup" xmlns:wpi="http://schemas.microsoft.com/office/word/2010/wordprocessingInk" xmlns:wne="http://schemas.microsoft.com/office/word/2006/wordml" xmlns:wps="http://schemas.microsoft.com/office/word/2010/wordprocessingShape" mc:Ignorable="w14 wp14">
+<w:endnotes xmlns:wpc="http://schemas.microsoft.com/office/word/2010/wordprocessingCanvas" xmlns:cx="http://schemas.microsoft.com/office/drawing/2014/chartex" xmlns:cx1="http://schemas.microsoft.com/office/drawing/2015/9/8/chartex" xmlns:cx2="http://schemas.microsoft.com/office/drawing/2015/10/21/chartex" xmlns:cx3="http://schemas.microsoft.com/office/drawing/2016/5/9/chartex" xmlns:cx4="http://schemas.microsoft.com/office/drawing/2016/5/10/chartex" xmlns:cx5="http://schemas.microsoft.com/office/drawing/2016/5/11/chartex" xmlns:cx6="http://schemas.microsoft.com/office/drawing/2016/5/12/chartex" xmlns:cx7="http://schemas.microsoft.com/office/drawing/2016/5/13/chartex" xmlns:cx8="http://schemas.microsoft.com/office/drawing/2016/5/14/chartex" xmlns:mc="http://schemas.openxmlformats.org/markup-compatibility/2006" xmlns:aink="http://schemas.microsoft.com/office/drawing/2016/ink" xmlns:am3d="http://schemas.microsoft.com/office/drawing/2017/model3d" xmlns:o="urn:schemas-microsoft-com:office:office" xmlns:r="http://schemas.openxmlformats.org/officeDocument/2006/relationships" xmlns:m="http://schemas.openxmlformats.org/officeDocument/2006/math" xmlns:v="urn:schemas-microsoft-com:vml" xmlns:wp14="http://schemas.microsoft.com/office/word/2010/wordprocessingDrawing" xmlns:wp="http://schemas.openxmlformats.org/drawingml/2006/wordprocessingDrawing" xmlns:w10="urn:schemas-microsoft-com:office:word" xmlns:w="http://schemas.openxmlformats.org/wordprocessingml/2006/main" xmlns:w14="http://schemas.microsoft.com/office/word/2010/wordml" xmlns:w15="http://schemas.microsoft.com/office/word/2012/wordml" xmlns:w16cid="http://schemas.microsoft.com/office/word/2016/wordml/cid" xmlns:w16se="http://schemas.microsoft.com/office/word/2015/wordml/symex" xmlns:wpg="http://schemas.microsoft.com/office/word/2010/wordprocessingGroup" xmlns:wpi="http://schemas.microsoft.com/office/word/2010/wordprocessingInk" xmlns:wne="http://schemas.microsoft.com/office/word/2006/wordml" xmlns:wps="http://schemas.microsoft.com/office/word/2010/wordprocessingShape" mc:Ignorable="w14 w15 w16se w16cid wp14">
   <w:endnote w:type="separator" w:id="-1">
     <w:p>
       <w:r>
@@ -22890,7 +22853,7 @@
 </file>
 
 <file path=word/footer1.xml><?xml version="1.0" encoding="utf-8"?>
-<w:ftr xmlns:wpc="http://schemas.microsoft.com/office/word/2010/wordprocessingCanvas" xmlns:mc="http://schemas.openxmlformats.org/markup-compatibility/2006" xmlns:o="urn:schemas-microsoft-com:office:office" xmlns:r="http://schemas.openxmlformats.org/officeDocument/2006/relationships" xmlns:m="http://schemas.openxmlformats.org/officeDocument/2006/math" xmlns:v="urn:schemas-microsoft-com:vml" xmlns:wp14="http://schemas.microsoft.com/office/word/2010/wordprocessingDrawing" xmlns:wp="http://schemas.openxmlformats.org/drawingml/2006/wordprocessingDrawing" xmlns:w10="urn:schemas-microsoft-com:office:word" xmlns:w="http://schemas.openxmlformats.org/wordprocessingml/2006/main" xmlns:w14="http://schemas.microsoft.com/office/word/2010/wordml" xmlns:wpg="http://schemas.microsoft.com/office/word/2010/wordprocessingGroup" xmlns:wpi="http://schemas.microsoft.com/office/word/2010/wordprocessingInk" xmlns:wne="http://schemas.microsoft.com/office/word/2006/wordml" xmlns:wps="http://schemas.microsoft.com/office/word/2010/wordprocessingShape" mc:Ignorable="w14 wp14">
+<w:ftr xmlns:wpc="http://schemas.microsoft.com/office/word/2010/wordprocessingCanvas" xmlns:cx="http://schemas.microsoft.com/office/drawing/2014/chartex" xmlns:cx1="http://schemas.microsoft.com/office/drawing/2015/9/8/chartex" xmlns:cx2="http://schemas.microsoft.com/office/drawing/2015/10/21/chartex" xmlns:cx3="http://schemas.microsoft.com/office/drawing/2016/5/9/chartex" xmlns:cx4="http://schemas.microsoft.com/office/drawing/2016/5/10/chartex" xmlns:cx5="http://schemas.microsoft.com/office/drawing/2016/5/11/chartex" xmlns:cx6="http://schemas.microsoft.com/office/drawing/2016/5/12/chartex" xmlns:cx7="http://schemas.microsoft.com/office/drawing/2016/5/13/chartex" xmlns:cx8="http://schemas.microsoft.com/office/drawing/2016/5/14/chartex" xmlns:mc="http://schemas.openxmlformats.org/markup-compatibility/2006" xmlns:aink="http://schemas.microsoft.com/office/drawing/2016/ink" xmlns:am3d="http://schemas.microsoft.com/office/drawing/2017/model3d" xmlns:o="urn:schemas-microsoft-com:office:office" xmlns:r="http://schemas.openxmlformats.org/officeDocument/2006/relationships" xmlns:m="http://schemas.openxmlformats.org/officeDocument/2006/math" xmlns:v="urn:schemas-microsoft-com:vml" xmlns:wp14="http://schemas.microsoft.com/office/word/2010/wordprocessingDrawing" xmlns:wp="http://schemas.openxmlformats.org/drawingml/2006/wordprocessingDrawing" xmlns:w10="urn:schemas-microsoft-com:office:word" xmlns:w="http://schemas.openxmlformats.org/wordprocessingml/2006/main" xmlns:w14="http://schemas.microsoft.com/office/word/2010/wordml" xmlns:w15="http://schemas.microsoft.com/office/word/2012/wordml" xmlns:w16cid="http://schemas.microsoft.com/office/word/2016/wordml/cid" xmlns:w16se="http://schemas.microsoft.com/office/word/2015/wordml/symex" xmlns:wpg="http://schemas.microsoft.com/office/word/2010/wordprocessingGroup" xmlns:wpi="http://schemas.microsoft.com/office/word/2010/wordprocessingInk" xmlns:wne="http://schemas.microsoft.com/office/word/2006/wordml" xmlns:wps="http://schemas.microsoft.com/office/word/2010/wordprocessingShape" mc:Ignorable="w14 w15 w16se w16cid wp14">
   <w:sdt>
     <w:sdtPr>
       <w:rPr>
@@ -22942,7 +22905,7 @@
 </file>
 
 <file path=word/footer2.xml><?xml version="1.0" encoding="utf-8"?>
-<w:ftr xmlns:wpc="http://schemas.microsoft.com/office/word/2010/wordprocessingCanvas" xmlns:mc="http://schemas.openxmlformats.org/markup-compatibility/2006" xmlns:o="urn:schemas-microsoft-com:office:office" xmlns:r="http://schemas.openxmlformats.org/officeDocument/2006/relationships" xmlns:m="http://schemas.openxmlformats.org/officeDocument/2006/math" xmlns:v="urn:schemas-microsoft-com:vml" xmlns:wp14="http://schemas.microsoft.com/office/word/2010/wordprocessingDrawing" xmlns:wp="http://schemas.openxmlformats.org/drawingml/2006/wordprocessingDrawing" xmlns:w10="urn:schemas-microsoft-com:office:word" xmlns:w="http://schemas.openxmlformats.org/wordprocessingml/2006/main" xmlns:w14="http://schemas.microsoft.com/office/word/2010/wordml" xmlns:wpg="http://schemas.microsoft.com/office/word/2010/wordprocessingGroup" xmlns:wpi="http://schemas.microsoft.com/office/word/2010/wordprocessingInk" xmlns:wne="http://schemas.microsoft.com/office/word/2006/wordml" xmlns:wps="http://schemas.microsoft.com/office/word/2010/wordprocessingShape" mc:Ignorable="w14 wp14">
+<w:ftr xmlns:wpc="http://schemas.microsoft.com/office/word/2010/wordprocessingCanvas" xmlns:cx="http://schemas.microsoft.com/office/drawing/2014/chartex" xmlns:cx1="http://schemas.microsoft.com/office/drawing/2015/9/8/chartex" xmlns:cx2="http://schemas.microsoft.com/office/drawing/2015/10/21/chartex" xmlns:cx3="http://schemas.microsoft.com/office/drawing/2016/5/9/chartex" xmlns:cx4="http://schemas.microsoft.com/office/drawing/2016/5/10/chartex" xmlns:cx5="http://schemas.microsoft.com/office/drawing/2016/5/11/chartex" xmlns:cx6="http://schemas.microsoft.com/office/drawing/2016/5/12/chartex" xmlns:cx7="http://schemas.microsoft.com/office/drawing/2016/5/13/chartex" xmlns:cx8="http://schemas.microsoft.com/office/drawing/2016/5/14/chartex" xmlns:mc="http://schemas.openxmlformats.org/markup-compatibility/2006" xmlns:aink="http://schemas.microsoft.com/office/drawing/2016/ink" xmlns:am3d="http://schemas.microsoft.com/office/drawing/2017/model3d" xmlns:o="urn:schemas-microsoft-com:office:office" xmlns:r="http://schemas.openxmlformats.org/officeDocument/2006/relationships" xmlns:m="http://schemas.openxmlformats.org/officeDocument/2006/math" xmlns:v="urn:schemas-microsoft-com:vml" xmlns:wp14="http://schemas.microsoft.com/office/word/2010/wordprocessingDrawing" xmlns:wp="http://schemas.openxmlformats.org/drawingml/2006/wordprocessingDrawing" xmlns:w10="urn:schemas-microsoft-com:office:word" xmlns:w="http://schemas.openxmlformats.org/wordprocessingml/2006/main" xmlns:w14="http://schemas.microsoft.com/office/word/2010/wordml" xmlns:w15="http://schemas.microsoft.com/office/word/2012/wordml" xmlns:w16cid="http://schemas.microsoft.com/office/word/2016/wordml/cid" xmlns:w16se="http://schemas.microsoft.com/office/word/2015/wordml/symex" xmlns:wpg="http://schemas.microsoft.com/office/word/2010/wordprocessingGroup" xmlns:wpi="http://schemas.microsoft.com/office/word/2010/wordprocessingInk" xmlns:wne="http://schemas.microsoft.com/office/word/2006/wordml" xmlns:wps="http://schemas.microsoft.com/office/word/2010/wordprocessingShape" mc:Ignorable="w14 w15 w16se w16cid wp14">
   <w:sdt>
     <w:sdtPr>
       <w:id w:val="851464428"/>
@@ -22988,7 +22951,7 @@
 </file>
 
 <file path=word/footnotes.xml><?xml version="1.0" encoding="utf-8"?>
-<w:footnotes xmlns:wpc="http://schemas.microsoft.com/office/word/2010/wordprocessingCanvas" xmlns:mc="http://schemas.openxmlformats.org/markup-compatibility/2006" xmlns:o="urn:schemas-microsoft-com:office:office" xmlns:r="http://schemas.openxmlformats.org/officeDocument/2006/relationships" xmlns:m="http://schemas.openxmlformats.org/officeDocument/2006/math" xmlns:v="urn:schemas-microsoft-com:vml" xmlns:wp14="http://schemas.microsoft.com/office/word/2010/wordprocessingDrawing" xmlns:wp="http://schemas.openxmlformats.org/drawingml/2006/wordprocessingDrawing" xmlns:w10="urn:schemas-microsoft-com:office:word" xmlns:w="http://schemas.openxmlformats.org/wordprocessingml/2006/main" xmlns:w14="http://schemas.microsoft.com/office/word/2010/wordml" xmlns:wpg="http://schemas.microsoft.com/office/word/2010/wordprocessingGroup" xmlns:wpi="http://schemas.microsoft.com/office/word/2010/wordprocessingInk" xmlns:wne="http://schemas.microsoft.com/office/word/2006/wordml" xmlns:wps="http://schemas.microsoft.com/office/word/2010/wordprocessingShape" mc:Ignorable="w14 wp14">
+<w:footnotes xmlns:wpc="http://schemas.microsoft.com/office/word/2010/wordprocessingCanvas" xmlns:cx="http://schemas.microsoft.com/office/drawing/2014/chartex" xmlns:cx1="http://schemas.microsoft.com/office/drawing/2015/9/8/chartex" xmlns:cx2="http://schemas.microsoft.com/office/drawing/2015/10/21/chartex" xmlns:cx3="http://schemas.microsoft.com/office/drawing/2016/5/9/chartex" xmlns:cx4="http://schemas.microsoft.com/office/drawing/2016/5/10/chartex" xmlns:cx5="http://schemas.microsoft.com/office/drawing/2016/5/11/chartex" xmlns:cx6="http://schemas.microsoft.com/office/drawing/2016/5/12/chartex" xmlns:cx7="http://schemas.microsoft.com/office/drawing/2016/5/13/chartex" xmlns:cx8="http://schemas.microsoft.com/office/drawing/2016/5/14/chartex" xmlns:mc="http://schemas.openxmlformats.org/markup-compatibility/2006" xmlns:aink="http://schemas.microsoft.com/office/drawing/2016/ink" xmlns:am3d="http://schemas.microsoft.com/office/drawing/2017/model3d" xmlns:o="urn:schemas-microsoft-com:office:office" xmlns:r="http://schemas.openxmlformats.org/officeDocument/2006/relationships" xmlns:m="http://schemas.openxmlformats.org/officeDocument/2006/math" xmlns:v="urn:schemas-microsoft-com:vml" xmlns:wp14="http://schemas.microsoft.com/office/word/2010/wordprocessingDrawing" xmlns:wp="http://schemas.openxmlformats.org/drawingml/2006/wordprocessingDrawing" xmlns:w10="urn:schemas-microsoft-com:office:word" xmlns:w="http://schemas.openxmlformats.org/wordprocessingml/2006/main" xmlns:w14="http://schemas.microsoft.com/office/word/2010/wordml" xmlns:w15="http://schemas.microsoft.com/office/word/2012/wordml" xmlns:w16cid="http://schemas.microsoft.com/office/word/2016/wordml/cid" xmlns:w16se="http://schemas.microsoft.com/office/word/2015/wordml/symex" xmlns:wpg="http://schemas.microsoft.com/office/word/2010/wordprocessingGroup" xmlns:wpi="http://schemas.microsoft.com/office/word/2010/wordprocessingInk" xmlns:wne="http://schemas.microsoft.com/office/word/2006/wordml" xmlns:wps="http://schemas.microsoft.com/office/word/2010/wordprocessingShape" mc:Ignorable="w14 w15 w16se w16cid wp14">
   <w:footnote w:type="separator" w:id="-1">
     <w:p>
       <w:r>
@@ -23209,8 +23172,8 @@
 </file>
 
 <file path=word/numbering.xml><?xml version="1.0" encoding="utf-8"?>
-<w:numbering xmlns:wpc="http://schemas.microsoft.com/office/word/2010/wordprocessingCanvas" xmlns:mc="http://schemas.openxmlformats.org/markup-compatibility/2006" xmlns:o="urn:schemas-microsoft-com:office:office" xmlns:r="http://schemas.openxmlformats.org/officeDocument/2006/relationships" xmlns:m="http://schemas.openxmlformats.org/officeDocument/2006/math" xmlns:v="urn:schemas-microsoft-com:vml" xmlns:wp14="http://schemas.microsoft.com/office/word/2010/wordprocessingDrawing" xmlns:wp="http://schemas.openxmlformats.org/drawingml/2006/wordprocessingDrawing" xmlns:w10="urn:schemas-microsoft-com:office:word" xmlns:w="http://schemas.openxmlformats.org/wordprocessingml/2006/main" xmlns:w14="http://schemas.microsoft.com/office/word/2010/wordml" xmlns:wpg="http://schemas.microsoft.com/office/word/2010/wordprocessingGroup" xmlns:wpi="http://schemas.microsoft.com/office/word/2010/wordprocessingInk" xmlns:wne="http://schemas.microsoft.com/office/word/2006/wordml" xmlns:wps="http://schemas.microsoft.com/office/word/2010/wordprocessingShape" mc:Ignorable="w14 wp14">
-  <w:abstractNum w:abstractNumId="0">
+<w:numbering xmlns:wpc="http://schemas.microsoft.com/office/word/2010/wordprocessingCanvas" xmlns:cx="http://schemas.microsoft.com/office/drawing/2014/chartex" xmlns:cx1="http://schemas.microsoft.com/office/drawing/2015/9/8/chartex" xmlns:cx2="http://schemas.microsoft.com/office/drawing/2015/10/21/chartex" xmlns:cx3="http://schemas.microsoft.com/office/drawing/2016/5/9/chartex" xmlns:cx4="http://schemas.microsoft.com/office/drawing/2016/5/10/chartex" xmlns:cx5="http://schemas.microsoft.com/office/drawing/2016/5/11/chartex" xmlns:cx6="http://schemas.microsoft.com/office/drawing/2016/5/12/chartex" xmlns:cx7="http://schemas.microsoft.com/office/drawing/2016/5/13/chartex" xmlns:cx8="http://schemas.microsoft.com/office/drawing/2016/5/14/chartex" xmlns:mc="http://schemas.openxmlformats.org/markup-compatibility/2006" xmlns:aink="http://schemas.microsoft.com/office/drawing/2016/ink" xmlns:am3d="http://schemas.microsoft.com/office/drawing/2017/model3d" xmlns:o="urn:schemas-microsoft-com:office:office" xmlns:r="http://schemas.openxmlformats.org/officeDocument/2006/relationships" xmlns:m="http://schemas.openxmlformats.org/officeDocument/2006/math" xmlns:v="urn:schemas-microsoft-com:vml" xmlns:wp14="http://schemas.microsoft.com/office/word/2010/wordprocessingDrawing" xmlns:wp="http://schemas.openxmlformats.org/drawingml/2006/wordprocessingDrawing" xmlns:w10="urn:schemas-microsoft-com:office:word" xmlns:w="http://schemas.openxmlformats.org/wordprocessingml/2006/main" xmlns:w14="http://schemas.microsoft.com/office/word/2010/wordml" xmlns:w15="http://schemas.microsoft.com/office/word/2012/wordml" xmlns:w16cid="http://schemas.microsoft.com/office/word/2016/wordml/cid" xmlns:w16se="http://schemas.microsoft.com/office/word/2015/wordml/symex" xmlns:wpg="http://schemas.microsoft.com/office/word/2010/wordprocessingGroup" xmlns:wpi="http://schemas.microsoft.com/office/word/2010/wordprocessingInk" xmlns:wne="http://schemas.microsoft.com/office/word/2006/wordml" xmlns:wps="http://schemas.microsoft.com/office/word/2010/wordprocessingShape" mc:Ignorable="w14 w15 w16se w16cid wp14">
+  <w:abstractNum w:abstractNumId="0" w15:restartNumberingAfterBreak="0">
     <w:nsid w:val="041C6283"/>
     <w:multiLevelType w:val="hybridMultilevel"/>
     <w:tmpl w:val="3E408448"/>
@@ -23323,7 +23286,7 @@
       </w:rPr>
     </w:lvl>
   </w:abstractNum>
-  <w:abstractNum w:abstractNumId="1">
+  <w:abstractNum w:abstractNumId="1" w15:restartNumberingAfterBreak="0">
     <w:nsid w:val="1DA21748"/>
     <w:multiLevelType w:val="hybridMultilevel"/>
     <w:tmpl w:val="D646EAA6"/>
@@ -23412,7 +23375,7 @@
       </w:pPr>
     </w:lvl>
   </w:abstractNum>
-  <w:abstractNum w:abstractNumId="2">
+  <w:abstractNum w:abstractNumId="2" w15:restartNumberingAfterBreak="0">
     <w:nsid w:val="2BFF0505"/>
     <w:multiLevelType w:val="hybridMultilevel"/>
     <w:tmpl w:val="8BACBD68"/>
@@ -23525,7 +23488,7 @@
       </w:rPr>
     </w:lvl>
   </w:abstractNum>
-  <w:abstractNum w:abstractNumId="3">
+  <w:abstractNum w:abstractNumId="3" w15:restartNumberingAfterBreak="0">
     <w:nsid w:val="2C3B02BD"/>
     <w:multiLevelType w:val="hybridMultilevel"/>
     <w:tmpl w:val="63B0ECA2"/>
@@ -23638,7 +23601,7 @@
       </w:rPr>
     </w:lvl>
   </w:abstractNum>
-  <w:abstractNum w:abstractNumId="4">
+  <w:abstractNum w:abstractNumId="4" w15:restartNumberingAfterBreak="0">
     <w:nsid w:val="381B2074"/>
     <w:multiLevelType w:val="hybridMultilevel"/>
     <w:tmpl w:val="66C4EA9E"/>
@@ -23751,7 +23714,7 @@
       </w:rPr>
     </w:lvl>
   </w:abstractNum>
-  <w:abstractNum w:abstractNumId="5">
+  <w:abstractNum w:abstractNumId="5" w15:restartNumberingAfterBreak="0">
     <w:nsid w:val="39146AC0"/>
     <w:multiLevelType w:val="hybridMultilevel"/>
     <w:tmpl w:val="1AA0F1A0"/>
@@ -23864,7 +23827,7 @@
       </w:rPr>
     </w:lvl>
   </w:abstractNum>
-  <w:abstractNum w:abstractNumId="6">
+  <w:abstractNum w:abstractNumId="6" w15:restartNumberingAfterBreak="0">
     <w:nsid w:val="3D8427D9"/>
     <w:multiLevelType w:val="hybridMultilevel"/>
     <w:tmpl w:val="F8B00D64"/>
@@ -23977,7 +23940,7 @@
       </w:rPr>
     </w:lvl>
   </w:abstractNum>
-  <w:abstractNum w:abstractNumId="7">
+  <w:abstractNum w:abstractNumId="7" w15:restartNumberingAfterBreak="0">
     <w:nsid w:val="55CA6209"/>
     <w:multiLevelType w:val="hybridMultilevel"/>
     <w:tmpl w:val="8872E8C4"/>
@@ -24089,7 +24052,7 @@
       </w:rPr>
     </w:lvl>
   </w:abstractNum>
-  <w:abstractNum w:abstractNumId="8">
+  <w:abstractNum w:abstractNumId="8" w15:restartNumberingAfterBreak="0">
     <w:nsid w:val="56F66806"/>
     <w:multiLevelType w:val="hybridMultilevel"/>
     <w:tmpl w:val="CD18D0B8"/>
@@ -24201,7 +24164,7 @@
       </w:rPr>
     </w:lvl>
   </w:abstractNum>
-  <w:abstractNum w:abstractNumId="9">
+  <w:abstractNum w:abstractNumId="9" w15:restartNumberingAfterBreak="0">
     <w:nsid w:val="580031B8"/>
     <w:multiLevelType w:val="hybridMultilevel"/>
     <w:tmpl w:val="1CC6603C"/>
@@ -24314,7 +24277,7 @@
       </w:rPr>
     </w:lvl>
   </w:abstractNum>
-  <w:abstractNum w:abstractNumId="10">
+  <w:abstractNum w:abstractNumId="10" w15:restartNumberingAfterBreak="0">
     <w:nsid w:val="580B6639"/>
     <w:multiLevelType w:val="hybridMultilevel"/>
     <w:tmpl w:val="8D3A71B8"/>
@@ -24403,7 +24366,7 @@
       </w:pPr>
     </w:lvl>
   </w:abstractNum>
-  <w:abstractNum w:abstractNumId="11">
+  <w:abstractNum w:abstractNumId="11" w15:restartNumberingAfterBreak="0">
     <w:nsid w:val="73443BF6"/>
     <w:multiLevelType w:val="hybridMultilevel"/>
     <w:tmpl w:val="F2FEAEF0"/>
@@ -24516,7 +24479,7 @@
       </w:rPr>
     </w:lvl>
   </w:abstractNum>
-  <w:abstractNum w:abstractNumId="12">
+  <w:abstractNum w:abstractNumId="12" w15:restartNumberingAfterBreak="0">
     <w:nsid w:val="7505178A"/>
     <w:multiLevelType w:val="hybridMultilevel"/>
     <w:tmpl w:val="0842372E"/>
@@ -24605,7 +24568,7 @@
       </w:pPr>
     </w:lvl>
   </w:abstractNum>
-  <w:abstractNum w:abstractNumId="13">
+  <w:abstractNum w:abstractNumId="13" w15:restartNumberingAfterBreak="0">
     <w:nsid w:val="7AE333B1"/>
     <w:multiLevelType w:val="hybridMultilevel"/>
     <w:tmpl w:val="29202822"/>
@@ -24740,7 +24703,7 @@
 </file>
 
 <file path=word/styles.xml><?xml version="1.0" encoding="utf-8"?>
-<w:styles xmlns:mc="http://schemas.openxmlformats.org/markup-compatibility/2006" xmlns:r="http://schemas.openxmlformats.org/officeDocument/2006/relationships" xmlns:w="http://schemas.openxmlformats.org/wordprocessingml/2006/main" xmlns:w14="http://schemas.microsoft.com/office/word/2010/wordml" mc:Ignorable="w14">
+<w:styles xmlns:mc="http://schemas.openxmlformats.org/markup-compatibility/2006" xmlns:r="http://schemas.openxmlformats.org/officeDocument/2006/relationships" xmlns:w="http://schemas.openxmlformats.org/wordprocessingml/2006/main" xmlns:w14="http://schemas.microsoft.com/office/word/2010/wordml" xmlns:w15="http://schemas.microsoft.com/office/word/2012/wordml" xmlns:w16cid="http://schemas.microsoft.com/office/word/2016/wordml/cid" xmlns:w16se="http://schemas.microsoft.com/office/word/2015/wordml/symex" mc:Ignorable="w14 w15 w16se w16cid">
   <w:docDefaults>
     <w:rPrDefault>
       <w:rPr>
@@ -24752,144 +24715,382 @@
     </w:rPrDefault>
     <w:pPrDefault/>
   </w:docDefaults>
-  <w:latentStyles w:defLockedState="0" w:defUIPriority="99" w:defSemiHidden="1" w:defUnhideWhenUsed="1" w:defQFormat="0" w:count="267">
-    <w:lsdException w:name="Normal" w:semiHidden="0" w:uiPriority="0" w:unhideWhenUsed="0" w:qFormat="1"/>
-    <w:lsdException w:name="heading 1" w:semiHidden="0" w:uiPriority="9" w:unhideWhenUsed="0" w:qFormat="1"/>
-    <w:lsdException w:name="heading 2" w:uiPriority="9" w:qFormat="1"/>
-    <w:lsdException w:name="heading 3" w:uiPriority="9" w:qFormat="1"/>
-    <w:lsdException w:name="heading 4" w:uiPriority="9" w:qFormat="1"/>
-    <w:lsdException w:name="heading 5" w:uiPriority="9" w:qFormat="1"/>
-    <w:lsdException w:name="heading 6" w:uiPriority="9" w:qFormat="1"/>
-    <w:lsdException w:name="heading 7" w:uiPriority="9" w:qFormat="1"/>
-    <w:lsdException w:name="heading 8" w:uiPriority="9" w:qFormat="1"/>
-    <w:lsdException w:name="heading 9" w:uiPriority="9" w:qFormat="1"/>
-    <w:lsdException w:name="toc 1" w:uiPriority="39"/>
-    <w:lsdException w:name="toc 2" w:uiPriority="39"/>
-    <w:lsdException w:name="toc 3" w:uiPriority="39"/>
-    <w:lsdException w:name="toc 4" w:uiPriority="39"/>
-    <w:lsdException w:name="toc 5" w:uiPriority="39"/>
-    <w:lsdException w:name="toc 6" w:uiPriority="39"/>
-    <w:lsdException w:name="toc 7" w:uiPriority="39"/>
-    <w:lsdException w:name="toc 8" w:uiPriority="39"/>
-    <w:lsdException w:name="toc 9" w:uiPriority="39"/>
-    <w:lsdException w:name="caption" w:uiPriority="35" w:qFormat="1"/>
-    <w:lsdException w:name="Title" w:semiHidden="0" w:uiPriority="10" w:unhideWhenUsed="0" w:qFormat="1"/>
-    <w:lsdException w:name="Default Paragraph Font" w:uiPriority="1"/>
-    <w:lsdException w:name="Subtitle" w:semiHidden="0" w:uiPriority="11" w:unhideWhenUsed="0" w:qFormat="1"/>
-    <w:lsdException w:name="Strong" w:semiHidden="0" w:uiPriority="22" w:unhideWhenUsed="0" w:qFormat="1"/>
-    <w:lsdException w:name="Emphasis" w:semiHidden="0" w:uiPriority="20" w:unhideWhenUsed="0" w:qFormat="1"/>
-    <w:lsdException w:name="Table Grid" w:semiHidden="0" w:uiPriority="39" w:unhideWhenUsed="0"/>
-    <w:lsdException w:name="Placeholder Text" w:unhideWhenUsed="0"/>
-    <w:lsdException w:name="No Spacing" w:semiHidden="0" w:uiPriority="1" w:unhideWhenUsed="0" w:qFormat="1"/>
-    <w:lsdException w:name="Light Shading" w:semiHidden="0" w:uiPriority="60" w:unhideWhenUsed="0"/>
-    <w:lsdException w:name="Light List" w:semiHidden="0" w:uiPriority="61" w:unhideWhenUsed="0"/>
-    <w:lsdException w:name="Light Grid" w:semiHidden="0" w:uiPriority="62" w:unhideWhenUsed="0"/>
-    <w:lsdException w:name="Medium Shading 1" w:semiHidden="0" w:uiPriority="63" w:unhideWhenUsed="0"/>
-    <w:lsdException w:name="Medium Shading 2" w:semiHidden="0" w:uiPriority="64" w:unhideWhenUsed="0"/>
-    <w:lsdException w:name="Medium List 1" w:semiHidden="0" w:uiPriority="65" w:unhideWhenUsed="0"/>
-    <w:lsdException w:name="Medium List 2" w:semiHidden="0" w:uiPriority="66" w:unhideWhenUsed="0"/>
-    <w:lsdException w:name="Medium Grid 1" w:semiHidden="0" w:uiPriority="67" w:unhideWhenUsed="0"/>
-    <w:lsdException w:name="Medium Grid 2" w:semiHidden="0" w:uiPriority="68" w:unhideWhenUsed="0"/>
-    <w:lsdException w:name="Medium Grid 3" w:semiHidden="0" w:uiPriority="69" w:unhideWhenUsed="0"/>
-    <w:lsdException w:name="Dark List" w:semiHidden="0" w:uiPriority="70" w:unhideWhenUsed="0"/>
-    <w:lsdException w:name="Colorful Shading" w:semiHidden="0" w:uiPriority="71" w:unhideWhenUsed="0"/>
-    <w:lsdException w:name="Colorful List" w:semiHidden="0" w:uiPriority="72" w:unhideWhenUsed="0"/>
-    <w:lsdException w:name="Colorful Grid" w:semiHidden="0" w:uiPriority="73" w:unhideWhenUsed="0"/>
-    <w:lsdException w:name="Light Shading Accent 1" w:semiHidden="0" w:uiPriority="60" w:unhideWhenUsed="0"/>
-    <w:lsdException w:name="Light List Accent 1" w:semiHidden="0" w:uiPriority="61" w:unhideWhenUsed="0"/>
-    <w:lsdException w:name="Light Grid Accent 1" w:semiHidden="0" w:uiPriority="62" w:unhideWhenUsed="0"/>
-    <w:lsdException w:name="Medium Shading 1 Accent 1" w:semiHidden="0" w:uiPriority="63" w:unhideWhenUsed="0"/>
-    <w:lsdException w:name="Medium Shading 2 Accent 1" w:semiHidden="0" w:uiPriority="64" w:unhideWhenUsed="0"/>
-    <w:lsdException w:name="Medium List 1 Accent 1" w:semiHidden="0" w:uiPriority="65" w:unhideWhenUsed="0"/>
-    <w:lsdException w:name="Revision" w:unhideWhenUsed="0"/>
-    <w:lsdException w:name="List Paragraph" w:semiHidden="0" w:uiPriority="34" w:unhideWhenUsed="0" w:qFormat="1"/>
-    <w:lsdException w:name="Quote" w:semiHidden="0" w:uiPriority="29" w:unhideWhenUsed="0" w:qFormat="1"/>
-    <w:lsdException w:name="Intense Quote" w:semiHidden="0" w:uiPriority="30" w:unhideWhenUsed="0" w:qFormat="1"/>
-    <w:lsdException w:name="Medium List 2 Accent 1" w:semiHidden="0" w:uiPriority="66" w:unhideWhenUsed="0"/>
-    <w:lsdException w:name="Medium Grid 1 Accent 1" w:semiHidden="0" w:uiPriority="67" w:unhideWhenUsed="0"/>
-    <w:lsdException w:name="Medium Grid 2 Accent 1" w:semiHidden="0" w:uiPriority="68" w:unhideWhenUsed="0"/>
-    <w:lsdException w:name="Medium Grid 3 Accent 1" w:semiHidden="0" w:uiPriority="69" w:unhideWhenUsed="0"/>
-    <w:lsdException w:name="Dark List Accent 1" w:semiHidden="0" w:uiPriority="70" w:unhideWhenUsed="0"/>
-    <w:lsdException w:name="Colorful Shading Accent 1" w:semiHidden="0" w:uiPriority="71" w:unhideWhenUsed="0"/>
-    <w:lsdException w:name="Colorful List Accent 1" w:semiHidden="0" w:uiPriority="72" w:unhideWhenUsed="0"/>
-    <w:lsdException w:name="Colorful Grid Accent 1" w:semiHidden="0" w:uiPriority="73" w:unhideWhenUsed="0"/>
-    <w:lsdException w:name="Light Shading Accent 2" w:semiHidden="0" w:uiPriority="60" w:unhideWhenUsed="0"/>
-    <w:lsdException w:name="Light List Accent 2" w:semiHidden="0" w:uiPriority="61" w:unhideWhenUsed="0"/>
-    <w:lsdException w:name="Light Grid Accent 2" w:semiHidden="0" w:uiPriority="62" w:unhideWhenUsed="0"/>
-    <w:lsdException w:name="Medium Shading 1 Accent 2" w:semiHidden="0" w:uiPriority="63" w:unhideWhenUsed="0"/>
-    <w:lsdException w:name="Medium Shading 2 Accent 2" w:semiHidden="0" w:uiPriority="64" w:unhideWhenUsed="0"/>
-    <w:lsdException w:name="Medium List 1 Accent 2" w:semiHidden="0" w:uiPriority="65" w:unhideWhenUsed="0"/>
-    <w:lsdException w:name="Medium List 2 Accent 2" w:semiHidden="0" w:uiPriority="66" w:unhideWhenUsed="0"/>
-    <w:lsdException w:name="Medium Grid 1 Accent 2" w:semiHidden="0" w:uiPriority="67" w:unhideWhenUsed="0"/>
-    <w:lsdException w:name="Medium Grid 2 Accent 2" w:semiHidden="0" w:uiPriority="68" w:unhideWhenUsed="0"/>
-    <w:lsdException w:name="Medium Grid 3 Accent 2" w:semiHidden="0" w:uiPriority="69" w:unhideWhenUsed="0"/>
-    <w:lsdException w:name="Dark List Accent 2" w:semiHidden="0" w:uiPriority="70" w:unhideWhenUsed="0"/>
-    <w:lsdException w:name="Colorful Shading Accent 2" w:semiHidden="0" w:uiPriority="71" w:unhideWhenUsed="0"/>
-    <w:lsdException w:name="Colorful List Accent 2" w:semiHidden="0" w:uiPriority="72" w:unhideWhenUsed="0"/>
-    <w:lsdException w:name="Colorful Grid Accent 2" w:semiHidden="0" w:uiPriority="73" w:unhideWhenUsed="0"/>
-    <w:lsdException w:name="Light Shading Accent 3" w:semiHidden="0" w:uiPriority="60" w:unhideWhenUsed="0"/>
-    <w:lsdException w:name="Light List Accent 3" w:semiHidden="0" w:uiPriority="61" w:unhideWhenUsed="0"/>
-    <w:lsdException w:name="Light Grid Accent 3" w:semiHidden="0" w:uiPriority="62" w:unhideWhenUsed="0"/>
-    <w:lsdException w:name="Medium Shading 1 Accent 3" w:semiHidden="0" w:uiPriority="63" w:unhideWhenUsed="0"/>
-    <w:lsdException w:name="Medium Shading 2 Accent 3" w:semiHidden="0" w:uiPriority="64" w:unhideWhenUsed="0"/>
-    <w:lsdException w:name="Medium List 1 Accent 3" w:semiHidden="0" w:uiPriority="65" w:unhideWhenUsed="0"/>
-    <w:lsdException w:name="Medium List 2 Accent 3" w:semiHidden="0" w:uiPriority="66" w:unhideWhenUsed="0"/>
-    <w:lsdException w:name="Medium Grid 1 Accent 3" w:semiHidden="0" w:uiPriority="67" w:unhideWhenUsed="0"/>
-    <w:lsdException w:name="Medium Grid 2 Accent 3" w:semiHidden="0" w:uiPriority="68" w:unhideWhenUsed="0"/>
-    <w:lsdException w:name="Medium Grid 3 Accent 3" w:semiHidden="0" w:uiPriority="69" w:unhideWhenUsed="0"/>
-    <w:lsdException w:name="Dark List Accent 3" w:semiHidden="0" w:uiPriority="70" w:unhideWhenUsed="0"/>
-    <w:lsdException w:name="Colorful Shading Accent 3" w:semiHidden="0" w:uiPriority="71" w:unhideWhenUsed="0"/>
-    <w:lsdException w:name="Colorful List Accent 3" w:semiHidden="0" w:uiPriority="72" w:unhideWhenUsed="0"/>
-    <w:lsdException w:name="Colorful Grid Accent 3" w:semiHidden="0" w:uiPriority="73" w:unhideWhenUsed="0"/>
-    <w:lsdException w:name="Light Shading Accent 4" w:semiHidden="0" w:uiPriority="60" w:unhideWhenUsed="0"/>
-    <w:lsdException w:name="Light List Accent 4" w:semiHidden="0" w:uiPriority="61" w:unhideWhenUsed="0"/>
-    <w:lsdException w:name="Light Grid Accent 4" w:semiHidden="0" w:uiPriority="62" w:unhideWhenUsed="0"/>
-    <w:lsdException w:name="Medium Shading 1 Accent 4" w:semiHidden="0" w:uiPriority="63" w:unhideWhenUsed="0"/>
-    <w:lsdException w:name="Medium Shading 2 Accent 4" w:semiHidden="0" w:uiPriority="64" w:unhideWhenUsed="0"/>
-    <w:lsdException w:name="Medium List 1 Accent 4" w:semiHidden="0" w:uiPriority="65" w:unhideWhenUsed="0"/>
-    <w:lsdException w:name="Medium List 2 Accent 4" w:semiHidden="0" w:uiPriority="66" w:unhideWhenUsed="0"/>
-    <w:lsdException w:name="Medium Grid 1 Accent 4" w:semiHidden="0" w:uiPriority="67" w:unhideWhenUsed="0"/>
-    <w:lsdException w:name="Medium Grid 2 Accent 4" w:semiHidden="0" w:uiPriority="68" w:unhideWhenUsed="0"/>
-    <w:lsdException w:name="Medium Grid 3 Accent 4" w:semiHidden="0" w:uiPriority="69" w:unhideWhenUsed="0"/>
-    <w:lsdException w:name="Dark List Accent 4" w:semiHidden="0" w:uiPriority="70" w:unhideWhenUsed="0"/>
-    <w:lsdException w:name="Colorful Shading Accent 4" w:semiHidden="0" w:uiPriority="71" w:unhideWhenUsed="0"/>
-    <w:lsdException w:name="Colorful List Accent 4" w:semiHidden="0" w:uiPriority="72" w:unhideWhenUsed="0"/>
-    <w:lsdException w:name="Colorful Grid Accent 4" w:semiHidden="0" w:uiPriority="73" w:unhideWhenUsed="0"/>
-    <w:lsdException w:name="Light Shading Accent 5" w:semiHidden="0" w:uiPriority="60" w:unhideWhenUsed="0"/>
-    <w:lsdException w:name="Light List Accent 5" w:semiHidden="0" w:uiPriority="61" w:unhideWhenUsed="0"/>
-    <w:lsdException w:name="Light Grid Accent 5" w:semiHidden="0" w:uiPriority="62" w:unhideWhenUsed="0"/>
-    <w:lsdException w:name="Medium Shading 1 Accent 5" w:semiHidden="0" w:uiPriority="63" w:unhideWhenUsed="0"/>
-    <w:lsdException w:name="Medium Shading 2 Accent 5" w:semiHidden="0" w:uiPriority="64" w:unhideWhenUsed="0"/>
-    <w:lsdException w:name="Medium List 1 Accent 5" w:semiHidden="0" w:uiPriority="65" w:unhideWhenUsed="0"/>
-    <w:lsdException w:name="Medium List 2 Accent 5" w:semiHidden="0" w:uiPriority="66" w:unhideWhenUsed="0"/>
-    <w:lsdException w:name="Medium Grid 1 Accent 5" w:semiHidden="0" w:uiPriority="67" w:unhideWhenUsed="0"/>
-    <w:lsdException w:name="Medium Grid 2 Accent 5" w:semiHidden="0" w:uiPriority="68" w:unhideWhenUsed="0"/>
-    <w:lsdException w:name="Medium Grid 3 Accent 5" w:semiHidden="0" w:uiPriority="69" w:unhideWhenUsed="0"/>
-    <w:lsdException w:name="Dark List Accent 5" w:semiHidden="0" w:uiPriority="70" w:unhideWhenUsed="0"/>
-    <w:lsdException w:name="Colorful Shading Accent 5" w:semiHidden="0" w:uiPriority="71" w:unhideWhenUsed="0"/>
-    <w:lsdException w:name="Colorful List Accent 5" w:semiHidden="0" w:uiPriority="72" w:unhideWhenUsed="0"/>
-    <w:lsdException w:name="Colorful Grid Accent 5" w:semiHidden="0" w:uiPriority="73" w:unhideWhenUsed="0"/>
-    <w:lsdException w:name="Light Shading Accent 6" w:semiHidden="0" w:uiPriority="60" w:unhideWhenUsed="0"/>
-    <w:lsdException w:name="Light List Accent 6" w:semiHidden="0" w:uiPriority="61" w:unhideWhenUsed="0"/>
-    <w:lsdException w:name="Light Grid Accent 6" w:semiHidden="0" w:uiPriority="62" w:unhideWhenUsed="0"/>
-    <w:lsdException w:name="Medium Shading 1 Accent 6" w:semiHidden="0" w:uiPriority="63" w:unhideWhenUsed="0"/>
-    <w:lsdException w:name="Medium Shading 2 Accent 6" w:semiHidden="0" w:uiPriority="64" w:unhideWhenUsed="0"/>
-    <w:lsdException w:name="Medium List 1 Accent 6" w:semiHidden="0" w:uiPriority="65" w:unhideWhenUsed="0"/>
-    <w:lsdException w:name="Medium List 2 Accent 6" w:semiHidden="0" w:uiPriority="66" w:unhideWhenUsed="0"/>
-    <w:lsdException w:name="Medium Grid 1 Accent 6" w:semiHidden="0" w:uiPriority="67" w:unhideWhenUsed="0"/>
-    <w:lsdException w:name="Medium Grid 2 Accent 6" w:semiHidden="0" w:uiPriority="68" w:unhideWhenUsed="0"/>
-    <w:lsdException w:name="Medium Grid 3 Accent 6" w:semiHidden="0" w:uiPriority="69" w:unhideWhenUsed="0"/>
-    <w:lsdException w:name="Dark List Accent 6" w:semiHidden="0" w:uiPriority="70" w:unhideWhenUsed="0"/>
-    <w:lsdException w:name="Colorful Shading Accent 6" w:semiHidden="0" w:uiPriority="71" w:unhideWhenUsed="0"/>
-    <w:lsdException w:name="Colorful List Accent 6" w:semiHidden="0" w:uiPriority="72" w:unhideWhenUsed="0"/>
-    <w:lsdException w:name="Colorful Grid Accent 6" w:semiHidden="0" w:uiPriority="73" w:unhideWhenUsed="0"/>
-    <w:lsdException w:name="Subtle Emphasis" w:semiHidden="0" w:uiPriority="19" w:unhideWhenUsed="0" w:qFormat="1"/>
-    <w:lsdException w:name="Intense Emphasis" w:semiHidden="0" w:uiPriority="21" w:unhideWhenUsed="0" w:qFormat="1"/>
-    <w:lsdException w:name="Subtle Reference" w:semiHidden="0" w:uiPriority="31" w:unhideWhenUsed="0" w:qFormat="1"/>
-    <w:lsdException w:name="Intense Reference" w:semiHidden="0" w:uiPriority="32" w:unhideWhenUsed="0" w:qFormat="1"/>
-    <w:lsdException w:name="Book Title" w:semiHidden="0" w:uiPriority="33" w:unhideWhenUsed="0" w:qFormat="1"/>
-    <w:lsdException w:name="Bibliography" w:uiPriority="37"/>
-    <w:lsdException w:name="TOC Heading" w:uiPriority="39" w:qFormat="1"/>
+  <w:latentStyles w:defLockedState="0" w:defUIPriority="99" w:defSemiHidden="0" w:defUnhideWhenUsed="0" w:defQFormat="0" w:count="375">
+    <w:lsdException w:name="Normal" w:uiPriority="0" w:qFormat="1"/>
+    <w:lsdException w:name="heading 1" w:uiPriority="9" w:qFormat="1"/>
+    <w:lsdException w:name="heading 2" w:semiHidden="1" w:uiPriority="9" w:unhideWhenUsed="1" w:qFormat="1"/>
+    <w:lsdException w:name="heading 3" w:semiHidden="1" w:uiPriority="9" w:unhideWhenUsed="1" w:qFormat="1"/>
+    <w:lsdException w:name="heading 4" w:semiHidden="1" w:uiPriority="9" w:unhideWhenUsed="1" w:qFormat="1"/>
+    <w:lsdException w:name="heading 5" w:semiHidden="1" w:uiPriority="9" w:unhideWhenUsed="1" w:qFormat="1"/>
+    <w:lsdException w:name="heading 6" w:semiHidden="1" w:uiPriority="9" w:unhideWhenUsed="1" w:qFormat="1"/>
+    <w:lsdException w:name="heading 7" w:semiHidden="1" w:uiPriority="9" w:unhideWhenUsed="1" w:qFormat="1"/>
+    <w:lsdException w:name="heading 8" w:semiHidden="1" w:uiPriority="9" w:unhideWhenUsed="1" w:qFormat="1"/>
+    <w:lsdException w:name="heading 9" w:semiHidden="1" w:uiPriority="9" w:unhideWhenUsed="1" w:qFormat="1"/>
+    <w:lsdException w:name="index 1" w:semiHidden="1" w:unhideWhenUsed="1"/>
+    <w:lsdException w:name="index 2" w:semiHidden="1" w:unhideWhenUsed="1"/>
+    <w:lsdException w:name="index 3" w:semiHidden="1" w:unhideWhenUsed="1"/>
+    <w:lsdException w:name="index 4" w:semiHidden="1" w:unhideWhenUsed="1"/>
+    <w:lsdException w:name="index 5" w:semiHidden="1" w:unhideWhenUsed="1"/>
+    <w:lsdException w:name="index 6" w:semiHidden="1" w:unhideWhenUsed="1"/>
+    <w:lsdException w:name="index 7" w:semiHidden="1" w:unhideWhenUsed="1"/>
+    <w:lsdException w:name="index 8" w:semiHidden="1" w:unhideWhenUsed="1"/>
+    <w:lsdException w:name="index 9" w:semiHidden="1" w:unhideWhenUsed="1"/>
+    <w:lsdException w:name="toc 1" w:semiHidden="1" w:uiPriority="39" w:unhideWhenUsed="1"/>
+    <w:lsdException w:name="toc 2" w:semiHidden="1" w:uiPriority="39" w:unhideWhenUsed="1"/>
+    <w:lsdException w:name="toc 3" w:semiHidden="1" w:uiPriority="39" w:unhideWhenUsed="1"/>
+    <w:lsdException w:name="toc 4" w:semiHidden="1" w:uiPriority="39" w:unhideWhenUsed="1"/>
+    <w:lsdException w:name="toc 5" w:semiHidden="1" w:uiPriority="39" w:unhideWhenUsed="1"/>
+    <w:lsdException w:name="toc 6" w:semiHidden="1" w:uiPriority="39" w:unhideWhenUsed="1"/>
+    <w:lsdException w:name="toc 7" w:semiHidden="1" w:uiPriority="39" w:unhideWhenUsed="1"/>
+    <w:lsdException w:name="toc 8" w:semiHidden="1" w:uiPriority="39" w:unhideWhenUsed="1"/>
+    <w:lsdException w:name="toc 9" w:semiHidden="1" w:uiPriority="39" w:unhideWhenUsed="1"/>
+    <w:lsdException w:name="Normal Indent" w:semiHidden="1" w:unhideWhenUsed="1"/>
+    <w:lsdException w:name="footnote text" w:semiHidden="1" w:unhideWhenUsed="1"/>
+    <w:lsdException w:name="annotation text" w:semiHidden="1" w:unhideWhenUsed="1"/>
+    <w:lsdException w:name="header" w:semiHidden="1" w:unhideWhenUsed="1"/>
+    <w:lsdException w:name="footer" w:semiHidden="1" w:unhideWhenUsed="1"/>
+    <w:lsdException w:name="index heading" w:semiHidden="1" w:unhideWhenUsed="1"/>
+    <w:lsdException w:name="caption" w:semiHidden="1" w:uiPriority="35" w:unhideWhenUsed="1" w:qFormat="1"/>
+    <w:lsdException w:name="table of figures" w:semiHidden="1" w:unhideWhenUsed="1"/>
+    <w:lsdException w:name="envelope address" w:semiHidden="1" w:unhideWhenUsed="1"/>
+    <w:lsdException w:name="envelope return" w:semiHidden="1" w:unhideWhenUsed="1"/>
+    <w:lsdException w:name="footnote reference" w:semiHidden="1" w:unhideWhenUsed="1"/>
+    <w:lsdException w:name="annotation reference" w:semiHidden="1" w:unhideWhenUsed="1"/>
+    <w:lsdException w:name="line number" w:semiHidden="1" w:unhideWhenUsed="1"/>
+    <w:lsdException w:name="page number" w:semiHidden="1" w:unhideWhenUsed="1"/>
+    <w:lsdException w:name="endnote reference" w:semiHidden="1" w:unhideWhenUsed="1"/>
+    <w:lsdException w:name="endnote text" w:semiHidden="1" w:unhideWhenUsed="1"/>
+    <w:lsdException w:name="table of authorities" w:semiHidden="1" w:unhideWhenUsed="1"/>
+    <w:lsdException w:name="macro" w:semiHidden="1" w:unhideWhenUsed="1"/>
+    <w:lsdException w:name="toa heading" w:semiHidden="1" w:unhideWhenUsed="1"/>
+    <w:lsdException w:name="List" w:semiHidden="1" w:unhideWhenUsed="1"/>
+    <w:lsdException w:name="List Bullet" w:semiHidden="1" w:unhideWhenUsed="1"/>
+    <w:lsdException w:name="List Number" w:semiHidden="1" w:unhideWhenUsed="1"/>
+    <w:lsdException w:name="List 2" w:semiHidden="1" w:unhideWhenUsed="1"/>
+    <w:lsdException w:name="List 3" w:semiHidden="1" w:unhideWhenUsed="1"/>
+    <w:lsdException w:name="List 4" w:semiHidden="1" w:unhideWhenUsed="1"/>
+    <w:lsdException w:name="List 5" w:semiHidden="1" w:unhideWhenUsed="1"/>
+    <w:lsdException w:name="List Bullet 2" w:semiHidden="1" w:unhideWhenUsed="1"/>
+    <w:lsdException w:name="List Bullet 3" w:semiHidden="1" w:unhideWhenUsed="1"/>
+    <w:lsdException w:name="List Bullet 4" w:semiHidden="1" w:unhideWhenUsed="1"/>
+    <w:lsdException w:name="List Bullet 5" w:semiHidden="1" w:unhideWhenUsed="1"/>
+    <w:lsdException w:name="List Number 2" w:semiHidden="1" w:unhideWhenUsed="1"/>
+    <w:lsdException w:name="List Number 3" w:semiHidden="1" w:unhideWhenUsed="1"/>
+    <w:lsdException w:name="List Number 4" w:semiHidden="1" w:unhideWhenUsed="1"/>
+    <w:lsdException w:name="List Number 5" w:semiHidden="1" w:unhideWhenUsed="1"/>
+    <w:lsdException w:name="Title" w:uiPriority="10" w:qFormat="1"/>
+    <w:lsdException w:name="Closing" w:semiHidden="1" w:unhideWhenUsed="1"/>
+    <w:lsdException w:name="Signature" w:semiHidden="1" w:unhideWhenUsed="1"/>
+    <w:lsdException w:name="Default Paragraph Font" w:semiHidden="1" w:uiPriority="1" w:unhideWhenUsed="1"/>
+    <w:lsdException w:name="Body Text" w:semiHidden="1" w:unhideWhenUsed="1"/>
+    <w:lsdException w:name="Body Text Indent" w:semiHidden="1" w:unhideWhenUsed="1"/>
+    <w:lsdException w:name="List Continue" w:semiHidden="1" w:unhideWhenUsed="1"/>
+    <w:lsdException w:name="List Continue 2" w:semiHidden="1" w:unhideWhenUsed="1"/>
+    <w:lsdException w:name="List Continue 3" w:semiHidden="1" w:unhideWhenUsed="1"/>
+    <w:lsdException w:name="List Continue 4" w:semiHidden="1" w:unhideWhenUsed="1"/>
+    <w:lsdException w:name="List Continue 5" w:semiHidden="1" w:unhideWhenUsed="1"/>
+    <w:lsdException w:name="Message Header" w:semiHidden="1" w:unhideWhenUsed="1"/>
+    <w:lsdException w:name="Subtitle" w:uiPriority="11" w:qFormat="1"/>
+    <w:lsdException w:name="Salutation" w:semiHidden="1" w:unhideWhenUsed="1"/>
+    <w:lsdException w:name="Date" w:semiHidden="1" w:unhideWhenUsed="1"/>
+    <w:lsdException w:name="Body Text First Indent" w:semiHidden="1" w:unhideWhenUsed="1"/>
+    <w:lsdException w:name="Body Text First Indent 2" w:semiHidden="1" w:unhideWhenUsed="1"/>
+    <w:lsdException w:name="Note Heading" w:semiHidden="1" w:unhideWhenUsed="1"/>
+    <w:lsdException w:name="Body Text 2" w:semiHidden="1" w:unhideWhenUsed="1"/>
+    <w:lsdException w:name="Body Text 3" w:semiHidden="1" w:unhideWhenUsed="1"/>
+    <w:lsdException w:name="Body Text Indent 2" w:semiHidden="1" w:unhideWhenUsed="1"/>
+    <w:lsdException w:name="Body Text Indent 3" w:semiHidden="1" w:unhideWhenUsed="1"/>
+    <w:lsdException w:name="Block Text" w:semiHidden="1" w:unhideWhenUsed="1"/>
+    <w:lsdException w:name="Hyperlink" w:semiHidden="1" w:unhideWhenUsed="1"/>
+    <w:lsdException w:name="FollowedHyperlink" w:semiHidden="1" w:unhideWhenUsed="1"/>
+    <w:lsdException w:name="Strong" w:uiPriority="22" w:qFormat="1"/>
+    <w:lsdException w:name="Emphasis" w:uiPriority="20" w:qFormat="1"/>
+    <w:lsdException w:name="Document Map" w:semiHidden="1" w:unhideWhenUsed="1"/>
+    <w:lsdException w:name="Plain Text" w:semiHidden="1" w:unhideWhenUsed="1"/>
+    <w:lsdException w:name="E-mail Signature" w:semiHidden="1" w:unhideWhenUsed="1"/>
+    <w:lsdException w:name="HTML Top of Form" w:semiHidden="1" w:unhideWhenUsed="1"/>
+    <w:lsdException w:name="HTML Bottom of Form" w:semiHidden="1" w:unhideWhenUsed="1"/>
+    <w:lsdException w:name="Normal (Web)" w:semiHidden="1" w:unhideWhenUsed="1"/>
+    <w:lsdException w:name="HTML Acronym" w:semiHidden="1" w:unhideWhenUsed="1"/>
+    <w:lsdException w:name="HTML Address" w:semiHidden="1" w:unhideWhenUsed="1"/>
+    <w:lsdException w:name="HTML Cite" w:semiHidden="1" w:unhideWhenUsed="1"/>
+    <w:lsdException w:name="HTML Code" w:semiHidden="1" w:unhideWhenUsed="1"/>
+    <w:lsdException w:name="HTML Definition" w:semiHidden="1" w:unhideWhenUsed="1"/>
+    <w:lsdException w:name="HTML Keyboard" w:semiHidden="1" w:unhideWhenUsed="1"/>
+    <w:lsdException w:name="HTML Preformatted" w:semiHidden="1" w:unhideWhenUsed="1"/>
+    <w:lsdException w:name="HTML Sample" w:semiHidden="1" w:unhideWhenUsed="1"/>
+    <w:lsdException w:name="HTML Typewriter" w:semiHidden="1" w:unhideWhenUsed="1"/>
+    <w:lsdException w:name="HTML Variable" w:semiHidden="1" w:unhideWhenUsed="1"/>
+    <w:lsdException w:name="Normal Table" w:semiHidden="1" w:unhideWhenUsed="1"/>
+    <w:lsdException w:name="annotation subject" w:semiHidden="1" w:unhideWhenUsed="1"/>
+    <w:lsdException w:name="No List" w:semiHidden="1" w:unhideWhenUsed="1"/>
+    <w:lsdException w:name="Outline List 1" w:semiHidden="1" w:unhideWhenUsed="1"/>
+    <w:lsdException w:name="Outline List 2" w:semiHidden="1" w:unhideWhenUsed="1"/>
+    <w:lsdException w:name="Outline List 3" w:semiHidden="1" w:unhideWhenUsed="1"/>
+    <w:lsdException w:name="Table Simple 1" w:semiHidden="1" w:unhideWhenUsed="1"/>
+    <w:lsdException w:name="Table Simple 2" w:semiHidden="1" w:unhideWhenUsed="1"/>
+    <w:lsdException w:name="Table Simple 3" w:semiHidden="1" w:unhideWhenUsed="1"/>
+    <w:lsdException w:name="Table Classic 1" w:semiHidden="1" w:unhideWhenUsed="1"/>
+    <w:lsdException w:name="Table Classic 2" w:semiHidden="1" w:unhideWhenUsed="1"/>
+    <w:lsdException w:name="Table Classic 3" w:semiHidden="1" w:unhideWhenUsed="1"/>
+    <w:lsdException w:name="Table Classic 4" w:semiHidden="1" w:unhideWhenUsed="1"/>
+    <w:lsdException w:name="Table Colorful 1" w:semiHidden="1" w:unhideWhenUsed="1"/>
+    <w:lsdException w:name="Table Colorful 2" w:semiHidden="1" w:unhideWhenUsed="1"/>
+    <w:lsdException w:name="Table Colorful 3" w:semiHidden="1" w:unhideWhenUsed="1"/>
+    <w:lsdException w:name="Table Columns 1" w:semiHidden="1" w:unhideWhenUsed="1"/>
+    <w:lsdException w:name="Table Columns 2" w:semiHidden="1" w:unhideWhenUsed="1"/>
+    <w:lsdException w:name="Table Columns 3" w:semiHidden="1" w:unhideWhenUsed="1"/>
+    <w:lsdException w:name="Table Columns 4" w:semiHidden="1" w:unhideWhenUsed="1"/>
+    <w:lsdException w:name="Table Columns 5" w:semiHidden="1" w:unhideWhenUsed="1"/>
+    <w:lsdException w:name="Table Grid 1" w:semiHidden="1" w:unhideWhenUsed="1"/>
+    <w:lsdException w:name="Table Grid 2" w:semiHidden="1" w:unhideWhenUsed="1"/>
+    <w:lsdException w:name="Table Grid 3" w:semiHidden="1" w:unhideWhenUsed="1"/>
+    <w:lsdException w:name="Table Grid 4" w:semiHidden="1" w:unhideWhenUsed="1"/>
+    <w:lsdException w:name="Table Grid 5" w:semiHidden="1" w:unhideWhenUsed="1"/>
+    <w:lsdException w:name="Table Grid 6" w:semiHidden="1" w:unhideWhenUsed="1"/>
+    <w:lsdException w:name="Table Grid 7" w:semiHidden="1" w:unhideWhenUsed="1"/>
+    <w:lsdException w:name="Table Grid 8" w:semiHidden="1" w:unhideWhenUsed="1"/>
+    <w:lsdException w:name="Table List 1" w:semiHidden="1" w:unhideWhenUsed="1"/>
+    <w:lsdException w:name="Table List 2" w:semiHidden="1" w:unhideWhenUsed="1"/>
+    <w:lsdException w:name="Table List 3" w:semiHidden="1" w:unhideWhenUsed="1"/>
+    <w:lsdException w:name="Table List 4" w:semiHidden="1" w:unhideWhenUsed="1"/>
+    <w:lsdException w:name="Table List 5" w:semiHidden="1" w:unhideWhenUsed="1"/>
+    <w:lsdException w:name="Table List 6" w:semiHidden="1" w:unhideWhenUsed="1"/>
+    <w:lsdException w:name="Table List 7" w:semiHidden="1" w:unhideWhenUsed="1"/>
+    <w:lsdException w:name="Table List 8" w:semiHidden="1" w:unhideWhenUsed="1"/>
+    <w:lsdException w:name="Table 3D effects 1" w:semiHidden="1" w:unhideWhenUsed="1"/>
+    <w:lsdException w:name="Table 3D effects 2" w:semiHidden="1" w:unhideWhenUsed="1"/>
+    <w:lsdException w:name="Table 3D effects 3" w:semiHidden="1" w:unhideWhenUsed="1"/>
+    <w:lsdException w:name="Table Contemporary" w:semiHidden="1" w:unhideWhenUsed="1"/>
+    <w:lsdException w:name="Table Elegant" w:semiHidden="1" w:unhideWhenUsed="1"/>
+    <w:lsdException w:name="Table Professional" w:semiHidden="1" w:unhideWhenUsed="1"/>
+    <w:lsdException w:name="Table Subtle 1" w:semiHidden="1" w:unhideWhenUsed="1"/>
+    <w:lsdException w:name="Table Subtle 2" w:semiHidden="1" w:unhideWhenUsed="1"/>
+    <w:lsdException w:name="Table Web 1" w:semiHidden="1" w:unhideWhenUsed="1"/>
+    <w:lsdException w:name="Table Web 2" w:semiHidden="1" w:unhideWhenUsed="1"/>
+    <w:lsdException w:name="Table Web 3" w:semiHidden="1" w:unhideWhenUsed="1"/>
+    <w:lsdException w:name="Balloon Text" w:semiHidden="1" w:unhideWhenUsed="1"/>
+    <w:lsdException w:name="Table Grid" w:semiHidden="1" w:uiPriority="39" w:unhideWhenUsed="1"/>
+    <w:lsdException w:name="Table Theme" w:semiHidden="1" w:unhideWhenUsed="1"/>
+    <w:lsdException w:name="Placeholder Text" w:semiHidden="1"/>
+    <w:lsdException w:name="No Spacing" w:uiPriority="1" w:qFormat="1"/>
+    <w:lsdException w:name="Light Shading" w:uiPriority="60"/>
+    <w:lsdException w:name="Light List" w:uiPriority="61"/>
+    <w:lsdException w:name="Light Grid" w:uiPriority="62"/>
+    <w:lsdException w:name="Medium Shading 1" w:uiPriority="63"/>
+    <w:lsdException w:name="Medium Shading 2" w:uiPriority="64"/>
+    <w:lsdException w:name="Medium List 1" w:uiPriority="65"/>
+    <w:lsdException w:name="Medium List 2" w:uiPriority="66"/>
+    <w:lsdException w:name="Medium Grid 1" w:uiPriority="67"/>
+    <w:lsdException w:name="Medium Grid 2" w:uiPriority="68"/>
+    <w:lsdException w:name="Medium Grid 3" w:uiPriority="69"/>
+    <w:lsdException w:name="Dark List" w:uiPriority="70"/>
+    <w:lsdException w:name="Colorful Shading" w:uiPriority="71"/>
+    <w:lsdException w:name="Colorful List" w:uiPriority="72"/>
+    <w:lsdException w:name="Colorful Grid" w:uiPriority="73"/>
+    <w:lsdException w:name="Light Shading Accent 1" w:uiPriority="60"/>
+    <w:lsdException w:name="Light List Accent 1" w:uiPriority="61"/>
+    <w:lsdException w:name="Light Grid Accent 1" w:uiPriority="62"/>
+    <w:lsdException w:name="Medium Shading 1 Accent 1" w:uiPriority="63"/>
+    <w:lsdException w:name="Medium Shading 2 Accent 1" w:uiPriority="64"/>
+    <w:lsdException w:name="Medium List 1 Accent 1" w:uiPriority="65"/>
+    <w:lsdException w:name="Revision" w:semiHidden="1"/>
+    <w:lsdException w:name="List Paragraph" w:uiPriority="34" w:qFormat="1"/>
+    <w:lsdException w:name="Quote" w:uiPriority="29" w:qFormat="1"/>
+    <w:lsdException w:name="Intense Quote" w:uiPriority="30" w:qFormat="1"/>
+    <w:lsdException w:name="Medium List 2 Accent 1" w:uiPriority="66"/>
+    <w:lsdException w:name="Medium Grid 1 Accent 1" w:uiPriority="67"/>
+    <w:lsdException w:name="Medium Grid 2 Accent 1" w:uiPriority="68"/>
+    <w:lsdException w:name="Medium Grid 3 Accent 1" w:uiPriority="69"/>
+    <w:lsdException w:name="Dark List Accent 1" w:uiPriority="70"/>
+    <w:lsdException w:name="Colorful Shading Accent 1" w:uiPriority="71"/>
+    <w:lsdException w:name="Colorful List Accent 1" w:uiPriority="72"/>
+    <w:lsdException w:name="Colorful Grid Accent 1" w:uiPriority="73"/>
+    <w:lsdException w:name="Light Shading Accent 2" w:uiPriority="60"/>
+    <w:lsdException w:name="Light List Accent 2" w:uiPriority="61"/>
+    <w:lsdException w:name="Light Grid Accent 2" w:uiPriority="62"/>
+    <w:lsdException w:name="Medium Shading 1 Accent 2" w:uiPriority="63"/>
+    <w:lsdException w:name="Medium Shading 2 Accent 2" w:uiPriority="64"/>
+    <w:lsdException w:name="Medium List 1 Accent 2" w:uiPriority="65"/>
+    <w:lsdException w:name="Medium List 2 Accent 2" w:uiPriority="66"/>
+    <w:lsdException w:name="Medium Grid 1 Accent 2" w:uiPriority="67"/>
+    <w:lsdException w:name="Medium Grid 2 Accent 2" w:uiPriority="68"/>
+    <w:lsdException w:name="Medium Grid 3 Accent 2" w:uiPriority="69"/>
+    <w:lsdException w:name="Dark List Accent 2" w:uiPriority="70"/>
+    <w:lsdException w:name="Colorful Shading Accent 2" w:uiPriority="71"/>
+    <w:lsdException w:name="Colorful List Accent 2" w:uiPriority="72"/>
+    <w:lsdException w:name="Colorful Grid Accent 2" w:uiPriority="73"/>
+    <w:lsdException w:name="Light Shading Accent 3" w:uiPriority="60"/>
+    <w:lsdException w:name="Light List Accent 3" w:uiPriority="61"/>
+    <w:lsdException w:name="Light Grid Accent 3" w:uiPriority="62"/>
+    <w:lsdException w:name="Medium Shading 1 Accent 3" w:uiPriority="63"/>
+    <w:lsdException w:name="Medium Shading 2 Accent 3" w:uiPriority="64"/>
+    <w:lsdException w:name="Medium List 1 Accent 3" w:uiPriority="65"/>
+    <w:lsdException w:name="Medium List 2 Accent 3" w:uiPriority="66"/>
+    <w:lsdException w:name="Medium Grid 1 Accent 3" w:uiPriority="67"/>
+    <w:lsdException w:name="Medium Grid 2 Accent 3" w:uiPriority="68"/>
+    <w:lsdException w:name="Medium Grid 3 Accent 3" w:uiPriority="69"/>
+    <w:lsdException w:name="Dark List Accent 3" w:uiPriority="70"/>
+    <w:lsdException w:name="Colorful Shading Accent 3" w:uiPriority="71"/>
+    <w:lsdException w:name="Colorful List Accent 3" w:uiPriority="72"/>
+    <w:lsdException w:name="Colorful Grid Accent 3" w:uiPriority="73"/>
+    <w:lsdException w:name="Light Shading Accent 4" w:uiPriority="60"/>
+    <w:lsdException w:name="Light List Accent 4" w:uiPriority="61"/>
+    <w:lsdException w:name="Light Grid Accent 4" w:uiPriority="62"/>
+    <w:lsdException w:name="Medium Shading 1 Accent 4" w:uiPriority="63"/>
+    <w:lsdException w:name="Medium Shading 2 Accent 4" w:uiPriority="64"/>
+    <w:lsdException w:name="Medium List 1 Accent 4" w:uiPriority="65"/>
+    <w:lsdException w:name="Medium List 2 Accent 4" w:uiPriority="66"/>
+    <w:lsdException w:name="Medium Grid 1 Accent 4" w:uiPriority="67"/>
+    <w:lsdException w:name="Medium Grid 2 Accent 4" w:uiPriority="68"/>
+    <w:lsdException w:name="Medium Grid 3 Accent 4" w:uiPriority="69"/>
+    <w:lsdException w:name="Dark List Accent 4" w:uiPriority="70"/>
+    <w:lsdException w:name="Colorful Shading Accent 4" w:uiPriority="71"/>
+    <w:lsdException w:name="Colorful List Accent 4" w:uiPriority="72"/>
+    <w:lsdException w:name="Colorful Grid Accent 4" w:uiPriority="73"/>
+    <w:lsdException w:name="Light Shading Accent 5" w:uiPriority="60"/>
+    <w:lsdException w:name="Light List Accent 5" w:uiPriority="61"/>
+    <w:lsdException w:name="Light Grid Accent 5" w:uiPriority="62"/>
+    <w:lsdException w:name="Medium Shading 1 Accent 5" w:uiPriority="63"/>
+    <w:lsdException w:name="Medium Shading 2 Accent 5" w:uiPriority="64"/>
+    <w:lsdException w:name="Medium List 1 Accent 5" w:uiPriority="65"/>
+    <w:lsdException w:name="Medium List 2 Accent 5" w:uiPriority="66"/>
+    <w:lsdException w:name="Medium Grid 1 Accent 5" w:uiPriority="67"/>
+    <w:lsdException w:name="Medium Grid 2 Accent 5" w:uiPriority="68"/>
+    <w:lsdException w:name="Medium Grid 3 Accent 5" w:uiPriority="69"/>
+    <w:lsdException w:name="Dark List Accent 5" w:uiPriority="70"/>
+    <w:lsdException w:name="Colorful Shading Accent 5" w:uiPriority="71"/>
+    <w:lsdException w:name="Colorful List Accent 5" w:uiPriority="72"/>
+    <w:lsdException w:name="Colorful Grid Accent 5" w:uiPriority="73"/>
+    <w:lsdException w:name="Light Shading Accent 6" w:uiPriority="60"/>
+    <w:lsdException w:name="Light List Accent 6" w:uiPriority="61"/>
+    <w:lsdException w:name="Light Grid Accent 6" w:uiPriority="62"/>
+    <w:lsdException w:name="Medium Shading 1 Accent 6" w:uiPriority="63"/>
+    <w:lsdException w:name="Medium Shading 2 Accent 6" w:uiPriority="64"/>
+    <w:lsdException w:name="Medium List 1 Accent 6" w:uiPriority="65"/>
+    <w:lsdException w:name="Medium List 2 Accent 6" w:uiPriority="66"/>
+    <w:lsdException w:name="Medium Grid 1 Accent 6" w:uiPriority="67"/>
+    <w:lsdException w:name="Medium Grid 2 Accent 6" w:uiPriority="68"/>
+    <w:lsdException w:name="Medium Grid 3 Accent 6" w:uiPriority="69"/>
+    <w:lsdException w:name="Dark List Accent 6" w:uiPriority="70"/>
+    <w:lsdException w:name="Colorful Shading Accent 6" w:uiPriority="71"/>
+    <w:lsdException w:name="Colorful List Accent 6" w:uiPriority="72"/>
+    <w:lsdException w:name="Colorful Grid Accent 6" w:uiPriority="73"/>
+    <w:lsdException w:name="Subtle Emphasis" w:uiPriority="19" w:qFormat="1"/>
+    <w:lsdException w:name="Intense Emphasis" w:uiPriority="21" w:qFormat="1"/>
+    <w:lsdException w:name="Subtle Reference" w:uiPriority="31" w:qFormat="1"/>
+    <w:lsdException w:name="Intense Reference" w:uiPriority="32" w:qFormat="1"/>
+    <w:lsdException w:name="Book Title" w:uiPriority="33" w:qFormat="1"/>
+    <w:lsdException w:name="Bibliography" w:semiHidden="1" w:uiPriority="37" w:unhideWhenUsed="1"/>
+    <w:lsdException w:name="TOC Heading" w:semiHidden="1" w:uiPriority="39" w:unhideWhenUsed="1" w:qFormat="1"/>
+    <w:lsdException w:name="Plain Table 1" w:uiPriority="41"/>
+    <w:lsdException w:name="Plain Table 2" w:uiPriority="42"/>
+    <w:lsdException w:name="Plain Table 3" w:uiPriority="43"/>
+    <w:lsdException w:name="Plain Table 4" w:uiPriority="44"/>
+    <w:lsdException w:name="Plain Table 5" w:uiPriority="45"/>
+    <w:lsdException w:name="Grid Table Light" w:uiPriority="40"/>
+    <w:lsdException w:name="Grid Table 1 Light" w:uiPriority="46"/>
+    <w:lsdException w:name="Grid Table 2" w:uiPriority="47"/>
+    <w:lsdException w:name="Grid Table 3" w:uiPriority="48"/>
+    <w:lsdException w:name="Grid Table 4" w:uiPriority="49"/>
+    <w:lsdException w:name="Grid Table 5 Dark" w:uiPriority="50"/>
+    <w:lsdException w:name="Grid Table 6 Colorful" w:uiPriority="51"/>
+    <w:lsdException w:name="Grid Table 7 Colorful" w:uiPriority="52"/>
+    <w:lsdException w:name="Grid Table 1 Light Accent 1" w:uiPriority="46"/>
+    <w:lsdException w:name="Grid Table 2 Accent 1" w:uiPriority="47"/>
+    <w:lsdException w:name="Grid Table 3 Accent 1" w:uiPriority="48"/>
+    <w:lsdException w:name="Grid Table 4 Accent 1" w:uiPriority="49"/>
+    <w:lsdException w:name="Grid Table 5 Dark Accent 1" w:uiPriority="50"/>
+    <w:lsdException w:name="Grid Table 6 Colorful Accent 1" w:uiPriority="51"/>
+    <w:lsdException w:name="Grid Table 7 Colorful Accent 1" w:uiPriority="52"/>
+    <w:lsdException w:name="Grid Table 1 Light Accent 2" w:uiPriority="46"/>
+    <w:lsdException w:name="Grid Table 2 Accent 2" w:uiPriority="47"/>
+    <w:lsdException w:name="Grid Table 3 Accent 2" w:uiPriority="48"/>
+    <w:lsdException w:name="Grid Table 4 Accent 2" w:uiPriority="49"/>
+    <w:lsdException w:name="Grid Table 5 Dark Accent 2" w:uiPriority="50"/>
+    <w:lsdException w:name="Grid Table 6 Colorful Accent 2" w:uiPriority="51"/>
+    <w:lsdException w:name="Grid Table 7 Colorful Accent 2" w:uiPriority="52"/>
+    <w:lsdException w:name="Grid Table 1 Light Accent 3" w:uiPriority="46"/>
+    <w:lsdException w:name="Grid Table 2 Accent 3" w:uiPriority="47"/>
+    <w:lsdException w:name="Grid Table 3 Accent 3" w:uiPriority="48"/>
+    <w:lsdException w:name="Grid Table 4 Accent 3" w:uiPriority="49"/>
+    <w:lsdException w:name="Grid Table 5 Dark Accent 3" w:uiPriority="50"/>
+    <w:lsdException w:name="Grid Table 6 Colorful Accent 3" w:uiPriority="51"/>
+    <w:lsdException w:name="Grid Table 7 Colorful Accent 3" w:uiPriority="52"/>
+    <w:lsdException w:name="Grid Table 1 Light Accent 4" w:uiPriority="46"/>
+    <w:lsdException w:name="Grid Table 2 Accent 4" w:uiPriority="47"/>
+    <w:lsdException w:name="Grid Table 3 Accent 4" w:uiPriority="48"/>
+    <w:lsdException w:name="Grid Table 4 Accent 4" w:uiPriority="49"/>
+    <w:lsdException w:name="Grid Table 5 Dark Accent 4" w:uiPriority="50"/>
+    <w:lsdException w:name="Grid Table 6 Colorful Accent 4" w:uiPriority="51"/>
+    <w:lsdException w:name="Grid Table 7 Colorful Accent 4" w:uiPriority="52"/>
+    <w:lsdException w:name="Grid Table 1 Light Accent 5" w:uiPriority="46"/>
+    <w:lsdException w:name="Grid Table 2 Accent 5" w:uiPriority="47"/>
+    <w:lsdException w:name="Grid Table 3 Accent 5" w:uiPriority="48"/>
+    <w:lsdException w:name="Grid Table 4 Accent 5" w:uiPriority="49"/>
+    <w:lsdException w:name="Grid Table 5 Dark Accent 5" w:uiPriority="50"/>
+    <w:lsdException w:name="Grid Table 6 Colorful Accent 5" w:uiPriority="51"/>
+    <w:lsdException w:name="Grid Table 7 Colorful Accent 5" w:uiPriority="52"/>
+    <w:lsdException w:name="Grid Table 1 Light Accent 6" w:uiPriority="46"/>
+    <w:lsdException w:name="Grid Table 2 Accent 6" w:uiPriority="47"/>
+    <w:lsdException w:name="Grid Table 3 Accent 6" w:uiPriority="48"/>
+    <w:lsdException w:name="Grid Table 4 Accent 6" w:uiPriority="49"/>
+    <w:lsdException w:name="Grid Table 5 Dark Accent 6" w:uiPriority="50"/>
+    <w:lsdException w:name="Grid Table 6 Colorful Accent 6" w:uiPriority="51"/>
+    <w:lsdException w:name="Grid Table 7 Colorful Accent 6" w:uiPriority="52"/>
+    <w:lsdException w:name="List Table 1 Light" w:uiPriority="46"/>
+    <w:lsdException w:name="List Table 2" w:uiPriority="47"/>
+    <w:lsdException w:name="List Table 3" w:uiPriority="48"/>
+    <w:lsdException w:name="List Table 4" w:uiPriority="49"/>
+    <w:lsdException w:name="List Table 5 Dark" w:uiPriority="50"/>
+    <w:lsdException w:name="List Table 6 Colorful" w:uiPriority="51"/>
+    <w:lsdException w:name="List Table 7 Colorful" w:uiPriority="52"/>
+    <w:lsdException w:name="List Table 1 Light Accent 1" w:uiPriority="46"/>
+    <w:lsdException w:name="List Table 2 Accent 1" w:uiPriority="47"/>
+    <w:lsdException w:name="List Table 3 Accent 1" w:uiPriority="48"/>
+    <w:lsdException w:name="List Table 4 Accent 1" w:uiPriority="49"/>
+    <w:lsdException w:name="List Table 5 Dark Accent 1" w:uiPriority="50"/>
+    <w:lsdException w:name="List Table 6 Colorful Accent 1" w:uiPriority="51"/>
+    <w:lsdException w:name="List Table 7 Colorful Accent 1" w:uiPriority="52"/>
+    <w:lsdException w:name="List Table 1 Light Accent 2" w:uiPriority="46"/>
+    <w:lsdException w:name="List Table 2 Accent 2" w:uiPriority="47"/>
+    <w:lsdException w:name="List Table 3 Accent 2" w:uiPriority="48"/>
+    <w:lsdException w:name="List Table 4 Accent 2" w:uiPriority="49"/>
+    <w:lsdException w:name="List Table 5 Dark Accent 2" w:uiPriority="50"/>
+    <w:lsdException w:name="List Table 6 Colorful Accent 2" w:uiPriority="51"/>
+    <w:lsdException w:name="List Table 7 Colorful Accent 2" w:uiPriority="52"/>
+    <w:lsdException w:name="List Table 1 Light Accent 3" w:uiPriority="46"/>
+    <w:lsdException w:name="List Table 2 Accent 3" w:uiPriority="47"/>
+    <w:lsdException w:name="List Table 3 Accent 3" w:uiPriority="48"/>
+    <w:lsdException w:name="List Table 4 Accent 3" w:uiPriority="49"/>
+    <w:lsdException w:name="List Table 5 Dark Accent 3" w:uiPriority="50"/>
+    <w:lsdException w:name="List Table 6 Colorful Accent 3" w:uiPriority="51"/>
+    <w:lsdException w:name="List Table 7 Colorful Accent 3" w:uiPriority="52"/>
+    <w:lsdException w:name="List Table 1 Light Accent 4" w:uiPriority="46"/>
+    <w:lsdException w:name="List Table 2 Accent 4" w:uiPriority="47"/>
+    <w:lsdException w:name="List Table 3 Accent 4" w:uiPriority="48"/>
+    <w:lsdException w:name="List Table 4 Accent 4" w:uiPriority="49"/>
+    <w:lsdException w:name="List Table 5 Dark Accent 4" w:uiPriority="50"/>
+    <w:lsdException w:name="List Table 6 Colorful Accent 4" w:uiPriority="51"/>
+    <w:lsdException w:name="List Table 7 Colorful Accent 4" w:uiPriority="52"/>
+    <w:lsdException w:name="List Table 1 Light Accent 5" w:uiPriority="46"/>
+    <w:lsdException w:name="List Table 2 Accent 5" w:uiPriority="47"/>
+    <w:lsdException w:name="List Table 3 Accent 5" w:uiPriority="48"/>
+    <w:lsdException w:name="List Table 4 Accent 5" w:uiPriority="49"/>
+    <w:lsdException w:name="List Table 5 Dark Accent 5" w:uiPriority="50"/>
+    <w:lsdException w:name="List Table 6 Colorful Accent 5" w:uiPriority="51"/>
+    <w:lsdException w:name="List Table 7 Colorful Accent 5" w:uiPriority="52"/>
+    <w:lsdException w:name="List Table 1 Light Accent 6" w:uiPriority="46"/>
+    <w:lsdException w:name="List Table 2 Accent 6" w:uiPriority="47"/>
+    <w:lsdException w:name="List Table 3 Accent 6" w:uiPriority="48"/>
+    <w:lsdException w:name="List Table 4 Accent 6" w:uiPriority="49"/>
+    <w:lsdException w:name="List Table 5 Dark Accent 6" w:uiPriority="50"/>
+    <w:lsdException w:name="List Table 6 Colorful Accent 6" w:uiPriority="51"/>
+    <w:lsdException w:name="List Table 7 Colorful Accent 6" w:uiPriority="52"/>
+    <w:lsdException w:name="Mention" w:semiHidden="1" w:unhideWhenUsed="1"/>
+    <w:lsdException w:name="Smart Hyperlink" w:semiHidden="1" w:unhideWhenUsed="1"/>
+    <w:lsdException w:name="Hashtag" w:semiHidden="1" w:unhideWhenUsed="1"/>
+    <w:lsdException w:name="Unresolved Mention" w:semiHidden="1" w:unhideWhenUsed="1"/>
   </w:latentStyles>
   <w:style w:type="paragraph" w:default="1" w:styleId="Normal">
     <w:name w:val="Normal"/>
@@ -25170,7 +25371,6 @@
     <w:uiPriority w:val="39"/>
     <w:rsid w:val="002869BE"/>
     <w:tblPr>
-      <w:tblInd w:w="0" w:type="dxa"/>
       <w:tblBorders>
         <w:top w:val="single" w:sz="4" w:space="0" w:color="auto"/>
         <w:left w:val="single" w:sz="4" w:space="0" w:color="auto"/>
@@ -25179,12 +25379,6 @@
         <w:insideH w:val="single" w:sz="4" w:space="0" w:color="auto"/>
         <w:insideV w:val="single" w:sz="4" w:space="0" w:color="auto"/>
       </w:tblBorders>
-      <w:tblCellMar>
-        <w:top w:w="0" w:type="dxa"/>
-        <w:left w:w="108" w:type="dxa"/>
-        <w:bottom w:w="0" w:type="dxa"/>
-        <w:right w:w="108" w:type="dxa"/>
-      </w:tblCellMar>
     </w:tblPr>
   </w:style>
   <w:style w:type="table" w:customStyle="1" w:styleId="Tablaconcuadrcula4-nfasis51">
@@ -25195,7 +25389,6 @@
     <w:tblPr>
       <w:tblStyleRowBandSize w:val="1"/>
       <w:tblStyleColBandSize w:val="1"/>
-      <w:tblInd w:w="0" w:type="dxa"/>
       <w:tblBorders>
         <w:top w:val="single" w:sz="4" w:space="0" w:color="9CC2E5" w:themeColor="accent5" w:themeTint="99"/>
         <w:left w:val="single" w:sz="4" w:space="0" w:color="9CC2E5" w:themeColor="accent5" w:themeTint="99"/>
@@ -25204,12 +25397,6 @@
         <w:insideH w:val="single" w:sz="4" w:space="0" w:color="9CC2E5" w:themeColor="accent5" w:themeTint="99"/>
         <w:insideV w:val="single" w:sz="4" w:space="0" w:color="9CC2E5" w:themeColor="accent5" w:themeTint="99"/>
       </w:tblBorders>
-      <w:tblCellMar>
-        <w:top w:w="0" w:type="dxa"/>
-        <w:left w:w="108" w:type="dxa"/>
-        <w:bottom w:w="0" w:type="dxa"/>
-        <w:right w:w="108" w:type="dxa"/>
-      </w:tblCellMar>
     </w:tblPr>
     <w:tblStylePr w:type="firstRow">
       <w:rPr>
@@ -25296,7 +25483,7 @@
     <w:unhideWhenUsed/>
     <w:rsid w:val="005F4B5B"/>
   </w:style>
-  <w:style w:type="paragraph" w:styleId="TtulodeTDC">
+  <w:style w:type="paragraph" w:styleId="TtuloTDC">
     <w:name w:val="TOC Heading"/>
     <w:basedOn w:val="Ttulo1"/>
     <w:next w:val="Normal"/>
@@ -25528,884 +25715,7 @@
       <w:vertAlign w:val="superscript"/>
     </w:rPr>
   </w:style>
-  <w:style w:type="paragraph" w:styleId="Epgrafe">
-    <w:name w:val="caption"/>
-    <w:basedOn w:val="Normal"/>
-    <w:next w:val="Normal"/>
-    <w:uiPriority w:val="35"/>
-    <w:unhideWhenUsed/>
-    <w:qFormat/>
-    <w:rsid w:val="00B61704"/>
-    <w:pPr>
-      <w:spacing w:after="200"/>
-    </w:pPr>
-    <w:rPr>
-      <w:b/>
-      <w:bCs/>
-      <w:color w:val="4472C4" w:themeColor="accent1"/>
-      <w:sz w:val="18"/>
-      <w:szCs w:val="18"/>
-    </w:rPr>
-  </w:style>
-  <w:style w:type="paragraph" w:styleId="Textonotaalfinal">
-    <w:name w:val="endnote text"/>
-    <w:basedOn w:val="Normal"/>
-    <w:link w:val="TextonotaalfinalCar"/>
-    <w:uiPriority w:val="99"/>
-    <w:semiHidden/>
-    <w:unhideWhenUsed/>
-    <w:rsid w:val="00BA54DD"/>
-    <w:rPr>
-      <w:sz w:val="20"/>
-      <w:szCs w:val="20"/>
-    </w:rPr>
-  </w:style>
-  <w:style w:type="character" w:customStyle="1" w:styleId="TextonotaalfinalCar">
-    <w:name w:val="Texto nota al final Car"/>
-    <w:basedOn w:val="Fuentedeprrafopredeter"/>
-    <w:link w:val="Textonotaalfinal"/>
-    <w:uiPriority w:val="99"/>
-    <w:semiHidden/>
-    <w:rsid w:val="00BA54DD"/>
-    <w:rPr>
-      <w:sz w:val="20"/>
-      <w:szCs w:val="20"/>
-    </w:rPr>
-  </w:style>
-  <w:style w:type="character" w:styleId="Refdenotaalfinal">
-    <w:name w:val="endnote reference"/>
-    <w:basedOn w:val="Fuentedeprrafopredeter"/>
-    <w:uiPriority w:val="99"/>
-    <w:semiHidden/>
-    <w:unhideWhenUsed/>
-    <w:rsid w:val="00BA54DD"/>
-    <w:rPr>
-      <w:vertAlign w:val="superscript"/>
-    </w:rPr>
-  </w:style>
-  <w:style w:type="character" w:customStyle="1" w:styleId="Mencinsinresolver2">
-    <w:name w:val="Mención sin resolver2"/>
-    <w:basedOn w:val="Fuentedeprrafopredeter"/>
-    <w:uiPriority w:val="99"/>
-    <w:semiHidden/>
-    <w:unhideWhenUsed/>
-    <w:rsid w:val="00E17B24"/>
-    <w:rPr>
-      <w:color w:val="605E5C"/>
-      <w:shd w:val="clear" w:color="auto" w:fill="E1DFDD"/>
-    </w:rPr>
-  </w:style>
-  <w:style w:type="character" w:styleId="Hipervnculovisitado">
-    <w:name w:val="FollowedHyperlink"/>
-    <w:basedOn w:val="Fuentedeprrafopredeter"/>
-    <w:uiPriority w:val="99"/>
-    <w:semiHidden/>
-    <w:unhideWhenUsed/>
-    <w:rsid w:val="00E17B24"/>
-    <w:rPr>
-      <w:color w:val="954F72" w:themeColor="followedHyperlink"/>
-      <w:u w:val="single"/>
-    </w:rPr>
-  </w:style>
-  <w:style w:type="paragraph" w:styleId="Sinespaciado">
-    <w:name w:val="No Spacing"/>
-    <w:uiPriority w:val="1"/>
-    <w:qFormat/>
-    <w:rsid w:val="005B627B"/>
-  </w:style>
-</w:styles>
-</file>
-
-<file path=word/stylesWithEffects.xml><?xml version="1.0" encoding="utf-8"?>
-<w:styles xmlns:wpc="http://schemas.microsoft.com/office/word/2010/wordprocessingCanvas" xmlns:mc="http://schemas.openxmlformats.org/markup-compatibility/2006" xmlns:o="urn:schemas-microsoft-com:office:office" xmlns:r="http://schemas.openxmlformats.org/officeDocument/2006/relationships" xmlns:m="http://schemas.openxmlformats.org/officeDocument/2006/math" xmlns:v="urn:schemas-microsoft-com:vml" xmlns:wp14="http://schemas.microsoft.com/office/word/2010/wordprocessingDrawing" xmlns:wp="http://schemas.openxmlformats.org/drawingml/2006/wordprocessingDrawing" xmlns:w10="urn:schemas-microsoft-com:office:word" xmlns:w="http://schemas.openxmlformats.org/wordprocessingml/2006/main" xmlns:w14="http://schemas.microsoft.com/office/word/2010/wordml" xmlns:wpg="http://schemas.microsoft.com/office/word/2010/wordprocessingGroup" xmlns:wpi="http://schemas.microsoft.com/office/word/2010/wordprocessingInk" xmlns:wne="http://schemas.microsoft.com/office/word/2006/wordml" xmlns:wps="http://schemas.microsoft.com/office/word/2010/wordprocessingShape" mc:Ignorable="w14 wp14">
-  <w:docDefaults>
-    <w:rPrDefault>
-      <w:rPr>
-        <w:rFonts w:asciiTheme="minorHAnsi" w:eastAsiaTheme="minorHAnsi" w:hAnsiTheme="minorHAnsi" w:cstheme="minorBidi"/>
-        <w:sz w:val="24"/>
-        <w:szCs w:val="24"/>
-        <w:lang w:val="es-ES" w:eastAsia="en-US" w:bidi="ar-SA"/>
-      </w:rPr>
-    </w:rPrDefault>
-    <w:pPrDefault/>
-  </w:docDefaults>
-  <w:latentStyles w:defLockedState="0" w:defUIPriority="99" w:defSemiHidden="1" w:defUnhideWhenUsed="1" w:defQFormat="0" w:count="267">
-    <w:lsdException w:name="Normal" w:semiHidden="0" w:uiPriority="0" w:unhideWhenUsed="0" w:qFormat="1"/>
-    <w:lsdException w:name="heading 1" w:semiHidden="0" w:uiPriority="9" w:unhideWhenUsed="0" w:qFormat="1"/>
-    <w:lsdException w:name="heading 2" w:uiPriority="9" w:qFormat="1"/>
-    <w:lsdException w:name="heading 3" w:uiPriority="9" w:qFormat="1"/>
-    <w:lsdException w:name="heading 4" w:uiPriority="9" w:qFormat="1"/>
-    <w:lsdException w:name="heading 5" w:uiPriority="9" w:qFormat="1"/>
-    <w:lsdException w:name="heading 6" w:uiPriority="9" w:qFormat="1"/>
-    <w:lsdException w:name="heading 7" w:uiPriority="9" w:qFormat="1"/>
-    <w:lsdException w:name="heading 8" w:uiPriority="9" w:qFormat="1"/>
-    <w:lsdException w:name="heading 9" w:uiPriority="9" w:qFormat="1"/>
-    <w:lsdException w:name="toc 1" w:uiPriority="39"/>
-    <w:lsdException w:name="toc 2" w:uiPriority="39"/>
-    <w:lsdException w:name="toc 3" w:uiPriority="39"/>
-    <w:lsdException w:name="toc 4" w:uiPriority="39"/>
-    <w:lsdException w:name="toc 5" w:uiPriority="39"/>
-    <w:lsdException w:name="toc 6" w:uiPriority="39"/>
-    <w:lsdException w:name="toc 7" w:uiPriority="39"/>
-    <w:lsdException w:name="toc 8" w:uiPriority="39"/>
-    <w:lsdException w:name="toc 9" w:uiPriority="39"/>
-    <w:lsdException w:name="caption" w:uiPriority="35" w:qFormat="1"/>
-    <w:lsdException w:name="Title" w:semiHidden="0" w:uiPriority="10" w:unhideWhenUsed="0" w:qFormat="1"/>
-    <w:lsdException w:name="Default Paragraph Font" w:uiPriority="1"/>
-    <w:lsdException w:name="Subtitle" w:semiHidden="0" w:uiPriority="11" w:unhideWhenUsed="0" w:qFormat="1"/>
-    <w:lsdException w:name="Strong" w:semiHidden="0" w:uiPriority="22" w:unhideWhenUsed="0" w:qFormat="1"/>
-    <w:lsdException w:name="Emphasis" w:semiHidden="0" w:uiPriority="20" w:unhideWhenUsed="0" w:qFormat="1"/>
-    <w:lsdException w:name="Table Grid" w:semiHidden="0" w:uiPriority="39" w:unhideWhenUsed="0"/>
-    <w:lsdException w:name="Placeholder Text" w:unhideWhenUsed="0"/>
-    <w:lsdException w:name="No Spacing" w:semiHidden="0" w:uiPriority="1" w:unhideWhenUsed="0" w:qFormat="1"/>
-    <w:lsdException w:name="Light Shading" w:semiHidden="0" w:uiPriority="60" w:unhideWhenUsed="0"/>
-    <w:lsdException w:name="Light List" w:semiHidden="0" w:uiPriority="61" w:unhideWhenUsed="0"/>
-    <w:lsdException w:name="Light Grid" w:semiHidden="0" w:uiPriority="62" w:unhideWhenUsed="0"/>
-    <w:lsdException w:name="Medium Shading 1" w:semiHidden="0" w:uiPriority="63" w:unhideWhenUsed="0"/>
-    <w:lsdException w:name="Medium Shading 2" w:semiHidden="0" w:uiPriority="64" w:unhideWhenUsed="0"/>
-    <w:lsdException w:name="Medium List 1" w:semiHidden="0" w:uiPriority="65" w:unhideWhenUsed="0"/>
-    <w:lsdException w:name="Medium List 2" w:semiHidden="0" w:uiPriority="66" w:unhideWhenUsed="0"/>
-    <w:lsdException w:name="Medium Grid 1" w:semiHidden="0" w:uiPriority="67" w:unhideWhenUsed="0"/>
-    <w:lsdException w:name="Medium Grid 2" w:semiHidden="0" w:uiPriority="68" w:unhideWhenUsed="0"/>
-    <w:lsdException w:name="Medium Grid 3" w:semiHidden="0" w:uiPriority="69" w:unhideWhenUsed="0"/>
-    <w:lsdException w:name="Dark List" w:semiHidden="0" w:uiPriority="70" w:unhideWhenUsed="0"/>
-    <w:lsdException w:name="Colorful Shading" w:semiHidden="0" w:uiPriority="71" w:unhideWhenUsed="0"/>
-    <w:lsdException w:name="Colorful List" w:semiHidden="0" w:uiPriority="72" w:unhideWhenUsed="0"/>
-    <w:lsdException w:name="Colorful Grid" w:semiHidden="0" w:uiPriority="73" w:unhideWhenUsed="0"/>
-    <w:lsdException w:name="Light Shading Accent 1" w:semiHidden="0" w:uiPriority="60" w:unhideWhenUsed="0"/>
-    <w:lsdException w:name="Light List Accent 1" w:semiHidden="0" w:uiPriority="61" w:unhideWhenUsed="0"/>
-    <w:lsdException w:name="Light Grid Accent 1" w:semiHidden="0" w:uiPriority="62" w:unhideWhenUsed="0"/>
-    <w:lsdException w:name="Medium Shading 1 Accent 1" w:semiHidden="0" w:uiPriority="63" w:unhideWhenUsed="0"/>
-    <w:lsdException w:name="Medium Shading 2 Accent 1" w:semiHidden="0" w:uiPriority="64" w:unhideWhenUsed="0"/>
-    <w:lsdException w:name="Medium List 1 Accent 1" w:semiHidden="0" w:uiPriority="65" w:unhideWhenUsed="0"/>
-    <w:lsdException w:name="Revision" w:unhideWhenUsed="0"/>
-    <w:lsdException w:name="List Paragraph" w:semiHidden="0" w:uiPriority="34" w:unhideWhenUsed="0" w:qFormat="1"/>
-    <w:lsdException w:name="Quote" w:semiHidden="0" w:uiPriority="29" w:unhideWhenUsed="0" w:qFormat="1"/>
-    <w:lsdException w:name="Intense Quote" w:semiHidden="0" w:uiPriority="30" w:unhideWhenUsed="0" w:qFormat="1"/>
-    <w:lsdException w:name="Medium List 2 Accent 1" w:semiHidden="0" w:uiPriority="66" w:unhideWhenUsed="0"/>
-    <w:lsdException w:name="Medium Grid 1 Accent 1" w:semiHidden="0" w:uiPriority="67" w:unhideWhenUsed="0"/>
-    <w:lsdException w:name="Medium Grid 2 Accent 1" w:semiHidden="0" w:uiPriority="68" w:unhideWhenUsed="0"/>
-    <w:lsdException w:name="Medium Grid 3 Accent 1" w:semiHidden="0" w:uiPriority="69" w:unhideWhenUsed="0"/>
-    <w:lsdException w:name="Dark List Accent 1" w:semiHidden="0" w:uiPriority="70" w:unhideWhenUsed="0"/>
-    <w:lsdException w:name="Colorful Shading Accent 1" w:semiHidden="0" w:uiPriority="71" w:unhideWhenUsed="0"/>
-    <w:lsdException w:name="Colorful List Accent 1" w:semiHidden="0" w:uiPriority="72" w:unhideWhenUsed="0"/>
-    <w:lsdException w:name="Colorful Grid Accent 1" w:semiHidden="0" w:uiPriority="73" w:unhideWhenUsed="0"/>
-    <w:lsdException w:name="Light Shading Accent 2" w:semiHidden="0" w:uiPriority="60" w:unhideWhenUsed="0"/>
-    <w:lsdException w:name="Light List Accent 2" w:semiHidden="0" w:uiPriority="61" w:unhideWhenUsed="0"/>
-    <w:lsdException w:name="Light Grid Accent 2" w:semiHidden="0" w:uiPriority="62" w:unhideWhenUsed="0"/>
-    <w:lsdException w:name="Medium Shading 1 Accent 2" w:semiHidden="0" w:uiPriority="63" w:unhideWhenUsed="0"/>
-    <w:lsdException w:name="Medium Shading 2 Accent 2" w:semiHidden="0" w:uiPriority="64" w:unhideWhenUsed="0"/>
-    <w:lsdException w:name="Medium List 1 Accent 2" w:semiHidden="0" w:uiPriority="65" w:unhideWhenUsed="0"/>
-    <w:lsdException w:name="Medium List 2 Accent 2" w:semiHidden="0" w:uiPriority="66" w:unhideWhenUsed="0"/>
-    <w:lsdException w:name="Medium Grid 1 Accent 2" w:semiHidden="0" w:uiPriority="67" w:unhideWhenUsed="0"/>
-    <w:lsdException w:name="Medium Grid 2 Accent 2" w:semiHidden="0" w:uiPriority="68" w:unhideWhenUsed="0"/>
-    <w:lsdException w:name="Medium Grid 3 Accent 2" w:semiHidden="0" w:uiPriority="69" w:unhideWhenUsed="0"/>
-    <w:lsdException w:name="Dark List Accent 2" w:semiHidden="0" w:uiPriority="70" w:unhideWhenUsed="0"/>
-    <w:lsdException w:name="Colorful Shading Accent 2" w:semiHidden="0" w:uiPriority="71" w:unhideWhenUsed="0"/>
-    <w:lsdException w:name="Colorful List Accent 2" w:semiHidden="0" w:uiPriority="72" w:unhideWhenUsed="0"/>
-    <w:lsdException w:name="Colorful Grid Accent 2" w:semiHidden="0" w:uiPriority="73" w:unhideWhenUsed="0"/>
-    <w:lsdException w:name="Light Shading Accent 3" w:semiHidden="0" w:uiPriority="60" w:unhideWhenUsed="0"/>
-    <w:lsdException w:name="Light List Accent 3" w:semiHidden="0" w:uiPriority="61" w:unhideWhenUsed="0"/>
-    <w:lsdException w:name="Light Grid Accent 3" w:semiHidden="0" w:uiPriority="62" w:unhideWhenUsed="0"/>
-    <w:lsdException w:name="Medium Shading 1 Accent 3" w:semiHidden="0" w:uiPriority="63" w:unhideWhenUsed="0"/>
-    <w:lsdException w:name="Medium Shading 2 Accent 3" w:semiHidden="0" w:uiPriority="64" w:unhideWhenUsed="0"/>
-    <w:lsdException w:name="Medium List 1 Accent 3" w:semiHidden="0" w:uiPriority="65" w:unhideWhenUsed="0"/>
-    <w:lsdException w:name="Medium List 2 Accent 3" w:semiHidden="0" w:uiPriority="66" w:unhideWhenUsed="0"/>
-    <w:lsdException w:name="Medium Grid 1 Accent 3" w:semiHidden="0" w:uiPriority="67" w:unhideWhenUsed="0"/>
-    <w:lsdException w:name="Medium Grid 2 Accent 3" w:semiHidden="0" w:uiPriority="68" w:unhideWhenUsed="0"/>
-    <w:lsdException w:name="Medium Grid 3 Accent 3" w:semiHidden="0" w:uiPriority="69" w:unhideWhenUsed="0"/>
-    <w:lsdException w:name="Dark List Accent 3" w:semiHidden="0" w:uiPriority="70" w:unhideWhenUsed="0"/>
-    <w:lsdException w:name="Colorful Shading Accent 3" w:semiHidden="0" w:uiPriority="71" w:unhideWhenUsed="0"/>
-    <w:lsdException w:name="Colorful List Accent 3" w:semiHidden="0" w:uiPriority="72" w:unhideWhenUsed="0"/>
-    <w:lsdException w:name="Colorful Grid Accent 3" w:semiHidden="0" w:uiPriority="73" w:unhideWhenUsed="0"/>
-    <w:lsdException w:name="Light Shading Accent 4" w:semiHidden="0" w:uiPriority="60" w:unhideWhenUsed="0"/>
-    <w:lsdException w:name="Light List Accent 4" w:semiHidden="0" w:uiPriority="61" w:unhideWhenUsed="0"/>
-    <w:lsdException w:name="Light Grid Accent 4" w:semiHidden="0" w:uiPriority="62" w:unhideWhenUsed="0"/>
-    <w:lsdException w:name="Medium Shading 1 Accent 4" w:semiHidden="0" w:uiPriority="63" w:unhideWhenUsed="0"/>
-    <w:lsdException w:name="Medium Shading 2 Accent 4" w:semiHidden="0" w:uiPriority="64" w:unhideWhenUsed="0"/>
-    <w:lsdException w:name="Medium List 1 Accent 4" w:semiHidden="0" w:uiPriority="65" w:unhideWhenUsed="0"/>
-    <w:lsdException w:name="Medium List 2 Accent 4" w:semiHidden="0" w:uiPriority="66" w:unhideWhenUsed="0"/>
-    <w:lsdException w:name="Medium Grid 1 Accent 4" w:semiHidden="0" w:uiPriority="67" w:unhideWhenUsed="0"/>
-    <w:lsdException w:name="Medium Grid 2 Accent 4" w:semiHidden="0" w:uiPriority="68" w:unhideWhenUsed="0"/>
-    <w:lsdException w:name="Medium Grid 3 Accent 4" w:semiHidden="0" w:uiPriority="69" w:unhideWhenUsed="0"/>
-    <w:lsdException w:name="Dark List Accent 4" w:semiHidden="0" w:uiPriority="70" w:unhideWhenUsed="0"/>
-    <w:lsdException w:name="Colorful Shading Accent 4" w:semiHidden="0" w:uiPriority="71" w:unhideWhenUsed="0"/>
-    <w:lsdException w:name="Colorful List Accent 4" w:semiHidden="0" w:uiPriority="72" w:unhideWhenUsed="0"/>
-    <w:lsdException w:name="Colorful Grid Accent 4" w:semiHidden="0" w:uiPriority="73" w:unhideWhenUsed="0"/>
-    <w:lsdException w:name="Light Shading Accent 5" w:semiHidden="0" w:uiPriority="60" w:unhideWhenUsed="0"/>
-    <w:lsdException w:name="Light List Accent 5" w:semiHidden="0" w:uiPriority="61" w:unhideWhenUsed="0"/>
-    <w:lsdException w:name="Light Grid Accent 5" w:semiHidden="0" w:uiPriority="62" w:unhideWhenUsed="0"/>
-    <w:lsdException w:name="Medium Shading 1 Accent 5" w:semiHidden="0" w:uiPriority="63" w:unhideWhenUsed="0"/>
-    <w:lsdException w:name="Medium Shading 2 Accent 5" w:semiHidden="0" w:uiPriority="64" w:unhideWhenUsed="0"/>
-    <w:lsdException w:name="Medium List 1 Accent 5" w:semiHidden="0" w:uiPriority="65" w:unhideWhenUsed="0"/>
-    <w:lsdException w:name="Medium List 2 Accent 5" w:semiHidden="0" w:uiPriority="66" w:unhideWhenUsed="0"/>
-    <w:lsdException w:name="Medium Grid 1 Accent 5" w:semiHidden="0" w:uiPriority="67" w:unhideWhenUsed="0"/>
-    <w:lsdException w:name="Medium Grid 2 Accent 5" w:semiHidden="0" w:uiPriority="68" w:unhideWhenUsed="0"/>
-    <w:lsdException w:name="Medium Grid 3 Accent 5" w:semiHidden="0" w:uiPriority="69" w:unhideWhenUsed="0"/>
-    <w:lsdException w:name="Dark List Accent 5" w:semiHidden="0" w:uiPriority="70" w:unhideWhenUsed="0"/>
-    <w:lsdException w:name="Colorful Shading Accent 5" w:semiHidden="0" w:uiPriority="71" w:unhideWhenUsed="0"/>
-    <w:lsdException w:name="Colorful List Accent 5" w:semiHidden="0" w:uiPriority="72" w:unhideWhenUsed="0"/>
-    <w:lsdException w:name="Colorful Grid Accent 5" w:semiHidden="0" w:uiPriority="73" w:unhideWhenUsed="0"/>
-    <w:lsdException w:name="Light Shading Accent 6" w:semiHidden="0" w:uiPriority="60" w:unhideWhenUsed="0"/>
-    <w:lsdException w:name="Light List Accent 6" w:semiHidden="0" w:uiPriority="61" w:unhideWhenUsed="0"/>
-    <w:lsdException w:name="Light Grid Accent 6" w:semiHidden="0" w:uiPriority="62" w:unhideWhenUsed="0"/>
-    <w:lsdException w:name="Medium Shading 1 Accent 6" w:semiHidden="0" w:uiPriority="63" w:unhideWhenUsed="0"/>
-    <w:lsdException w:name="Medium Shading 2 Accent 6" w:semiHidden="0" w:uiPriority="64" w:unhideWhenUsed="0"/>
-    <w:lsdException w:name="Medium List 1 Accent 6" w:semiHidden="0" w:uiPriority="65" w:unhideWhenUsed="0"/>
-    <w:lsdException w:name="Medium List 2 Accent 6" w:semiHidden="0" w:uiPriority="66" w:unhideWhenUsed="0"/>
-    <w:lsdException w:name="Medium Grid 1 Accent 6" w:semiHidden="0" w:uiPriority="67" w:unhideWhenUsed="0"/>
-    <w:lsdException w:name="Medium Grid 2 Accent 6" w:semiHidden="0" w:uiPriority="68" w:unhideWhenUsed="0"/>
-    <w:lsdException w:name="Medium Grid 3 Accent 6" w:semiHidden="0" w:uiPriority="69" w:unhideWhenUsed="0"/>
-    <w:lsdException w:name="Dark List Accent 6" w:semiHidden="0" w:uiPriority="70" w:unhideWhenUsed="0"/>
-    <w:lsdException w:name="Colorful Shading Accent 6" w:semiHidden="0" w:uiPriority="71" w:unhideWhenUsed="0"/>
-    <w:lsdException w:name="Colorful List Accent 6" w:semiHidden="0" w:uiPriority="72" w:unhideWhenUsed="0"/>
-    <w:lsdException w:name="Colorful Grid Accent 6" w:semiHidden="0" w:uiPriority="73" w:unhideWhenUsed="0"/>
-    <w:lsdException w:name="Subtle Emphasis" w:semiHidden="0" w:uiPriority="19" w:unhideWhenUsed="0" w:qFormat="1"/>
-    <w:lsdException w:name="Intense Emphasis" w:semiHidden="0" w:uiPriority="21" w:unhideWhenUsed="0" w:qFormat="1"/>
-    <w:lsdException w:name="Subtle Reference" w:semiHidden="0" w:uiPriority="31" w:unhideWhenUsed="0" w:qFormat="1"/>
-    <w:lsdException w:name="Intense Reference" w:semiHidden="0" w:uiPriority="32" w:unhideWhenUsed="0" w:qFormat="1"/>
-    <w:lsdException w:name="Book Title" w:semiHidden="0" w:uiPriority="33" w:unhideWhenUsed="0" w:qFormat="1"/>
-    <w:lsdException w:name="Bibliography" w:uiPriority="37"/>
-    <w:lsdException w:name="TOC Heading" w:uiPriority="39" w:qFormat="1"/>
-  </w:latentStyles>
-  <w:style w:type="paragraph" w:default="1" w:styleId="Normal">
-    <w:name w:val="Normal"/>
-    <w:qFormat/>
-    <w:rsid w:val="00F37116"/>
-  </w:style>
-  <w:style w:type="paragraph" w:styleId="Ttulo1">
-    <w:name w:val="heading 1"/>
-    <w:basedOn w:val="Normal"/>
-    <w:next w:val="Normal"/>
-    <w:link w:val="Ttulo1Car"/>
-    <w:uiPriority w:val="9"/>
-    <w:qFormat/>
-    <w:rsid w:val="00037012"/>
-    <w:pPr>
-      <w:keepNext/>
-      <w:keepLines/>
-      <w:spacing w:before="240"/>
-      <w:outlineLvl w:val="0"/>
-    </w:pPr>
-    <w:rPr>
-      <w:rFonts w:asciiTheme="majorHAnsi" w:eastAsiaTheme="majorEastAsia" w:hAnsiTheme="majorHAnsi" w:cstheme="majorBidi"/>
-      <w:color w:val="2F5496" w:themeColor="accent1" w:themeShade="BF"/>
-      <w:sz w:val="32"/>
-      <w:szCs w:val="32"/>
-    </w:rPr>
-  </w:style>
-  <w:style w:type="paragraph" w:styleId="Ttulo2">
-    <w:name w:val="heading 2"/>
-    <w:basedOn w:val="Normal"/>
-    <w:next w:val="Normal"/>
-    <w:link w:val="Ttulo2Car"/>
-    <w:uiPriority w:val="9"/>
-    <w:unhideWhenUsed/>
-    <w:qFormat/>
-    <w:rsid w:val="00037012"/>
-    <w:pPr>
-      <w:keepNext/>
-      <w:keepLines/>
-      <w:spacing w:before="40"/>
-      <w:outlineLvl w:val="1"/>
-    </w:pPr>
-    <w:rPr>
-      <w:rFonts w:asciiTheme="majorHAnsi" w:eastAsiaTheme="majorEastAsia" w:hAnsiTheme="majorHAnsi" w:cstheme="majorBidi"/>
-      <w:color w:val="2F5496" w:themeColor="accent1" w:themeShade="BF"/>
-      <w:sz w:val="26"/>
-      <w:szCs w:val="26"/>
-    </w:rPr>
-  </w:style>
-  <w:style w:type="paragraph" w:styleId="Ttulo3">
-    <w:name w:val="heading 3"/>
-    <w:basedOn w:val="Normal"/>
-    <w:next w:val="Normal"/>
-    <w:link w:val="Ttulo3Car"/>
-    <w:uiPriority w:val="9"/>
-    <w:unhideWhenUsed/>
-    <w:qFormat/>
-    <w:rsid w:val="00037012"/>
-    <w:pPr>
-      <w:keepNext/>
-      <w:keepLines/>
-      <w:spacing w:before="40"/>
-      <w:outlineLvl w:val="2"/>
-    </w:pPr>
-    <w:rPr>
-      <w:rFonts w:asciiTheme="majorHAnsi" w:eastAsiaTheme="majorEastAsia" w:hAnsiTheme="majorHAnsi" w:cstheme="majorBidi"/>
-      <w:color w:val="1F3763" w:themeColor="accent1" w:themeShade="7F"/>
-    </w:rPr>
-  </w:style>
-  <w:style w:type="character" w:default="1" w:styleId="Fuentedeprrafopredeter">
-    <w:name w:val="Default Paragraph Font"/>
-    <w:uiPriority w:val="1"/>
-    <w:semiHidden/>
-    <w:unhideWhenUsed/>
-  </w:style>
-  <w:style w:type="table" w:default="1" w:styleId="Tablanormal">
-    <w:name w:val="Normal Table"/>
-    <w:uiPriority w:val="99"/>
-    <w:semiHidden/>
-    <w:unhideWhenUsed/>
-    <w:tblPr>
-      <w:tblInd w:w="0" w:type="dxa"/>
-      <w:tblCellMar>
-        <w:top w:w="0" w:type="dxa"/>
-        <w:left w:w="108" w:type="dxa"/>
-        <w:bottom w:w="0" w:type="dxa"/>
-        <w:right w:w="108" w:type="dxa"/>
-      </w:tblCellMar>
-    </w:tblPr>
-  </w:style>
-  <w:style w:type="numbering" w:default="1" w:styleId="Sinlista">
-    <w:name w:val="No List"/>
-    <w:uiPriority w:val="99"/>
-    <w:semiHidden/>
-    <w:unhideWhenUsed/>
-  </w:style>
-  <w:style w:type="paragraph" w:styleId="Ttulo">
-    <w:name w:val="Title"/>
-    <w:basedOn w:val="Normal"/>
-    <w:next w:val="Normal"/>
-    <w:link w:val="TtuloCar"/>
-    <w:uiPriority w:val="10"/>
-    <w:qFormat/>
-    <w:rsid w:val="00037012"/>
-    <w:pPr>
-      <w:contextualSpacing/>
-    </w:pPr>
-    <w:rPr>
-      <w:rFonts w:asciiTheme="majorHAnsi" w:eastAsiaTheme="majorEastAsia" w:hAnsiTheme="majorHAnsi" w:cstheme="majorBidi"/>
-      <w:spacing w:val="-10"/>
-      <w:kern w:val="28"/>
-      <w:sz w:val="56"/>
-      <w:szCs w:val="56"/>
-    </w:rPr>
-  </w:style>
-  <w:style w:type="character" w:customStyle="1" w:styleId="TtuloCar">
-    <w:name w:val="Título Car"/>
-    <w:basedOn w:val="Fuentedeprrafopredeter"/>
-    <w:link w:val="Ttulo"/>
-    <w:uiPriority w:val="10"/>
-    <w:rsid w:val="00037012"/>
-    <w:rPr>
-      <w:rFonts w:asciiTheme="majorHAnsi" w:eastAsiaTheme="majorEastAsia" w:hAnsiTheme="majorHAnsi" w:cstheme="majorBidi"/>
-      <w:spacing w:val="-10"/>
-      <w:kern w:val="28"/>
-      <w:sz w:val="56"/>
-      <w:szCs w:val="56"/>
-    </w:rPr>
-  </w:style>
-  <w:style w:type="paragraph" w:styleId="Subttulo">
-    <w:name w:val="Subtitle"/>
-    <w:basedOn w:val="Normal"/>
-    <w:next w:val="Normal"/>
-    <w:link w:val="SubttuloCar"/>
-    <w:uiPriority w:val="11"/>
-    <w:qFormat/>
-    <w:rsid w:val="00037012"/>
-    <w:pPr>
-      <w:numPr>
-        <w:ilvl w:val="1"/>
-      </w:numPr>
-      <w:spacing w:after="160"/>
-    </w:pPr>
-    <w:rPr>
-      <w:rFonts w:eastAsiaTheme="minorEastAsia"/>
-      <w:color w:val="5A5A5A" w:themeColor="text1" w:themeTint="A5"/>
-      <w:spacing w:val="15"/>
-      <w:sz w:val="22"/>
-      <w:szCs w:val="22"/>
-    </w:rPr>
-  </w:style>
-  <w:style w:type="character" w:customStyle="1" w:styleId="SubttuloCar">
-    <w:name w:val="Subtítulo Car"/>
-    <w:basedOn w:val="Fuentedeprrafopredeter"/>
-    <w:link w:val="Subttulo"/>
-    <w:uiPriority w:val="11"/>
-    <w:rsid w:val="00037012"/>
-    <w:rPr>
-      <w:rFonts w:eastAsiaTheme="minorEastAsia"/>
-      <w:color w:val="5A5A5A" w:themeColor="text1" w:themeTint="A5"/>
-      <w:spacing w:val="15"/>
-      <w:sz w:val="22"/>
-      <w:szCs w:val="22"/>
-    </w:rPr>
-  </w:style>
-  <w:style w:type="character" w:styleId="nfasis">
-    <w:name w:val="Emphasis"/>
-    <w:basedOn w:val="Fuentedeprrafopredeter"/>
-    <w:uiPriority w:val="20"/>
-    <w:qFormat/>
-    <w:rsid w:val="00037012"/>
-    <w:rPr>
-      <w:i/>
-      <w:iCs/>
-    </w:rPr>
-  </w:style>
-  <w:style w:type="character" w:customStyle="1" w:styleId="Ttulo1Car">
-    <w:name w:val="Título 1 Car"/>
-    <w:basedOn w:val="Fuentedeprrafopredeter"/>
-    <w:link w:val="Ttulo1"/>
-    <w:uiPriority w:val="9"/>
-    <w:rsid w:val="00037012"/>
-    <w:rPr>
-      <w:rFonts w:asciiTheme="majorHAnsi" w:eastAsiaTheme="majorEastAsia" w:hAnsiTheme="majorHAnsi" w:cstheme="majorBidi"/>
-      <w:color w:val="2F5496" w:themeColor="accent1" w:themeShade="BF"/>
-      <w:sz w:val="32"/>
-      <w:szCs w:val="32"/>
-    </w:rPr>
-  </w:style>
-  <w:style w:type="paragraph" w:styleId="Prrafodelista">
-    <w:name w:val="List Paragraph"/>
-    <w:basedOn w:val="Normal"/>
-    <w:uiPriority w:val="34"/>
-    <w:qFormat/>
-    <w:rsid w:val="00037012"/>
-    <w:pPr>
-      <w:ind w:left="720"/>
-      <w:contextualSpacing/>
-    </w:pPr>
-  </w:style>
-  <w:style w:type="character" w:customStyle="1" w:styleId="Ttulo2Car">
-    <w:name w:val="Título 2 Car"/>
-    <w:basedOn w:val="Fuentedeprrafopredeter"/>
-    <w:link w:val="Ttulo2"/>
-    <w:uiPriority w:val="9"/>
-    <w:rsid w:val="00037012"/>
-    <w:rPr>
-      <w:rFonts w:asciiTheme="majorHAnsi" w:eastAsiaTheme="majorEastAsia" w:hAnsiTheme="majorHAnsi" w:cstheme="majorBidi"/>
-      <w:color w:val="2F5496" w:themeColor="accent1" w:themeShade="BF"/>
-      <w:sz w:val="26"/>
-      <w:szCs w:val="26"/>
-    </w:rPr>
-  </w:style>
-  <w:style w:type="character" w:customStyle="1" w:styleId="Ttulo3Car">
-    <w:name w:val="Título 3 Car"/>
-    <w:basedOn w:val="Fuentedeprrafopredeter"/>
-    <w:link w:val="Ttulo3"/>
-    <w:uiPriority w:val="9"/>
-    <w:rsid w:val="00037012"/>
-    <w:rPr>
-      <w:rFonts w:asciiTheme="majorHAnsi" w:eastAsiaTheme="majorEastAsia" w:hAnsiTheme="majorHAnsi" w:cstheme="majorBidi"/>
-      <w:color w:val="1F3763" w:themeColor="accent1" w:themeShade="7F"/>
-    </w:rPr>
-  </w:style>
-  <w:style w:type="paragraph" w:styleId="Textodeglobo">
-    <w:name w:val="Balloon Text"/>
-    <w:basedOn w:val="Normal"/>
-    <w:link w:val="TextodegloboCar"/>
-    <w:uiPriority w:val="99"/>
-    <w:semiHidden/>
-    <w:unhideWhenUsed/>
-    <w:rsid w:val="00B8499C"/>
-    <w:rPr>
-      <w:rFonts w:ascii="Times New Roman" w:hAnsi="Times New Roman" w:cs="Times New Roman"/>
-      <w:sz w:val="18"/>
-      <w:szCs w:val="18"/>
-    </w:rPr>
-  </w:style>
-  <w:style w:type="character" w:customStyle="1" w:styleId="TextodegloboCar">
-    <w:name w:val="Texto de globo Car"/>
-    <w:basedOn w:val="Fuentedeprrafopredeter"/>
-    <w:link w:val="Textodeglobo"/>
-    <w:uiPriority w:val="99"/>
-    <w:semiHidden/>
-    <w:rsid w:val="00B8499C"/>
-    <w:rPr>
-      <w:rFonts w:ascii="Times New Roman" w:hAnsi="Times New Roman" w:cs="Times New Roman"/>
-      <w:sz w:val="18"/>
-      <w:szCs w:val="18"/>
-    </w:rPr>
-  </w:style>
-  <w:style w:type="character" w:styleId="Hipervnculo">
-    <w:name w:val="Hyperlink"/>
-    <w:basedOn w:val="Fuentedeprrafopredeter"/>
-    <w:uiPriority w:val="99"/>
-    <w:unhideWhenUsed/>
-    <w:rsid w:val="002869BE"/>
-    <w:rPr>
-      <w:color w:val="0563C1" w:themeColor="hyperlink"/>
-      <w:u w:val="single"/>
-    </w:rPr>
-  </w:style>
-  <w:style w:type="character" w:customStyle="1" w:styleId="Mencinsinresolver1">
-    <w:name w:val="Mención sin resolver1"/>
-    <w:basedOn w:val="Fuentedeprrafopredeter"/>
-    <w:uiPriority w:val="99"/>
-    <w:semiHidden/>
-    <w:unhideWhenUsed/>
-    <w:rsid w:val="002869BE"/>
-    <w:rPr>
-      <w:color w:val="605E5C"/>
-      <w:shd w:val="clear" w:color="auto" w:fill="E1DFDD"/>
-    </w:rPr>
-  </w:style>
-  <w:style w:type="table" w:styleId="Tablaconcuadrcula">
-    <w:name w:val="Table Grid"/>
-    <w:basedOn w:val="Tablanormal"/>
-    <w:uiPriority w:val="39"/>
-    <w:rsid w:val="002869BE"/>
-    <w:tblPr>
-      <w:tblInd w:w="0" w:type="dxa"/>
-      <w:tblBorders>
-        <w:top w:val="single" w:sz="4" w:space="0" w:color="auto"/>
-        <w:left w:val="single" w:sz="4" w:space="0" w:color="auto"/>
-        <w:bottom w:val="single" w:sz="4" w:space="0" w:color="auto"/>
-        <w:right w:val="single" w:sz="4" w:space="0" w:color="auto"/>
-        <w:insideH w:val="single" w:sz="4" w:space="0" w:color="auto"/>
-        <w:insideV w:val="single" w:sz="4" w:space="0" w:color="auto"/>
-      </w:tblBorders>
-      <w:tblCellMar>
-        <w:top w:w="0" w:type="dxa"/>
-        <w:left w:w="108" w:type="dxa"/>
-        <w:bottom w:w="0" w:type="dxa"/>
-        <w:right w:w="108" w:type="dxa"/>
-      </w:tblCellMar>
-    </w:tblPr>
-  </w:style>
-  <w:style w:type="table" w:customStyle="1" w:styleId="Tablaconcuadrcula4-nfasis51">
-    <w:name w:val="Tabla con cuadrícula 4 - Énfasis 51"/>
-    <w:basedOn w:val="Tablanormal"/>
-    <w:uiPriority w:val="49"/>
-    <w:rsid w:val="002869BE"/>
-    <w:tblPr>
-      <w:tblStyleRowBandSize w:val="1"/>
-      <w:tblStyleColBandSize w:val="1"/>
-      <w:tblInd w:w="0" w:type="dxa"/>
-      <w:tblBorders>
-        <w:top w:val="single" w:sz="4" w:space="0" w:color="9CC2E5" w:themeColor="accent5" w:themeTint="99"/>
-        <w:left w:val="single" w:sz="4" w:space="0" w:color="9CC2E5" w:themeColor="accent5" w:themeTint="99"/>
-        <w:bottom w:val="single" w:sz="4" w:space="0" w:color="9CC2E5" w:themeColor="accent5" w:themeTint="99"/>
-        <w:right w:val="single" w:sz="4" w:space="0" w:color="9CC2E5" w:themeColor="accent5" w:themeTint="99"/>
-        <w:insideH w:val="single" w:sz="4" w:space="0" w:color="9CC2E5" w:themeColor="accent5" w:themeTint="99"/>
-        <w:insideV w:val="single" w:sz="4" w:space="0" w:color="9CC2E5" w:themeColor="accent5" w:themeTint="99"/>
-      </w:tblBorders>
-      <w:tblCellMar>
-        <w:top w:w="0" w:type="dxa"/>
-        <w:left w:w="108" w:type="dxa"/>
-        <w:bottom w:w="0" w:type="dxa"/>
-        <w:right w:w="108" w:type="dxa"/>
-      </w:tblCellMar>
-    </w:tblPr>
-    <w:tblStylePr w:type="firstRow">
-      <w:rPr>
-        <w:b/>
-        <w:bCs/>
-        <w:color w:val="FFFFFF" w:themeColor="background1"/>
-      </w:rPr>
-      <w:tblPr/>
-      <w:tcPr>
-        <w:tcBorders>
-          <w:top w:val="single" w:sz="4" w:space="0" w:color="5B9BD5" w:themeColor="accent5"/>
-          <w:left w:val="single" w:sz="4" w:space="0" w:color="5B9BD5" w:themeColor="accent5"/>
-          <w:bottom w:val="single" w:sz="4" w:space="0" w:color="5B9BD5" w:themeColor="accent5"/>
-          <w:right w:val="single" w:sz="4" w:space="0" w:color="5B9BD5" w:themeColor="accent5"/>
-          <w:insideH w:val="nil"/>
-          <w:insideV w:val="nil"/>
-        </w:tcBorders>
-        <w:shd w:val="clear" w:color="auto" w:fill="5B9BD5" w:themeFill="accent5"/>
-      </w:tcPr>
-    </w:tblStylePr>
-    <w:tblStylePr w:type="lastRow">
-      <w:rPr>
-        <w:b/>
-        <w:bCs/>
-      </w:rPr>
-      <w:tblPr/>
-      <w:tcPr>
-        <w:tcBorders>
-          <w:top w:val="double" w:sz="4" w:space="0" w:color="5B9BD5" w:themeColor="accent5"/>
-        </w:tcBorders>
-      </w:tcPr>
-    </w:tblStylePr>
-    <w:tblStylePr w:type="firstCol">
-      <w:rPr>
-        <w:b/>
-        <w:bCs/>
-      </w:rPr>
-    </w:tblStylePr>
-    <w:tblStylePr w:type="lastCol">
-      <w:rPr>
-        <w:b/>
-        <w:bCs/>
-      </w:rPr>
-    </w:tblStylePr>
-    <w:tblStylePr w:type="band1Vert">
-      <w:tblPr/>
-      <w:tcPr>
-        <w:shd w:val="clear" w:color="auto" w:fill="DEEAF6" w:themeFill="accent5" w:themeFillTint="33"/>
-      </w:tcPr>
-    </w:tblStylePr>
-    <w:tblStylePr w:type="band1Horz">
-      <w:tblPr/>
-      <w:tcPr>
-        <w:shd w:val="clear" w:color="auto" w:fill="DEEAF6" w:themeFill="accent5" w:themeFillTint="33"/>
-      </w:tcPr>
-    </w:tblStylePr>
-  </w:style>
-  <w:style w:type="paragraph" w:styleId="Piedepgina">
-    <w:name w:val="footer"/>
-    <w:basedOn w:val="Normal"/>
-    <w:link w:val="PiedepginaCar"/>
-    <w:uiPriority w:val="99"/>
-    <w:unhideWhenUsed/>
-    <w:rsid w:val="005F4B5B"/>
-    <w:pPr>
-      <w:tabs>
-        <w:tab w:val="center" w:pos="4419"/>
-        <w:tab w:val="right" w:pos="8838"/>
-      </w:tabs>
-    </w:pPr>
-  </w:style>
-  <w:style w:type="character" w:customStyle="1" w:styleId="PiedepginaCar">
-    <w:name w:val="Pie de página Car"/>
-    <w:basedOn w:val="Fuentedeprrafopredeter"/>
-    <w:link w:val="Piedepgina"/>
-    <w:uiPriority w:val="99"/>
-    <w:rsid w:val="005F4B5B"/>
-  </w:style>
-  <w:style w:type="character" w:styleId="Nmerodepgina">
-    <w:name w:val="page number"/>
-    <w:basedOn w:val="Fuentedeprrafopredeter"/>
-    <w:uiPriority w:val="99"/>
-    <w:semiHidden/>
-    <w:unhideWhenUsed/>
-    <w:rsid w:val="005F4B5B"/>
-  </w:style>
-  <w:style w:type="paragraph" w:styleId="TtulodeTDC">
-    <w:name w:val="TOC Heading"/>
-    <w:basedOn w:val="Ttulo1"/>
-    <w:next w:val="Normal"/>
-    <w:uiPriority w:val="39"/>
-    <w:unhideWhenUsed/>
-    <w:qFormat/>
-    <w:rsid w:val="005F4B5B"/>
-    <w:pPr>
-      <w:spacing w:before="480" w:line="276" w:lineRule="auto"/>
-      <w:outlineLvl w:val="9"/>
-    </w:pPr>
-    <w:rPr>
-      <w:b/>
-      <w:bCs/>
-      <w:sz w:val="28"/>
-      <w:szCs w:val="28"/>
-      <w:lang w:eastAsia="es-ES_tradnl"/>
-    </w:rPr>
-  </w:style>
-  <w:style w:type="paragraph" w:styleId="TDC1">
-    <w:name w:val="toc 1"/>
-    <w:basedOn w:val="Normal"/>
-    <w:next w:val="Normal"/>
-    <w:autoRedefine/>
-    <w:uiPriority w:val="39"/>
-    <w:unhideWhenUsed/>
-    <w:rsid w:val="005F4B5B"/>
-    <w:pPr>
-      <w:spacing w:before="120"/>
-    </w:pPr>
-    <w:rPr>
-      <w:b/>
-      <w:bCs/>
-      <w:i/>
-      <w:iCs/>
-    </w:rPr>
-  </w:style>
-  <w:style w:type="paragraph" w:styleId="TDC2">
-    <w:name w:val="toc 2"/>
-    <w:basedOn w:val="Normal"/>
-    <w:next w:val="Normal"/>
-    <w:autoRedefine/>
-    <w:uiPriority w:val="39"/>
-    <w:unhideWhenUsed/>
-    <w:rsid w:val="005F4B5B"/>
-    <w:pPr>
-      <w:spacing w:before="120"/>
-      <w:ind w:left="240"/>
-    </w:pPr>
-    <w:rPr>
-      <w:b/>
-      <w:bCs/>
-      <w:sz w:val="22"/>
-      <w:szCs w:val="22"/>
-    </w:rPr>
-  </w:style>
-  <w:style w:type="paragraph" w:styleId="TDC3">
-    <w:name w:val="toc 3"/>
-    <w:basedOn w:val="Normal"/>
-    <w:next w:val="Normal"/>
-    <w:autoRedefine/>
-    <w:uiPriority w:val="39"/>
-    <w:unhideWhenUsed/>
-    <w:rsid w:val="005F4B5B"/>
-    <w:pPr>
-      <w:ind w:left="480"/>
-    </w:pPr>
-    <w:rPr>
-      <w:sz w:val="20"/>
-      <w:szCs w:val="20"/>
-    </w:rPr>
-  </w:style>
-  <w:style w:type="paragraph" w:styleId="TDC4">
-    <w:name w:val="toc 4"/>
-    <w:basedOn w:val="Normal"/>
-    <w:next w:val="Normal"/>
-    <w:autoRedefine/>
-    <w:uiPriority w:val="39"/>
-    <w:semiHidden/>
-    <w:unhideWhenUsed/>
-    <w:rsid w:val="005F4B5B"/>
-    <w:pPr>
-      <w:ind w:left="720"/>
-    </w:pPr>
-    <w:rPr>
-      <w:sz w:val="20"/>
-      <w:szCs w:val="20"/>
-    </w:rPr>
-  </w:style>
-  <w:style w:type="paragraph" w:styleId="TDC5">
-    <w:name w:val="toc 5"/>
-    <w:basedOn w:val="Normal"/>
-    <w:next w:val="Normal"/>
-    <w:autoRedefine/>
-    <w:uiPriority w:val="39"/>
-    <w:semiHidden/>
-    <w:unhideWhenUsed/>
-    <w:rsid w:val="005F4B5B"/>
-    <w:pPr>
-      <w:ind w:left="960"/>
-    </w:pPr>
-    <w:rPr>
-      <w:sz w:val="20"/>
-      <w:szCs w:val="20"/>
-    </w:rPr>
-  </w:style>
-  <w:style w:type="paragraph" w:styleId="TDC6">
-    <w:name w:val="toc 6"/>
-    <w:basedOn w:val="Normal"/>
-    <w:next w:val="Normal"/>
-    <w:autoRedefine/>
-    <w:uiPriority w:val="39"/>
-    <w:semiHidden/>
-    <w:unhideWhenUsed/>
-    <w:rsid w:val="005F4B5B"/>
-    <w:pPr>
-      <w:ind w:left="1200"/>
-    </w:pPr>
-    <w:rPr>
-      <w:sz w:val="20"/>
-      <w:szCs w:val="20"/>
-    </w:rPr>
-  </w:style>
-  <w:style w:type="paragraph" w:styleId="TDC7">
-    <w:name w:val="toc 7"/>
-    <w:basedOn w:val="Normal"/>
-    <w:next w:val="Normal"/>
-    <w:autoRedefine/>
-    <w:uiPriority w:val="39"/>
-    <w:semiHidden/>
-    <w:unhideWhenUsed/>
-    <w:rsid w:val="005F4B5B"/>
-    <w:pPr>
-      <w:ind w:left="1440"/>
-    </w:pPr>
-    <w:rPr>
-      <w:sz w:val="20"/>
-      <w:szCs w:val="20"/>
-    </w:rPr>
-  </w:style>
-  <w:style w:type="paragraph" w:styleId="TDC8">
-    <w:name w:val="toc 8"/>
-    <w:basedOn w:val="Normal"/>
-    <w:next w:val="Normal"/>
-    <w:autoRedefine/>
-    <w:uiPriority w:val="39"/>
-    <w:semiHidden/>
-    <w:unhideWhenUsed/>
-    <w:rsid w:val="005F4B5B"/>
-    <w:pPr>
-      <w:ind w:left="1680"/>
-    </w:pPr>
-    <w:rPr>
-      <w:sz w:val="20"/>
-      <w:szCs w:val="20"/>
-    </w:rPr>
-  </w:style>
-  <w:style w:type="paragraph" w:styleId="TDC9">
-    <w:name w:val="toc 9"/>
-    <w:basedOn w:val="Normal"/>
-    <w:next w:val="Normal"/>
-    <w:autoRedefine/>
-    <w:uiPriority w:val="39"/>
-    <w:semiHidden/>
-    <w:unhideWhenUsed/>
-    <w:rsid w:val="005F4B5B"/>
-    <w:pPr>
-      <w:ind w:left="1920"/>
-    </w:pPr>
-    <w:rPr>
-      <w:sz w:val="20"/>
-      <w:szCs w:val="20"/>
-    </w:rPr>
-  </w:style>
-  <w:style w:type="paragraph" w:styleId="Encabezado">
-    <w:name w:val="header"/>
-    <w:basedOn w:val="Normal"/>
-    <w:link w:val="EncabezadoCar"/>
-    <w:uiPriority w:val="99"/>
-    <w:unhideWhenUsed/>
-    <w:rsid w:val="00454C71"/>
-    <w:pPr>
-      <w:tabs>
-        <w:tab w:val="center" w:pos="4252"/>
-        <w:tab w:val="right" w:pos="8504"/>
-      </w:tabs>
-    </w:pPr>
-  </w:style>
-  <w:style w:type="character" w:customStyle="1" w:styleId="EncabezadoCar">
-    <w:name w:val="Encabezado Car"/>
-    <w:basedOn w:val="Fuentedeprrafopredeter"/>
-    <w:link w:val="Encabezado"/>
-    <w:uiPriority w:val="99"/>
-    <w:rsid w:val="00454C71"/>
-  </w:style>
-  <w:style w:type="paragraph" w:styleId="Textonotapie">
-    <w:name w:val="footnote text"/>
-    <w:basedOn w:val="Normal"/>
-    <w:link w:val="TextonotapieCar"/>
-    <w:uiPriority w:val="99"/>
-    <w:semiHidden/>
-    <w:unhideWhenUsed/>
-    <w:rsid w:val="001C2765"/>
-    <w:rPr>
-      <w:sz w:val="20"/>
-      <w:szCs w:val="20"/>
-    </w:rPr>
-  </w:style>
-  <w:style w:type="character" w:customStyle="1" w:styleId="TextonotapieCar">
-    <w:name w:val="Texto nota pie Car"/>
-    <w:basedOn w:val="Fuentedeprrafopredeter"/>
-    <w:link w:val="Textonotapie"/>
-    <w:uiPriority w:val="99"/>
-    <w:semiHidden/>
-    <w:rsid w:val="001C2765"/>
-    <w:rPr>
-      <w:sz w:val="20"/>
-      <w:szCs w:val="20"/>
-    </w:rPr>
-  </w:style>
-  <w:style w:type="character" w:styleId="Refdenotaalpie">
-    <w:name w:val="footnote reference"/>
-    <w:basedOn w:val="Fuentedeprrafopredeter"/>
-    <w:uiPriority w:val="99"/>
-    <w:semiHidden/>
-    <w:unhideWhenUsed/>
-    <w:rsid w:val="001C2765"/>
-    <w:rPr>
-      <w:vertAlign w:val="superscript"/>
-    </w:rPr>
-  </w:style>
-  <w:style w:type="paragraph" w:styleId="Epgrafe">
+  <w:style w:type="paragraph" w:styleId="Descripcin">
     <w:name w:val="caption"/>
     <w:basedOn w:val="Normal"/>
     <w:next w:val="Normal"/>
@@ -26782,7 +26092,7 @@
   <a:extraClrSchemeLst/>
   <a:extLst>
     <a:ext uri="{05A4C25C-085E-4340-85A3-A5531E510DB2}">
-      <thm15:themeFamily xmlns="" xmlns:thm15="http://schemas.microsoft.com/office/thememl/2012/main" name="Office Theme" id="{62F939B6-93AF-4DB8-9C6B-D6C7DFDC589F}" vid="{4A3C46E8-61CC-4603-A589-7422A47A8E4A}"/>
+      <thm15:themeFamily xmlns:thm15="http://schemas.microsoft.com/office/thememl/2012/main" name="Office Theme" id="{62F939B6-93AF-4DB8-9C6B-D6C7DFDC589F}" vid="{4A3C46E8-61CC-4603-A589-7422A47A8E4A}"/>
     </a:ext>
   </a:extLst>
 </a:theme>
@@ -26793,7 +26103,7 @@
 </file>
 
 <file path=customXml/itemProps1.xml><?xml version="1.0" encoding="utf-8"?>
-<ds:datastoreItem xmlns:ds="http://schemas.openxmlformats.org/officeDocument/2006/customXml" ds:itemID="{E890DF59-AC20-4F99-A0EA-91E0E425929F}">
+<ds:datastoreItem xmlns:ds="http://schemas.openxmlformats.org/officeDocument/2006/customXml" ds:itemID="{A1AE1E5E-C32E-1344-B388-BB655DA548C1}">
   <ds:schemaRefs>
     <ds:schemaRef ds:uri="http://schemas.openxmlformats.org/officeDocument/2006/bibliography"/>
   </ds:schemaRefs>

</xml_diff>

<commit_message>
Modificaciones finales de requisitos generales y requisitos de información
</commit_message>
<xml_diff>
--- a/tercer-entregable/IS-G1-SSR-deporte-y-desafio.docx
+++ b/tercer-entregable/IS-G1-SSR-deporte-y-desafio.docx
@@ -845,9 +845,135 @@
           </w:p>
         </w:tc>
       </w:tr>
+      <w:tr>
+        <w:trPr>
+          <w:trHeight w:val="1304"/>
+        </w:trPr>
+        <w:tc>
+          <w:tcPr>
+            <w:cnfStyle w:val="001000000000" w:firstRow="0" w:lastRow="0" w:firstColumn="1" w:lastColumn="0" w:oddVBand="0" w:evenVBand="0" w:oddHBand="0" w:evenHBand="0" w:firstRowFirstColumn="0" w:firstRowLastColumn="0" w:lastRowFirstColumn="0" w:lastRowLastColumn="0"/>
+            <w:tcW w:w="1951" w:type="dxa"/>
+          </w:tcPr>
+          <w:p>
+            <w:pPr>
+              <w:rPr>
+                <w:b w:val="0"/>
+                <w:sz w:val="20"/>
+              </w:rPr>
+            </w:pPr>
+            <w:r>
+              <w:rPr>
+                <w:b w:val="0"/>
+                <w:sz w:val="20"/>
+              </w:rPr>
+              <w:t>Revisión de segundo entregable</w:t>
+            </w:r>
+            <w:bookmarkStart w:id="0" w:name="_GoBack"/>
+            <w:bookmarkEnd w:id="0"/>
+          </w:p>
+        </w:tc>
+        <w:tc>
+          <w:tcPr>
+            <w:tcW w:w="4111" w:type="dxa"/>
+          </w:tcPr>
+          <w:p>
+            <w:pPr>
+              <w:cnfStyle w:val="000000000000" w:firstRow="0" w:lastRow="0" w:firstColumn="0" w:lastColumn="0" w:oddVBand="0" w:evenVBand="0" w:oddHBand="0" w:evenHBand="0" w:firstRowFirstColumn="0" w:firstRowLastColumn="0" w:lastRowFirstColumn="0" w:lastRowLastColumn="0"/>
+              <w:rPr>
+                <w:sz w:val="20"/>
+              </w:rPr>
+            </w:pPr>
+            <w:r>
+              <w:rPr>
+                <w:sz w:val="20"/>
+              </w:rPr>
+              <w:t>-</w:t>
+            </w:r>
+            <w:r>
+              <w:rPr>
+                <w:sz w:val="20"/>
+              </w:rPr>
+              <w:t xml:space="preserve"> Requisitos generales: generalización de los procesos de gestión de proyectos, emisión de mensajes y gestión de cuentas.</w:t>
+            </w:r>
+          </w:p>
+          <w:p>
+            <w:pPr>
+              <w:cnfStyle w:val="000000000000" w:firstRow="0" w:lastRow="0" w:firstColumn="0" w:lastColumn="0" w:oddVBand="0" w:evenVBand="0" w:oddHBand="0" w:evenHBand="0" w:firstRowFirstColumn="0" w:firstRowLastColumn="0" w:lastRowFirstColumn="0" w:lastRowLastColumn="0"/>
+              <w:rPr>
+                <w:sz w:val="20"/>
+              </w:rPr>
+            </w:pPr>
+            <w:r>
+              <w:rPr>
+                <w:sz w:val="20"/>
+              </w:rPr>
+              <w:t>- Requisitos de información: faltaban referencias a entidades de importancia.</w:t>
+            </w:r>
+          </w:p>
+        </w:tc>
+        <w:tc>
+          <w:tcPr>
+            <w:tcW w:w="2426" w:type="dxa"/>
+          </w:tcPr>
+          <w:p>
+            <w:pPr>
+              <w:cnfStyle w:val="000000000000" w:firstRow="0" w:lastRow="0" w:firstColumn="0" w:lastColumn="0" w:oddVBand="0" w:evenVBand="0" w:oddHBand="0" w:evenHBand="0" w:firstRowFirstColumn="0" w:firstRowLastColumn="0" w:lastRowFirstColumn="0" w:lastRowLastColumn="0"/>
+              <w:rPr>
+                <w:sz w:val="20"/>
+              </w:rPr>
+            </w:pPr>
+            <w:r>
+              <w:rPr>
+                <w:sz w:val="20"/>
+              </w:rPr>
+              <w:t>Juan Carlos Cortés Muñoz</w:t>
+            </w:r>
+          </w:p>
+          <w:p>
+            <w:pPr>
+              <w:cnfStyle w:val="000000000000" w:firstRow="0" w:lastRow="0" w:firstColumn="0" w:lastColumn="0" w:oddVBand="0" w:evenVBand="0" w:oddHBand="0" w:evenHBand="0" w:firstRowFirstColumn="0" w:firstRowLastColumn="0" w:lastRowFirstColumn="0" w:lastRowLastColumn="0"/>
+              <w:rPr>
+                <w:sz w:val="20"/>
+              </w:rPr>
+            </w:pPr>
+            <w:r>
+              <w:rPr>
+                <w:sz w:val="20"/>
+              </w:rPr>
+              <w:t>María Elena Molino Peña</w:t>
+            </w:r>
+          </w:p>
+          <w:p>
+            <w:pPr>
+              <w:cnfStyle w:val="000000000000" w:firstRow="0" w:lastRow="0" w:firstColumn="0" w:lastColumn="0" w:oddVBand="0" w:evenVBand="0" w:oddHBand="0" w:evenHBand="0" w:firstRowFirstColumn="0" w:firstRowLastColumn="0" w:lastRowFirstColumn="0" w:lastRowLastColumn="0"/>
+              <w:rPr>
+                <w:sz w:val="20"/>
+              </w:rPr>
+            </w:pPr>
+            <w:r>
+              <w:rPr>
+                <w:sz w:val="20"/>
+              </w:rPr>
+              <w:t>Alejandro Muñoz Aranda</w:t>
+            </w:r>
+          </w:p>
+          <w:p>
+            <w:pPr>
+              <w:cnfStyle w:val="000000000000" w:firstRow="0" w:lastRow="0" w:firstColumn="0" w:lastColumn="0" w:oddVBand="0" w:evenVBand="0" w:oddHBand="0" w:evenHBand="0" w:firstRowFirstColumn="0" w:firstRowLastColumn="0" w:lastRowFirstColumn="0" w:lastRowLastColumn="0"/>
+              <w:rPr>
+                <w:sz w:val="20"/>
+              </w:rPr>
+            </w:pPr>
+            <w:r>
+              <w:rPr>
+                <w:sz w:val="20"/>
+              </w:rPr>
+              <w:t>Mario Ruano Fernández</w:t>
+            </w:r>
+          </w:p>
+        </w:tc>
+      </w:tr>
     </w:tbl>
-    <w:p/>
-    <w:p/>
     <w:p/>
     <w:p/>
     <w:p/>
@@ -1918,7 +2044,21 @@
                 <w:rStyle w:val="Hipervnculo"/>
                 <w:noProof/>
               </w:rPr>
-              <w:t>Requisitos generales</w:t>
+              <w:t>Requisitos ge</w:t>
+            </w:r>
+            <w:r>
+              <w:rPr>
+                <w:rStyle w:val="Hipervnculo"/>
+                <w:noProof/>
+              </w:rPr>
+              <w:t>n</w:t>
+            </w:r>
+            <w:r>
+              <w:rPr>
+                <w:rStyle w:val="Hipervnculo"/>
+                <w:noProof/>
+              </w:rPr>
+              <w:t>erales</w:t>
             </w:r>
             <w:r>
               <w:rPr>
@@ -3966,12 +4106,12 @@
           <w:numId w:val="8"/>
         </w:numPr>
       </w:pPr>
-      <w:bookmarkStart w:id="0" w:name="_Toc530933259"/>
+      <w:bookmarkStart w:id="1" w:name="_Toc530933259"/>
       <w:r>
         <w:lastRenderedPageBreak/>
         <w:t>INTRODUCCIÓN AL PROBLEMA</w:t>
       </w:r>
-      <w:bookmarkEnd w:id="0"/>
+      <w:bookmarkEnd w:id="1"/>
     </w:p>
     <w:p/>
     <w:p/>
@@ -3979,11 +4119,11 @@
       <w:pPr>
         <w:pStyle w:val="Ttulo2"/>
       </w:pPr>
-      <w:bookmarkStart w:id="1" w:name="_Toc530933260"/>
+      <w:bookmarkStart w:id="2" w:name="_Toc530933260"/>
       <w:r>
         <w:t>Sobre el cliente</w:t>
       </w:r>
-      <w:bookmarkEnd w:id="1"/>
+      <w:bookmarkEnd w:id="2"/>
     </w:p>
     <w:p/>
     <w:p>
@@ -4141,11 +4281,11 @@
       <w:pPr>
         <w:pStyle w:val="Ttulo2"/>
       </w:pPr>
-      <w:bookmarkStart w:id="2" w:name="_Toc530933261"/>
+      <w:bookmarkStart w:id="3" w:name="_Toc530933261"/>
       <w:r>
         <w:t>Sobre los usuarios</w:t>
       </w:r>
-      <w:bookmarkEnd w:id="2"/>
+      <w:bookmarkEnd w:id="3"/>
     </w:p>
     <w:p/>
     <w:p>
@@ -4257,26 +4397,40 @@
       <w:pPr>
         <w:pStyle w:val="Ttulo2"/>
       </w:pPr>
-      <w:bookmarkStart w:id="3" w:name="_Toc530933262"/>
+      <w:bookmarkStart w:id="4" w:name="_Toc530933262"/>
       <w:r>
         <w:lastRenderedPageBreak/>
         <w:t>Estructura organizacional</w:t>
       </w:r>
-      <w:bookmarkEnd w:id="3"/>
-    </w:p>
-    <w:p/>
-    <w:p>
-      <w:pPr>
-        <w:jc w:val="both"/>
-        <w:rPr>
-          <w:sz w:val="22"/>
-        </w:rPr>
-      </w:pPr>
-      <w:r>
-        <w:rPr>
-          <w:sz w:val="22"/>
-        </w:rPr>
-        <w:t>La fundación está presidida por Jorge Pérez de Leza, cargo de carácter institucional, quien encabeza el patronato que administra la fundación. Además, existe un patronato de honor con mero carácter institucional.</w:t>
+      <w:bookmarkEnd w:id="4"/>
+    </w:p>
+    <w:p/>
+    <w:p>
+      <w:pPr>
+        <w:jc w:val="both"/>
+        <w:rPr>
+          <w:sz w:val="22"/>
+        </w:rPr>
+      </w:pPr>
+      <w:r>
+        <w:rPr>
+          <w:sz w:val="22"/>
+        </w:rPr>
+        <w:t xml:space="preserve">La fundación está presidida por Jorge Pérez de </w:t>
+      </w:r>
+      <w:proofErr w:type="spellStart"/>
+      <w:r>
+        <w:rPr>
+          <w:sz w:val="22"/>
+        </w:rPr>
+        <w:t>Leza</w:t>
+      </w:r>
+      <w:proofErr w:type="spellEnd"/>
+      <w:r>
+        <w:rPr>
+          <w:sz w:val="22"/>
+        </w:rPr>
+        <w:t>, cargo de carácter institucional, quien encabeza el patronato que administra la fundación. Además, existe un patronato de honor con mero carácter institucional.</w:t>
       </w:r>
     </w:p>
     <w:p>
@@ -4335,11 +4489,11 @@
       <w:pPr>
         <w:pStyle w:val="Ttulo2"/>
       </w:pPr>
-      <w:bookmarkStart w:id="4" w:name="_Toc530933263"/>
+      <w:bookmarkStart w:id="5" w:name="_Toc530933263"/>
       <w:r>
         <w:t>Gestión de proyectos</w:t>
       </w:r>
-      <w:bookmarkEnd w:id="4"/>
+      <w:bookmarkEnd w:id="5"/>
     </w:p>
     <w:p/>
     <w:p>
@@ -4480,11 +4634,11 @@
       <w:pPr>
         <w:pStyle w:val="Ttulo2"/>
       </w:pPr>
-      <w:bookmarkStart w:id="5" w:name="_Toc530933264"/>
+      <w:bookmarkStart w:id="6" w:name="_Toc530933264"/>
       <w:r>
         <w:t>Medición de resultados y evaluación de proyectos</w:t>
       </w:r>
-      <w:bookmarkEnd w:id="5"/>
+      <w:bookmarkEnd w:id="6"/>
     </w:p>
     <w:p/>
     <w:p>
@@ -4592,11 +4746,11 @@
       <w:pPr>
         <w:pStyle w:val="Ttulo2"/>
       </w:pPr>
-      <w:bookmarkStart w:id="6" w:name="_Toc530933265"/>
+      <w:bookmarkStart w:id="7" w:name="_Toc530933265"/>
       <w:r>
         <w:t>Dominio del problema</w:t>
       </w:r>
-      <w:bookmarkEnd w:id="6"/>
+      <w:bookmarkEnd w:id="7"/>
     </w:p>
     <w:p/>
     <w:p>
@@ -4839,7 +4993,35 @@
         <w:rPr>
           <w:sz w:val="22"/>
         </w:rPr>
-        <w:t>Limitaciones de comunicación masiva. No cuentan con otro canal de comunicación más allá del email y el teléfono (salvo algunas comunicaciones vía Twitter y la versión free del servicio de mailing MailChimp).</w:t>
+        <w:t xml:space="preserve">Limitaciones de comunicación masiva. No cuentan con otro canal de comunicación más allá del email y el teléfono (salvo algunas comunicaciones vía Twitter y la versión free del servicio de </w:t>
+      </w:r>
+      <w:proofErr w:type="spellStart"/>
+      <w:r>
+        <w:rPr>
+          <w:sz w:val="22"/>
+        </w:rPr>
+        <w:t>mailing</w:t>
+      </w:r>
+      <w:proofErr w:type="spellEnd"/>
+      <w:r>
+        <w:rPr>
+          <w:sz w:val="22"/>
+        </w:rPr>
+        <w:t xml:space="preserve"> </w:t>
+      </w:r>
+      <w:proofErr w:type="spellStart"/>
+      <w:r>
+        <w:rPr>
+          <w:sz w:val="22"/>
+        </w:rPr>
+        <w:t>MailChimp</w:t>
+      </w:r>
+      <w:proofErr w:type="spellEnd"/>
+      <w:r>
+        <w:rPr>
+          <w:sz w:val="22"/>
+        </w:rPr>
+        <w:t>).</w:t>
       </w:r>
     </w:p>
     <w:p>
@@ -4937,12 +5119,12 @@
           <w:numId w:val="8"/>
         </w:numPr>
       </w:pPr>
-      <w:bookmarkStart w:id="7" w:name="_Toc530933266"/>
+      <w:bookmarkStart w:id="8" w:name="_Toc530933266"/>
       <w:r>
         <w:lastRenderedPageBreak/>
         <w:t>GLOSARIO DE TÉRMINOS</w:t>
       </w:r>
-      <w:bookmarkEnd w:id="7"/>
+      <w:bookmarkEnd w:id="8"/>
     </w:p>
     <w:p/>
     <w:p/>
@@ -5052,7 +5234,14 @@
         <w:rPr>
           <w:sz w:val="22"/>
         </w:rPr>
-        <w:t>: Miembro del equipo de la organización que lleva a cabo la gestión de los proyectos, su evaluación, y todas las tareas que sean necesarias en el desarrollo de los mismo</w:t>
+        <w:t xml:space="preserve">: Miembro del equipo de la organización que lleva a cabo la gestión de los proyectos, su evaluación, y todas las tareas que sean necesarias en el desarrollo de </w:t>
+      </w:r>
+      <w:proofErr w:type="gramStart"/>
+      <w:r>
+        <w:rPr>
+          <w:sz w:val="22"/>
+        </w:rPr>
+        <w:t>los mismo</w:t>
       </w:r>
       <w:r>
         <w:rPr>
@@ -5060,6 +5249,7 @@
         </w:rPr>
         <w:t>s</w:t>
       </w:r>
+      <w:proofErr w:type="gramEnd"/>
       <w:r>
         <w:rPr>
           <w:sz w:val="22"/>
@@ -5268,7 +5458,23 @@
           <w:bCs/>
           <w:sz w:val="22"/>
         </w:rPr>
-        <w:t>: Documento en el que se recoge la información y el costo de un producto o servicio, su cantidad y la fecha de pago del mismo.</w:t>
+        <w:t xml:space="preserve">: Documento en el que se recoge la información y el costo de un producto o servicio, su cantidad y la fecha de pago </w:t>
+      </w:r>
+      <w:proofErr w:type="gramStart"/>
+      <w:r>
+        <w:rPr>
+          <w:bCs/>
+          <w:sz w:val="22"/>
+        </w:rPr>
+        <w:t>del mismo</w:t>
+      </w:r>
+      <w:proofErr w:type="gramEnd"/>
+      <w:r>
+        <w:rPr>
+          <w:bCs/>
+          <w:sz w:val="22"/>
+        </w:rPr>
+        <w:t>.</w:t>
       </w:r>
     </w:p>
     <w:p>
@@ -5878,12 +6084,12 @@
           <w:numId w:val="8"/>
         </w:numPr>
       </w:pPr>
-      <w:bookmarkStart w:id="8" w:name="_Toc530933267"/>
+      <w:bookmarkStart w:id="9" w:name="_Toc530933267"/>
       <w:r>
         <w:lastRenderedPageBreak/>
         <w:t>VISIÓN GENERAL DEL SISTEMA</w:t>
       </w:r>
-      <w:bookmarkEnd w:id="8"/>
+      <w:bookmarkEnd w:id="9"/>
     </w:p>
     <w:p/>
     <w:p/>
@@ -5898,11 +6104,11 @@
           <w:shd w:val="clear" w:color="auto" w:fill="36393F"/>
         </w:rPr>
       </w:pPr>
-      <w:bookmarkStart w:id="9" w:name="_Toc530933268"/>
+      <w:bookmarkStart w:id="10" w:name="_Toc530933268"/>
       <w:r>
         <w:t>Expectativas del sistema</w:t>
       </w:r>
-      <w:bookmarkEnd w:id="9"/>
+      <w:bookmarkEnd w:id="10"/>
     </w:p>
     <w:p/>
     <w:p>
@@ -6103,11 +6309,11 @@
       <w:pPr>
         <w:pStyle w:val="Ttulo2"/>
       </w:pPr>
-      <w:bookmarkStart w:id="10" w:name="_Toc530933269"/>
+      <w:bookmarkStart w:id="11" w:name="_Toc530933269"/>
       <w:r>
         <w:t>Tipos de usuarios</w:t>
       </w:r>
-      <w:bookmarkEnd w:id="10"/>
+      <w:bookmarkEnd w:id="11"/>
     </w:p>
     <w:p>
       <w:pPr>
@@ -6140,7 +6346,21 @@
         <w:rPr>
           <w:sz w:val="22"/>
         </w:rPr>
-        <w:t xml:space="preserve"> (Admin): usuario que cuenta con todos los privilegios de la plataforma. Pertenece al equipo de coordinación de programas deportivos de la fundación. Puede introducir, modificar y eliminar datos de participantes, voluntarios,</w:t>
+        <w:t xml:space="preserve"> (</w:t>
+      </w:r>
+      <w:proofErr w:type="spellStart"/>
+      <w:r>
+        <w:rPr>
+          <w:sz w:val="22"/>
+        </w:rPr>
+        <w:t>Admin</w:t>
+      </w:r>
+      <w:proofErr w:type="spellEnd"/>
+      <w:r>
+        <w:rPr>
+          <w:sz w:val="22"/>
+        </w:rPr>
+        <w:t>): usuario que cuenta con todos los privilegios de la plataforma. Pertenece al equipo de coordinación de programas deportivos de la fundación. Puede introducir, modificar y eliminar datos de participantes, voluntarios,</w:t>
       </w:r>
       <w:r>
         <w:rPr>
@@ -6526,12 +6746,12 @@
           <w:numId w:val="8"/>
         </w:numPr>
       </w:pPr>
-      <w:bookmarkStart w:id="11" w:name="_Toc530933270"/>
+      <w:bookmarkStart w:id="12" w:name="_Toc530933270"/>
       <w:r>
         <w:lastRenderedPageBreak/>
         <w:t>CATÁLOGO DE REQUISITOS</w:t>
       </w:r>
-      <w:bookmarkEnd w:id="11"/>
+      <w:bookmarkEnd w:id="12"/>
     </w:p>
     <w:p/>
     <w:p/>
@@ -6539,11 +6759,11 @@
       <w:pPr>
         <w:pStyle w:val="Ttulo2"/>
       </w:pPr>
-      <w:bookmarkStart w:id="12" w:name="_Toc530933271"/>
+      <w:bookmarkStart w:id="13" w:name="_Toc530933271"/>
       <w:r>
         <w:t>Requisitos generales</w:t>
       </w:r>
-      <w:bookmarkEnd w:id="12"/>
+      <w:bookmarkEnd w:id="13"/>
     </w:p>
     <w:p/>
     <w:tbl>
@@ -6622,7 +6842,19 @@
               <w:rPr>
                 <w:sz w:val="22"/>
               </w:rPr>
-              <w:t xml:space="preserve"> gestionar de forma eficaz y en tiempo los proyectos,</w:t>
+              <w:t xml:space="preserve"> gestionar</w:t>
+            </w:r>
+            <w:r>
+              <w:rPr>
+                <w:sz w:val="22"/>
+              </w:rPr>
+              <w:t xml:space="preserve"> correctamente</w:t>
+            </w:r>
+            <w:r>
+              <w:rPr>
+                <w:sz w:val="22"/>
+              </w:rPr>
+              <w:t xml:space="preserve"> y en tiempo los proyectos,</w:t>
             </w:r>
           </w:p>
           <w:p>
@@ -6921,15 +7153,7 @@
               <w:rPr>
                 <w:sz w:val="22"/>
               </w:rPr>
-              <w:t xml:space="preserve"> controlar el rendimiento de los activos y de la financiación recibida por parte de los patrocinadores, además de llevar una contabilidad del pago de las inscripciones de los partic</w:t>
-            </w:r>
-            <w:bookmarkStart w:id="13" w:name="_GoBack"/>
-            <w:bookmarkEnd w:id="13"/>
-            <w:r>
-              <w:rPr>
-                <w:sz w:val="22"/>
-              </w:rPr>
-              <w:t>ipantes</w:t>
+              <w:t xml:space="preserve"> controlar el rendimiento de los activos y de la financiación recibida por parte de los patrocinadores, además de llevar una contabilidad del pago de las inscripciones de los participantes</w:t>
             </w:r>
             <w:r>
               <w:rPr>
@@ -6951,129 +7175,26 @@
         <w:jc w:val="both"/>
       </w:pPr>
     </w:p>
-    <w:tbl>
-      <w:tblPr>
-        <w:tblStyle w:val="Tablaconcuadrcula"/>
-        <w:tblW w:w="0" w:type="auto"/>
-        <w:tblLook w:val="04A0" w:firstRow="1" w:lastRow="0" w:firstColumn="1" w:lastColumn="0" w:noHBand="0" w:noVBand="1"/>
-      </w:tblPr>
-      <w:tblGrid>
-        <w:gridCol w:w="8488"/>
-      </w:tblGrid>
-      <w:tr>
-        <w:tc>
-          <w:tcPr>
-            <w:tcW w:w="8488" w:type="dxa"/>
-          </w:tcPr>
-          <w:p>
-            <w:pPr>
-              <w:jc w:val="both"/>
-              <w:rPr>
-                <w:b/>
-                <w:sz w:val="22"/>
-              </w:rPr>
-            </w:pPr>
-            <w:r>
-              <w:rPr>
-                <w:b/>
-                <w:sz w:val="22"/>
-              </w:rPr>
-              <w:t>RG –</w:t>
-            </w:r>
-            <w:r>
-              <w:rPr>
-                <w:b/>
-                <w:sz w:val="22"/>
-              </w:rPr>
-              <w:t xml:space="preserve"> </w:t>
-            </w:r>
-            <w:r>
-              <w:rPr>
-                <w:b/>
-                <w:sz w:val="22"/>
-              </w:rPr>
-              <w:t xml:space="preserve">4 </w:t>
-            </w:r>
-            <w:r>
-              <w:rPr>
-                <w:b/>
-                <w:sz w:val="22"/>
-              </w:rPr>
-              <w:t>¿?</w:t>
-            </w:r>
-          </w:p>
-          <w:p>
-            <w:pPr>
-              <w:jc w:val="both"/>
-              <w:rPr>
-                <w:sz w:val="22"/>
-              </w:rPr>
-            </w:pPr>
-            <w:r>
-              <w:rPr>
-                <w:b/>
-                <w:sz w:val="22"/>
-              </w:rPr>
-              <w:t xml:space="preserve">Como </w:t>
-            </w:r>
-            <w:r>
-              <w:rPr>
-                <w:sz w:val="22"/>
-              </w:rPr>
-              <w:t>coordinador,</w:t>
-            </w:r>
-          </w:p>
-          <w:p>
-            <w:pPr>
-              <w:jc w:val="both"/>
-              <w:rPr>
-                <w:sz w:val="22"/>
-              </w:rPr>
-            </w:pPr>
-            <w:r>
-              <w:rPr>
-                <w:b/>
-                <w:sz w:val="22"/>
-              </w:rPr>
-              <w:t xml:space="preserve">quiero </w:t>
-            </w:r>
-            <w:r>
-              <w:rPr>
-                <w:sz w:val="22"/>
-              </w:rPr>
-              <w:t>mejorar los informes y las memorias que se envían a los patrocinadores</w:t>
-            </w:r>
-            <w:r>
-              <w:rPr>
-                <w:sz w:val="22"/>
-              </w:rPr>
-              <w:t>,</w:t>
-            </w:r>
-          </w:p>
-          <w:p>
-            <w:pPr>
-              <w:jc w:val="both"/>
-              <w:rPr>
-                <w:sz w:val="22"/>
-              </w:rPr>
-            </w:pPr>
-            <w:r>
-              <w:rPr>
-                <w:b/>
-                <w:sz w:val="22"/>
-              </w:rPr>
-              <w:t>para</w:t>
-            </w:r>
-            <w:r>
-              <w:rPr>
-                <w:sz w:val="22"/>
-              </w:rPr>
-              <w:t xml:space="preserve"> que valoren la inversión realizada y futuras subvenciones.</w:t>
-            </w:r>
-          </w:p>
-        </w:tc>
-      </w:tr>
-    </w:tbl>
+    <w:p>
+      <w:pPr>
+        <w:jc w:val="both"/>
+      </w:pPr>
+    </w:p>
+    <w:p>
+      <w:pPr>
+        <w:jc w:val="both"/>
+      </w:pPr>
+    </w:p>
+    <w:p>
+      <w:pPr>
+        <w:jc w:val="both"/>
+      </w:pPr>
+    </w:p>
+    <w:p>
+      <w:pPr>
+        <w:jc w:val="both"/>
+      </w:pPr>
+    </w:p>
     <w:p>
       <w:pPr>
         <w:jc w:val="both"/>
@@ -7187,7 +7308,14 @@
                 <w:b/>
                 <w:sz w:val="22"/>
               </w:rPr>
-              <w:t>RI – 1 Información de voluntarios</w:t>
+              <w:t xml:space="preserve">RI – 1 Información de </w:t>
+            </w:r>
+            <w:r>
+              <w:rPr>
+                <w:b/>
+                <w:sz w:val="22"/>
+              </w:rPr>
+              <w:t>coordinadores</w:t>
             </w:r>
           </w:p>
           <w:p>
@@ -7231,7 +7359,31 @@
               <w:rPr>
                 <w:sz w:val="22"/>
               </w:rPr>
-              <w:t xml:space="preserve"> obtener la siguiente información sobre los voluntarios:</w:t>
+              <w:t xml:space="preserve"> </w:t>
+            </w:r>
+            <w:r>
+              <w:rPr>
+                <w:sz w:val="22"/>
+              </w:rPr>
+              <w:t>dispone de</w:t>
+            </w:r>
+            <w:r>
+              <w:rPr>
+                <w:sz w:val="22"/>
+              </w:rPr>
+              <w:t xml:space="preserve"> la siguiente información sobre los </w:t>
+            </w:r>
+            <w:r>
+              <w:rPr>
+                <w:sz w:val="22"/>
+              </w:rPr>
+              <w:t>coordinadores</w:t>
+            </w:r>
+            <w:r>
+              <w:rPr>
+                <w:sz w:val="22"/>
+              </w:rPr>
+              <w:t>:</w:t>
             </w:r>
           </w:p>
           <w:p>
@@ -7256,31 +7408,49 @@
               <w:rPr>
                 <w:sz w:val="22"/>
               </w:rPr>
-              <w:t>DNI, nombre, apellidos, fecha de nacimiento, dirección</w:t>
-            </w:r>
-            <w:r>
-              <w:rPr>
-                <w:sz w:val="22"/>
-              </w:rPr>
-              <w:t>, localidad</w:t>
-            </w:r>
-            <w:r>
-              <w:rPr>
-                <w:sz w:val="22"/>
-              </w:rPr>
-              <w:t>, provincia,</w:t>
-            </w:r>
-            <w:r>
-              <w:rPr>
-                <w:sz w:val="22"/>
-              </w:rPr>
-              <w:t xml:space="preserve"> código postal,</w:t>
-            </w:r>
-            <w:r>
-              <w:rPr>
-                <w:sz w:val="22"/>
-              </w:rPr>
-              <w:t xml:space="preserve"> email y teléfono</w:t>
+              <w:t>DNI</w:t>
+            </w:r>
+            <w:r>
+              <w:rPr>
+                <w:sz w:val="22"/>
+              </w:rPr>
+              <w:t xml:space="preserve"> (obligatorio)</w:t>
+            </w:r>
+            <w:r>
+              <w:rPr>
+                <w:sz w:val="22"/>
+              </w:rPr>
+              <w:t>, nombre</w:t>
+            </w:r>
+            <w:r>
+              <w:rPr>
+                <w:sz w:val="22"/>
+              </w:rPr>
+              <w:t xml:space="preserve"> (obligatorio)</w:t>
+            </w:r>
+            <w:r>
+              <w:rPr>
+                <w:sz w:val="22"/>
+              </w:rPr>
+              <w:t>, apellidos, fecha de nacimiento</w:t>
+            </w:r>
+            <w:r>
+              <w:rPr>
+                <w:sz w:val="22"/>
+              </w:rPr>
+              <w:t xml:space="preserve"> (obligatorio)</w:t>
+            </w:r>
+            <w:r>
+              <w:rPr>
+                <w:sz w:val="22"/>
+              </w:rPr>
+              <w:t>, dirección, localidad, provincia, código postal, email y teléfono</w:t>
+            </w:r>
+            <w:r>
+              <w:rPr>
+                <w:sz w:val="22"/>
+              </w:rPr>
+              <w:t xml:space="preserve"> (obligatorio)</w:t>
             </w:r>
             <w:r>
               <w:rPr>
@@ -7297,21 +7467,144 @@
                 <w:numId w:val="10"/>
               </w:numPr>
               <w:jc w:val="both"/>
-              <w:rPr>
-                <w:sz w:val="22"/>
-              </w:rPr>
-            </w:pPr>
-            <w:r>
-              <w:rPr>
-                <w:sz w:val="22"/>
-              </w:rPr>
-              <w:t>Respuestas a los cuestionarios realizados</w:t>
+            </w:pPr>
+            <w:r>
+              <w:rPr>
+                <w:sz w:val="22"/>
+              </w:rPr>
+              <w:t>Eventos y programas deportivos en los que son los responsables de coordinación.</w:t>
+            </w:r>
+          </w:p>
+          <w:p>
+            <w:pPr>
+              <w:pStyle w:val="Sinespaciado"/>
+              <w:jc w:val="both"/>
+            </w:pPr>
+            <w:r>
+              <w:rPr>
+                <w:b/>
+                <w:sz w:val="22"/>
+              </w:rPr>
+              <w:t>para</w:t>
+            </w:r>
+            <w:r>
+              <w:rPr>
+                <w:sz w:val="22"/>
+              </w:rPr>
+              <w:t xml:space="preserve"> </w:t>
+            </w:r>
+            <w:r>
+              <w:rPr>
+                <w:sz w:val="22"/>
+              </w:rPr>
+              <w:t>contar con la información completa del equipo de coordinación de la fundación, conociendo la relación de proyectos en los que están trabajando</w:t>
             </w:r>
             <w:r>
               <w:rPr>
                 <w:sz w:val="22"/>
               </w:rPr>
               <w:t>.</w:t>
+            </w:r>
+          </w:p>
+        </w:tc>
+      </w:tr>
+    </w:tbl>
+    <w:p>
+      <w:pPr>
+        <w:jc w:val="both"/>
+      </w:pPr>
+    </w:p>
+    <w:p>
+      <w:pPr>
+        <w:jc w:val="both"/>
+      </w:pPr>
+    </w:p>
+    <w:tbl>
+      <w:tblPr>
+        <w:tblStyle w:val="Tablaconcuadrcula"/>
+        <w:tblpPr w:leftFromText="141" w:rightFromText="141" w:vertAnchor="text" w:horzAnchor="margin" w:tblpY="66"/>
+        <w:tblW w:w="0" w:type="auto"/>
+        <w:tblLook w:val="04A0" w:firstRow="1" w:lastRow="0" w:firstColumn="1" w:lastColumn="0" w:noHBand="0" w:noVBand="1"/>
+      </w:tblPr>
+      <w:tblGrid>
+        <w:gridCol w:w="8638"/>
+      </w:tblGrid>
+      <w:tr>
+        <w:tc>
+          <w:tcPr>
+            <w:tcW w:w="8638" w:type="dxa"/>
+          </w:tcPr>
+          <w:p>
+            <w:pPr>
+              <w:pStyle w:val="Sinespaciado"/>
+              <w:jc w:val="both"/>
+              <w:rPr>
+                <w:b/>
+                <w:sz w:val="22"/>
+              </w:rPr>
+            </w:pPr>
+            <w:r>
+              <w:rPr>
+                <w:b/>
+                <w:sz w:val="22"/>
+              </w:rPr>
+              <w:t>RI – 2 Información de participantes</w:t>
+            </w:r>
+          </w:p>
+          <w:p>
+            <w:pPr>
+              <w:pStyle w:val="Sinespaciado"/>
+              <w:jc w:val="both"/>
+              <w:rPr>
+                <w:sz w:val="22"/>
+              </w:rPr>
+            </w:pPr>
+            <w:r>
+              <w:rPr>
+                <w:b/>
+                <w:sz w:val="22"/>
+              </w:rPr>
+              <w:t>Como</w:t>
+            </w:r>
+            <w:r>
+              <w:rPr>
+                <w:sz w:val="22"/>
+              </w:rPr>
+              <w:t xml:space="preserve"> coordinador,</w:t>
+            </w:r>
+          </w:p>
+          <w:p>
+            <w:pPr>
+              <w:pStyle w:val="Sinespaciado"/>
+              <w:jc w:val="both"/>
+              <w:rPr>
+                <w:sz w:val="22"/>
+              </w:rPr>
+            </w:pPr>
+            <w:r>
+              <w:rPr>
+                <w:b/>
+                <w:sz w:val="22"/>
+              </w:rPr>
+              <w:t>quiero</w:t>
+            </w:r>
+            <w:r>
+              <w:rPr>
+                <w:sz w:val="22"/>
+              </w:rPr>
+              <w:t xml:space="preserve"> </w:t>
+            </w:r>
+            <w:r>
+              <w:rPr>
+                <w:sz w:val="22"/>
+              </w:rPr>
+              <w:t>disponer</w:t>
+            </w:r>
+            <w:r>
+              <w:rPr>
+                <w:sz w:val="22"/>
+              </w:rPr>
+              <w:t xml:space="preserve"> de la siguiente información de los participantes:</w:t>
             </w:r>
           </w:p>
           <w:p>
@@ -7330,7 +7623,13 @@
               <w:rPr>
                 <w:sz w:val="22"/>
               </w:rPr>
-              <w:t>Disponibilidad para las actividades programadas</w:t>
+              <w:t xml:space="preserve">Datos personales: </w:t>
+            </w:r>
+            <w:r>
+              <w:rPr>
+                <w:sz w:val="22"/>
+              </w:rPr>
+              <w:t>DNI (obligatorio), nombre (obligatorio), apellidos, fecha de nacimiento (obligatorio), dirección, localidad, provincia, código postal, email y teléfono (obligatorio)</w:t>
             </w:r>
             <w:r>
               <w:rPr>
@@ -7342,10 +7641,161 @@
           <w:p>
             <w:pPr>
               <w:pStyle w:val="Sinespaciado"/>
-              <w:jc w:val="both"/>
-              <w:rPr>
-                <w:sz w:val="22"/>
-              </w:rPr>
+              <w:numPr>
+                <w:ilvl w:val="0"/>
+                <w:numId w:val="10"/>
+              </w:numPr>
+              <w:jc w:val="both"/>
+              <w:rPr>
+                <w:sz w:val="22"/>
+              </w:rPr>
+            </w:pPr>
+            <w:r>
+              <w:rPr>
+                <w:sz w:val="22"/>
+              </w:rPr>
+              <w:t>G</w:t>
+            </w:r>
+            <w:r>
+              <w:rPr>
+                <w:sz w:val="22"/>
+              </w:rPr>
+              <w:t>rado de discapacidad</w:t>
+            </w:r>
+            <w:r>
+              <w:rPr>
+                <w:sz w:val="22"/>
+              </w:rPr>
+              <w:t xml:space="preserve"> (obligatorio)</w:t>
+            </w:r>
+            <w:r>
+              <w:rPr>
+                <w:sz w:val="22"/>
+              </w:rPr>
+              <w:t>.</w:t>
+            </w:r>
+          </w:p>
+          <w:p>
+            <w:pPr>
+              <w:pStyle w:val="Sinespaciado"/>
+              <w:numPr>
+                <w:ilvl w:val="0"/>
+                <w:numId w:val="10"/>
+              </w:numPr>
+              <w:jc w:val="both"/>
+              <w:rPr>
+                <w:sz w:val="22"/>
+              </w:rPr>
+            </w:pPr>
+            <w:r>
+              <w:rPr>
+                <w:sz w:val="22"/>
+              </w:rPr>
+              <w:t>Tutor legal</w:t>
+            </w:r>
+            <w:r>
+              <w:rPr>
+                <w:sz w:val="22"/>
+              </w:rPr>
+              <w:t xml:space="preserve"> o persona</w:t>
+            </w:r>
+            <w:r>
+              <w:rPr>
+                <w:sz w:val="22"/>
+              </w:rPr>
+              <w:t xml:space="preserve"> que le representa</w:t>
+            </w:r>
+            <w:r>
+              <w:rPr>
+                <w:sz w:val="22"/>
+              </w:rPr>
+              <w:t xml:space="preserve"> (obligatorio)</w:t>
+            </w:r>
+            <w:r>
+              <w:rPr>
+                <w:sz w:val="22"/>
+              </w:rPr>
+              <w:t>.</w:t>
+            </w:r>
+          </w:p>
+          <w:p>
+            <w:pPr>
+              <w:pStyle w:val="Sinespaciado"/>
+              <w:numPr>
+                <w:ilvl w:val="0"/>
+                <w:numId w:val="10"/>
+              </w:numPr>
+              <w:jc w:val="both"/>
+              <w:rPr>
+                <w:sz w:val="22"/>
+              </w:rPr>
+            </w:pPr>
+            <w:r>
+              <w:rPr>
+                <w:sz w:val="22"/>
+              </w:rPr>
+              <w:t>Disponibilidad</w:t>
+            </w:r>
+            <w:r>
+              <w:rPr>
+                <w:sz w:val="22"/>
+              </w:rPr>
+              <w:t xml:space="preserve"> para las actividades programadas</w:t>
+            </w:r>
+            <w:r>
+              <w:rPr>
+                <w:sz w:val="22"/>
+              </w:rPr>
+              <w:t>.</w:t>
+            </w:r>
+          </w:p>
+          <w:p>
+            <w:pPr>
+              <w:pStyle w:val="Sinespaciado"/>
+              <w:numPr>
+                <w:ilvl w:val="0"/>
+                <w:numId w:val="10"/>
+              </w:numPr>
+              <w:jc w:val="both"/>
+              <w:rPr>
+                <w:sz w:val="22"/>
+              </w:rPr>
+            </w:pPr>
+            <w:r>
+              <w:rPr>
+                <w:sz w:val="22"/>
+              </w:rPr>
+              <w:t>Informe</w:t>
+            </w:r>
+            <w:r>
+              <w:rPr>
+                <w:sz w:val="22"/>
+              </w:rPr>
+              <w:t>s</w:t>
+            </w:r>
+            <w:r>
+              <w:rPr>
+                <w:sz w:val="22"/>
+              </w:rPr>
+              <w:t xml:space="preserve"> médico</w:t>
+            </w:r>
+            <w:r>
+              <w:rPr>
+                <w:sz w:val="22"/>
+              </w:rPr>
+              <w:t>s</w:t>
+            </w:r>
+            <w:r>
+              <w:rPr>
+                <w:sz w:val="22"/>
+              </w:rPr>
+              <w:t xml:space="preserve"> del participante.</w:t>
+            </w:r>
+          </w:p>
+          <w:p>
+            <w:pPr>
+              <w:pStyle w:val="Sinespaciado"/>
+              <w:jc w:val="both"/>
             </w:pPr>
             <w:r>
               <w:rPr>
@@ -7358,19 +7808,31 @@
               <w:rPr>
                 <w:sz w:val="22"/>
               </w:rPr>
-              <w:t xml:space="preserve"> tener un inventario de los colaboradores y realizar una mejor asignación</w:t>
-            </w:r>
-            <w:r>
-              <w:rPr>
-                <w:sz w:val="22"/>
-              </w:rPr>
-              <w:t xml:space="preserve"> de</w:t>
-            </w:r>
-            <w:r>
-              <w:rPr>
-                <w:sz w:val="22"/>
-              </w:rPr>
-              <w:t xml:space="preserve"> las tareas en las que tengan un mayor grado de compatibilidad.</w:t>
+              <w:t xml:space="preserve"> recopilar una memoria de todos los participantes y </w:t>
+            </w:r>
+            <w:r>
+              <w:rPr>
+                <w:sz w:val="22"/>
+              </w:rPr>
+              <w:t>ofrecerles</w:t>
+            </w:r>
+            <w:r>
+              <w:rPr>
+                <w:sz w:val="22"/>
+              </w:rPr>
+              <w:t xml:space="preserve"> las actividades que mejor se adapte</w:t>
+            </w:r>
+            <w:r>
+              <w:rPr>
+                <w:sz w:val="22"/>
+              </w:rPr>
+              <w:t>n</w:t>
+            </w:r>
+            <w:r>
+              <w:rPr>
+                <w:sz w:val="22"/>
+              </w:rPr>
+              <w:t xml:space="preserve"> a cada uno.</w:t>
             </w:r>
           </w:p>
         </w:tc>
@@ -7414,7 +7876,21 @@
                 <w:b/>
                 <w:sz w:val="22"/>
               </w:rPr>
-              <w:t>RI – 2 Información de participantes</w:t>
+              <w:t xml:space="preserve">RI – </w:t>
+            </w:r>
+            <w:r>
+              <w:rPr>
+                <w:b/>
+                <w:sz w:val="22"/>
+              </w:rPr>
+              <w:t>3</w:t>
+            </w:r>
+            <w:r>
+              <w:rPr>
+                <w:b/>
+                <w:sz w:val="22"/>
+              </w:rPr>
+              <w:t xml:space="preserve"> Información de voluntarios</w:t>
             </w:r>
           </w:p>
           <w:p>
@@ -7458,7 +7934,31 @@
               <w:rPr>
                 <w:sz w:val="22"/>
               </w:rPr>
-              <w:t xml:space="preserve"> disponer de la siguiente información de los participantes:</w:t>
+              <w:t xml:space="preserve"> </w:t>
+            </w:r>
+            <w:r>
+              <w:rPr>
+                <w:sz w:val="22"/>
+              </w:rPr>
+              <w:t>dispone</w:t>
+            </w:r>
+            <w:r>
+              <w:rPr>
+                <w:sz w:val="22"/>
+              </w:rPr>
+              <w:t>r</w:t>
+            </w:r>
+            <w:r>
+              <w:rPr>
+                <w:sz w:val="22"/>
+              </w:rPr>
+              <w:t xml:space="preserve"> de</w:t>
+            </w:r>
+            <w:r>
+              <w:rPr>
+                <w:sz w:val="22"/>
+              </w:rPr>
+              <w:t xml:space="preserve"> la siguiente información sobre los voluntarios:</w:t>
             </w:r>
           </w:p>
           <w:p>
@@ -7483,31 +7983,13 @@
               <w:rPr>
                 <w:sz w:val="22"/>
               </w:rPr>
-              <w:t>DNI, nombre, apellidos, fecha de nacimiento, dirección,</w:t>
-            </w:r>
-            <w:r>
-              <w:rPr>
-                <w:sz w:val="22"/>
-              </w:rPr>
-              <w:t xml:space="preserve"> localidad,</w:t>
-            </w:r>
-            <w:r>
-              <w:rPr>
-                <w:sz w:val="22"/>
-              </w:rPr>
-              <w:t xml:space="preserve"> provincia, </w:t>
-            </w:r>
-            <w:r>
-              <w:rPr>
-                <w:sz w:val="22"/>
-              </w:rPr>
-              <w:t xml:space="preserve">código postal, </w:t>
-            </w:r>
-            <w:r>
-              <w:rPr>
-                <w:sz w:val="22"/>
-              </w:rPr>
-              <w:t>email, teléfono y grado de discapacidad.</w:t>
+              <w:t>DNI (obligatorio), nombre (obligatorio), apellidos, fecha de nacimiento (obligatorio), dirección, localidad, provincia, código postal, email y teléfono (obligatorio)</w:t>
+            </w:r>
+            <w:r>
+              <w:rPr>
+                <w:sz w:val="22"/>
+              </w:rPr>
+              <w:t>.</w:t>
             </w:r>
           </w:p>
           <w:p>
@@ -7526,19 +8008,13 @@
               <w:rPr>
                 <w:sz w:val="22"/>
               </w:rPr>
-              <w:t>Tutor legal</w:t>
-            </w:r>
-            <w:r>
-              <w:rPr>
-                <w:sz w:val="22"/>
-              </w:rPr>
-              <w:t xml:space="preserve"> que le representa</w:t>
-            </w:r>
-            <w:r>
-              <w:rPr>
-                <w:sz w:val="22"/>
-              </w:rPr>
-              <w:t xml:space="preserve">. </w:t>
+              <w:t>Disponibilidad para las actividades programadas</w:t>
+            </w:r>
+            <w:r>
+              <w:rPr>
+                <w:sz w:val="22"/>
+              </w:rPr>
+              <w:t>.</w:t>
             </w:r>
           </w:p>
           <w:p>
@@ -7557,88 +8033,16 @@
               <w:rPr>
                 <w:sz w:val="22"/>
               </w:rPr>
-              <w:t>Actividades en las que ha participado anteriormente</w:t>
-            </w:r>
-            <w:r>
-              <w:rPr>
-                <w:sz w:val="22"/>
-              </w:rPr>
-              <w:t>.</w:t>
+              <w:t>Participantes a los que ha acompañado en actividades.</w:t>
             </w:r>
           </w:p>
           <w:p>
             <w:pPr>
               <w:pStyle w:val="Sinespaciado"/>
-              <w:numPr>
-                <w:ilvl w:val="0"/>
-                <w:numId w:val="10"/>
-              </w:numPr>
-              <w:jc w:val="both"/>
-              <w:rPr>
-                <w:sz w:val="22"/>
-              </w:rPr>
-            </w:pPr>
-            <w:r>
-              <w:rPr>
-                <w:sz w:val="22"/>
-              </w:rPr>
-              <w:t>Respuestas a los cuestionarios realizados.</w:t>
-            </w:r>
-          </w:p>
-          <w:p>
-            <w:pPr>
-              <w:pStyle w:val="Sinespaciado"/>
-              <w:numPr>
-                <w:ilvl w:val="0"/>
-                <w:numId w:val="10"/>
-              </w:numPr>
-              <w:jc w:val="both"/>
-              <w:rPr>
-                <w:sz w:val="22"/>
-              </w:rPr>
-            </w:pPr>
-            <w:r>
-              <w:rPr>
-                <w:sz w:val="22"/>
-              </w:rPr>
-              <w:t>Disponibilidad</w:t>
-            </w:r>
-            <w:r>
-              <w:rPr>
-                <w:sz w:val="22"/>
-              </w:rPr>
-              <w:t xml:space="preserve"> para las actividades programadas</w:t>
-            </w:r>
-            <w:r>
-              <w:rPr>
-                <w:sz w:val="22"/>
-              </w:rPr>
-              <w:t>.</w:t>
-            </w:r>
-          </w:p>
-          <w:p>
-            <w:pPr>
-              <w:pStyle w:val="Sinespaciado"/>
-              <w:numPr>
-                <w:ilvl w:val="0"/>
-                <w:numId w:val="10"/>
-              </w:numPr>
-              <w:jc w:val="both"/>
-              <w:rPr>
-                <w:sz w:val="22"/>
-              </w:rPr>
-            </w:pPr>
-            <w:r>
-              <w:rPr>
-                <w:sz w:val="22"/>
-              </w:rPr>
-              <w:t>Informe médico del participante.</w:t>
-            </w:r>
-          </w:p>
-          <w:p>
-            <w:pPr>
-              <w:pStyle w:val="Sinespaciado"/>
-              <w:jc w:val="both"/>
+              <w:jc w:val="both"/>
+              <w:rPr>
+                <w:sz w:val="22"/>
+              </w:rPr>
             </w:pPr>
             <w:r>
               <w:rPr>
@@ -7651,31 +8055,31 @@
               <w:rPr>
                 <w:sz w:val="22"/>
               </w:rPr>
-              <w:t xml:space="preserve"> recopilar una memoria de todos los participantes y </w:t>
-            </w:r>
-            <w:r>
-              <w:rPr>
-                <w:sz w:val="22"/>
-              </w:rPr>
-              <w:t>ofrecerles</w:t>
-            </w:r>
-            <w:r>
-              <w:rPr>
-                <w:sz w:val="22"/>
-              </w:rPr>
-              <w:t xml:space="preserve"> las actividades que mejor se adapte</w:t>
-            </w:r>
-            <w:r>
-              <w:rPr>
-                <w:sz w:val="22"/>
-              </w:rPr>
-              <w:t>n</w:t>
-            </w:r>
-            <w:r>
-              <w:rPr>
-                <w:sz w:val="22"/>
-              </w:rPr>
-              <w:t xml:space="preserve"> a cada uno.</w:t>
+              <w:t xml:space="preserve"> tener un</w:t>
+            </w:r>
+            <w:r>
+              <w:rPr>
+                <w:sz w:val="22"/>
+              </w:rPr>
+              <w:t xml:space="preserve">a agenda </w:t>
+            </w:r>
+            <w:r>
+              <w:rPr>
+                <w:sz w:val="22"/>
+              </w:rPr>
+              <w:t>de los colaboradores y realizar una mejor asignación</w:t>
+            </w:r>
+            <w:r>
+              <w:rPr>
+                <w:sz w:val="22"/>
+              </w:rPr>
+              <w:t xml:space="preserve"> de</w:t>
+            </w:r>
+            <w:r>
+              <w:rPr>
+                <w:sz w:val="22"/>
+              </w:rPr>
+              <w:t xml:space="preserve"> las tareas en las que tengan un mayor grado de compatibilidad.</w:t>
             </w:r>
           </w:p>
         </w:tc>
@@ -7712,14 +8116,40 @@
               <w:rPr>
                 <w:b/>
                 <w:sz w:val="22"/>
-              </w:rPr>
-            </w:pPr>
-            <w:r>
-              <w:rPr>
-                <w:b/>
-                <w:sz w:val="22"/>
-              </w:rPr>
-              <w:t xml:space="preserve">RI – 3 Información de patrocinadores </w:t>
+                <w:szCs w:val="22"/>
+              </w:rPr>
+            </w:pPr>
+            <w:r>
+              <w:rPr>
+                <w:b/>
+                <w:sz w:val="22"/>
+                <w:szCs w:val="22"/>
+              </w:rPr>
+              <w:t xml:space="preserve">RI – </w:t>
+            </w:r>
+            <w:r>
+              <w:rPr>
+                <w:b/>
+                <w:sz w:val="22"/>
+                <w:szCs w:val="22"/>
+              </w:rPr>
+              <w:t>4</w:t>
+            </w:r>
+            <w:r>
+              <w:rPr>
+                <w:b/>
+                <w:sz w:val="22"/>
+                <w:szCs w:val="22"/>
+              </w:rPr>
+              <w:t xml:space="preserve"> Información de </w:t>
+            </w:r>
+            <w:r>
+              <w:rPr>
+                <w:b/>
+                <w:sz w:val="22"/>
+                <w:szCs w:val="22"/>
+              </w:rPr>
+              <w:t>proyectos</w:t>
             </w:r>
           </w:p>
           <w:p>
@@ -7728,18 +8158,21 @@
               <w:jc w:val="both"/>
               <w:rPr>
                 <w:sz w:val="22"/>
-              </w:rPr>
-            </w:pPr>
-            <w:r>
-              <w:rPr>
-                <w:b/>
-                <w:sz w:val="22"/>
+                <w:szCs w:val="22"/>
+              </w:rPr>
+            </w:pPr>
+            <w:r>
+              <w:rPr>
+                <w:b/>
+                <w:sz w:val="22"/>
+                <w:szCs w:val="22"/>
               </w:rPr>
               <w:t>Como</w:t>
             </w:r>
             <w:r>
               <w:rPr>
                 <w:sz w:val="22"/>
+                <w:szCs w:val="22"/>
               </w:rPr>
               <w:t xml:space="preserve"> coordinador,</w:t>
             </w:r>
@@ -7750,20 +8183,65 @@
               <w:jc w:val="both"/>
               <w:rPr>
                 <w:sz w:val="22"/>
-              </w:rPr>
-            </w:pPr>
-            <w:r>
-              <w:rPr>
-                <w:b/>
-                <w:sz w:val="22"/>
+                <w:szCs w:val="22"/>
+              </w:rPr>
+            </w:pPr>
+            <w:r>
+              <w:rPr>
+                <w:b/>
+                <w:sz w:val="22"/>
+                <w:szCs w:val="22"/>
               </w:rPr>
               <w:t>quiero</w:t>
             </w:r>
             <w:r>
               <w:rPr>
                 <w:sz w:val="22"/>
-              </w:rPr>
-              <w:t xml:space="preserve"> disponer de la siguiente información sobre los patrocinadores:</w:t>
+                <w:szCs w:val="22"/>
+              </w:rPr>
+              <w:t xml:space="preserve"> </w:t>
+            </w:r>
+            <w:r>
+              <w:rPr>
+                <w:sz w:val="22"/>
+                <w:szCs w:val="22"/>
+              </w:rPr>
+              <w:t>disponer de la siguiente información</w:t>
+            </w:r>
+            <w:r>
+              <w:rPr>
+                <w:sz w:val="22"/>
+                <w:szCs w:val="22"/>
+              </w:rPr>
+              <w:t xml:space="preserve"> sobre</w:t>
+            </w:r>
+            <w:r>
+              <w:rPr>
+                <w:sz w:val="22"/>
+                <w:szCs w:val="22"/>
+              </w:rPr>
+              <w:t xml:space="preserve"> los</w:t>
+            </w:r>
+            <w:r>
+              <w:rPr>
+                <w:sz w:val="22"/>
+                <w:szCs w:val="22"/>
+              </w:rPr>
+              <w:t xml:space="preserve"> proyecto</w:t>
+            </w:r>
+            <w:r>
+              <w:rPr>
+                <w:sz w:val="22"/>
+                <w:szCs w:val="22"/>
+              </w:rPr>
+              <w:t>s</w:t>
+            </w:r>
+            <w:r>
+              <w:rPr>
+                <w:sz w:val="22"/>
+                <w:szCs w:val="22"/>
+              </w:rPr>
+              <w:t>:</w:t>
             </w:r>
           </w:p>
           <w:p>
@@ -7771,72 +8249,34 @@
               <w:pStyle w:val="Sinespaciado"/>
               <w:numPr>
                 <w:ilvl w:val="0"/>
-                <w:numId w:val="10"/>
+                <w:numId w:val="13"/>
               </w:numPr>
               <w:jc w:val="both"/>
               <w:rPr>
                 <w:sz w:val="22"/>
-              </w:rPr>
-            </w:pPr>
-            <w:r>
-              <w:rPr>
-                <w:sz w:val="22"/>
-              </w:rPr>
-              <w:t xml:space="preserve">Datos de la empresa: </w:t>
-            </w:r>
-            <w:r>
-              <w:rPr>
-                <w:sz w:val="22"/>
-              </w:rPr>
-              <w:t>n</w:t>
-            </w:r>
-            <w:r>
-              <w:rPr>
-                <w:sz w:val="22"/>
-              </w:rPr>
-              <w:t>ombre, CIF, teléfono</w:t>
-            </w:r>
-            <w:r>
-              <w:rPr>
-                <w:sz w:val="22"/>
-              </w:rPr>
-              <w:t>, dirección</w:t>
-            </w:r>
-            <w:r>
-              <w:rPr>
-                <w:sz w:val="22"/>
-              </w:rPr>
-              <w:t>, localidad</w:t>
-            </w:r>
-            <w:r>
-              <w:rPr>
-                <w:sz w:val="22"/>
-              </w:rPr>
-              <w:t>,</w:t>
-            </w:r>
-            <w:r>
-              <w:rPr>
-                <w:sz w:val="22"/>
-              </w:rPr>
-              <w:t xml:space="preserve"> provincia, código postal,</w:t>
-            </w:r>
-            <w:r>
-              <w:rPr>
-                <w:sz w:val="22"/>
-              </w:rPr>
-              <w:t xml:space="preserve"> email</w:t>
-            </w:r>
-            <w:r>
-              <w:rPr>
-                <w:sz w:val="22"/>
-              </w:rPr>
-              <w:t xml:space="preserve"> y tipo de patrocinador</w:t>
-            </w:r>
-            <w:r>
-              <w:rPr>
-                <w:sz w:val="22"/>
-              </w:rPr>
-              <w:t>.</w:t>
+                <w:szCs w:val="22"/>
+              </w:rPr>
+            </w:pPr>
+            <w:r>
+              <w:rPr>
+                <w:sz w:val="22"/>
+                <w:szCs w:val="22"/>
+              </w:rPr>
+              <w:t>Identificador, fecha de inicio y fin del proyecto,</w:t>
+            </w:r>
+            <w:r>
+              <w:rPr>
+                <w:sz w:val="22"/>
+                <w:szCs w:val="22"/>
+              </w:rPr>
+              <w:t xml:space="preserve"> ubicación y nombre</w:t>
+            </w:r>
+            <w:r>
+              <w:rPr>
+                <w:sz w:val="22"/>
+                <w:szCs w:val="22"/>
+              </w:rPr>
+              <w:t xml:space="preserve"> (todos los atributos son obligatorios).</w:t>
             </w:r>
           </w:p>
           <w:p>
@@ -7844,24 +8284,20 @@
               <w:pStyle w:val="Sinespaciado"/>
               <w:numPr>
                 <w:ilvl w:val="0"/>
-                <w:numId w:val="10"/>
+                <w:numId w:val="13"/>
               </w:numPr>
               <w:jc w:val="both"/>
               <w:rPr>
                 <w:sz w:val="22"/>
-              </w:rPr>
-            </w:pPr>
-            <w:r>
-              <w:rPr>
-                <w:sz w:val="22"/>
-              </w:rPr>
-              <w:t>Valor de la financiación</w:t>
-            </w:r>
-            <w:r>
-              <w:rPr>
-                <w:sz w:val="22"/>
-              </w:rPr>
-              <w:t>.</w:t>
+                <w:szCs w:val="22"/>
+              </w:rPr>
+            </w:pPr>
+            <w:r>
+              <w:rPr>
+                <w:sz w:val="22"/>
+                <w:szCs w:val="22"/>
+              </w:rPr>
+              <w:t>Responsable de coordinación (obligatorio).</w:t>
             </w:r>
           </w:p>
           <w:p>
@@ -7869,61 +8305,82 @@
               <w:pStyle w:val="Sinespaciado"/>
               <w:numPr>
                 <w:ilvl w:val="0"/>
-                <w:numId w:val="10"/>
+                <w:numId w:val="13"/>
               </w:numPr>
               <w:jc w:val="both"/>
               <w:rPr>
                 <w:sz w:val="22"/>
-              </w:rPr>
-            </w:pPr>
-            <w:r>
-              <w:rPr>
-                <w:sz w:val="22"/>
-              </w:rPr>
-              <w:t>Actividad que patrocina.</w:t>
-            </w:r>
-          </w:p>
-          <w:p>
-            <w:pPr>
-              <w:pStyle w:val="Sinespaciado"/>
-              <w:jc w:val="both"/>
-            </w:pPr>
-            <w:r>
-              <w:rPr>
-                <w:b/>
-                <w:sz w:val="22"/>
+                <w:szCs w:val="22"/>
+              </w:rPr>
+            </w:pPr>
+            <w:r>
+              <w:rPr>
+                <w:sz w:val="22"/>
+                <w:szCs w:val="22"/>
+              </w:rPr>
+              <w:t>Actividades que lo componen (obligatorio).</w:t>
+            </w:r>
+          </w:p>
+          <w:p>
+            <w:pPr>
+              <w:jc w:val="both"/>
+            </w:pPr>
+            <w:r>
+              <w:rPr>
+                <w:b/>
+                <w:sz w:val="22"/>
+                <w:szCs w:val="22"/>
               </w:rPr>
               <w:t>para</w:t>
             </w:r>
             <w:r>
               <w:rPr>
                 <w:sz w:val="22"/>
-              </w:rPr>
-              <w:t xml:space="preserve"> </w:t>
-            </w:r>
-            <w:r>
-              <w:rPr>
-                <w:sz w:val="22"/>
-              </w:rPr>
-              <w:t>hacer un seguimiento de</w:t>
-            </w:r>
-            <w:r>
-              <w:rPr>
-                <w:sz w:val="22"/>
-              </w:rPr>
-              <w:t xml:space="preserve"> la financiación en cada un</w:t>
-            </w:r>
-            <w:r>
-              <w:rPr>
-                <w:sz w:val="22"/>
-              </w:rPr>
-              <w:t>o</w:t>
-            </w:r>
-            <w:r>
-              <w:rPr>
-                <w:sz w:val="22"/>
-              </w:rPr>
-              <w:t xml:space="preserve"> de los proyectos.</w:t>
+                <w:szCs w:val="22"/>
+              </w:rPr>
+              <w:t xml:space="preserve"> realizar un seguimiento de los proyectos</w:t>
+            </w:r>
+            <w:r>
+              <w:rPr>
+                <w:sz w:val="22"/>
+                <w:szCs w:val="22"/>
+              </w:rPr>
+              <w:t xml:space="preserve"> (eventos y programas deportivos)</w:t>
+            </w:r>
+            <w:r>
+              <w:rPr>
+                <w:sz w:val="22"/>
+                <w:szCs w:val="22"/>
+              </w:rPr>
+              <w:t xml:space="preserve"> que se realizan a lo largo del año y disponer de toda la información</w:t>
+            </w:r>
+            <w:r>
+              <w:rPr>
+                <w:sz w:val="22"/>
+                <w:szCs w:val="22"/>
+              </w:rPr>
+              <w:t xml:space="preserve"> necesaria</w:t>
+            </w:r>
+            <w:r>
+              <w:rPr>
+                <w:sz w:val="22"/>
+                <w:szCs w:val="22"/>
+              </w:rPr>
+              <w:t xml:space="preserve"> da cara a</w:t>
+            </w:r>
+            <w:r>
+              <w:rPr>
+                <w:sz w:val="22"/>
+                <w:szCs w:val="22"/>
+              </w:rPr>
+              <w:t xml:space="preserve"> organizar</w:t>
+            </w:r>
+            <w:r>
+              <w:rPr>
+                <w:sz w:val="22"/>
+                <w:szCs w:val="22"/>
+              </w:rPr>
+              <w:t xml:space="preserve"> futuras ediciones.</w:t>
             </w:r>
           </w:p>
         </w:tc>
@@ -7960,14 +8417,40 @@
               <w:rPr>
                 <w:b/>
                 <w:sz w:val="22"/>
-              </w:rPr>
-            </w:pPr>
-            <w:r>
-              <w:rPr>
-                <w:b/>
-                <w:sz w:val="22"/>
-              </w:rPr>
-              <w:t>RI – 4 Información de donantes</w:t>
+                <w:szCs w:val="22"/>
+              </w:rPr>
+            </w:pPr>
+            <w:r>
+              <w:rPr>
+                <w:b/>
+                <w:sz w:val="22"/>
+                <w:szCs w:val="22"/>
+              </w:rPr>
+              <w:t xml:space="preserve">RI – </w:t>
+            </w:r>
+            <w:r>
+              <w:rPr>
+                <w:b/>
+                <w:sz w:val="22"/>
+                <w:szCs w:val="22"/>
+              </w:rPr>
+              <w:t>5</w:t>
+            </w:r>
+            <w:r>
+              <w:rPr>
+                <w:b/>
+                <w:sz w:val="22"/>
+                <w:szCs w:val="22"/>
+              </w:rPr>
+              <w:t xml:space="preserve"> Información de </w:t>
+            </w:r>
+            <w:r>
+              <w:rPr>
+                <w:b/>
+                <w:sz w:val="22"/>
+                <w:szCs w:val="22"/>
+              </w:rPr>
+              <w:t>actividades</w:t>
             </w:r>
           </w:p>
           <w:p>
@@ -7976,18 +8459,21 @@
               <w:jc w:val="both"/>
               <w:rPr>
                 <w:sz w:val="22"/>
-              </w:rPr>
-            </w:pPr>
-            <w:r>
-              <w:rPr>
-                <w:b/>
-                <w:sz w:val="22"/>
+                <w:szCs w:val="22"/>
+              </w:rPr>
+            </w:pPr>
+            <w:r>
+              <w:rPr>
+                <w:b/>
+                <w:sz w:val="22"/>
+                <w:szCs w:val="22"/>
               </w:rPr>
               <w:t>Como</w:t>
             </w:r>
             <w:r>
               <w:rPr>
                 <w:sz w:val="22"/>
+                <w:szCs w:val="22"/>
               </w:rPr>
               <w:t xml:space="preserve"> coordinador,</w:t>
             </w:r>
@@ -7998,26 +8484,51 @@
               <w:jc w:val="both"/>
               <w:rPr>
                 <w:sz w:val="22"/>
-              </w:rPr>
-            </w:pPr>
-            <w:r>
-              <w:rPr>
-                <w:b/>
-                <w:sz w:val="22"/>
+                <w:szCs w:val="22"/>
+              </w:rPr>
+            </w:pPr>
+            <w:r>
+              <w:rPr>
+                <w:b/>
+                <w:sz w:val="22"/>
+                <w:szCs w:val="22"/>
               </w:rPr>
               <w:t>quiero</w:t>
             </w:r>
             <w:r>
               <w:rPr>
                 <w:sz w:val="22"/>
-              </w:rPr>
-              <w:t xml:space="preserve"> disponer de la siguien</w:t>
-            </w:r>
-            <w:r>
-              <w:rPr>
-                <w:sz w:val="22"/>
-              </w:rPr>
-              <w:t>te información de los donantes:</w:t>
+                <w:szCs w:val="22"/>
+              </w:rPr>
+              <w:t xml:space="preserve"> </w:t>
+            </w:r>
+            <w:r>
+              <w:rPr>
+                <w:sz w:val="22"/>
+                <w:szCs w:val="22"/>
+              </w:rPr>
+              <w:t>dispone de la siguiente información</w:t>
+            </w:r>
+            <w:r>
+              <w:rPr>
+                <w:sz w:val="22"/>
+                <w:szCs w:val="22"/>
+              </w:rPr>
+              <w:t xml:space="preserve"> sobre </w:t>
+            </w:r>
+            <w:r>
+              <w:rPr>
+                <w:sz w:val="22"/>
+                <w:szCs w:val="22"/>
+              </w:rPr>
+              <w:t>las actividades</w:t>
+            </w:r>
+            <w:r>
+              <w:rPr>
+                <w:sz w:val="22"/>
+                <w:szCs w:val="22"/>
+              </w:rPr>
+              <w:t>:</w:t>
             </w:r>
           </w:p>
           <w:p>
@@ -8028,103 +8539,88 @@
                 <w:numId w:val="13"/>
               </w:numPr>
               <w:jc w:val="both"/>
-              <w:rPr>
-                <w:sz w:val="22"/>
-              </w:rPr>
-            </w:pPr>
-            <w:r>
-              <w:rPr>
-                <w:sz w:val="22"/>
-              </w:rPr>
-              <w:t>Datos: DNI o CIF, nombre completo,</w:t>
-            </w:r>
-            <w:r>
-              <w:rPr>
-                <w:sz w:val="22"/>
-              </w:rPr>
-              <w:t xml:space="preserve"> dirección, localidad, código postal,</w:t>
-            </w:r>
-            <w:r>
-              <w:rPr>
-                <w:sz w:val="22"/>
+            </w:pPr>
+            <w:r>
+              <w:rPr>
+                <w:sz w:val="22"/>
+                <w:szCs w:val="22"/>
+              </w:rPr>
+              <w:t xml:space="preserve">Identificador, </w:t>
+            </w:r>
+            <w:r>
+              <w:rPr>
+                <w:sz w:val="22"/>
+                <w:szCs w:val="22"/>
+              </w:rPr>
+              <w:t>nombre, tipo de actividad, objetivos, número de plazas para participantes, número de voluntarios necesarios,</w:t>
+            </w:r>
+            <w:r>
+              <w:rPr>
+                <w:sz w:val="22"/>
+                <w:szCs w:val="22"/>
+              </w:rPr>
+              <w:t xml:space="preserve"> tipo de actividad (deportiva, formativa o social),</w:t>
+            </w:r>
+            <w:r>
+              <w:rPr>
+                <w:sz w:val="22"/>
+                <w:szCs w:val="22"/>
+              </w:rPr>
+              <w:t xml:space="preserve"> coste total</w:t>
+            </w:r>
+            <w:r>
+              <w:rPr>
+                <w:sz w:val="22"/>
+                <w:szCs w:val="22"/>
+              </w:rPr>
+              <w:t xml:space="preserve"> y coste de inscripción</w:t>
+            </w:r>
+            <w:r>
+              <w:rPr>
+                <w:sz w:val="22"/>
+                <w:szCs w:val="22"/>
+              </w:rPr>
+              <w:t xml:space="preserve"> (todos los atributos son obligatorios)</w:t>
+            </w:r>
+            <w:r>
+              <w:rPr>
+                <w:sz w:val="22"/>
+                <w:szCs w:val="22"/>
+              </w:rPr>
+              <w:t>.</w:t>
+            </w:r>
+          </w:p>
+          <w:p>
+            <w:pPr>
+              <w:pStyle w:val="Sinespaciado"/>
+              <w:jc w:val="both"/>
+            </w:pPr>
+            <w:r>
+              <w:rPr>
+                <w:b/>
+                <w:sz w:val="22"/>
+                <w:szCs w:val="22"/>
+              </w:rPr>
+              <w:t>para</w:t>
+            </w:r>
+            <w:r>
+              <w:rPr>
+                <w:sz w:val="22"/>
+                <w:szCs w:val="22"/>
               </w:rPr>
               <w:t xml:space="preserve"> </w:t>
             </w:r>
             <w:r>
               <w:rPr>
                 <w:sz w:val="22"/>
-              </w:rPr>
-              <w:t>email y teléfono</w:t>
-            </w:r>
-            <w:r>
-              <w:rPr>
-                <w:sz w:val="22"/>
-              </w:rPr>
-              <w:t>.</w:t>
-            </w:r>
-          </w:p>
-          <w:p>
-            <w:pPr>
-              <w:pStyle w:val="Sinespaciado"/>
-              <w:numPr>
-                <w:ilvl w:val="0"/>
-                <w:numId w:val="13"/>
-              </w:numPr>
-              <w:jc w:val="both"/>
-              <w:rPr>
-                <w:sz w:val="22"/>
-              </w:rPr>
-            </w:pPr>
-            <w:r>
-              <w:rPr>
-                <w:sz w:val="22"/>
-              </w:rPr>
-              <w:t>Donación realizada</w:t>
-            </w:r>
-            <w:r>
-              <w:rPr>
-                <w:sz w:val="22"/>
-              </w:rPr>
-              <w:t>.</w:t>
-            </w:r>
-          </w:p>
-          <w:p>
-            <w:pPr>
-              <w:pStyle w:val="Sinespaciado"/>
-              <w:jc w:val="both"/>
-              <w:rPr>
-                <w:sz w:val="22"/>
-              </w:rPr>
-            </w:pPr>
-            <w:r>
-              <w:rPr>
-                <w:b/>
-                <w:sz w:val="22"/>
-              </w:rPr>
-              <w:t>p</w:t>
-            </w:r>
-            <w:r>
-              <w:rPr>
-                <w:b/>
-                <w:sz w:val="22"/>
-              </w:rPr>
-              <w:t>ara</w:t>
-            </w:r>
-            <w:r>
-              <w:rPr>
-                <w:sz w:val="22"/>
-              </w:rPr>
-              <w:t xml:space="preserve"> poder </w:t>
-            </w:r>
-            <w:r>
-              <w:rPr>
-                <w:sz w:val="22"/>
-              </w:rPr>
-              <w:t>listar las diferentes donaciones, diferenciando las monetarias de las materiales</w:t>
-            </w:r>
-            <w:r>
-              <w:rPr>
-                <w:sz w:val="22"/>
+                <w:szCs w:val="22"/>
+              </w:rPr>
+              <w:t>tener los datos de cada una de las actividades que forman parte de los eventos y programas deportivos que lleva a cabo la fundación, permitiendo la gestión de personal y la contabilidad de los costes de estas</w:t>
+            </w:r>
+            <w:r>
+              <w:rPr>
+                <w:sz w:val="22"/>
+                <w:szCs w:val="22"/>
               </w:rPr>
               <w:t>.</w:t>
             </w:r>
@@ -8140,40 +8636,6 @@
     <w:p>
       <w:pPr>
         <w:jc w:val="both"/>
-      </w:pPr>
-    </w:p>
-    <w:p>
-      <w:pPr>
-        <w:jc w:val="both"/>
-      </w:pPr>
-    </w:p>
-    <w:p>
-      <w:pPr>
-        <w:jc w:val="both"/>
-      </w:pPr>
-    </w:p>
-    <w:p>
-      <w:pPr>
-        <w:jc w:val="both"/>
-      </w:pPr>
-    </w:p>
-    <w:p>
-      <w:pPr>
-        <w:jc w:val="both"/>
-      </w:pPr>
-    </w:p>
-    <w:p>
-      <w:pPr>
-        <w:jc w:val="both"/>
-      </w:pPr>
-    </w:p>
-    <w:p>
-      <w:pPr>
-        <w:jc w:val="both"/>
-        <w:rPr>
-          <w:sz w:val="22"/>
-          <w:szCs w:val="22"/>
-        </w:rPr>
       </w:pPr>
     </w:p>
     <w:tbl>
@@ -8197,16 +8659,35 @@
               <w:rPr>
                 <w:b/>
                 <w:sz w:val="22"/>
-                <w:szCs w:val="22"/>
-              </w:rPr>
-            </w:pPr>
-            <w:r>
-              <w:rPr>
-                <w:b/>
-                <w:sz w:val="22"/>
-                <w:szCs w:val="22"/>
-              </w:rPr>
-              <w:t>RI – 5 Información de actividades</w:t>
+              </w:rPr>
+            </w:pPr>
+            <w:r>
+              <w:rPr>
+                <w:b/>
+                <w:sz w:val="22"/>
+              </w:rPr>
+              <w:t xml:space="preserve">RI – </w:t>
+            </w:r>
+            <w:r>
+              <w:rPr>
+                <w:b/>
+                <w:sz w:val="22"/>
+              </w:rPr>
+              <w:t>6</w:t>
+            </w:r>
+            <w:r>
+              <w:rPr>
+                <w:b/>
+                <w:sz w:val="22"/>
+              </w:rPr>
+              <w:t xml:space="preserve"> Información de </w:t>
+            </w:r>
+            <w:r>
+              <w:rPr>
+                <w:b/>
+                <w:sz w:val="22"/>
+              </w:rPr>
+              <w:t>representantes legales</w:t>
             </w:r>
           </w:p>
           <w:p>
@@ -8215,21 +8696,18 @@
               <w:jc w:val="both"/>
               <w:rPr>
                 <w:sz w:val="22"/>
-                <w:szCs w:val="22"/>
-              </w:rPr>
-            </w:pPr>
-            <w:r>
-              <w:rPr>
-                <w:b/>
-                <w:sz w:val="22"/>
-                <w:szCs w:val="22"/>
+              </w:rPr>
+            </w:pPr>
+            <w:r>
+              <w:rPr>
+                <w:b/>
+                <w:sz w:val="22"/>
               </w:rPr>
               <w:t>Como</w:t>
             </w:r>
             <w:r>
               <w:rPr>
                 <w:sz w:val="22"/>
-                <w:szCs w:val="22"/>
               </w:rPr>
               <w:t xml:space="preserve"> coordinador,</w:t>
             </w:r>
@@ -8240,35 +8718,54 @@
               <w:jc w:val="both"/>
               <w:rPr>
                 <w:sz w:val="22"/>
-                <w:szCs w:val="22"/>
-              </w:rPr>
-            </w:pPr>
-            <w:r>
-              <w:rPr>
-                <w:b/>
-                <w:sz w:val="22"/>
-                <w:szCs w:val="22"/>
+              </w:rPr>
+            </w:pPr>
+            <w:r>
+              <w:rPr>
+                <w:b/>
+                <w:sz w:val="22"/>
               </w:rPr>
               <w:t>quiero</w:t>
             </w:r>
             <w:r>
               <w:rPr>
                 <w:sz w:val="22"/>
-                <w:szCs w:val="22"/>
-              </w:rPr>
-              <w:t xml:space="preserve"> conocer sobre </w:t>
-            </w:r>
-            <w:r>
-              <w:rPr>
-                <w:sz w:val="22"/>
-                <w:szCs w:val="22"/>
-              </w:rPr>
-              <w:t>el proyecto</w:t>
-            </w:r>
-            <w:r>
-              <w:rPr>
-                <w:sz w:val="22"/>
-                <w:szCs w:val="22"/>
+              </w:rPr>
+              <w:t xml:space="preserve"> </w:t>
+            </w:r>
+            <w:r>
+              <w:rPr>
+                <w:sz w:val="22"/>
+              </w:rPr>
+              <w:t>dispone</w:t>
+            </w:r>
+            <w:r>
+              <w:rPr>
+                <w:sz w:val="22"/>
+              </w:rPr>
+              <w:t>r</w:t>
+            </w:r>
+            <w:r>
+              <w:rPr>
+                <w:sz w:val="22"/>
+              </w:rPr>
+              <w:t xml:space="preserve"> de</w:t>
+            </w:r>
+            <w:r>
+              <w:rPr>
+                <w:sz w:val="22"/>
+              </w:rPr>
+              <w:t xml:space="preserve"> la siguiente información sobre los </w:t>
+            </w:r>
+            <w:r>
+              <w:rPr>
+                <w:sz w:val="22"/>
+              </w:rPr>
+              <w:t>tutores legales y representantes</w:t>
+            </w:r>
+            <w:r>
+              <w:rPr>
+                <w:sz w:val="22"/>
               </w:rPr>
               <w:t>:</w:t>
             </w:r>
@@ -8278,20 +8775,30 @@
               <w:pStyle w:val="Sinespaciado"/>
               <w:numPr>
                 <w:ilvl w:val="0"/>
-                <w:numId w:val="13"/>
+                <w:numId w:val="10"/>
               </w:numPr>
               <w:jc w:val="both"/>
               <w:rPr>
                 <w:sz w:val="22"/>
-                <w:szCs w:val="22"/>
-              </w:rPr>
-            </w:pPr>
-            <w:r>
-              <w:rPr>
-                <w:sz w:val="22"/>
-                <w:szCs w:val="22"/>
-              </w:rPr>
-              <w:t>Identificador unívoco, fecha de inicio y fin del proyecto, presupuesto, factura que genera y coordinador que crea el proyecto.</w:t>
+              </w:rPr>
+            </w:pPr>
+            <w:r>
+              <w:rPr>
+                <w:sz w:val="22"/>
+              </w:rPr>
+              <w:t xml:space="preserve">Datos personales: </w:t>
+            </w:r>
+            <w:r>
+              <w:rPr>
+                <w:sz w:val="22"/>
+              </w:rPr>
+              <w:t>DNI (obligatorio), nombre (obligatorio), apellidos, fecha de nacimiento (obligatorio), dirección, localidad, provincia, código postal, email y teléfono (obligatorio)</w:t>
+            </w:r>
+            <w:r>
+              <w:rPr>
+                <w:sz w:val="22"/>
+              </w:rPr>
+              <w:t>.</w:t>
             </w:r>
           </w:p>
           <w:p>
@@ -8299,123 +8806,25 @@
               <w:pStyle w:val="Sinespaciado"/>
               <w:numPr>
                 <w:ilvl w:val="0"/>
-                <w:numId w:val="13"/>
+                <w:numId w:val="10"/>
               </w:numPr>
               <w:jc w:val="both"/>
-              <w:rPr>
-                <w:sz w:val="22"/>
-                <w:szCs w:val="22"/>
-              </w:rPr>
-            </w:pPr>
-            <w:r>
-              <w:rPr>
-                <w:sz w:val="22"/>
-                <w:szCs w:val="22"/>
-              </w:rPr>
-              <w:t xml:space="preserve">De los eventos que contiene: </w:t>
-            </w:r>
-            <w:r>
-              <w:rPr>
-                <w:sz w:val="22"/>
-                <w:szCs w:val="22"/>
-              </w:rPr>
-              <w:t>Identificador unívoco de</w:t>
-            </w:r>
-            <w:r>
-              <w:rPr>
-                <w:sz w:val="22"/>
-                <w:szCs w:val="22"/>
-              </w:rPr>
-              <w:t xml:space="preserve"> </w:t>
-            </w:r>
-            <w:r>
-              <w:rPr>
-                <w:sz w:val="22"/>
-                <w:szCs w:val="22"/>
-              </w:rPr>
-              <w:t>l</w:t>
-            </w:r>
-            <w:r>
-              <w:rPr>
-                <w:sz w:val="22"/>
-                <w:szCs w:val="22"/>
-              </w:rPr>
-              <w:t>os</w:t>
-            </w:r>
-            <w:r>
-              <w:rPr>
-                <w:sz w:val="22"/>
-                <w:szCs w:val="22"/>
-              </w:rPr>
-              <w:t xml:space="preserve"> evento</w:t>
-            </w:r>
-            <w:r>
-              <w:rPr>
-                <w:sz w:val="22"/>
-                <w:szCs w:val="22"/>
-              </w:rPr>
-              <w:t>s que conforman el proyecto, fechas de inicio y fin de los</w:t>
-            </w:r>
-            <w:r>
-              <w:rPr>
-                <w:sz w:val="22"/>
-                <w:szCs w:val="22"/>
-              </w:rPr>
-              <w:t xml:space="preserve"> evento</w:t>
-            </w:r>
-            <w:r>
-              <w:rPr>
-                <w:sz w:val="22"/>
-                <w:szCs w:val="22"/>
-              </w:rPr>
-              <w:t>s</w:t>
-            </w:r>
-            <w:r>
-              <w:rPr>
-                <w:sz w:val="22"/>
-                <w:szCs w:val="22"/>
-              </w:rPr>
-              <w:t>, ubicación y nombre de</w:t>
-            </w:r>
-            <w:r>
-              <w:rPr>
-                <w:sz w:val="22"/>
-                <w:szCs w:val="22"/>
-              </w:rPr>
-              <w:t xml:space="preserve"> </w:t>
-            </w:r>
-            <w:r>
-              <w:rPr>
-                <w:sz w:val="22"/>
-                <w:szCs w:val="22"/>
-              </w:rPr>
-              <w:t>l</w:t>
-            </w:r>
-            <w:r>
-              <w:rPr>
-                <w:sz w:val="22"/>
-                <w:szCs w:val="22"/>
-              </w:rPr>
-              <w:t>os</w:t>
-            </w:r>
-            <w:r>
-              <w:rPr>
-                <w:sz w:val="22"/>
-                <w:szCs w:val="22"/>
-              </w:rPr>
-              <w:t xml:space="preserve"> evento</w:t>
-            </w:r>
-            <w:r>
-              <w:rPr>
-                <w:sz w:val="22"/>
-                <w:szCs w:val="22"/>
-              </w:rPr>
-              <w:t>s</w:t>
-            </w:r>
-            <w:r>
-              <w:rPr>
-                <w:sz w:val="22"/>
-                <w:szCs w:val="22"/>
+            </w:pPr>
+            <w:r>
+              <w:rPr>
+                <w:sz w:val="22"/>
+              </w:rPr>
+              <w:t>Participante al que representan</w:t>
+            </w:r>
+            <w:r>
+              <w:rPr>
+                <w:sz w:val="22"/>
+              </w:rPr>
+              <w:t xml:space="preserve"> (obligatorio)</w:t>
+            </w:r>
+            <w:r>
+              <w:rPr>
+                <w:sz w:val="22"/>
               </w:rPr>
               <w:t>.</w:t>
             </w:r>
@@ -8423,78 +8832,38 @@
           <w:p>
             <w:pPr>
               <w:pStyle w:val="Sinespaciado"/>
-              <w:numPr>
-                <w:ilvl w:val="0"/>
-                <w:numId w:val="13"/>
-              </w:numPr>
-              <w:jc w:val="both"/>
-              <w:rPr>
-                <w:sz w:val="22"/>
-                <w:szCs w:val="22"/>
-              </w:rPr>
-            </w:pPr>
-            <w:r>
-              <w:rPr>
-                <w:sz w:val="22"/>
-                <w:szCs w:val="22"/>
-              </w:rPr>
-              <w:t>De los programas deportivos</w:t>
-            </w:r>
-            <w:r>
-              <w:rPr>
-                <w:sz w:val="22"/>
-                <w:szCs w:val="22"/>
-              </w:rPr>
-              <w:t xml:space="preserve"> que contiene: Identificador unívoco de los programas deportivos, fechas de inicio y fin, ubicaciones y nombres de los programas deportivos.</w:t>
-            </w:r>
-          </w:p>
-          <w:p>
-            <w:pPr>
-              <w:pStyle w:val="Sinespaciado"/>
-              <w:numPr>
-                <w:ilvl w:val="0"/>
-                <w:numId w:val="13"/>
-              </w:numPr>
-              <w:jc w:val="both"/>
-              <w:rPr>
-                <w:sz w:val="22"/>
-                <w:szCs w:val="22"/>
-              </w:rPr>
-            </w:pPr>
-            <w:r>
-              <w:rPr>
-                <w:sz w:val="22"/>
-                <w:szCs w:val="22"/>
-              </w:rPr>
-              <w:t>De las actividades que contiene: Identificador</w:t>
-            </w:r>
-            <w:r>
-              <w:rPr>
-                <w:sz w:val="22"/>
-                <w:szCs w:val="22"/>
-              </w:rPr>
-              <w:t xml:space="preserve"> unívoco de las actividades, tipos de actividades que se realizarán, objetivos, voluntarios requeridos, el número de plazas disponibles, participantes y voluntarios de cada actividad. </w:t>
-            </w:r>
-          </w:p>
-          <w:p>
-            <w:pPr>
-              <w:pStyle w:val="Sinespaciado"/>
-              <w:jc w:val="both"/>
-            </w:pPr>
-            <w:r>
-              <w:rPr>
-                <w:b/>
-                <w:sz w:val="22"/>
-                <w:szCs w:val="22"/>
+              <w:jc w:val="both"/>
+            </w:pPr>
+            <w:r>
+              <w:rPr>
+                <w:b/>
+                <w:sz w:val="22"/>
               </w:rPr>
               <w:t>para</w:t>
             </w:r>
             <w:r>
               <w:rPr>
                 <w:sz w:val="22"/>
-                <w:szCs w:val="22"/>
-              </w:rPr>
-              <w:t xml:space="preserve"> realizar un seguimiento de los proyectos que se realizan a lo largo del año y disponer de toda la información da cara a futuras ediciones.</w:t>
+              </w:rPr>
+              <w:t xml:space="preserve"> tener un</w:t>
+            </w:r>
+            <w:r>
+              <w:rPr>
+                <w:sz w:val="22"/>
+              </w:rPr>
+              <w:t xml:space="preserve">a agenda </w:t>
+            </w:r>
+            <w:r>
+              <w:rPr>
+                <w:sz w:val="22"/>
+              </w:rPr>
+              <w:t xml:space="preserve">de los </w:t>
+            </w:r>
+            <w:r>
+              <w:rPr>
+                <w:sz w:val="22"/>
+              </w:rPr>
+              <w:t>representantes legales de los participantes.</w:t>
             </w:r>
           </w:p>
         </w:tc>
@@ -8545,7 +8914,7 @@
                 <w:b/>
                 <w:sz w:val="22"/>
               </w:rPr>
-              <w:t>6</w:t>
+              <w:t>7</w:t>
             </w:r>
             <w:r>
               <w:rPr>
@@ -8559,7 +8928,7 @@
                 <w:b/>
                 <w:sz w:val="22"/>
               </w:rPr>
-              <w:t>cuestionarios</w:t>
+              <w:t>donaciones</w:t>
             </w:r>
           </w:p>
           <w:p>
@@ -8581,53 +8950,59 @@
               <w:rPr>
                 <w:sz w:val="22"/>
               </w:rPr>
+              <w:t xml:space="preserve"> coordinador,</w:t>
+            </w:r>
+          </w:p>
+          <w:p>
+            <w:pPr>
+              <w:pStyle w:val="Sinespaciado"/>
+              <w:jc w:val="both"/>
+              <w:rPr>
+                <w:sz w:val="22"/>
+              </w:rPr>
+            </w:pPr>
+            <w:r>
+              <w:rPr>
+                <w:b/>
+                <w:sz w:val="22"/>
+              </w:rPr>
+              <w:t>quiero</w:t>
+            </w:r>
+            <w:r>
+              <w:rPr>
+                <w:sz w:val="22"/>
+              </w:rPr>
               <w:t xml:space="preserve"> </w:t>
             </w:r>
             <w:r>
               <w:rPr>
                 <w:sz w:val="22"/>
               </w:rPr>
-              <w:t>coordinador</w:t>
-            </w:r>
-            <w:r>
-              <w:rPr>
-                <w:sz w:val="22"/>
-              </w:rPr>
-              <w:t>,</w:t>
-            </w:r>
-          </w:p>
-          <w:p>
-            <w:pPr>
-              <w:pStyle w:val="Sinespaciado"/>
-              <w:jc w:val="both"/>
-              <w:rPr>
-                <w:sz w:val="22"/>
-              </w:rPr>
-            </w:pPr>
-            <w:r>
-              <w:rPr>
-                <w:b/>
-                <w:sz w:val="22"/>
-              </w:rPr>
-              <w:t>quiero</w:t>
-            </w:r>
-            <w:r>
-              <w:rPr>
-                <w:sz w:val="22"/>
-              </w:rPr>
-              <w:t xml:space="preserve"> conocer sobre lo</w:t>
-            </w:r>
-            <w:r>
-              <w:rPr>
-                <w:sz w:val="22"/>
-              </w:rPr>
-              <w:t xml:space="preserve">s </w:t>
-            </w:r>
-            <w:r>
-              <w:rPr>
-                <w:sz w:val="22"/>
-              </w:rPr>
-              <w:t>cuestionarios de actividades</w:t>
+              <w:t>dispone</w:t>
+            </w:r>
+            <w:r>
+              <w:rPr>
+                <w:sz w:val="22"/>
+              </w:rPr>
+              <w:t>r</w:t>
+            </w:r>
+            <w:r>
+              <w:rPr>
+                <w:sz w:val="22"/>
+              </w:rPr>
+              <w:t xml:space="preserve"> de</w:t>
+            </w:r>
+            <w:r>
+              <w:rPr>
+                <w:sz w:val="22"/>
+              </w:rPr>
+              <w:t xml:space="preserve"> la siguiente información sobre </w:t>
+            </w:r>
+            <w:r>
+              <w:rPr>
+                <w:sz w:val="22"/>
+              </w:rPr>
+              <w:t>las donaciones</w:t>
             </w:r>
             <w:r>
               <w:rPr>
@@ -8644,12 +9019,15 @@
                 <w:numId w:val="10"/>
               </w:numPr>
               <w:jc w:val="both"/>
-            </w:pPr>
-            <w:r>
-              <w:rPr>
-                <w:sz w:val="22"/>
-              </w:rPr>
-              <w:t>Identificador unívoco, las preguntas y las respuestas.</w:t>
+              <w:rPr>
+                <w:sz w:val="22"/>
+              </w:rPr>
+            </w:pPr>
+            <w:r>
+              <w:rPr>
+                <w:sz w:val="22"/>
+              </w:rPr>
+              <w:t>Cantidad donada y valor unitario de la misma (ambos atributos son obligatorios).</w:t>
             </w:r>
           </w:p>
           <w:p>
@@ -8660,12 +9038,27 @@
                 <w:numId w:val="10"/>
               </w:numPr>
               <w:jc w:val="both"/>
-            </w:pPr>
-            <w:r>
-              <w:rPr>
-                <w:sz w:val="22"/>
-              </w:rPr>
-              <w:t>Actividad con la que se relaciona.</w:t>
+              <w:rPr>
+                <w:sz w:val="22"/>
+              </w:rPr>
+            </w:pPr>
+            <w:r>
+              <w:rPr>
+                <w:sz w:val="22"/>
+              </w:rPr>
+              <w:t>Tipo de donación</w:t>
+            </w:r>
+            <w:r>
+              <w:rPr>
+                <w:sz w:val="22"/>
+              </w:rPr>
+              <w:t xml:space="preserve"> (obligatorio)</w:t>
+            </w:r>
+            <w:r>
+              <w:rPr>
+                <w:sz w:val="22"/>
+              </w:rPr>
+              <w:t>.</w:t>
             </w:r>
           </w:p>
           <w:p>
@@ -8676,17 +9069,31 @@
                 <w:numId w:val="10"/>
               </w:numPr>
               <w:jc w:val="both"/>
-            </w:pPr>
-            <w:r>
-              <w:rPr>
-                <w:sz w:val="22"/>
-              </w:rPr>
-              <w:t>Usuario con el que se relaciona.</w:t>
-            </w:r>
-          </w:p>
-          <w:p>
-            <w:pPr>
-              <w:pStyle w:val="Sinespaciado"/>
+              <w:rPr>
+                <w:sz w:val="22"/>
+              </w:rPr>
+            </w:pPr>
+            <w:r>
+              <w:rPr>
+                <w:sz w:val="22"/>
+              </w:rPr>
+              <w:t>Donante</w:t>
+            </w:r>
+            <w:r>
+              <w:rPr>
+                <w:sz w:val="22"/>
+              </w:rPr>
+              <w:t xml:space="preserve"> (persona o institución que realiza la donación) (obligatorio)</w:t>
+            </w:r>
+            <w:r>
+              <w:rPr>
+                <w:sz w:val="22"/>
+              </w:rPr>
+              <w:t>.</w:t>
+            </w:r>
+          </w:p>
+          <w:p>
+            <w:pPr>
               <w:jc w:val="both"/>
             </w:pPr>
             <w:r>
@@ -8700,13 +9107,13 @@
               <w:rPr>
                 <w:sz w:val="22"/>
               </w:rPr>
-              <w:t xml:space="preserve"> </w:t>
-            </w:r>
-            <w:r>
-              <w:rPr>
-                <w:sz w:val="22"/>
-              </w:rPr>
-              <w:t>tener conocimiento del desarrollo de la actividad, la valoración de quienes participaron y poder elaborar informes y la memoria del proyecto</w:t>
+              <w:t xml:space="preserve"> tener un inventari</w:t>
+            </w:r>
+            <w:r>
+              <w:rPr>
+                <w:sz w:val="22"/>
+              </w:rPr>
+              <w:t>o de las donaciones que se realizan a la fundación</w:t>
             </w:r>
             <w:r>
               <w:rPr>
@@ -8763,14 +9170,14 @@
                 <w:b/>
                 <w:sz w:val="22"/>
               </w:rPr>
-              <w:t>7</w:t>
-            </w:r>
-            <w:r>
-              <w:rPr>
-                <w:b/>
-                <w:sz w:val="22"/>
-              </w:rPr>
-              <w:t xml:space="preserve"> Oferta de actividades</w:t>
+              <w:t>8</w:t>
+            </w:r>
+            <w:r>
+              <w:rPr>
+                <w:b/>
+                <w:sz w:val="22"/>
+              </w:rPr>
+              <w:t xml:space="preserve"> Información de patrocinadores </w:t>
             </w:r>
           </w:p>
           <w:p>
@@ -8792,19 +9199,7 @@
               <w:rPr>
                 <w:sz w:val="22"/>
               </w:rPr>
-              <w:t xml:space="preserve"> </w:t>
-            </w:r>
-            <w:r>
-              <w:rPr>
-                <w:sz w:val="22"/>
-              </w:rPr>
-              <w:t>usuario</w:t>
-            </w:r>
-            <w:r>
-              <w:rPr>
-                <w:sz w:val="22"/>
-              </w:rPr>
-              <w:t>,</w:t>
+              <w:t xml:space="preserve"> coordinador,</w:t>
             </w:r>
           </w:p>
           <w:p>
@@ -8826,7 +9221,7 @@
               <w:rPr>
                 <w:sz w:val="22"/>
               </w:rPr>
-              <w:t xml:space="preserve"> conocer sobre las actividades:</w:t>
+              <w:t xml:space="preserve"> disponer de la siguiente información sobre los patrocinadores:</w:t>
             </w:r>
           </w:p>
           <w:p>
@@ -8837,15 +9232,54 @@
                 <w:numId w:val="10"/>
               </w:numPr>
               <w:jc w:val="both"/>
-              <w:rPr>
-                <w:sz w:val="22"/>
-              </w:rPr>
-            </w:pPr>
-            <w:r>
-              <w:rPr>
-                <w:sz w:val="22"/>
-              </w:rPr>
-              <w:t>Fecha de realización: fecha de inicio y de fin.</w:t>
+            </w:pPr>
+            <w:r>
+              <w:rPr>
+                <w:sz w:val="22"/>
+              </w:rPr>
+              <w:t>Datos de la empresa: CIF</w:t>
+            </w:r>
+            <w:r>
+              <w:rPr>
+                <w:sz w:val="22"/>
+              </w:rPr>
+              <w:t xml:space="preserve"> (obligatorio)</w:t>
+            </w:r>
+            <w:r>
+              <w:rPr>
+                <w:sz w:val="22"/>
+              </w:rPr>
+              <w:t>,</w:t>
+            </w:r>
+            <w:r>
+              <w:rPr>
+                <w:sz w:val="22"/>
+              </w:rPr>
+              <w:t xml:space="preserve"> nombre</w:t>
+            </w:r>
+            <w:r>
+              <w:rPr>
+                <w:sz w:val="22"/>
+              </w:rPr>
+              <w:t xml:space="preserve"> (obligatorio)</w:t>
+            </w:r>
+            <w:r>
+              <w:rPr>
+                <w:sz w:val="22"/>
+              </w:rPr>
+              <w:t>, dirección, localidad, provincia, código postal, email, teléfono y tipo de patrocinador (oro, plata o bronce)</w:t>
+            </w:r>
+            <w:r>
+              <w:rPr>
+                <w:sz w:val="22"/>
+              </w:rPr>
+              <w:t xml:space="preserve"> (obligatorio)</w:t>
+            </w:r>
+            <w:r>
+              <w:rPr>
+                <w:sz w:val="22"/>
+              </w:rPr>
+              <w:t>.</w:t>
             </w:r>
           </w:p>
           <w:p>
@@ -8856,15 +9290,9 @@
                 <w:numId w:val="10"/>
               </w:numPr>
               <w:jc w:val="both"/>
-              <w:rPr>
-                <w:sz w:val="22"/>
-              </w:rPr>
-            </w:pPr>
-            <w:r>
-              <w:rPr>
-                <w:sz w:val="22"/>
-              </w:rPr>
-              <w:t>Duración.</w:t>
+            </w:pPr>
+            <w:r>
+              <w:t>Financiaciones que realiza.</w:t>
             </w:r>
           </w:p>
           <w:p>
@@ -8875,39 +9303,14 @@
                 <w:numId w:val="10"/>
               </w:numPr>
               <w:jc w:val="both"/>
-              <w:rPr>
-                <w:sz w:val="22"/>
-              </w:rPr>
-            </w:pPr>
-            <w:r>
-              <w:rPr>
-                <w:sz w:val="22"/>
-              </w:rPr>
-              <w:t>Ubicación.</w:t>
+            </w:pPr>
+            <w:r>
+              <w:t>Actividades que financia.</w:t>
             </w:r>
           </w:p>
           <w:p>
             <w:pPr>
               <w:pStyle w:val="Sinespaciado"/>
-              <w:numPr>
-                <w:ilvl w:val="0"/>
-                <w:numId w:val="10"/>
-              </w:numPr>
-              <w:jc w:val="both"/>
-              <w:rPr>
-                <w:sz w:val="22"/>
-              </w:rPr>
-            </w:pPr>
-            <w:r>
-              <w:rPr>
-                <w:sz w:val="22"/>
-              </w:rPr>
-              <w:t>Objetivo de la actividad.</w:t>
-            </w:r>
-          </w:p>
-          <w:p>
-            <w:pPr>
-              <w:pStyle w:val="Sinespaciado"/>
               <w:jc w:val="both"/>
             </w:pPr>
             <w:r>
@@ -8921,13 +9324,13 @@
               <w:rPr>
                 <w:sz w:val="22"/>
               </w:rPr>
-              <w:t xml:space="preserve"> mantenerme informado</w:t>
-            </w:r>
-            <w:r>
-              <w:rPr>
-                <w:sz w:val="22"/>
-              </w:rPr>
-              <w:t xml:space="preserve"> y considerar mi disponibilidad</w:t>
+              <w:t xml:space="preserve"> </w:t>
+            </w:r>
+            <w:r>
+              <w:rPr>
+                <w:sz w:val="22"/>
+              </w:rPr>
+              <w:t>tener una agenda de los patrocinadores que financian las actividades</w:t>
             </w:r>
             <w:r>
               <w:rPr>
@@ -8977,97 +9380,102 @@
                 <w:b/>
                 <w:sz w:val="22"/>
               </w:rPr>
-              <w:t xml:space="preserve">RI </w:t>
-            </w:r>
-            <w:r>
-              <w:rPr>
-                <w:b/>
-                <w:sz w:val="22"/>
-              </w:rPr>
-              <w:t xml:space="preserve">– </w:t>
-            </w:r>
-            <w:r>
-              <w:rPr>
-                <w:b/>
-                <w:sz w:val="22"/>
-              </w:rPr>
-              <w:t>8</w:t>
-            </w:r>
-            <w:r>
-              <w:rPr>
-                <w:b/>
+              <w:t xml:space="preserve">RI – </w:t>
+            </w:r>
+            <w:r>
+              <w:rPr>
+                <w:b/>
+                <w:sz w:val="22"/>
+              </w:rPr>
+              <w:t>9</w:t>
+            </w:r>
+            <w:r>
+              <w:rPr>
+                <w:b/>
+                <w:sz w:val="22"/>
+              </w:rPr>
+              <w:t xml:space="preserve"> Información de </w:t>
+            </w:r>
+            <w:r>
+              <w:rPr>
+                <w:b/>
+                <w:sz w:val="22"/>
+              </w:rPr>
+              <w:t>financiaciones</w:t>
+            </w:r>
+          </w:p>
+          <w:p>
+            <w:pPr>
+              <w:pStyle w:val="Sinespaciado"/>
+              <w:jc w:val="both"/>
+              <w:rPr>
+                <w:sz w:val="22"/>
+              </w:rPr>
+            </w:pPr>
+            <w:r>
+              <w:rPr>
+                <w:b/>
+                <w:sz w:val="22"/>
+              </w:rPr>
+              <w:t>Como</w:t>
+            </w:r>
+            <w:r>
+              <w:rPr>
+                <w:sz w:val="22"/>
+              </w:rPr>
+              <w:t xml:space="preserve"> coordinador,</w:t>
+            </w:r>
+          </w:p>
+          <w:p>
+            <w:pPr>
+              <w:pStyle w:val="Sinespaciado"/>
+              <w:jc w:val="both"/>
+              <w:rPr>
+                <w:sz w:val="22"/>
+              </w:rPr>
+            </w:pPr>
+            <w:r>
+              <w:rPr>
+                <w:b/>
+                <w:sz w:val="22"/>
+              </w:rPr>
+              <w:t>quiero</w:t>
+            </w:r>
+            <w:r>
+              <w:rPr>
                 <w:sz w:val="22"/>
               </w:rPr>
               <w:t xml:space="preserve"> </w:t>
             </w:r>
             <w:r>
               <w:rPr>
-                <w:b/>
-                <w:sz w:val="22"/>
-              </w:rPr>
-              <w:t>Información sobre mensajes</w:t>
-            </w:r>
-          </w:p>
-          <w:p>
-            <w:pPr>
-              <w:pStyle w:val="Sinespaciado"/>
-              <w:jc w:val="both"/>
-              <w:rPr>
-                <w:sz w:val="22"/>
-              </w:rPr>
-            </w:pPr>
-            <w:r>
-              <w:rPr>
-                <w:b/>
-                <w:sz w:val="22"/>
-              </w:rPr>
-              <w:t>Como</w:t>
-            </w:r>
-            <w:r>
-              <w:rPr>
-                <w:sz w:val="22"/>
-              </w:rPr>
-              <w:t xml:space="preserve"> </w:t>
-            </w:r>
-            <w:r>
-              <w:rPr>
-                <w:sz w:val="22"/>
-              </w:rPr>
-              <w:t>coordinador</w:t>
-            </w:r>
-            <w:r>
-              <w:rPr>
-                <w:sz w:val="22"/>
-              </w:rPr>
-              <w:t>,</w:t>
-            </w:r>
-          </w:p>
-          <w:p>
-            <w:pPr>
-              <w:pStyle w:val="Sinespaciado"/>
-              <w:jc w:val="both"/>
-              <w:rPr>
-                <w:sz w:val="22"/>
-              </w:rPr>
-            </w:pPr>
-            <w:r>
-              <w:rPr>
-                <w:b/>
-                <w:sz w:val="22"/>
-              </w:rPr>
-              <w:t>quiero</w:t>
-            </w:r>
-            <w:r>
-              <w:rPr>
-                <w:sz w:val="22"/>
-              </w:rPr>
-              <w:t xml:space="preserve"> </w:t>
-            </w:r>
-            <w:r>
-              <w:rPr>
-                <w:sz w:val="22"/>
-              </w:rPr>
-              <w:t>que los receptores conozcan sobre los mensajes</w:t>
+                <w:sz w:val="22"/>
+              </w:rPr>
+              <w:t>dispone</w:t>
+            </w:r>
+            <w:r>
+              <w:rPr>
+                <w:sz w:val="22"/>
+              </w:rPr>
+              <w:t>r</w:t>
+            </w:r>
+            <w:r>
+              <w:rPr>
+                <w:sz w:val="22"/>
+              </w:rPr>
+              <w:t xml:space="preserve"> de</w:t>
+            </w:r>
+            <w:r>
+              <w:rPr>
+                <w:sz w:val="22"/>
+              </w:rPr>
+              <w:t xml:space="preserve"> la siguiente información sobre </w:t>
+            </w:r>
+            <w:r>
+              <w:rPr>
+                <w:sz w:val="22"/>
+              </w:rPr>
+              <w:t>las financiaciones obtenidas</w:t>
             </w:r>
             <w:r>
               <w:rPr>
@@ -9092,7 +9500,188 @@
               <w:rPr>
                 <w:sz w:val="22"/>
               </w:rPr>
-              <w:t>Identificador unívoco.</w:t>
+              <w:t>Cantidad (obligatorio)</w:t>
+            </w:r>
+            <w:r>
+              <w:rPr>
+                <w:sz w:val="22"/>
+              </w:rPr>
+              <w:t>.</w:t>
+            </w:r>
+          </w:p>
+          <w:p>
+            <w:pPr>
+              <w:jc w:val="both"/>
+            </w:pPr>
+            <w:r>
+              <w:rPr>
+                <w:b/>
+                <w:sz w:val="22"/>
+              </w:rPr>
+              <w:t>para</w:t>
+            </w:r>
+            <w:r>
+              <w:rPr>
+                <w:sz w:val="22"/>
+              </w:rPr>
+              <w:t xml:space="preserve"> </w:t>
+            </w:r>
+            <w:r>
+              <w:rPr>
+                <w:sz w:val="22"/>
+              </w:rPr>
+              <w:t>llevar la contabilidad de los recursos monetarios con los que cuenta cada proyecto, valorar costes y plantear las tasas de inscripción óptimas para cada actividad</w:t>
+            </w:r>
+            <w:r>
+              <w:rPr>
+                <w:sz w:val="22"/>
+              </w:rPr>
+              <w:t>.</w:t>
+            </w:r>
+          </w:p>
+        </w:tc>
+      </w:tr>
+    </w:tbl>
+    <w:p>
+      <w:pPr>
+        <w:jc w:val="both"/>
+      </w:pPr>
+    </w:p>
+    <w:p>
+      <w:pPr>
+        <w:jc w:val="both"/>
+      </w:pPr>
+    </w:p>
+    <w:tbl>
+      <w:tblPr>
+        <w:tblStyle w:val="Tablaconcuadrcula"/>
+        <w:tblW w:w="0" w:type="auto"/>
+        <w:tblLook w:val="04A0" w:firstRow="1" w:lastRow="0" w:firstColumn="1" w:lastColumn="0" w:noHBand="0" w:noVBand="1"/>
+      </w:tblPr>
+      <w:tblGrid>
+        <w:gridCol w:w="8638"/>
+      </w:tblGrid>
+      <w:tr>
+        <w:tc>
+          <w:tcPr>
+            <w:tcW w:w="8638" w:type="dxa"/>
+          </w:tcPr>
+          <w:p>
+            <w:pPr>
+              <w:pStyle w:val="Sinespaciado"/>
+              <w:jc w:val="both"/>
+              <w:rPr>
+                <w:b/>
+                <w:sz w:val="22"/>
+              </w:rPr>
+            </w:pPr>
+            <w:r>
+              <w:rPr>
+                <w:b/>
+                <w:sz w:val="22"/>
+              </w:rPr>
+              <w:t xml:space="preserve">RI – </w:t>
+            </w:r>
+            <w:r>
+              <w:rPr>
+                <w:b/>
+                <w:sz w:val="22"/>
+              </w:rPr>
+              <w:t>10</w:t>
+            </w:r>
+            <w:r>
+              <w:rPr>
+                <w:b/>
+                <w:sz w:val="22"/>
+              </w:rPr>
+              <w:t xml:space="preserve"> Información de </w:t>
+            </w:r>
+            <w:r>
+              <w:rPr>
+                <w:b/>
+                <w:sz w:val="22"/>
+              </w:rPr>
+              <w:t>facturas</w:t>
+            </w:r>
+          </w:p>
+          <w:p>
+            <w:pPr>
+              <w:pStyle w:val="Sinespaciado"/>
+              <w:jc w:val="both"/>
+              <w:rPr>
+                <w:sz w:val="22"/>
+              </w:rPr>
+            </w:pPr>
+            <w:r>
+              <w:rPr>
+                <w:b/>
+                <w:sz w:val="22"/>
+              </w:rPr>
+              <w:t>Como</w:t>
+            </w:r>
+            <w:r>
+              <w:rPr>
+                <w:sz w:val="22"/>
+              </w:rPr>
+              <w:t xml:space="preserve"> coordinador,</w:t>
+            </w:r>
+          </w:p>
+          <w:p>
+            <w:pPr>
+              <w:pStyle w:val="Sinespaciado"/>
+              <w:jc w:val="both"/>
+              <w:rPr>
+                <w:sz w:val="22"/>
+              </w:rPr>
+            </w:pPr>
+            <w:r>
+              <w:rPr>
+                <w:b/>
+                <w:sz w:val="22"/>
+              </w:rPr>
+              <w:t>quiero</w:t>
+            </w:r>
+            <w:r>
+              <w:rPr>
+                <w:sz w:val="22"/>
+              </w:rPr>
+              <w:t xml:space="preserve"> </w:t>
+            </w:r>
+            <w:r>
+              <w:rPr>
+                <w:sz w:val="22"/>
+              </w:rPr>
+              <w:t>dispon</w:t>
+            </w:r>
+            <w:r>
+              <w:rPr>
+                <w:sz w:val="22"/>
+              </w:rPr>
+              <w:t>er</w:t>
+            </w:r>
+            <w:r>
+              <w:rPr>
+                <w:sz w:val="22"/>
+              </w:rPr>
+              <w:t xml:space="preserve"> de</w:t>
+            </w:r>
+            <w:r>
+              <w:rPr>
+                <w:sz w:val="22"/>
+              </w:rPr>
+              <w:t xml:space="preserve"> la siguiente información sobre l</w:t>
+            </w:r>
+            <w:r>
+              <w:rPr>
+                <w:sz w:val="22"/>
+              </w:rPr>
+              <w:t>as facturas</w:t>
+            </w:r>
+            <w:r>
+              <w:rPr>
+                <w:sz w:val="22"/>
+              </w:rPr>
+              <w:t>:</w:t>
             </w:r>
           </w:p>
           <w:p>
@@ -9111,7 +9700,201 @@
               <w:rPr>
                 <w:sz w:val="22"/>
               </w:rPr>
-              <w:t>Asunto.</w:t>
+              <w:t xml:space="preserve">Estado de la factura (pagada, pendiente o anulada) (obligatorio), fecha de emisión (obligatorio), fecha de pago, fecha de vencimiento (obligatorio), </w:t>
+            </w:r>
+            <w:r>
+              <w:rPr>
+                <w:sz w:val="22"/>
+              </w:rPr>
+              <w:t>concepto (obligatorio) e importe (obligatorio)</w:t>
+            </w:r>
+            <w:r>
+              <w:rPr>
+                <w:sz w:val="22"/>
+              </w:rPr>
+              <w:t>.</w:t>
+            </w:r>
+          </w:p>
+          <w:p>
+            <w:pPr>
+              <w:jc w:val="both"/>
+            </w:pPr>
+            <w:r>
+              <w:rPr>
+                <w:b/>
+                <w:sz w:val="22"/>
+              </w:rPr>
+              <w:t>para</w:t>
+            </w:r>
+            <w:r>
+              <w:rPr>
+                <w:sz w:val="22"/>
+              </w:rPr>
+              <w:t xml:space="preserve"> </w:t>
+            </w:r>
+            <w:r>
+              <w:rPr>
+                <w:sz w:val="22"/>
+              </w:rPr>
+              <w:t>llevar la contabilidad de los gastos que generan las actividades, el nivel de cobertura de las diferentes financiaciones, así como tener las cuentas de inscripciones de participación actualizadas</w:t>
+            </w:r>
+            <w:r>
+              <w:rPr>
+                <w:sz w:val="22"/>
+              </w:rPr>
+              <w:t>.</w:t>
+            </w:r>
+          </w:p>
+        </w:tc>
+      </w:tr>
+    </w:tbl>
+    <w:p>
+      <w:pPr>
+        <w:jc w:val="both"/>
+      </w:pPr>
+    </w:p>
+    <w:p>
+      <w:pPr>
+        <w:jc w:val="both"/>
+      </w:pPr>
+    </w:p>
+    <w:tbl>
+      <w:tblPr>
+        <w:tblStyle w:val="Tablaconcuadrcula"/>
+        <w:tblW w:w="0" w:type="auto"/>
+        <w:tblLook w:val="04A0" w:firstRow="1" w:lastRow="0" w:firstColumn="1" w:lastColumn="0" w:noHBand="0" w:noVBand="1"/>
+      </w:tblPr>
+      <w:tblGrid>
+        <w:gridCol w:w="8638"/>
+      </w:tblGrid>
+      <w:tr>
+        <w:tc>
+          <w:tcPr>
+            <w:tcW w:w="8638" w:type="dxa"/>
+          </w:tcPr>
+          <w:p>
+            <w:pPr>
+              <w:pStyle w:val="Sinespaciado"/>
+              <w:jc w:val="both"/>
+              <w:rPr>
+                <w:b/>
+                <w:sz w:val="22"/>
+              </w:rPr>
+            </w:pPr>
+            <w:r>
+              <w:rPr>
+                <w:b/>
+                <w:sz w:val="22"/>
+              </w:rPr>
+              <w:t xml:space="preserve">RI </w:t>
+            </w:r>
+            <w:r>
+              <w:rPr>
+                <w:b/>
+                <w:sz w:val="22"/>
+              </w:rPr>
+              <w:t xml:space="preserve">– </w:t>
+            </w:r>
+            <w:r>
+              <w:rPr>
+                <w:b/>
+                <w:sz w:val="22"/>
+              </w:rPr>
+              <w:t>11</w:t>
+            </w:r>
+            <w:r>
+              <w:rPr>
+                <w:b/>
+                <w:sz w:val="22"/>
+              </w:rPr>
+              <w:t xml:space="preserve"> </w:t>
+            </w:r>
+            <w:r>
+              <w:rPr>
+                <w:b/>
+                <w:sz w:val="22"/>
+              </w:rPr>
+              <w:t>Información sobre mensajes</w:t>
+            </w:r>
+          </w:p>
+          <w:p>
+            <w:pPr>
+              <w:pStyle w:val="Sinespaciado"/>
+              <w:jc w:val="both"/>
+              <w:rPr>
+                <w:sz w:val="22"/>
+              </w:rPr>
+            </w:pPr>
+            <w:r>
+              <w:rPr>
+                <w:b/>
+                <w:sz w:val="22"/>
+              </w:rPr>
+              <w:t>Como</w:t>
+            </w:r>
+            <w:r>
+              <w:rPr>
+                <w:sz w:val="22"/>
+              </w:rPr>
+              <w:t xml:space="preserve"> </w:t>
+            </w:r>
+            <w:r>
+              <w:rPr>
+                <w:sz w:val="22"/>
+              </w:rPr>
+              <w:t>coordinador</w:t>
+            </w:r>
+            <w:r>
+              <w:rPr>
+                <w:sz w:val="22"/>
+              </w:rPr>
+              <w:t>,</w:t>
+            </w:r>
+          </w:p>
+          <w:p>
+            <w:pPr>
+              <w:pStyle w:val="Sinespaciado"/>
+              <w:jc w:val="both"/>
+              <w:rPr>
+                <w:sz w:val="22"/>
+              </w:rPr>
+            </w:pPr>
+            <w:r>
+              <w:rPr>
+                <w:b/>
+                <w:sz w:val="22"/>
+              </w:rPr>
+              <w:t>quiero</w:t>
+            </w:r>
+            <w:r>
+              <w:rPr>
+                <w:sz w:val="22"/>
+              </w:rPr>
+              <w:t xml:space="preserve"> </w:t>
+            </w:r>
+            <w:r>
+              <w:rPr>
+                <w:sz w:val="22"/>
+              </w:rPr>
+              <w:t>disponer de la siguiente información</w:t>
+            </w:r>
+            <w:r>
+              <w:rPr>
+                <w:sz w:val="22"/>
+              </w:rPr>
+              <w:t xml:space="preserve"> sobre l</w:t>
+            </w:r>
+            <w:r>
+              <w:rPr>
+                <w:sz w:val="22"/>
+              </w:rPr>
+              <w:t>os mensajes que se emiten</w:t>
+            </w:r>
+            <w:r>
+              <w:rPr>
+                <w:sz w:val="22"/>
+              </w:rPr>
+              <w:t>:</w:t>
             </w:r>
           </w:p>
           <w:p>
@@ -9122,58 +9905,17 @@
                 <w:numId w:val="10"/>
               </w:numPr>
               <w:jc w:val="both"/>
-              <w:rPr>
-                <w:sz w:val="22"/>
-              </w:rPr>
-            </w:pPr>
-            <w:r>
-              <w:rPr>
-                <w:sz w:val="22"/>
-              </w:rPr>
-              <w:t xml:space="preserve">Contenido. </w:t>
+            </w:pPr>
+            <w:r>
+              <w:rPr>
+                <w:sz w:val="22"/>
+              </w:rPr>
+              <w:t>Tipo de mensaje (email, newsletter o informe), fecha de envío, asunto, contenido (todos los atributos son obligatorios).</w:t>
             </w:r>
           </w:p>
           <w:p>
             <w:pPr>
               <w:pStyle w:val="Sinespaciado"/>
-              <w:numPr>
-                <w:ilvl w:val="0"/>
-                <w:numId w:val="10"/>
-              </w:numPr>
-              <w:jc w:val="both"/>
-              <w:rPr>
-                <w:sz w:val="22"/>
-              </w:rPr>
-            </w:pPr>
-            <w:r>
-              <w:rPr>
-                <w:sz w:val="22"/>
-              </w:rPr>
-              <w:t xml:space="preserve">Fecha de envío. </w:t>
-            </w:r>
-          </w:p>
-          <w:p>
-            <w:pPr>
-              <w:pStyle w:val="Sinespaciado"/>
-              <w:numPr>
-                <w:ilvl w:val="0"/>
-                <w:numId w:val="10"/>
-              </w:numPr>
-              <w:jc w:val="both"/>
-              <w:rPr>
-                <w:sz w:val="22"/>
-              </w:rPr>
-            </w:pPr>
-            <w:r>
-              <w:rPr>
-                <w:sz w:val="22"/>
-              </w:rPr>
-              <w:t>Tipo de mensaje.</w:t>
-            </w:r>
-          </w:p>
-          <w:p>
-            <w:pPr>
-              <w:pStyle w:val="Sinespaciado"/>
               <w:jc w:val="both"/>
             </w:pPr>
             <w:r>
@@ -9187,13 +9929,13 @@
               <w:rPr>
                 <w:sz w:val="22"/>
               </w:rPr>
-              <w:t xml:space="preserve"> mantenerme informado</w:t>
-            </w:r>
-            <w:r>
-              <w:rPr>
-                <w:sz w:val="22"/>
-              </w:rPr>
-              <w:t xml:space="preserve"> y considerar mi disponibilidad</w:t>
+              <w:t xml:space="preserve"> </w:t>
+            </w:r>
+            <w:r>
+              <w:rPr>
+                <w:sz w:val="22"/>
+              </w:rPr>
+              <w:t>contar con una relación completa de todas las comunicaciones que inicia la fundación</w:t>
             </w:r>
             <w:r>
               <w:rPr>
@@ -9205,6 +9947,146 @@
         </w:tc>
       </w:tr>
     </w:tbl>
+    <w:p>
+      <w:pPr>
+        <w:jc w:val="both"/>
+      </w:pPr>
+    </w:p>
+    <w:p>
+      <w:pPr>
+        <w:jc w:val="both"/>
+      </w:pPr>
+    </w:p>
+    <w:p>
+      <w:pPr>
+        <w:jc w:val="both"/>
+      </w:pPr>
+    </w:p>
+    <w:p>
+      <w:pPr>
+        <w:jc w:val="both"/>
+      </w:pPr>
+    </w:p>
+    <w:p>
+      <w:pPr>
+        <w:jc w:val="both"/>
+      </w:pPr>
+    </w:p>
+    <w:p>
+      <w:pPr>
+        <w:jc w:val="both"/>
+      </w:pPr>
+    </w:p>
+    <w:p>
+      <w:pPr>
+        <w:jc w:val="both"/>
+      </w:pPr>
+    </w:p>
+    <w:p>
+      <w:pPr>
+        <w:jc w:val="both"/>
+      </w:pPr>
+    </w:p>
+    <w:p>
+      <w:pPr>
+        <w:jc w:val="both"/>
+      </w:pPr>
+    </w:p>
+    <w:p>
+      <w:pPr>
+        <w:jc w:val="both"/>
+      </w:pPr>
+    </w:p>
+    <w:p>
+      <w:pPr>
+        <w:jc w:val="both"/>
+      </w:pPr>
+    </w:p>
+    <w:p>
+      <w:pPr>
+        <w:jc w:val="both"/>
+      </w:pPr>
+    </w:p>
+    <w:p>
+      <w:pPr>
+        <w:jc w:val="both"/>
+      </w:pPr>
+    </w:p>
+    <w:p>
+      <w:pPr>
+        <w:jc w:val="both"/>
+      </w:pPr>
+    </w:p>
+    <w:p>
+      <w:pPr>
+        <w:jc w:val="both"/>
+      </w:pPr>
+    </w:p>
+    <w:p>
+      <w:pPr>
+        <w:jc w:val="both"/>
+      </w:pPr>
+    </w:p>
+    <w:p>
+      <w:pPr>
+        <w:jc w:val="both"/>
+      </w:pPr>
+    </w:p>
+    <w:p>
+      <w:pPr>
+        <w:jc w:val="both"/>
+      </w:pPr>
+    </w:p>
+    <w:p>
+      <w:pPr>
+        <w:jc w:val="both"/>
+      </w:pPr>
+    </w:p>
+    <w:p>
+      <w:pPr>
+        <w:jc w:val="both"/>
+      </w:pPr>
+    </w:p>
+    <w:p>
+      <w:pPr>
+        <w:jc w:val="both"/>
+      </w:pPr>
+    </w:p>
+    <w:p>
+      <w:pPr>
+        <w:jc w:val="both"/>
+      </w:pPr>
+    </w:p>
+    <w:p>
+      <w:pPr>
+        <w:jc w:val="both"/>
+      </w:pPr>
+    </w:p>
+    <w:p>
+      <w:pPr>
+        <w:jc w:val="both"/>
+      </w:pPr>
+    </w:p>
+    <w:p>
+      <w:pPr>
+        <w:jc w:val="both"/>
+      </w:pPr>
+    </w:p>
+    <w:p>
+      <w:pPr>
+        <w:jc w:val="both"/>
+      </w:pPr>
+    </w:p>
+    <w:p>
+      <w:pPr>
+        <w:jc w:val="both"/>
+      </w:pPr>
+    </w:p>
+    <w:p>
+      <w:pPr>
+        <w:jc w:val="both"/>
+      </w:pPr>
+    </w:p>
     <w:p>
       <w:pPr>
         <w:jc w:val="both"/>
@@ -11420,7 +12302,15 @@
                 <w:sz w:val="22"/>
                 <w:szCs w:val="22"/>
               </w:rPr>
-              <w:t xml:space="preserve"> newsletter</w:t>
+              <w:t xml:space="preserve"> </w:t>
+            </w:r>
+            <w:proofErr w:type="spellStart"/>
+            <w:r>
+              <w:rPr>
+                <w:sz w:val="22"/>
+                <w:szCs w:val="22"/>
+              </w:rPr>
+              <w:t>newsletter</w:t>
             </w:r>
             <w:r>
               <w:rPr>
@@ -11429,6 +12319,7 @@
               </w:rPr>
               <w:t>s</w:t>
             </w:r>
+            <w:proofErr w:type="spellEnd"/>
             <w:r>
               <w:rPr>
                 <w:sz w:val="22"/>
@@ -11717,8 +12608,17 @@
                 <w:sz w:val="22"/>
                 <w:szCs w:val="22"/>
               </w:rPr>
-              <w:t>que se clasifique a</w:t>
-            </w:r>
+              <w:t xml:space="preserve">que se clasifique </w:t>
+            </w:r>
+            <w:proofErr w:type="gramStart"/>
+            <w:r>
+              <w:rPr>
+                <w:sz w:val="22"/>
+                <w:szCs w:val="22"/>
+              </w:rPr>
+              <w:t>a</w:t>
+            </w:r>
+            <w:proofErr w:type="gramEnd"/>
             <w:r>
               <w:rPr>
                 <w:sz w:val="22"/>
@@ -11999,7 +12899,23 @@
                 <w:sz w:val="22"/>
                 <w:szCs w:val="22"/>
               </w:rPr>
-              <w:t xml:space="preserve"> nid y </w:t>
+              <w:t xml:space="preserve"> </w:t>
+            </w:r>
+            <w:proofErr w:type="spellStart"/>
+            <w:r>
+              <w:rPr>
+                <w:sz w:val="22"/>
+                <w:szCs w:val="22"/>
+              </w:rPr>
+              <w:t>nid</w:t>
+            </w:r>
+            <w:proofErr w:type="spellEnd"/>
+            <w:r>
+              <w:rPr>
+                <w:sz w:val="22"/>
+                <w:szCs w:val="22"/>
+              </w:rPr>
+              <w:t xml:space="preserve"> y </w:t>
             </w:r>
             <w:r>
               <w:rPr>
@@ -12111,7 +13027,23 @@
                 <w:sz w:val="22"/>
                 <w:szCs w:val="22"/>
               </w:rPr>
-              <w:t>Una persona intenta realizar una donación sin facilitar mínimo nid y correo electrónico o teléfono, se rechaza su donación.</w:t>
+              <w:t xml:space="preserve">Una persona intenta realizar una donación sin facilitar mínimo </w:t>
+            </w:r>
+            <w:proofErr w:type="spellStart"/>
+            <w:r>
+              <w:rPr>
+                <w:sz w:val="22"/>
+                <w:szCs w:val="22"/>
+              </w:rPr>
+              <w:t>nid</w:t>
+            </w:r>
+            <w:proofErr w:type="spellEnd"/>
+            <w:r>
+              <w:rPr>
+                <w:sz w:val="22"/>
+                <w:szCs w:val="22"/>
+              </w:rPr>
+              <w:t xml:space="preserve"> y correo electrónico o teléfono, se rechaza su donación.</w:t>
             </w:r>
           </w:p>
           <w:p>
@@ -12132,7 +13064,23 @@
                 <w:sz w:val="22"/>
                 <w:szCs w:val="22"/>
               </w:rPr>
-              <w:t>Una persona intenta realizar una donación facilitando al menos nid y correo electrónico o teléfono, se acepta su donación.</w:t>
+              <w:t xml:space="preserve">Una persona intenta realizar una donación facilitando al menos </w:t>
+            </w:r>
+            <w:proofErr w:type="spellStart"/>
+            <w:r>
+              <w:rPr>
+                <w:sz w:val="22"/>
+                <w:szCs w:val="22"/>
+              </w:rPr>
+              <w:t>nid</w:t>
+            </w:r>
+            <w:proofErr w:type="spellEnd"/>
+            <w:r>
+              <w:rPr>
+                <w:sz w:val="22"/>
+                <w:szCs w:val="22"/>
+              </w:rPr>
+              <w:t xml:space="preserve"> y correo electrónico o teléfono, se acepta su donación.</w:t>
             </w:r>
           </w:p>
         </w:tc>
@@ -12925,15 +13873,7 @@
                 <w:sz w:val="22"/>
                 <w:szCs w:val="22"/>
               </w:rPr>
-              <w:t>16</w:t>
-            </w:r>
-            <w:r>
-              <w:rPr>
-                <w:b/>
-                <w:sz w:val="22"/>
-                <w:szCs w:val="22"/>
-              </w:rPr>
-              <w:t xml:space="preserve"> Mínimo de voluntarios</w:t>
+              <w:t>16 Mínimo de voluntarios</w:t>
             </w:r>
           </w:p>
           <w:p>
@@ -12996,21 +13936,7 @@
                 <w:sz w:val="22"/>
                 <w:szCs w:val="22"/>
               </w:rPr>
-              <w:t xml:space="preserve">recibir </w:t>
-            </w:r>
-            <w:r>
-              <w:rPr>
-                <w:sz w:val="22"/>
-                <w:szCs w:val="22"/>
-              </w:rPr>
-              <w:t>todos los cuestionarios realizados por voluntarios y participantes</w:t>
-            </w:r>
-            <w:r>
-              <w:rPr>
-                <w:sz w:val="22"/>
-                <w:szCs w:val="22"/>
-              </w:rPr>
-              <w:t xml:space="preserve"> en un plazo máximo de diez días una vez finalizada una actividad,</w:t>
+              <w:t>recibir todos los cuestionarios realizados por voluntarios y participantes en un plazo máximo de diez días una vez finalizada una actividad,</w:t>
             </w:r>
           </w:p>
           <w:p>
@@ -13180,71 +14106,14 @@
                 <w:sz w:val="22"/>
                 <w:szCs w:val="22"/>
               </w:rPr>
-              <w:t>.2</w:t>
-            </w:r>
-            <w:r>
-              <w:rPr>
-                <w:b/>
-                <w:sz w:val="22"/>
-                <w:szCs w:val="22"/>
-              </w:rPr>
-              <w:t xml:space="preserve">: </w:t>
-            </w:r>
-            <w:r>
-              <w:rPr>
-                <w:sz w:val="22"/>
-                <w:szCs w:val="22"/>
-              </w:rPr>
-              <w:t xml:space="preserve">Se </w:t>
-            </w:r>
-            <w:r>
-              <w:rPr>
-                <w:sz w:val="22"/>
-                <w:szCs w:val="22"/>
-              </w:rPr>
-              <w:t xml:space="preserve">intenta </w:t>
-            </w:r>
-            <w:r>
-              <w:rPr>
-                <w:sz w:val="22"/>
-                <w:szCs w:val="22"/>
-              </w:rPr>
-              <w:t>realiza</w:t>
-            </w:r>
-            <w:r>
-              <w:rPr>
-                <w:sz w:val="22"/>
-                <w:szCs w:val="22"/>
-              </w:rPr>
-              <w:t>r</w:t>
-            </w:r>
-            <w:r>
-              <w:rPr>
-                <w:sz w:val="22"/>
-                <w:szCs w:val="22"/>
-              </w:rPr>
-              <w:t xml:space="preserve"> un cuestionario por un voluntario o participante </w:t>
-            </w:r>
-            <w:r>
-              <w:rPr>
-                <w:sz w:val="22"/>
-                <w:szCs w:val="22"/>
-              </w:rPr>
-              <w:t>fuera</w:t>
-            </w:r>
-            <w:r>
-              <w:rPr>
-                <w:sz w:val="22"/>
-                <w:szCs w:val="22"/>
-              </w:rPr>
-              <w:t xml:space="preserve"> del plazo, el cuestionario </w:t>
-            </w:r>
-            <w:r>
-              <w:rPr>
-                <w:sz w:val="22"/>
-                <w:szCs w:val="22"/>
-              </w:rPr>
-              <w:t>no puede realizarse</w:t>
+              <w:t xml:space="preserve">.2: </w:t>
+            </w:r>
+            <w:r>
+              <w:rPr>
+                <w:sz w:val="22"/>
+                <w:szCs w:val="22"/>
+              </w:rPr>
+              <w:t>Se intenta realizar un cuestionario por un voluntario o participante fuera del plazo, el cuestionario no puede realizarse</w:t>
             </w:r>
           </w:p>
           <w:p>
@@ -14017,7 +14886,23 @@
                 <w:sz w:val="22"/>
                 <w:szCs w:val="22"/>
               </w:rPr>
-              <w:t xml:space="preserve"> gestionar el envío de diferentes tipos de newsletters según las condiciones o características de los </w:t>
+              <w:t xml:space="preserve"> gestionar el envío de diferentes tipos de </w:t>
+            </w:r>
+            <w:proofErr w:type="spellStart"/>
+            <w:r>
+              <w:rPr>
+                <w:sz w:val="22"/>
+                <w:szCs w:val="22"/>
+              </w:rPr>
+              <w:t>newsletters</w:t>
+            </w:r>
+            <w:proofErr w:type="spellEnd"/>
+            <w:r>
+              <w:rPr>
+                <w:sz w:val="22"/>
+                <w:szCs w:val="22"/>
+              </w:rPr>
+              <w:t xml:space="preserve"> según las condiciones o características de los </w:t>
             </w:r>
             <w:r>
               <w:rPr>
@@ -15550,15 +16435,7 @@
                 <w:sz w:val="22"/>
                 <w:szCs w:val="22"/>
               </w:rPr>
-              <w:t>RF – 14</w:t>
-            </w:r>
-            <w:r>
-              <w:rPr>
-                <w:b/>
-                <w:sz w:val="22"/>
-                <w:szCs w:val="22"/>
-              </w:rPr>
-              <w:t xml:space="preserve"> Informe de patrocinio</w:t>
+              <w:t>RF – 14 Informe de patrocinio</w:t>
             </w:r>
           </w:p>
           <w:p>
@@ -15687,15 +16564,7 @@
                 <w:sz w:val="22"/>
                 <w:szCs w:val="22"/>
               </w:rPr>
-              <w:t>RF – 15</w:t>
-            </w:r>
-            <w:r>
-              <w:rPr>
-                <w:b/>
-                <w:sz w:val="22"/>
-                <w:szCs w:val="22"/>
-              </w:rPr>
-              <w:t xml:space="preserve"> Informe de donantes</w:t>
+              <w:t>RF – 15 Informe de donantes</w:t>
             </w:r>
           </w:p>
           <w:p>
@@ -17938,7 +18807,23 @@
                 <w:sz w:val="22"/>
                 <w:szCs w:val="22"/>
               </w:rPr>
-              <w:t xml:space="preserve">Microsoft Edge </w:t>
+              <w:t xml:space="preserve">Microsoft </w:t>
+            </w:r>
+            <w:proofErr w:type="spellStart"/>
+            <w:r>
+              <w:rPr>
+                <w:sz w:val="22"/>
+                <w:szCs w:val="22"/>
+              </w:rPr>
+              <w:t>Edge</w:t>
+            </w:r>
+            <w:proofErr w:type="spellEnd"/>
+            <w:r>
+              <w:rPr>
+                <w:sz w:val="22"/>
+                <w:szCs w:val="22"/>
+              </w:rPr>
+              <w:t xml:space="preserve"> </w:t>
             </w:r>
             <w:r>
               <w:rPr>
@@ -18891,7 +19776,21 @@
         <w:rPr>
           <w:lang w:val="en-US"/>
         </w:rPr>
-        <w:t>El proyec1 genera 4 facturas (fact1, fact2, fact3, fact4).</w:t>
+        <w:t xml:space="preserve">El proyec1 genera 4 </w:t>
+      </w:r>
+      <w:proofErr w:type="spellStart"/>
+      <w:r>
+        <w:rPr>
+          <w:lang w:val="en-US"/>
+        </w:rPr>
+        <w:t>facturas</w:t>
+      </w:r>
+      <w:proofErr w:type="spellEnd"/>
+      <w:r>
+        <w:rPr>
+          <w:lang w:val="en-US"/>
+        </w:rPr>
+        <w:t xml:space="preserve"> (fact1, fact2, fact3, fact4).</w:t>
       </w:r>
     </w:p>
     <w:p>
@@ -19213,7 +20112,21 @@
         <w:rPr>
           <w:lang w:val="en-US"/>
         </w:rPr>
-        <w:t>El proyec1 genera 4 facturas (fact1, fact2, fact3, fact4).</w:t>
+        <w:t xml:space="preserve">El proyec1 genera 4 </w:t>
+      </w:r>
+      <w:proofErr w:type="spellStart"/>
+      <w:r>
+        <w:rPr>
+          <w:lang w:val="en-US"/>
+        </w:rPr>
+        <w:t>facturas</w:t>
+      </w:r>
+      <w:proofErr w:type="spellEnd"/>
+      <w:r>
+        <w:rPr>
+          <w:lang w:val="en-US"/>
+        </w:rPr>
+        <w:t xml:space="preserve"> (fact1, fact2, fact3, fact4).</w:t>
       </w:r>
     </w:p>
     <w:p>
@@ -19631,7 +20544,15 @@
         <w:jc w:val="both"/>
       </w:pPr>
       <w:r>
-        <w:t>El coordinador c1 envía 5 mensajes (m1, m2, ..., m5). El mensaje m1, de tipo newsletter, lo envía al voluntario v1, al participarte part2 y al tutor legal t1. El mensaje m2, de tipo email, lo envía al patrocinador pt1 de tipo oro. El mensaje m3, de tipo sms, lo envía al voluntario v2. El mensaje m4, de tipo email, lo envía al donante d1. Por último, el mensaje m5, de tipo informe, lo envía al patrocinador pt2, de tipo plata.</w:t>
+        <w:t xml:space="preserve">El coordinador c1 envía 5 mensajes (m1, m2, ..., m5). El mensaje m1, de tipo newsletter, lo envía al voluntario v1, al participarte part2 y al tutor legal t1. El mensaje m2, de tipo email, lo envía al patrocinador pt1 de tipo oro. El mensaje m3, de tipo </w:t>
+      </w:r>
+      <w:proofErr w:type="spellStart"/>
+      <w:r>
+        <w:t>sms</w:t>
+      </w:r>
+      <w:proofErr w:type="spellEnd"/>
+      <w:r>
+        <w:t>, lo envía al voluntario v2. El mensaje m4, de tipo email, lo envía al donante d1. Por último, el mensaje m5, de tipo informe, lo envía al patrocinador pt2, de tipo plata.</w:t>
       </w:r>
     </w:p>
     <w:p>
@@ -19670,7 +20591,15 @@
         <w:jc w:val="both"/>
       </w:pPr>
       <w:r>
-        <w:t>El donante d1 hace una donación dn1, en la cual se dona el tipoDonación td1.</w:t>
+        <w:t xml:space="preserve">El donante d1 hace una donación dn1, en la cual se dona el </w:t>
+      </w:r>
+      <w:proofErr w:type="spellStart"/>
+      <w:r>
+        <w:t>tipoDonación</w:t>
+      </w:r>
+      <w:proofErr w:type="spellEnd"/>
+      <w:r>
+        <w:t xml:space="preserve"> td1.</w:t>
       </w:r>
     </w:p>
     <w:p/>
@@ -19771,10 +20700,10 @@
             <v:path o:extrusionok="f" gradientshapeok="t" o:connecttype="rect"/>
             <o:lock v:ext="edit" aspectratio="t"/>
           </v:shapetype>
-          <v:shape id="_x0000_i1025" type="#_x0000_t75" alt="" style="width:480.6pt;height:296.75pt;mso-width-percent:0;mso-height-percent:0;mso-width-percent:0;mso-height-percent:0" o:ole="">
+          <v:shape id="_x0000_i1030" type="#_x0000_t75" alt="" style="width:481.15pt;height:296.75pt;mso-width-percent:0;mso-height-percent:0;mso-width-percent:0;mso-height-percent:0" o:ole="">
             <v:imagedata r:id="rId13" o:title=""/>
           </v:shape>
-          <o:OLEObject Type="Embed" ProgID="Excel.Sheet.12" ShapeID="_x0000_i1025" DrawAspect="Content" ObjectID="_1606244785" r:id="rId14"/>
+          <o:OLEObject Type="Embed" ProgID="Excel.Sheet.12" ShapeID="_x0000_i1030" DrawAspect="Content" ObjectID="_1606322896" r:id="rId14"/>
         </w:object>
       </w:r>
     </w:p>
@@ -19819,10 +20748,10 @@
           <w:noProof/>
         </w:rPr>
         <w:object w:dxaOrig="21823" w:dyaOrig="6958">
-          <v:shape id="_x0000_i1026" type="#_x0000_t75" alt="" style="width:716.9pt;height:226.85pt;mso-width-percent:0;mso-height-percent:0;mso-width-percent:0;mso-height-percent:0" o:ole="">
+          <v:shape id="_x0000_i1029" type="#_x0000_t75" alt="" style="width:716.9pt;height:226.85pt;mso-width-percent:0;mso-height-percent:0;mso-width-percent:0;mso-height-percent:0" o:ole="">
             <v:imagedata r:id="rId15" o:title=""/>
           </v:shape>
-          <o:OLEObject Type="Embed" ProgID="Excel.Sheet.12" ShapeID="_x0000_i1026" DrawAspect="Content" ObjectID="_1606244786" r:id="rId16"/>
+          <o:OLEObject Type="Embed" ProgID="Excel.Sheet.12" ShapeID="_x0000_i1029" DrawAspect="Content" ObjectID="_1606322897" r:id="rId16"/>
         </w:object>
       </w:r>
     </w:p>
@@ -19863,10 +20792,10 @@
           <w:noProof/>
         </w:rPr>
         <w:object w:dxaOrig="11505" w:dyaOrig="5427">
-          <v:shape id="_x0000_i1027" type="#_x0000_t75" alt="" style="width:514.25pt;height:243.15pt;mso-width-percent:0;mso-height-percent:0;mso-width-percent:0;mso-height-percent:0" o:ole="">
+          <v:shape id="_x0000_i1028" type="#_x0000_t75" alt="" style="width:514.25pt;height:243.15pt;mso-width-percent:0;mso-height-percent:0;mso-width-percent:0;mso-height-percent:0" o:ole="">
             <v:imagedata r:id="rId17" o:title=""/>
           </v:shape>
-          <o:OLEObject Type="Embed" ProgID="Excel.Sheet.12" ShapeID="_x0000_i1027" DrawAspect="Content" ObjectID="_1606244787" r:id="rId18"/>
+          <o:OLEObject Type="Embed" ProgID="Excel.Sheet.12" ShapeID="_x0000_i1028" DrawAspect="Content" ObjectID="_1606322898" r:id="rId18"/>
         </w:object>
       </w:r>
     </w:p>
@@ -19905,10 +20834,10 @@
           <w:noProof/>
         </w:rPr>
         <w:object w:dxaOrig="21715" w:dyaOrig="5427">
-          <v:shape id="_x0000_i1028" type="#_x0000_t75" alt="" style="width:733.95pt;height:183.7pt;mso-width-percent:0;mso-height-percent:0;mso-width-percent:0;mso-height-percent:0" o:ole="">
+          <v:shape id="_x0000_i1027" type="#_x0000_t75" alt="" style="width:733.95pt;height:184.25pt;mso-width-percent:0;mso-height-percent:0;mso-width-percent:0;mso-height-percent:0" o:ole="">
             <v:imagedata r:id="rId19" o:title=""/>
           </v:shape>
-          <o:OLEObject Type="Embed" ProgID="Excel.Sheet.12" ShapeID="_x0000_i1028" DrawAspect="Content" ObjectID="_1606244788" r:id="rId20"/>
+          <o:OLEObject Type="Embed" ProgID="Excel.Sheet.12" ShapeID="_x0000_i1027" DrawAspect="Content" ObjectID="_1606322899" r:id="rId20"/>
         </w:object>
       </w:r>
     </w:p>
@@ -19947,10 +20876,10 @@
           <w:noProof/>
         </w:rPr>
         <w:object w:dxaOrig="14839" w:dyaOrig="10933">
-          <v:shape id="_x0000_i1029" type="#_x0000_t75" alt="" style="width:527.55pt;height:389.75pt;mso-width-percent:0;mso-height-percent:0;mso-width-percent:0;mso-height-percent:0" o:ole="">
+          <v:shape id="_x0000_i1026" type="#_x0000_t75" alt="" style="width:528.25pt;height:389.75pt;mso-width-percent:0;mso-height-percent:0;mso-width-percent:0;mso-height-percent:0" o:ole="">
             <v:imagedata r:id="rId21" o:title=""/>
           </v:shape>
-          <o:OLEObject Type="Embed" ProgID="Excel.Sheet.12" ShapeID="_x0000_i1029" DrawAspect="Content" ObjectID="_1606244789" r:id="rId22"/>
+          <o:OLEObject Type="Embed" ProgID="Excel.Sheet.12" ShapeID="_x0000_i1026" DrawAspect="Content" ObjectID="_1606322900" r:id="rId22"/>
         </w:object>
       </w:r>
     </w:p>
@@ -19980,10 +20909,10 @@
           <w:noProof/>
         </w:rPr>
         <w:object w:dxaOrig="25048" w:dyaOrig="10933">
-          <v:shape id="_x0000_i1030" type="#_x0000_t75" alt="" style="width:731.4pt;height:319.25pt;mso-width-percent:0;mso-height-percent:0;mso-width-percent:0;mso-height-percent:0" o:ole="">
+          <v:shape id="_x0000_i1025" type="#_x0000_t75" alt="" style="width:731.4pt;height:319.25pt;mso-width-percent:0;mso-height-percent:0;mso-width-percent:0;mso-height-percent:0" o:ole="">
             <v:imagedata r:id="rId23" o:title=""/>
           </v:shape>
-          <o:OLEObject Type="Embed" ProgID="Excel.Sheet.12" ShapeID="_x0000_i1030" DrawAspect="Content" ObjectID="_1606244790" r:id="rId24"/>
+          <o:OLEObject Type="Embed" ProgID="Excel.Sheet.12" ShapeID="_x0000_i1025" DrawAspect="Content" ObjectID="_1606322901" r:id="rId24"/>
         </w:object>
       </w:r>
     </w:p>
@@ -20124,7 +21053,7 @@
                 <v:stroke joinstyle="miter"/>
                 <v:path gradientshapeok="t" o:connecttype="rect"/>
               </v:shapetype>
-              <v:shape id="3 Cuadro de texto" o:spid="_x0000_s1026" type="#_x0000_t202" style="position:absolute;left:0;text-align:left;margin-left:35.15pt;margin-top:442.9pt;width:354.6pt;height:.05pt;z-index:251658240;visibility:visible;mso-wrap-style:square;mso-wrap-distance-left:9pt;mso-wrap-distance-top:0;mso-wrap-distance-right:9pt;mso-wrap-distance-bottom:0;mso-position-horizontal:absolute;mso-position-horizontal-relative:text;mso-position-vertical:absolute;mso-position-vertical-relative:text;v-text-anchor:top" o:gfxdata="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" stroked="f">
+              <v:shape id="3 Cuadro de texto" o:spid="_x0000_s1026" type="#_x0000_t202" style="position:absolute;left:0;text-align:left;margin-left:35.15pt;margin-top:442.9pt;width:354.6pt;height:.05pt;z-index:251658240;visibility:visible;mso-wrap-style:square;mso-wrap-distance-left:9pt;mso-wrap-distance-top:0;mso-wrap-distance-right:9pt;mso-wrap-distance-bottom:0;mso-position-horizontal:absolute;mso-position-horizontal-relative:text;mso-position-vertical:absolute;mso-position-vertical-relative:text;v-text-anchor:top" o:gfxdata="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" stroked="f">
                 <v:textbox style="mso-fit-shape-to-text:t" inset="0,0,0,0">
                   <w:txbxContent>
                     <w:p>
@@ -20610,8 +21539,16 @@
               <w:rPr>
                 <w:sz w:val="22"/>
               </w:rPr>
-              <w:t>Cristina Caro Caro</w:t>
-            </w:r>
+              <w:t xml:space="preserve">Cristina Caro </w:t>
+            </w:r>
+            <w:proofErr w:type="spellStart"/>
+            <w:r>
+              <w:rPr>
+                <w:sz w:val="22"/>
+              </w:rPr>
+              <w:t>Caro</w:t>
+            </w:r>
+            <w:proofErr w:type="spellEnd"/>
           </w:p>
         </w:tc>
         <w:tc>
@@ -20977,8 +21914,16 @@
               <w:rPr>
                 <w:sz w:val="22"/>
               </w:rPr>
-              <w:t>Fdo.: Cristina Caro Caro</w:t>
-            </w:r>
+              <w:t xml:space="preserve">Fdo.: Cristina Caro </w:t>
+            </w:r>
+            <w:proofErr w:type="spellStart"/>
+            <w:r>
+              <w:rPr>
+                <w:sz w:val="22"/>
+              </w:rPr>
+              <w:t>Caro</w:t>
+            </w:r>
+            <w:proofErr w:type="spellEnd"/>
           </w:p>
           <w:p>
             <w:pPr>
@@ -21034,7 +21979,21 @@
         <w:rPr>
           <w:sz w:val="22"/>
         </w:rPr>
-        <w:t>Cristina Caro Caro, en representación de la Fundación Deporte y Desafío, es coordinadora de programas deportivos en dicha institución. Junto con otras tres coordinadoras, forma un equipo encargado de la gestión íntegra de los diferentes programas deportivos y actividades que ofrece la fundación a sus participantes.</w:t>
+        <w:t xml:space="preserve">Cristina Caro </w:t>
+      </w:r>
+      <w:proofErr w:type="spellStart"/>
+      <w:r>
+        <w:rPr>
+          <w:sz w:val="22"/>
+        </w:rPr>
+        <w:t>Caro</w:t>
+      </w:r>
+      <w:proofErr w:type="spellEnd"/>
+      <w:r>
+        <w:rPr>
+          <w:sz w:val="22"/>
+        </w:rPr>
+        <w:t>, en representación de la Fundación Deporte y Desafío, es coordinadora de programas deportivos en dicha institución. Junto con otras tres coordinadoras, forma un equipo encargado de la gestión íntegra de los diferentes programas deportivos y actividades que ofrece la fundación a sus participantes.</w:t>
       </w:r>
     </w:p>
     <w:p>
@@ -21132,7 +22091,21 @@
         <w:rPr>
           <w:sz w:val="22"/>
         </w:rPr>
-        <w:t>Fue fundada en 1998 por Jorge Pérez de Leza, a raíz de sufrir éste un accidente y quedar en silla de ruedas. Él fue una de las principales personas en España en apoyar y promover la práctica del deporte adaptado.</w:t>
+        <w:t xml:space="preserve">Fue fundada en 1998 por Jorge Pérez de </w:t>
+      </w:r>
+      <w:proofErr w:type="spellStart"/>
+      <w:r>
+        <w:rPr>
+          <w:sz w:val="22"/>
+        </w:rPr>
+        <w:t>Leza</w:t>
+      </w:r>
+      <w:proofErr w:type="spellEnd"/>
+      <w:r>
+        <w:rPr>
+          <w:sz w:val="22"/>
+        </w:rPr>
+        <w:t>, a raíz de sufrir éste un accidente y quedar en silla de ruedas. Él fue una de las principales personas en España en apoyar y promover la práctica del deporte adaptado.</w:t>
       </w:r>
     </w:p>
     <w:p>
@@ -21445,7 +22418,21 @@
         <w:rPr>
           <w:sz w:val="22"/>
         </w:rPr>
-        <w:t>La principal problemática que resulta de la gestión de los programas deportivos que lleva a cabo la Fundación Deporte y Desafío es la mala economización de los tiempos durante el periodo de planificación y organización previo a la ejecución de las actividades.</w:t>
+        <w:t xml:space="preserve">La principal problemática que resulta de la gestión de los programas deportivos que lleva a cabo la Fundación Deporte y Desafío es la mala </w:t>
+      </w:r>
+      <w:proofErr w:type="spellStart"/>
+      <w:r>
+        <w:rPr>
+          <w:sz w:val="22"/>
+        </w:rPr>
+        <w:t>economización</w:t>
+      </w:r>
+      <w:proofErr w:type="spellEnd"/>
+      <w:r>
+        <w:rPr>
+          <w:sz w:val="22"/>
+        </w:rPr>
+        <w:t xml:space="preserve"> de los tiempos durante el periodo de planificación y organización previo a la ejecución de las actividades.</w:t>
       </w:r>
     </w:p>
     <w:p>
@@ -21657,7 +22644,21 @@
         <w:rPr>
           <w:sz w:val="22"/>
         </w:rPr>
-        <w:t>Del mismo modo, contar con un mejor almacenamiento de los datos y una mayor facilidad de tratar con estos, teniendo además una mayor seguridad de los mismos.</w:t>
+        <w:t xml:space="preserve">Del mismo modo, contar con un mejor almacenamiento de los datos y una mayor facilidad de tratar con estos, teniendo además una mayor seguridad de </w:t>
+      </w:r>
+      <w:proofErr w:type="gramStart"/>
+      <w:r>
+        <w:rPr>
+          <w:sz w:val="22"/>
+        </w:rPr>
+        <w:t>los mismos</w:t>
+      </w:r>
+      <w:proofErr w:type="gramEnd"/>
+      <w:r>
+        <w:rPr>
+          <w:sz w:val="22"/>
+        </w:rPr>
+        <w:t>.</w:t>
       </w:r>
     </w:p>
     <w:p>
@@ -22470,6 +23471,118 @@
     </w:lvl>
   </w:abstractNum>
   <w:abstractNum w:abstractNumId="4" w15:restartNumberingAfterBreak="0">
+    <w:nsid w:val="2CB60DA5"/>
+    <w:multiLevelType w:val="hybridMultilevel"/>
+    <w:tmpl w:val="217CE132"/>
+    <w:lvl w:ilvl="0" w:tplc="FAECCD36">
+      <w:numFmt w:val="bullet"/>
+      <w:lvlText w:val="-"/>
+      <w:lvlJc w:val="left"/>
+      <w:pPr>
+        <w:ind w:left="720" w:hanging="360"/>
+      </w:pPr>
+      <w:rPr>
+        <w:rFonts w:ascii="Calibri" w:eastAsiaTheme="minorHAnsi" w:hAnsi="Calibri" w:cstheme="minorBidi" w:hint="default"/>
+      </w:rPr>
+    </w:lvl>
+    <w:lvl w:ilvl="1" w:tplc="040A0003" w:tentative="1">
+      <w:start w:val="1"/>
+      <w:numFmt w:val="bullet"/>
+      <w:lvlText w:val="o"/>
+      <w:lvlJc w:val="left"/>
+      <w:pPr>
+        <w:ind w:left="1440" w:hanging="360"/>
+      </w:pPr>
+      <w:rPr>
+        <w:rFonts w:ascii="Courier New" w:hAnsi="Courier New" w:cs="Courier New" w:hint="default"/>
+      </w:rPr>
+    </w:lvl>
+    <w:lvl w:ilvl="2" w:tplc="040A0005" w:tentative="1">
+      <w:start w:val="1"/>
+      <w:numFmt w:val="bullet"/>
+      <w:lvlText w:val=""/>
+      <w:lvlJc w:val="left"/>
+      <w:pPr>
+        <w:ind w:left="2160" w:hanging="360"/>
+      </w:pPr>
+      <w:rPr>
+        <w:rFonts w:ascii="Wingdings" w:hAnsi="Wingdings" w:hint="default"/>
+      </w:rPr>
+    </w:lvl>
+    <w:lvl w:ilvl="3" w:tplc="040A0001" w:tentative="1">
+      <w:start w:val="1"/>
+      <w:numFmt w:val="bullet"/>
+      <w:lvlText w:val=""/>
+      <w:lvlJc w:val="left"/>
+      <w:pPr>
+        <w:ind w:left="2880" w:hanging="360"/>
+      </w:pPr>
+      <w:rPr>
+        <w:rFonts w:ascii="Symbol" w:hAnsi="Symbol" w:hint="default"/>
+      </w:rPr>
+    </w:lvl>
+    <w:lvl w:ilvl="4" w:tplc="040A0003" w:tentative="1">
+      <w:start w:val="1"/>
+      <w:numFmt w:val="bullet"/>
+      <w:lvlText w:val="o"/>
+      <w:lvlJc w:val="left"/>
+      <w:pPr>
+        <w:ind w:left="3600" w:hanging="360"/>
+      </w:pPr>
+      <w:rPr>
+        <w:rFonts w:ascii="Courier New" w:hAnsi="Courier New" w:cs="Courier New" w:hint="default"/>
+      </w:rPr>
+    </w:lvl>
+    <w:lvl w:ilvl="5" w:tplc="040A0005" w:tentative="1">
+      <w:start w:val="1"/>
+      <w:numFmt w:val="bullet"/>
+      <w:lvlText w:val=""/>
+      <w:lvlJc w:val="left"/>
+      <w:pPr>
+        <w:ind w:left="4320" w:hanging="360"/>
+      </w:pPr>
+      <w:rPr>
+        <w:rFonts w:ascii="Wingdings" w:hAnsi="Wingdings" w:hint="default"/>
+      </w:rPr>
+    </w:lvl>
+    <w:lvl w:ilvl="6" w:tplc="040A0001" w:tentative="1">
+      <w:start w:val="1"/>
+      <w:numFmt w:val="bullet"/>
+      <w:lvlText w:val=""/>
+      <w:lvlJc w:val="left"/>
+      <w:pPr>
+        <w:ind w:left="5040" w:hanging="360"/>
+      </w:pPr>
+      <w:rPr>
+        <w:rFonts w:ascii="Symbol" w:hAnsi="Symbol" w:hint="default"/>
+      </w:rPr>
+    </w:lvl>
+    <w:lvl w:ilvl="7" w:tplc="040A0003" w:tentative="1">
+      <w:start w:val="1"/>
+      <w:numFmt w:val="bullet"/>
+      <w:lvlText w:val="o"/>
+      <w:lvlJc w:val="left"/>
+      <w:pPr>
+        <w:ind w:left="5760" w:hanging="360"/>
+      </w:pPr>
+      <w:rPr>
+        <w:rFonts w:ascii="Courier New" w:hAnsi="Courier New" w:cs="Courier New" w:hint="default"/>
+      </w:rPr>
+    </w:lvl>
+    <w:lvl w:ilvl="8" w:tplc="040A0005" w:tentative="1">
+      <w:start w:val="1"/>
+      <w:numFmt w:val="bullet"/>
+      <w:lvlText w:val=""/>
+      <w:lvlJc w:val="left"/>
+      <w:pPr>
+        <w:ind w:left="6480" w:hanging="360"/>
+      </w:pPr>
+      <w:rPr>
+        <w:rFonts w:ascii="Wingdings" w:hAnsi="Wingdings" w:hint="default"/>
+      </w:rPr>
+    </w:lvl>
+  </w:abstractNum>
+  <w:abstractNum w:abstractNumId="5" w15:restartNumberingAfterBreak="0">
     <w:nsid w:val="381B2074"/>
     <w:multiLevelType w:val="hybridMultilevel"/>
     <w:tmpl w:val="66C4EA9E"/>
@@ -22582,7 +23695,7 @@
       </w:rPr>
     </w:lvl>
   </w:abstractNum>
-  <w:abstractNum w:abstractNumId="5" w15:restartNumberingAfterBreak="0">
+  <w:abstractNum w:abstractNumId="6" w15:restartNumberingAfterBreak="0">
     <w:nsid w:val="39146AC0"/>
     <w:multiLevelType w:val="hybridMultilevel"/>
     <w:tmpl w:val="1AA0F1A0"/>
@@ -22695,7 +23808,7 @@
       </w:rPr>
     </w:lvl>
   </w:abstractNum>
-  <w:abstractNum w:abstractNumId="6" w15:restartNumberingAfterBreak="0">
+  <w:abstractNum w:abstractNumId="7" w15:restartNumberingAfterBreak="0">
     <w:nsid w:val="3D8427D9"/>
     <w:multiLevelType w:val="hybridMultilevel"/>
     <w:tmpl w:val="F8B00D64"/>
@@ -22808,7 +23921,7 @@
       </w:rPr>
     </w:lvl>
   </w:abstractNum>
-  <w:abstractNum w:abstractNumId="7" w15:restartNumberingAfterBreak="0">
+  <w:abstractNum w:abstractNumId="8" w15:restartNumberingAfterBreak="0">
     <w:nsid w:val="55CA6209"/>
     <w:multiLevelType w:val="hybridMultilevel"/>
     <w:tmpl w:val="8872E8C4"/>
@@ -22920,7 +24033,7 @@
       </w:rPr>
     </w:lvl>
   </w:abstractNum>
-  <w:abstractNum w:abstractNumId="8" w15:restartNumberingAfterBreak="0">
+  <w:abstractNum w:abstractNumId="9" w15:restartNumberingAfterBreak="0">
     <w:nsid w:val="56F66806"/>
     <w:multiLevelType w:val="hybridMultilevel"/>
     <w:tmpl w:val="CD18D0B8"/>
@@ -23032,7 +24145,7 @@
       </w:rPr>
     </w:lvl>
   </w:abstractNum>
-  <w:abstractNum w:abstractNumId="9" w15:restartNumberingAfterBreak="0">
+  <w:abstractNum w:abstractNumId="10" w15:restartNumberingAfterBreak="0">
     <w:nsid w:val="580031B8"/>
     <w:multiLevelType w:val="hybridMultilevel"/>
     <w:tmpl w:val="1CC6603C"/>
@@ -23145,7 +24258,7 @@
       </w:rPr>
     </w:lvl>
   </w:abstractNum>
-  <w:abstractNum w:abstractNumId="10" w15:restartNumberingAfterBreak="0">
+  <w:abstractNum w:abstractNumId="11" w15:restartNumberingAfterBreak="0">
     <w:nsid w:val="580B6639"/>
     <w:multiLevelType w:val="hybridMultilevel"/>
     <w:tmpl w:val="8D3A71B8"/>
@@ -23234,7 +24347,119 @@
       </w:pPr>
     </w:lvl>
   </w:abstractNum>
-  <w:abstractNum w:abstractNumId="11" w15:restartNumberingAfterBreak="0">
+  <w:abstractNum w:abstractNumId="12" w15:restartNumberingAfterBreak="0">
+    <w:nsid w:val="5EA659AC"/>
+    <w:multiLevelType w:val="hybridMultilevel"/>
+    <w:tmpl w:val="18304C48"/>
+    <w:lvl w:ilvl="0" w:tplc="D5A00EF4">
+      <w:numFmt w:val="bullet"/>
+      <w:lvlText w:val="-"/>
+      <w:lvlJc w:val="left"/>
+      <w:pPr>
+        <w:ind w:left="720" w:hanging="360"/>
+      </w:pPr>
+      <w:rPr>
+        <w:rFonts w:ascii="Calibri" w:eastAsiaTheme="minorHAnsi" w:hAnsi="Calibri" w:cstheme="minorBidi" w:hint="default"/>
+      </w:rPr>
+    </w:lvl>
+    <w:lvl w:ilvl="1" w:tplc="040A0003" w:tentative="1">
+      <w:start w:val="1"/>
+      <w:numFmt w:val="bullet"/>
+      <w:lvlText w:val="o"/>
+      <w:lvlJc w:val="left"/>
+      <w:pPr>
+        <w:ind w:left="1440" w:hanging="360"/>
+      </w:pPr>
+      <w:rPr>
+        <w:rFonts w:ascii="Courier New" w:hAnsi="Courier New" w:cs="Courier New" w:hint="default"/>
+      </w:rPr>
+    </w:lvl>
+    <w:lvl w:ilvl="2" w:tplc="040A0005" w:tentative="1">
+      <w:start w:val="1"/>
+      <w:numFmt w:val="bullet"/>
+      <w:lvlText w:val=""/>
+      <w:lvlJc w:val="left"/>
+      <w:pPr>
+        <w:ind w:left="2160" w:hanging="360"/>
+      </w:pPr>
+      <w:rPr>
+        <w:rFonts w:ascii="Wingdings" w:hAnsi="Wingdings" w:hint="default"/>
+      </w:rPr>
+    </w:lvl>
+    <w:lvl w:ilvl="3" w:tplc="040A0001" w:tentative="1">
+      <w:start w:val="1"/>
+      <w:numFmt w:val="bullet"/>
+      <w:lvlText w:val=""/>
+      <w:lvlJc w:val="left"/>
+      <w:pPr>
+        <w:ind w:left="2880" w:hanging="360"/>
+      </w:pPr>
+      <w:rPr>
+        <w:rFonts w:ascii="Symbol" w:hAnsi="Symbol" w:hint="default"/>
+      </w:rPr>
+    </w:lvl>
+    <w:lvl w:ilvl="4" w:tplc="040A0003" w:tentative="1">
+      <w:start w:val="1"/>
+      <w:numFmt w:val="bullet"/>
+      <w:lvlText w:val="o"/>
+      <w:lvlJc w:val="left"/>
+      <w:pPr>
+        <w:ind w:left="3600" w:hanging="360"/>
+      </w:pPr>
+      <w:rPr>
+        <w:rFonts w:ascii="Courier New" w:hAnsi="Courier New" w:cs="Courier New" w:hint="default"/>
+      </w:rPr>
+    </w:lvl>
+    <w:lvl w:ilvl="5" w:tplc="040A0005" w:tentative="1">
+      <w:start w:val="1"/>
+      <w:numFmt w:val="bullet"/>
+      <w:lvlText w:val=""/>
+      <w:lvlJc w:val="left"/>
+      <w:pPr>
+        <w:ind w:left="4320" w:hanging="360"/>
+      </w:pPr>
+      <w:rPr>
+        <w:rFonts w:ascii="Wingdings" w:hAnsi="Wingdings" w:hint="default"/>
+      </w:rPr>
+    </w:lvl>
+    <w:lvl w:ilvl="6" w:tplc="040A0001" w:tentative="1">
+      <w:start w:val="1"/>
+      <w:numFmt w:val="bullet"/>
+      <w:lvlText w:val=""/>
+      <w:lvlJc w:val="left"/>
+      <w:pPr>
+        <w:ind w:left="5040" w:hanging="360"/>
+      </w:pPr>
+      <w:rPr>
+        <w:rFonts w:ascii="Symbol" w:hAnsi="Symbol" w:hint="default"/>
+      </w:rPr>
+    </w:lvl>
+    <w:lvl w:ilvl="7" w:tplc="040A0003" w:tentative="1">
+      <w:start w:val="1"/>
+      <w:numFmt w:val="bullet"/>
+      <w:lvlText w:val="o"/>
+      <w:lvlJc w:val="left"/>
+      <w:pPr>
+        <w:ind w:left="5760" w:hanging="360"/>
+      </w:pPr>
+      <w:rPr>
+        <w:rFonts w:ascii="Courier New" w:hAnsi="Courier New" w:cs="Courier New" w:hint="default"/>
+      </w:rPr>
+    </w:lvl>
+    <w:lvl w:ilvl="8" w:tplc="040A0005" w:tentative="1">
+      <w:start w:val="1"/>
+      <w:numFmt w:val="bullet"/>
+      <w:lvlText w:val=""/>
+      <w:lvlJc w:val="left"/>
+      <w:pPr>
+        <w:ind w:left="6480" w:hanging="360"/>
+      </w:pPr>
+      <w:rPr>
+        <w:rFonts w:ascii="Wingdings" w:hAnsi="Wingdings" w:hint="default"/>
+      </w:rPr>
+    </w:lvl>
+  </w:abstractNum>
+  <w:abstractNum w:abstractNumId="13" w15:restartNumberingAfterBreak="0">
     <w:nsid w:val="73443BF6"/>
     <w:multiLevelType w:val="hybridMultilevel"/>
     <w:tmpl w:val="F2FEAEF0"/>
@@ -23347,7 +24572,7 @@
       </w:rPr>
     </w:lvl>
   </w:abstractNum>
-  <w:abstractNum w:abstractNumId="12" w15:restartNumberingAfterBreak="0">
+  <w:abstractNum w:abstractNumId="14" w15:restartNumberingAfterBreak="0">
     <w:nsid w:val="7505178A"/>
     <w:multiLevelType w:val="hybridMultilevel"/>
     <w:tmpl w:val="0842372E"/>
@@ -23436,7 +24661,7 @@
       </w:pPr>
     </w:lvl>
   </w:abstractNum>
-  <w:abstractNum w:abstractNumId="13" w15:restartNumberingAfterBreak="0">
+  <w:abstractNum w:abstractNumId="15" w15:restartNumberingAfterBreak="0">
     <w:nsid w:val="7AE333B1"/>
     <w:multiLevelType w:val="hybridMultilevel"/>
     <w:tmpl w:val="29202822"/>
@@ -23526,7 +24751,7 @@
     </w:lvl>
   </w:abstractNum>
   <w:num w:numId="1">
-    <w:abstractNumId w:val="10"/>
+    <w:abstractNumId w:val="11"/>
   </w:num>
   <w:num w:numId="2">
     <w:abstractNumId w:val="1"/>
@@ -23535,37 +24760,43 @@
     <w:abstractNumId w:val="3"/>
   </w:num>
   <w:num w:numId="4">
-    <w:abstractNumId w:val="5"/>
+    <w:abstractNumId w:val="6"/>
   </w:num>
   <w:num w:numId="5">
-    <w:abstractNumId w:val="6"/>
+    <w:abstractNumId w:val="7"/>
   </w:num>
   <w:num w:numId="6">
     <w:abstractNumId w:val="0"/>
   </w:num>
   <w:num w:numId="7">
-    <w:abstractNumId w:val="7"/>
+    <w:abstractNumId w:val="8"/>
   </w:num>
   <w:num w:numId="8">
-    <w:abstractNumId w:val="12"/>
+    <w:abstractNumId w:val="14"/>
   </w:num>
   <w:num w:numId="9">
-    <w:abstractNumId w:val="8"/>
+    <w:abstractNumId w:val="9"/>
   </w:num>
   <w:num w:numId="10">
     <w:abstractNumId w:val="2"/>
   </w:num>
   <w:num w:numId="11">
-    <w:abstractNumId w:val="4"/>
+    <w:abstractNumId w:val="5"/>
   </w:num>
   <w:num w:numId="12">
+    <w:abstractNumId w:val="15"/>
+  </w:num>
+  <w:num w:numId="13">
     <w:abstractNumId w:val="13"/>
   </w:num>
-  <w:num w:numId="13">
-    <w:abstractNumId w:val="11"/>
+  <w:num w:numId="14">
+    <w:abstractNumId w:val="10"/>
   </w:num>
-  <w:num w:numId="14">
-    <w:abstractNumId w:val="9"/>
+  <w:num w:numId="15">
+    <w:abstractNumId w:val="12"/>
+  </w:num>
+  <w:num w:numId="16">
+    <w:abstractNumId w:val="4"/>
   </w:num>
 </w:numbering>
 </file>
@@ -24031,6 +25262,7 @@
   <w:style w:type="character" w:default="1" w:styleId="Fuentedeprrafopredeter">
     <w:name w:val="Default Paragraph Font"/>
     <w:uiPriority w:val="1"/>
+    <w:semiHidden/>
     <w:unhideWhenUsed/>
   </w:style>
   <w:style w:type="table" w:default="1" w:styleId="Tablanormal">
@@ -24970,7 +26202,7 @@
 </file>
 
 <file path=customXml/itemProps1.xml><?xml version="1.0" encoding="utf-8"?>
-<ds:datastoreItem xmlns:ds="http://schemas.openxmlformats.org/officeDocument/2006/customXml" ds:itemID="{1ABC428A-FEBC-4183-AAAE-FE7D81CA70AB}">
+<ds:datastoreItem xmlns:ds="http://schemas.openxmlformats.org/officeDocument/2006/customXml" ds:itemID="{9279352E-F43C-FE4B-A11D-907900B65D64}">
   <ds:schemaRefs>
     <ds:schemaRef ds:uri="http://schemas.openxmlformats.org/officeDocument/2006/bibliography"/>
   </ds:schemaRefs>

</xml_diff>

<commit_message>
Matrices de trazabilidad modificadas en base a cambios en requisitos
</commit_message>
<xml_diff>
--- a/tercer-entregable/IS-G1-SSR-deporte-y-desafio.docx
+++ b/tercer-entregable/IS-G1-SSR-deporte-y-desafio.docx
@@ -922,6 +922,20 @@
               <w:t>- Pruebas de aceptación: se añade identificadores unívocos para cada una.</w:t>
             </w:r>
           </w:p>
+          <w:p>
+            <w:pPr>
+              <w:cnfStyle w:val="000000000000" w:firstRow="0" w:lastRow="0" w:firstColumn="0" w:lastColumn="0" w:oddVBand="0" w:evenVBand="0" w:oddHBand="0" w:evenHBand="0" w:firstRowFirstColumn="0" w:firstRowLastColumn="0" w:lastRowFirstColumn="0" w:lastRowLastColumn="0"/>
+              <w:rPr>
+                <w:sz w:val="20"/>
+              </w:rPr>
+            </w:pPr>
+            <w:r>
+              <w:rPr>
+                <w:sz w:val="20"/>
+              </w:rPr>
+              <w:t>- Modelado conceptual: mejora de algunas asociaciones, inclusión de algunas restricciones, especificación del tipo de herencia.</w:t>
+            </w:r>
+          </w:p>
         </w:tc>
         <w:tc>
           <w:tcPr>
@@ -1093,8 +1107,6 @@
         </w:tc>
       </w:tr>
     </w:tbl>
-    <w:p/>
-    <w:p/>
     <w:p/>
     <w:p/>
     <w:p/>
@@ -2307,7 +2319,21 @@
                 <w:rStyle w:val="Hipervnculo"/>
                 <w:noProof/>
               </w:rPr>
-              <w:t>Reglas de negocio y pruebas de aceptación</w:t>
+              <w:t>Reglas de nego</w:t>
+            </w:r>
+            <w:r>
+              <w:rPr>
+                <w:rStyle w:val="Hipervnculo"/>
+                <w:noProof/>
+              </w:rPr>
+              <w:t>c</w:t>
+            </w:r>
+            <w:r>
+              <w:rPr>
+                <w:rStyle w:val="Hipervnculo"/>
+                <w:noProof/>
+              </w:rPr>
+              <w:t>io y pruebas de aceptación</w:t>
             </w:r>
             <w:r>
               <w:rPr>
@@ -3225,7 +3251,21 @@
                 <w:rStyle w:val="Hipervnculo"/>
                 <w:noProof/>
               </w:rPr>
-              <w:t>Matriz clases de entidad y requisitos de información</w:t>
+              <w:t>Matriz clases de entidad y re</w:t>
+            </w:r>
+            <w:r>
+              <w:rPr>
+                <w:rStyle w:val="Hipervnculo"/>
+                <w:noProof/>
+              </w:rPr>
+              <w:t>q</w:t>
+            </w:r>
+            <w:r>
+              <w:rPr>
+                <w:rStyle w:val="Hipervnculo"/>
+                <w:noProof/>
+              </w:rPr>
+              <w:t>uisitos de información</w:t>
             </w:r>
             <w:r>
               <w:rPr>
@@ -10495,8 +10535,6 @@
       <w:pPr>
         <w:jc w:val="both"/>
       </w:pPr>
-      <w:bookmarkStart w:id="14" w:name="_GoBack"/>
-      <w:bookmarkEnd w:id="14"/>
     </w:p>
     <w:p>
       <w:pPr>
@@ -10508,7 +10546,7 @@
         <w:pStyle w:val="Ttulo2"/>
         <w:jc w:val="both"/>
       </w:pPr>
-      <w:bookmarkStart w:id="15" w:name="_Toc532597642"/>
+      <w:bookmarkStart w:id="14" w:name="_Toc532597642"/>
       <w:r>
         <w:lastRenderedPageBreak/>
         <w:t>Reglas de negocio</w:t>
@@ -10516,7 +10554,7 @@
       <w:r>
         <w:t xml:space="preserve"> y pruebas de aceptación</w:t>
       </w:r>
-      <w:bookmarkEnd w:id="15"/>
+      <w:bookmarkEnd w:id="14"/>
     </w:p>
     <w:p>
       <w:pPr>
@@ -13211,7 +13249,21 @@
                 <w:sz w:val="22"/>
                 <w:szCs w:val="22"/>
               </w:rPr>
-              <w:t xml:space="preserve"> con dos meses de antelación,</w:t>
+              <w:t xml:space="preserve"> </w:t>
+            </w:r>
+            <w:r>
+              <w:rPr>
+                <w:sz w:val="22"/>
+                <w:szCs w:val="22"/>
+              </w:rPr>
+              <w:t>cuya fecha de inicio esté comprendida entre la fecha actual y pasado un periodo de 60 días</w:t>
+            </w:r>
+            <w:r>
+              <w:rPr>
+                <w:sz w:val="22"/>
+                <w:szCs w:val="22"/>
+              </w:rPr>
+              <w:t>,</w:t>
             </w:r>
           </w:p>
           <w:p>
@@ -15711,7 +15763,7 @@
                 <w:szCs w:val="22"/>
               </w:rPr>
             </w:pPr>
-            <w:bookmarkStart w:id="16" w:name="_Hlk532496500"/>
+            <w:bookmarkStart w:id="15" w:name="_Hlk532496500"/>
             <w:r>
               <w:rPr>
                 <w:b/>
@@ -15870,7 +15922,7 @@
           </w:p>
         </w:tc>
       </w:tr>
-      <w:bookmarkEnd w:id="16"/>
+      <w:bookmarkEnd w:id="15"/>
     </w:tbl>
     <w:p>
       <w:pPr>
@@ -16414,143 +16466,6 @@
         <w:jc w:val="both"/>
       </w:pPr>
     </w:p>
-    <w:p>
-      <w:pPr>
-        <w:jc w:val="both"/>
-      </w:pPr>
-    </w:p>
-    <w:p>
-      <w:pPr>
-        <w:jc w:val="both"/>
-      </w:pPr>
-    </w:p>
-    <w:p>
-      <w:pPr>
-        <w:jc w:val="both"/>
-      </w:pPr>
-    </w:p>
-    <w:p>
-      <w:pPr>
-        <w:jc w:val="both"/>
-      </w:pPr>
-    </w:p>
-    <w:p>
-      <w:pPr>
-        <w:jc w:val="both"/>
-      </w:pPr>
-    </w:p>
-    <w:p>
-      <w:pPr>
-        <w:jc w:val="both"/>
-      </w:pPr>
-    </w:p>
-    <w:p>
-      <w:pPr>
-        <w:jc w:val="both"/>
-      </w:pPr>
-    </w:p>
-    <w:p>
-      <w:pPr>
-        <w:jc w:val="both"/>
-      </w:pPr>
-    </w:p>
-    <w:p>
-      <w:pPr>
-        <w:jc w:val="both"/>
-      </w:pPr>
-    </w:p>
-    <w:p>
-      <w:pPr>
-        <w:jc w:val="both"/>
-      </w:pPr>
-    </w:p>
-    <w:p>
-      <w:pPr>
-        <w:jc w:val="both"/>
-      </w:pPr>
-    </w:p>
-    <w:p>
-      <w:pPr>
-        <w:jc w:val="both"/>
-      </w:pPr>
-    </w:p>
-    <w:p>
-      <w:pPr>
-        <w:jc w:val="both"/>
-      </w:pPr>
-    </w:p>
-    <w:p>
-      <w:pPr>
-        <w:jc w:val="both"/>
-      </w:pPr>
-    </w:p>
-    <w:p>
-      <w:pPr>
-        <w:jc w:val="both"/>
-      </w:pPr>
-    </w:p>
-    <w:p>
-      <w:pPr>
-        <w:jc w:val="both"/>
-      </w:pPr>
-    </w:p>
-    <w:p>
-      <w:pPr>
-        <w:jc w:val="both"/>
-      </w:pPr>
-    </w:p>
-    <w:p>
-      <w:pPr>
-        <w:jc w:val="both"/>
-      </w:pPr>
-    </w:p>
-    <w:p>
-      <w:pPr>
-        <w:jc w:val="both"/>
-      </w:pPr>
-    </w:p>
-    <w:p>
-      <w:pPr>
-        <w:jc w:val="both"/>
-      </w:pPr>
-    </w:p>
-    <w:p>
-      <w:pPr>
-        <w:jc w:val="both"/>
-      </w:pPr>
-    </w:p>
-    <w:p>
-      <w:pPr>
-        <w:jc w:val="both"/>
-      </w:pPr>
-    </w:p>
-    <w:p>
-      <w:pPr>
-        <w:jc w:val="both"/>
-      </w:pPr>
-    </w:p>
-    <w:p>
-      <w:pPr>
-        <w:jc w:val="both"/>
-      </w:pPr>
-    </w:p>
-    <w:p>
-      <w:pPr>
-        <w:pStyle w:val="Ttulo2"/>
-        <w:jc w:val="both"/>
-      </w:pPr>
-      <w:bookmarkStart w:id="17" w:name="_Toc532597643"/>
-      <w:r>
-        <w:lastRenderedPageBreak/>
-        <w:t>Requisitos funcionales</w:t>
-      </w:r>
-      <w:bookmarkEnd w:id="17"/>
-    </w:p>
-    <w:p>
-      <w:pPr>
-        <w:jc w:val="both"/>
-      </w:pPr>
-    </w:p>
     <w:tbl>
       <w:tblPr>
         <w:tblStyle w:val="Tablaconcuadrcula"/>
@@ -16569,26 +16484,41 @@
             <w:pPr>
               <w:jc w:val="both"/>
               <w:rPr>
-                <w:b/>
-                <w:sz w:val="22"/>
-                <w:szCs w:val="22"/>
-              </w:rPr>
-            </w:pPr>
-            <w:r>
-              <w:rPr>
-                <w:b/>
-                <w:sz w:val="22"/>
-                <w:szCs w:val="22"/>
-              </w:rPr>
-              <w:t xml:space="preserve">RF – </w:t>
-            </w:r>
-            <w:r>
-              <w:rPr>
-                <w:b/>
-                <w:sz w:val="22"/>
-                <w:szCs w:val="22"/>
-              </w:rPr>
-              <w:t>1 Fichas de usuarios</w:t>
+                <w:sz w:val="22"/>
+                <w:szCs w:val="22"/>
+              </w:rPr>
+            </w:pPr>
+            <w:r>
+              <w:rPr>
+                <w:b/>
+                <w:sz w:val="22"/>
+                <w:szCs w:val="22"/>
+              </w:rPr>
+              <w:t>RN – 1</w:t>
+            </w:r>
+            <w:r>
+              <w:rPr>
+                <w:b/>
+                <w:sz w:val="22"/>
+                <w:szCs w:val="22"/>
+              </w:rPr>
+              <w:t>5</w:t>
+            </w:r>
+            <w:r>
+              <w:rPr>
+                <w:b/>
+                <w:sz w:val="22"/>
+                <w:szCs w:val="22"/>
+              </w:rPr>
+              <w:t xml:space="preserve"> </w:t>
+            </w:r>
+            <w:r>
+              <w:rPr>
+                <w:b/>
+                <w:sz w:val="22"/>
+                <w:szCs w:val="22"/>
+              </w:rPr>
+              <w:t>Grado de discapacidad</w:t>
             </w:r>
           </w:p>
           <w:p>
@@ -16612,23 +16542,19 @@
                 <w:sz w:val="22"/>
                 <w:szCs w:val="22"/>
               </w:rPr>
-              <w:t xml:space="preserve"> coordinador</w:t>
-            </w:r>
-            <w:r>
-              <w:rPr>
-                <w:sz w:val="22"/>
-                <w:szCs w:val="22"/>
-              </w:rPr>
-              <w:t>,</w:t>
+              <w:t xml:space="preserve"> </w:t>
+            </w:r>
+            <w:r>
+              <w:rPr>
+                <w:sz w:val="22"/>
+                <w:szCs w:val="22"/>
+              </w:rPr>
+              <w:t>coordinador,</w:t>
             </w:r>
           </w:p>
           <w:p>
             <w:pPr>
               <w:jc w:val="both"/>
-              <w:rPr>
-                <w:sz w:val="22"/>
-                <w:szCs w:val="22"/>
-              </w:rPr>
             </w:pPr>
             <w:r>
               <w:rPr>
@@ -16640,6 +16566,7 @@
             </w:r>
             <w:r>
               <w:rPr>
+                <w:b/>
                 <w:sz w:val="22"/>
                 <w:szCs w:val="22"/>
               </w:rPr>
@@ -16650,69 +16577,7 @@
                 <w:sz w:val="22"/>
                 <w:szCs w:val="22"/>
               </w:rPr>
-              <w:t>obtener fichas</w:t>
-            </w:r>
-            <w:r>
-              <w:rPr>
-                <w:sz w:val="22"/>
-                <w:szCs w:val="22"/>
-              </w:rPr>
-              <w:t xml:space="preserve"> </w:t>
-            </w:r>
-            <w:r>
-              <w:rPr>
-                <w:sz w:val="22"/>
-                <w:szCs w:val="22"/>
-              </w:rPr>
-              <w:t xml:space="preserve">con los datos de los </w:t>
-            </w:r>
-            <w:r>
-              <w:rPr>
-                <w:sz w:val="22"/>
-                <w:szCs w:val="22"/>
-              </w:rPr>
-              <w:t>participantes, voluntarios, patrocinadores y donantes</w:t>
-            </w:r>
-            <w:r>
-              <w:rPr>
-                <w:sz w:val="22"/>
-                <w:szCs w:val="22"/>
-              </w:rPr>
-              <w:t>,</w:t>
-            </w:r>
-          </w:p>
-          <w:p>
-            <w:pPr>
-              <w:jc w:val="both"/>
-            </w:pPr>
-            <w:r>
-              <w:rPr>
-                <w:b/>
-                <w:sz w:val="22"/>
-                <w:szCs w:val="22"/>
-              </w:rPr>
-              <w:t>para</w:t>
-            </w:r>
-            <w:r>
-              <w:rPr>
-                <w:sz w:val="22"/>
-                <w:szCs w:val="22"/>
-              </w:rPr>
-              <w:t xml:space="preserve"> estudiar </w:t>
-            </w:r>
-            <w:r>
-              <w:rPr>
-                <w:sz w:val="22"/>
-                <w:szCs w:val="22"/>
-              </w:rPr>
-              <w:t>y</w:t>
-            </w:r>
-            <w:r>
-              <w:rPr>
-                <w:sz w:val="22"/>
-                <w:szCs w:val="22"/>
-              </w:rPr>
-              <w:t xml:space="preserve"> analizar sus datos.</w:t>
+              <w:t>que el grado de discapacidad esté representado por un real entre 0 y 1.</w:t>
             </w:r>
           </w:p>
         </w:tc>
@@ -16721,15 +16586,6 @@
     <w:p>
       <w:pPr>
         <w:jc w:val="both"/>
-      </w:pPr>
-    </w:p>
-    <w:p>
-      <w:pPr>
-        <w:jc w:val="both"/>
-        <w:rPr>
-          <w:sz w:val="22"/>
-          <w:szCs w:val="22"/>
-        </w:rPr>
       </w:pPr>
     </w:p>
     <w:tbl>
@@ -16751,173 +16607,561 @@
               <w:jc w:val="both"/>
               <w:rPr>
                 <w:sz w:val="22"/>
-                <w:szCs w:val="22"/>
-              </w:rPr>
-            </w:pPr>
-            <w:bookmarkStart w:id="18" w:name="_Hlk530763395"/>
-            <w:r>
-              <w:rPr>
-                <w:b/>
-                <w:sz w:val="22"/>
-                <w:szCs w:val="22"/>
-              </w:rPr>
-              <w:t xml:space="preserve">RF – </w:t>
-            </w:r>
-            <w:r>
-              <w:rPr>
-                <w:b/>
-                <w:sz w:val="22"/>
-                <w:szCs w:val="22"/>
-              </w:rPr>
-              <w:t xml:space="preserve">2 </w:t>
-            </w:r>
-            <w:r>
-              <w:rPr>
-                <w:b/>
-                <w:sz w:val="22"/>
-                <w:szCs w:val="22"/>
-              </w:rPr>
-              <w:t>Valoración de actividades</w:t>
-            </w:r>
-          </w:p>
-          <w:p>
-            <w:pPr>
+              </w:rPr>
+            </w:pPr>
+            <w:r>
+              <w:rPr>
+                <w:b/>
+                <w:sz w:val="22"/>
+              </w:rPr>
+              <w:t>PA – 15</w:t>
+            </w:r>
+          </w:p>
+          <w:p>
+            <w:pPr>
+              <w:pStyle w:val="Prrafodelista"/>
+              <w:numPr>
+                <w:ilvl w:val="0"/>
+                <w:numId w:val="10"/>
+              </w:numPr>
               <w:jc w:val="both"/>
               <w:rPr>
                 <w:sz w:val="22"/>
-                <w:szCs w:val="22"/>
-              </w:rPr>
-            </w:pPr>
-            <w:r>
-              <w:rPr>
-                <w:b/>
-                <w:sz w:val="22"/>
-                <w:szCs w:val="22"/>
-              </w:rPr>
-              <w:t>Como</w:t>
-            </w:r>
-            <w:r>
-              <w:rPr>
-                <w:sz w:val="22"/>
-                <w:szCs w:val="22"/>
-              </w:rPr>
-              <w:t xml:space="preserve"> coordinador</w:t>
-            </w:r>
-            <w:r>
-              <w:rPr>
-                <w:sz w:val="22"/>
-                <w:szCs w:val="22"/>
-              </w:rPr>
-              <w:t>,</w:t>
-            </w:r>
-          </w:p>
-          <w:p>
-            <w:pPr>
+              </w:rPr>
+            </w:pPr>
+            <w:r>
+              <w:rPr>
+                <w:b/>
+                <w:sz w:val="22"/>
+              </w:rPr>
+              <w:t>PA – 15.</w:t>
+            </w:r>
+            <w:r>
+              <w:rPr>
+                <w:b/>
+                <w:sz w:val="22"/>
+              </w:rPr>
+              <w:t>1</w:t>
+            </w:r>
+            <w:r>
+              <w:rPr>
+                <w:sz w:val="22"/>
+              </w:rPr>
+              <w:t>: se inserta un número real entre 0 y 1</w:t>
+            </w:r>
+            <w:r>
+              <w:rPr>
+                <w:sz w:val="22"/>
+              </w:rPr>
+              <w:t>, como grado de discapacidad,</w:t>
+            </w:r>
+            <w:r>
+              <w:rPr>
+                <w:sz w:val="22"/>
+              </w:rPr>
+              <w:t xml:space="preserve"> y el sistema permite el registro de dicho dato</w:t>
+            </w:r>
+            <w:r>
+              <w:rPr>
+                <w:sz w:val="22"/>
+              </w:rPr>
+              <w:t>.</w:t>
+            </w:r>
+          </w:p>
+          <w:p>
+            <w:pPr>
+              <w:pStyle w:val="Prrafodelista"/>
+              <w:numPr>
+                <w:ilvl w:val="0"/>
+                <w:numId w:val="10"/>
+              </w:numPr>
               <w:jc w:val="both"/>
               <w:rPr>
                 <w:sz w:val="22"/>
-                <w:szCs w:val="22"/>
-              </w:rPr>
-            </w:pPr>
-            <w:r>
-              <w:rPr>
-                <w:b/>
-                <w:sz w:val="22"/>
-                <w:szCs w:val="22"/>
-              </w:rPr>
-              <w:t>quiero</w:t>
-            </w:r>
-            <w:r>
-              <w:rPr>
-                <w:sz w:val="22"/>
-                <w:szCs w:val="22"/>
+              </w:rPr>
+            </w:pPr>
+            <w:r>
+              <w:rPr>
+                <w:b/>
+                <w:sz w:val="22"/>
+              </w:rPr>
+              <w:t>PA – 15.2</w:t>
+            </w:r>
+            <w:r>
+              <w:rPr>
+                <w:sz w:val="22"/>
+              </w:rPr>
+              <w:t>: se inserta un número real menor que 0 o mayor que 1, como grado de discapacidad, y el sistema no permite el registro de dicho dato.</w:t>
+            </w:r>
+            <w:r>
+              <w:rPr>
+                <w:sz w:val="22"/>
               </w:rPr>
               <w:t xml:space="preserve"> </w:t>
-            </w:r>
-            <w:r>
-              <w:rPr>
-                <w:sz w:val="22"/>
-                <w:szCs w:val="22"/>
-              </w:rPr>
-              <w:t xml:space="preserve">recibir </w:t>
-            </w:r>
-            <w:r>
-              <w:rPr>
-                <w:sz w:val="22"/>
-                <w:szCs w:val="22"/>
-              </w:rPr>
-              <w:t xml:space="preserve">los </w:t>
-            </w:r>
-            <w:r>
-              <w:rPr>
-                <w:sz w:val="22"/>
-                <w:szCs w:val="22"/>
-              </w:rPr>
-              <w:t>cuestionarios realizados por voluntarios y participantes</w:t>
-            </w:r>
-            <w:r>
-              <w:rPr>
-                <w:sz w:val="22"/>
-                <w:szCs w:val="22"/>
-              </w:rPr>
-              <w:t xml:space="preserve"> de una actividad</w:t>
-            </w:r>
-            <w:r>
-              <w:rPr>
-                <w:sz w:val="22"/>
-                <w:szCs w:val="22"/>
-              </w:rPr>
-              <w:t>,</w:t>
-            </w:r>
-          </w:p>
-          <w:p>
-            <w:pPr>
-              <w:jc w:val="both"/>
-              <w:rPr>
-                <w:sz w:val="22"/>
-                <w:szCs w:val="22"/>
-              </w:rPr>
-            </w:pPr>
-            <w:r>
-              <w:rPr>
-                <w:b/>
-                <w:sz w:val="22"/>
-                <w:szCs w:val="22"/>
-              </w:rPr>
-              <w:t>para</w:t>
-            </w:r>
-            <w:r>
-              <w:rPr>
-                <w:sz w:val="22"/>
-                <w:szCs w:val="22"/>
-              </w:rPr>
-              <w:t xml:space="preserve"> poder </w:t>
-            </w:r>
-            <w:r>
-              <w:rPr>
-                <w:sz w:val="22"/>
-                <w:szCs w:val="22"/>
-              </w:rPr>
-              <w:t>realizar la evaluación de los proyectos</w:t>
-            </w:r>
-            <w:r>
-              <w:rPr>
-                <w:sz w:val="22"/>
-                <w:szCs w:val="22"/>
-              </w:rPr>
-              <w:t xml:space="preserve"> correspondientes</w:t>
-            </w:r>
-            <w:r>
-              <w:rPr>
-                <w:sz w:val="22"/>
-                <w:szCs w:val="22"/>
-              </w:rPr>
-              <w:t>.</w:t>
             </w:r>
           </w:p>
         </w:tc>
       </w:tr>
-      <w:bookmarkEnd w:id="18"/>
+    </w:tbl>
+    <w:p>
+      <w:pPr>
+        <w:jc w:val="both"/>
+      </w:pPr>
+    </w:p>
+    <w:p>
+      <w:pPr>
+        <w:jc w:val="both"/>
+      </w:pPr>
+    </w:p>
+    <w:p>
+      <w:pPr>
+        <w:jc w:val="both"/>
+      </w:pPr>
+    </w:p>
+    <w:p>
+      <w:pPr>
+        <w:jc w:val="both"/>
+      </w:pPr>
+    </w:p>
+    <w:p>
+      <w:pPr>
+        <w:jc w:val="both"/>
+      </w:pPr>
+    </w:p>
+    <w:p>
+      <w:pPr>
+        <w:jc w:val="both"/>
+      </w:pPr>
+    </w:p>
+    <w:p>
+      <w:pPr>
+        <w:jc w:val="both"/>
+      </w:pPr>
+    </w:p>
+    <w:p>
+      <w:pPr>
+        <w:jc w:val="both"/>
+      </w:pPr>
+    </w:p>
+    <w:p>
+      <w:pPr>
+        <w:jc w:val="both"/>
+      </w:pPr>
+    </w:p>
+    <w:p>
+      <w:pPr>
+        <w:jc w:val="both"/>
+      </w:pPr>
+    </w:p>
+    <w:p>
+      <w:pPr>
+        <w:jc w:val="both"/>
+      </w:pPr>
+    </w:p>
+    <w:p>
+      <w:pPr>
+        <w:jc w:val="both"/>
+      </w:pPr>
+    </w:p>
+    <w:p>
+      <w:pPr>
+        <w:jc w:val="both"/>
+      </w:pPr>
+    </w:p>
+    <w:p>
+      <w:pPr>
+        <w:jc w:val="both"/>
+      </w:pPr>
+    </w:p>
+    <w:p>
+      <w:pPr>
+        <w:jc w:val="both"/>
+      </w:pPr>
+    </w:p>
+    <w:p>
+      <w:pPr>
+        <w:pStyle w:val="Ttulo2"/>
+        <w:jc w:val="both"/>
+      </w:pPr>
+      <w:bookmarkStart w:id="16" w:name="_Toc532597643"/>
+      <w:r>
+        <w:lastRenderedPageBreak/>
+        <w:t>Requisitos funcionales</w:t>
+      </w:r>
+      <w:bookmarkEnd w:id="16"/>
+    </w:p>
+    <w:p>
+      <w:pPr>
+        <w:jc w:val="both"/>
+      </w:pPr>
+    </w:p>
+    <w:tbl>
+      <w:tblPr>
+        <w:tblStyle w:val="Tablaconcuadrcula"/>
+        <w:tblW w:w="0" w:type="auto"/>
+        <w:tblLook w:val="04A0" w:firstRow="1" w:lastRow="0" w:firstColumn="1" w:lastColumn="0" w:noHBand="0" w:noVBand="1"/>
+      </w:tblPr>
+      <w:tblGrid>
+        <w:gridCol w:w="8638"/>
+      </w:tblGrid>
+      <w:tr>
+        <w:tc>
+          <w:tcPr>
+            <w:tcW w:w="8638" w:type="dxa"/>
+          </w:tcPr>
+          <w:p>
+            <w:pPr>
+              <w:jc w:val="both"/>
+              <w:rPr>
+                <w:b/>
+                <w:sz w:val="22"/>
+                <w:szCs w:val="22"/>
+              </w:rPr>
+            </w:pPr>
+            <w:r>
+              <w:rPr>
+                <w:b/>
+                <w:sz w:val="22"/>
+                <w:szCs w:val="22"/>
+              </w:rPr>
+              <w:t xml:space="preserve">RF – </w:t>
+            </w:r>
+            <w:r>
+              <w:rPr>
+                <w:b/>
+                <w:sz w:val="22"/>
+                <w:szCs w:val="22"/>
+              </w:rPr>
+              <w:t>1 Fichas de usuarios</w:t>
+            </w:r>
+          </w:p>
+          <w:p>
+            <w:pPr>
+              <w:jc w:val="both"/>
+              <w:rPr>
+                <w:sz w:val="22"/>
+                <w:szCs w:val="22"/>
+              </w:rPr>
+            </w:pPr>
+            <w:r>
+              <w:rPr>
+                <w:b/>
+                <w:sz w:val="22"/>
+                <w:szCs w:val="22"/>
+              </w:rPr>
+              <w:t>Como</w:t>
+            </w:r>
+            <w:r>
+              <w:rPr>
+                <w:sz w:val="22"/>
+                <w:szCs w:val="22"/>
+              </w:rPr>
+              <w:t xml:space="preserve"> coordinador</w:t>
+            </w:r>
+            <w:r>
+              <w:rPr>
+                <w:sz w:val="22"/>
+                <w:szCs w:val="22"/>
+              </w:rPr>
+              <w:t>,</w:t>
+            </w:r>
+          </w:p>
+          <w:p>
+            <w:pPr>
+              <w:jc w:val="both"/>
+              <w:rPr>
+                <w:sz w:val="22"/>
+                <w:szCs w:val="22"/>
+              </w:rPr>
+            </w:pPr>
+            <w:r>
+              <w:rPr>
+                <w:b/>
+                <w:sz w:val="22"/>
+                <w:szCs w:val="22"/>
+              </w:rPr>
+              <w:t>quiero</w:t>
+            </w:r>
+            <w:r>
+              <w:rPr>
+                <w:sz w:val="22"/>
+                <w:szCs w:val="22"/>
+              </w:rPr>
+              <w:t xml:space="preserve"> </w:t>
+            </w:r>
+            <w:r>
+              <w:rPr>
+                <w:sz w:val="22"/>
+                <w:szCs w:val="22"/>
+              </w:rPr>
+              <w:t>obtener fichas</w:t>
+            </w:r>
+            <w:r>
+              <w:rPr>
+                <w:sz w:val="22"/>
+                <w:szCs w:val="22"/>
+              </w:rPr>
+              <w:t xml:space="preserve"> </w:t>
+            </w:r>
+            <w:r>
+              <w:rPr>
+                <w:sz w:val="22"/>
+                <w:szCs w:val="22"/>
+              </w:rPr>
+              <w:t xml:space="preserve">con los datos de los </w:t>
+            </w:r>
+            <w:r>
+              <w:rPr>
+                <w:sz w:val="22"/>
+                <w:szCs w:val="22"/>
+              </w:rPr>
+              <w:t>participantes, voluntarios, patrocinadores y donantes</w:t>
+            </w:r>
+            <w:r>
+              <w:rPr>
+                <w:sz w:val="22"/>
+                <w:szCs w:val="22"/>
+              </w:rPr>
+              <w:t>,</w:t>
+            </w:r>
+          </w:p>
+          <w:p>
+            <w:pPr>
+              <w:jc w:val="both"/>
+            </w:pPr>
+            <w:r>
+              <w:rPr>
+                <w:b/>
+                <w:sz w:val="22"/>
+                <w:szCs w:val="22"/>
+              </w:rPr>
+              <w:t>para</w:t>
+            </w:r>
+            <w:r>
+              <w:rPr>
+                <w:sz w:val="22"/>
+                <w:szCs w:val="22"/>
+              </w:rPr>
+              <w:t xml:space="preserve"> estudiar </w:t>
+            </w:r>
+            <w:r>
+              <w:rPr>
+                <w:sz w:val="22"/>
+                <w:szCs w:val="22"/>
+              </w:rPr>
+              <w:t>y</w:t>
+            </w:r>
+            <w:r>
+              <w:rPr>
+                <w:sz w:val="22"/>
+                <w:szCs w:val="22"/>
+              </w:rPr>
+              <w:t xml:space="preserve"> analizar sus datos.</w:t>
+            </w:r>
+          </w:p>
+        </w:tc>
+      </w:tr>
+    </w:tbl>
+    <w:p>
+      <w:pPr>
+        <w:jc w:val="both"/>
+      </w:pPr>
+    </w:p>
+    <w:p>
+      <w:pPr>
+        <w:jc w:val="both"/>
+        <w:rPr>
+          <w:sz w:val="22"/>
+          <w:szCs w:val="22"/>
+        </w:rPr>
+      </w:pPr>
+    </w:p>
+    <w:tbl>
+      <w:tblPr>
+        <w:tblStyle w:val="Tablaconcuadrcula"/>
+        <w:tblW w:w="0" w:type="auto"/>
+        <w:tblLook w:val="04A0" w:firstRow="1" w:lastRow="0" w:firstColumn="1" w:lastColumn="0" w:noHBand="0" w:noVBand="1"/>
+      </w:tblPr>
+      <w:tblGrid>
+        <w:gridCol w:w="8638"/>
+      </w:tblGrid>
+      <w:tr>
+        <w:tc>
+          <w:tcPr>
+            <w:tcW w:w="8638" w:type="dxa"/>
+          </w:tcPr>
+          <w:p>
+            <w:pPr>
+              <w:jc w:val="both"/>
+              <w:rPr>
+                <w:sz w:val="22"/>
+                <w:szCs w:val="22"/>
+              </w:rPr>
+            </w:pPr>
+            <w:bookmarkStart w:id="17" w:name="_Hlk530763395"/>
+            <w:r>
+              <w:rPr>
+                <w:b/>
+                <w:sz w:val="22"/>
+                <w:szCs w:val="22"/>
+              </w:rPr>
+              <w:t xml:space="preserve">RF – </w:t>
+            </w:r>
+            <w:r>
+              <w:rPr>
+                <w:b/>
+                <w:sz w:val="22"/>
+                <w:szCs w:val="22"/>
+              </w:rPr>
+              <w:t xml:space="preserve">2 </w:t>
+            </w:r>
+            <w:r>
+              <w:rPr>
+                <w:b/>
+                <w:sz w:val="22"/>
+                <w:szCs w:val="22"/>
+              </w:rPr>
+              <w:t>Valoración de actividades</w:t>
+            </w:r>
+          </w:p>
+          <w:p>
+            <w:pPr>
+              <w:jc w:val="both"/>
+              <w:rPr>
+                <w:sz w:val="22"/>
+                <w:szCs w:val="22"/>
+              </w:rPr>
+            </w:pPr>
+            <w:r>
+              <w:rPr>
+                <w:b/>
+                <w:sz w:val="22"/>
+                <w:szCs w:val="22"/>
+              </w:rPr>
+              <w:t>Como</w:t>
+            </w:r>
+            <w:r>
+              <w:rPr>
+                <w:sz w:val="22"/>
+                <w:szCs w:val="22"/>
+              </w:rPr>
+              <w:t xml:space="preserve"> coordinador</w:t>
+            </w:r>
+            <w:r>
+              <w:rPr>
+                <w:sz w:val="22"/>
+                <w:szCs w:val="22"/>
+              </w:rPr>
+              <w:t>,</w:t>
+            </w:r>
+          </w:p>
+          <w:p>
+            <w:pPr>
+              <w:jc w:val="both"/>
+              <w:rPr>
+                <w:sz w:val="22"/>
+                <w:szCs w:val="22"/>
+              </w:rPr>
+            </w:pPr>
+            <w:r>
+              <w:rPr>
+                <w:b/>
+                <w:sz w:val="22"/>
+                <w:szCs w:val="22"/>
+              </w:rPr>
+              <w:t>quiero</w:t>
+            </w:r>
+            <w:r>
+              <w:rPr>
+                <w:sz w:val="22"/>
+                <w:szCs w:val="22"/>
+              </w:rPr>
+              <w:t xml:space="preserve"> </w:t>
+            </w:r>
+            <w:r>
+              <w:rPr>
+                <w:sz w:val="22"/>
+                <w:szCs w:val="22"/>
+              </w:rPr>
+              <w:t xml:space="preserve">recibir </w:t>
+            </w:r>
+            <w:r>
+              <w:rPr>
+                <w:sz w:val="22"/>
+                <w:szCs w:val="22"/>
+              </w:rPr>
+              <w:t xml:space="preserve">los </w:t>
+            </w:r>
+            <w:r>
+              <w:rPr>
+                <w:sz w:val="22"/>
+                <w:szCs w:val="22"/>
+              </w:rPr>
+              <w:t>cuestionarios realizados por voluntarios y participantes</w:t>
+            </w:r>
+            <w:r>
+              <w:rPr>
+                <w:sz w:val="22"/>
+                <w:szCs w:val="22"/>
+              </w:rPr>
+              <w:t xml:space="preserve"> de una actividad</w:t>
+            </w:r>
+            <w:r>
+              <w:rPr>
+                <w:sz w:val="22"/>
+                <w:szCs w:val="22"/>
+              </w:rPr>
+              <w:t>,</w:t>
+            </w:r>
+          </w:p>
+          <w:p>
+            <w:pPr>
+              <w:jc w:val="both"/>
+              <w:rPr>
+                <w:sz w:val="22"/>
+                <w:szCs w:val="22"/>
+              </w:rPr>
+            </w:pPr>
+            <w:r>
+              <w:rPr>
+                <w:b/>
+                <w:sz w:val="22"/>
+                <w:szCs w:val="22"/>
+              </w:rPr>
+              <w:t>para</w:t>
+            </w:r>
+            <w:r>
+              <w:rPr>
+                <w:sz w:val="22"/>
+                <w:szCs w:val="22"/>
+              </w:rPr>
+              <w:t xml:space="preserve"> poder </w:t>
+            </w:r>
+            <w:r>
+              <w:rPr>
+                <w:sz w:val="22"/>
+                <w:szCs w:val="22"/>
+              </w:rPr>
+              <w:t>realizar la evaluación de los proyectos</w:t>
+            </w:r>
+            <w:r>
+              <w:rPr>
+                <w:sz w:val="22"/>
+                <w:szCs w:val="22"/>
+              </w:rPr>
+              <w:t xml:space="preserve"> correspondientes</w:t>
+            </w:r>
+            <w:r>
+              <w:rPr>
+                <w:sz w:val="22"/>
+                <w:szCs w:val="22"/>
+              </w:rPr>
+              <w:t>.</w:t>
+            </w:r>
+          </w:p>
+        </w:tc>
+      </w:tr>
+      <w:bookmarkEnd w:id="17"/>
     </w:tbl>
     <w:p>
       <w:pPr>
@@ -19616,12 +19860,12 @@
         <w:pStyle w:val="Ttulo2"/>
         <w:jc w:val="both"/>
       </w:pPr>
-      <w:bookmarkStart w:id="19" w:name="_Toc532597644"/>
+      <w:bookmarkStart w:id="18" w:name="_Toc532597644"/>
       <w:r>
         <w:lastRenderedPageBreak/>
         <w:t>Requisitos no funcionales</w:t>
       </w:r>
-      <w:bookmarkEnd w:id="19"/>
+      <w:bookmarkEnd w:id="18"/>
     </w:p>
     <w:p>
       <w:pPr>
@@ -20087,7 +20331,7 @@
                 <w:szCs w:val="22"/>
               </w:rPr>
             </w:pPr>
-            <w:bookmarkStart w:id="20" w:name="_Hlk529527153"/>
+            <w:bookmarkStart w:id="19" w:name="_Hlk529527153"/>
             <w:r>
               <w:rPr>
                 <w:b/>
@@ -20166,7 +20410,7 @@
           </w:p>
         </w:tc>
       </w:tr>
-      <w:bookmarkEnd w:id="20"/>
+      <w:bookmarkEnd w:id="19"/>
     </w:tbl>
     <w:p>
       <w:pPr>
@@ -20325,182 +20569,182 @@
           <w:numId w:val="8"/>
         </w:numPr>
       </w:pPr>
-      <w:bookmarkStart w:id="21" w:name="_Toc532597645"/>
+      <w:bookmarkStart w:id="20" w:name="_Toc532597645"/>
       <w:r>
         <w:lastRenderedPageBreak/>
         <w:t>MODELO CONCEPTUAL</w:t>
       </w:r>
+      <w:bookmarkEnd w:id="20"/>
+    </w:p>
+    <w:p/>
+    <w:p>
+      <w:pPr>
+        <w:pStyle w:val="Ttulo2"/>
+      </w:pPr>
+      <w:bookmarkStart w:id="21" w:name="_Toc532597646"/>
+      <w:r>
+        <w:t>Modelado UML</w:t>
+      </w:r>
       <w:bookmarkEnd w:id="21"/>
     </w:p>
     <w:p/>
+    <w:p/>
+    <w:p/>
+    <w:p/>
+    <w:p/>
+    <w:p/>
+    <w:p/>
+    <w:p/>
+    <w:p/>
+    <w:p/>
+    <w:p/>
+    <w:p/>
+    <w:p/>
+    <w:p/>
+    <w:p/>
+    <w:p/>
+    <w:p/>
+    <w:p/>
+    <w:p/>
+    <w:p/>
+    <w:p/>
+    <w:p/>
+    <w:p/>
+    <w:p/>
+    <w:p/>
+    <w:p/>
+    <w:p/>
+    <w:p/>
+    <w:p/>
+    <w:p/>
+    <w:p/>
+    <w:p/>
+    <w:p/>
+    <w:p/>
+    <w:p/>
+    <w:p/>
+    <w:p/>
+    <w:p/>
+    <w:p/>
+    <w:p/>
+    <w:p/>
+    <w:p/>
+    <w:p/>
+    <w:p/>
+    <w:p/>
+    <w:p/>
+    <w:p/>
+    <w:p/>
+    <w:p/>
+    <w:p/>
+    <w:p/>
+    <w:p/>
+    <w:p/>
+    <w:p/>
+    <w:p/>
+    <w:p/>
+    <w:p/>
+    <w:p/>
+    <w:p/>
+    <w:p/>
+    <w:p/>
+    <w:p/>
+    <w:p/>
+    <w:p/>
+    <w:p/>
+    <w:p/>
+    <w:p/>
+    <w:p/>
+    <w:p/>
+    <w:p/>
+    <w:p/>
+    <w:p/>
+    <w:p/>
+    <w:p/>
+    <w:p/>
+    <w:p/>
+    <w:p/>
+    <w:p/>
+    <w:p/>
+    <w:p/>
+    <w:p/>
+    <w:p/>
+    <w:p/>
+    <w:p/>
+    <w:p/>
+    <w:p/>
+    <w:p/>
+    <w:p/>
+    <w:p/>
+    <w:p/>
+    <w:p/>
+    <w:p/>
+    <w:p/>
+    <w:p/>
+    <w:p/>
+    <w:p/>
+    <w:p/>
+    <w:p/>
+    <w:p/>
+    <w:p/>
+    <w:p/>
+    <w:p/>
+    <w:p/>
+    <w:p/>
+    <w:p/>
+    <w:p/>
+    <w:p/>
+    <w:p/>
+    <w:p/>
+    <w:p/>
+    <w:p/>
+    <w:p/>
+    <w:p/>
+    <w:p/>
+    <w:p/>
+    <w:p/>
+    <w:p/>
+    <w:p/>
+    <w:p/>
+    <w:p/>
+    <w:p/>
+    <w:p/>
+    <w:p/>
+    <w:p/>
+    <w:p/>
+    <w:p/>
+    <w:p/>
+    <w:p/>
+    <w:p/>
+    <w:p/>
+    <w:p/>
+    <w:p/>
+    <w:p/>
+    <w:p/>
+    <w:p/>
+    <w:p/>
+    <w:p/>
     <w:p>
       <w:pPr>
         <w:pStyle w:val="Ttulo2"/>
       </w:pPr>
-      <w:bookmarkStart w:id="22" w:name="_Toc532597646"/>
-      <w:r>
-        <w:t>Modelado UML</w:t>
-      </w:r>
-      <w:bookmarkEnd w:id="22"/>
-    </w:p>
-    <w:p/>
-    <w:p/>
-    <w:p/>
-    <w:p/>
-    <w:p/>
-    <w:p/>
-    <w:p/>
-    <w:p/>
-    <w:p/>
-    <w:p/>
-    <w:p/>
-    <w:p/>
-    <w:p/>
-    <w:p/>
-    <w:p/>
-    <w:p/>
-    <w:p/>
-    <w:p/>
-    <w:p/>
-    <w:p/>
-    <w:p/>
-    <w:p/>
-    <w:p/>
-    <w:p/>
-    <w:p/>
-    <w:p/>
-    <w:p/>
-    <w:p/>
-    <w:p/>
-    <w:p/>
-    <w:p/>
-    <w:p/>
-    <w:p/>
-    <w:p/>
-    <w:p/>
-    <w:p/>
-    <w:p/>
-    <w:p/>
-    <w:p/>
-    <w:p/>
-    <w:p/>
-    <w:p/>
-    <w:p/>
-    <w:p/>
-    <w:p/>
-    <w:p/>
-    <w:p/>
-    <w:p/>
-    <w:p/>
-    <w:p/>
-    <w:p/>
-    <w:p/>
-    <w:p/>
-    <w:p/>
-    <w:p/>
-    <w:p/>
-    <w:p/>
-    <w:p/>
-    <w:p/>
-    <w:p/>
-    <w:p/>
-    <w:p/>
-    <w:p/>
-    <w:p/>
-    <w:p/>
-    <w:p/>
-    <w:p/>
-    <w:p/>
-    <w:p/>
-    <w:p/>
-    <w:p/>
-    <w:p/>
-    <w:p/>
-    <w:p/>
-    <w:p/>
-    <w:p/>
-    <w:p/>
-    <w:p/>
-    <w:p/>
-    <w:p/>
-    <w:p/>
-    <w:p/>
-    <w:p/>
-    <w:p/>
-    <w:p/>
-    <w:p/>
-    <w:p/>
-    <w:p/>
-    <w:p/>
-    <w:p/>
-    <w:p/>
-    <w:p/>
-    <w:p/>
-    <w:p/>
-    <w:p/>
-    <w:p/>
-    <w:p/>
-    <w:p/>
-    <w:p/>
-    <w:p/>
-    <w:p/>
-    <w:p/>
-    <w:p/>
-    <w:p/>
-    <w:p/>
-    <w:p/>
-    <w:p/>
-    <w:p/>
-    <w:p/>
-    <w:p/>
-    <w:p/>
-    <w:p/>
-    <w:p/>
-    <w:p/>
-    <w:p/>
-    <w:p/>
-    <w:p/>
-    <w:p/>
-    <w:p/>
-    <w:p/>
-    <w:p/>
-    <w:p/>
-    <w:p/>
-    <w:p/>
-    <w:p/>
-    <w:p/>
-    <w:p/>
-    <w:p/>
-    <w:p/>
-    <w:p/>
-    <w:p/>
-    <w:p/>
-    <w:p/>
-    <w:p/>
-    <w:p/>
-    <w:p/>
-    <w:p/>
-    <w:p>
-      <w:pPr>
-        <w:pStyle w:val="Ttulo2"/>
-      </w:pPr>
-      <w:bookmarkStart w:id="23" w:name="_Toc532597647"/>
+      <w:bookmarkStart w:id="22" w:name="_Toc532597647"/>
       <w:r>
         <w:lastRenderedPageBreak/>
         <w:t>Escenarios de prueba</w:t>
       </w:r>
+      <w:bookmarkEnd w:id="22"/>
+    </w:p>
+    <w:p/>
+    <w:p>
+      <w:pPr>
+        <w:pStyle w:val="Ttulo3"/>
+      </w:pPr>
+      <w:bookmarkStart w:id="23" w:name="_Toc532597648"/>
+      <w:r>
+        <w:t>Escenario de prueba 1. Gestión de proyectos (coordinador)</w:t>
+      </w:r>
       <w:bookmarkEnd w:id="23"/>
-    </w:p>
-    <w:p/>
-    <w:p>
-      <w:pPr>
-        <w:pStyle w:val="Ttulo3"/>
-      </w:pPr>
-      <w:bookmarkStart w:id="24" w:name="_Toc532597648"/>
-      <w:r>
-        <w:t>Escenario de prueba 1. Gestión de proyectos (coordinador)</w:t>
-      </w:r>
-      <w:bookmarkEnd w:id="24"/>
     </w:p>
     <w:p/>
     <w:p/>
@@ -20802,12 +21046,12 @@
       <w:pPr>
         <w:pStyle w:val="Ttulo3"/>
       </w:pPr>
-      <w:bookmarkStart w:id="25" w:name="_Toc532597649"/>
+      <w:bookmarkStart w:id="24" w:name="_Toc532597649"/>
       <w:r>
         <w:lastRenderedPageBreak/>
         <w:t>Escenario de prueba 2. Gestión de proyectos (participante)</w:t>
       </w:r>
-      <w:bookmarkEnd w:id="25"/>
+      <w:bookmarkEnd w:id="24"/>
     </w:p>
     <w:p/>
     <w:p/>
@@ -21146,12 +21390,12 @@
       <w:pPr>
         <w:pStyle w:val="Ttulo3"/>
       </w:pPr>
-      <w:bookmarkStart w:id="26" w:name="_Toc532597650"/>
+      <w:bookmarkStart w:id="25" w:name="_Toc532597650"/>
       <w:r>
         <w:lastRenderedPageBreak/>
         <w:t>Escenario de prueba 3. Gestión de proyectos (voluntario)</w:t>
       </w:r>
-      <w:bookmarkEnd w:id="26"/>
+      <w:bookmarkEnd w:id="25"/>
     </w:p>
     <w:p/>
     <w:p/>
@@ -21505,12 +21749,12 @@
       <w:pPr>
         <w:pStyle w:val="Ttulo3"/>
       </w:pPr>
-      <w:bookmarkStart w:id="27" w:name="_Toc532597651"/>
+      <w:bookmarkStart w:id="26" w:name="_Toc532597651"/>
       <w:r>
         <w:lastRenderedPageBreak/>
         <w:t>Escenario de prueba 4. Gestión de proyectos (patrocinador)</w:t>
       </w:r>
-      <w:bookmarkEnd w:id="27"/>
+      <w:bookmarkEnd w:id="26"/>
     </w:p>
     <w:p/>
     <w:p/>
@@ -21647,12 +21891,12 @@
       <w:pPr>
         <w:pStyle w:val="Ttulo3"/>
       </w:pPr>
-      <w:bookmarkStart w:id="28" w:name="_Toc532597652"/>
+      <w:bookmarkStart w:id="27" w:name="_Toc532597652"/>
       <w:r>
         <w:lastRenderedPageBreak/>
         <w:t>Escenario de prueba 5. Gestión de comunicaciones</w:t>
       </w:r>
-      <w:bookmarkEnd w:id="28"/>
+      <w:bookmarkEnd w:id="27"/>
     </w:p>
     <w:p/>
     <w:p/>
@@ -21838,27 +22082,25 @@
           <w:numId w:val="8"/>
         </w:numPr>
       </w:pPr>
-      <w:bookmarkStart w:id="29" w:name="_Toc532597653"/>
+      <w:bookmarkStart w:id="28" w:name="_Toc532597653"/>
       <w:r>
         <w:lastRenderedPageBreak/>
         <w:t>MATRICES DE TRAZABILIDAD</w:t>
       </w:r>
+      <w:bookmarkEnd w:id="28"/>
+    </w:p>
+    <w:p/>
+    <w:p>
+      <w:pPr>
+        <w:pStyle w:val="Ttulo2"/>
+      </w:pPr>
+      <w:bookmarkStart w:id="29" w:name="_Toc532597654"/>
+      <w:r>
+        <w:t>Matriz clases de entidad y requisitos de información</w:t>
+      </w:r>
       <w:bookmarkEnd w:id="29"/>
     </w:p>
     <w:p/>
-    <w:p>
-      <w:pPr>
-        <w:pStyle w:val="Ttulo2"/>
-      </w:pPr>
-      <w:bookmarkStart w:id="30" w:name="_Toc532597654"/>
-      <w:r>
-        <w:t>Matriz clases de entidad y requisitos de información</w:t>
-      </w:r>
-      <w:bookmarkEnd w:id="30"/>
-    </w:p>
-    <w:p/>
-    <w:p/>
-    <w:p/>
     <w:p/>
     <w:p>
       <w:pPr>
@@ -21868,7 +22110,7 @@
         <w:rPr>
           <w:noProof/>
         </w:rPr>
-        <w:object w:dxaOrig="10740" w:dyaOrig="6631">
+        <w:object w:dxaOrig="12980" w:dyaOrig="7240" w14:anchorId="10BD397D">
           <v:shapetype id="_x0000_t75" coordsize="21600,21600" o:spt="75" o:preferrelative="t" path="m@4@5l@4@11@9@11@9@5xe" filled="f" stroked="f">
             <v:stroke joinstyle="miter"/>
             <v:formulas>
@@ -21888,89 +22130,58 @@
             <v:path o:extrusionok="f" gradientshapeok="t" o:connecttype="rect"/>
             <o:lock v:ext="edit" aspectratio="t"/>
           </v:shapetype>
-          <v:shape id="_x0000_i1030" type="#_x0000_t75" alt="" style="width:481.15pt;height:296.75pt;mso-width-percent:0;mso-height-percent:0;mso-width-percent:0;mso-height-percent:0" o:ole="">
+          <v:shape id="_x0000_i1030" type="#_x0000_t75" alt="" style="width:640.55pt;height:357.3pt;mso-width-percent:0;mso-height-percent:0;mso-width-percent:0;mso-height-percent:0" o:ole="">
             <v:imagedata r:id="rId13" o:title=""/>
           </v:shape>
-          <o:OLEObject Type="Embed" ProgID="Excel.Sheet.12" ShapeID="_x0000_i1030" DrawAspect="Content" ObjectID="_1606491338" r:id="rId14"/>
+          <o:OLEObject Type="Embed" ProgID="Excel.Sheet.12" ShapeID="_x0000_i1030" DrawAspect="Content" ObjectID="_1606505944" r:id="rId14"/>
         </w:object>
       </w:r>
     </w:p>
+    <w:p/>
+    <w:p>
+      <w:pPr>
+        <w:pStyle w:val="Ttulo2"/>
+      </w:pPr>
+      <w:bookmarkStart w:id="30" w:name="_Toc532597655"/>
+      <w:r>
+        <w:t>Matriz de clases de entidad y reglas de negocio</w:t>
+      </w:r>
+      <w:bookmarkEnd w:id="30"/>
+    </w:p>
+    <w:p/>
+    <w:p/>
     <w:p>
       <w:pPr>
         <w:jc w:val="center"/>
       </w:pPr>
-    </w:p>
-    <w:p>
-      <w:pPr>
-        <w:jc w:val="center"/>
-      </w:pPr>
-    </w:p>
-    <w:p>
-      <w:pPr>
-        <w:jc w:val="center"/>
-      </w:pPr>
-    </w:p>
-    <w:p>
-      <w:pPr>
-        <w:pStyle w:val="Ttulo2"/>
-      </w:pPr>
-      <w:bookmarkStart w:id="31" w:name="_Toc532597655"/>
-      <w:r>
-        <w:lastRenderedPageBreak/>
-        <w:t>Matriz de clases de entidad y reglas de negocio</w:t>
-      </w:r>
-      <w:bookmarkEnd w:id="31"/>
-    </w:p>
-    <w:p/>
-    <w:p/>
-    <w:p/>
-    <w:p/>
-    <w:bookmarkStart w:id="32" w:name="_MON_1604667278"/>
-    <w:bookmarkEnd w:id="32"/>
-    <w:p>
-      <w:pPr>
-        <w:jc w:val="center"/>
-      </w:pPr>
       <w:r>
         <w:rPr>
           <w:noProof/>
         </w:rPr>
-        <w:object w:dxaOrig="21823" w:dyaOrig="6958">
-          <v:shape id="_x0000_i1029" type="#_x0000_t75" alt="" style="width:716.9pt;height:226.85pt;mso-width-percent:0;mso-height-percent:0;mso-width-percent:0;mso-height-percent:0" o:ole="">
+        <w:object w:dxaOrig="15980" w:dyaOrig="6960">
+          <v:shape id="_x0000_i1029" type="#_x0000_t75" alt="" style="width:735.1pt;height:320.15pt;mso-width-percent:0;mso-height-percent:0;mso-width-percent:0;mso-height-percent:0" o:ole="">
             <v:imagedata r:id="rId15" o:title=""/>
           </v:shape>
-          <o:OLEObject Type="Embed" ProgID="Excel.Sheet.12" ShapeID="_x0000_i1029" DrawAspect="Content" ObjectID="_1606491339" r:id="rId16"/>
+          <o:OLEObject Type="Embed" ProgID="Excel.Sheet.12" ShapeID="_x0000_i1029" DrawAspect="Content" ObjectID="_1606505945" r:id="rId16"/>
         </w:object>
       </w:r>
     </w:p>
     <w:p/>
     <w:p/>
     <w:p/>
-    <w:p/>
-    <w:p/>
-    <w:p/>
-    <w:p/>
-    <w:p/>
-    <w:p/>
-    <w:p/>
-    <w:p/>
     <w:p>
       <w:pPr>
         <w:pStyle w:val="Ttulo2"/>
       </w:pPr>
-      <w:bookmarkStart w:id="33" w:name="_Toc532597656"/>
+      <w:bookmarkStart w:id="31" w:name="_Toc532597656"/>
       <w:r>
         <w:lastRenderedPageBreak/>
         <w:t>Matriz de asociaciones y requisitos de información</w:t>
       </w:r>
-      <w:bookmarkEnd w:id="33"/>
-    </w:p>
-    <w:p/>
-    <w:p/>
-    <w:p/>
-    <w:p/>
-    <w:bookmarkStart w:id="34" w:name="_MON_1604667533"/>
-    <w:bookmarkEnd w:id="34"/>
+      <w:bookmarkEnd w:id="31"/>
+    </w:p>
+    <w:p/>
+    <w:p/>
     <w:p>
       <w:pPr>
         <w:jc w:val="center"/>
@@ -21979,11 +22190,11 @@
         <w:rPr>
           <w:noProof/>
         </w:rPr>
-        <w:object w:dxaOrig="11505" w:dyaOrig="5427">
-          <v:shape id="_x0000_i1028" type="#_x0000_t75" alt="" style="width:514.25pt;height:243.65pt;mso-width-percent:0;mso-height-percent:0;mso-width-percent:0;mso-height-percent:0" o:ole="">
+        <w:object w:dxaOrig="13180" w:dyaOrig="7240">
+          <v:shape id="_x0000_i1028" type="#_x0000_t75" alt="" style="width:635.95pt;height:349.35pt;mso-width-percent:0;mso-height-percent:0;mso-width-percent:0;mso-height-percent:0" o:ole="">
             <v:imagedata r:id="rId17" o:title=""/>
           </v:shape>
-          <o:OLEObject Type="Embed" ProgID="Excel.Sheet.12" ShapeID="_x0000_i1028" DrawAspect="Content" ObjectID="_1606491340" r:id="rId18"/>
+          <o:OLEObject Type="Embed" ProgID="Excel.Sheet.12" ShapeID="_x0000_i1028" DrawAspect="Content" ObjectID="_1606505946" r:id="rId18"/>
         </w:object>
       </w:r>
     </w:p>
@@ -21992,24 +22203,16 @@
     <w:p/>
     <w:p/>
     <w:p/>
-    <w:p/>
-    <w:p/>
-    <w:p/>
-    <w:p/>
-    <w:p/>
     <w:p>
       <w:pPr>
         <w:pStyle w:val="Ttulo2"/>
       </w:pPr>
-      <w:bookmarkStart w:id="35" w:name="_Toc532597657"/>
+      <w:bookmarkStart w:id="32" w:name="_Toc532597657"/>
       <w:r>
         <w:t>Matriz de asociaciones y reglas de negocios</w:t>
       </w:r>
-      <w:bookmarkEnd w:id="35"/>
-    </w:p>
-    <w:p/>
-    <w:p/>
-    <w:p/>
+      <w:bookmarkEnd w:id="32"/>
+    </w:p>
     <w:p/>
     <w:p/>
     <w:p>
@@ -22020,11 +22223,11 @@
         <w:rPr>
           <w:noProof/>
         </w:rPr>
-        <w:object w:dxaOrig="21715" w:dyaOrig="5427">
-          <v:shape id="_x0000_i1027" type="#_x0000_t75" alt="" style="width:733.95pt;height:184.25pt;mso-width-percent:0;mso-height-percent:0;mso-width-percent:0;mso-height-percent:0" o:ole="">
+        <w:object w:dxaOrig="15820" w:dyaOrig="6940">
+          <v:shape id="_x0000_i1027" type="#_x0000_t75" alt="" style="width:720.6pt;height:316.45pt;mso-width-percent:0;mso-height-percent:0;mso-width-percent:0;mso-height-percent:0" o:ole="">
             <v:imagedata r:id="rId19" o:title=""/>
           </v:shape>
-          <o:OLEObject Type="Embed" ProgID="Excel.Sheet.12" ShapeID="_x0000_i1027" DrawAspect="Content" ObjectID="_1606491341" r:id="rId20"/>
+          <o:OLEObject Type="Embed" ProgID="Excel.Sheet.12" ShapeID="_x0000_i1027" DrawAspect="Content" ObjectID="_1606505947" r:id="rId20"/>
         </w:object>
       </w:r>
     </w:p>
@@ -22034,21 +22237,15 @@
     <w:p/>
     <w:p/>
     <w:p/>
-    <w:p/>
-    <w:p/>
-    <w:p/>
-    <w:p/>
-    <w:p/>
-    <w:p/>
     <w:p>
       <w:pPr>
         <w:pStyle w:val="Ttulo2"/>
       </w:pPr>
-      <w:bookmarkStart w:id="36" w:name="_Toc532597658"/>
+      <w:bookmarkStart w:id="33" w:name="_Toc532597658"/>
       <w:r>
         <w:t>Matriz de restricciones y requisitos de información</w:t>
       </w:r>
-      <w:bookmarkEnd w:id="36"/>
+      <w:bookmarkEnd w:id="33"/>
     </w:p>
     <w:p/>
     <w:p/>
@@ -22064,7 +22261,7 @@
           <v:shape id="_x0000_i1026" type="#_x0000_t75" alt="" style="width:528.25pt;height:389.75pt;mso-width-percent:0;mso-height-percent:0;mso-width-percent:0;mso-height-percent:0" o:ole="">
             <v:imagedata r:id="rId21" o:title=""/>
           </v:shape>
-          <o:OLEObject Type="Embed" ProgID="Excel.Sheet.12" ShapeID="_x0000_i1026" DrawAspect="Content" ObjectID="_1606491342" r:id="rId22"/>
+          <o:OLEObject Type="Embed" ProgID="Excel.Sheet.12" ShapeID="_x0000_i1026" DrawAspect="Content" ObjectID="_1606505948" r:id="rId22"/>
         </w:object>
       </w:r>
     </w:p>
@@ -22073,11 +22270,11 @@
       <w:pPr>
         <w:pStyle w:val="Ttulo2"/>
       </w:pPr>
-      <w:bookmarkStart w:id="37" w:name="_Toc532597659"/>
+      <w:bookmarkStart w:id="34" w:name="_Toc532597659"/>
       <w:r>
         <w:t>Matriz de restricciones y reglas de negocio</w:t>
       </w:r>
-      <w:bookmarkEnd w:id="37"/>
+      <w:bookmarkEnd w:id="34"/>
     </w:p>
     <w:p/>
     <w:p/>
@@ -22095,13 +22292,16 @@
           <v:shape id="_x0000_i1025" type="#_x0000_t75" alt="" style="width:731.4pt;height:319.25pt;mso-width-percent:0;mso-height-percent:0;mso-width-percent:0;mso-height-percent:0" o:ole="">
             <v:imagedata r:id="rId23" o:title=""/>
           </v:shape>
-          <o:OLEObject Type="Embed" ProgID="Excel.Sheet.12" ShapeID="_x0000_i1025" DrawAspect="Content" ObjectID="_1606491343" r:id="rId24"/>
+          <o:OLEObject Type="Embed" ProgID="Excel.Sheet.12" ShapeID="_x0000_i1025" DrawAspect="Content" ObjectID="_1606505949" r:id="rId24"/>
         </w:object>
       </w:r>
     </w:p>
     <w:p/>
     <w:p/>
-    <w:p/>
+    <w:p>
+      <w:bookmarkStart w:id="35" w:name="_GoBack"/>
+      <w:bookmarkEnd w:id="35"/>
+    </w:p>
     <w:p>
       <w:pPr>
         <w:sectPr>
@@ -22121,23 +22321,23 @@
           <w:numId w:val="8"/>
         </w:numPr>
       </w:pPr>
-      <w:bookmarkStart w:id="38" w:name="_Toc532597660"/>
+      <w:bookmarkStart w:id="36" w:name="_Toc532597660"/>
       <w:r>
         <w:lastRenderedPageBreak/>
         <w:t>ANEXOS</w:t>
       </w:r>
-      <w:bookmarkEnd w:id="38"/>
+      <w:bookmarkEnd w:id="36"/>
     </w:p>
     <w:p/>
     <w:p>
       <w:pPr>
         <w:pStyle w:val="Ttulo2"/>
       </w:pPr>
-      <w:bookmarkStart w:id="39" w:name="_Toc532597661"/>
+      <w:bookmarkStart w:id="37" w:name="_Toc532597661"/>
       <w:r>
         <w:t>Anexo I: Prototipo de newsletter</w:t>
       </w:r>
-      <w:bookmarkEnd w:id="39"/>
+      <w:bookmarkEnd w:id="37"/>
     </w:p>
     <w:p/>
     <w:p/>
@@ -22361,13 +22561,13 @@
       <w:pPr>
         <w:pStyle w:val="Ttulo2"/>
       </w:pPr>
-      <w:bookmarkStart w:id="40" w:name="_Toc530491234"/>
-      <w:bookmarkStart w:id="41" w:name="_Toc532597662"/>
+      <w:bookmarkStart w:id="38" w:name="_Toc530491234"/>
+      <w:bookmarkStart w:id="39" w:name="_Toc532597662"/>
       <w:r>
         <w:t>Anexo II: Acta de reunión</w:t>
       </w:r>
-      <w:bookmarkEnd w:id="40"/>
-      <w:bookmarkEnd w:id="41"/>
+      <w:bookmarkEnd w:id="38"/>
+      <w:bookmarkEnd w:id="39"/>
     </w:p>
     <w:p/>
     <w:p/>
@@ -27385,7 +27585,7 @@
 </file>
 
 <file path=customXml/itemProps1.xml><?xml version="1.0" encoding="utf-8"?>
-<ds:datastoreItem xmlns:ds="http://schemas.openxmlformats.org/officeDocument/2006/customXml" ds:itemID="{AFC2E05F-5237-D243-B2E1-397C5CEC74F9}">
+<ds:datastoreItem xmlns:ds="http://schemas.openxmlformats.org/officeDocument/2006/customXml" ds:itemID="{0ED8A67D-43FE-BD42-8A87-ACCD96B14C11}">
   <ds:schemaRefs>
     <ds:schemaRef ds:uri="http://schemas.openxmlformats.org/officeDocument/2006/bibliography"/>
   </ds:schemaRefs>

</xml_diff>

<commit_message>
Justificación de estrategia de transformación de jerarquías en el modelado relacional
</commit_message>
<xml_diff>
--- a/tercer-entregable/IS-G1-SSR-deporte-y-desafio.docx
+++ b/tercer-entregable/IS-G1-SSR-deporte-y-desafio.docx
@@ -7175,7 +7175,13 @@
               <w:rPr>
                 <w:sz w:val="22"/>
               </w:rPr>
-              <w:t xml:space="preserve"> conocer el estado de las facturas y donaciones</w:t>
+              <w:t xml:space="preserve"> conocer el estado de las </w:t>
+            </w:r>
+            <w:r>
+              <w:rPr>
+                <w:sz w:val="22"/>
+              </w:rPr>
+              <w:t>cuentas de proyectos</w:t>
             </w:r>
             <w:r>
               <w:rPr>
@@ -7203,6 +7209,12 @@
                 <w:sz w:val="22"/>
               </w:rPr>
               <w:t xml:space="preserve"> controlar el rendimiento de los activos y de la financiación recibida por parte de los patrocinadores, además de llevar una contabilidad del pago de las inscripciones de los participantes</w:t>
+            </w:r>
+            <w:r>
+              <w:rPr>
+                <w:sz w:val="22"/>
+              </w:rPr>
+              <w:t xml:space="preserve"> y los recibos</w:t>
             </w:r>
             <w:r>
               <w:rPr>
@@ -9714,7 +9726,7 @@
                 <w:b/>
                 <w:sz w:val="22"/>
               </w:rPr>
-              <w:t>facturas</w:t>
+              <w:t>recibos</w:t>
             </w:r>
           </w:p>
           <w:p>
@@ -9770,13 +9782,25 @@
               <w:rPr>
                 <w:sz w:val="22"/>
               </w:rPr>
-              <w:t xml:space="preserve"> la siguiente información sobre l</w:t>
-            </w:r>
-            <w:r>
-              <w:rPr>
-                <w:sz w:val="22"/>
-              </w:rPr>
-              <w:t>as facturas</w:t>
+              <w:t xml:space="preserve"> la siguiente información sobre </w:t>
+            </w:r>
+            <w:r>
+              <w:rPr>
+                <w:sz w:val="22"/>
+              </w:rPr>
+              <w:t>los</w:t>
+            </w:r>
+            <w:r>
+              <w:rPr>
+                <w:sz w:val="22"/>
+              </w:rPr>
+              <w:t xml:space="preserve"> </w:t>
+            </w:r>
+            <w:r>
+              <w:rPr>
+                <w:sz w:val="22"/>
+              </w:rPr>
+              <w:t>recibos</w:t>
             </w:r>
             <w:r>
               <w:rPr>
@@ -11334,7 +11358,14 @@
                 <w:sz w:val="22"/>
                 <w:szCs w:val="22"/>
               </w:rPr>
-              <w:t>de pago alguna factura</w:t>
+              <w:t xml:space="preserve">de pago </w:t>
+            </w:r>
+            <w:r>
+              <w:rPr>
+                <w:sz w:val="22"/>
+                <w:szCs w:val="22"/>
+              </w:rPr>
+              <w:t>algún recibo</w:t>
             </w:r>
             <w:r>
               <w:rPr>
@@ -11472,14 +11503,35 @@
                 <w:sz w:val="22"/>
                 <w:szCs w:val="22"/>
               </w:rPr>
-              <w:t xml:space="preserve"> un participante que tiene alguna </w:t>
-            </w:r>
-            <w:r>
-              <w:rPr>
-                <w:sz w:val="22"/>
-                <w:szCs w:val="22"/>
-              </w:rPr>
-              <w:t>factura pendiente</w:t>
+              <w:t xml:space="preserve"> u</w:t>
+            </w:r>
+            <w:r>
+              <w:rPr>
+                <w:sz w:val="22"/>
+                <w:szCs w:val="22"/>
+              </w:rPr>
+              <w:t>n participante que tiene algún</w:t>
+            </w:r>
+            <w:r>
+              <w:rPr>
+                <w:sz w:val="22"/>
+                <w:szCs w:val="22"/>
+              </w:rPr>
+              <w:t xml:space="preserve"> </w:t>
+            </w:r>
+            <w:r>
+              <w:rPr>
+                <w:sz w:val="22"/>
+                <w:szCs w:val="22"/>
+              </w:rPr>
+              <w:t>recibo</w:t>
+            </w:r>
+            <w:r>
+              <w:rPr>
+                <w:sz w:val="22"/>
+                <w:szCs w:val="22"/>
+              </w:rPr>
+              <w:t xml:space="preserve"> pendiente</w:t>
             </w:r>
             <w:r>
               <w:rPr>
@@ -11551,14 +11603,35 @@
                 <w:sz w:val="22"/>
                 <w:szCs w:val="22"/>
               </w:rPr>
-              <w:t>un participante que no tiene ninguna fa</w:t>
-            </w:r>
-            <w:r>
-              <w:rPr>
-                <w:sz w:val="22"/>
-                <w:szCs w:val="22"/>
-              </w:rPr>
-              <w:t>ctura pendiente de pago y el sistema permite la inscripción.</w:t>
+              <w:t>un p</w:t>
+            </w:r>
+            <w:r>
+              <w:rPr>
+                <w:sz w:val="22"/>
+                <w:szCs w:val="22"/>
+              </w:rPr>
+              <w:t>articipante que no tiene ningún</w:t>
+            </w:r>
+            <w:r>
+              <w:rPr>
+                <w:sz w:val="22"/>
+                <w:szCs w:val="22"/>
+              </w:rPr>
+              <w:t xml:space="preserve"> </w:t>
+            </w:r>
+            <w:r>
+              <w:rPr>
+                <w:sz w:val="22"/>
+                <w:szCs w:val="22"/>
+              </w:rPr>
+              <w:t>recibo</w:t>
+            </w:r>
+            <w:r>
+              <w:rPr>
+                <w:sz w:val="22"/>
+                <w:szCs w:val="22"/>
+              </w:rPr>
+              <w:t xml:space="preserve"> pendiente de pago y el sistema permite la inscripción.</w:t>
             </w:r>
           </w:p>
         </w:tc>
@@ -21893,10 +21966,10 @@
             <v:path o:extrusionok="f" gradientshapeok="t" o:connecttype="rect"/>
             <o:lock v:ext="edit" aspectratio="t"/>
           </v:shapetype>
-          <v:shape id="_x0000_i1025" type="#_x0000_t75" alt="" style="width:593.2pt;height:313.1pt" o:ole="">
+          <v:shape id="_x0000_i1025" type="#_x0000_t75" style="width:593.2pt;height:313.1pt" o:ole="">
             <v:imagedata r:id="rId13" o:title=""/>
           </v:shape>
-          <o:OLEObject Type="Embed" ProgID="Excel.Sheet.12" ShapeID="_x0000_i1025" DrawAspect="Content" ObjectID="_1607174395" r:id="rId14"/>
+          <o:OLEObject Type="Embed" ProgID="Excel.Sheet.12" ShapeID="_x0000_i1025" DrawAspect="Content" ObjectID="_1607244625" r:id="rId14"/>
         </w:object>
       </w:r>
     </w:p>
@@ -21926,10 +21999,10 @@
           <w:noProof/>
         </w:rPr>
         <w:object w:dxaOrig="14782" w:dyaOrig="6369">
-          <v:shape id="_x0000_i1035" type="#_x0000_t75" alt="" style="width:679.95pt;height:292.95pt" o:ole="">
+          <v:shape id="_x0000_i1026" type="#_x0000_t75" style="width:679.95pt;height:292.65pt" o:ole="">
             <v:imagedata r:id="rId15" o:title=""/>
           </v:shape>
-          <o:OLEObject Type="Embed" ProgID="Excel.Sheet.12" ShapeID="_x0000_i1035" DrawAspect="Content" ObjectID="_1607174396" r:id="rId16"/>
+          <o:OLEObject Type="Embed" ProgID="Excel.Sheet.12" ShapeID="_x0000_i1026" DrawAspect="Content" ObjectID="_1607244626" r:id="rId16"/>
         </w:object>
       </w:r>
     </w:p>
@@ -21962,10 +22035,10 @@
           <w:noProof/>
         </w:rPr>
         <w:object w:dxaOrig="12339" w:dyaOrig="6057">
-          <v:shape id="_x0000_i1042" type="#_x0000_t75" alt="" style="width:595.35pt;height:292.25pt" o:ole="">
+          <v:shape id="_x0000_i1027" type="#_x0000_t75" style="width:594.75pt;height:292.25pt" o:ole="">
             <v:imagedata r:id="rId17" o:title=""/>
           </v:shape>
-          <o:OLEObject Type="Embed" ProgID="Excel.Sheet.12" ShapeID="_x0000_i1042" DrawAspect="Content" ObjectID="_1607174397" r:id="rId18"/>
+          <o:OLEObject Type="Embed" ProgID="Excel.Sheet.12" ShapeID="_x0000_i1027" DrawAspect="Content" ObjectID="_1607244627" r:id="rId18"/>
         </w:object>
       </w:r>
     </w:p>
@@ -21998,10 +22071,10 @@
           <w:noProof/>
         </w:rPr>
         <w:object w:dxaOrig="14782" w:dyaOrig="6057">
-          <v:shape id="_x0000_i1053" type="#_x0000_t75" alt="" style="width:673.3pt;height:276.2pt" o:ole="">
+          <v:shape id="_x0000_i1028" type="#_x0000_t75" style="width:673.3pt;height:276.5pt" o:ole="">
             <v:imagedata r:id="rId19" o:title=""/>
           </v:shape>
-          <o:OLEObject Type="Embed" ProgID="Excel.Sheet.12" ShapeID="_x0000_i1053" DrawAspect="Content" ObjectID="_1607174398" r:id="rId20"/>
+          <o:OLEObject Type="Embed" ProgID="Excel.Sheet.12" ShapeID="_x0000_i1028" DrawAspect="Content" ObjectID="_1607244628" r:id="rId20"/>
         </w:object>
       </w:r>
     </w:p>
@@ -22030,10 +22103,10 @@
       </w:pPr>
       <w:r>
         <w:object w:dxaOrig="15673" w:dyaOrig="13228">
-          <v:shape id="_x0000_i1072" type="#_x0000_t75" style="width:488.2pt;height:412.7pt" o:ole="">
+          <v:shape id="_x0000_i1029" type="#_x0000_t75" style="width:488.2pt;height:412.7pt" o:ole="">
             <v:imagedata r:id="rId21" o:title=""/>
           </v:shape>
-          <o:OLEObject Type="Embed" ProgID="Excel.Sheet.12" ShapeID="_x0000_i1072" DrawAspect="Content" ObjectID="_1607174399" r:id="rId22"/>
+          <o:OLEObject Type="Embed" ProgID="Excel.Sheet.12" ShapeID="_x0000_i1029" DrawAspect="Content" ObjectID="_1607244629" r:id="rId22"/>
         </w:object>
       </w:r>
     </w:p>
@@ -22055,16 +22128,52 @@
       </w:pPr>
       <w:r>
         <w:object w:dxaOrig="18115" w:dyaOrig="13228">
-          <v:shape id="_x0000_i1084" type="#_x0000_t75" style="width:556.15pt;height:407.4pt" o:ole="">
+          <v:shape id="_x0000_i1030" type="#_x0000_t75" style="width:556.15pt;height:407.4pt" o:ole="">
             <v:imagedata r:id="rId23" o:title=""/>
           </v:shape>
-          <o:OLEObject Type="Embed" ProgID="Excel.Sheet.12" ShapeID="_x0000_i1084" DrawAspect="Content" ObjectID="_1607174400" r:id="rId24"/>
+          <o:OLEObject Type="Embed" ProgID="Excel.Sheet.12" ShapeID="_x0000_i1030" DrawAspect="Content" ObjectID="_1607244630" r:id="rId24"/>
         </w:object>
       </w:r>
     </w:p>
     <w:p/>
     <w:p>
       <w:pPr>
+        <w:pStyle w:val="Ttulo1"/>
+        <w:numPr>
+          <w:ilvl w:val="0"/>
+          <w:numId w:val="8"/>
+        </w:numPr>
+      </w:pPr>
+      <w:r>
+        <w:lastRenderedPageBreak/>
+        <w:t>MODELO RELACIONAL</w:t>
+      </w:r>
+    </w:p>
+    <w:p/>
+    <w:p>
+      <w:pPr>
+        <w:jc w:val="center"/>
+      </w:pPr>
+    </w:p>
+    <w:p/>
+    <w:p/>
+    <w:p/>
+    <w:p/>
+    <w:p/>
+    <w:p/>
+    <w:p/>
+    <w:p/>
+    <w:p/>
+    <w:p/>
+    <w:p/>
+    <w:p/>
+    <w:p/>
+    <w:p/>
+    <w:p/>
+    <w:p/>
+    <w:p>
+      <w:pPr>
+        <w:pStyle w:val="Ttulo1"/>
         <w:sectPr>
           <w:pgSz w:w="16840" w:h="11900" w:orient="landscape"/>
           <w:pgMar w:top="1304" w:right="1077" w:bottom="1304" w:left="1077" w:header="709" w:footer="709" w:gutter="0"/>
@@ -22076,34 +22185,603 @@
     </w:p>
     <w:p>
       <w:pPr>
+        <w:jc w:val="center"/>
+      </w:pPr>
+    </w:p>
+    <w:p>
+      <w:pPr>
+        <w:jc w:val="center"/>
+      </w:pPr>
+    </w:p>
+    <w:p>
+      <w:pPr>
+        <w:jc w:val="center"/>
+      </w:pPr>
+      <w:r>
+        <w:object w:dxaOrig="16273" w:dyaOrig="14360">
+          <v:shape id="_x0000_i1051" type="#_x0000_t75" style="width:419.85pt;height:369.05pt" o:ole="">
+            <v:imagedata r:id="rId25" o:title=""/>
+          </v:shape>
+          <o:OLEObject Type="Embed" ProgID="Excel.Sheet.12" ShapeID="_x0000_i1051" DrawAspect="Content" ObjectID="_1607244631" r:id="rId26"/>
+        </w:object>
+      </w:r>
+    </w:p>
+    <w:p>
+      <w:pPr>
+        <w:rPr>
+          <w:sz w:val="22"/>
+          <w:szCs w:val="22"/>
+        </w:rPr>
+      </w:pPr>
+    </w:p>
+    <w:p>
+      <w:pPr>
+        <w:rPr>
+          <w:sz w:val="22"/>
+          <w:szCs w:val="22"/>
+        </w:rPr>
+      </w:pPr>
+    </w:p>
+    <w:p>
+      <w:pPr>
+        <w:rPr>
+          <w:sz w:val="22"/>
+          <w:szCs w:val="22"/>
+        </w:rPr>
+      </w:pPr>
+    </w:p>
+    <w:p>
+      <w:pPr>
+        <w:pStyle w:val="Ttulo2"/>
+        <w:jc w:val="both"/>
+      </w:pPr>
+      <w:r>
+        <w:t>Justificación de estrategias de transformación de jerarquías</w:t>
+      </w:r>
+    </w:p>
+    <w:p>
+      <w:pPr>
+        <w:jc w:val="both"/>
+        <w:rPr>
+          <w:sz w:val="22"/>
+          <w:szCs w:val="22"/>
+        </w:rPr>
+      </w:pPr>
+    </w:p>
+    <w:p>
+      <w:pPr>
+        <w:pStyle w:val="Prrafodelista"/>
+        <w:numPr>
+          <w:ilvl w:val="0"/>
+          <w:numId w:val="17"/>
+        </w:numPr>
+        <w:jc w:val="both"/>
+        <w:rPr>
+          <w:sz w:val="22"/>
+          <w:szCs w:val="22"/>
+        </w:rPr>
+      </w:pPr>
+      <w:r>
+        <w:rPr>
+          <w:b/>
+          <w:sz w:val="22"/>
+          <w:szCs w:val="22"/>
+        </w:rPr>
+        <w:t>Jerarquía de clasificación de Persona.</w:t>
+      </w:r>
+    </w:p>
+    <w:p>
+      <w:pPr>
+        <w:jc w:val="both"/>
+        <w:rPr>
+          <w:sz w:val="22"/>
+          <w:szCs w:val="22"/>
+        </w:rPr>
+      </w:pPr>
+    </w:p>
+    <w:p>
+      <w:pPr>
+        <w:jc w:val="both"/>
+        <w:rPr>
+          <w:sz w:val="22"/>
+          <w:szCs w:val="22"/>
+        </w:rPr>
+      </w:pPr>
+      <w:r>
+        <w:rPr>
+          <w:sz w:val="22"/>
+          <w:szCs w:val="22"/>
+        </w:rPr>
+        <w:t>De la entidad Persona heredan Participante, Voluntario</w:t>
+      </w:r>
+      <w:r>
+        <w:rPr>
+          <w:sz w:val="22"/>
+          <w:szCs w:val="22"/>
+        </w:rPr>
+        <w:t>, Coordinador y Tutor Legal. Además, el sistema de información almacena datos de personas que no se clasifican en ninguna de las subclases anteriores, luego se considera una clasificación incompleta y solapada. De esta manera, y debido al amplio número de entidades en esta jerarquía, se ha optado por considerar una relación por cada entidad.</w:t>
+      </w:r>
+    </w:p>
+    <w:p>
+      <w:pPr>
+        <w:jc w:val="both"/>
+        <w:rPr>
+          <w:sz w:val="22"/>
+          <w:szCs w:val="22"/>
+        </w:rPr>
+      </w:pPr>
+    </w:p>
+    <w:p>
+      <w:pPr>
+        <w:pStyle w:val="Prrafodelista"/>
+        <w:numPr>
+          <w:ilvl w:val="0"/>
+          <w:numId w:val="17"/>
+        </w:numPr>
+        <w:jc w:val="both"/>
+        <w:rPr>
+          <w:sz w:val="22"/>
+          <w:szCs w:val="22"/>
+        </w:rPr>
+      </w:pPr>
+      <w:r>
+        <w:rPr>
+          <w:b/>
+          <w:sz w:val="22"/>
+          <w:szCs w:val="22"/>
+        </w:rPr>
+        <w:t>Jerarquía de clasificación de Institución.</w:t>
+      </w:r>
+    </w:p>
+    <w:p>
+      <w:pPr>
+        <w:jc w:val="both"/>
+        <w:rPr>
+          <w:sz w:val="22"/>
+          <w:szCs w:val="22"/>
+        </w:rPr>
+      </w:pPr>
+    </w:p>
+    <w:p>
+      <w:pPr>
+        <w:jc w:val="both"/>
+        <w:rPr>
+          <w:sz w:val="22"/>
+          <w:szCs w:val="22"/>
+        </w:rPr>
+      </w:pPr>
+      <w:r>
+        <w:rPr>
+          <w:sz w:val="22"/>
+          <w:szCs w:val="22"/>
+        </w:rPr>
+        <w:t xml:space="preserve">De la entidad Institución sólo hereda Patrocinador. Además, el sistema de información almacena datos de instituciones que no se clasifican como patrocinadoras, por lo que se considera una clasificación incompleta y solapada. Debido a que la subclase Patrocinador sólo </w:t>
+      </w:r>
+      <w:r>
+        <w:rPr>
+          <w:sz w:val="22"/>
+          <w:szCs w:val="22"/>
+        </w:rPr>
+        <w:t>pretende identificar qué instituciones registradas en el sistema de información han patrocinado alguna actividad de la fundación, así como el tipo de patrocinador con el que se le identifica, se ha optado por considerar una única relación para toda la jerarquía con indicador booleano para la subclase.</w:t>
+      </w:r>
+    </w:p>
+    <w:p>
+      <w:pPr>
+        <w:jc w:val="both"/>
+        <w:rPr>
+          <w:sz w:val="22"/>
+          <w:szCs w:val="22"/>
+        </w:rPr>
+      </w:pPr>
+    </w:p>
+    <w:p>
+      <w:pPr>
+        <w:pStyle w:val="Prrafodelista"/>
+        <w:numPr>
+          <w:ilvl w:val="0"/>
+          <w:numId w:val="17"/>
+        </w:numPr>
+        <w:jc w:val="both"/>
+        <w:rPr>
+          <w:sz w:val="22"/>
+          <w:szCs w:val="22"/>
+        </w:rPr>
+      </w:pPr>
+      <w:r>
+        <w:rPr>
+          <w:b/>
+          <w:sz w:val="22"/>
+          <w:szCs w:val="22"/>
+        </w:rPr>
+        <w:t>Jerarquía de clasificación de Proyecto.</w:t>
+      </w:r>
+    </w:p>
+    <w:p>
+      <w:pPr>
+        <w:jc w:val="both"/>
+        <w:rPr>
+          <w:sz w:val="22"/>
+          <w:szCs w:val="22"/>
+        </w:rPr>
+      </w:pPr>
+    </w:p>
+    <w:p>
+      <w:pPr>
+        <w:jc w:val="both"/>
+        <w:rPr>
+          <w:sz w:val="22"/>
+          <w:szCs w:val="22"/>
+        </w:rPr>
+      </w:pPr>
+      <w:r>
+        <w:rPr>
+          <w:sz w:val="22"/>
+          <w:szCs w:val="22"/>
+        </w:rPr>
+        <w:t>De la entidad Proyecto heredan Evento y Programa Deportivo.</w:t>
+      </w:r>
+      <w:r>
+        <w:rPr>
+          <w:sz w:val="22"/>
+          <w:szCs w:val="22"/>
+        </w:rPr>
+        <w:t xml:space="preserve"> Se considera una clasificación completa y disjunta, de tal modo que se ha optado por una relación para cada subclase concreta, las cuales comparten la misma clave primaria, de manera disjunta, para permitir consultas sobre la superclase.</w:t>
+      </w:r>
+    </w:p>
+    <w:p>
+      <w:pPr>
+        <w:rPr>
+          <w:sz w:val="22"/>
+          <w:szCs w:val="22"/>
+        </w:rPr>
+      </w:pPr>
+    </w:p>
+    <w:p>
+      <w:pPr>
+        <w:rPr>
+          <w:sz w:val="22"/>
+          <w:szCs w:val="22"/>
+        </w:rPr>
+      </w:pPr>
+    </w:p>
+    <w:p>
+      <w:pPr>
+        <w:rPr>
+          <w:sz w:val="22"/>
+          <w:szCs w:val="22"/>
+        </w:rPr>
+      </w:pPr>
+    </w:p>
+    <w:p>
+      <w:pPr>
+        <w:rPr>
+          <w:sz w:val="22"/>
+          <w:szCs w:val="22"/>
+        </w:rPr>
+      </w:pPr>
+    </w:p>
+    <w:p>
+      <w:pPr>
+        <w:rPr>
+          <w:sz w:val="22"/>
+          <w:szCs w:val="22"/>
+        </w:rPr>
+      </w:pPr>
+    </w:p>
+    <w:p>
+      <w:pPr>
+        <w:rPr>
+          <w:sz w:val="22"/>
+          <w:szCs w:val="22"/>
+        </w:rPr>
+      </w:pPr>
+    </w:p>
+    <w:p>
+      <w:pPr>
+        <w:rPr>
+          <w:sz w:val="22"/>
+          <w:szCs w:val="22"/>
+        </w:rPr>
+      </w:pPr>
+    </w:p>
+    <w:p>
+      <w:pPr>
+        <w:rPr>
+          <w:sz w:val="22"/>
+          <w:szCs w:val="22"/>
+        </w:rPr>
+      </w:pPr>
+    </w:p>
+    <w:p>
+      <w:pPr>
+        <w:rPr>
+          <w:sz w:val="22"/>
+          <w:szCs w:val="22"/>
+        </w:rPr>
+      </w:pPr>
+    </w:p>
+    <w:p>
+      <w:pPr>
+        <w:rPr>
+          <w:sz w:val="22"/>
+          <w:szCs w:val="22"/>
+        </w:rPr>
+      </w:pPr>
+    </w:p>
+    <w:p>
+      <w:pPr>
+        <w:rPr>
+          <w:sz w:val="22"/>
+          <w:szCs w:val="22"/>
+        </w:rPr>
+      </w:pPr>
+    </w:p>
+    <w:p>
+      <w:pPr>
+        <w:rPr>
+          <w:sz w:val="22"/>
+          <w:szCs w:val="22"/>
+        </w:rPr>
+      </w:pPr>
+    </w:p>
+    <w:p>
+      <w:pPr>
+        <w:rPr>
+          <w:sz w:val="22"/>
+          <w:szCs w:val="22"/>
+        </w:rPr>
+      </w:pPr>
+    </w:p>
+    <w:p>
+      <w:pPr>
+        <w:rPr>
+          <w:sz w:val="22"/>
+          <w:szCs w:val="22"/>
+        </w:rPr>
+      </w:pPr>
+    </w:p>
+    <w:p>
+      <w:pPr>
+        <w:rPr>
+          <w:sz w:val="22"/>
+          <w:szCs w:val="22"/>
+        </w:rPr>
+      </w:pPr>
+    </w:p>
+    <w:p>
+      <w:pPr>
+        <w:rPr>
+          <w:sz w:val="22"/>
+          <w:szCs w:val="22"/>
+        </w:rPr>
+      </w:pPr>
+    </w:p>
+    <w:p>
+      <w:pPr>
+        <w:rPr>
+          <w:sz w:val="22"/>
+          <w:szCs w:val="22"/>
+        </w:rPr>
+      </w:pPr>
+    </w:p>
+    <w:p>
+      <w:pPr>
+        <w:rPr>
+          <w:sz w:val="22"/>
+          <w:szCs w:val="22"/>
+        </w:rPr>
+      </w:pPr>
+    </w:p>
+    <w:p>
+      <w:pPr>
+        <w:rPr>
+          <w:sz w:val="22"/>
+          <w:szCs w:val="22"/>
+        </w:rPr>
+      </w:pPr>
+    </w:p>
+    <w:p>
+      <w:pPr>
+        <w:rPr>
+          <w:sz w:val="22"/>
+          <w:szCs w:val="22"/>
+        </w:rPr>
+      </w:pPr>
+    </w:p>
+    <w:p>
+      <w:pPr>
+        <w:rPr>
+          <w:sz w:val="22"/>
+          <w:szCs w:val="22"/>
+        </w:rPr>
+      </w:pPr>
+    </w:p>
+    <w:p>
+      <w:pPr>
+        <w:rPr>
+          <w:sz w:val="22"/>
+          <w:szCs w:val="22"/>
+        </w:rPr>
+      </w:pPr>
+    </w:p>
+    <w:p>
+      <w:pPr>
+        <w:rPr>
+          <w:sz w:val="22"/>
+          <w:szCs w:val="22"/>
+        </w:rPr>
+      </w:pPr>
+    </w:p>
+    <w:p>
+      <w:pPr>
+        <w:rPr>
+          <w:sz w:val="22"/>
+          <w:szCs w:val="22"/>
+        </w:rPr>
+      </w:pPr>
+    </w:p>
+    <w:p>
+      <w:pPr>
+        <w:rPr>
+          <w:sz w:val="22"/>
+          <w:szCs w:val="22"/>
+        </w:rPr>
+      </w:pPr>
+    </w:p>
+    <w:p>
+      <w:pPr>
+        <w:rPr>
+          <w:sz w:val="22"/>
+          <w:szCs w:val="22"/>
+        </w:rPr>
+      </w:pPr>
+    </w:p>
+    <w:p>
+      <w:pPr>
+        <w:rPr>
+          <w:sz w:val="22"/>
+          <w:szCs w:val="22"/>
+        </w:rPr>
+      </w:pPr>
+    </w:p>
+    <w:p>
+      <w:pPr>
+        <w:rPr>
+          <w:sz w:val="22"/>
+          <w:szCs w:val="22"/>
+        </w:rPr>
+      </w:pPr>
+    </w:p>
+    <w:p>
+      <w:pPr>
+        <w:rPr>
+          <w:sz w:val="22"/>
+          <w:szCs w:val="22"/>
+        </w:rPr>
+      </w:pPr>
+    </w:p>
+    <w:p>
+      <w:pPr>
+        <w:rPr>
+          <w:sz w:val="22"/>
+          <w:szCs w:val="22"/>
+        </w:rPr>
+      </w:pPr>
+    </w:p>
+    <w:p>
+      <w:pPr>
+        <w:rPr>
+          <w:sz w:val="22"/>
+          <w:szCs w:val="22"/>
+        </w:rPr>
+      </w:pPr>
+    </w:p>
+    <w:p>
+      <w:pPr>
+        <w:rPr>
+          <w:sz w:val="22"/>
+          <w:szCs w:val="22"/>
+        </w:rPr>
+      </w:pPr>
+    </w:p>
+    <w:p>
+      <w:pPr>
+        <w:rPr>
+          <w:sz w:val="22"/>
+          <w:szCs w:val="22"/>
+        </w:rPr>
+      </w:pPr>
+    </w:p>
+    <w:p>
+      <w:pPr>
+        <w:rPr>
+          <w:sz w:val="22"/>
+          <w:szCs w:val="22"/>
+        </w:rPr>
+      </w:pPr>
+    </w:p>
+    <w:p>
+      <w:pPr>
+        <w:rPr>
+          <w:sz w:val="22"/>
+          <w:szCs w:val="22"/>
+        </w:rPr>
+      </w:pPr>
+    </w:p>
+    <w:p>
+      <w:pPr>
+        <w:rPr>
+          <w:sz w:val="22"/>
+          <w:szCs w:val="22"/>
+        </w:rPr>
+      </w:pPr>
+    </w:p>
+    <w:p>
+      <w:pPr>
+        <w:rPr>
+          <w:sz w:val="22"/>
+          <w:szCs w:val="22"/>
+        </w:rPr>
+      </w:pPr>
+    </w:p>
+    <w:p>
+      <w:pPr>
+        <w:rPr>
+          <w:sz w:val="22"/>
+          <w:szCs w:val="22"/>
+        </w:rPr>
+      </w:pPr>
+    </w:p>
+    <w:p>
+      <w:pPr>
+        <w:rPr>
+          <w:sz w:val="22"/>
+          <w:szCs w:val="22"/>
+        </w:rPr>
+      </w:pPr>
+    </w:p>
+    <w:p>
+      <w:pPr>
+        <w:rPr>
+          <w:sz w:val="22"/>
+          <w:szCs w:val="22"/>
+        </w:rPr>
+      </w:pPr>
+      <w:bookmarkStart w:id="35" w:name="_GoBack"/>
+      <w:bookmarkEnd w:id="35"/>
+    </w:p>
+    <w:p>
+      <w:pPr>
+        <w:rPr>
+          <w:sz w:val="22"/>
+          <w:szCs w:val="22"/>
+        </w:rPr>
+      </w:pPr>
+    </w:p>
+    <w:p/>
+    <w:p>
+      <w:pPr>
         <w:pStyle w:val="Ttulo1"/>
         <w:numPr>
           <w:ilvl w:val="0"/>
           <w:numId w:val="8"/>
         </w:numPr>
       </w:pPr>
-      <w:bookmarkStart w:id="35" w:name="_Toc532597660"/>
       <w:r>
         <w:lastRenderedPageBreak/>
-        <w:t>ANE</w:t>
-      </w:r>
-      <w:bookmarkStart w:id="36" w:name="_GoBack"/>
+        <w:t>ANEXOS</w:t>
+      </w:r>
+    </w:p>
+    <w:p/>
+    <w:p>
+      <w:pPr>
+        <w:pStyle w:val="Ttulo2"/>
+      </w:pPr>
+      <w:bookmarkStart w:id="36" w:name="_Toc532597661"/>
+      <w:r>
+        <w:t>Anexo I: Prototipo de newsletter</w:t>
+      </w:r>
       <w:bookmarkEnd w:id="36"/>
-      <w:r>
-        <w:t>XOS</w:t>
-      </w:r>
-      <w:bookmarkEnd w:id="35"/>
-    </w:p>
-    <w:p/>
-    <w:p>
-      <w:pPr>
-        <w:pStyle w:val="Ttulo2"/>
-      </w:pPr>
-      <w:bookmarkStart w:id="37" w:name="_Toc532597661"/>
-      <w:r>
-        <w:t>Anexo I: Prototipo de newsletter</w:t>
-      </w:r>
-      <w:bookmarkEnd w:id="37"/>
     </w:p>
     <w:p/>
     <w:p/>
@@ -22254,7 +22932,7 @@
                     <pic:cNvPicPr/>
                   </pic:nvPicPr>
                   <pic:blipFill>
-                    <a:blip r:embed="rId25">
+                    <a:blip r:embed="rId27">
                       <a:extLst>
                         <a:ext uri="{28A0092B-C50C-407E-A947-70E740481C1C}">
                           <a14:useLocalDpi xmlns:a14="http://schemas.microsoft.com/office/drawing/2010/main" val="0"/>
@@ -22327,13 +23005,14 @@
       <w:pPr>
         <w:pStyle w:val="Ttulo2"/>
       </w:pPr>
-      <w:bookmarkStart w:id="38" w:name="_Toc530491234"/>
-      <w:bookmarkStart w:id="39" w:name="_Toc532597662"/>
-      <w:r>
+      <w:bookmarkStart w:id="37" w:name="_Toc530491234"/>
+      <w:bookmarkStart w:id="38" w:name="_Toc532597662"/>
+      <w:r>
+        <w:lastRenderedPageBreak/>
         <w:t>Anexo II: Acta de reunión</w:t>
       </w:r>
+      <w:bookmarkEnd w:id="37"/>
       <w:bookmarkEnd w:id="38"/>
-      <w:bookmarkEnd w:id="39"/>
     </w:p>
     <w:p/>
     <w:p/>
@@ -23017,7 +23696,7 @@
                           <pic:cNvPicPr/>
                         </pic:nvPicPr>
                         <pic:blipFill>
-                          <a:blip r:embed="rId26">
+                          <a:blip r:embed="rId28">
                             <a:extLst>
                               <a:ext uri="{28A0092B-C50C-407E-A947-70E740481C1C}">
                                 <a14:useLocalDpi xmlns:a14="http://schemas.microsoft.com/office/drawing/2010/main" val="0"/>
@@ -23097,6 +23776,7 @@
         <w:rPr>
           <w:b/>
         </w:rPr>
+        <w:lastRenderedPageBreak/>
         <w:t>Desarrollo de la reunión</w:t>
       </w:r>
     </w:p>
@@ -23399,8 +24079,14 @@
         <w:rPr>
           <w:sz w:val="22"/>
         </w:rPr>
+        <w:t xml:space="preserve">Deporte y Desafío vive de subvenciones tanto públicas como privadas. Cuentan con un amplio número de patrocinadores que son los encargados de financiar los diferentes proyectos que </w:t>
+      </w:r>
+      <w:r>
+        <w:rPr>
+          <w:sz w:val="22"/>
+        </w:rPr>
         <w:lastRenderedPageBreak/>
-        <w:t>Deporte y Desafío vive de subvenciones tanto públicas como privadas. Cuentan con un amplio número de patrocinadores que son los encargados de financiar los diferentes proyectos que realizan cada año, existiendo una distinción entre patrocinadores según su nivel de importancia en cuanto a la cuantía subvencionada. Quedan clasificados como patrocinadores Oro, Plata, Bronce y Colaboradores.</w:t>
+        <w:t>realizan cada año, existiendo una distinción entre patrocinadores según su nivel de importancia en cuanto a la cuantía subvencionada. Quedan clasificados como patrocinadores Oro, Plata, Bronce y Colaboradores.</w:t>
       </w:r>
     </w:p>
     <w:p>
@@ -23633,8 +24319,14 @@
         <w:rPr>
           <w:sz w:val="22"/>
         </w:rPr>
+        <w:t xml:space="preserve">Otra cuestión problemática es la relacionada con la recopilación de datos que derivan de la realización de una actividad, principalmente datos de cuestionarios de evaluación y satisfacción que se recogen tras la finalización de un programa deportivo. Estos cuestionarios </w:t>
+      </w:r>
+      <w:r>
+        <w:rPr>
+          <w:sz w:val="22"/>
+        </w:rPr>
         <w:lastRenderedPageBreak/>
-        <w:t>Otra cuestión problemática es la relacionada con la recopilación de datos que derivan de la realización de una actividad, principalmente datos de cuestionarios de evaluación y satisfacción que se recogen tras la finalización de un programa deportivo. Estos cuestionarios son respondidos tanto por participantes como por voluntarios, así como por tutores legales en algunas ocasiones. Dichos datos son escaneados y guardados en una carpeta, no existiendo posibilidad alguna de contabilizar de manera automática datos cuantitativos.</w:t>
+        <w:t>son respondidos tanto por participantes como por voluntarios, así como por tutores legales en algunas ocasiones. Dichos datos son escaneados y guardados en una carpeta, no existiendo posibilidad alguna de contabilizar de manera automática datos cuantitativos.</w:t>
       </w:r>
     </w:p>
     <w:p>
@@ -23811,11 +24503,6 @@
         <w:docPartUnique/>
       </w:docPartObj>
     </w:sdtPr>
-    <w:sdtEndPr>
-      <w:rPr>
-        <w:rStyle w:val="Nmerodepgina"/>
-      </w:rPr>
-    </w:sdtEndPr>
     <w:sdtContent>
       <w:p>
         <w:pPr>
@@ -23865,7 +24552,6 @@
         <w:docPartUnique/>
       </w:docPartObj>
     </w:sdtPr>
-    <w:sdtEndPr/>
     <w:sdtContent>
       <w:p>
         <w:pPr>
@@ -24666,6 +25352,119 @@
     </w:lvl>
   </w:abstractNum>
   <w:abstractNum w:abstractNumId="5" w15:restartNumberingAfterBreak="0">
+    <w:nsid w:val="32B5065C"/>
+    <w:multiLevelType w:val="hybridMultilevel"/>
+    <w:tmpl w:val="CBA4FC12"/>
+    <w:lvl w:ilvl="0" w:tplc="0C0A0001">
+      <w:start w:val="1"/>
+      <w:numFmt w:val="bullet"/>
+      <w:lvlText w:val=""/>
+      <w:lvlJc w:val="left"/>
+      <w:pPr>
+        <w:ind w:left="720" w:hanging="360"/>
+      </w:pPr>
+      <w:rPr>
+        <w:rFonts w:ascii="Symbol" w:hAnsi="Symbol" w:hint="default"/>
+      </w:rPr>
+    </w:lvl>
+    <w:lvl w:ilvl="1" w:tplc="0C0A0003" w:tentative="1">
+      <w:start w:val="1"/>
+      <w:numFmt w:val="bullet"/>
+      <w:lvlText w:val="o"/>
+      <w:lvlJc w:val="left"/>
+      <w:pPr>
+        <w:ind w:left="1440" w:hanging="360"/>
+      </w:pPr>
+      <w:rPr>
+        <w:rFonts w:ascii="Courier New" w:hAnsi="Courier New" w:cs="Courier New" w:hint="default"/>
+      </w:rPr>
+    </w:lvl>
+    <w:lvl w:ilvl="2" w:tplc="0C0A0005" w:tentative="1">
+      <w:start w:val="1"/>
+      <w:numFmt w:val="bullet"/>
+      <w:lvlText w:val=""/>
+      <w:lvlJc w:val="left"/>
+      <w:pPr>
+        <w:ind w:left="2160" w:hanging="360"/>
+      </w:pPr>
+      <w:rPr>
+        <w:rFonts w:ascii="Wingdings" w:hAnsi="Wingdings" w:hint="default"/>
+      </w:rPr>
+    </w:lvl>
+    <w:lvl w:ilvl="3" w:tplc="0C0A0001" w:tentative="1">
+      <w:start w:val="1"/>
+      <w:numFmt w:val="bullet"/>
+      <w:lvlText w:val=""/>
+      <w:lvlJc w:val="left"/>
+      <w:pPr>
+        <w:ind w:left="2880" w:hanging="360"/>
+      </w:pPr>
+      <w:rPr>
+        <w:rFonts w:ascii="Symbol" w:hAnsi="Symbol" w:hint="default"/>
+      </w:rPr>
+    </w:lvl>
+    <w:lvl w:ilvl="4" w:tplc="0C0A0003" w:tentative="1">
+      <w:start w:val="1"/>
+      <w:numFmt w:val="bullet"/>
+      <w:lvlText w:val="o"/>
+      <w:lvlJc w:val="left"/>
+      <w:pPr>
+        <w:ind w:left="3600" w:hanging="360"/>
+      </w:pPr>
+      <w:rPr>
+        <w:rFonts w:ascii="Courier New" w:hAnsi="Courier New" w:cs="Courier New" w:hint="default"/>
+      </w:rPr>
+    </w:lvl>
+    <w:lvl w:ilvl="5" w:tplc="0C0A0005" w:tentative="1">
+      <w:start w:val="1"/>
+      <w:numFmt w:val="bullet"/>
+      <w:lvlText w:val=""/>
+      <w:lvlJc w:val="left"/>
+      <w:pPr>
+        <w:ind w:left="4320" w:hanging="360"/>
+      </w:pPr>
+      <w:rPr>
+        <w:rFonts w:ascii="Wingdings" w:hAnsi="Wingdings" w:hint="default"/>
+      </w:rPr>
+    </w:lvl>
+    <w:lvl w:ilvl="6" w:tplc="0C0A0001" w:tentative="1">
+      <w:start w:val="1"/>
+      <w:numFmt w:val="bullet"/>
+      <w:lvlText w:val=""/>
+      <w:lvlJc w:val="left"/>
+      <w:pPr>
+        <w:ind w:left="5040" w:hanging="360"/>
+      </w:pPr>
+      <w:rPr>
+        <w:rFonts w:ascii="Symbol" w:hAnsi="Symbol" w:hint="default"/>
+      </w:rPr>
+    </w:lvl>
+    <w:lvl w:ilvl="7" w:tplc="0C0A0003" w:tentative="1">
+      <w:start w:val="1"/>
+      <w:numFmt w:val="bullet"/>
+      <w:lvlText w:val="o"/>
+      <w:lvlJc w:val="left"/>
+      <w:pPr>
+        <w:ind w:left="5760" w:hanging="360"/>
+      </w:pPr>
+      <w:rPr>
+        <w:rFonts w:ascii="Courier New" w:hAnsi="Courier New" w:cs="Courier New" w:hint="default"/>
+      </w:rPr>
+    </w:lvl>
+    <w:lvl w:ilvl="8" w:tplc="0C0A0005" w:tentative="1">
+      <w:start w:val="1"/>
+      <w:numFmt w:val="bullet"/>
+      <w:lvlText w:val=""/>
+      <w:lvlJc w:val="left"/>
+      <w:pPr>
+        <w:ind w:left="6480" w:hanging="360"/>
+      </w:pPr>
+      <w:rPr>
+        <w:rFonts w:ascii="Wingdings" w:hAnsi="Wingdings" w:hint="default"/>
+      </w:rPr>
+    </w:lvl>
+  </w:abstractNum>
+  <w:abstractNum w:abstractNumId="6" w15:restartNumberingAfterBreak="0">
     <w:nsid w:val="381B2074"/>
     <w:multiLevelType w:val="hybridMultilevel"/>
     <w:tmpl w:val="66C4EA9E"/>
@@ -24778,7 +25577,7 @@
       </w:rPr>
     </w:lvl>
   </w:abstractNum>
-  <w:abstractNum w:abstractNumId="6" w15:restartNumberingAfterBreak="0">
+  <w:abstractNum w:abstractNumId="7" w15:restartNumberingAfterBreak="0">
     <w:nsid w:val="39146AC0"/>
     <w:multiLevelType w:val="hybridMultilevel"/>
     <w:tmpl w:val="1AA0F1A0"/>
@@ -24891,7 +25690,7 @@
       </w:rPr>
     </w:lvl>
   </w:abstractNum>
-  <w:abstractNum w:abstractNumId="7" w15:restartNumberingAfterBreak="0">
+  <w:abstractNum w:abstractNumId="8" w15:restartNumberingAfterBreak="0">
     <w:nsid w:val="3D8427D9"/>
     <w:multiLevelType w:val="hybridMultilevel"/>
     <w:tmpl w:val="F8B00D64"/>
@@ -25004,7 +25803,7 @@
       </w:rPr>
     </w:lvl>
   </w:abstractNum>
-  <w:abstractNum w:abstractNumId="8" w15:restartNumberingAfterBreak="0">
+  <w:abstractNum w:abstractNumId="9" w15:restartNumberingAfterBreak="0">
     <w:nsid w:val="55CA6209"/>
     <w:multiLevelType w:val="hybridMultilevel"/>
     <w:tmpl w:val="8872E8C4"/>
@@ -25116,7 +25915,7 @@
       </w:rPr>
     </w:lvl>
   </w:abstractNum>
-  <w:abstractNum w:abstractNumId="9" w15:restartNumberingAfterBreak="0">
+  <w:abstractNum w:abstractNumId="10" w15:restartNumberingAfterBreak="0">
     <w:nsid w:val="56F66806"/>
     <w:multiLevelType w:val="hybridMultilevel"/>
     <w:tmpl w:val="CD18D0B8"/>
@@ -25228,7 +26027,7 @@
       </w:rPr>
     </w:lvl>
   </w:abstractNum>
-  <w:abstractNum w:abstractNumId="10" w15:restartNumberingAfterBreak="0">
+  <w:abstractNum w:abstractNumId="11" w15:restartNumberingAfterBreak="0">
     <w:nsid w:val="580031B8"/>
     <w:multiLevelType w:val="hybridMultilevel"/>
     <w:tmpl w:val="1CC6603C"/>
@@ -25341,7 +26140,7 @@
       </w:rPr>
     </w:lvl>
   </w:abstractNum>
-  <w:abstractNum w:abstractNumId="11" w15:restartNumberingAfterBreak="0">
+  <w:abstractNum w:abstractNumId="12" w15:restartNumberingAfterBreak="0">
     <w:nsid w:val="580B6639"/>
     <w:multiLevelType w:val="hybridMultilevel"/>
     <w:tmpl w:val="8D3A71B8"/>
@@ -25430,7 +26229,7 @@
       </w:pPr>
     </w:lvl>
   </w:abstractNum>
-  <w:abstractNum w:abstractNumId="12" w15:restartNumberingAfterBreak="0">
+  <w:abstractNum w:abstractNumId="13" w15:restartNumberingAfterBreak="0">
     <w:nsid w:val="5EA659AC"/>
     <w:multiLevelType w:val="hybridMultilevel"/>
     <w:tmpl w:val="18304C48"/>
@@ -25542,7 +26341,7 @@
       </w:rPr>
     </w:lvl>
   </w:abstractNum>
-  <w:abstractNum w:abstractNumId="13" w15:restartNumberingAfterBreak="0">
+  <w:abstractNum w:abstractNumId="14" w15:restartNumberingAfterBreak="0">
     <w:nsid w:val="73443BF6"/>
     <w:multiLevelType w:val="hybridMultilevel"/>
     <w:tmpl w:val="F2FEAEF0"/>
@@ -25655,7 +26454,7 @@
       </w:rPr>
     </w:lvl>
   </w:abstractNum>
-  <w:abstractNum w:abstractNumId="14" w15:restartNumberingAfterBreak="0">
+  <w:abstractNum w:abstractNumId="15" w15:restartNumberingAfterBreak="0">
     <w:nsid w:val="7505178A"/>
     <w:multiLevelType w:val="hybridMultilevel"/>
     <w:tmpl w:val="0842372E"/>
@@ -25744,7 +26543,7 @@
       </w:pPr>
     </w:lvl>
   </w:abstractNum>
-  <w:abstractNum w:abstractNumId="15" w15:restartNumberingAfterBreak="0">
+  <w:abstractNum w:abstractNumId="16" w15:restartNumberingAfterBreak="0">
     <w:nsid w:val="7AE333B1"/>
     <w:multiLevelType w:val="hybridMultilevel"/>
     <w:tmpl w:val="29202822"/>
@@ -25834,7 +26633,7 @@
     </w:lvl>
   </w:abstractNum>
   <w:num w:numId="1">
-    <w:abstractNumId w:val="11"/>
+    <w:abstractNumId w:val="12"/>
   </w:num>
   <w:num w:numId="2">
     <w:abstractNumId w:val="1"/>
@@ -25843,43 +26642,46 @@
     <w:abstractNumId w:val="3"/>
   </w:num>
   <w:num w:numId="4">
-    <w:abstractNumId w:val="6"/>
+    <w:abstractNumId w:val="7"/>
   </w:num>
   <w:num w:numId="5">
-    <w:abstractNumId w:val="7"/>
+    <w:abstractNumId w:val="8"/>
   </w:num>
   <w:num w:numId="6">
     <w:abstractNumId w:val="0"/>
   </w:num>
   <w:num w:numId="7">
-    <w:abstractNumId w:val="8"/>
+    <w:abstractNumId w:val="9"/>
   </w:num>
   <w:num w:numId="8">
-    <w:abstractNumId w:val="14"/>
+    <w:abstractNumId w:val="15"/>
   </w:num>
   <w:num w:numId="9">
-    <w:abstractNumId w:val="9"/>
+    <w:abstractNumId w:val="10"/>
   </w:num>
   <w:num w:numId="10">
     <w:abstractNumId w:val="2"/>
   </w:num>
   <w:num w:numId="11">
-    <w:abstractNumId w:val="5"/>
+    <w:abstractNumId w:val="6"/>
   </w:num>
   <w:num w:numId="12">
-    <w:abstractNumId w:val="15"/>
+    <w:abstractNumId w:val="16"/>
   </w:num>
   <w:num w:numId="13">
-    <w:abstractNumId w:val="13"/>
+    <w:abstractNumId w:val="14"/>
   </w:num>
   <w:num w:numId="14">
-    <w:abstractNumId w:val="10"/>
+    <w:abstractNumId w:val="11"/>
   </w:num>
   <w:num w:numId="15">
-    <w:abstractNumId w:val="12"/>
+    <w:abstractNumId w:val="13"/>
   </w:num>
   <w:num w:numId="16">
     <w:abstractNumId w:val="4"/>
+  </w:num>
+  <w:num w:numId="17">
+    <w:abstractNumId w:val="5"/>
   </w:num>
 </w:numbering>
 </file>
@@ -26982,6 +27784,60 @@
     <w:qFormat/>
     <w:rsid w:val="005B627B"/>
   </w:style>
+  <w:style w:type="table" w:styleId="Tabladecuadrcula1clara">
+    <w:name w:val="Grid Table 1 Light"/>
+    <w:basedOn w:val="Tablanormal"/>
+    <w:uiPriority w:val="46"/>
+    <w:rsid w:val="0006370B"/>
+    <w:tblPr>
+      <w:tblStyleRowBandSize w:val="1"/>
+      <w:tblStyleColBandSize w:val="1"/>
+      <w:tblBorders>
+        <w:top w:val="single" w:sz="4" w:space="0" w:color="999999" w:themeColor="text1" w:themeTint="66"/>
+        <w:left w:val="single" w:sz="4" w:space="0" w:color="999999" w:themeColor="text1" w:themeTint="66"/>
+        <w:bottom w:val="single" w:sz="4" w:space="0" w:color="999999" w:themeColor="text1" w:themeTint="66"/>
+        <w:right w:val="single" w:sz="4" w:space="0" w:color="999999" w:themeColor="text1" w:themeTint="66"/>
+        <w:insideH w:val="single" w:sz="4" w:space="0" w:color="999999" w:themeColor="text1" w:themeTint="66"/>
+        <w:insideV w:val="single" w:sz="4" w:space="0" w:color="999999" w:themeColor="text1" w:themeTint="66"/>
+      </w:tblBorders>
+    </w:tblPr>
+    <w:tblStylePr w:type="firstRow">
+      <w:rPr>
+        <w:b/>
+        <w:bCs/>
+      </w:rPr>
+      <w:tblPr/>
+      <w:tcPr>
+        <w:tcBorders>
+          <w:bottom w:val="single" w:sz="12" w:space="0" w:color="666666" w:themeColor="text1" w:themeTint="99"/>
+        </w:tcBorders>
+      </w:tcPr>
+    </w:tblStylePr>
+    <w:tblStylePr w:type="lastRow">
+      <w:rPr>
+        <w:b/>
+        <w:bCs/>
+      </w:rPr>
+      <w:tblPr/>
+      <w:tcPr>
+        <w:tcBorders>
+          <w:top w:val="double" w:sz="2" w:space="0" w:color="666666" w:themeColor="text1" w:themeTint="99"/>
+        </w:tcBorders>
+      </w:tcPr>
+    </w:tblStylePr>
+    <w:tblStylePr w:type="firstCol">
+      <w:rPr>
+        <w:b/>
+        <w:bCs/>
+      </w:rPr>
+    </w:tblStylePr>
+    <w:tblStylePr w:type="lastCol">
+      <w:rPr>
+        <w:b/>
+        <w:bCs/>
+      </w:rPr>
+    </w:tblStylePr>
+  </w:style>
 </w:styles>
 </file>
 
@@ -27285,7 +28141,7 @@
 </file>
 
 <file path=customXml/itemProps1.xml><?xml version="1.0" encoding="utf-8"?>
-<ds:datastoreItem xmlns:ds="http://schemas.openxmlformats.org/officeDocument/2006/customXml" ds:itemID="{551CFBB8-DFC8-45CE-B128-26973CA6B150}">
+<ds:datastoreItem xmlns:ds="http://schemas.openxmlformats.org/officeDocument/2006/customXml" ds:itemID="{88244C8B-4B25-4974-900A-D045B64609E1}">
   <ds:schemaRefs>
     <ds:schemaRef ds:uri="http://schemas.openxmlformats.org/officeDocument/2006/bibliography"/>
   </ds:schemaRefs>

</xml_diff>

<commit_message>
Implementación de triggers ajenos a secuencias
</commit_message>
<xml_diff>
--- a/tercer-entregable/IS-G1-SSR-deporte-y-desafio.docx
+++ b/tercer-entregable/IS-G1-SSR-deporte-y-desafio.docx
@@ -12313,7 +12313,28 @@
                 <w:sz w:val="22"/>
                 <w:szCs w:val="22"/>
               </w:rPr>
-              <w:t>que no se pueda registrar a un participante</w:t>
+              <w:t xml:space="preserve">que no se pueda </w:t>
+            </w:r>
+            <w:r>
+              <w:rPr>
+                <w:sz w:val="22"/>
+                <w:szCs w:val="22"/>
+              </w:rPr>
+              <w:t>inscribir</w:t>
+            </w:r>
+            <w:r>
+              <w:rPr>
+                <w:sz w:val="22"/>
+                <w:szCs w:val="22"/>
+              </w:rPr>
+              <w:t xml:space="preserve"> a un participante</w:t>
+            </w:r>
+            <w:r>
+              <w:rPr>
+                <w:sz w:val="22"/>
+                <w:szCs w:val="22"/>
+              </w:rPr>
+              <w:t xml:space="preserve"> en una actividad</w:t>
             </w:r>
             <w:r>
               <w:rPr>
@@ -15002,23 +15023,7 @@
                 <w:sz w:val="22"/>
                 <w:szCs w:val="22"/>
               </w:rPr>
-              <w:t xml:space="preserve"> Cuestionario</w:t>
-            </w:r>
-            <w:r>
-              <w:rPr>
-                <w:b/>
-                <w:sz w:val="22"/>
-                <w:szCs w:val="22"/>
-              </w:rPr>
-              <w:t>s</w:t>
-            </w:r>
-            <w:r>
-              <w:rPr>
-                <w:b/>
-                <w:sz w:val="22"/>
-                <w:szCs w:val="22"/>
-              </w:rPr>
-              <w:t xml:space="preserve"> completos</w:t>
+              <w:t xml:space="preserve"> Financiación de proyectos</w:t>
             </w:r>
           </w:p>
           <w:p>
@@ -15081,42 +15086,14 @@
                 <w:sz w:val="22"/>
                 <w:szCs w:val="22"/>
               </w:rPr>
-              <w:t xml:space="preserve">que los usuarios </w:t>
-            </w:r>
-            <w:r>
-              <w:rPr>
-                <w:sz w:val="22"/>
-                <w:szCs w:val="22"/>
-              </w:rPr>
-              <w:t>respondan a</w:t>
-            </w:r>
-            <w:r>
-              <w:rPr>
-                <w:sz w:val="22"/>
-                <w:szCs w:val="22"/>
-              </w:rPr>
-              <w:t xml:space="preserve"> todas las preguntas</w:t>
-            </w:r>
-            <w:r>
-              <w:rPr>
-                <w:sz w:val="22"/>
-                <w:szCs w:val="22"/>
-              </w:rPr>
-              <w:t xml:space="preserve"> que componen un</w:t>
-            </w:r>
-            <w:r>
-              <w:rPr>
-                <w:sz w:val="22"/>
-                <w:szCs w:val="22"/>
-              </w:rPr>
-              <w:t xml:space="preserve"> cuestionario antes de </w:t>
-            </w:r>
-            <w:r>
-              <w:rPr>
-                <w:sz w:val="22"/>
-                <w:szCs w:val="22"/>
-              </w:rPr>
-              <w:t>poder registrarlo en el sistema,</w:t>
+              <w:t xml:space="preserve">que </w:t>
+            </w:r>
+            <w:r>
+              <w:rPr>
+                <w:sz w:val="22"/>
+                <w:szCs w:val="22"/>
+              </w:rPr>
+              <w:t>el sistema especifique el coste de inscripción de una actividad si la financiación de los patrocinios no alcanza a cubrir el 100% de los costes totales de esta,</w:t>
             </w:r>
           </w:p>
           <w:p>
@@ -15147,14 +15124,28 @@
                 <w:sz w:val="22"/>
                 <w:szCs w:val="22"/>
               </w:rPr>
-              <w:t>poder hacer una evaluación completa de la actividad</w:t>
-            </w:r>
-            <w:r>
-              <w:rPr>
-                <w:sz w:val="22"/>
-                <w:szCs w:val="22"/>
-              </w:rPr>
-              <w:t xml:space="preserve"> sobre la que se cuestiona</w:t>
+              <w:t xml:space="preserve">asegurar que se pueden llevar a cabo todas las </w:t>
+            </w:r>
+            <w:r>
+              <w:rPr>
+                <w:sz w:val="22"/>
+                <w:szCs w:val="22"/>
+              </w:rPr>
+              <w:t xml:space="preserve">actividades </w:t>
+            </w:r>
+            <w:r>
+              <w:rPr>
+                <w:sz w:val="22"/>
+                <w:szCs w:val="22"/>
+              </w:rPr>
+              <w:t xml:space="preserve">que </w:t>
+            </w:r>
+            <w:r>
+              <w:rPr>
+                <w:sz w:val="22"/>
+                <w:szCs w:val="22"/>
+              </w:rPr>
+              <w:t>se planifican</w:t>
             </w:r>
             <w:r>
               <w:rPr>
@@ -15201,7 +15192,15 @@
                 <w:sz w:val="22"/>
                 <w:szCs w:val="22"/>
               </w:rPr>
-              <w:t>PA – 1</w:t>
+              <w:t xml:space="preserve">PA – </w:t>
+            </w:r>
+            <w:r>
+              <w:rPr>
+                <w:b/>
+                <w:sz w:val="22"/>
+                <w:szCs w:val="22"/>
+              </w:rPr>
+              <w:t>1</w:t>
             </w:r>
             <w:r>
               <w:rPr>
@@ -15221,53 +15220,38 @@
               </w:numPr>
               <w:jc w:val="both"/>
               <w:rPr>
-                <w:b/>
-                <w:sz w:val="22"/>
-                <w:szCs w:val="22"/>
-              </w:rPr>
-            </w:pPr>
-            <w:r>
-              <w:rPr>
-                <w:b/>
-                <w:sz w:val="22"/>
-                <w:szCs w:val="22"/>
-              </w:rPr>
-              <w:t>PA – 11.1</w:t>
-            </w:r>
-            <w:r>
-              <w:rPr>
-                <w:sz w:val="22"/>
-                <w:szCs w:val="22"/>
-              </w:rPr>
-              <w:t>: u</w:t>
-            </w:r>
-            <w:r>
-              <w:rPr>
-                <w:sz w:val="22"/>
-                <w:szCs w:val="22"/>
-              </w:rPr>
-              <w:t>n usuario intenta enviar un cuestionario que no está comple</w:t>
-            </w:r>
-            <w:r>
-              <w:rPr>
-                <w:sz w:val="22"/>
-                <w:szCs w:val="22"/>
-              </w:rPr>
-              <w:t>to</w:t>
-            </w:r>
-            <w:r>
-              <w:rPr>
-                <w:sz w:val="22"/>
-                <w:szCs w:val="22"/>
-              </w:rPr>
-              <w:t xml:space="preserve"> y</w:t>
-            </w:r>
-            <w:r>
-              <w:rPr>
-                <w:sz w:val="22"/>
-                <w:szCs w:val="22"/>
-              </w:rPr>
-              <w:t xml:space="preserve"> el sistema no permite el registro</w:t>
+                <w:sz w:val="22"/>
+                <w:szCs w:val="22"/>
+              </w:rPr>
+            </w:pPr>
+            <w:r>
+              <w:rPr>
+                <w:b/>
+                <w:sz w:val="22"/>
+                <w:szCs w:val="22"/>
+              </w:rPr>
+              <w:t>PA – 12.1</w:t>
+            </w:r>
+            <w:r>
+              <w:rPr>
+                <w:sz w:val="22"/>
+                <w:szCs w:val="22"/>
+              </w:rPr>
+              <w:t>: s</w:t>
+            </w:r>
+            <w:r>
+              <w:rPr>
+                <w:sz w:val="22"/>
+                <w:szCs w:val="22"/>
+              </w:rPr>
+              <w:t xml:space="preserve">e </w:t>
+            </w:r>
+            <w:r>
+              <w:rPr>
+                <w:sz w:val="22"/>
+                <w:szCs w:val="22"/>
+              </w:rPr>
+              <w:t>registra una actividad cuyos costes totales no se cubren con la financiación de los patrocinios y el sistema especifica el coste de la inscripción</w:t>
             </w:r>
             <w:r>
               <w:rPr>
@@ -15286,39 +15270,38 @@
               </w:numPr>
               <w:jc w:val="both"/>
               <w:rPr>
-                <w:b/>
-                <w:sz w:val="22"/>
-                <w:szCs w:val="22"/>
-              </w:rPr>
-            </w:pPr>
-            <w:r>
-              <w:rPr>
-                <w:b/>
-                <w:sz w:val="22"/>
-                <w:szCs w:val="22"/>
-              </w:rPr>
-              <w:t>PA – 11.2</w:t>
-            </w:r>
-            <w:r>
-              <w:rPr>
-                <w:sz w:val="22"/>
-                <w:szCs w:val="22"/>
-              </w:rPr>
-              <w:t>: u</w:t>
-            </w:r>
-            <w:r>
-              <w:rPr>
-                <w:sz w:val="22"/>
-                <w:szCs w:val="22"/>
-              </w:rPr>
-              <w:t xml:space="preserve">n usuario intenta enviar un cuestionario que está completo </w:t>
-            </w:r>
-            <w:r>
-              <w:rPr>
-                <w:sz w:val="22"/>
-                <w:szCs w:val="22"/>
-              </w:rPr>
-              <w:t>y el sistema permite el registro</w:t>
+                <w:sz w:val="22"/>
+                <w:szCs w:val="22"/>
+              </w:rPr>
+            </w:pPr>
+            <w:r>
+              <w:rPr>
+                <w:b/>
+                <w:sz w:val="22"/>
+                <w:szCs w:val="22"/>
+              </w:rPr>
+              <w:t>PA – 12.2</w:t>
+            </w:r>
+            <w:r>
+              <w:rPr>
+                <w:sz w:val="22"/>
+                <w:szCs w:val="22"/>
+              </w:rPr>
+              <w:t>: s</w:t>
+            </w:r>
+            <w:r>
+              <w:rPr>
+                <w:sz w:val="22"/>
+                <w:szCs w:val="22"/>
+              </w:rPr>
+              <w:t>e</w:t>
+            </w:r>
+            <w:r>
+              <w:rPr>
+                <w:sz w:val="22"/>
+                <w:szCs w:val="22"/>
+              </w:rPr>
+              <w:t xml:space="preserve"> registra una actividad cuyos costes totales se cubren en su totalidad con la financiación de los patrocinios y el sistema especifica el coste cero de la inscripción</w:t>
             </w:r>
             <w:r>
               <w:rPr>
@@ -15363,13 +15346,22 @@
                 <w:szCs w:val="22"/>
               </w:rPr>
             </w:pPr>
-            <w:r>
-              <w:rPr>
-                <w:b/>
-                <w:sz w:val="22"/>
-                <w:szCs w:val="22"/>
-              </w:rPr>
-              <w:t>RN – 1</w:t>
+            <w:bookmarkStart w:id="15" w:name="_Hlk532496500"/>
+            <w:r>
+              <w:rPr>
+                <w:b/>
+                <w:sz w:val="22"/>
+                <w:szCs w:val="22"/>
+              </w:rPr>
+              <w:t xml:space="preserve">RN – </w:t>
+            </w:r>
+            <w:r>
+              <w:rPr>
+                <w:b/>
+                <w:sz w:val="22"/>
+                <w:szCs w:val="22"/>
+              </w:rPr>
+              <w:t>1</w:t>
             </w:r>
             <w:r>
               <w:rPr>
@@ -15385,7 +15377,15 @@
                 <w:sz w:val="22"/>
                 <w:szCs w:val="22"/>
               </w:rPr>
-              <w:t xml:space="preserve"> Financiación de proyectos</w:t>
+              <w:t xml:space="preserve"> </w:t>
+            </w:r>
+            <w:r>
+              <w:rPr>
+                <w:b/>
+                <w:sz w:val="22"/>
+                <w:szCs w:val="22"/>
+              </w:rPr>
+              <w:t>Plazas de participantes</w:t>
             </w:r>
           </w:p>
           <w:p>
@@ -15455,7 +15455,7 @@
                 <w:sz w:val="22"/>
                 <w:szCs w:val="22"/>
               </w:rPr>
-              <w:t>el sistema especifique el coste de inscripción de una actividad si la financiación de los patrocinios no alcanza a cubrir el 100% de los costes totales de esta,</w:t>
+              <w:t>se impida registrar en una actividad a más participantes de los que permite el número de plazas de la actividad,</w:t>
             </w:r>
           </w:p>
           <w:p>
@@ -15486,28 +15486,14 @@
                 <w:sz w:val="22"/>
                 <w:szCs w:val="22"/>
               </w:rPr>
-              <w:t xml:space="preserve">asegurar que se pueden llevar a cabo todas las </w:t>
-            </w:r>
-            <w:r>
-              <w:rPr>
-                <w:sz w:val="22"/>
-                <w:szCs w:val="22"/>
-              </w:rPr>
-              <w:t xml:space="preserve">actividades </w:t>
-            </w:r>
-            <w:r>
-              <w:rPr>
-                <w:sz w:val="22"/>
-                <w:szCs w:val="22"/>
-              </w:rPr>
-              <w:t xml:space="preserve">que </w:t>
-            </w:r>
-            <w:r>
-              <w:rPr>
-                <w:sz w:val="22"/>
-                <w:szCs w:val="22"/>
-              </w:rPr>
-              <w:t>se planifican</w:t>
+              <w:t xml:space="preserve">asegurar </w:t>
+            </w:r>
+            <w:r>
+              <w:rPr>
+                <w:sz w:val="22"/>
+                <w:szCs w:val="22"/>
+              </w:rPr>
+              <w:t>que se registra al número correcto de participantes y que se podrá realizar la actividad de manera correcta, contando con la cobertura asistencial correcta de profesionales y de voluntarios</w:t>
             </w:r>
             <w:r>
               <w:rPr>
@@ -15519,6 +15505,7 @@
           </w:p>
         </w:tc>
       </w:tr>
+      <w:bookmarkEnd w:id="15"/>
     </w:tbl>
     <w:p>
       <w:pPr>
@@ -15592,35 +15579,14 @@
                 <w:sz w:val="22"/>
                 <w:szCs w:val="22"/>
               </w:rPr>
-              <w:t>PA – 12.1</w:t>
-            </w:r>
-            <w:r>
-              <w:rPr>
-                <w:sz w:val="22"/>
-                <w:szCs w:val="22"/>
-              </w:rPr>
-              <w:t>: s</w:t>
-            </w:r>
-            <w:r>
-              <w:rPr>
-                <w:sz w:val="22"/>
-                <w:szCs w:val="22"/>
-              </w:rPr>
-              <w:t xml:space="preserve">e </w:t>
-            </w:r>
-            <w:r>
-              <w:rPr>
-                <w:sz w:val="22"/>
-                <w:szCs w:val="22"/>
-              </w:rPr>
-              <w:t>registra una actividad cuyos costes totales no se cubren con la financiación de los patrocinios y el sistema especifica el coste de la inscripción</w:t>
-            </w:r>
-            <w:r>
-              <w:rPr>
-                <w:sz w:val="22"/>
-                <w:szCs w:val="22"/>
-              </w:rPr>
-              <w:t>.</w:t>
+              <w:t>PA – 13.1</w:t>
+            </w:r>
+            <w:r>
+              <w:rPr>
+                <w:sz w:val="22"/>
+                <w:szCs w:val="22"/>
+              </w:rPr>
+              <w:t>: se intenta registrar a un participante en una actividad que ya cuenta con tantos participantes registrados como plazas disponibles, y el sistema no permite el registro.</w:t>
             </w:r>
           </w:p>
           <w:p>
@@ -15642,35 +15608,14 @@
                 <w:sz w:val="22"/>
                 <w:szCs w:val="22"/>
               </w:rPr>
-              <w:t>PA – 12.2</w:t>
-            </w:r>
-            <w:r>
-              <w:rPr>
-                <w:sz w:val="22"/>
-                <w:szCs w:val="22"/>
-              </w:rPr>
-              <w:t>: s</w:t>
-            </w:r>
-            <w:r>
-              <w:rPr>
-                <w:sz w:val="22"/>
-                <w:szCs w:val="22"/>
-              </w:rPr>
-              <w:t>e</w:t>
-            </w:r>
-            <w:r>
-              <w:rPr>
-                <w:sz w:val="22"/>
-                <w:szCs w:val="22"/>
-              </w:rPr>
-              <w:t xml:space="preserve"> registra una actividad cuyos costes totales se cubren en su totalidad con la financiación de los patrocinios y el sistema especifica el coste cero de la inscripción</w:t>
-            </w:r>
-            <w:r>
-              <w:rPr>
-                <w:sz w:val="22"/>
-                <w:szCs w:val="22"/>
-              </w:rPr>
-              <w:t>.</w:t>
+              <w:t>PA – 13.2</w:t>
+            </w:r>
+            <w:r>
+              <w:rPr>
+                <w:sz w:val="22"/>
+                <w:szCs w:val="22"/>
+              </w:rPr>
+              <w:t>: se intenta registrar a un participante en una actividad que cuenta con menos participantes registrados que plazas disponibles, y el sistema permite el registro.</w:t>
             </w:r>
           </w:p>
         </w:tc>
@@ -15708,7 +15653,6 @@
                 <w:szCs w:val="22"/>
               </w:rPr>
             </w:pPr>
-            <w:bookmarkStart w:id="15" w:name="_Hlk532496500"/>
             <w:r>
               <w:rPr>
                 <w:b/>
@@ -15739,15 +15683,38 @@
                 <w:sz w:val="22"/>
                 <w:szCs w:val="22"/>
               </w:rPr>
+              <w:t xml:space="preserve"> Plazo de valoración de actividades</w:t>
+            </w:r>
+          </w:p>
+          <w:p>
+            <w:pPr>
+              <w:jc w:val="both"/>
+              <w:rPr>
+                <w:sz w:val="22"/>
+                <w:szCs w:val="22"/>
+              </w:rPr>
+            </w:pPr>
+            <w:r>
+              <w:rPr>
+                <w:b/>
+                <w:sz w:val="22"/>
+                <w:szCs w:val="22"/>
+              </w:rPr>
+              <w:t>Como</w:t>
+            </w:r>
+            <w:r>
+              <w:rPr>
+                <w:sz w:val="22"/>
+                <w:szCs w:val="22"/>
+              </w:rPr>
               <w:t xml:space="preserve"> </w:t>
             </w:r>
             <w:r>
               <w:rPr>
-                <w:b/>
-                <w:sz w:val="22"/>
-                <w:szCs w:val="22"/>
-              </w:rPr>
-              <w:t>Plazas de participantes</w:t>
+                <w:sz w:val="22"/>
+                <w:szCs w:val="22"/>
+              </w:rPr>
+              <w:t>coordinador,</w:t>
             </w:r>
           </w:p>
           <w:p>
@@ -15764,10 +15731,11 @@
                 <w:sz w:val="22"/>
                 <w:szCs w:val="22"/>
               </w:rPr>
-              <w:t>Como</w:t>
-            </w:r>
-            <w:r>
-              <w:rPr>
+              <w:t>quiero</w:t>
+            </w:r>
+            <w:r>
+              <w:rPr>
+                <w:b/>
                 <w:sz w:val="22"/>
                 <w:szCs w:val="22"/>
               </w:rPr>
@@ -15778,7 +15746,21 @@
                 <w:sz w:val="22"/>
                 <w:szCs w:val="22"/>
               </w:rPr>
-              <w:t>coordinador,</w:t>
+              <w:t xml:space="preserve">que las respuestas de los cuestionarios de una actividad sólo puedan registrarse durante los 15 días posteriores a la fecha </w:t>
+            </w:r>
+            <w:r>
+              <w:rPr>
+                <w:sz w:val="22"/>
+                <w:szCs w:val="22"/>
+              </w:rPr>
+              <w:t>de creación del cuestionario</w:t>
+            </w:r>
+            <w:r>
+              <w:rPr>
+                <w:sz w:val="22"/>
+                <w:szCs w:val="22"/>
+              </w:rPr>
+              <w:t>,</w:t>
             </w:r>
           </w:p>
           <w:p>
@@ -15795,11 +15777,10 @@
                 <w:sz w:val="22"/>
                 <w:szCs w:val="22"/>
               </w:rPr>
-              <w:t>quiero</w:t>
-            </w:r>
-            <w:r>
-              <w:rPr>
-                <w:b/>
+              <w:t>para</w:t>
+            </w:r>
+            <w:r>
+              <w:rPr>
                 <w:sz w:val="22"/>
                 <w:szCs w:val="22"/>
               </w:rPr>
@@ -15810,52 +15791,21 @@
                 <w:sz w:val="22"/>
                 <w:szCs w:val="22"/>
               </w:rPr>
-              <w:t xml:space="preserve">que </w:t>
-            </w:r>
-            <w:r>
-              <w:rPr>
-                <w:sz w:val="22"/>
-                <w:szCs w:val="22"/>
-              </w:rPr>
-              <w:t>se impida registrar en una actividad a más participantes de los que permite el número de plazas de la actividad,</w:t>
-            </w:r>
-          </w:p>
-          <w:p>
-            <w:pPr>
-              <w:jc w:val="both"/>
-              <w:rPr>
-                <w:sz w:val="22"/>
-                <w:szCs w:val="22"/>
-              </w:rPr>
-            </w:pPr>
-            <w:r>
-              <w:rPr>
-                <w:b/>
-                <w:sz w:val="22"/>
-                <w:szCs w:val="22"/>
-              </w:rPr>
-              <w:t>para</w:t>
-            </w:r>
-            <w:r>
-              <w:rPr>
-                <w:sz w:val="22"/>
-                <w:szCs w:val="22"/>
-              </w:rPr>
-              <w:t xml:space="preserve"> </w:t>
-            </w:r>
-            <w:r>
-              <w:rPr>
-                <w:sz w:val="22"/>
-                <w:szCs w:val="22"/>
-              </w:rPr>
-              <w:t xml:space="preserve">asegurar </w:t>
-            </w:r>
-            <w:r>
-              <w:rPr>
-                <w:sz w:val="22"/>
-                <w:szCs w:val="22"/>
-              </w:rPr>
-              <w:t>que se registra al número correcto de participantes y que se podrá realizar la actividad de manera correcta, contando con la cobertura asistencial correcta de profesionales y de voluntarios</w:t>
+              <w:t xml:space="preserve">poder </w:t>
+            </w:r>
+            <w:r>
+              <w:rPr>
+                <w:sz w:val="22"/>
+                <w:szCs w:val="22"/>
+              </w:rPr>
+              <w:t xml:space="preserve">realizar la evaluación de los proyectos </w:t>
+            </w:r>
+            <w:r>
+              <w:rPr>
+                <w:sz w:val="22"/>
+                <w:szCs w:val="22"/>
+              </w:rPr>
+              <w:t>correctamente y elaborar informes, así como contar con datos para la memoria anual</w:t>
             </w:r>
             <w:r>
               <w:rPr>
@@ -15867,23 +15817,7 @@
           </w:p>
         </w:tc>
       </w:tr>
-      <w:bookmarkEnd w:id="15"/>
     </w:tbl>
-    <w:p>
-      <w:pPr>
-        <w:jc w:val="both"/>
-      </w:pPr>
-    </w:p>
-    <w:p>
-      <w:pPr>
-        <w:jc w:val="both"/>
-      </w:pPr>
-    </w:p>
-    <w:p>
-      <w:pPr>
-        <w:jc w:val="both"/>
-      </w:pPr>
-    </w:p>
     <w:p>
       <w:pPr>
         <w:jc w:val="both"/>
@@ -15919,15 +15853,7 @@
                 <w:szCs w:val="22"/>
               </w:rPr>
               <w:lastRenderedPageBreak/>
-              <w:t xml:space="preserve">PA – </w:t>
-            </w:r>
-            <w:r>
-              <w:rPr>
-                <w:b/>
-                <w:sz w:val="22"/>
-                <w:szCs w:val="22"/>
-              </w:rPr>
-              <w:t>1</w:t>
+              <w:t>PA – 1</w:t>
             </w:r>
             <w:r>
               <w:rPr>
@@ -15947,24 +15873,98 @@
               </w:numPr>
               <w:jc w:val="both"/>
               <w:rPr>
-                <w:sz w:val="22"/>
-                <w:szCs w:val="22"/>
-              </w:rPr>
-            </w:pPr>
-            <w:r>
-              <w:rPr>
-                <w:b/>
-                <w:sz w:val="22"/>
-                <w:szCs w:val="22"/>
-              </w:rPr>
-              <w:t>PA – 13.1</w:t>
-            </w:r>
-            <w:r>
-              <w:rPr>
-                <w:sz w:val="22"/>
-                <w:szCs w:val="22"/>
-              </w:rPr>
-              <w:t>: se intenta registrar a un participante en una actividad que ya cuenta con tantos participantes registrados como plazas disponibles, y el sistema no permite el registro.</w:t>
+                <w:b/>
+                <w:sz w:val="22"/>
+                <w:szCs w:val="22"/>
+              </w:rPr>
+            </w:pPr>
+            <w:r>
+              <w:rPr>
+                <w:b/>
+                <w:sz w:val="22"/>
+                <w:szCs w:val="22"/>
+              </w:rPr>
+              <w:t xml:space="preserve">PA – </w:t>
+            </w:r>
+            <w:r>
+              <w:rPr>
+                <w:b/>
+                <w:sz w:val="22"/>
+                <w:szCs w:val="22"/>
+              </w:rPr>
+              <w:t>1</w:t>
+            </w:r>
+            <w:r>
+              <w:rPr>
+                <w:b/>
+                <w:sz w:val="22"/>
+                <w:szCs w:val="22"/>
+              </w:rPr>
+              <w:t>4</w:t>
+            </w:r>
+            <w:r>
+              <w:rPr>
+                <w:b/>
+                <w:sz w:val="22"/>
+                <w:szCs w:val="22"/>
+              </w:rPr>
+              <w:t xml:space="preserve">.1: </w:t>
+            </w:r>
+            <w:r>
+              <w:rPr>
+                <w:sz w:val="22"/>
+                <w:szCs w:val="22"/>
+              </w:rPr>
+              <w:t>s</w:t>
+            </w:r>
+            <w:r>
+              <w:rPr>
+                <w:sz w:val="22"/>
+                <w:szCs w:val="22"/>
+              </w:rPr>
+              <w:t>e</w:t>
+            </w:r>
+            <w:r>
+              <w:rPr>
+                <w:sz w:val="22"/>
+                <w:szCs w:val="22"/>
+              </w:rPr>
+              <w:t xml:space="preserve"> intenta registrar</w:t>
+            </w:r>
+            <w:r>
+              <w:rPr>
+                <w:sz w:val="22"/>
+                <w:szCs w:val="22"/>
+              </w:rPr>
+              <w:t xml:space="preserve"> un cuestionario</w:t>
+            </w:r>
+            <w:r>
+              <w:rPr>
+                <w:sz w:val="22"/>
+                <w:szCs w:val="22"/>
+              </w:rPr>
+              <w:t xml:space="preserve"> de una actividad</w:t>
+            </w:r>
+            <w:r>
+              <w:rPr>
+                <w:sz w:val="22"/>
+                <w:szCs w:val="22"/>
+              </w:rPr>
+              <w:t xml:space="preserve"> por un voluntario o participante </w:t>
+            </w:r>
+            <w:r>
+              <w:rPr>
+                <w:sz w:val="22"/>
+                <w:szCs w:val="22"/>
+              </w:rPr>
+              <w:t>pasados 15 días de la fecha de finalización de esta y el sistema no permite el registro</w:t>
+            </w:r>
+            <w:r>
+              <w:rPr>
+                <w:sz w:val="22"/>
+                <w:szCs w:val="22"/>
+              </w:rPr>
+              <w:t>.</w:t>
             </w:r>
           </w:p>
           <w:p>
@@ -15976,24 +15976,49 @@
               </w:numPr>
               <w:jc w:val="both"/>
               <w:rPr>
-                <w:sz w:val="22"/>
-                <w:szCs w:val="22"/>
-              </w:rPr>
-            </w:pPr>
-            <w:r>
-              <w:rPr>
-                <w:b/>
-                <w:sz w:val="22"/>
-                <w:szCs w:val="22"/>
-              </w:rPr>
-              <w:t>PA – 13.2</w:t>
-            </w:r>
-            <w:r>
-              <w:rPr>
-                <w:sz w:val="22"/>
-                <w:szCs w:val="22"/>
-              </w:rPr>
-              <w:t>: se intenta registrar a un participante en una actividad que cuenta con menos participantes registrados que plazas disponibles, y el sistema permite el registro.</w:t>
+                <w:b/>
+                <w:sz w:val="22"/>
+                <w:szCs w:val="22"/>
+              </w:rPr>
+            </w:pPr>
+            <w:r>
+              <w:rPr>
+                <w:b/>
+                <w:sz w:val="22"/>
+                <w:szCs w:val="22"/>
+              </w:rPr>
+              <w:t xml:space="preserve">PA – </w:t>
+            </w:r>
+            <w:r>
+              <w:rPr>
+                <w:b/>
+                <w:sz w:val="22"/>
+                <w:szCs w:val="22"/>
+              </w:rPr>
+              <w:t>1</w:t>
+            </w:r>
+            <w:r>
+              <w:rPr>
+                <w:b/>
+                <w:sz w:val="22"/>
+                <w:szCs w:val="22"/>
+              </w:rPr>
+              <w:t>4</w:t>
+            </w:r>
+            <w:r>
+              <w:rPr>
+                <w:b/>
+                <w:sz w:val="22"/>
+                <w:szCs w:val="22"/>
+              </w:rPr>
+              <w:t xml:space="preserve">.2: </w:t>
+            </w:r>
+            <w:r>
+              <w:rPr>
+                <w:sz w:val="22"/>
+                <w:szCs w:val="22"/>
+              </w:rPr>
+              <w:t>se intenta registrar un cuestionario de una actividad por un voluntario o participante antes de los 15 días de la fecha de finalización de esta y el sistema permite el registro.</w:t>
             </w:r>
           </w:p>
         </w:tc>
@@ -16037,15 +16062,7 @@
                 <w:sz w:val="22"/>
                 <w:szCs w:val="22"/>
               </w:rPr>
-              <w:t xml:space="preserve">RN – </w:t>
-            </w:r>
-            <w:r>
-              <w:rPr>
-                <w:b/>
-                <w:sz w:val="22"/>
-                <w:szCs w:val="22"/>
-              </w:rPr>
-              <w:t>1</w:t>
+              <w:t>RN – 1</w:t>
             </w:r>
             <w:r>
               <w:rPr>
@@ -16061,7 +16078,7 @@
                 <w:sz w:val="22"/>
                 <w:szCs w:val="22"/>
               </w:rPr>
-              <w:t xml:space="preserve"> Plazo de valoración de actividades</w:t>
+              <w:t xml:space="preserve"> Grado de discapacidad</w:t>
             </w:r>
           </w:p>
           <w:p>
@@ -16098,10 +16115,6 @@
           <w:p>
             <w:pPr>
               <w:jc w:val="both"/>
-              <w:rPr>
-                <w:sz w:val="22"/>
-                <w:szCs w:val="22"/>
-              </w:rPr>
             </w:pPr>
             <w:r>
               <w:rPr>
@@ -16124,73 +16137,7 @@
                 <w:sz w:val="22"/>
                 <w:szCs w:val="22"/>
               </w:rPr>
-              <w:t xml:space="preserve">que las respuestas de los cuestionarios de una actividad sólo puedan registrarse durante los 15 días posteriores a la fecha </w:t>
-            </w:r>
-            <w:r>
-              <w:rPr>
-                <w:sz w:val="22"/>
-                <w:szCs w:val="22"/>
-              </w:rPr>
-              <w:t>de creación del cuestionario</w:t>
-            </w:r>
-            <w:r>
-              <w:rPr>
-                <w:sz w:val="22"/>
-                <w:szCs w:val="22"/>
-              </w:rPr>
-              <w:t>,</w:t>
-            </w:r>
-          </w:p>
-          <w:p>
-            <w:pPr>
-              <w:jc w:val="both"/>
-              <w:rPr>
-                <w:sz w:val="22"/>
-                <w:szCs w:val="22"/>
-              </w:rPr>
-            </w:pPr>
-            <w:r>
-              <w:rPr>
-                <w:b/>
-                <w:sz w:val="22"/>
-                <w:szCs w:val="22"/>
-              </w:rPr>
-              <w:t>para</w:t>
-            </w:r>
-            <w:r>
-              <w:rPr>
-                <w:sz w:val="22"/>
-                <w:szCs w:val="22"/>
-              </w:rPr>
-              <w:t xml:space="preserve"> </w:t>
-            </w:r>
-            <w:r>
-              <w:rPr>
-                <w:sz w:val="22"/>
-                <w:szCs w:val="22"/>
-              </w:rPr>
-              <w:t xml:space="preserve">poder </w:t>
-            </w:r>
-            <w:r>
-              <w:rPr>
-                <w:sz w:val="22"/>
-                <w:szCs w:val="22"/>
-              </w:rPr>
-              <w:t xml:space="preserve">realizar la evaluación de los proyectos </w:t>
-            </w:r>
-            <w:r>
-              <w:rPr>
-                <w:sz w:val="22"/>
-                <w:szCs w:val="22"/>
-              </w:rPr>
-              <w:t>correctamente y elaborar informes, así como contar con datos para la memoria anual</w:t>
-            </w:r>
-            <w:r>
-              <w:rPr>
-                <w:sz w:val="22"/>
-                <w:szCs w:val="22"/>
-              </w:rPr>
-              <w:t>.</w:t>
+              <w:t>que el grado de discapacidad esté representado por un real entre 0 y 1.</w:t>
             </w:r>
           </w:p>
         </w:tc>
@@ -16219,16 +16166,13 @@
             <w:pPr>
               <w:jc w:val="both"/>
               <w:rPr>
-                <w:b/>
-                <w:sz w:val="22"/>
-                <w:szCs w:val="22"/>
-              </w:rPr>
-            </w:pPr>
-            <w:r>
-              <w:rPr>
-                <w:b/>
-                <w:sz w:val="22"/>
-                <w:szCs w:val="22"/>
+                <w:sz w:val="22"/>
+              </w:rPr>
+            </w:pPr>
+            <w:r>
+              <w:rPr>
+                <w:b/>
+                <w:sz w:val="22"/>
               </w:rPr>
               <w:t>PA – 1</w:t>
             </w:r>
@@ -16236,10 +16180,11 @@
               <w:rPr>
                 <w:b/>
                 <w:sz w:val="22"/>
-                <w:szCs w:val="22"/>
               </w:rPr>
               <w:t>4</w:t>
             </w:r>
+            <w:bookmarkStart w:id="16" w:name="_GoBack"/>
+            <w:bookmarkEnd w:id="16"/>
           </w:p>
           <w:p>
             <w:pPr>
@@ -16250,98 +16195,21 @@
               </w:numPr>
               <w:jc w:val="both"/>
               <w:rPr>
-                <w:b/>
-                <w:sz w:val="22"/>
-                <w:szCs w:val="22"/>
-              </w:rPr>
-            </w:pPr>
-            <w:r>
-              <w:rPr>
-                <w:b/>
-                <w:sz w:val="22"/>
-                <w:szCs w:val="22"/>
-              </w:rPr>
-              <w:t xml:space="preserve">PA – </w:t>
-            </w:r>
-            <w:r>
-              <w:rPr>
-                <w:b/>
-                <w:sz w:val="22"/>
-                <w:szCs w:val="22"/>
-              </w:rPr>
-              <w:t>1</w:t>
-            </w:r>
-            <w:r>
-              <w:rPr>
-                <w:b/>
-                <w:sz w:val="22"/>
-                <w:szCs w:val="22"/>
-              </w:rPr>
-              <w:t>4</w:t>
-            </w:r>
-            <w:r>
-              <w:rPr>
-                <w:b/>
-                <w:sz w:val="22"/>
-                <w:szCs w:val="22"/>
-              </w:rPr>
-              <w:t xml:space="preserve">.1: </w:t>
-            </w:r>
-            <w:r>
-              <w:rPr>
-                <w:sz w:val="22"/>
-                <w:szCs w:val="22"/>
-              </w:rPr>
-              <w:t>s</w:t>
-            </w:r>
-            <w:r>
-              <w:rPr>
-                <w:sz w:val="22"/>
-                <w:szCs w:val="22"/>
-              </w:rPr>
-              <w:t>e</w:t>
-            </w:r>
-            <w:r>
-              <w:rPr>
-                <w:sz w:val="22"/>
-                <w:szCs w:val="22"/>
-              </w:rPr>
-              <w:t xml:space="preserve"> intenta registrar</w:t>
-            </w:r>
-            <w:r>
-              <w:rPr>
-                <w:sz w:val="22"/>
-                <w:szCs w:val="22"/>
-              </w:rPr>
-              <w:t xml:space="preserve"> un cuestionario</w:t>
-            </w:r>
-            <w:r>
-              <w:rPr>
-                <w:sz w:val="22"/>
-                <w:szCs w:val="22"/>
-              </w:rPr>
-              <w:t xml:space="preserve"> de una actividad</w:t>
-            </w:r>
-            <w:r>
-              <w:rPr>
-                <w:sz w:val="22"/>
-                <w:szCs w:val="22"/>
-              </w:rPr>
-              <w:t xml:space="preserve"> por un voluntario o participante </w:t>
-            </w:r>
-            <w:r>
-              <w:rPr>
-                <w:sz w:val="22"/>
-                <w:szCs w:val="22"/>
-              </w:rPr>
-              <w:t>pasados 15 días de la fecha de finalización de esta y el sistema no permite el registro</w:t>
-            </w:r>
-            <w:r>
-              <w:rPr>
-                <w:sz w:val="22"/>
-                <w:szCs w:val="22"/>
-              </w:rPr>
-              <w:t>.</w:t>
+                <w:sz w:val="22"/>
+              </w:rPr>
+            </w:pPr>
+            <w:r>
+              <w:rPr>
+                <w:b/>
+                <w:sz w:val="22"/>
+              </w:rPr>
+              <w:t>PA – 15.1</w:t>
+            </w:r>
+            <w:r>
+              <w:rPr>
+                <w:sz w:val="22"/>
+              </w:rPr>
+              <w:t>: se inserta un número real entre 0 y 1, como grado de discapacidad, y el sistema permite el registro de dicho dato.</w:t>
             </w:r>
           </w:p>
           <w:p>
@@ -16353,49 +16221,27 @@
               </w:numPr>
               <w:jc w:val="both"/>
               <w:rPr>
-                <w:b/>
-                <w:sz w:val="22"/>
-                <w:szCs w:val="22"/>
-              </w:rPr>
-            </w:pPr>
-            <w:r>
-              <w:rPr>
-                <w:b/>
-                <w:sz w:val="22"/>
-                <w:szCs w:val="22"/>
-              </w:rPr>
-              <w:t xml:space="preserve">PA – </w:t>
-            </w:r>
-            <w:r>
-              <w:rPr>
-                <w:b/>
-                <w:sz w:val="22"/>
-                <w:szCs w:val="22"/>
-              </w:rPr>
-              <w:t>1</w:t>
-            </w:r>
-            <w:r>
-              <w:rPr>
-                <w:b/>
-                <w:sz w:val="22"/>
-                <w:szCs w:val="22"/>
-              </w:rPr>
-              <w:t>4</w:t>
-            </w:r>
-            <w:r>
-              <w:rPr>
-                <w:b/>
-                <w:sz w:val="22"/>
-                <w:szCs w:val="22"/>
-              </w:rPr>
-              <w:t xml:space="preserve">.2: </w:t>
-            </w:r>
-            <w:r>
-              <w:rPr>
-                <w:sz w:val="22"/>
-                <w:szCs w:val="22"/>
-              </w:rPr>
-              <w:t>se intenta registrar un cuestionario de una actividad por un voluntario o participante antes de los 15 días de la fecha de finalización de esta y el sistema permite el registro.</w:t>
+                <w:sz w:val="22"/>
+              </w:rPr>
+            </w:pPr>
+            <w:r>
+              <w:rPr>
+                <w:b/>
+                <w:sz w:val="22"/>
+              </w:rPr>
+              <w:t>PA – 15.2</w:t>
+            </w:r>
+            <w:r>
+              <w:rPr>
+                <w:sz w:val="22"/>
+              </w:rPr>
+              <w:t>: se inserta un número real menor que 0 o mayor que 1, como grado de discapacidad, y el sistema no permite el registro de dicho dato.</w:t>
+            </w:r>
+            <w:r>
+              <w:rPr>
+                <w:sz w:val="22"/>
+              </w:rPr>
+              <w:t xml:space="preserve"> </w:t>
             </w:r>
           </w:p>
         </w:tc>
@@ -16405,6 +16251,158 @@
       <w:pPr>
         <w:jc w:val="both"/>
       </w:pPr>
+    </w:p>
+    <w:p>
+      <w:pPr>
+        <w:jc w:val="both"/>
+      </w:pPr>
+    </w:p>
+    <w:p>
+      <w:pPr>
+        <w:jc w:val="both"/>
+      </w:pPr>
+    </w:p>
+    <w:p>
+      <w:pPr>
+        <w:jc w:val="both"/>
+      </w:pPr>
+    </w:p>
+    <w:p>
+      <w:pPr>
+        <w:jc w:val="both"/>
+      </w:pPr>
+    </w:p>
+    <w:p>
+      <w:pPr>
+        <w:jc w:val="both"/>
+      </w:pPr>
+    </w:p>
+    <w:p>
+      <w:pPr>
+        <w:jc w:val="both"/>
+      </w:pPr>
+    </w:p>
+    <w:p>
+      <w:pPr>
+        <w:jc w:val="both"/>
+      </w:pPr>
+    </w:p>
+    <w:p>
+      <w:pPr>
+        <w:jc w:val="both"/>
+      </w:pPr>
+    </w:p>
+    <w:p>
+      <w:pPr>
+        <w:jc w:val="both"/>
+      </w:pPr>
+    </w:p>
+    <w:p>
+      <w:pPr>
+        <w:jc w:val="both"/>
+      </w:pPr>
+    </w:p>
+    <w:p>
+      <w:pPr>
+        <w:jc w:val="both"/>
+      </w:pPr>
+    </w:p>
+    <w:p>
+      <w:pPr>
+        <w:jc w:val="both"/>
+      </w:pPr>
+    </w:p>
+    <w:p>
+      <w:pPr>
+        <w:jc w:val="both"/>
+      </w:pPr>
+    </w:p>
+    <w:p>
+      <w:pPr>
+        <w:jc w:val="both"/>
+      </w:pPr>
+    </w:p>
+    <w:p>
+      <w:pPr>
+        <w:jc w:val="both"/>
+      </w:pPr>
+    </w:p>
+    <w:p>
+      <w:pPr>
+        <w:jc w:val="both"/>
+      </w:pPr>
+    </w:p>
+    <w:p>
+      <w:pPr>
+        <w:jc w:val="both"/>
+      </w:pPr>
+    </w:p>
+    <w:p>
+      <w:pPr>
+        <w:jc w:val="both"/>
+      </w:pPr>
+    </w:p>
+    <w:p>
+      <w:pPr>
+        <w:jc w:val="both"/>
+      </w:pPr>
+    </w:p>
+    <w:p>
+      <w:pPr>
+        <w:jc w:val="both"/>
+      </w:pPr>
+    </w:p>
+    <w:p>
+      <w:pPr>
+        <w:jc w:val="both"/>
+      </w:pPr>
+    </w:p>
+    <w:p>
+      <w:pPr>
+        <w:jc w:val="both"/>
+      </w:pPr>
+    </w:p>
+    <w:p>
+      <w:pPr>
+        <w:jc w:val="both"/>
+      </w:pPr>
+    </w:p>
+    <w:p>
+      <w:pPr>
+        <w:jc w:val="both"/>
+      </w:pPr>
+    </w:p>
+    <w:p>
+      <w:pPr>
+        <w:jc w:val="both"/>
+      </w:pPr>
+    </w:p>
+    <w:p>
+      <w:pPr>
+        <w:jc w:val="both"/>
+      </w:pPr>
+    </w:p>
+    <w:p>
+      <w:pPr>
+        <w:jc w:val="both"/>
+      </w:pPr>
+    </w:p>
+    <w:p>
+      <w:pPr>
+        <w:jc w:val="both"/>
+      </w:pPr>
+    </w:p>
+    <w:p>
+      <w:pPr>
+        <w:pStyle w:val="Ttulo2"/>
+        <w:jc w:val="both"/>
+      </w:pPr>
+      <w:bookmarkStart w:id="17" w:name="_Toc532597643"/>
+      <w:r>
+        <w:lastRenderedPageBreak/>
+        <w:t>Requisitos funcionales</w:t>
+      </w:r>
+      <w:bookmarkEnd w:id="17"/>
     </w:p>
     <w:p>
       <w:pPr>
@@ -16429,17 +16427,26 @@
             <w:pPr>
               <w:jc w:val="both"/>
               <w:rPr>
-                <w:sz w:val="22"/>
-                <w:szCs w:val="22"/>
-              </w:rPr>
-            </w:pPr>
-            <w:r>
-              <w:rPr>
-                <w:b/>
-                <w:sz w:val="22"/>
-                <w:szCs w:val="22"/>
-              </w:rPr>
-              <w:t>RN – 15 Grado de discapacidad</w:t>
+                <w:b/>
+                <w:sz w:val="22"/>
+                <w:szCs w:val="22"/>
+              </w:rPr>
+            </w:pPr>
+            <w:r>
+              <w:rPr>
+                <w:b/>
+                <w:sz w:val="22"/>
+                <w:szCs w:val="22"/>
+              </w:rPr>
+              <w:t xml:space="preserve">RF – </w:t>
+            </w:r>
+            <w:r>
+              <w:rPr>
+                <w:b/>
+                <w:sz w:val="22"/>
+                <w:szCs w:val="22"/>
+              </w:rPr>
+              <w:t>1 Fichas de usuarios</w:t>
             </w:r>
           </w:p>
           <w:p>
@@ -16463,6 +16470,37 @@
                 <w:sz w:val="22"/>
                 <w:szCs w:val="22"/>
               </w:rPr>
+              <w:t xml:space="preserve"> coordinador</w:t>
+            </w:r>
+            <w:r>
+              <w:rPr>
+                <w:sz w:val="22"/>
+                <w:szCs w:val="22"/>
+              </w:rPr>
+              <w:t>,</w:t>
+            </w:r>
+          </w:p>
+          <w:p>
+            <w:pPr>
+              <w:jc w:val="both"/>
+              <w:rPr>
+                <w:sz w:val="22"/>
+                <w:szCs w:val="22"/>
+              </w:rPr>
+            </w:pPr>
+            <w:r>
+              <w:rPr>
+                <w:b/>
+                <w:sz w:val="22"/>
+                <w:szCs w:val="22"/>
+              </w:rPr>
+              <w:t>quiero</w:t>
+            </w:r>
+            <w:r>
+              <w:rPr>
+                <w:sz w:val="22"/>
+                <w:szCs w:val="22"/>
+              </w:rPr>
               <w:t xml:space="preserve"> </w:t>
             </w:r>
             <w:r>
@@ -16470,7 +16508,35 @@
                 <w:sz w:val="22"/>
                 <w:szCs w:val="22"/>
               </w:rPr>
-              <w:t>coordinador,</w:t>
+              <w:t>obtener fichas</w:t>
+            </w:r>
+            <w:r>
+              <w:rPr>
+                <w:sz w:val="22"/>
+                <w:szCs w:val="22"/>
+              </w:rPr>
+              <w:t xml:space="preserve"> </w:t>
+            </w:r>
+            <w:r>
+              <w:rPr>
+                <w:sz w:val="22"/>
+                <w:szCs w:val="22"/>
+              </w:rPr>
+              <w:t xml:space="preserve">con los datos de los </w:t>
+            </w:r>
+            <w:r>
+              <w:rPr>
+                <w:sz w:val="22"/>
+                <w:szCs w:val="22"/>
+              </w:rPr>
+              <w:t>participantes, voluntarios, patrocinadores y donantes</w:t>
+            </w:r>
+            <w:r>
+              <w:rPr>
+                <w:sz w:val="22"/>
+                <w:szCs w:val="22"/>
+              </w:rPr>
+              <w:t>,</w:t>
             </w:r>
           </w:p>
           <w:p>
@@ -16483,22 +16549,28 @@
                 <w:sz w:val="22"/>
                 <w:szCs w:val="22"/>
               </w:rPr>
-              <w:t>quiero</w:t>
-            </w:r>
-            <w:r>
-              <w:rPr>
-                <w:b/>
-                <w:sz w:val="22"/>
-                <w:szCs w:val="22"/>
-              </w:rPr>
-              <w:t xml:space="preserve"> </w:t>
-            </w:r>
-            <w:r>
-              <w:rPr>
-                <w:sz w:val="22"/>
-                <w:szCs w:val="22"/>
-              </w:rPr>
-              <w:t>que el grado de discapacidad esté representado por un real entre 0 y 1.</w:t>
+              <w:t>para</w:t>
+            </w:r>
+            <w:r>
+              <w:rPr>
+                <w:sz w:val="22"/>
+                <w:szCs w:val="22"/>
+              </w:rPr>
+              <w:t xml:space="preserve"> estudiar </w:t>
+            </w:r>
+            <w:r>
+              <w:rPr>
+                <w:sz w:val="22"/>
+                <w:szCs w:val="22"/>
+              </w:rPr>
+              <w:t>y</w:t>
+            </w:r>
+            <w:r>
+              <w:rPr>
+                <w:sz w:val="22"/>
+                <w:szCs w:val="22"/>
+              </w:rPr>
+              <w:t xml:space="preserve"> analizar sus datos.</w:t>
             </w:r>
           </w:p>
         </w:tc>
@@ -16507,6 +16579,15 @@
     <w:p>
       <w:pPr>
         <w:jc w:val="both"/>
+      </w:pPr>
+    </w:p>
+    <w:p>
+      <w:pPr>
+        <w:jc w:val="both"/>
+        <w:rPr>
+          <w:sz w:val="22"/>
+          <w:szCs w:val="22"/>
+        </w:rPr>
       </w:pPr>
     </w:p>
     <w:tbl>
@@ -16528,536 +16609,173 @@
               <w:jc w:val="both"/>
               <w:rPr>
                 <w:sz w:val="22"/>
-              </w:rPr>
-            </w:pPr>
-            <w:r>
-              <w:rPr>
-                <w:b/>
-                <w:sz w:val="22"/>
-              </w:rPr>
-              <w:t>PA – 15</w:t>
-            </w:r>
-          </w:p>
-          <w:p>
-            <w:pPr>
-              <w:pStyle w:val="Prrafodelista"/>
-              <w:numPr>
-                <w:ilvl w:val="0"/>
-                <w:numId w:val="10"/>
-              </w:numPr>
+                <w:szCs w:val="22"/>
+              </w:rPr>
+            </w:pPr>
+            <w:bookmarkStart w:id="18" w:name="_Hlk530763395"/>
+            <w:r>
+              <w:rPr>
+                <w:b/>
+                <w:sz w:val="22"/>
+                <w:szCs w:val="22"/>
+              </w:rPr>
+              <w:t xml:space="preserve">RF – </w:t>
+            </w:r>
+            <w:r>
+              <w:rPr>
+                <w:b/>
+                <w:sz w:val="22"/>
+                <w:szCs w:val="22"/>
+              </w:rPr>
+              <w:t xml:space="preserve">2 </w:t>
+            </w:r>
+            <w:r>
+              <w:rPr>
+                <w:b/>
+                <w:sz w:val="22"/>
+                <w:szCs w:val="22"/>
+              </w:rPr>
+              <w:t>Valoración de actividades</w:t>
+            </w:r>
+          </w:p>
+          <w:p>
+            <w:pPr>
               <w:jc w:val="both"/>
               <w:rPr>
                 <w:sz w:val="22"/>
-              </w:rPr>
-            </w:pPr>
-            <w:r>
-              <w:rPr>
-                <w:b/>
-                <w:sz w:val="22"/>
-              </w:rPr>
-              <w:t>PA – 15.1</w:t>
-            </w:r>
-            <w:r>
-              <w:rPr>
-                <w:sz w:val="22"/>
-              </w:rPr>
-              <w:t>: se inserta un número real entre 0 y 1, como grado de discapacidad, y el sistema permite el registro de dicho dato.</w:t>
-            </w:r>
-          </w:p>
-          <w:p>
-            <w:pPr>
-              <w:pStyle w:val="Prrafodelista"/>
-              <w:numPr>
-                <w:ilvl w:val="0"/>
-                <w:numId w:val="10"/>
-              </w:numPr>
+                <w:szCs w:val="22"/>
+              </w:rPr>
+            </w:pPr>
+            <w:r>
+              <w:rPr>
+                <w:b/>
+                <w:sz w:val="22"/>
+                <w:szCs w:val="22"/>
+              </w:rPr>
+              <w:t>Como</w:t>
+            </w:r>
+            <w:r>
+              <w:rPr>
+                <w:sz w:val="22"/>
+                <w:szCs w:val="22"/>
+              </w:rPr>
+              <w:t xml:space="preserve"> coordinador</w:t>
+            </w:r>
+            <w:r>
+              <w:rPr>
+                <w:sz w:val="22"/>
+                <w:szCs w:val="22"/>
+              </w:rPr>
+              <w:t>,</w:t>
+            </w:r>
+          </w:p>
+          <w:p>
+            <w:pPr>
               <w:jc w:val="both"/>
               <w:rPr>
                 <w:sz w:val="22"/>
-              </w:rPr>
-            </w:pPr>
-            <w:r>
-              <w:rPr>
-                <w:b/>
-                <w:sz w:val="22"/>
-              </w:rPr>
-              <w:t>PA – 15.2</w:t>
-            </w:r>
-            <w:r>
-              <w:rPr>
-                <w:sz w:val="22"/>
-              </w:rPr>
-              <w:t>: se inserta un número real menor que 0 o mayor que 1, como grado de discapacidad, y el sistema no permite el registro de dicho dato.</w:t>
-            </w:r>
-            <w:r>
-              <w:rPr>
-                <w:sz w:val="22"/>
+                <w:szCs w:val="22"/>
+              </w:rPr>
+            </w:pPr>
+            <w:r>
+              <w:rPr>
+                <w:b/>
+                <w:sz w:val="22"/>
+                <w:szCs w:val="22"/>
+              </w:rPr>
+              <w:t>quiero</w:t>
+            </w:r>
+            <w:r>
+              <w:rPr>
+                <w:sz w:val="22"/>
+                <w:szCs w:val="22"/>
               </w:rPr>
               <w:t xml:space="preserve"> </w:t>
+            </w:r>
+            <w:r>
+              <w:rPr>
+                <w:sz w:val="22"/>
+                <w:szCs w:val="22"/>
+              </w:rPr>
+              <w:t xml:space="preserve">recibir </w:t>
+            </w:r>
+            <w:r>
+              <w:rPr>
+                <w:sz w:val="22"/>
+                <w:szCs w:val="22"/>
+              </w:rPr>
+              <w:t xml:space="preserve">los </w:t>
+            </w:r>
+            <w:r>
+              <w:rPr>
+                <w:sz w:val="22"/>
+                <w:szCs w:val="22"/>
+              </w:rPr>
+              <w:t>cuestionarios realizados por voluntarios y participantes</w:t>
+            </w:r>
+            <w:r>
+              <w:rPr>
+                <w:sz w:val="22"/>
+                <w:szCs w:val="22"/>
+              </w:rPr>
+              <w:t xml:space="preserve"> de una actividad</w:t>
+            </w:r>
+            <w:r>
+              <w:rPr>
+                <w:sz w:val="22"/>
+                <w:szCs w:val="22"/>
+              </w:rPr>
+              <w:t>,</w:t>
+            </w:r>
+          </w:p>
+          <w:p>
+            <w:pPr>
+              <w:jc w:val="both"/>
+              <w:rPr>
+                <w:sz w:val="22"/>
+                <w:szCs w:val="22"/>
+              </w:rPr>
+            </w:pPr>
+            <w:r>
+              <w:rPr>
+                <w:b/>
+                <w:sz w:val="22"/>
+                <w:szCs w:val="22"/>
+              </w:rPr>
+              <w:t>para</w:t>
+            </w:r>
+            <w:r>
+              <w:rPr>
+                <w:sz w:val="22"/>
+                <w:szCs w:val="22"/>
+              </w:rPr>
+              <w:t xml:space="preserve"> poder </w:t>
+            </w:r>
+            <w:r>
+              <w:rPr>
+                <w:sz w:val="22"/>
+                <w:szCs w:val="22"/>
+              </w:rPr>
+              <w:t>realizar la evaluación de los proyectos</w:t>
+            </w:r>
+            <w:r>
+              <w:rPr>
+                <w:sz w:val="22"/>
+                <w:szCs w:val="22"/>
+              </w:rPr>
+              <w:t xml:space="preserve"> correspondientes</w:t>
+            </w:r>
+            <w:r>
+              <w:rPr>
+                <w:sz w:val="22"/>
+                <w:szCs w:val="22"/>
+              </w:rPr>
+              <w:t>.</w:t>
             </w:r>
           </w:p>
         </w:tc>
       </w:tr>
-    </w:tbl>
-    <w:p>
-      <w:pPr>
-        <w:jc w:val="both"/>
-      </w:pPr>
-    </w:p>
-    <w:p>
-      <w:pPr>
-        <w:jc w:val="both"/>
-      </w:pPr>
-    </w:p>
-    <w:p>
-      <w:pPr>
-        <w:jc w:val="both"/>
-      </w:pPr>
-    </w:p>
-    <w:p>
-      <w:pPr>
-        <w:jc w:val="both"/>
-      </w:pPr>
-    </w:p>
-    <w:p>
-      <w:pPr>
-        <w:jc w:val="both"/>
-      </w:pPr>
-    </w:p>
-    <w:p>
-      <w:pPr>
-        <w:jc w:val="both"/>
-      </w:pPr>
-    </w:p>
-    <w:p>
-      <w:pPr>
-        <w:jc w:val="both"/>
-      </w:pPr>
-    </w:p>
-    <w:p>
-      <w:pPr>
-        <w:jc w:val="both"/>
-      </w:pPr>
-    </w:p>
-    <w:p>
-      <w:pPr>
-        <w:jc w:val="both"/>
-      </w:pPr>
-    </w:p>
-    <w:p>
-      <w:pPr>
-        <w:jc w:val="both"/>
-      </w:pPr>
-    </w:p>
-    <w:p>
-      <w:pPr>
-        <w:jc w:val="both"/>
-      </w:pPr>
-    </w:p>
-    <w:p>
-      <w:pPr>
-        <w:jc w:val="both"/>
-      </w:pPr>
-    </w:p>
-    <w:p>
-      <w:pPr>
-        <w:jc w:val="both"/>
-      </w:pPr>
-    </w:p>
-    <w:p>
-      <w:pPr>
-        <w:jc w:val="both"/>
-      </w:pPr>
-    </w:p>
-    <w:p>
-      <w:pPr>
-        <w:jc w:val="both"/>
-      </w:pPr>
-    </w:p>
-    <w:p>
-      <w:pPr>
-        <w:pStyle w:val="Ttulo2"/>
-        <w:jc w:val="both"/>
-      </w:pPr>
-      <w:bookmarkStart w:id="16" w:name="_Toc532597643"/>
-      <w:r>
-        <w:lastRenderedPageBreak/>
-        <w:t>Requisitos funcionales</w:t>
-      </w:r>
-      <w:bookmarkEnd w:id="16"/>
-    </w:p>
-    <w:p>
-      <w:pPr>
-        <w:jc w:val="both"/>
-      </w:pPr>
-    </w:p>
-    <w:tbl>
-      <w:tblPr>
-        <w:tblStyle w:val="Tablaconcuadrcula"/>
-        <w:tblW w:w="0" w:type="auto"/>
-        <w:tblLook w:val="04A0" w:firstRow="1" w:lastRow="0" w:firstColumn="1" w:lastColumn="0" w:noHBand="0" w:noVBand="1"/>
-      </w:tblPr>
-      <w:tblGrid>
-        <w:gridCol w:w="8638"/>
-      </w:tblGrid>
-      <w:tr>
-        <w:tc>
-          <w:tcPr>
-            <w:tcW w:w="8638" w:type="dxa"/>
-          </w:tcPr>
-          <w:p>
-            <w:pPr>
-              <w:jc w:val="both"/>
-              <w:rPr>
-                <w:b/>
-                <w:sz w:val="22"/>
-                <w:szCs w:val="22"/>
-              </w:rPr>
-            </w:pPr>
-            <w:r>
-              <w:rPr>
-                <w:b/>
-                <w:sz w:val="22"/>
-                <w:szCs w:val="22"/>
-              </w:rPr>
-              <w:t xml:space="preserve">RF – </w:t>
-            </w:r>
-            <w:r>
-              <w:rPr>
-                <w:b/>
-                <w:sz w:val="22"/>
-                <w:szCs w:val="22"/>
-              </w:rPr>
-              <w:t>1 Fichas de usuarios</w:t>
-            </w:r>
-          </w:p>
-          <w:p>
-            <w:pPr>
-              <w:jc w:val="both"/>
-              <w:rPr>
-                <w:sz w:val="22"/>
-                <w:szCs w:val="22"/>
-              </w:rPr>
-            </w:pPr>
-            <w:r>
-              <w:rPr>
-                <w:b/>
-                <w:sz w:val="22"/>
-                <w:szCs w:val="22"/>
-              </w:rPr>
-              <w:t>Como</w:t>
-            </w:r>
-            <w:r>
-              <w:rPr>
-                <w:sz w:val="22"/>
-                <w:szCs w:val="22"/>
-              </w:rPr>
-              <w:t xml:space="preserve"> coordinador</w:t>
-            </w:r>
-            <w:r>
-              <w:rPr>
-                <w:sz w:val="22"/>
-                <w:szCs w:val="22"/>
-              </w:rPr>
-              <w:t>,</w:t>
-            </w:r>
-          </w:p>
-          <w:p>
-            <w:pPr>
-              <w:jc w:val="both"/>
-              <w:rPr>
-                <w:sz w:val="22"/>
-                <w:szCs w:val="22"/>
-              </w:rPr>
-            </w:pPr>
-            <w:r>
-              <w:rPr>
-                <w:b/>
-                <w:sz w:val="22"/>
-                <w:szCs w:val="22"/>
-              </w:rPr>
-              <w:t>quiero</w:t>
-            </w:r>
-            <w:r>
-              <w:rPr>
-                <w:sz w:val="22"/>
-                <w:szCs w:val="22"/>
-              </w:rPr>
-              <w:t xml:space="preserve"> </w:t>
-            </w:r>
-            <w:r>
-              <w:rPr>
-                <w:sz w:val="22"/>
-                <w:szCs w:val="22"/>
-              </w:rPr>
-              <w:t>obtener fichas</w:t>
-            </w:r>
-            <w:r>
-              <w:rPr>
-                <w:sz w:val="22"/>
-                <w:szCs w:val="22"/>
-              </w:rPr>
-              <w:t xml:space="preserve"> </w:t>
-            </w:r>
-            <w:r>
-              <w:rPr>
-                <w:sz w:val="22"/>
-                <w:szCs w:val="22"/>
-              </w:rPr>
-              <w:t xml:space="preserve">con los datos de los </w:t>
-            </w:r>
-            <w:r>
-              <w:rPr>
-                <w:sz w:val="22"/>
-                <w:szCs w:val="22"/>
-              </w:rPr>
-              <w:t>participantes, voluntarios, patrocinadores y donantes</w:t>
-            </w:r>
-            <w:r>
-              <w:rPr>
-                <w:sz w:val="22"/>
-                <w:szCs w:val="22"/>
-              </w:rPr>
-              <w:t>,</w:t>
-            </w:r>
-          </w:p>
-          <w:p>
-            <w:pPr>
-              <w:jc w:val="both"/>
-            </w:pPr>
-            <w:r>
-              <w:rPr>
-                <w:b/>
-                <w:sz w:val="22"/>
-                <w:szCs w:val="22"/>
-              </w:rPr>
-              <w:t>para</w:t>
-            </w:r>
-            <w:r>
-              <w:rPr>
-                <w:sz w:val="22"/>
-                <w:szCs w:val="22"/>
-              </w:rPr>
-              <w:t xml:space="preserve"> estudiar </w:t>
-            </w:r>
-            <w:r>
-              <w:rPr>
-                <w:sz w:val="22"/>
-                <w:szCs w:val="22"/>
-              </w:rPr>
-              <w:t>y</w:t>
-            </w:r>
-            <w:r>
-              <w:rPr>
-                <w:sz w:val="22"/>
-                <w:szCs w:val="22"/>
-              </w:rPr>
-              <w:t xml:space="preserve"> analizar sus datos.</w:t>
-            </w:r>
-          </w:p>
-        </w:tc>
-      </w:tr>
-    </w:tbl>
-    <w:p>
-      <w:pPr>
-        <w:jc w:val="both"/>
-      </w:pPr>
-    </w:p>
-    <w:p>
-      <w:pPr>
-        <w:jc w:val="both"/>
-        <w:rPr>
-          <w:sz w:val="22"/>
-          <w:szCs w:val="22"/>
-        </w:rPr>
-      </w:pPr>
-    </w:p>
-    <w:tbl>
-      <w:tblPr>
-        <w:tblStyle w:val="Tablaconcuadrcula"/>
-        <w:tblW w:w="0" w:type="auto"/>
-        <w:tblLook w:val="04A0" w:firstRow="1" w:lastRow="0" w:firstColumn="1" w:lastColumn="0" w:noHBand="0" w:noVBand="1"/>
-      </w:tblPr>
-      <w:tblGrid>
-        <w:gridCol w:w="8638"/>
-      </w:tblGrid>
-      <w:tr>
-        <w:tc>
-          <w:tcPr>
-            <w:tcW w:w="8638" w:type="dxa"/>
-          </w:tcPr>
-          <w:p>
-            <w:pPr>
-              <w:jc w:val="both"/>
-              <w:rPr>
-                <w:sz w:val="22"/>
-                <w:szCs w:val="22"/>
-              </w:rPr>
-            </w:pPr>
-            <w:bookmarkStart w:id="17" w:name="_Hlk530763395"/>
-            <w:r>
-              <w:rPr>
-                <w:b/>
-                <w:sz w:val="22"/>
-                <w:szCs w:val="22"/>
-              </w:rPr>
-              <w:t xml:space="preserve">RF – </w:t>
-            </w:r>
-            <w:r>
-              <w:rPr>
-                <w:b/>
-                <w:sz w:val="22"/>
-                <w:szCs w:val="22"/>
-              </w:rPr>
-              <w:t xml:space="preserve">2 </w:t>
-            </w:r>
-            <w:r>
-              <w:rPr>
-                <w:b/>
-                <w:sz w:val="22"/>
-                <w:szCs w:val="22"/>
-              </w:rPr>
-              <w:t>Valoración de actividades</w:t>
-            </w:r>
-          </w:p>
-          <w:p>
-            <w:pPr>
-              <w:jc w:val="both"/>
-              <w:rPr>
-                <w:sz w:val="22"/>
-                <w:szCs w:val="22"/>
-              </w:rPr>
-            </w:pPr>
-            <w:r>
-              <w:rPr>
-                <w:b/>
-                <w:sz w:val="22"/>
-                <w:szCs w:val="22"/>
-              </w:rPr>
-              <w:t>Como</w:t>
-            </w:r>
-            <w:r>
-              <w:rPr>
-                <w:sz w:val="22"/>
-                <w:szCs w:val="22"/>
-              </w:rPr>
-              <w:t xml:space="preserve"> coordinador</w:t>
-            </w:r>
-            <w:r>
-              <w:rPr>
-                <w:sz w:val="22"/>
-                <w:szCs w:val="22"/>
-              </w:rPr>
-              <w:t>,</w:t>
-            </w:r>
-          </w:p>
-          <w:p>
-            <w:pPr>
-              <w:jc w:val="both"/>
-              <w:rPr>
-                <w:sz w:val="22"/>
-                <w:szCs w:val="22"/>
-              </w:rPr>
-            </w:pPr>
-            <w:r>
-              <w:rPr>
-                <w:b/>
-                <w:sz w:val="22"/>
-                <w:szCs w:val="22"/>
-              </w:rPr>
-              <w:t>quiero</w:t>
-            </w:r>
-            <w:r>
-              <w:rPr>
-                <w:sz w:val="22"/>
-                <w:szCs w:val="22"/>
-              </w:rPr>
-              <w:t xml:space="preserve"> </w:t>
-            </w:r>
-            <w:r>
-              <w:rPr>
-                <w:sz w:val="22"/>
-                <w:szCs w:val="22"/>
-              </w:rPr>
-              <w:t xml:space="preserve">recibir </w:t>
-            </w:r>
-            <w:r>
-              <w:rPr>
-                <w:sz w:val="22"/>
-                <w:szCs w:val="22"/>
-              </w:rPr>
-              <w:t xml:space="preserve">los </w:t>
-            </w:r>
-            <w:r>
-              <w:rPr>
-                <w:sz w:val="22"/>
-                <w:szCs w:val="22"/>
-              </w:rPr>
-              <w:t>cuestionarios realizados por voluntarios y participantes</w:t>
-            </w:r>
-            <w:r>
-              <w:rPr>
-                <w:sz w:val="22"/>
-                <w:szCs w:val="22"/>
-              </w:rPr>
-              <w:t xml:space="preserve"> de una actividad</w:t>
-            </w:r>
-            <w:r>
-              <w:rPr>
-                <w:sz w:val="22"/>
-                <w:szCs w:val="22"/>
-              </w:rPr>
-              <w:t>,</w:t>
-            </w:r>
-          </w:p>
-          <w:p>
-            <w:pPr>
-              <w:jc w:val="both"/>
-              <w:rPr>
-                <w:sz w:val="22"/>
-                <w:szCs w:val="22"/>
-              </w:rPr>
-            </w:pPr>
-            <w:r>
-              <w:rPr>
-                <w:b/>
-                <w:sz w:val="22"/>
-                <w:szCs w:val="22"/>
-              </w:rPr>
-              <w:t>para</w:t>
-            </w:r>
-            <w:r>
-              <w:rPr>
-                <w:sz w:val="22"/>
-                <w:szCs w:val="22"/>
-              </w:rPr>
-              <w:t xml:space="preserve"> poder </w:t>
-            </w:r>
-            <w:r>
-              <w:rPr>
-                <w:sz w:val="22"/>
-                <w:szCs w:val="22"/>
-              </w:rPr>
-              <w:t>realizar la evaluación de los proyectos</w:t>
-            </w:r>
-            <w:r>
-              <w:rPr>
-                <w:sz w:val="22"/>
-                <w:szCs w:val="22"/>
-              </w:rPr>
-              <w:t xml:space="preserve"> correspondientes</w:t>
-            </w:r>
-            <w:r>
-              <w:rPr>
-                <w:sz w:val="22"/>
-                <w:szCs w:val="22"/>
-              </w:rPr>
-              <w:t>.</w:t>
-            </w:r>
-          </w:p>
-        </w:tc>
-      </w:tr>
-      <w:bookmarkEnd w:id="17"/>
+      <w:bookmarkEnd w:id="18"/>
     </w:tbl>
     <w:p>
       <w:pPr>
@@ -19756,12 +19474,12 @@
         <w:pStyle w:val="Ttulo2"/>
         <w:jc w:val="both"/>
       </w:pPr>
-      <w:bookmarkStart w:id="18" w:name="_Toc532597644"/>
+      <w:bookmarkStart w:id="19" w:name="_Toc532597644"/>
       <w:r>
         <w:lastRenderedPageBreak/>
         <w:t>Requisitos no funcionales</w:t>
       </w:r>
-      <w:bookmarkEnd w:id="18"/>
+      <w:bookmarkEnd w:id="19"/>
     </w:p>
     <w:p>
       <w:pPr>
@@ -20211,7 +19929,7 @@
                 <w:szCs w:val="22"/>
               </w:rPr>
             </w:pPr>
-            <w:bookmarkStart w:id="19" w:name="_Hlk529527153"/>
+            <w:bookmarkStart w:id="20" w:name="_Hlk529527153"/>
             <w:r>
               <w:rPr>
                 <w:b/>
@@ -20290,7 +20008,7 @@
           </w:p>
         </w:tc>
       </w:tr>
-      <w:bookmarkEnd w:id="19"/>
+      <w:bookmarkEnd w:id="20"/>
     </w:tbl>
     <w:p>
       <w:pPr>
@@ -20449,23 +20167,23 @@
           <w:numId w:val="8"/>
         </w:numPr>
       </w:pPr>
-      <w:bookmarkStart w:id="20" w:name="_Toc532597645"/>
+      <w:bookmarkStart w:id="21" w:name="_Toc532597645"/>
       <w:r>
         <w:lastRenderedPageBreak/>
         <w:t>MODELO CONCEPTUAL</w:t>
       </w:r>
-      <w:bookmarkEnd w:id="20"/>
+      <w:bookmarkEnd w:id="21"/>
     </w:p>
     <w:p/>
     <w:p>
       <w:pPr>
         <w:pStyle w:val="Ttulo2"/>
       </w:pPr>
-      <w:bookmarkStart w:id="21" w:name="_Toc532597646"/>
+      <w:bookmarkStart w:id="22" w:name="_Toc532597646"/>
       <w:r>
         <w:t>Modelado UML</w:t>
       </w:r>
-      <w:bookmarkEnd w:id="21"/>
+      <w:bookmarkEnd w:id="22"/>
     </w:p>
     <w:p/>
     <w:p/>
@@ -20608,23 +20326,23 @@
       <w:pPr>
         <w:pStyle w:val="Ttulo2"/>
       </w:pPr>
-      <w:bookmarkStart w:id="22" w:name="_Toc532597647"/>
+      <w:bookmarkStart w:id="23" w:name="_Toc532597647"/>
       <w:r>
         <w:lastRenderedPageBreak/>
         <w:t>Escenarios de prueba</w:t>
       </w:r>
-      <w:bookmarkEnd w:id="22"/>
+      <w:bookmarkEnd w:id="23"/>
     </w:p>
     <w:p/>
     <w:p>
       <w:pPr>
         <w:pStyle w:val="Ttulo3"/>
       </w:pPr>
-      <w:bookmarkStart w:id="23" w:name="_Toc532597648"/>
+      <w:bookmarkStart w:id="24" w:name="_Toc532597648"/>
       <w:r>
         <w:t>Escenario de prueba 1. Gestión de proyectos (coordinador)</w:t>
       </w:r>
-      <w:bookmarkEnd w:id="23"/>
+      <w:bookmarkEnd w:id="24"/>
     </w:p>
     <w:p/>
     <w:p/>
@@ -20926,12 +20644,12 @@
       <w:pPr>
         <w:pStyle w:val="Ttulo3"/>
       </w:pPr>
-      <w:bookmarkStart w:id="24" w:name="_Toc532597649"/>
+      <w:bookmarkStart w:id="25" w:name="_Toc532597649"/>
       <w:r>
         <w:lastRenderedPageBreak/>
         <w:t>Escenario de prueba 2. Gestión de proyectos (participante)</w:t>
       </w:r>
-      <w:bookmarkEnd w:id="24"/>
+      <w:bookmarkEnd w:id="25"/>
     </w:p>
     <w:p/>
     <w:p/>
@@ -21256,12 +20974,12 @@
       <w:pPr>
         <w:pStyle w:val="Ttulo3"/>
       </w:pPr>
-      <w:bookmarkStart w:id="25" w:name="_Toc532597650"/>
+      <w:bookmarkStart w:id="26" w:name="_Toc532597650"/>
       <w:r>
         <w:lastRenderedPageBreak/>
         <w:t>Escenario de prueba 3. Gestión de proyectos (voluntario)</w:t>
       </w:r>
-      <w:bookmarkEnd w:id="25"/>
+      <w:bookmarkEnd w:id="26"/>
     </w:p>
     <w:p/>
     <w:p/>
@@ -21601,12 +21319,12 @@
       <w:pPr>
         <w:pStyle w:val="Ttulo3"/>
       </w:pPr>
-      <w:bookmarkStart w:id="26" w:name="_Toc532597651"/>
+      <w:bookmarkStart w:id="27" w:name="_Toc532597651"/>
       <w:r>
         <w:lastRenderedPageBreak/>
         <w:t>Escenario de prueba 4. Gestión de proyectos (patrocinador)</w:t>
       </w:r>
-      <w:bookmarkEnd w:id="26"/>
+      <w:bookmarkEnd w:id="27"/>
     </w:p>
     <w:p/>
     <w:p/>
@@ -21743,12 +21461,12 @@
       <w:pPr>
         <w:pStyle w:val="Ttulo3"/>
       </w:pPr>
-      <w:bookmarkStart w:id="27" w:name="_Toc532597652"/>
+      <w:bookmarkStart w:id="28" w:name="_Toc532597652"/>
       <w:r>
         <w:lastRenderedPageBreak/>
         <w:t>Escenario de prueba 5. Gestión de comunicaciones</w:t>
       </w:r>
-      <w:bookmarkEnd w:id="27"/>
+      <w:bookmarkEnd w:id="28"/>
     </w:p>
     <w:p/>
     <w:p/>
@@ -21918,19 +21636,19 @@
           <w:numId w:val="8"/>
         </w:numPr>
       </w:pPr>
-      <w:bookmarkStart w:id="28" w:name="_Toc532597653"/>
+      <w:bookmarkStart w:id="29" w:name="_Toc532597653"/>
       <w:r>
         <w:lastRenderedPageBreak/>
         <w:t>MATRICES DE TRAZABILIDAD</w:t>
       </w:r>
-      <w:bookmarkEnd w:id="28"/>
+      <w:bookmarkEnd w:id="29"/>
     </w:p>
     <w:p/>
     <w:p>
       <w:pPr>
         <w:pStyle w:val="Ttulo2"/>
       </w:pPr>
-      <w:bookmarkStart w:id="29" w:name="_Toc532597654"/>
+      <w:bookmarkStart w:id="30" w:name="_Toc532597654"/>
       <w:r>
         <w:t xml:space="preserve">Matriz </w:t>
       </w:r>
@@ -21940,7 +21658,7 @@
       <w:r>
         <w:t>clases de entidad y requisitos de información</w:t>
       </w:r>
-      <w:bookmarkEnd w:id="29"/>
+      <w:bookmarkEnd w:id="30"/>
     </w:p>
     <w:p/>
     <w:p/>
@@ -21972,10 +21690,10 @@
             <v:path o:extrusionok="f" gradientshapeok="t" o:connecttype="rect"/>
             <o:lock v:ext="edit" aspectratio="t"/>
           </v:shapetype>
-          <v:shape id="_x0000_i1025" type="#_x0000_t75" style="width:593.2pt;height:313.4pt" o:ole="">
+          <v:shape id="_x0000_i1025" type="#_x0000_t75" style="width:593pt;height:313.15pt" o:ole="">
             <v:imagedata r:id="rId13" o:title=""/>
           </v:shape>
-          <o:OLEObject Type="Embed" ProgID="Excel.Sheet.12" ShapeID="_x0000_i1025" DrawAspect="Content" ObjectID="_1607708544" r:id="rId14"/>
+          <o:OLEObject Type="Embed" ProgID="Excel.Sheet.12" ShapeID="_x0000_i1025" DrawAspect="Content" ObjectID="_1607877199" r:id="rId14"/>
         </w:object>
       </w:r>
     </w:p>
@@ -21985,12 +21703,12 @@
       <w:pPr>
         <w:pStyle w:val="Ttulo2"/>
       </w:pPr>
-      <w:bookmarkStart w:id="30" w:name="_Toc532597655"/>
+      <w:bookmarkStart w:id="31" w:name="_Toc532597655"/>
       <w:r>
         <w:lastRenderedPageBreak/>
         <w:t>Matriz de clases de entidad y reglas de negocio</w:t>
       </w:r>
-      <w:bookmarkEnd w:id="30"/>
+      <w:bookmarkEnd w:id="31"/>
     </w:p>
     <w:p/>
     <w:p/>
@@ -22005,10 +21723,10 @@
           <w:noProof/>
         </w:rPr>
         <w:object w:dxaOrig="14782" w:dyaOrig="6369">
-          <v:shape id="_x0000_i1026" type="#_x0000_t75" style="width:679.95pt;height:292.65pt" o:ole="">
+          <v:shape id="_x0000_i1026" type="#_x0000_t75" style="width:679.9pt;height:292.75pt" o:ole="">
             <v:imagedata r:id="rId15" o:title=""/>
           </v:shape>
-          <o:OLEObject Type="Embed" ProgID="Excel.Sheet.12" ShapeID="_x0000_i1026" DrawAspect="Content" ObjectID="_1607708545" r:id="rId16"/>
+          <o:OLEObject Type="Embed" ProgID="Excel.Sheet.12" ShapeID="_x0000_i1026" DrawAspect="Content" ObjectID="_1607877200" r:id="rId16"/>
         </w:object>
       </w:r>
     </w:p>
@@ -22021,12 +21739,12 @@
       <w:pPr>
         <w:pStyle w:val="Ttulo2"/>
       </w:pPr>
-      <w:bookmarkStart w:id="31" w:name="_Toc532597656"/>
+      <w:bookmarkStart w:id="32" w:name="_Toc532597656"/>
       <w:r>
         <w:lastRenderedPageBreak/>
         <w:t>Matriz de asociaciones y requisitos de información</w:t>
       </w:r>
-      <w:bookmarkEnd w:id="31"/>
+      <w:bookmarkEnd w:id="32"/>
     </w:p>
     <w:p/>
     <w:p/>
@@ -22041,10 +21759,10 @@
           <w:noProof/>
         </w:rPr>
         <w:object w:dxaOrig="12339" w:dyaOrig="6057">
-          <v:shape id="_x0000_i1027" type="#_x0000_t75" style="width:594.75pt;height:291.95pt" o:ole="">
+          <v:shape id="_x0000_i1027" type="#_x0000_t75" style="width:595pt;height:292.1pt" o:ole="">
             <v:imagedata r:id="rId17" o:title=""/>
           </v:shape>
-          <o:OLEObject Type="Embed" ProgID="Excel.Sheet.12" ShapeID="_x0000_i1027" DrawAspect="Content" ObjectID="_1607708546" r:id="rId18"/>
+          <o:OLEObject Type="Embed" ProgID="Excel.Sheet.12" ShapeID="_x0000_i1027" DrawAspect="Content" ObjectID="_1607877201" r:id="rId18"/>
         </w:object>
       </w:r>
     </w:p>
@@ -22057,12 +21775,12 @@
       <w:pPr>
         <w:pStyle w:val="Ttulo2"/>
       </w:pPr>
-      <w:bookmarkStart w:id="32" w:name="_Toc532597657"/>
+      <w:bookmarkStart w:id="33" w:name="_Toc532597657"/>
       <w:r>
         <w:lastRenderedPageBreak/>
         <w:t>Matriz de asociaciones y reglas de negocios</w:t>
       </w:r>
-      <w:bookmarkEnd w:id="32"/>
+      <w:bookmarkEnd w:id="33"/>
     </w:p>
     <w:p/>
     <w:p/>
@@ -22077,10 +21795,10 @@
           <w:noProof/>
         </w:rPr>
         <w:object w:dxaOrig="14782" w:dyaOrig="6057">
-          <v:shape id="_x0000_i1028" type="#_x0000_t75" style="width:673.3pt;height:276.5pt" o:ole="">
+          <v:shape id="_x0000_i1028" type="#_x0000_t75" style="width:673.15pt;height:276.45pt" o:ole="">
             <v:imagedata r:id="rId19" o:title=""/>
           </v:shape>
-          <o:OLEObject Type="Embed" ProgID="Excel.Sheet.12" ShapeID="_x0000_i1028" DrawAspect="Content" ObjectID="_1607708547" r:id="rId20"/>
+          <o:OLEObject Type="Embed" ProgID="Excel.Sheet.12" ShapeID="_x0000_i1028" DrawAspect="Content" ObjectID="_1607877202" r:id="rId20"/>
         </w:object>
       </w:r>
     </w:p>
@@ -22094,12 +21812,12 @@
       <w:pPr>
         <w:pStyle w:val="Ttulo2"/>
       </w:pPr>
-      <w:bookmarkStart w:id="33" w:name="_Toc532597658"/>
+      <w:bookmarkStart w:id="34" w:name="_Toc532597658"/>
       <w:r>
         <w:lastRenderedPageBreak/>
         <w:t>Matriz de restricciones y requisitos de información</w:t>
       </w:r>
-      <w:bookmarkEnd w:id="33"/>
+      <w:bookmarkEnd w:id="34"/>
     </w:p>
     <w:p/>
     <w:p/>
@@ -22109,10 +21827,10 @@
       </w:pPr>
       <w:r>
         <w:object w:dxaOrig="15673" w:dyaOrig="13228">
-          <v:shape id="_x0000_i1029" type="#_x0000_t75" style="width:488.2pt;height:412.7pt" o:ole="">
+          <v:shape id="_x0000_i1029" type="#_x0000_t75" style="width:488.4pt;height:413pt" o:ole="">
             <v:imagedata r:id="rId21" o:title=""/>
           </v:shape>
-          <o:OLEObject Type="Embed" ProgID="Excel.Sheet.12" ShapeID="_x0000_i1029" DrawAspect="Content" ObjectID="_1607708548" r:id="rId22"/>
+          <o:OLEObject Type="Embed" ProgID="Excel.Sheet.12" ShapeID="_x0000_i1029" DrawAspect="Content" ObjectID="_1607877203" r:id="rId22"/>
         </w:object>
       </w:r>
     </w:p>
@@ -22120,12 +21838,12 @@
       <w:pPr>
         <w:pStyle w:val="Ttulo2"/>
       </w:pPr>
-      <w:bookmarkStart w:id="34" w:name="_Toc532597659"/>
+      <w:bookmarkStart w:id="35" w:name="_Toc532597659"/>
       <w:r>
         <w:lastRenderedPageBreak/>
         <w:t>Matriz de restricciones y reglas de negocio</w:t>
       </w:r>
-      <w:bookmarkEnd w:id="34"/>
+      <w:bookmarkEnd w:id="35"/>
     </w:p>
     <w:p/>
     <w:p>
@@ -22134,10 +21852,10 @@
       </w:pPr>
       <w:r>
         <w:object w:dxaOrig="18115" w:dyaOrig="13228">
-          <v:shape id="_x0000_i1030" type="#_x0000_t75" style="width:556.15pt;height:407.4pt" o:ole="">
+          <v:shape id="_x0000_i1030" type="#_x0000_t75" style="width:556.3pt;height:407.55pt" o:ole="">
             <v:imagedata r:id="rId23" o:title=""/>
           </v:shape>
-          <o:OLEObject Type="Embed" ProgID="Excel.Sheet.12" ShapeID="_x0000_i1030" DrawAspect="Content" ObjectID="_1607708549" r:id="rId24"/>
+          <o:OLEObject Type="Embed" ProgID="Excel.Sheet.12" ShapeID="_x0000_i1030" DrawAspect="Content" ObjectID="_1607877204" r:id="rId24"/>
         </w:object>
       </w:r>
     </w:p>
@@ -22197,22 +21915,20 @@
         </w:rPr>
       </w:pPr>
     </w:p>
-    <w:bookmarkStart w:id="35" w:name="_MON_1607503936"/>
-    <w:bookmarkEnd w:id="35"/>
+    <w:bookmarkStart w:id="36" w:name="_MON_1607503936"/>
+    <w:bookmarkEnd w:id="36"/>
     <w:p>
       <w:pPr>
         <w:jc w:val="center"/>
       </w:pPr>
       <w:r>
         <w:object w:dxaOrig="16273" w:dyaOrig="13787">
-          <v:shape id="_x0000_i1034" type="#_x0000_t75" style="width:424.75pt;height:359.85pt" o:ole="">
+          <v:shape id="_x0000_i1031" type="#_x0000_t75" style="width:424.55pt;height:5in" o:ole="">
             <v:imagedata r:id="rId25" o:title=""/>
           </v:shape>
-          <o:OLEObject Type="Embed" ProgID="Excel.Sheet.12" ShapeID="_x0000_i1034" DrawAspect="Content" ObjectID="_1607708550" r:id="rId26"/>
+          <o:OLEObject Type="Embed" ProgID="Excel.Sheet.12" ShapeID="_x0000_i1031" DrawAspect="Content" ObjectID="_1607877205" r:id="rId26"/>
         </w:object>
       </w:r>
-      <w:bookmarkStart w:id="36" w:name="_GoBack"/>
-      <w:bookmarkEnd w:id="36"/>
     </w:p>
     <w:p>
       <w:pPr>
@@ -24546,11 +24262,6 @@
         <w:docPartUnique/>
       </w:docPartObj>
     </w:sdtPr>
-    <w:sdtEndPr>
-      <w:rPr>
-        <w:rStyle w:val="Nmerodepgina"/>
-      </w:rPr>
-    </w:sdtEndPr>
     <w:sdtContent>
       <w:p>
         <w:pPr>
@@ -24600,7 +24311,6 @@
         <w:docPartUnique/>
       </w:docPartObj>
     </w:sdtPr>
-    <w:sdtEndPr/>
     <w:sdtContent>
       <w:p>
         <w:pPr>
@@ -28190,7 +27900,7 @@
 </file>
 
 <file path=customXml/itemProps1.xml><?xml version="1.0" encoding="utf-8"?>
-<ds:datastoreItem xmlns:ds="http://schemas.openxmlformats.org/officeDocument/2006/customXml" ds:itemID="{A8FB0306-7D16-410D-8FBF-97E39D3CA412}">
+<ds:datastoreItem xmlns:ds="http://schemas.openxmlformats.org/officeDocument/2006/customXml" ds:itemID="{35D46A12-BD12-4F6B-A36D-BE888F7F7B3E}">
   <ds:schemaRefs>
     <ds:schemaRef ds:uri="http://schemas.openxmlformats.org/officeDocument/2006/bibliography"/>
   </ds:schemaRefs>

</xml_diff>

<commit_message>
Revisión final de requisitos funcionales
</commit_message>
<xml_diff>
--- a/tercer-entregable/IS-G1-SSR-deporte-y-desafio.docx
+++ b/tercer-entregable/IS-G1-SSR-deporte-y-desafio.docx
@@ -16067,8 +16067,6 @@
               </w:rPr>
               <w:t>respuesta de cuestionarios</w:t>
             </w:r>
-            <w:bookmarkStart w:id="16" w:name="_GoBack"/>
-            <w:bookmarkEnd w:id="16"/>
           </w:p>
           <w:p>
             <w:pPr>
@@ -16779,12 +16777,12 @@
         <w:pStyle w:val="Ttulo2"/>
         <w:jc w:val="both"/>
       </w:pPr>
-      <w:bookmarkStart w:id="17" w:name="_Toc534193593"/>
+      <w:bookmarkStart w:id="16" w:name="_Toc534193593"/>
       <w:r>
         <w:lastRenderedPageBreak/>
         <w:t>Requisitos funcionales</w:t>
       </w:r>
-      <w:bookmarkEnd w:id="17"/>
+      <w:bookmarkEnd w:id="16"/>
     </w:p>
     <w:p>
       <w:pPr>
@@ -16911,7 +16909,21 @@
                 <w:sz w:val="22"/>
                 <w:szCs w:val="22"/>
               </w:rPr>
-              <w:t>participantes, voluntarios, patrocinadores y donantes</w:t>
+              <w:t>participantes, voluntarios</w:t>
+            </w:r>
+            <w:r>
+              <w:rPr>
+                <w:sz w:val="22"/>
+                <w:szCs w:val="22"/>
+              </w:rPr>
+              <w:t xml:space="preserve"> y</w:t>
+            </w:r>
+            <w:r>
+              <w:rPr>
+                <w:sz w:val="22"/>
+                <w:szCs w:val="22"/>
+              </w:rPr>
+              <w:t xml:space="preserve"> patrocinadores</w:t>
             </w:r>
             <w:r>
               <w:rPr>
@@ -16961,6 +16973,9 @@
     <w:p>
       <w:pPr>
         <w:jc w:val="both"/>
+        <w:rPr>
+          <w:sz w:val="22"/>
+        </w:rPr>
       </w:pPr>
     </w:p>
     <w:p>
@@ -16994,7 +17009,7 @@
                 <w:szCs w:val="22"/>
               </w:rPr>
             </w:pPr>
-            <w:bookmarkStart w:id="18" w:name="_Hlk530763395"/>
+            <w:bookmarkStart w:id="17" w:name="_Hlk530763395"/>
             <w:r>
               <w:rPr>
                 <w:b/>
@@ -17157,12 +17172,13 @@
           </w:p>
         </w:tc>
       </w:tr>
-      <w:bookmarkEnd w:id="18"/>
+      <w:bookmarkEnd w:id="17"/>
     </w:tbl>
     <w:p>
       <w:pPr>
         <w:jc w:val="both"/>
         <w:rPr>
+          <w:sz w:val="22"/>
           <w:szCs w:val="22"/>
         </w:rPr>
       </w:pPr>
@@ -17171,6 +17187,7 @@
       <w:pPr>
         <w:jc w:val="both"/>
         <w:rPr>
+          <w:sz w:val="22"/>
           <w:szCs w:val="22"/>
         </w:rPr>
       </w:pPr>
@@ -17407,6 +17424,7 @@
       <w:pPr>
         <w:jc w:val="both"/>
         <w:rPr>
+          <w:sz w:val="22"/>
           <w:szCs w:val="22"/>
         </w:rPr>
       </w:pPr>
@@ -17415,6 +17433,7 @@
       <w:pPr>
         <w:jc w:val="both"/>
         <w:rPr>
+          <w:sz w:val="22"/>
           <w:szCs w:val="22"/>
         </w:rPr>
       </w:pPr>
@@ -17447,7 +17466,23 @@
                 <w:sz w:val="22"/>
                 <w:szCs w:val="22"/>
               </w:rPr>
-              <w:t>RF – 4 Recordatorio de actividades</w:t>
+              <w:t xml:space="preserve">RF – 4 </w:t>
+            </w:r>
+            <w:r>
+              <w:rPr>
+                <w:b/>
+                <w:sz w:val="22"/>
+                <w:szCs w:val="22"/>
+              </w:rPr>
+              <w:t xml:space="preserve">Registro de </w:t>
+            </w:r>
+            <w:r>
+              <w:rPr>
+                <w:b/>
+                <w:sz w:val="22"/>
+                <w:szCs w:val="22"/>
+              </w:rPr>
+              <w:t>informes médicos</w:t>
             </w:r>
           </w:p>
           <w:p>
@@ -17518,7 +17553,21 @@
                 <w:sz w:val="22"/>
                 <w:szCs w:val="22"/>
               </w:rPr>
-              <w:t>que los usuarios reciban un email recordatorio siete días antes del inicio de una actividad en la que participan,</w:t>
+              <w:t xml:space="preserve">gestionar la inserción de </w:t>
+            </w:r>
+            <w:r>
+              <w:rPr>
+                <w:sz w:val="22"/>
+                <w:szCs w:val="22"/>
+              </w:rPr>
+              <w:t>informes médicos en el sistema, asociados a un participante</w:t>
+            </w:r>
+            <w:r>
+              <w:rPr>
+                <w:sz w:val="22"/>
+                <w:szCs w:val="22"/>
+              </w:rPr>
+              <w:t>,</w:t>
             </w:r>
           </w:p>
           <w:p>
@@ -17549,7 +17598,7 @@
                 <w:sz w:val="22"/>
                 <w:szCs w:val="22"/>
               </w:rPr>
-              <w:t>mantenerlos informados de novedades y para recordarles su inscripción en la misma</w:t>
+              <w:t>disponer de información de primera necesidad sobre la discapacidad del participante</w:t>
             </w:r>
             <w:r>
               <w:rPr>
@@ -17566,6 +17615,7 @@
       <w:pPr>
         <w:jc w:val="both"/>
         <w:rPr>
+          <w:sz w:val="22"/>
           <w:szCs w:val="22"/>
         </w:rPr>
       </w:pPr>
@@ -17574,6 +17624,7 @@
       <w:pPr>
         <w:jc w:val="both"/>
         <w:rPr>
+          <w:sz w:val="22"/>
           <w:szCs w:val="22"/>
         </w:rPr>
       </w:pPr>
@@ -17606,7 +17657,15 @@
                 <w:sz w:val="22"/>
                 <w:szCs w:val="22"/>
               </w:rPr>
-              <w:t>RF – 5 Acuse de recibo de mensajes</w:t>
+              <w:t xml:space="preserve">RF – 5 </w:t>
+            </w:r>
+            <w:r>
+              <w:rPr>
+                <w:b/>
+                <w:sz w:val="22"/>
+                <w:szCs w:val="22"/>
+              </w:rPr>
+              <w:t>Generación de recibos</w:t>
             </w:r>
           </w:p>
           <w:p>
@@ -17668,7 +17727,28 @@
                 <w:sz w:val="22"/>
                 <w:szCs w:val="22"/>
               </w:rPr>
-              <w:t>recibir una notificación cuando un usuario haya recibido mi mensaje,</w:t>
+              <w:t xml:space="preserve">que el sistema </w:t>
+            </w:r>
+            <w:r>
+              <w:rPr>
+                <w:sz w:val="22"/>
+                <w:szCs w:val="22"/>
+              </w:rPr>
+              <w:t xml:space="preserve">genere </w:t>
+            </w:r>
+            <w:r>
+              <w:rPr>
+                <w:sz w:val="22"/>
+                <w:szCs w:val="22"/>
+              </w:rPr>
+              <w:t>los recibos correspondientes a las inscripciones de los participantes</w:t>
+            </w:r>
+            <w:r>
+              <w:rPr>
+                <w:sz w:val="22"/>
+                <w:szCs w:val="22"/>
+              </w:rPr>
+              <w:t>,</w:t>
             </w:r>
           </w:p>
           <w:p>
@@ -17698,21 +17778,14 @@
                 <w:sz w:val="22"/>
                 <w:szCs w:val="22"/>
               </w:rPr>
-              <w:t>saber cuántos usuarios han recibido</w:t>
-            </w:r>
-            <w:r>
-              <w:rPr>
-                <w:sz w:val="22"/>
-                <w:szCs w:val="22"/>
-              </w:rPr>
-              <w:t xml:space="preserve"> de manera efectiva</w:t>
-            </w:r>
-            <w:r>
-              <w:rPr>
-                <w:sz w:val="22"/>
-                <w:szCs w:val="22"/>
-              </w:rPr>
-              <w:t xml:space="preserve"> el mensaje</w:t>
+              <w:t xml:space="preserve">gestionar de forma correcta </w:t>
+            </w:r>
+            <w:r>
+              <w:rPr>
+                <w:sz w:val="22"/>
+                <w:szCs w:val="22"/>
+              </w:rPr>
+              <w:t>los pagos de las inscripciones de las actividades</w:t>
             </w:r>
             <w:r>
               <w:rPr>
@@ -17729,6 +17802,7 @@
       <w:pPr>
         <w:jc w:val="both"/>
         <w:rPr>
+          <w:sz w:val="22"/>
           <w:szCs w:val="22"/>
         </w:rPr>
       </w:pPr>
@@ -17737,6 +17811,7 @@
       <w:pPr>
         <w:jc w:val="both"/>
         <w:rPr>
+          <w:sz w:val="22"/>
           <w:szCs w:val="22"/>
         </w:rPr>
       </w:pPr>
@@ -17769,7 +17844,23 @@
                 <w:sz w:val="22"/>
                 <w:szCs w:val="22"/>
               </w:rPr>
-              <w:t>RF – 6 Tasa de apertura de mensajes</w:t>
+              <w:t xml:space="preserve">RF – </w:t>
+            </w:r>
+            <w:r>
+              <w:rPr>
+                <w:b/>
+                <w:sz w:val="22"/>
+                <w:szCs w:val="22"/>
+              </w:rPr>
+              <w:t>6</w:t>
+            </w:r>
+            <w:r>
+              <w:rPr>
+                <w:b/>
+                <w:sz w:val="22"/>
+                <w:szCs w:val="22"/>
+              </w:rPr>
+              <w:t xml:space="preserve"> Lista de donantes</w:t>
             </w:r>
           </w:p>
           <w:p>
@@ -17831,7 +17922,7 @@
                 <w:sz w:val="22"/>
                 <w:szCs w:val="22"/>
               </w:rPr>
-              <w:t>recibir una notificación cuando un usuario haya leído mi mensaje,</w:t>
+              <w:t>que el sistema genere una lista de donantes, tanto particulares como institucionales,</w:t>
             </w:r>
           </w:p>
           <w:p>
@@ -17851,7 +17942,6 @@
             </w:r>
             <w:r>
               <w:rPr>
-                <w:b/>
                 <w:sz w:val="22"/>
                 <w:szCs w:val="22"/>
               </w:rPr>
@@ -17862,7 +17952,7 @@
                 <w:sz w:val="22"/>
                 <w:szCs w:val="22"/>
               </w:rPr>
-              <w:t>saber la tasa de apertura de los mensajes que se envían</w:t>
+              <w:t>saber quiénes son los usuarios del sistema que han realizado donaciones y cuántas</w:t>
             </w:r>
             <w:r>
               <w:rPr>
@@ -17879,6 +17969,7 @@
       <w:pPr>
         <w:jc w:val="both"/>
         <w:rPr>
+          <w:sz w:val="22"/>
           <w:szCs w:val="22"/>
         </w:rPr>
       </w:pPr>
@@ -17887,6 +17978,7 @@
       <w:pPr>
         <w:jc w:val="both"/>
         <w:rPr>
+          <w:sz w:val="22"/>
           <w:szCs w:val="22"/>
         </w:rPr>
       </w:pPr>
@@ -17981,7 +18073,35 @@
                 <w:sz w:val="22"/>
                 <w:szCs w:val="22"/>
               </w:rPr>
-              <w:t>crear una lista de distribución de correos electrónicos,</w:t>
+              <w:t>obtener</w:t>
+            </w:r>
+            <w:r>
+              <w:rPr>
+                <w:sz w:val="22"/>
+                <w:szCs w:val="22"/>
+              </w:rPr>
+              <w:t xml:space="preserve"> una lista de distribución de correos electrónicos</w:t>
+            </w:r>
+            <w:r>
+              <w:rPr>
+                <w:sz w:val="22"/>
+                <w:szCs w:val="22"/>
+              </w:rPr>
+              <w:t xml:space="preserve"> en función del grupo de destinatarios</w:t>
+            </w:r>
+            <w:r>
+              <w:rPr>
+                <w:sz w:val="22"/>
+                <w:szCs w:val="22"/>
+              </w:rPr>
+              <w:t>,</w:t>
+            </w:r>
+            <w:r>
+              <w:rPr>
+                <w:sz w:val="22"/>
+                <w:szCs w:val="22"/>
+              </w:rPr>
+              <w:t xml:space="preserve"> el cual pueda ser ‘voluntarios’, ‘participantes’, ‘tutores’ o ‘patrocinadores’,</w:t>
             </w:r>
           </w:p>
           <w:p>
@@ -18028,6 +18148,7 @@
       <w:pPr>
         <w:jc w:val="both"/>
         <w:rPr>
+          <w:sz w:val="22"/>
           <w:szCs w:val="22"/>
         </w:rPr>
       </w:pPr>
@@ -18036,6 +18157,7 @@
       <w:pPr>
         <w:jc w:val="both"/>
         <w:rPr>
+          <w:sz w:val="22"/>
           <w:szCs w:val="22"/>
         </w:rPr>
       </w:pPr>
@@ -18044,6 +18166,7 @@
       <w:pPr>
         <w:jc w:val="both"/>
         <w:rPr>
+          <w:sz w:val="22"/>
           <w:szCs w:val="22"/>
         </w:rPr>
       </w:pPr>
@@ -18052,6 +18175,16 @@
       <w:pPr>
         <w:jc w:val="both"/>
         <w:rPr>
+          <w:sz w:val="22"/>
+          <w:szCs w:val="22"/>
+        </w:rPr>
+      </w:pPr>
+    </w:p>
+    <w:p>
+      <w:pPr>
+        <w:jc w:val="both"/>
+        <w:rPr>
+          <w:sz w:val="22"/>
           <w:szCs w:val="22"/>
         </w:rPr>
       </w:pPr>
@@ -18084,6 +18217,7 @@
                 <w:sz w:val="22"/>
                 <w:szCs w:val="22"/>
               </w:rPr>
+              <w:lastRenderedPageBreak/>
               <w:t>RF – 8 Informe de voluntarios</w:t>
             </w:r>
           </w:p>
@@ -18193,6 +18327,7 @@
       <w:pPr>
         <w:jc w:val="both"/>
         <w:rPr>
+          <w:sz w:val="22"/>
           <w:szCs w:val="22"/>
         </w:rPr>
       </w:pPr>
@@ -18201,6 +18336,7 @@
       <w:pPr>
         <w:jc w:val="both"/>
         <w:rPr>
+          <w:sz w:val="22"/>
           <w:szCs w:val="22"/>
         </w:rPr>
       </w:pPr>
@@ -18342,6 +18478,7 @@
       <w:pPr>
         <w:jc w:val="both"/>
         <w:rPr>
+          <w:sz w:val="22"/>
           <w:szCs w:val="22"/>
         </w:rPr>
       </w:pPr>
@@ -18350,6 +18487,7 @@
       <w:pPr>
         <w:jc w:val="both"/>
         <w:rPr>
+          <w:sz w:val="22"/>
           <w:szCs w:val="22"/>
         </w:rPr>
       </w:pPr>
@@ -18492,6 +18630,7 @@
       <w:pPr>
         <w:jc w:val="both"/>
         <w:rPr>
+          <w:sz w:val="22"/>
           <w:szCs w:val="22"/>
         </w:rPr>
       </w:pPr>
@@ -18500,6 +18639,7 @@
       <w:pPr>
         <w:jc w:val="both"/>
         <w:rPr>
+          <w:sz w:val="22"/>
           <w:szCs w:val="22"/>
         </w:rPr>
       </w:pPr>
@@ -18634,6 +18774,7 @@
       <w:pPr>
         <w:jc w:val="both"/>
         <w:rPr>
+          <w:sz w:val="22"/>
           <w:szCs w:val="22"/>
         </w:rPr>
       </w:pPr>
@@ -18642,6 +18783,7 @@
       <w:pPr>
         <w:jc w:val="both"/>
         <w:rPr>
+          <w:sz w:val="22"/>
           <w:szCs w:val="22"/>
         </w:rPr>
       </w:pPr>
@@ -18776,6 +18918,7 @@
       <w:pPr>
         <w:jc w:val="both"/>
         <w:rPr>
+          <w:sz w:val="22"/>
           <w:szCs w:val="22"/>
         </w:rPr>
       </w:pPr>
@@ -18784,6 +18927,7 @@
       <w:pPr>
         <w:jc w:val="both"/>
         <w:rPr>
+          <w:sz w:val="22"/>
           <w:szCs w:val="22"/>
         </w:rPr>
       </w:pPr>
@@ -18925,6 +19069,7 @@
       <w:pPr>
         <w:jc w:val="both"/>
         <w:rPr>
+          <w:sz w:val="22"/>
           <w:szCs w:val="22"/>
         </w:rPr>
       </w:pPr>
@@ -18933,6 +19078,7 @@
       <w:pPr>
         <w:jc w:val="both"/>
         <w:rPr>
+          <w:sz w:val="22"/>
           <w:szCs w:val="22"/>
         </w:rPr>
       </w:pPr>
@@ -19095,6 +19241,7 @@
       <w:pPr>
         <w:jc w:val="both"/>
         <w:rPr>
+          <w:sz w:val="22"/>
           <w:szCs w:val="22"/>
         </w:rPr>
       </w:pPr>
@@ -19103,6 +19250,7 @@
       <w:pPr>
         <w:jc w:val="both"/>
         <w:rPr>
+          <w:sz w:val="22"/>
           <w:szCs w:val="22"/>
         </w:rPr>
       </w:pPr>
@@ -19300,6 +19448,7 @@
       <w:pPr>
         <w:jc w:val="both"/>
         <w:rPr>
+          <w:sz w:val="22"/>
           <w:szCs w:val="22"/>
         </w:rPr>
       </w:pPr>
@@ -19308,6 +19457,16 @@
       <w:pPr>
         <w:jc w:val="both"/>
         <w:rPr>
+          <w:sz w:val="22"/>
+          <w:szCs w:val="22"/>
+        </w:rPr>
+      </w:pPr>
+    </w:p>
+    <w:p>
+      <w:pPr>
+        <w:jc w:val="both"/>
+        <w:rPr>
+          <w:sz w:val="22"/>
           <w:szCs w:val="22"/>
         </w:rPr>
       </w:pPr>
@@ -19325,12 +19484,6 @@
         <w:tc>
           <w:tcPr>
             <w:tcW w:w="8638" w:type="dxa"/>
-            <w:tcBorders>
-              <w:top w:val="single" w:sz="4" w:space="0" w:color="auto"/>
-              <w:left w:val="single" w:sz="4" w:space="0" w:color="auto"/>
-              <w:bottom w:val="single" w:sz="4" w:space="0" w:color="auto"/>
-              <w:right w:val="single" w:sz="4" w:space="0" w:color="auto"/>
-            </w:tcBorders>
           </w:tcPr>
           <w:p>
             <w:pPr>
@@ -19346,7 +19499,24 @@
                 <w:sz w:val="22"/>
                 <w:szCs w:val="22"/>
               </w:rPr>
-              <w:t>RF – 16 Actualización de perfiles</w:t>
+              <w:lastRenderedPageBreak/>
+              <w:t xml:space="preserve">RF – </w:t>
+            </w:r>
+            <w:r>
+              <w:rPr>
+                <w:b/>
+                <w:sz w:val="22"/>
+                <w:szCs w:val="22"/>
+              </w:rPr>
+              <w:t>16</w:t>
+            </w:r>
+            <w:r>
+              <w:rPr>
+                <w:b/>
+                <w:sz w:val="22"/>
+                <w:szCs w:val="22"/>
+              </w:rPr>
+              <w:t xml:space="preserve"> Registro de usuarios en el sistema</w:t>
             </w:r>
           </w:p>
           <w:p>
@@ -19370,6 +19540,46 @@
                 <w:sz w:val="22"/>
                 <w:szCs w:val="22"/>
               </w:rPr>
+              <w:t xml:space="preserve"> coordinador</w:t>
+            </w:r>
+            <w:r>
+              <w:rPr>
+                <w:sz w:val="22"/>
+                <w:szCs w:val="22"/>
+              </w:rPr>
+              <w:t>,</w:t>
+            </w:r>
+          </w:p>
+          <w:p>
+            <w:pPr>
+              <w:jc w:val="both"/>
+              <w:rPr>
+                <w:sz w:val="22"/>
+                <w:szCs w:val="22"/>
+              </w:rPr>
+            </w:pPr>
+            <w:r>
+              <w:rPr>
+                <w:b/>
+                <w:sz w:val="22"/>
+                <w:szCs w:val="22"/>
+              </w:rPr>
+              <w:t>q</w:t>
+            </w:r>
+            <w:r>
+              <w:rPr>
+                <w:b/>
+                <w:sz w:val="22"/>
+                <w:szCs w:val="22"/>
+              </w:rPr>
+              <w:t>uiero</w:t>
+            </w:r>
+            <w:r>
+              <w:rPr>
+                <w:b/>
+                <w:sz w:val="22"/>
+                <w:szCs w:val="22"/>
+              </w:rPr>
               <w:t xml:space="preserve"> </w:t>
             </w:r>
             <w:r>
@@ -19377,7 +19587,7 @@
                 <w:sz w:val="22"/>
                 <w:szCs w:val="22"/>
               </w:rPr>
-              <w:t>usuario,</w:t>
+              <w:t>gestionar la inserción de participantes, voluntarios, tutores legales e instituciones en el sistema de información,</w:t>
             </w:r>
           </w:p>
           <w:p>
@@ -19394,44 +19604,29 @@
                 <w:sz w:val="22"/>
                 <w:szCs w:val="22"/>
               </w:rPr>
-              <w:t>quiero</w:t>
-            </w:r>
-            <w:r>
-              <w:rPr>
-                <w:sz w:val="22"/>
-                <w:szCs w:val="22"/>
-              </w:rPr>
-              <w:t xml:space="preserve"> acceder a los datos de mi perfil y </w:t>
-            </w:r>
-            <w:r>
-              <w:rPr>
-                <w:sz w:val="22"/>
-                <w:szCs w:val="22"/>
-              </w:rPr>
-              <w:t>poder modificarlos,</w:t>
-            </w:r>
-          </w:p>
-          <w:p>
-            <w:pPr>
-              <w:jc w:val="both"/>
-              <w:rPr>
-                <w:szCs w:val="22"/>
-              </w:rPr>
-            </w:pPr>
-            <w:r>
-              <w:rPr>
-                <w:b/>
-                <w:sz w:val="22"/>
-                <w:szCs w:val="22"/>
-              </w:rPr>
               <w:t>para</w:t>
             </w:r>
             <w:r>
               <w:rPr>
-                <w:sz w:val="22"/>
-                <w:szCs w:val="22"/>
-              </w:rPr>
-              <w:t xml:space="preserve"> asegurarme de que mi información esté actualizada.</w:t>
+                <w:b/>
+                <w:sz w:val="22"/>
+                <w:szCs w:val="22"/>
+              </w:rPr>
+              <w:t xml:space="preserve"> </w:t>
+            </w:r>
+            <w:r>
+              <w:rPr>
+                <w:sz w:val="22"/>
+                <w:szCs w:val="22"/>
+              </w:rPr>
+              <w:t>contar con una relación completa de los datos de los usuarios</w:t>
+            </w:r>
+            <w:r>
+              <w:rPr>
+                <w:sz w:val="22"/>
+                <w:szCs w:val="22"/>
+              </w:rPr>
+              <w:t>.</w:t>
             </w:r>
           </w:p>
         </w:tc>
@@ -19455,6 +19650,210 @@
         </w:rPr>
       </w:pPr>
     </w:p>
+    <w:tbl>
+      <w:tblPr>
+        <w:tblStyle w:val="Tablaconcuadrcula"/>
+        <w:tblW w:w="0" w:type="auto"/>
+        <w:tblLook w:val="04A0" w:firstRow="1" w:lastRow="0" w:firstColumn="1" w:lastColumn="0" w:noHBand="0" w:noVBand="1"/>
+      </w:tblPr>
+      <w:tblGrid>
+        <w:gridCol w:w="8638"/>
+      </w:tblGrid>
+      <w:tr>
+        <w:tc>
+          <w:tcPr>
+            <w:tcW w:w="8638" w:type="dxa"/>
+          </w:tcPr>
+          <w:p>
+            <w:pPr>
+              <w:jc w:val="both"/>
+              <w:rPr>
+                <w:sz w:val="22"/>
+                <w:szCs w:val="22"/>
+              </w:rPr>
+            </w:pPr>
+            <w:r>
+              <w:rPr>
+                <w:b/>
+                <w:sz w:val="22"/>
+                <w:szCs w:val="22"/>
+              </w:rPr>
+              <w:t>RF – 1</w:t>
+            </w:r>
+            <w:r>
+              <w:rPr>
+                <w:b/>
+                <w:sz w:val="22"/>
+                <w:szCs w:val="22"/>
+              </w:rPr>
+              <w:t>7</w:t>
+            </w:r>
+            <w:r>
+              <w:rPr>
+                <w:b/>
+                <w:sz w:val="22"/>
+                <w:szCs w:val="22"/>
+              </w:rPr>
+              <w:t xml:space="preserve"> </w:t>
+            </w:r>
+            <w:r>
+              <w:rPr>
+                <w:b/>
+                <w:sz w:val="22"/>
+                <w:szCs w:val="22"/>
+              </w:rPr>
+              <w:t>Actualización</w:t>
+            </w:r>
+            <w:r>
+              <w:rPr>
+                <w:b/>
+                <w:sz w:val="22"/>
+                <w:szCs w:val="22"/>
+              </w:rPr>
+              <w:t xml:space="preserve"> de usuarios en el sistema</w:t>
+            </w:r>
+          </w:p>
+          <w:p>
+            <w:pPr>
+              <w:jc w:val="both"/>
+              <w:rPr>
+                <w:sz w:val="22"/>
+                <w:szCs w:val="22"/>
+              </w:rPr>
+            </w:pPr>
+            <w:r>
+              <w:rPr>
+                <w:b/>
+                <w:sz w:val="22"/>
+                <w:szCs w:val="22"/>
+              </w:rPr>
+              <w:t>Como</w:t>
+            </w:r>
+            <w:r>
+              <w:rPr>
+                <w:sz w:val="22"/>
+                <w:szCs w:val="22"/>
+              </w:rPr>
+              <w:t xml:space="preserve"> coordinador</w:t>
+            </w:r>
+            <w:r>
+              <w:rPr>
+                <w:sz w:val="22"/>
+                <w:szCs w:val="22"/>
+              </w:rPr>
+              <w:t>,</w:t>
+            </w:r>
+          </w:p>
+          <w:p>
+            <w:pPr>
+              <w:jc w:val="both"/>
+              <w:rPr>
+                <w:sz w:val="22"/>
+                <w:szCs w:val="22"/>
+              </w:rPr>
+            </w:pPr>
+            <w:r>
+              <w:rPr>
+                <w:b/>
+                <w:sz w:val="22"/>
+                <w:szCs w:val="22"/>
+              </w:rPr>
+              <w:t>q</w:t>
+            </w:r>
+            <w:r>
+              <w:rPr>
+                <w:b/>
+                <w:sz w:val="22"/>
+                <w:szCs w:val="22"/>
+              </w:rPr>
+              <w:t>uiero</w:t>
+            </w:r>
+            <w:r>
+              <w:rPr>
+                <w:b/>
+                <w:sz w:val="22"/>
+                <w:szCs w:val="22"/>
+              </w:rPr>
+              <w:t xml:space="preserve"> </w:t>
+            </w:r>
+            <w:r>
+              <w:rPr>
+                <w:sz w:val="22"/>
+                <w:szCs w:val="22"/>
+              </w:rPr>
+              <w:t xml:space="preserve">gestionar la </w:t>
+            </w:r>
+            <w:r>
+              <w:rPr>
+                <w:sz w:val="22"/>
+                <w:szCs w:val="22"/>
+              </w:rPr>
+              <w:t>actualización</w:t>
+            </w:r>
+            <w:r>
+              <w:rPr>
+                <w:sz w:val="22"/>
+                <w:szCs w:val="22"/>
+              </w:rPr>
+              <w:t xml:space="preserve"> de participantes, voluntarios, tutores legales e instituciones en el sistema de información,</w:t>
+            </w:r>
+          </w:p>
+          <w:p>
+            <w:pPr>
+              <w:jc w:val="both"/>
+              <w:rPr>
+                <w:sz w:val="22"/>
+                <w:szCs w:val="22"/>
+              </w:rPr>
+            </w:pPr>
+            <w:r>
+              <w:rPr>
+                <w:b/>
+                <w:sz w:val="22"/>
+                <w:szCs w:val="22"/>
+              </w:rPr>
+              <w:t>para</w:t>
+            </w:r>
+            <w:r>
+              <w:rPr>
+                <w:b/>
+                <w:sz w:val="22"/>
+                <w:szCs w:val="22"/>
+              </w:rPr>
+              <w:t xml:space="preserve"> </w:t>
+            </w:r>
+            <w:r>
+              <w:rPr>
+                <w:sz w:val="22"/>
+                <w:szCs w:val="22"/>
+              </w:rPr>
+              <w:t xml:space="preserve">contar con una relación completa </w:t>
+            </w:r>
+            <w:r>
+              <w:rPr>
+                <w:sz w:val="22"/>
+                <w:szCs w:val="22"/>
+              </w:rPr>
+              <w:t xml:space="preserve">y actualizada </w:t>
+            </w:r>
+            <w:r>
+              <w:rPr>
+                <w:sz w:val="22"/>
+                <w:szCs w:val="22"/>
+              </w:rPr>
+              <w:t>de los datos de los usuarios</w:t>
+            </w:r>
+            <w:r>
+              <w:rPr>
+                <w:sz w:val="22"/>
+                <w:szCs w:val="22"/>
+              </w:rPr>
+              <w:t>.</w:t>
+            </w:r>
+          </w:p>
+        </w:tc>
+      </w:tr>
+    </w:tbl>
     <w:p>
       <w:pPr>
         <w:jc w:val="both"/>
@@ -19473,6 +19872,210 @@
         </w:rPr>
       </w:pPr>
     </w:p>
+    <w:tbl>
+      <w:tblPr>
+        <w:tblStyle w:val="Tablaconcuadrcula"/>
+        <w:tblW w:w="0" w:type="auto"/>
+        <w:tblLook w:val="04A0" w:firstRow="1" w:lastRow="0" w:firstColumn="1" w:lastColumn="0" w:noHBand="0" w:noVBand="1"/>
+      </w:tblPr>
+      <w:tblGrid>
+        <w:gridCol w:w="8638"/>
+      </w:tblGrid>
+      <w:tr>
+        <w:tc>
+          <w:tcPr>
+            <w:tcW w:w="8638" w:type="dxa"/>
+          </w:tcPr>
+          <w:p>
+            <w:pPr>
+              <w:jc w:val="both"/>
+              <w:rPr>
+                <w:sz w:val="22"/>
+                <w:szCs w:val="22"/>
+              </w:rPr>
+            </w:pPr>
+            <w:r>
+              <w:rPr>
+                <w:b/>
+                <w:sz w:val="22"/>
+                <w:szCs w:val="22"/>
+              </w:rPr>
+              <w:t>RF – 1</w:t>
+            </w:r>
+            <w:r>
+              <w:rPr>
+                <w:b/>
+                <w:sz w:val="22"/>
+                <w:szCs w:val="22"/>
+              </w:rPr>
+              <w:t>8</w:t>
+            </w:r>
+            <w:r>
+              <w:rPr>
+                <w:b/>
+                <w:sz w:val="22"/>
+                <w:szCs w:val="22"/>
+              </w:rPr>
+              <w:t xml:space="preserve"> </w:t>
+            </w:r>
+            <w:r>
+              <w:rPr>
+                <w:b/>
+                <w:sz w:val="22"/>
+                <w:szCs w:val="22"/>
+              </w:rPr>
+              <w:t>Eliminación</w:t>
+            </w:r>
+            <w:r>
+              <w:rPr>
+                <w:b/>
+                <w:sz w:val="22"/>
+                <w:szCs w:val="22"/>
+              </w:rPr>
+              <w:t xml:space="preserve"> de usuarios en el sistema</w:t>
+            </w:r>
+          </w:p>
+          <w:p>
+            <w:pPr>
+              <w:jc w:val="both"/>
+              <w:rPr>
+                <w:sz w:val="22"/>
+                <w:szCs w:val="22"/>
+              </w:rPr>
+            </w:pPr>
+            <w:r>
+              <w:rPr>
+                <w:b/>
+                <w:sz w:val="22"/>
+                <w:szCs w:val="22"/>
+              </w:rPr>
+              <w:t>Como</w:t>
+            </w:r>
+            <w:r>
+              <w:rPr>
+                <w:sz w:val="22"/>
+                <w:szCs w:val="22"/>
+              </w:rPr>
+              <w:t xml:space="preserve"> coordinador</w:t>
+            </w:r>
+            <w:r>
+              <w:rPr>
+                <w:sz w:val="22"/>
+                <w:szCs w:val="22"/>
+              </w:rPr>
+              <w:t>,</w:t>
+            </w:r>
+          </w:p>
+          <w:p>
+            <w:pPr>
+              <w:jc w:val="both"/>
+              <w:rPr>
+                <w:sz w:val="22"/>
+                <w:szCs w:val="22"/>
+              </w:rPr>
+            </w:pPr>
+            <w:r>
+              <w:rPr>
+                <w:b/>
+                <w:sz w:val="22"/>
+                <w:szCs w:val="22"/>
+              </w:rPr>
+              <w:t>q</w:t>
+            </w:r>
+            <w:r>
+              <w:rPr>
+                <w:b/>
+                <w:sz w:val="22"/>
+                <w:szCs w:val="22"/>
+              </w:rPr>
+              <w:t>uiero</w:t>
+            </w:r>
+            <w:r>
+              <w:rPr>
+                <w:b/>
+                <w:sz w:val="22"/>
+                <w:szCs w:val="22"/>
+              </w:rPr>
+              <w:t xml:space="preserve"> </w:t>
+            </w:r>
+            <w:r>
+              <w:rPr>
+                <w:sz w:val="22"/>
+                <w:szCs w:val="22"/>
+              </w:rPr>
+              <w:t xml:space="preserve">gestionar la </w:t>
+            </w:r>
+            <w:r>
+              <w:rPr>
+                <w:sz w:val="22"/>
+                <w:szCs w:val="22"/>
+              </w:rPr>
+              <w:t>eliminación</w:t>
+            </w:r>
+            <w:r>
+              <w:rPr>
+                <w:sz w:val="22"/>
+                <w:szCs w:val="22"/>
+              </w:rPr>
+              <w:t xml:space="preserve"> de participantes, voluntarios, tutores legales e instituciones en el sistema de información,</w:t>
+            </w:r>
+          </w:p>
+          <w:p>
+            <w:pPr>
+              <w:jc w:val="both"/>
+              <w:rPr>
+                <w:sz w:val="22"/>
+                <w:szCs w:val="22"/>
+              </w:rPr>
+            </w:pPr>
+            <w:r>
+              <w:rPr>
+                <w:b/>
+                <w:sz w:val="22"/>
+                <w:szCs w:val="22"/>
+              </w:rPr>
+              <w:t>para</w:t>
+            </w:r>
+            <w:r>
+              <w:rPr>
+                <w:b/>
+                <w:sz w:val="22"/>
+                <w:szCs w:val="22"/>
+              </w:rPr>
+              <w:t xml:space="preserve"> </w:t>
+            </w:r>
+            <w:r>
+              <w:rPr>
+                <w:sz w:val="22"/>
+                <w:szCs w:val="22"/>
+              </w:rPr>
+              <w:t>contar con una relación completa</w:t>
+            </w:r>
+            <w:r>
+              <w:rPr>
+                <w:sz w:val="22"/>
+                <w:szCs w:val="22"/>
+              </w:rPr>
+              <w:t xml:space="preserve"> y exacta</w:t>
+            </w:r>
+            <w:r>
+              <w:rPr>
+                <w:sz w:val="22"/>
+                <w:szCs w:val="22"/>
+              </w:rPr>
+              <w:t xml:space="preserve"> de los datos de los usuarios</w:t>
+            </w:r>
+            <w:r>
+              <w:rPr>
+                <w:sz w:val="22"/>
+                <w:szCs w:val="22"/>
+              </w:rPr>
+              <w:t>.</w:t>
+            </w:r>
+          </w:p>
+        </w:tc>
+      </w:tr>
+    </w:tbl>
     <w:p>
       <w:pPr>
         <w:jc w:val="both"/>
@@ -19491,6 +20094,156 @@
         </w:rPr>
       </w:pPr>
     </w:p>
+    <w:tbl>
+      <w:tblPr>
+        <w:tblStyle w:val="Tablaconcuadrcula"/>
+        <w:tblW w:w="0" w:type="auto"/>
+        <w:tblLook w:val="04A0" w:firstRow="1" w:lastRow="0" w:firstColumn="1" w:lastColumn="0" w:noHBand="0" w:noVBand="1"/>
+      </w:tblPr>
+      <w:tblGrid>
+        <w:gridCol w:w="8638"/>
+      </w:tblGrid>
+      <w:tr>
+        <w:tc>
+          <w:tcPr>
+            <w:tcW w:w="8638" w:type="dxa"/>
+          </w:tcPr>
+          <w:p>
+            <w:pPr>
+              <w:jc w:val="both"/>
+              <w:rPr>
+                <w:sz w:val="22"/>
+                <w:szCs w:val="22"/>
+              </w:rPr>
+            </w:pPr>
+            <w:r>
+              <w:rPr>
+                <w:b/>
+                <w:sz w:val="22"/>
+                <w:szCs w:val="22"/>
+              </w:rPr>
+              <w:t xml:space="preserve">RF – </w:t>
+            </w:r>
+            <w:r>
+              <w:rPr>
+                <w:b/>
+                <w:sz w:val="22"/>
+                <w:szCs w:val="22"/>
+              </w:rPr>
+              <w:t>19</w:t>
+            </w:r>
+            <w:r>
+              <w:rPr>
+                <w:b/>
+                <w:sz w:val="22"/>
+                <w:szCs w:val="22"/>
+              </w:rPr>
+              <w:t xml:space="preserve"> Registro de proyectos y actividades</w:t>
+            </w:r>
+          </w:p>
+          <w:p>
+            <w:pPr>
+              <w:jc w:val="both"/>
+              <w:rPr>
+                <w:sz w:val="22"/>
+                <w:szCs w:val="22"/>
+              </w:rPr>
+            </w:pPr>
+            <w:r>
+              <w:rPr>
+                <w:b/>
+                <w:sz w:val="22"/>
+                <w:szCs w:val="22"/>
+              </w:rPr>
+              <w:t>Como</w:t>
+            </w:r>
+            <w:r>
+              <w:rPr>
+                <w:sz w:val="22"/>
+                <w:szCs w:val="22"/>
+              </w:rPr>
+              <w:t xml:space="preserve"> </w:t>
+            </w:r>
+            <w:r>
+              <w:rPr>
+                <w:sz w:val="22"/>
+                <w:szCs w:val="22"/>
+              </w:rPr>
+              <w:t>coordinador,</w:t>
+            </w:r>
+          </w:p>
+          <w:p>
+            <w:pPr>
+              <w:jc w:val="both"/>
+              <w:rPr>
+                <w:sz w:val="22"/>
+                <w:szCs w:val="22"/>
+              </w:rPr>
+            </w:pPr>
+            <w:r>
+              <w:rPr>
+                <w:b/>
+                <w:sz w:val="22"/>
+                <w:szCs w:val="22"/>
+              </w:rPr>
+              <w:t>quiero</w:t>
+            </w:r>
+            <w:r>
+              <w:rPr>
+                <w:sz w:val="22"/>
+                <w:szCs w:val="22"/>
+              </w:rPr>
+              <w:t xml:space="preserve"> </w:t>
+            </w:r>
+            <w:r>
+              <w:rPr>
+                <w:sz w:val="22"/>
+                <w:szCs w:val="22"/>
+              </w:rPr>
+              <w:t>que el sistema permita la gestión de la inserción de proyectos, así como añadirles actividades a estos,</w:t>
+            </w:r>
+          </w:p>
+          <w:p>
+            <w:pPr>
+              <w:jc w:val="both"/>
+              <w:rPr>
+                <w:sz w:val="22"/>
+                <w:szCs w:val="22"/>
+              </w:rPr>
+            </w:pPr>
+            <w:r>
+              <w:rPr>
+                <w:b/>
+                <w:sz w:val="22"/>
+                <w:szCs w:val="22"/>
+              </w:rPr>
+              <w:t>para</w:t>
+            </w:r>
+            <w:r>
+              <w:rPr>
+                <w:sz w:val="22"/>
+                <w:szCs w:val="22"/>
+              </w:rPr>
+              <w:t xml:space="preserve"> </w:t>
+            </w:r>
+            <w:r>
+              <w:rPr>
+                <w:sz w:val="22"/>
+                <w:szCs w:val="22"/>
+              </w:rPr>
+              <w:t>poder gestionar de forma correcta la oferta de actividades entre los usuarios</w:t>
+            </w:r>
+            <w:r>
+              <w:rPr>
+                <w:sz w:val="22"/>
+                <w:szCs w:val="22"/>
+              </w:rPr>
+              <w:t>.</w:t>
+            </w:r>
+          </w:p>
+        </w:tc>
+      </w:tr>
+    </w:tbl>
     <w:p>
       <w:pPr>
         <w:jc w:val="both"/>
@@ -19699,169 +20452,20 @@
       </w:pPr>
     </w:p>
     <w:p>
-      <w:pPr>
-        <w:jc w:val="both"/>
-        <w:rPr>
-          <w:sz w:val="22"/>
-          <w:szCs w:val="22"/>
-        </w:rPr>
-      </w:pPr>
-    </w:p>
-    <w:p>
-      <w:pPr>
-        <w:jc w:val="both"/>
-        <w:rPr>
-          <w:sz w:val="22"/>
-          <w:szCs w:val="22"/>
-        </w:rPr>
-      </w:pPr>
-    </w:p>
-    <w:p>
-      <w:pPr>
-        <w:jc w:val="both"/>
-        <w:rPr>
-          <w:sz w:val="22"/>
-          <w:szCs w:val="22"/>
-        </w:rPr>
-      </w:pPr>
-    </w:p>
-    <w:p>
-      <w:pPr>
-        <w:jc w:val="both"/>
-        <w:rPr>
-          <w:sz w:val="22"/>
-          <w:szCs w:val="22"/>
-        </w:rPr>
-      </w:pPr>
-    </w:p>
-    <w:p>
-      <w:pPr>
-        <w:jc w:val="both"/>
-        <w:rPr>
-          <w:sz w:val="22"/>
-          <w:szCs w:val="22"/>
-        </w:rPr>
-      </w:pPr>
-    </w:p>
-    <w:p>
-      <w:pPr>
-        <w:jc w:val="both"/>
-        <w:rPr>
-          <w:sz w:val="22"/>
-          <w:szCs w:val="22"/>
-        </w:rPr>
-      </w:pPr>
-    </w:p>
-    <w:p>
-      <w:pPr>
-        <w:jc w:val="both"/>
-        <w:rPr>
-          <w:sz w:val="22"/>
-          <w:szCs w:val="22"/>
-        </w:rPr>
-      </w:pPr>
-    </w:p>
-    <w:p>
-      <w:pPr>
-        <w:jc w:val="both"/>
-        <w:rPr>
-          <w:sz w:val="22"/>
-          <w:szCs w:val="22"/>
-        </w:rPr>
-      </w:pPr>
-    </w:p>
-    <w:p>
-      <w:pPr>
-        <w:jc w:val="both"/>
-        <w:rPr>
-          <w:sz w:val="22"/>
-          <w:szCs w:val="22"/>
-        </w:rPr>
-      </w:pPr>
-    </w:p>
-    <w:p>
-      <w:pPr>
-        <w:jc w:val="both"/>
-        <w:rPr>
-          <w:sz w:val="22"/>
-          <w:szCs w:val="22"/>
-        </w:rPr>
-      </w:pPr>
-    </w:p>
-    <w:p>
-      <w:pPr>
-        <w:jc w:val="both"/>
-        <w:rPr>
-          <w:sz w:val="22"/>
-          <w:szCs w:val="22"/>
-        </w:rPr>
-      </w:pPr>
-    </w:p>
-    <w:p>
-      <w:pPr>
-        <w:jc w:val="both"/>
-        <w:rPr>
-          <w:sz w:val="22"/>
-          <w:szCs w:val="22"/>
-        </w:rPr>
-      </w:pPr>
-    </w:p>
-    <w:p>
-      <w:pPr>
-        <w:jc w:val="both"/>
-        <w:rPr>
-          <w:sz w:val="22"/>
-          <w:szCs w:val="22"/>
-        </w:rPr>
-      </w:pPr>
-    </w:p>
-    <w:p>
-      <w:pPr>
-        <w:jc w:val="both"/>
-        <w:rPr>
-          <w:sz w:val="22"/>
-          <w:szCs w:val="22"/>
-        </w:rPr>
-      </w:pPr>
-    </w:p>
-    <w:p>
-      <w:pPr>
-        <w:jc w:val="both"/>
-        <w:rPr>
-          <w:sz w:val="22"/>
-          <w:szCs w:val="22"/>
-        </w:rPr>
-      </w:pPr>
-    </w:p>
-    <w:p>
-      <w:pPr>
-        <w:jc w:val="both"/>
-        <w:rPr>
-          <w:sz w:val="22"/>
-          <w:szCs w:val="22"/>
-        </w:rPr>
-      </w:pPr>
-    </w:p>
-    <w:p>
-      <w:pPr>
-        <w:jc w:val="both"/>
-        <w:rPr>
-          <w:sz w:val="22"/>
-          <w:szCs w:val="22"/>
-        </w:rPr>
-      </w:pPr>
+      <w:bookmarkStart w:id="18" w:name="_Toc534193594"/>
     </w:p>
     <w:p>
       <w:pPr>
         <w:pStyle w:val="Ttulo2"/>
         <w:jc w:val="both"/>
       </w:pPr>
-      <w:bookmarkStart w:id="19" w:name="_Toc534193594"/>
+      <w:bookmarkStart w:id="19" w:name="_GoBack"/>
+      <w:bookmarkEnd w:id="19"/>
       <w:r>
         <w:lastRenderedPageBreak/>
         <w:t>Requisitos no funcionales</w:t>
       </w:r>
-      <w:bookmarkEnd w:id="19"/>
+      <w:bookmarkEnd w:id="18"/>
     </w:p>
     <w:p>
       <w:pPr>
@@ -22135,7 +22739,7 @@
           <v:shape id="_x0000_i1031" type="#_x0000_t75" alt="" style="width:593.2pt;height:313.1pt;mso-width-percent:0;mso-height-percent:0;mso-width-percent:0;mso-height-percent:0" o:ole="">
             <v:imagedata r:id="rId13" o:title=""/>
           </v:shape>
-          <o:OLEObject Type="Embed" ProgID="Excel.Sheet.12" ShapeID="_x0000_i1031" DrawAspect="Content" ObjectID="_1607937097" r:id="rId14"/>
+          <o:OLEObject Type="Embed" ProgID="Excel.Sheet.12" ShapeID="_x0000_i1031" DrawAspect="Content" ObjectID="_1608055704" r:id="rId14"/>
         </w:object>
       </w:r>
     </w:p>
@@ -22168,7 +22772,7 @@
           <v:shape id="_x0000_i1030" type="#_x0000_t75" alt="" style="width:679.95pt;height:292.95pt;mso-width-percent:0;mso-height-percent:0;mso-width-percent:0;mso-height-percent:0" o:ole="">
             <v:imagedata r:id="rId15" o:title=""/>
           </v:shape>
-          <o:OLEObject Type="Embed" ProgID="Excel.Sheet.12" ShapeID="_x0000_i1030" DrawAspect="Content" ObjectID="_1607937098" r:id="rId16"/>
+          <o:OLEObject Type="Embed" ProgID="Excel.Sheet.12" ShapeID="_x0000_i1030" DrawAspect="Content" ObjectID="_1608055705" r:id="rId16"/>
         </w:object>
       </w:r>
     </w:p>
@@ -22204,7 +22808,7 @@
           <v:shape id="_x0000_i1029" type="#_x0000_t75" alt="" style="width:594.75pt;height:291.95pt;mso-width-percent:0;mso-height-percent:0;mso-width-percent:0;mso-height-percent:0" o:ole="">
             <v:imagedata r:id="rId17" o:title=""/>
           </v:shape>
-          <o:OLEObject Type="Embed" ProgID="Excel.Sheet.12" ShapeID="_x0000_i1029" DrawAspect="Content" ObjectID="_1607937099" r:id="rId18"/>
+          <o:OLEObject Type="Embed" ProgID="Excel.Sheet.12" ShapeID="_x0000_i1029" DrawAspect="Content" ObjectID="_1608055706" r:id="rId18"/>
         </w:object>
       </w:r>
     </w:p>
@@ -22240,7 +22844,7 @@
           <v:shape id="_x0000_i1028" type="#_x0000_t75" alt="" style="width:673.3pt;height:277.1pt;mso-width-percent:0;mso-height-percent:0;mso-width-percent:0;mso-height-percent:0" o:ole="">
             <v:imagedata r:id="rId19" o:title=""/>
           </v:shape>
-          <o:OLEObject Type="Embed" ProgID="Excel.Sheet.12" ShapeID="_x0000_i1028" DrawAspect="Content" ObjectID="_1607937100" r:id="rId20"/>
+          <o:OLEObject Type="Embed" ProgID="Excel.Sheet.12" ShapeID="_x0000_i1028" DrawAspect="Content" ObjectID="_1608055707" r:id="rId20"/>
         </w:object>
       </w:r>
     </w:p>
@@ -22275,7 +22879,7 @@
           <v:shape id="_x0000_i1027" type="#_x0000_t75" alt="" style="width:488.2pt;height:412.7pt;mso-width-percent:0;mso-height-percent:0;mso-width-percent:0;mso-height-percent:0" o:ole="">
             <v:imagedata r:id="rId21" o:title=""/>
           </v:shape>
-          <o:OLEObject Type="Embed" ProgID="Excel.Sheet.12" ShapeID="_x0000_i1027" DrawAspect="Content" ObjectID="_1607937101" r:id="rId22"/>
+          <o:OLEObject Type="Embed" ProgID="Excel.Sheet.12" ShapeID="_x0000_i1027" DrawAspect="Content" ObjectID="_1608055708" r:id="rId22"/>
         </w:object>
       </w:r>
     </w:p>
@@ -22303,7 +22907,7 @@
           <v:shape id="_x0000_i1026" type="#_x0000_t75" alt="" style="width:556.15pt;height:406.75pt;mso-width-percent:0;mso-height-percent:0;mso-width-percent:0;mso-height-percent:0" o:ole="">
             <v:imagedata r:id="rId23" o:title=""/>
           </v:shape>
-          <o:OLEObject Type="Embed" ProgID="Excel.Sheet.12" ShapeID="_x0000_i1026" DrawAspect="Content" ObjectID="_1607937102" r:id="rId24"/>
+          <o:OLEObject Type="Embed" ProgID="Excel.Sheet.12" ShapeID="_x0000_i1026" DrawAspect="Content" ObjectID="_1608055709" r:id="rId24"/>
         </w:object>
       </w:r>
     </w:p>
@@ -22379,7 +22983,7 @@
           <v:shape id="_x0000_i1025" type="#_x0000_t75" alt="" style="width:424.75pt;height:359.85pt;mso-width-percent:0;mso-height-percent:0;mso-width-percent:0;mso-height-percent:0" o:ole="">
             <v:imagedata r:id="rId25" o:title=""/>
           </v:shape>
-          <o:OLEObject Type="Embed" ProgID="Excel.Sheet.12" ShapeID="_x0000_i1025" DrawAspect="Content" ObjectID="_1607937103" r:id="rId26"/>
+          <o:OLEObject Type="Embed" ProgID="Excel.Sheet.12" ShapeID="_x0000_i1025" DrawAspect="Content" ObjectID="_1608055710" r:id="rId26"/>
         </w:object>
       </w:r>
     </w:p>
@@ -28428,7 +29032,7 @@
 </file>
 
 <file path=customXml/itemProps1.xml><?xml version="1.0" encoding="utf-8"?>
-<ds:datastoreItem xmlns:ds="http://schemas.openxmlformats.org/officeDocument/2006/customXml" ds:itemID="{67156BC6-D5CF-CA45-A07D-95BFA01AEBD3}">
+<ds:datastoreItem xmlns:ds="http://schemas.openxmlformats.org/officeDocument/2006/customXml" ds:itemID="{DC45B40A-9BF3-FD49-93FD-B5C5AC8B2651}">
   <ds:schemaRefs>
     <ds:schemaRef ds:uri="http://schemas.openxmlformats.org/officeDocument/2006/bibliography"/>
   </ds:schemaRefs>

</xml_diff>